<commit_message>
Added abstract and started explanation of diffusers
</commit_message>
<xml_diff>
--- a/deconvolution_of_diffused_image_in_real_time_with_custom_hardware_bme690_sp_2022.docx
+++ b/deconvolution_of_diffused_image_in_real_time_with_custom_hardware_bme690_sp_2022.docx
@@ -3,94 +3,1606 @@
 <w:document xmlns:wpc="http://schemas.microsoft.com/office/word/2010/wordprocessingCanvas" xmlns:cx="http://schemas.microsoft.com/office/drawing/2014/chartex" xmlns:cx1="http://schemas.microsoft.com/office/drawing/2015/9/8/chartex" xmlns:cx2="http://schemas.microsoft.com/office/drawing/2015/10/21/chartex" xmlns:cx3="http://schemas.microsoft.com/office/drawing/2016/5/9/chartex" xmlns:cx4="http://schemas.microsoft.com/office/drawing/2016/5/10/chartex" xmlns:cx5="http://schemas.microsoft.com/office/drawing/2016/5/11/chartex" xmlns:cx6="http://schemas.microsoft.com/office/drawing/2016/5/12/chartex" xmlns:cx7="http://schemas.microsoft.com/office/drawing/2016/5/13/chartex" xmlns:cx8="http://schemas.microsoft.com/office/drawing/2016/5/14/chartex" xmlns:mc="http://schemas.openxmlformats.org/markup-compatibility/2006" xmlns:aink="http://schemas.microsoft.com/office/drawing/2016/ink" xmlns:am3d="http://schemas.microsoft.com/office/drawing/2017/model3d" xmlns:o="urn:schemas-microsoft-com:office:office" xmlns:r="http://schemas.openxmlformats.org/officeDocument/2006/relationships" xmlns:m="http://schemas.openxmlformats.org/officeDocument/2006/math" xmlns:v="urn:schemas-microsoft-com:vml" xmlns:wp14="http://schemas.microsoft.com/office/word/2010/wordprocessingDrawing" xmlns:wp="http://schemas.openxmlformats.org/drawingml/2006/wordprocessingDrawing" xmlns:w10="urn:schemas-microsoft-com:office:word" xmlns:w="http://schemas.openxmlformats.org/wordprocessingml/2006/main" xmlns:w14="http://schemas.microsoft.com/office/word/2010/wordml" xmlns:w15="http://schemas.microsoft.com/office/word/2012/wordml" xmlns:w16cex="http://schemas.microsoft.com/office/word/2018/wordml/cex" xmlns:w16cid="http://schemas.microsoft.com/office/word/2016/wordml/cid" xmlns:w16="http://schemas.microsoft.com/office/word/2018/wordml" xmlns:w16sdtdh="http://schemas.microsoft.com/office/word/2020/wordml/sdtdatahash" xmlns:w16se="http://schemas.microsoft.com/office/word/2015/wordml/symex" xmlns:wpg="http://schemas.microsoft.com/office/word/2010/wordprocessingGroup" xmlns:wpi="http://schemas.microsoft.com/office/word/2010/wordprocessingInk" xmlns:wne="http://schemas.microsoft.com/office/word/2006/wordml" xmlns:wps="http://schemas.microsoft.com/office/word/2010/wordprocessingShape" mc:Ignorable="w14 w15 w16se w16cid w16 w16cex w16sdtdh wp14">
   <w:body>
     <w:p>
-      <w:r>
-        <w:t>Abstract:</w:t>
-      </w:r>
-    </w:p>
-    <w:p>
-      <w:r>
-        <w:t xml:space="preserve">Calcium imaging methods </w:t>
-      </w:r>
-    </w:p>
-    <w:p>
-      <w:r>
+      <w:pPr>
+        <w:rPr>
+          <w:rFonts w:ascii="Times New Roman" w:hAnsi="Times New Roman" w:cs="Times New Roman"/>
+          <w:sz w:val="18"/>
+          <w:szCs w:val="18"/>
+        </w:rPr>
+      </w:pPr>
+      <w:r>
+        <w:rPr>
+          <w:rFonts w:ascii="Times New Roman" w:hAnsi="Times New Roman" w:cs="Times New Roman"/>
+          <w:i/>
+          <w:iCs/>
+          <w:sz w:val="18"/>
+          <w:szCs w:val="18"/>
+        </w:rPr>
+        <w:t>Abstract</w:t>
+      </w:r>
+      <w:r>
+        <w:rPr>
+          <w:rFonts w:ascii="Times New Roman" w:hAnsi="Times New Roman" w:cs="Times New Roman"/>
+          <w:sz w:val="18"/>
+          <w:szCs w:val="18"/>
+        </w:rPr>
+        <w:t xml:space="preserve">- </w:t>
+      </w:r>
+      <w:r>
+        <w:rPr>
+          <w:rFonts w:ascii="Times New Roman" w:hAnsi="Times New Roman" w:cs="Times New Roman"/>
+          <w:b/>
+          <w:bCs/>
+          <w:sz w:val="18"/>
+          <w:szCs w:val="18"/>
+        </w:rPr>
+        <w:t xml:space="preserve">There have been many advancements in miniaturized microscopes that produce </w:t>
+      </w:r>
+      <w:r>
+        <w:rPr>
+          <w:rFonts w:ascii="Times New Roman" w:hAnsi="Times New Roman" w:cs="Times New Roman"/>
+          <w:b/>
+          <w:bCs/>
+          <w:sz w:val="18"/>
+          <w:szCs w:val="18"/>
+        </w:rPr>
+        <w:t xml:space="preserve">in-vivo </w:t>
+      </w:r>
+      <w:r>
+        <w:rPr>
+          <w:rFonts w:ascii="Times New Roman" w:hAnsi="Times New Roman" w:cs="Times New Roman"/>
+          <w:b/>
+          <w:bCs/>
+          <w:sz w:val="18"/>
+          <w:szCs w:val="18"/>
+        </w:rPr>
+        <w:t>c</w:t>
+      </w:r>
+      <w:r>
+        <w:rPr>
+          <w:rFonts w:ascii="Times New Roman" w:hAnsi="Times New Roman" w:cs="Times New Roman"/>
+          <w:b/>
+          <w:bCs/>
+          <w:sz w:val="18"/>
+          <w:szCs w:val="18"/>
+        </w:rPr>
+        <w:t xml:space="preserve">alcium </w:t>
+      </w:r>
+      <w:r>
+        <w:rPr>
+          <w:rFonts w:ascii="Times New Roman" w:hAnsi="Times New Roman" w:cs="Times New Roman"/>
+          <w:b/>
+          <w:bCs/>
+          <w:sz w:val="18"/>
+          <w:szCs w:val="18"/>
+        </w:rPr>
+        <w:t xml:space="preserve">extraction </w:t>
+      </w:r>
+      <w:r>
+        <w:rPr>
+          <w:rFonts w:ascii="Times New Roman" w:hAnsi="Times New Roman" w:cs="Times New Roman"/>
+          <w:b/>
+          <w:bCs/>
+          <w:sz w:val="18"/>
+          <w:szCs w:val="18"/>
+        </w:rPr>
+        <w:t>imaging</w:t>
+      </w:r>
+      <w:r>
+        <w:rPr>
+          <w:rFonts w:ascii="Times New Roman" w:hAnsi="Times New Roman" w:cs="Times New Roman"/>
+          <w:b/>
+          <w:bCs/>
+          <w:sz w:val="18"/>
+          <w:szCs w:val="18"/>
+        </w:rPr>
+        <w:t xml:space="preserve"> in the study of neuroscience.</w:t>
+      </w:r>
+      <w:r>
+        <w:rPr>
+          <w:rFonts w:ascii="Times New Roman" w:hAnsi="Times New Roman" w:cs="Times New Roman"/>
+          <w:b/>
+          <w:bCs/>
+          <w:sz w:val="18"/>
+          <w:szCs w:val="18"/>
+        </w:rPr>
+        <w:t xml:space="preserve"> Typically these small form factor cameras use small lens</w:t>
+      </w:r>
+      <w:r>
+        <w:rPr>
+          <w:rFonts w:ascii="Times New Roman" w:hAnsi="Times New Roman" w:cs="Times New Roman"/>
+          <w:b/>
+          <w:bCs/>
+          <w:sz w:val="18"/>
+          <w:szCs w:val="18"/>
+        </w:rPr>
+        <w:t>es</w:t>
+      </w:r>
+      <w:r>
+        <w:rPr>
+          <w:rFonts w:ascii="Times New Roman" w:hAnsi="Times New Roman" w:cs="Times New Roman"/>
+          <w:b/>
+          <w:bCs/>
+          <w:sz w:val="18"/>
+          <w:szCs w:val="18"/>
+        </w:rPr>
+        <w:t xml:space="preserve"> but are restricted by the normal physical tradeoffs of resolution and field of view. </w:t>
+      </w:r>
+      <w:r>
+        <w:rPr>
+          <w:rFonts w:ascii="Times New Roman" w:hAnsi="Times New Roman" w:cs="Times New Roman"/>
+          <w:b/>
+          <w:bCs/>
+          <w:sz w:val="18"/>
+          <w:szCs w:val="18"/>
+        </w:rPr>
+        <w:t xml:space="preserve">In place of small lenses there has also been a lot of development for on-chip fluorescence microscopy using diffuser lenses that can allow for better </w:t>
+      </w:r>
+      <w:r>
+        <w:rPr>
+          <w:rFonts w:ascii="Times New Roman" w:hAnsi="Times New Roman" w:cs="Times New Roman"/>
+          <w:b/>
+          <w:bCs/>
+          <w:sz w:val="18"/>
+          <w:szCs w:val="18"/>
+        </w:rPr>
+        <w:t>tradeoffs</w:t>
+      </w:r>
+      <w:r>
+        <w:rPr>
+          <w:rFonts w:ascii="Times New Roman" w:hAnsi="Times New Roman" w:cs="Times New Roman"/>
+          <w:b/>
+          <w:bCs/>
+          <w:sz w:val="18"/>
+          <w:szCs w:val="18"/>
+        </w:rPr>
+        <w:t>. While</w:t>
+      </w:r>
+      <w:r>
+        <w:rPr>
+          <w:rFonts w:ascii="Times New Roman" w:hAnsi="Times New Roman" w:cs="Times New Roman"/>
+          <w:b/>
+          <w:bCs/>
+          <w:sz w:val="18"/>
+          <w:szCs w:val="18"/>
+        </w:rPr>
+        <w:t xml:space="preserve"> diffuser lenses provide a low-cost and simple alternative to traditional </w:t>
+      </w:r>
+      <w:r>
+        <w:rPr>
+          <w:rFonts w:ascii="Times New Roman" w:hAnsi="Times New Roman" w:cs="Times New Roman"/>
+          <w:b/>
+          <w:bCs/>
+          <w:sz w:val="18"/>
+          <w:szCs w:val="18"/>
+        </w:rPr>
+        <w:t>lenses,</w:t>
+      </w:r>
+      <w:r>
+        <w:rPr>
+          <w:rFonts w:ascii="Times New Roman" w:hAnsi="Times New Roman" w:cs="Times New Roman"/>
+          <w:b/>
+          <w:bCs/>
+          <w:sz w:val="18"/>
+          <w:szCs w:val="18"/>
+        </w:rPr>
+        <w:t xml:space="preserve"> they do require the solution of a</w:t>
+      </w:r>
+      <w:r>
+        <w:rPr>
+          <w:rFonts w:ascii="Times New Roman" w:hAnsi="Times New Roman" w:cs="Times New Roman"/>
+          <w:b/>
+          <w:bCs/>
+          <w:sz w:val="18"/>
+          <w:szCs w:val="18"/>
+        </w:rPr>
+        <w:t>n ill-posed inverse problem that for in-vivo calcium extraction require real-time processing. We aim to provide in this paper a comprehensive comparison between the latency</w:t>
+      </w:r>
+      <w:r>
+        <w:rPr>
+          <w:rFonts w:ascii="Times New Roman" w:hAnsi="Times New Roman" w:cs="Times New Roman"/>
+          <w:b/>
+          <w:bCs/>
+          <w:sz w:val="18"/>
+          <w:szCs w:val="18"/>
+        </w:rPr>
+        <w:t xml:space="preserve"> computation time using a gradient descent optimization</w:t>
+      </w:r>
+      <w:r>
+        <w:rPr>
+          <w:rFonts w:ascii="Times New Roman" w:hAnsi="Times New Roman" w:cs="Times New Roman"/>
+          <w:b/>
+          <w:bCs/>
+          <w:sz w:val="18"/>
+          <w:szCs w:val="18"/>
+        </w:rPr>
+        <w:t xml:space="preserve"> minimizing a convex function for three processing devices, a </w:t>
+      </w:r>
+      <w:r>
+        <w:rPr>
+          <w:rFonts w:ascii="Times New Roman" w:hAnsi="Times New Roman" w:cs="Times New Roman"/>
+          <w:b/>
+          <w:bCs/>
+          <w:sz w:val="18"/>
+          <w:szCs w:val="18"/>
+        </w:rPr>
+        <w:t>G</w:t>
+      </w:r>
+      <w:r>
+        <w:rPr>
+          <w:rFonts w:ascii="Times New Roman" w:hAnsi="Times New Roman" w:cs="Times New Roman"/>
+          <w:b/>
+          <w:bCs/>
+          <w:sz w:val="18"/>
+          <w:szCs w:val="18"/>
+        </w:rPr>
+        <w:t xml:space="preserve">raphical </w:t>
+      </w:r>
+      <w:r>
+        <w:rPr>
+          <w:rFonts w:ascii="Times New Roman" w:hAnsi="Times New Roman" w:cs="Times New Roman"/>
+          <w:b/>
+          <w:bCs/>
+          <w:sz w:val="18"/>
+          <w:szCs w:val="18"/>
+        </w:rPr>
+        <w:t>P</w:t>
+      </w:r>
+      <w:r>
+        <w:rPr>
+          <w:rFonts w:ascii="Times New Roman" w:hAnsi="Times New Roman" w:cs="Times New Roman"/>
+          <w:b/>
+          <w:bCs/>
+          <w:sz w:val="18"/>
+          <w:szCs w:val="18"/>
+        </w:rPr>
+        <w:t xml:space="preserve">rocessing </w:t>
+      </w:r>
+      <w:r>
+        <w:rPr>
+          <w:rFonts w:ascii="Times New Roman" w:hAnsi="Times New Roman" w:cs="Times New Roman"/>
+          <w:b/>
+          <w:bCs/>
+          <w:sz w:val="18"/>
+          <w:szCs w:val="18"/>
+        </w:rPr>
+        <w:t>Unit (</w:t>
+      </w:r>
+      <w:r>
+        <w:rPr>
+          <w:rFonts w:ascii="Times New Roman" w:hAnsi="Times New Roman" w:cs="Times New Roman"/>
+          <w:b/>
+          <w:bCs/>
+          <w:sz w:val="18"/>
+          <w:szCs w:val="18"/>
+        </w:rPr>
+        <w:t xml:space="preserve">GPU), </w:t>
+      </w:r>
+      <w:r>
+        <w:rPr>
+          <w:rFonts w:ascii="Times New Roman" w:hAnsi="Times New Roman" w:cs="Times New Roman"/>
+          <w:b/>
+          <w:bCs/>
+          <w:sz w:val="18"/>
+          <w:szCs w:val="18"/>
+        </w:rPr>
+        <w:t xml:space="preserve">Central Processing </w:t>
+      </w:r>
+      <w:r>
+        <w:rPr>
+          <w:rFonts w:ascii="Times New Roman" w:hAnsi="Times New Roman" w:cs="Times New Roman"/>
+          <w:b/>
+          <w:bCs/>
+          <w:sz w:val="18"/>
+          <w:szCs w:val="18"/>
+        </w:rPr>
+        <w:t>Unit (</w:t>
+      </w:r>
+      <w:r>
+        <w:rPr>
+          <w:rFonts w:ascii="Times New Roman" w:hAnsi="Times New Roman" w:cs="Times New Roman"/>
+          <w:b/>
+          <w:bCs/>
+          <w:sz w:val="18"/>
+          <w:szCs w:val="18"/>
+        </w:rPr>
+        <w:t xml:space="preserve">CPU), and </w:t>
+      </w:r>
+      <w:r>
+        <w:rPr>
+          <w:rFonts w:ascii="Times New Roman" w:hAnsi="Times New Roman" w:cs="Times New Roman"/>
+          <w:b/>
+          <w:bCs/>
+          <w:sz w:val="18"/>
+          <w:szCs w:val="18"/>
+        </w:rPr>
+        <w:t>Field Programmable Gate Array (FPGA).</w:t>
+      </w:r>
+    </w:p>
+    <w:p>
+      <w:pPr>
+        <w:rPr>
+          <w:rFonts w:ascii="Times New Roman" w:hAnsi="Times New Roman" w:cs="Times New Roman"/>
+          <w:sz w:val="18"/>
+          <w:szCs w:val="18"/>
+        </w:rPr>
+      </w:pPr>
+      <w:r>
+        <w:rPr>
+          <w:rFonts w:ascii="Times New Roman" w:hAnsi="Times New Roman" w:cs="Times New Roman"/>
+          <w:sz w:val="18"/>
+          <w:szCs w:val="18"/>
+        </w:rPr>
+        <w:t xml:space="preserve">Typically, the processing of calcium </w:t>
+      </w:r>
+      <w:proofErr w:type="spellStart"/>
+      <w:r>
+        <w:rPr>
+          <w:rFonts w:ascii="Times New Roman" w:hAnsi="Times New Roman" w:cs="Times New Roman"/>
+          <w:sz w:val="18"/>
+          <w:szCs w:val="18"/>
+        </w:rPr>
+        <w:t>extracntion</w:t>
+      </w:r>
+      <w:proofErr w:type="spellEnd"/>
+      <w:r>
+        <w:rPr>
+          <w:rFonts w:ascii="Times New Roman" w:hAnsi="Times New Roman" w:cs="Times New Roman"/>
+          <w:sz w:val="18"/>
+          <w:szCs w:val="18"/>
+        </w:rPr>
+        <w:t xml:space="preserve"> entails </w:t>
+      </w:r>
+    </w:p>
+    <w:p>
+      <w:pPr>
+        <w:rPr>
+          <w:rFonts w:ascii="Times New Roman" w:hAnsi="Times New Roman" w:cs="Times New Roman"/>
+          <w:sz w:val="18"/>
+          <w:szCs w:val="18"/>
+        </w:rPr>
+      </w:pPr>
+      <w:r>
+        <w:rPr>
+          <w:rFonts w:ascii="Times New Roman" w:hAnsi="Times New Roman" w:cs="Times New Roman"/>
+          <w:sz w:val="18"/>
+          <w:szCs w:val="18"/>
+        </w:rPr>
         <w:t>FPGA/CPU/GPU/Other</w:t>
       </w:r>
       <w:proofErr w:type="gramStart"/>
       <w:r>
+        <w:rPr>
+          <w:rFonts w:ascii="Times New Roman" w:hAnsi="Times New Roman" w:cs="Times New Roman"/>
+          <w:sz w:val="18"/>
+          <w:szCs w:val="18"/>
+        </w:rPr>
         <w:t>…..</w:t>
       </w:r>
       <w:proofErr w:type="gramEnd"/>
     </w:p>
     <w:p>
-      <w:r>
+      <w:pPr>
+        <w:rPr>
+          <w:rFonts w:ascii="Times New Roman" w:hAnsi="Times New Roman" w:cs="Times New Roman"/>
+          <w:sz w:val="18"/>
+          <w:szCs w:val="18"/>
+        </w:rPr>
+      </w:pPr>
+      <w:r>
+        <w:rPr>
+          <w:rFonts w:ascii="Times New Roman" w:hAnsi="Times New Roman" w:cs="Times New Roman"/>
+          <w:sz w:val="18"/>
+          <w:szCs w:val="18"/>
+        </w:rPr>
         <w:t>Build a real-time deconvolution in as small a footprint as possible.</w:t>
       </w:r>
     </w:p>
     <w:p>
-      <w:r>
-        <w:t>In this study we would like to compare the speed and resources</w:t>
-      </w:r>
-    </w:p>
-    <w:p>
-      <w:r>
+      <w:pPr>
+        <w:rPr>
+          <w:rFonts w:ascii="Times New Roman" w:hAnsi="Times New Roman" w:cs="Times New Roman"/>
+          <w:sz w:val="18"/>
+          <w:szCs w:val="18"/>
+        </w:rPr>
+      </w:pPr>
+      <w:r>
+        <w:rPr>
+          <w:rFonts w:ascii="Times New Roman" w:hAnsi="Times New Roman" w:cs="Times New Roman"/>
+          <w:sz w:val="18"/>
+          <w:szCs w:val="18"/>
+        </w:rPr>
+        <w:t>In this study we would like to compare the speed</w:t>
+      </w:r>
+      <w:r>
+        <w:rPr>
+          <w:rFonts w:ascii="Times New Roman" w:hAnsi="Times New Roman" w:cs="Times New Roman"/>
+          <w:sz w:val="18"/>
+          <w:szCs w:val="18"/>
+        </w:rPr>
+        <w:t xml:space="preserve">(latency) of </w:t>
+      </w:r>
+    </w:p>
+    <w:p>
+      <w:pPr>
+        <w:rPr>
+          <w:rFonts w:ascii="Times New Roman" w:hAnsi="Times New Roman" w:cs="Times New Roman"/>
+          <w:sz w:val="18"/>
+          <w:szCs w:val="18"/>
+        </w:rPr>
+      </w:pPr>
+      <w:r>
+        <w:rPr>
+          <w:rFonts w:ascii="Times New Roman" w:hAnsi="Times New Roman" w:cs="Times New Roman"/>
+          <w:sz w:val="18"/>
+          <w:szCs w:val="18"/>
+        </w:rPr>
         <w:t>Our target is computational imaging of calcium imaging using a diffuser</w:t>
       </w:r>
     </w:p>
     <w:p>
-      <w:r>
+      <w:pPr>
+        <w:rPr>
+          <w:rFonts w:ascii="Times New Roman" w:hAnsi="Times New Roman" w:cs="Times New Roman"/>
+          <w:sz w:val="18"/>
+          <w:szCs w:val="18"/>
+        </w:rPr>
+      </w:pPr>
+      <w:r>
+        <w:rPr>
+          <w:rFonts w:ascii="Times New Roman" w:hAnsi="Times New Roman" w:cs="Times New Roman"/>
+          <w:sz w:val="18"/>
+          <w:szCs w:val="18"/>
+        </w:rPr>
         <w:t xml:space="preserve">Our </w:t>
       </w:r>
       <w:r>
+        <w:rPr>
+          <w:rFonts w:ascii="Times New Roman" w:hAnsi="Times New Roman" w:cs="Times New Roman"/>
+          <w:sz w:val="18"/>
+          <w:szCs w:val="18"/>
+        </w:rPr>
         <w:t>goal</w:t>
       </w:r>
       <w:r>
+        <w:rPr>
+          <w:rFonts w:ascii="Times New Roman" w:hAnsi="Times New Roman" w:cs="Times New Roman"/>
+          <w:sz w:val="18"/>
+          <w:szCs w:val="18"/>
+        </w:rPr>
         <w:t xml:space="preserve"> is to </w:t>
       </w:r>
       <w:r>
+        <w:rPr>
+          <w:rFonts w:ascii="Times New Roman" w:hAnsi="Times New Roman" w:cs="Times New Roman"/>
+          <w:sz w:val="18"/>
+          <w:szCs w:val="18"/>
+        </w:rPr>
         <w:t>compare the latency</w:t>
       </w:r>
       <w:r>
-        <w:t xml:space="preserve"> a low-cost high quality imaging system </w:t>
-      </w:r>
-      <w:r>
-        <w:t xml:space="preserve">to be used as </w:t>
+        <w:rPr>
+          <w:rFonts w:ascii="Times New Roman" w:hAnsi="Times New Roman" w:cs="Times New Roman"/>
+          <w:sz w:val="18"/>
+          <w:szCs w:val="18"/>
+        </w:rPr>
+        <w:t xml:space="preserve"> </w:t>
+      </w:r>
+      <w:r>
+        <w:rPr>
+          <w:rFonts w:ascii="Times New Roman" w:hAnsi="Times New Roman" w:cs="Times New Roman"/>
+          <w:sz w:val="18"/>
+          <w:szCs w:val="18"/>
+        </w:rPr>
+        <w:t xml:space="preserve">of </w:t>
+      </w:r>
+      <w:r>
+        <w:rPr>
+          <w:rFonts w:ascii="Times New Roman" w:hAnsi="Times New Roman" w:cs="Times New Roman"/>
+          <w:sz w:val="18"/>
+          <w:szCs w:val="18"/>
+        </w:rPr>
+        <w:t>a low-cost high</w:t>
+      </w:r>
+      <w:r>
+        <w:rPr>
+          <w:rFonts w:ascii="Times New Roman" w:hAnsi="Times New Roman" w:cs="Times New Roman"/>
+          <w:sz w:val="18"/>
+          <w:szCs w:val="18"/>
+        </w:rPr>
+        <w:t>,</w:t>
+      </w:r>
+      <w:r>
+        <w:rPr>
+          <w:rFonts w:ascii="Times New Roman" w:hAnsi="Times New Roman" w:cs="Times New Roman"/>
+          <w:sz w:val="18"/>
+          <w:szCs w:val="18"/>
+        </w:rPr>
+        <w:t xml:space="preserve"> quality imaging system </w:t>
+      </w:r>
+      <w:r>
+        <w:rPr>
+          <w:rFonts w:ascii="Times New Roman" w:hAnsi="Times New Roman" w:cs="Times New Roman"/>
+          <w:sz w:val="18"/>
+          <w:szCs w:val="18"/>
+        </w:rPr>
+        <w:t>to be</w:t>
+      </w:r>
+      <w:r>
+        <w:rPr>
+          <w:rFonts w:ascii="Times New Roman" w:hAnsi="Times New Roman" w:cs="Times New Roman"/>
+          <w:sz w:val="18"/>
+          <w:szCs w:val="18"/>
+        </w:rPr>
+        <w:t xml:space="preserve"> </w:t>
+      </w:r>
+      <w:r>
+        <w:rPr>
+          <w:rFonts w:ascii="Times New Roman" w:hAnsi="Times New Roman" w:cs="Times New Roman"/>
+          <w:sz w:val="18"/>
+          <w:szCs w:val="18"/>
+        </w:rPr>
+        <w:t xml:space="preserve">eventually used as the front end </w:t>
       </w:r>
       <w:proofErr w:type="gramStart"/>
       <w:r>
-        <w:t>a</w:t>
+        <w:rPr>
+          <w:rFonts w:ascii="Times New Roman" w:hAnsi="Times New Roman" w:cs="Times New Roman"/>
+          <w:sz w:val="18"/>
+          <w:szCs w:val="18"/>
+        </w:rPr>
+        <w:t>of  an</w:t>
       </w:r>
       <w:proofErr w:type="gramEnd"/>
       <w:r>
-        <w:t xml:space="preserve"> optical system for calcium imaging </w:t>
-      </w:r>
-    </w:p>
-    <w:p/>
-    <w:p>
-      <w:r>
+        <w:rPr>
+          <w:rFonts w:ascii="Times New Roman" w:hAnsi="Times New Roman" w:cs="Times New Roman"/>
+          <w:sz w:val="18"/>
+          <w:szCs w:val="18"/>
+        </w:rPr>
+        <w:t xml:space="preserve"> </w:t>
+      </w:r>
+      <w:r>
+        <w:rPr>
+          <w:rFonts w:ascii="Times New Roman" w:hAnsi="Times New Roman" w:cs="Times New Roman"/>
+          <w:sz w:val="18"/>
+          <w:szCs w:val="18"/>
+        </w:rPr>
+        <w:t>optical system for calcium</w:t>
+      </w:r>
+      <w:r>
+        <w:rPr>
+          <w:rFonts w:ascii="Times New Roman" w:hAnsi="Times New Roman" w:cs="Times New Roman"/>
+          <w:sz w:val="18"/>
+          <w:szCs w:val="18"/>
+        </w:rPr>
+        <w:t xml:space="preserve"> trace extraction.</w:t>
+      </w:r>
+    </w:p>
+    <w:p>
+      <w:pPr>
+        <w:rPr>
+          <w:rFonts w:ascii="Times New Roman" w:hAnsi="Times New Roman" w:cs="Times New Roman"/>
+          <w:sz w:val="18"/>
+          <w:szCs w:val="18"/>
+        </w:rPr>
+      </w:pPr>
+    </w:p>
+    <w:p>
+      <w:pPr>
+        <w:rPr>
+          <w:rFonts w:ascii="Times New Roman" w:hAnsi="Times New Roman" w:cs="Times New Roman"/>
+          <w:sz w:val="18"/>
+          <w:szCs w:val="18"/>
+        </w:rPr>
+      </w:pPr>
+      <w:r>
+        <w:rPr>
+          <w:rFonts w:ascii="Times New Roman" w:hAnsi="Times New Roman" w:cs="Times New Roman"/>
+          <w:sz w:val="18"/>
+          <w:szCs w:val="18"/>
+        </w:rPr>
         <w:t xml:space="preserve">Why would we combine the diffuser calculations with the traditional calcium imaging which </w:t>
       </w:r>
       <w:proofErr w:type="gramStart"/>
       <w:r>
+        <w:rPr>
+          <w:rFonts w:ascii="Times New Roman" w:hAnsi="Times New Roman" w:cs="Times New Roman"/>
+          <w:sz w:val="18"/>
+          <w:szCs w:val="18"/>
+        </w:rPr>
         <w:t>entail</w:t>
       </w:r>
       <w:proofErr w:type="gramEnd"/>
     </w:p>
-    <w:p/>
-    <w:p>
-      <w:r>
-        <w:t>Background filtering</w:t>
-      </w:r>
-      <w:r>
-        <w:t xml:space="preserve">, neural </w:t>
+    <w:p>
+      <w:pPr>
+        <w:pStyle w:val="ListParagraph"/>
+        <w:numPr>
+          <w:ilvl w:val="0"/>
+          <w:numId w:val="3"/>
+        </w:numPr>
+        <w:rPr>
+          <w:rFonts w:ascii="Times New Roman" w:hAnsi="Times New Roman" w:cs="Times New Roman"/>
+          <w:sz w:val="18"/>
+          <w:szCs w:val="18"/>
+        </w:rPr>
+      </w:pPr>
+      <w:r>
+        <w:rPr>
+          <w:rFonts w:ascii="Times New Roman" w:hAnsi="Times New Roman" w:cs="Times New Roman"/>
+          <w:sz w:val="18"/>
+          <w:szCs w:val="18"/>
+        </w:rPr>
+        <w:t>Background</w:t>
+      </w:r>
+    </w:p>
+    <w:p>
+      <w:pPr>
+        <w:rPr>
+          <w:rFonts w:ascii="Times New Roman" w:hAnsi="Times New Roman" w:cs="Times New Roman"/>
+          <w:sz w:val="18"/>
+          <w:szCs w:val="18"/>
+        </w:rPr>
+      </w:pPr>
+      <w:r>
+        <w:rPr>
+          <w:rFonts w:ascii="Times New Roman" w:hAnsi="Times New Roman" w:cs="Times New Roman"/>
+          <w:sz w:val="18"/>
+          <w:szCs w:val="18"/>
+        </w:rPr>
+        <w:t>Talk about calcium imaging</w:t>
+      </w:r>
+    </w:p>
+    <w:p>
+      <w:pPr>
+        <w:rPr>
+          <w:rFonts w:ascii="Times New Roman" w:hAnsi="Times New Roman" w:cs="Times New Roman"/>
+          <w:sz w:val="18"/>
+          <w:szCs w:val="18"/>
+        </w:rPr>
+      </w:pPr>
+      <w:r>
+        <w:rPr>
+          <w:rFonts w:ascii="Times New Roman" w:hAnsi="Times New Roman" w:cs="Times New Roman"/>
+          <w:sz w:val="18"/>
+          <w:szCs w:val="18"/>
+        </w:rPr>
+        <w:t xml:space="preserve">At its’ core calcium imaging requires the processing of four major areas: background filtering, </w:t>
+      </w:r>
+      <w:r>
+        <w:rPr>
+          <w:rFonts w:ascii="Times New Roman" w:hAnsi="Times New Roman" w:cs="Times New Roman"/>
+          <w:sz w:val="18"/>
+          <w:szCs w:val="18"/>
+        </w:rPr>
+        <w:t>motion correction</w:t>
+      </w:r>
+      <w:r>
+        <w:rPr>
+          <w:rFonts w:ascii="Times New Roman" w:hAnsi="Times New Roman" w:cs="Times New Roman"/>
+          <w:sz w:val="18"/>
+          <w:szCs w:val="18"/>
+        </w:rPr>
+        <w:t>, neural enhancement and finally calcium trace extraction for processing.</w:t>
+      </w:r>
+    </w:p>
+    <w:p>
+      <w:pPr>
+        <w:rPr>
+          <w:rFonts w:ascii="Times New Roman" w:hAnsi="Times New Roman" w:cs="Times New Roman"/>
+          <w:sz w:val="18"/>
+          <w:szCs w:val="18"/>
+        </w:rPr>
+      </w:pPr>
+      <w:r>
+        <w:rPr>
+          <w:rFonts w:ascii="Times New Roman" w:hAnsi="Times New Roman" w:cs="Times New Roman"/>
+          <w:sz w:val="18"/>
+          <w:szCs w:val="18"/>
+        </w:rPr>
+        <w:t>While in this paper we focus on the front-end processing of reconstructing the image,</w:t>
+      </w:r>
+      <w:r>
+        <w:rPr>
+          <w:rFonts w:ascii="Times New Roman" w:hAnsi="Times New Roman" w:cs="Times New Roman"/>
+          <w:sz w:val="18"/>
+          <w:szCs w:val="18"/>
+        </w:rPr>
+        <w:t xml:space="preserve"> </w:t>
+      </w:r>
+    </w:p>
+    <w:p>
+      <w:pPr>
+        <w:rPr>
+          <w:rFonts w:ascii="Times New Roman" w:hAnsi="Times New Roman" w:cs="Times New Roman"/>
+          <w:sz w:val="18"/>
+          <w:szCs w:val="18"/>
+        </w:rPr>
+      </w:pPr>
+    </w:p>
+    <w:p>
+      <w:pPr>
+        <w:rPr>
+          <w:rFonts w:ascii="Times New Roman" w:hAnsi="Times New Roman" w:cs="Times New Roman"/>
+          <w:sz w:val="18"/>
+          <w:szCs w:val="18"/>
+        </w:rPr>
+      </w:pPr>
+      <w:r>
+        <w:rPr>
+          <w:rFonts w:ascii="Times New Roman" w:hAnsi="Times New Roman" w:cs="Times New Roman"/>
+          <w:sz w:val="18"/>
+          <w:szCs w:val="18"/>
+        </w:rPr>
+        <w:t>Talk</w:t>
+      </w:r>
+      <w:r>
+        <w:rPr>
+          <w:rFonts w:ascii="Times New Roman" w:hAnsi="Times New Roman" w:cs="Times New Roman"/>
+          <w:sz w:val="18"/>
+          <w:szCs w:val="18"/>
+        </w:rPr>
+        <w:t xml:space="preserve"> about diffusers and work done here</w:t>
+      </w:r>
+    </w:p>
+    <w:p>
+      <w:pPr>
+        <w:rPr>
+          <w:rFonts w:ascii="Times New Roman" w:hAnsi="Times New Roman" w:cs="Times New Roman"/>
+          <w:sz w:val="18"/>
+          <w:szCs w:val="18"/>
+        </w:rPr>
+      </w:pPr>
+      <w:r>
+        <w:rPr>
+          <w:rFonts w:ascii="Times New Roman" w:hAnsi="Times New Roman" w:cs="Times New Roman"/>
+          <w:sz w:val="18"/>
+          <w:szCs w:val="18"/>
+        </w:rPr>
+        <w:t xml:space="preserve">As we are talking about </w:t>
       </w:r>
       <w:proofErr w:type="gramStart"/>
       <w:r>
-        <w:t>enhancement ,movement</w:t>
+        <w:rPr>
+          <w:rFonts w:ascii="Times New Roman" w:hAnsi="Times New Roman" w:cs="Times New Roman"/>
+          <w:sz w:val="18"/>
+          <w:szCs w:val="18"/>
+        </w:rPr>
+        <w:t>diffusers</w:t>
       </w:r>
       <w:proofErr w:type="gramEnd"/>
       <w:r>
-        <w:t xml:space="preserve"> compensation and finally calcium trace extraction.</w:t>
+        <w:rPr>
+          <w:rFonts w:ascii="Times New Roman" w:hAnsi="Times New Roman" w:cs="Times New Roman"/>
+          <w:sz w:val="18"/>
+          <w:szCs w:val="18"/>
+        </w:rPr>
+        <w:t xml:space="preserve"> we mention stuff about PSF</w:t>
+      </w:r>
+    </w:p>
+    <w:p>
+      <w:pPr>
+        <w:rPr>
+          <w:rFonts w:ascii="Times New Roman" w:hAnsi="Times New Roman" w:cs="Times New Roman"/>
+          <w:sz w:val="18"/>
+          <w:szCs w:val="18"/>
+        </w:rPr>
+      </w:pPr>
+      <w:r>
+        <w:rPr>
+          <w:rFonts w:ascii="Times New Roman" w:hAnsi="Times New Roman" w:cs="Times New Roman"/>
+          <w:sz w:val="18"/>
+          <w:szCs w:val="18"/>
+        </w:rPr>
+        <w:t xml:space="preserve">There are models that can be used to calibrate </w:t>
+      </w:r>
+    </w:p>
+    <w:p>
+      <w:pPr>
+        <w:rPr>
+          <w:rFonts w:ascii="Times New Roman" w:hAnsi="Times New Roman" w:cs="Times New Roman"/>
+          <w:sz w:val="18"/>
+          <w:szCs w:val="18"/>
+        </w:rPr>
+      </w:pPr>
+      <w:r>
+        <w:rPr>
+          <w:rFonts w:ascii="Times New Roman" w:hAnsi="Times New Roman" w:cs="Times New Roman"/>
+          <w:sz w:val="18"/>
+          <w:szCs w:val="18"/>
+        </w:rPr>
+        <w:t xml:space="preserve">Talk about models and variant and </w:t>
+      </w:r>
+      <w:r>
+        <w:rPr>
+          <w:rFonts w:ascii="Times New Roman" w:hAnsi="Times New Roman" w:cs="Times New Roman"/>
+          <w:sz w:val="18"/>
+          <w:szCs w:val="18"/>
+        </w:rPr>
+        <w:t>invariant</w:t>
+      </w:r>
+    </w:p>
+    <w:p>
+      <w:pPr>
+        <w:pStyle w:val="BodyText"/>
+        <w:ind w:firstLine="0"/>
+        <w:rPr>
+          <w:sz w:val="18"/>
+          <w:szCs w:val="18"/>
+          <w:lang w:val="en-US"/>
+        </w:rPr>
+      </w:pPr>
+      <w:r>
+        <w:rPr>
+          <w:sz w:val="18"/>
+          <w:szCs w:val="18"/>
+        </w:rPr>
+        <w:t>Diffus</w:t>
+      </w:r>
+      <w:r>
+        <w:rPr>
+          <w:sz w:val="18"/>
+          <w:szCs w:val="18"/>
+          <w:lang w:val="en-US"/>
+        </w:rPr>
+        <w:t xml:space="preserve">ers </w:t>
+      </w:r>
+      <w:r>
+        <w:rPr>
+          <w:sz w:val="18"/>
+          <w:szCs w:val="18"/>
+        </w:rPr>
+        <w:t>provide a light field representation of 4-D information into a 2-D</w:t>
+      </w:r>
+      <w:r>
+        <w:rPr>
+          <w:sz w:val="18"/>
+          <w:szCs w:val="18"/>
+          <w:lang w:val="en-US"/>
+        </w:rPr>
+        <w:t xml:space="preserve"> format</w:t>
+      </w:r>
+      <w:r>
+        <w:rPr>
+          <w:sz w:val="18"/>
+          <w:szCs w:val="18"/>
+          <w:lang w:val="en-US"/>
+        </w:rPr>
+        <w:t xml:space="preserve">, </w:t>
+      </w:r>
+      <w:r>
+        <w:rPr>
+          <w:sz w:val="18"/>
+          <w:szCs w:val="18"/>
+          <w:lang w:val="en-US"/>
+        </w:rPr>
+        <w:t xml:space="preserve">and in the process </w:t>
+      </w:r>
+      <w:r>
+        <w:rPr>
+          <w:sz w:val="18"/>
+          <w:szCs w:val="18"/>
+        </w:rPr>
+        <w:t>captur</w:t>
+      </w:r>
+      <w:r>
+        <w:rPr>
+          <w:sz w:val="18"/>
+          <w:szCs w:val="18"/>
+          <w:lang w:val="en-US"/>
+        </w:rPr>
+        <w:t>e</w:t>
+      </w:r>
+      <w:r>
+        <w:rPr>
+          <w:sz w:val="18"/>
+          <w:szCs w:val="18"/>
+        </w:rPr>
+        <w:t xml:space="preserve"> spatial and angle information</w:t>
+      </w:r>
+      <w:r>
+        <w:rPr>
+          <w:sz w:val="18"/>
+          <w:szCs w:val="18"/>
+          <w:lang w:val="en-US"/>
+        </w:rPr>
+        <w:t>.</w:t>
+      </w:r>
+      <w:r>
+        <w:rPr>
+          <w:sz w:val="18"/>
+          <w:szCs w:val="18"/>
+          <w:lang w:val="en-US"/>
+        </w:rPr>
+        <w:t xml:space="preserve"> While in this paper </w:t>
+      </w:r>
+      <w:r>
+        <w:rPr>
+          <w:sz w:val="18"/>
+          <w:szCs w:val="18"/>
+          <w:lang w:val="en-US"/>
+        </w:rPr>
+        <w:t xml:space="preserve">diffusers provide our </w:t>
+      </w:r>
+      <w:r>
+        <w:rPr>
+          <w:sz w:val="18"/>
+          <w:szCs w:val="18"/>
+          <w:lang w:val="en-US"/>
+        </w:rPr>
+        <w:t xml:space="preserve">principal optical </w:t>
+      </w:r>
+      <w:r>
+        <w:rPr>
+          <w:sz w:val="18"/>
+          <w:szCs w:val="18"/>
+          <w:lang w:val="en-US"/>
+        </w:rPr>
+        <w:t>component</w:t>
+      </w:r>
+      <w:r>
+        <w:rPr>
+          <w:sz w:val="18"/>
+          <w:szCs w:val="18"/>
+          <w:lang w:val="en-US"/>
+        </w:rPr>
+        <w:t>,</w:t>
+      </w:r>
+      <w:r>
+        <w:rPr>
+          <w:sz w:val="18"/>
+          <w:szCs w:val="18"/>
+          <w:lang w:val="en-US"/>
+        </w:rPr>
+        <w:t xml:space="preserve"> they have </w:t>
+      </w:r>
+      <w:r>
+        <w:rPr>
+          <w:sz w:val="18"/>
+          <w:szCs w:val="18"/>
+          <w:lang w:val="en-US"/>
+        </w:rPr>
+        <w:t>been successfully</w:t>
+      </w:r>
+      <w:r>
+        <w:rPr>
+          <w:sz w:val="18"/>
+          <w:szCs w:val="18"/>
+          <w:lang w:val="en-US"/>
+        </w:rPr>
+        <w:t xml:space="preserve"> </w:t>
+      </w:r>
+      <w:r>
+        <w:rPr>
+          <w:sz w:val="18"/>
+          <w:szCs w:val="18"/>
+          <w:lang w:val="en-US"/>
+        </w:rPr>
+        <w:t>used in</w:t>
+      </w:r>
+      <w:r>
+        <w:rPr>
+          <w:sz w:val="18"/>
+          <w:szCs w:val="18"/>
+          <w:lang w:val="en-US"/>
+        </w:rPr>
+        <w:t xml:space="preserve"> </w:t>
+      </w:r>
+      <w:r>
+        <w:rPr>
+          <w:sz w:val="18"/>
+          <w:szCs w:val="18"/>
+          <w:lang w:val="en-US"/>
+        </w:rPr>
+        <w:t xml:space="preserve">many </w:t>
+      </w:r>
+      <w:r>
+        <w:rPr>
+          <w:sz w:val="18"/>
+          <w:szCs w:val="18"/>
+          <w:lang w:val="en-US"/>
+        </w:rPr>
+        <w:t xml:space="preserve">other </w:t>
+      </w:r>
+      <w:r>
+        <w:rPr>
+          <w:sz w:val="18"/>
+          <w:szCs w:val="18"/>
+        </w:rPr>
+        <w:t>application</w:t>
+      </w:r>
+      <w:r>
+        <w:rPr>
+          <w:sz w:val="18"/>
+          <w:szCs w:val="18"/>
+          <w:lang w:val="en-US"/>
+        </w:rPr>
+        <w:t xml:space="preserve"> </w:t>
+      </w:r>
+      <w:r>
+        <w:rPr>
+          <w:sz w:val="18"/>
+          <w:szCs w:val="18"/>
+          <w:lang w:val="en-US"/>
+        </w:rPr>
+        <w:t>(3</w:t>
+      </w:r>
+      <w:r>
+        <w:rPr>
+          <w:sz w:val="18"/>
+          <w:szCs w:val="18"/>
+        </w:rPr>
+        <w:t xml:space="preserve">D neural </w:t>
+      </w:r>
+      <w:r>
+        <w:rPr>
+          <w:sz w:val="18"/>
+          <w:szCs w:val="18"/>
+        </w:rPr>
+        <w:t>activity</w:t>
+      </w:r>
+      <w:r>
+        <w:rPr>
+          <w:sz w:val="18"/>
+          <w:szCs w:val="18"/>
+          <w:lang w:val="en-US"/>
+        </w:rPr>
+        <w:t xml:space="preserve"> [</w:t>
+      </w:r>
+      <w:r>
+        <w:rPr>
+          <w:sz w:val="18"/>
+          <w:szCs w:val="18"/>
+          <w:lang w:val="en-US"/>
+        </w:rPr>
+        <w:t>3</w:t>
+      </w:r>
+      <w:r>
+        <w:rPr>
+          <w:sz w:val="18"/>
+          <w:szCs w:val="18"/>
+          <w:lang w:val="en-US"/>
+        </w:rPr>
+        <w:t>],</w:t>
+      </w:r>
+      <w:r>
+        <w:rPr>
+          <w:sz w:val="18"/>
+          <w:szCs w:val="18"/>
+        </w:rPr>
+        <w:t xml:space="preserve"> compressive</w:t>
+      </w:r>
+      <w:r>
+        <w:rPr>
+          <w:sz w:val="18"/>
+          <w:szCs w:val="18"/>
+        </w:rPr>
+        <w:t xml:space="preserve"> radar </w:t>
+      </w:r>
+      <w:r>
+        <w:rPr>
+          <w:sz w:val="18"/>
+          <w:szCs w:val="18"/>
+        </w:rPr>
+        <w:t>imaging</w:t>
+      </w:r>
+      <w:r>
+        <w:rPr>
+          <w:sz w:val="18"/>
+          <w:szCs w:val="18"/>
+          <w:lang w:val="en-US"/>
+        </w:rPr>
+        <w:t xml:space="preserve"> [</w:t>
+      </w:r>
+      <w:r>
+        <w:rPr>
+          <w:sz w:val="18"/>
+          <w:szCs w:val="18"/>
+          <w:lang w:val="en-US"/>
+        </w:rPr>
+        <w:t>4</w:t>
+      </w:r>
+      <w:r>
+        <w:rPr>
+          <w:sz w:val="18"/>
+          <w:szCs w:val="18"/>
+          <w:lang w:val="en-US"/>
+        </w:rPr>
+        <w:t>],</w:t>
+      </w:r>
+      <w:r>
+        <w:rPr>
+          <w:sz w:val="18"/>
+          <w:szCs w:val="18"/>
+        </w:rPr>
+        <w:t xml:space="preserve"> synthetic </w:t>
+      </w:r>
+      <w:r>
+        <w:rPr>
+          <w:sz w:val="18"/>
+          <w:szCs w:val="18"/>
+        </w:rPr>
+        <w:t>aperture</w:t>
+      </w:r>
+      <w:r>
+        <w:rPr>
+          <w:sz w:val="18"/>
+          <w:szCs w:val="18"/>
+          <w:lang w:val="en-US"/>
+        </w:rPr>
+        <w:t xml:space="preserve"> [</w:t>
+      </w:r>
+      <w:r>
+        <w:rPr>
+          <w:sz w:val="18"/>
+          <w:szCs w:val="18"/>
+          <w:lang w:val="en-US"/>
+        </w:rPr>
+        <w:t>5]</w:t>
+      </w:r>
+      <w:r>
+        <w:rPr>
+          <w:sz w:val="18"/>
+          <w:szCs w:val="18"/>
+        </w:rPr>
+        <w:t xml:space="preserve">, and visual </w:t>
+      </w:r>
+      <w:r>
+        <w:rPr>
+          <w:sz w:val="18"/>
+          <w:szCs w:val="18"/>
+        </w:rPr>
+        <w:t>odometry</w:t>
+      </w:r>
+      <w:r>
+        <w:rPr>
+          <w:sz w:val="18"/>
+          <w:szCs w:val="18"/>
+          <w:lang w:val="en-US"/>
+        </w:rPr>
+        <w:t xml:space="preserve"> [</w:t>
+      </w:r>
+      <w:r>
+        <w:rPr>
+          <w:sz w:val="18"/>
+          <w:szCs w:val="18"/>
+          <w:lang w:val="en-US"/>
+        </w:rPr>
+        <w:t>6].</w:t>
+      </w:r>
+      <w:r>
+        <w:rPr>
+          <w:sz w:val="18"/>
+          <w:szCs w:val="18"/>
+          <w:lang w:val="en-US"/>
+        </w:rPr>
+        <w:t>)</w:t>
+      </w:r>
+      <w:bookmarkStart w:id="0" w:name="_Hlk101788806"/>
+      <w:r>
+        <w:rPr>
+          <w:sz w:val="18"/>
+          <w:szCs w:val="18"/>
+          <w:lang w:val="en-US"/>
+        </w:rPr>
+        <w:t>.</w:t>
+      </w:r>
+      <w:bookmarkEnd w:id="0"/>
+      <w:r>
+        <w:rPr>
+          <w:sz w:val="18"/>
+          <w:szCs w:val="18"/>
+          <w:lang w:val="en-US"/>
+        </w:rPr>
+        <w:t xml:space="preserve"> As </w:t>
+      </w:r>
+      <w:r>
+        <w:rPr>
+          <w:sz w:val="18"/>
+          <w:szCs w:val="18"/>
+        </w:rPr>
+        <w:t>a highly diffractive medium</w:t>
+      </w:r>
+      <w:r>
+        <w:rPr>
+          <w:sz w:val="18"/>
+          <w:szCs w:val="18"/>
+          <w:lang w:val="en-US"/>
+        </w:rPr>
+        <w:t xml:space="preserve">, </w:t>
+      </w:r>
+      <w:r>
+        <w:rPr>
+          <w:sz w:val="18"/>
+          <w:szCs w:val="18"/>
+          <w:lang w:val="en-US"/>
+        </w:rPr>
+        <w:t xml:space="preserve">the </w:t>
+      </w:r>
+      <w:r>
+        <w:rPr>
+          <w:sz w:val="18"/>
+          <w:szCs w:val="18"/>
+        </w:rPr>
+        <w:t xml:space="preserve">speckles (caustic patterns) from </w:t>
+      </w:r>
+      <w:r>
+        <w:rPr>
+          <w:sz w:val="18"/>
+          <w:szCs w:val="18"/>
+        </w:rPr>
+        <w:t>interference</w:t>
+      </w:r>
+      <w:r>
+        <w:rPr>
+          <w:sz w:val="18"/>
+          <w:szCs w:val="18"/>
+          <w:lang w:val="en-US"/>
+        </w:rPr>
+        <w:t xml:space="preserve"> in our diffuser create a</w:t>
+      </w:r>
+      <w:r>
+        <w:rPr>
+          <w:sz w:val="18"/>
+          <w:szCs w:val="18"/>
+        </w:rPr>
+        <w:t xml:space="preserve"> type of signature that can encode ple</w:t>
+      </w:r>
+      <w:r>
+        <w:rPr>
+          <w:sz w:val="18"/>
+          <w:szCs w:val="18"/>
+          <w:lang w:val="en-US"/>
+        </w:rPr>
+        <w:t>n</w:t>
+      </w:r>
+      <w:r>
+        <w:rPr>
+          <w:sz w:val="18"/>
+          <w:szCs w:val="18"/>
+        </w:rPr>
+        <w:t>optic information about our illuminated object</w:t>
+      </w:r>
+      <w:r>
+        <w:rPr>
+          <w:sz w:val="18"/>
+          <w:szCs w:val="18"/>
+          <w:lang w:val="en-US"/>
+        </w:rPr>
+        <w:t xml:space="preserve"> and with proper assumptions</w:t>
+      </w:r>
+      <w:r>
+        <w:rPr>
+          <w:sz w:val="18"/>
+          <w:szCs w:val="18"/>
+          <w:lang w:val="en-US"/>
+        </w:rPr>
+        <w:t xml:space="preserve"> </w:t>
+      </w:r>
+      <w:r>
+        <w:rPr>
+          <w:sz w:val="18"/>
+          <w:szCs w:val="18"/>
+        </w:rPr>
+        <w:t>allows us linearity in reconstruction that lends itself to well-established inverse problem definition and optimization techniques.</w:t>
+      </w:r>
+      <w:r>
+        <w:rPr>
+          <w:sz w:val="18"/>
+          <w:szCs w:val="18"/>
+          <w:lang w:val="en-US"/>
+        </w:rPr>
+        <w:t xml:space="preserve"> </w:t>
+      </w:r>
+    </w:p>
+    <w:p>
+      <w:pPr>
+        <w:pStyle w:val="BodyText"/>
+        <w:ind w:firstLine="0"/>
+        <w:rPr>
+          <w:sz w:val="18"/>
+          <w:szCs w:val="18"/>
+          <w:lang w:val="en-US"/>
+        </w:rPr>
+      </w:pPr>
+      <w:r>
+        <w:rPr>
+          <w:sz w:val="18"/>
+          <w:szCs w:val="18"/>
+          <w:lang w:val="en-US"/>
+        </w:rPr>
+        <w:t xml:space="preserve">     An important point to using diffusers and the randomness they provide is to see if this fits within the theoretical framework of compressive sensing, that has conditions on the inverse matrix. When </w:t>
+      </w:r>
+      <w:r>
+        <w:rPr>
+          <w:sz w:val="18"/>
+          <w:szCs w:val="18"/>
+        </w:rPr>
+        <w:t>trying to solve</w:t>
+      </w:r>
+      <w:r>
+        <w:rPr>
+          <w:sz w:val="18"/>
+          <w:szCs w:val="18"/>
+          <w:lang w:val="en-US"/>
+        </w:rPr>
+        <w:t xml:space="preserve"> diffuser</w:t>
+      </w:r>
+      <w:r>
+        <w:rPr>
+          <w:sz w:val="18"/>
+          <w:szCs w:val="18"/>
+        </w:rPr>
+        <w:t xml:space="preserve"> inverse problems with less than full rank, it is possible to recover the original vector if some conditions on a matrix are met. Such properties if satisfied such as Full Spark of matrix, and Null Space Property, both have full rank submatrices. A less computationally intensive way to calculate the sparsity that can be recovered is by computing the mutual coherence of the matrix, the combination of the measurement and representation matrix.</w:t>
+      </w:r>
+      <w:r>
+        <w:rPr>
+          <w:sz w:val="18"/>
+          <w:szCs w:val="18"/>
+          <w:lang w:val="en-US"/>
+        </w:rPr>
+        <w:t xml:space="preserve"> Here is this paper we forego the formality of the mathematics and assume that our 3D objects are sparse in some domain.</w:t>
+      </w:r>
+    </w:p>
+    <w:p>
+      <w:pPr>
+        <w:rPr>
+          <w:rFonts w:ascii="Times New Roman" w:hAnsi="Times New Roman" w:cs="Times New Roman"/>
+          <w:sz w:val="18"/>
+          <w:szCs w:val="18"/>
+        </w:rPr>
+      </w:pPr>
+    </w:p>
+    <w:p>
+      <w:pPr>
+        <w:rPr>
+          <w:rFonts w:ascii="Times New Roman" w:hAnsi="Times New Roman" w:cs="Times New Roman"/>
+          <w:sz w:val="18"/>
+          <w:szCs w:val="18"/>
+        </w:rPr>
+      </w:pPr>
+    </w:p>
+    <w:p>
+      <w:pPr>
+        <w:rPr>
+          <w:rFonts w:ascii="Times New Roman" w:hAnsi="Times New Roman" w:cs="Times New Roman"/>
+          <w:sz w:val="18"/>
+          <w:szCs w:val="18"/>
+        </w:rPr>
+      </w:pPr>
+    </w:p>
+    <w:p>
+      <w:pPr>
+        <w:rPr>
+          <w:rFonts w:ascii="Times New Roman" w:hAnsi="Times New Roman" w:cs="Times New Roman"/>
+          <w:sz w:val="18"/>
+          <w:szCs w:val="18"/>
+        </w:rPr>
+      </w:pPr>
+      <w:r>
+        <w:rPr>
+          <w:rFonts w:ascii="Times New Roman" w:hAnsi="Times New Roman" w:cs="Times New Roman"/>
+          <w:sz w:val="18"/>
+          <w:szCs w:val="18"/>
+        </w:rPr>
+        <w:lastRenderedPageBreak/>
+        <w:t>Notes:</w:t>
+      </w:r>
+    </w:p>
+    <w:p>
+      <w:pPr>
+        <w:rPr>
+          <w:rFonts w:ascii="Times New Roman" w:hAnsi="Times New Roman" w:cs="Times New Roman"/>
+          <w:sz w:val="18"/>
+          <w:szCs w:val="18"/>
+        </w:rPr>
+      </w:pPr>
+      <w:r>
+        <w:rPr>
+          <w:rFonts w:ascii="Times New Roman" w:hAnsi="Times New Roman" w:cs="Times New Roman"/>
+          <w:sz w:val="18"/>
+          <w:szCs w:val="18"/>
+        </w:rPr>
+        <w:t>What is multi-row 1D FFT</w:t>
+      </w:r>
+    </w:p>
+    <w:p>
+      <w:pPr>
+        <w:rPr>
+          <w:rFonts w:ascii="Times New Roman" w:hAnsi="Times New Roman" w:cs="Times New Roman"/>
+          <w:sz w:val="18"/>
+          <w:szCs w:val="18"/>
+        </w:rPr>
+      </w:pPr>
+      <w:r>
+        <w:rPr>
+          <w:rFonts w:ascii="Times New Roman" w:hAnsi="Times New Roman" w:cs="Times New Roman"/>
+          <w:sz w:val="18"/>
+          <w:szCs w:val="18"/>
+        </w:rPr>
+        <w:t xml:space="preserve">If we use something other than the FFTW for CPUs or either the GPUFFTW for GPU or the CUFFT the CUDA based FFT, we should make sure </w:t>
+      </w:r>
+      <w:proofErr w:type="gramStart"/>
+      <w:r>
+        <w:rPr>
+          <w:rFonts w:ascii="Times New Roman" w:hAnsi="Times New Roman" w:cs="Times New Roman"/>
+          <w:sz w:val="18"/>
+          <w:szCs w:val="18"/>
+        </w:rPr>
+        <w:t xml:space="preserve">that </w:t>
+      </w:r>
+      <w:r>
+        <w:rPr>
+          <w:rFonts w:ascii="Times New Roman" w:hAnsi="Times New Roman" w:cs="Times New Roman"/>
+          <w:sz w:val="18"/>
+          <w:szCs w:val="18"/>
+        </w:rPr>
+        <w:t>???</w:t>
+      </w:r>
+      <w:proofErr w:type="gramEnd"/>
+    </w:p>
+    <w:p>
+      <w:pPr>
+        <w:rPr>
+          <w:rFonts w:ascii="Times New Roman" w:hAnsi="Times New Roman" w:cs="Times New Roman"/>
+          <w:sz w:val="18"/>
+          <w:szCs w:val="18"/>
+        </w:rPr>
+      </w:pPr>
+      <w:r>
+        <w:rPr>
+          <w:rFonts w:ascii="Times New Roman" w:hAnsi="Times New Roman" w:cs="Times New Roman"/>
+          <w:sz w:val="18"/>
+          <w:szCs w:val="18"/>
+        </w:rPr>
+        <w:t>Note: Here we will use the data flow for the CUFFT.</w:t>
+      </w:r>
+    </w:p>
+    <w:p>
+      <w:pPr>
+        <w:rPr>
+          <w:rFonts w:ascii="Times New Roman" w:hAnsi="Times New Roman" w:cs="Times New Roman"/>
+          <w:sz w:val="18"/>
+          <w:szCs w:val="18"/>
+        </w:rPr>
+      </w:pPr>
+      <w:r>
+        <w:rPr>
+          <w:rFonts w:ascii="Times New Roman" w:hAnsi="Times New Roman" w:cs="Times New Roman"/>
+          <w:sz w:val="18"/>
+          <w:szCs w:val="18"/>
+        </w:rPr>
+        <w:t xml:space="preserve">For both CPU and GPU we perform a column order 1-D FFT followed </w:t>
+      </w:r>
+      <w:proofErr w:type="spellStart"/>
+      <w:r>
+        <w:rPr>
+          <w:rFonts w:ascii="Times New Roman" w:hAnsi="Times New Roman" w:cs="Times New Roman"/>
+          <w:sz w:val="18"/>
+          <w:szCs w:val="18"/>
+        </w:rPr>
+        <w:t>byua</w:t>
+      </w:r>
+      <w:proofErr w:type="spellEnd"/>
+      <w:r>
+        <w:rPr>
+          <w:rFonts w:ascii="Times New Roman" w:hAnsi="Times New Roman" w:cs="Times New Roman"/>
+          <w:sz w:val="18"/>
+          <w:szCs w:val="18"/>
+        </w:rPr>
+        <w:t xml:space="preserve"> 1D-FFT row-order computation</w:t>
+      </w:r>
+    </w:p>
+    <w:p>
+      <w:pPr>
+        <w:rPr>
+          <w:rFonts w:ascii="Times New Roman" w:hAnsi="Times New Roman" w:cs="Times New Roman"/>
+          <w:sz w:val="18"/>
+          <w:szCs w:val="18"/>
+        </w:rPr>
+      </w:pPr>
+      <w:r>
+        <w:rPr>
+          <w:rFonts w:ascii="Times New Roman" w:hAnsi="Times New Roman" w:cs="Times New Roman"/>
+          <w:sz w:val="18"/>
+          <w:szCs w:val="18"/>
+        </w:rPr>
+        <w:t xml:space="preserve">Field Programmable Gate Arrays (FPGAs) are widely used in embedded products that require </w:t>
+      </w:r>
+      <w:r>
+        <w:rPr>
+          <w:rFonts w:ascii="Times New Roman" w:hAnsi="Times New Roman" w:cs="Times New Roman"/>
+          <w:sz w:val="18"/>
+          <w:szCs w:val="18"/>
+        </w:rPr>
+        <w:t>speed (</w:t>
+      </w:r>
+      <w:r>
+        <w:rPr>
+          <w:rFonts w:ascii="Times New Roman" w:hAnsi="Times New Roman" w:cs="Times New Roman"/>
+          <w:sz w:val="18"/>
+          <w:szCs w:val="18"/>
+        </w:rPr>
+        <w:t xml:space="preserve">MHz), latency(time) and allow for the flexibility of being able to re-program an algorithm even when the product is deployed in the field. </w:t>
+      </w:r>
+    </w:p>
+    <w:p>
+      <w:pPr>
+        <w:rPr>
+          <w:rFonts w:ascii="Times New Roman" w:hAnsi="Times New Roman" w:cs="Times New Roman"/>
+          <w:sz w:val="18"/>
+          <w:szCs w:val="18"/>
+        </w:rPr>
+      </w:pPr>
+      <w:r>
+        <w:rPr>
+          <w:rFonts w:ascii="Times New Roman" w:hAnsi="Times New Roman" w:cs="Times New Roman"/>
+          <w:sz w:val="18"/>
+          <w:szCs w:val="18"/>
+        </w:rPr>
+        <w:t>Talk about CPUs</w:t>
+      </w:r>
+    </w:p>
+    <w:p>
+      <w:pPr>
+        <w:rPr>
+          <w:rFonts w:ascii="Times New Roman" w:hAnsi="Times New Roman" w:cs="Times New Roman"/>
+          <w:sz w:val="18"/>
+          <w:szCs w:val="18"/>
+        </w:rPr>
+      </w:pPr>
+      <w:r>
+        <w:rPr>
+          <w:rFonts w:ascii="Times New Roman" w:hAnsi="Times New Roman" w:cs="Times New Roman"/>
+          <w:sz w:val="18"/>
+          <w:szCs w:val="18"/>
+        </w:rPr>
+        <w:t>Talk about GPUs</w:t>
+      </w:r>
+    </w:p>
+    <w:p>
+      <w:pPr>
+        <w:rPr>
+          <w:rFonts w:ascii="Times New Roman" w:hAnsi="Times New Roman" w:cs="Times New Roman"/>
+          <w:sz w:val="18"/>
+          <w:szCs w:val="18"/>
+        </w:rPr>
+      </w:pPr>
+      <w:r>
+        <w:rPr>
+          <w:rFonts w:ascii="Times New Roman" w:hAnsi="Times New Roman" w:cs="Times New Roman"/>
+          <w:sz w:val="18"/>
+          <w:szCs w:val="18"/>
+        </w:rPr>
+        <w:t>Talk about overall computational methods</w:t>
+      </w:r>
+    </w:p>
+    <w:p>
+      <w:pPr>
+        <w:rPr>
+          <w:rFonts w:ascii="Times New Roman" w:hAnsi="Times New Roman" w:cs="Times New Roman"/>
+          <w:sz w:val="18"/>
+          <w:szCs w:val="18"/>
+        </w:rPr>
+      </w:pPr>
+      <w:proofErr w:type="gramStart"/>
+      <w:r>
+        <w:rPr>
+          <w:rFonts w:ascii="Times New Roman" w:hAnsi="Times New Roman" w:cs="Times New Roman"/>
+          <w:sz w:val="18"/>
+          <w:szCs w:val="18"/>
+        </w:rPr>
+        <w:t>( from</w:t>
+      </w:r>
+      <w:proofErr w:type="gramEnd"/>
+      <w:r>
+        <w:rPr>
+          <w:rFonts w:ascii="Times New Roman" w:hAnsi="Times New Roman" w:cs="Times New Roman"/>
+          <w:sz w:val="18"/>
+          <w:szCs w:val="18"/>
+        </w:rPr>
+        <w:t xml:space="preserve"> paper in Fall)</w:t>
       </w:r>
     </w:p>
     <w:p>
@@ -100,137 +1612,62 @@
           <w:ilvl w:val="0"/>
           <w:numId w:val="2"/>
         </w:numPr>
-      </w:pPr>
-      <w:r>
-        <w:t>Background</w:t>
-      </w:r>
-    </w:p>
-    <w:p>
-      <w:r>
-        <w:t>Talk about calcium imaging</w:t>
-      </w:r>
-    </w:p>
-    <w:p/>
-    <w:p>
-      <w:r>
-        <w:t>Talk about diffusers and work done here</w:t>
-      </w:r>
-    </w:p>
-    <w:p>
-      <w:r>
-        <w:t xml:space="preserve">As we are talking about </w:t>
-      </w:r>
-      <w:proofErr w:type="gramStart"/>
-      <w:r>
-        <w:t>diffusers</w:t>
-      </w:r>
-      <w:proofErr w:type="gramEnd"/>
-      <w:r>
-        <w:t xml:space="preserve"> we mention stuff about PSF</w:t>
-      </w:r>
-    </w:p>
-    <w:p>
-      <w:r>
-        <w:t xml:space="preserve">There are models that can be used to calibrate </w:t>
-      </w:r>
-    </w:p>
-    <w:p>
-      <w:r>
-        <w:t xml:space="preserve">Talk about models and variant and </w:t>
-      </w:r>
-      <w:r>
-        <w:t>invariant</w:t>
-      </w:r>
-    </w:p>
-    <w:p/>
-    <w:p>
-      <w:r>
-        <w:t>Notes:</w:t>
-      </w:r>
-    </w:p>
-    <w:p>
-      <w:r>
-        <w:t>What is multi-row 1D FFT</w:t>
-      </w:r>
-    </w:p>
-    <w:p>
-      <w:r>
-        <w:t xml:space="preserve">If we use something other than the FFTW for CPUs or either the GPUFFTW for GPU or the CUFFT the CUDA based FFT, we should make sure </w:t>
-      </w:r>
-      <w:proofErr w:type="gramStart"/>
-      <w:r>
-        <w:t xml:space="preserve">that </w:t>
-      </w:r>
-      <w:r>
-        <w:t>???</w:t>
-      </w:r>
-      <w:proofErr w:type="gramEnd"/>
-    </w:p>
-    <w:p>
-      <w:r>
-        <w:t>Note: Here we will use the data flow for the CUFFT.</w:t>
-      </w:r>
-    </w:p>
-    <w:p>
-      <w:r>
-        <w:t xml:space="preserve">For both CPU and GPU we perform a column order 1-D FFT followed </w:t>
+        <w:rPr>
+          <w:rFonts w:ascii="Times New Roman" w:hAnsi="Times New Roman" w:cs="Times New Roman"/>
+          <w:sz w:val="18"/>
+          <w:szCs w:val="18"/>
+        </w:rPr>
+      </w:pPr>
+      <w:r>
+        <w:rPr>
+          <w:rFonts w:ascii="Times New Roman" w:hAnsi="Times New Roman" w:cs="Times New Roman"/>
+          <w:sz w:val="18"/>
+          <w:szCs w:val="18"/>
+        </w:rPr>
+        <w:t>Methods</w:t>
+      </w:r>
+    </w:p>
+    <w:p>
+      <w:pPr>
+        <w:rPr>
+          <w:rFonts w:ascii="Times New Roman" w:hAnsi="Times New Roman" w:cs="Times New Roman"/>
+          <w:sz w:val="18"/>
+          <w:szCs w:val="18"/>
+        </w:rPr>
+      </w:pPr>
+      <w:r>
+        <w:rPr>
+          <w:rFonts w:ascii="Times New Roman" w:hAnsi="Times New Roman" w:cs="Times New Roman"/>
+          <w:sz w:val="18"/>
+          <w:szCs w:val="18"/>
+        </w:rPr>
+        <w:t xml:space="preserve">While there are many ways to </w:t>
       </w:r>
       <w:proofErr w:type="spellStart"/>
       <w:r>
-        <w:t>byua</w:t>
+        <w:rPr>
+          <w:rFonts w:ascii="Times New Roman" w:hAnsi="Times New Roman" w:cs="Times New Roman"/>
+          <w:sz w:val="18"/>
+          <w:szCs w:val="18"/>
+        </w:rPr>
+        <w:t>solv</w:t>
       </w:r>
       <w:proofErr w:type="spellEnd"/>
-      <w:r>
-        <w:t xml:space="preserve"> 1D-FFT row-order computation</w:t>
-      </w:r>
-    </w:p>
-    <w:p>
-      <w:r>
-        <w:t>Talk about FPGAs</w:t>
-      </w:r>
-    </w:p>
-    <w:p>
-      <w:r>
-        <w:t>Talk about CPUs</w:t>
-      </w:r>
-    </w:p>
-    <w:p>
-      <w:r>
-        <w:lastRenderedPageBreak/>
-        <w:t>Talk about GPUs</w:t>
-      </w:r>
-    </w:p>
-    <w:p>
-      <w:r>
-        <w:t>Talk about overall computational methods</w:t>
-      </w:r>
-    </w:p>
-    <w:p>
-      <w:proofErr w:type="gramStart"/>
-      <w:r>
-        <w:t>( from</w:t>
-      </w:r>
-      <w:proofErr w:type="gramEnd"/>
-      <w:r>
-        <w:t xml:space="preserve"> paper in Fall)</w:t>
-      </w:r>
-    </w:p>
-    <w:p>
-      <w:pPr>
-        <w:pStyle w:val="ListParagraph"/>
-        <w:numPr>
-          <w:ilvl w:val="0"/>
-          <w:numId w:val="2"/>
-        </w:numPr>
-      </w:pPr>
-      <w:r>
-        <w:t>Methods</w:t>
-      </w:r>
-    </w:p>
-    <w:p>
-      <w:r>
-        <w:rPr>
+    </w:p>
+    <w:p>
+      <w:pPr>
+        <w:rPr>
+          <w:rFonts w:ascii="Times New Roman" w:hAnsi="Times New Roman" w:cs="Times New Roman"/>
+          <w:sz w:val="18"/>
+          <w:szCs w:val="18"/>
+        </w:rPr>
+      </w:pPr>
+      <w:r>
+        <w:rPr>
+          <w:rFonts w:ascii="Times New Roman" w:hAnsi="Times New Roman" w:cs="Times New Roman"/>
           <w:noProof/>
+          <w:sz w:val="18"/>
+          <w:szCs w:val="18"/>
         </w:rPr>
         <w:drawing>
           <wp:inline distT="0" distB="0" distL="0" distR="0" wp14:anchorId="648365E2" wp14:editId="1FE88351">
@@ -276,12 +1713,20 @@
           <w:ilvl w:val="0"/>
           <w:numId w:val="2"/>
         </w:numPr>
-      </w:pPr>
-      <w:r>
+        <w:rPr>
+          <w:sz w:val="18"/>
+          <w:szCs w:val="18"/>
+        </w:rPr>
+      </w:pPr>
+      <w:r>
+        <w:rPr>
+          <w:sz w:val="18"/>
+          <w:szCs w:val="18"/>
+        </w:rPr>
         <w:t>In theory a lens less system has all the information available at the sensor. However, the problem is ill-posed. Introducing a diffuser gives structure to our point spread function, or random matrix, allowing us to solve an otherwise intractable problem. If we enforce sparsity as a prior, and non-negativity (no negative pixels), minimize for the least squares we are trying to solve the equation below</w:t>
       </w:r>
-      <w:bookmarkStart w:id="0" w:name="_Hlk88827595"/>
-      <w:bookmarkEnd w:id="0"/>
+      <w:bookmarkStart w:id="1" w:name="_Hlk88827595"/>
+      <w:bookmarkEnd w:id="1"/>
     </w:p>
     <w:p>
       <w:pPr>
@@ -290,10 +1735,16 @@
           <w:ilvl w:val="0"/>
           <w:numId w:val="2"/>
         </w:numPr>
+        <w:rPr>
+          <w:sz w:val="18"/>
+          <w:szCs w:val="18"/>
+        </w:rPr>
       </w:pPr>
       <w:r>
         <w:rPr>
           <w:noProof/>
+          <w:sz w:val="18"/>
+          <w:szCs w:val="18"/>
         </w:rPr>
         <w:drawing>
           <wp:inline distT="0" distB="0" distL="0" distR="0" wp14:anchorId="1590A858" wp14:editId="6996F003">
@@ -339,8 +1790,18 @@
           <w:ilvl w:val="0"/>
           <w:numId w:val="2"/>
         </w:numPr>
-      </w:pPr>
-      <w:r>
+        <w:rPr>
+          <w:rFonts w:ascii="Times New Roman" w:hAnsi="Times New Roman" w:cs="Times New Roman"/>
+          <w:sz w:val="18"/>
+          <w:szCs w:val="18"/>
+        </w:rPr>
+      </w:pPr>
+      <w:r>
+        <w:rPr>
+          <w:rFonts w:ascii="Times New Roman" w:hAnsi="Times New Roman" w:cs="Times New Roman"/>
+          <w:sz w:val="18"/>
+          <w:szCs w:val="18"/>
+        </w:rPr>
         <w:t>Here in (1) we do not show the regularization term that helps enforce sparsity, instead we want to show the main thrust of how we approach minimization overall</w:t>
       </w:r>
     </w:p>
@@ -351,6 +1812,11 @@
           <w:ilvl w:val="0"/>
           <w:numId w:val="2"/>
         </w:numPr>
+        <w:rPr>
+          <w:rFonts w:ascii="Times New Roman" w:hAnsi="Times New Roman" w:cs="Times New Roman"/>
+          <w:sz w:val="18"/>
+          <w:szCs w:val="18"/>
+        </w:rPr>
       </w:pPr>
     </w:p>
     <w:p>
@@ -360,10 +1826,16 @@
           <w:ilvl w:val="0"/>
           <w:numId w:val="2"/>
         </w:numPr>
+        <w:rPr>
+          <w:sz w:val="18"/>
+          <w:szCs w:val="18"/>
+        </w:rPr>
       </w:pPr>
       <w:r>
         <w:rPr>
           <w:noProof/>
+          <w:sz w:val="18"/>
+          <w:szCs w:val="18"/>
         </w:rPr>
         <w:drawing>
           <wp:inline distT="0" distB="0" distL="0" distR="0" wp14:anchorId="5E829E32" wp14:editId="53FBCEB6">
@@ -409,8 +1881,18 @@
           <w:ilvl w:val="0"/>
           <w:numId w:val="2"/>
         </w:numPr>
-      </w:pPr>
-      <w:r>
+        <w:rPr>
+          <w:rFonts w:ascii="Times New Roman" w:hAnsi="Times New Roman" w:cs="Times New Roman"/>
+          <w:sz w:val="18"/>
+          <w:szCs w:val="18"/>
+        </w:rPr>
+      </w:pPr>
+      <w:r>
+        <w:rPr>
+          <w:rFonts w:ascii="Times New Roman" w:hAnsi="Times New Roman" w:cs="Times New Roman"/>
+          <w:sz w:val="18"/>
+          <w:szCs w:val="18"/>
+        </w:rPr>
         <w:t>Here, the significance of (4) is that we have reduced the problem of computing A which could be a very large matrix to the adjunct of M and C, a much more manageable problem. (C is introduced as a cropping matrix)</w:t>
       </w:r>
     </w:p>
@@ -421,6 +1903,11 @@
           <w:ilvl w:val="0"/>
           <w:numId w:val="2"/>
         </w:numPr>
+        <w:rPr>
+          <w:rFonts w:ascii="Times New Roman" w:hAnsi="Times New Roman" w:cs="Times New Roman"/>
+          <w:sz w:val="18"/>
+          <w:szCs w:val="18"/>
+        </w:rPr>
       </w:pPr>
     </w:p>
     <w:p>
@@ -431,10 +1918,16 @@
           <w:numId w:val="2"/>
         </w:numPr>
         <w:jc w:val="center"/>
+        <w:rPr>
+          <w:sz w:val="18"/>
+          <w:szCs w:val="18"/>
+        </w:rPr>
       </w:pPr>
       <w:r>
         <w:rPr>
           <w:noProof/>
+          <w:sz w:val="18"/>
+          <w:szCs w:val="18"/>
         </w:rPr>
         <w:drawing>
           <wp:inline distT="0" distB="0" distL="0" distR="0" wp14:anchorId="7E360131" wp14:editId="78D8B646">
@@ -480,13 +1973,19 @@
           <w:ilvl w:val="0"/>
           <w:numId w:val="2"/>
         </w:numPr>
-      </w:pPr>
-      <w:r>
-        <w:t xml:space="preserve">Here there are a few points to note. The first is that the M matrix in (5) has already been decoupled from A, and this is because if we included the cropping effect into A, the matrix would be ill-conditioned. Continuing with (5), we have just expressed </w:t>
-      </w:r>
-      <w:r>
-        <w:lastRenderedPageBreak/>
-        <w:t>the convolution of “Mv” as a product of Fourier and the inverse of that dot product but have expressed the equation as products of matrices.</w:t>
+        <w:rPr>
+          <w:rFonts w:ascii="Times New Roman" w:hAnsi="Times New Roman" w:cs="Times New Roman"/>
+          <w:sz w:val="18"/>
+          <w:szCs w:val="18"/>
+        </w:rPr>
+      </w:pPr>
+      <w:r>
+        <w:rPr>
+          <w:rFonts w:ascii="Times New Roman" w:hAnsi="Times New Roman" w:cs="Times New Roman"/>
+          <w:sz w:val="18"/>
+          <w:szCs w:val="18"/>
+        </w:rPr>
+        <w:t>Here there are a few points to note. The first is that the M matrix in (5) has already been decoupled from A, and this is because if we included the cropping effect into A, the matrix would be ill-conditioned. Continuing with (5), we have just expressed the convolution of “Mv” as a product of Fourier and the inverse of that dot product but have expressed the equation as products of matrices.</w:t>
       </w:r>
     </w:p>
     <w:p>
@@ -496,6 +1995,11 @@
           <w:ilvl w:val="0"/>
           <w:numId w:val="2"/>
         </w:numPr>
+        <w:rPr>
+          <w:rFonts w:ascii="Times New Roman" w:hAnsi="Times New Roman" w:cs="Times New Roman"/>
+          <w:sz w:val="18"/>
+          <w:szCs w:val="18"/>
+        </w:rPr>
       </w:pPr>
     </w:p>
     <w:p>
@@ -505,10 +2009,16 @@
           <w:ilvl w:val="0"/>
           <w:numId w:val="2"/>
         </w:numPr>
+        <w:rPr>
+          <w:sz w:val="18"/>
+          <w:szCs w:val="18"/>
+        </w:rPr>
       </w:pPr>
       <w:r>
         <w:rPr>
           <w:noProof/>
+          <w:sz w:val="18"/>
+          <w:szCs w:val="18"/>
         </w:rPr>
         <w:drawing>
           <wp:inline distT="0" distB="0" distL="0" distR="0" wp14:anchorId="2CD596D7" wp14:editId="19086FE1">
@@ -554,8 +2064,18 @@
           <w:ilvl w:val="0"/>
           <w:numId w:val="2"/>
         </w:numPr>
-      </w:pPr>
-      <w:r>
+        <w:rPr>
+          <w:rFonts w:ascii="Times New Roman" w:hAnsi="Times New Roman" w:cs="Times New Roman"/>
+          <w:sz w:val="18"/>
+          <w:szCs w:val="18"/>
+        </w:rPr>
+      </w:pPr>
+      <w:r>
+        <w:rPr>
+          <w:rFonts w:ascii="Times New Roman" w:hAnsi="Times New Roman" w:cs="Times New Roman"/>
+          <w:sz w:val="18"/>
+          <w:szCs w:val="18"/>
+        </w:rPr>
         <w:t>Here we substituted (7) back into (4) to give us (8) and taken the adjunct of (8) to give us (9). At this point (8) and (9) we can implement into code to solve our iteration (10).</w:t>
       </w:r>
     </w:p>
@@ -567,8 +2087,10 @@
           <w:numId w:val="2"/>
         </w:numPr>
         <w:rPr>
-          <w:lang w:val="en-US"/>
-          <w:rPrChange w:id="1" w:author="Ray Duran" w:date="2021-12-12T12:34:00Z">
+          <w:sz w:val="18"/>
+          <w:szCs w:val="18"/>
+          <w:lang w:val="en-US"/>
+          <w:rPrChange w:id="2" w:author="Ray Duran" w:date="2021-12-12T12:34:00Z">
             <w:rPr/>
           </w:rPrChange>
         </w:rPr>
@@ -581,10 +2103,18 @@
           <w:ilvl w:val="0"/>
           <w:numId w:val="2"/>
         </w:numPr>
-      </w:pPr>
-      <w:r>
-        <w:rPr>
+        <w:rPr>
+          <w:rFonts w:ascii="Times New Roman" w:hAnsi="Times New Roman" w:cs="Times New Roman"/>
+          <w:sz w:val="18"/>
+          <w:szCs w:val="18"/>
+        </w:rPr>
+      </w:pPr>
+      <w:r>
+        <w:rPr>
+          <w:rFonts w:ascii="Times New Roman" w:hAnsi="Times New Roman" w:cs="Times New Roman"/>
           <w:noProof/>
+          <w:sz w:val="18"/>
+          <w:szCs w:val="18"/>
         </w:rPr>
         <w:drawing>
           <wp:inline distT="0" distB="0" distL="0" distR="0" wp14:anchorId="73B8BFEF" wp14:editId="11A832AE">
@@ -626,10 +2156,16 @@
     <w:p>
       <w:pPr>
         <w:pStyle w:val="BodyText"/>
+        <w:rPr>
+          <w:sz w:val="18"/>
+          <w:szCs w:val="18"/>
+        </w:rPr>
       </w:pPr>
       <w:r>
         <w:rPr>
           <w:noProof/>
+          <w:sz w:val="18"/>
+          <w:szCs w:val="18"/>
         </w:rPr>
         <w:drawing>
           <wp:inline distT="0" distB="0" distL="0" distR="0" wp14:anchorId="1ED1E8C3" wp14:editId="75DB31EA">
@@ -668,30 +2204,89 @@
         </w:drawing>
       </w:r>
     </w:p>
-    <w:p/>
-    <w:p>
-      <w:r>
+    <w:p>
+      <w:pPr>
+        <w:rPr>
+          <w:rFonts w:ascii="Times New Roman" w:hAnsi="Times New Roman" w:cs="Times New Roman"/>
+          <w:sz w:val="18"/>
+          <w:szCs w:val="18"/>
+        </w:rPr>
+      </w:pPr>
+    </w:p>
+    <w:p>
+      <w:pPr>
+        <w:rPr>
+          <w:rFonts w:ascii="Times New Roman" w:hAnsi="Times New Roman" w:cs="Times New Roman"/>
+          <w:sz w:val="18"/>
+          <w:szCs w:val="18"/>
+        </w:rPr>
+      </w:pPr>
+      <w:r>
+        <w:rPr>
+          <w:rFonts w:ascii="Times New Roman" w:hAnsi="Times New Roman" w:cs="Times New Roman"/>
+          <w:sz w:val="18"/>
+          <w:szCs w:val="18"/>
+        </w:rPr>
         <w:t>ADMM</w:t>
       </w:r>
     </w:p>
     <w:p>
-      <w:r>
+      <w:pPr>
+        <w:rPr>
+          <w:rFonts w:ascii="Times New Roman" w:hAnsi="Times New Roman" w:cs="Times New Roman"/>
+          <w:sz w:val="18"/>
+          <w:szCs w:val="18"/>
+        </w:rPr>
+      </w:pPr>
+      <w:r>
+        <w:rPr>
+          <w:rFonts w:ascii="Times New Roman" w:hAnsi="Times New Roman" w:cs="Times New Roman"/>
+          <w:sz w:val="18"/>
+          <w:szCs w:val="18"/>
+        </w:rPr>
         <w:t>Gradient descent</w:t>
       </w:r>
     </w:p>
     <w:p>
-      <w:r>
+      <w:pPr>
+        <w:rPr>
+          <w:rFonts w:ascii="Times New Roman" w:hAnsi="Times New Roman" w:cs="Times New Roman"/>
+          <w:sz w:val="18"/>
+          <w:szCs w:val="18"/>
+        </w:rPr>
+      </w:pPr>
+      <w:r>
+        <w:rPr>
+          <w:rFonts w:ascii="Times New Roman" w:hAnsi="Times New Roman" w:cs="Times New Roman"/>
+          <w:sz w:val="18"/>
+          <w:szCs w:val="18"/>
+        </w:rPr>
         <w:t>Algorithm</w:t>
       </w:r>
       <w:r>
+        <w:rPr>
+          <w:rFonts w:ascii="Times New Roman" w:hAnsi="Times New Roman" w:cs="Times New Roman"/>
+          <w:sz w:val="18"/>
+          <w:szCs w:val="18"/>
+        </w:rPr>
         <w:t xml:space="preserve"> </w:t>
       </w:r>
       <w:proofErr w:type="gramStart"/>
       <w:r>
+        <w:rPr>
+          <w:rFonts w:ascii="Times New Roman" w:hAnsi="Times New Roman" w:cs="Times New Roman"/>
+          <w:sz w:val="18"/>
+          <w:szCs w:val="18"/>
+        </w:rPr>
         <w:t>( from</w:t>
       </w:r>
       <w:proofErr w:type="gramEnd"/>
       <w:r>
+        <w:rPr>
+          <w:rFonts w:ascii="Times New Roman" w:hAnsi="Times New Roman" w:cs="Times New Roman"/>
+          <w:sz w:val="18"/>
+          <w:szCs w:val="18"/>
+        </w:rPr>
         <w:t xml:space="preserve"> Paper in Fall)</w:t>
       </w:r>
     </w:p>
@@ -702,32 +2297,65 @@
           <w:ilvl w:val="0"/>
           <w:numId w:val="2"/>
         </w:numPr>
-      </w:pPr>
-      <w:r>
+        <w:rPr>
+          <w:rFonts w:ascii="Times New Roman" w:hAnsi="Times New Roman" w:cs="Times New Roman"/>
+          <w:sz w:val="18"/>
+          <w:szCs w:val="18"/>
+        </w:rPr>
+      </w:pPr>
+      <w:r>
+        <w:rPr>
+          <w:rFonts w:ascii="Times New Roman" w:hAnsi="Times New Roman" w:cs="Times New Roman"/>
+          <w:sz w:val="18"/>
+          <w:szCs w:val="18"/>
+        </w:rPr>
         <w:t xml:space="preserve">System </w:t>
       </w:r>
       <w:proofErr w:type="spellStart"/>
       <w:r>
+        <w:rPr>
+          <w:rFonts w:ascii="Times New Roman" w:hAnsi="Times New Roman" w:cs="Times New Roman"/>
+          <w:sz w:val="18"/>
+          <w:szCs w:val="18"/>
+        </w:rPr>
         <w:t>Implementatio</w:t>
       </w:r>
       <w:proofErr w:type="spellEnd"/>
     </w:p>
     <w:p>
+      <w:pPr>
+        <w:rPr>
+          <w:rFonts w:ascii="Times New Roman" w:hAnsi="Times New Roman" w:cs="Times New Roman"/>
+          <w:sz w:val="18"/>
+          <w:szCs w:val="18"/>
+        </w:rPr>
+      </w:pPr>
       <w:proofErr w:type="spellStart"/>
       <w:r>
+        <w:rPr>
+          <w:rFonts w:ascii="Times New Roman" w:hAnsi="Times New Roman" w:cs="Times New Roman"/>
+          <w:sz w:val="18"/>
+          <w:szCs w:val="18"/>
+        </w:rPr>
         <w:lastRenderedPageBreak/>
         <w:t>Sh</w:t>
       </w:r>
       <w:proofErr w:type="spellEnd"/>
       <w:r>
         <w:rPr>
+          <w:rFonts w:ascii="Times New Roman" w:hAnsi="Times New Roman" w:cs="Times New Roman"/>
           <w:noProof/>
+          <w:sz w:val="18"/>
+          <w:szCs w:val="18"/>
         </w:rPr>
         <w:t xml:space="preserve"> </w:t>
       </w:r>
       <w:r>
         <w:rPr>
+          <w:rFonts w:ascii="Times New Roman" w:hAnsi="Times New Roman" w:cs="Times New Roman"/>
           <w:noProof/>
+          <w:sz w:val="18"/>
+          <w:szCs w:val="18"/>
         </w:rPr>
         <w:drawing>
           <wp:inline distT="0" distB="0" distL="0" distR="0" wp14:anchorId="4CA2ED43" wp14:editId="4493D045">
@@ -766,121 +2394,375 @@
         </w:drawing>
       </w:r>
       <w:r>
+        <w:rPr>
+          <w:rFonts w:ascii="Times New Roman" w:hAnsi="Times New Roman" w:cs="Times New Roman"/>
+          <w:sz w:val="18"/>
+          <w:szCs w:val="18"/>
+        </w:rPr>
         <w:t>ow figure</w:t>
       </w:r>
     </w:p>
-    <w:p/>
-    <w:p>
-      <w:r>
+    <w:p>
+      <w:pPr>
+        <w:rPr>
+          <w:rFonts w:ascii="Times New Roman" w:hAnsi="Times New Roman" w:cs="Times New Roman"/>
+          <w:sz w:val="18"/>
+          <w:szCs w:val="18"/>
+        </w:rPr>
+      </w:pPr>
+    </w:p>
+    <w:p>
+      <w:pPr>
+        <w:rPr>
+          <w:rFonts w:ascii="Times New Roman" w:hAnsi="Times New Roman" w:cs="Times New Roman"/>
+          <w:sz w:val="18"/>
+          <w:szCs w:val="18"/>
+        </w:rPr>
+      </w:pPr>
+      <w:r>
+        <w:rPr>
+          <w:rFonts w:ascii="Times New Roman" w:hAnsi="Times New Roman" w:cs="Times New Roman"/>
+          <w:sz w:val="18"/>
+          <w:szCs w:val="18"/>
+        </w:rPr>
         <w:t>Describe steps of our block diagram</w:t>
       </w:r>
       <w:r>
+        <w:rPr>
+          <w:rFonts w:ascii="Times New Roman" w:hAnsi="Times New Roman" w:cs="Times New Roman"/>
+          <w:sz w:val="18"/>
+          <w:szCs w:val="18"/>
+        </w:rPr>
         <w:t xml:space="preserve"> and show</w:t>
       </w:r>
     </w:p>
     <w:p>
-      <w:r>
+      <w:pPr>
+        <w:rPr>
+          <w:rFonts w:ascii="Times New Roman" w:hAnsi="Times New Roman" w:cs="Times New Roman"/>
+          <w:sz w:val="18"/>
+          <w:szCs w:val="18"/>
+        </w:rPr>
+      </w:pPr>
+      <w:r>
+        <w:rPr>
+          <w:rFonts w:ascii="Times New Roman" w:hAnsi="Times New Roman" w:cs="Times New Roman"/>
+          <w:sz w:val="18"/>
+          <w:szCs w:val="18"/>
+        </w:rPr>
         <w:t>In our cropped system where we have reduced the size of an image thru don</w:t>
       </w:r>
     </w:p>
-    <w:p/>
-    <w:p>
-      <w:r>
+    <w:p>
+      <w:pPr>
+        <w:rPr>
+          <w:rFonts w:ascii="Times New Roman" w:hAnsi="Times New Roman" w:cs="Times New Roman"/>
+          <w:sz w:val="18"/>
+          <w:szCs w:val="18"/>
+        </w:rPr>
+      </w:pPr>
+    </w:p>
+    <w:p>
+      <w:pPr>
+        <w:rPr>
+          <w:rFonts w:ascii="Times New Roman" w:hAnsi="Times New Roman" w:cs="Times New Roman"/>
+          <w:sz w:val="18"/>
+          <w:szCs w:val="18"/>
+        </w:rPr>
+      </w:pPr>
+      <w:r>
+        <w:rPr>
+          <w:rFonts w:ascii="Times New Roman" w:hAnsi="Times New Roman" w:cs="Times New Roman"/>
+          <w:sz w:val="18"/>
+          <w:szCs w:val="18"/>
+        </w:rPr>
         <w:t xml:space="preserve">We will use a </w:t>
       </w:r>
       <w:proofErr w:type="gramStart"/>
       <w:r>
+        <w:rPr>
+          <w:rFonts w:ascii="Times New Roman" w:hAnsi="Times New Roman" w:cs="Times New Roman"/>
+          <w:sz w:val="18"/>
+          <w:szCs w:val="18"/>
+        </w:rPr>
         <w:t>fixed point</w:t>
       </w:r>
       <w:proofErr w:type="gramEnd"/>
       <w:r>
+        <w:rPr>
+          <w:rFonts w:ascii="Times New Roman" w:hAnsi="Times New Roman" w:cs="Times New Roman"/>
+          <w:sz w:val="18"/>
+          <w:szCs w:val="18"/>
+        </w:rPr>
         <w:t xml:space="preserve"> distance of 16 bits, note this can be adjusted empirically as we begin to implement our system in Simulink. </w:t>
       </w:r>
     </w:p>
-    <w:p/>
-    <w:p>
-      <w:r>
+    <w:p>
+      <w:pPr>
+        <w:rPr>
+          <w:rFonts w:ascii="Times New Roman" w:hAnsi="Times New Roman" w:cs="Times New Roman"/>
+          <w:sz w:val="18"/>
+          <w:szCs w:val="18"/>
+        </w:rPr>
+      </w:pPr>
+    </w:p>
+    <w:p>
+      <w:pPr>
+        <w:rPr>
+          <w:rFonts w:ascii="Times New Roman" w:hAnsi="Times New Roman" w:cs="Times New Roman"/>
+          <w:sz w:val="18"/>
+          <w:szCs w:val="18"/>
+        </w:rPr>
+      </w:pPr>
+      <w:r>
+        <w:rPr>
+          <w:rFonts w:ascii="Times New Roman" w:hAnsi="Times New Roman" w:cs="Times New Roman"/>
+          <w:sz w:val="18"/>
+          <w:szCs w:val="18"/>
+        </w:rPr>
         <w:t>With CPU</w:t>
       </w:r>
     </w:p>
-    <w:p/>
-    <w:p>
-      <w:r>
-        <w:t>With</w:t>
-      </w:r>
-      <w:r>
-        <w:t xml:space="preserve"> GPU</w:t>
-      </w:r>
-    </w:p>
-    <w:p>
+    <w:p>
+      <w:pPr>
+        <w:rPr>
+          <w:rFonts w:ascii="Times New Roman" w:hAnsi="Times New Roman" w:cs="Times New Roman"/>
+          <w:sz w:val="18"/>
+          <w:szCs w:val="18"/>
+        </w:rPr>
+      </w:pPr>
+    </w:p>
+    <w:p>
+      <w:pPr>
+        <w:rPr>
+          <w:rFonts w:ascii="Times New Roman" w:hAnsi="Times New Roman" w:cs="Times New Roman"/>
+          <w:sz w:val="18"/>
+          <w:szCs w:val="18"/>
+        </w:rPr>
+      </w:pPr>
+      <w:r>
+        <w:rPr>
+          <w:rFonts w:ascii="Times New Roman" w:hAnsi="Times New Roman" w:cs="Times New Roman"/>
+          <w:sz w:val="18"/>
+          <w:szCs w:val="18"/>
+        </w:rPr>
+        <w:t>With GPU</w:t>
+      </w:r>
+    </w:p>
+    <w:p>
+      <w:pPr>
+        <w:rPr>
+          <w:rFonts w:ascii="Times New Roman" w:hAnsi="Times New Roman" w:cs="Times New Roman"/>
+          <w:sz w:val="18"/>
+          <w:szCs w:val="18"/>
+        </w:rPr>
+      </w:pPr>
       <w:proofErr w:type="gramStart"/>
       <w:r>
+        <w:rPr>
+          <w:rFonts w:ascii="Times New Roman" w:hAnsi="Times New Roman" w:cs="Times New Roman"/>
+          <w:sz w:val="18"/>
+          <w:szCs w:val="18"/>
+        </w:rPr>
         <w:t>( Reference</w:t>
       </w:r>
       <w:proofErr w:type="gramEnd"/>
       <w:r>
+        <w:rPr>
+          <w:rFonts w:ascii="Times New Roman" w:hAnsi="Times New Roman" w:cs="Times New Roman"/>
+          <w:sz w:val="18"/>
+          <w:szCs w:val="18"/>
+        </w:rPr>
         <w:t xml:space="preserve"> paper is in file : IEEE under </w:t>
       </w:r>
       <w:proofErr w:type="spellStart"/>
       <w:r>
+        <w:rPr>
+          <w:rFonts w:ascii="Times New Roman" w:hAnsi="Times New Roman" w:cs="Times New Roman"/>
+          <w:sz w:val="18"/>
+          <w:szCs w:val="18"/>
+        </w:rPr>
         <w:t>FPGa</w:t>
       </w:r>
       <w:proofErr w:type="spellEnd"/>
       <w:r>
+        <w:rPr>
+          <w:rFonts w:ascii="Times New Roman" w:hAnsi="Times New Roman" w:cs="Times New Roman"/>
+          <w:sz w:val="18"/>
+          <w:szCs w:val="18"/>
+        </w:rPr>
         <w:t xml:space="preserve"> folder/ “An Efficient, Model-Based CPU-GPU Heterogeneous FFT Library”, by Ogata, et al.</w:t>
       </w:r>
       <w:r>
+        <w:rPr>
+          <w:rFonts w:ascii="Times New Roman" w:hAnsi="Times New Roman" w:cs="Times New Roman"/>
+          <w:sz w:val="18"/>
+          <w:szCs w:val="18"/>
+        </w:rPr>
         <w:t xml:space="preserve"> CUDA can help in some areas here.</w:t>
       </w:r>
       <w:r>
+        <w:rPr>
+          <w:rFonts w:ascii="Times New Roman" w:hAnsi="Times New Roman" w:cs="Times New Roman"/>
+          <w:sz w:val="18"/>
+          <w:szCs w:val="18"/>
+        </w:rPr>
         <w:t>( See reference [11] from Ogata paper above)</w:t>
       </w:r>
     </w:p>
     <w:p>
-      <w:r>
+      <w:pPr>
+        <w:rPr>
+          <w:rFonts w:ascii="Times New Roman" w:hAnsi="Times New Roman" w:cs="Times New Roman"/>
+          <w:sz w:val="18"/>
+          <w:szCs w:val="18"/>
+        </w:rPr>
+      </w:pPr>
+      <w:r>
+        <w:rPr>
+          <w:rFonts w:ascii="Times New Roman" w:hAnsi="Times New Roman" w:cs="Times New Roman"/>
+          <w:sz w:val="18"/>
+          <w:szCs w:val="18"/>
+        </w:rPr>
         <w:t xml:space="preserve">For the Cores (CPU and </w:t>
       </w:r>
       <w:proofErr w:type="gramStart"/>
       <w:r>
+        <w:rPr>
+          <w:rFonts w:ascii="Times New Roman" w:hAnsi="Times New Roman" w:cs="Times New Roman"/>
+          <w:sz w:val="18"/>
+          <w:szCs w:val="18"/>
+        </w:rPr>
         <w:t>GPU)we</w:t>
       </w:r>
       <w:proofErr w:type="gramEnd"/>
       <w:r>
+        <w:rPr>
+          <w:rFonts w:ascii="Times New Roman" w:hAnsi="Times New Roman" w:cs="Times New Roman"/>
+          <w:sz w:val="18"/>
+          <w:szCs w:val="18"/>
+        </w:rPr>
         <w:t xml:space="preserve"> see ( from Ogata [5] and [8]))</w:t>
       </w:r>
     </w:p>
     <w:p>
-      <w:r>
+      <w:pPr>
+        <w:rPr>
+          <w:rFonts w:ascii="Times New Roman" w:hAnsi="Times New Roman" w:cs="Times New Roman"/>
+          <w:sz w:val="18"/>
+          <w:szCs w:val="18"/>
+        </w:rPr>
+      </w:pPr>
+      <w:r>
+        <w:rPr>
+          <w:rFonts w:ascii="Times New Roman" w:hAnsi="Times New Roman" w:cs="Times New Roman"/>
+          <w:sz w:val="18"/>
+          <w:szCs w:val="18"/>
+        </w:rPr>
         <w:t>Memory limitations</w:t>
       </w:r>
     </w:p>
     <w:p>
-      <w:r>
+      <w:pPr>
+        <w:rPr>
+          <w:rFonts w:ascii="Times New Roman" w:hAnsi="Times New Roman" w:cs="Times New Roman"/>
+          <w:sz w:val="18"/>
+          <w:szCs w:val="18"/>
+        </w:rPr>
+      </w:pPr>
+      <w:r>
+        <w:rPr>
+          <w:rFonts w:ascii="Times New Roman" w:hAnsi="Times New Roman" w:cs="Times New Roman"/>
+          <w:sz w:val="18"/>
+          <w:szCs w:val="18"/>
+        </w:rPr>
         <w:t>Programming limitations that relate to DirectX or OpenGL</w:t>
       </w:r>
     </w:p>
     <w:p>
-      <w:r>
+      <w:pPr>
+        <w:rPr>
+          <w:rFonts w:ascii="Times New Roman" w:hAnsi="Times New Roman" w:cs="Times New Roman"/>
+          <w:sz w:val="18"/>
+          <w:szCs w:val="18"/>
+        </w:rPr>
+      </w:pPr>
+      <w:r>
+        <w:rPr>
+          <w:rFonts w:ascii="Times New Roman" w:hAnsi="Times New Roman" w:cs="Times New Roman"/>
+          <w:sz w:val="18"/>
+          <w:szCs w:val="18"/>
+        </w:rPr>
         <w:t>With combined CPU and GPU</w:t>
       </w:r>
     </w:p>
-    <w:p/>
-    <w:p>
-      <w:r>
+    <w:p>
+      <w:pPr>
+        <w:rPr>
+          <w:rFonts w:ascii="Times New Roman" w:hAnsi="Times New Roman" w:cs="Times New Roman"/>
+          <w:sz w:val="18"/>
+          <w:szCs w:val="18"/>
+        </w:rPr>
+      </w:pPr>
+    </w:p>
+    <w:p>
+      <w:pPr>
+        <w:rPr>
+          <w:rFonts w:ascii="Times New Roman" w:hAnsi="Times New Roman" w:cs="Times New Roman"/>
+          <w:sz w:val="18"/>
+          <w:szCs w:val="18"/>
+        </w:rPr>
+      </w:pPr>
+      <w:r>
+        <w:rPr>
+          <w:rFonts w:ascii="Times New Roman" w:hAnsi="Times New Roman" w:cs="Times New Roman"/>
+          <w:sz w:val="18"/>
+          <w:szCs w:val="18"/>
+        </w:rPr>
         <w:t>With FPGA show our diagram</w:t>
       </w:r>
     </w:p>
-    <w:p/>
-    <w:p>
+    <w:p>
+      <w:pPr>
+        <w:rPr>
+          <w:rFonts w:ascii="Times New Roman" w:hAnsi="Times New Roman" w:cs="Times New Roman"/>
+          <w:sz w:val="18"/>
+          <w:szCs w:val="18"/>
+        </w:rPr>
+      </w:pPr>
+    </w:p>
+    <w:p>
+      <w:pPr>
+        <w:rPr>
+          <w:rFonts w:ascii="Times New Roman" w:hAnsi="Times New Roman" w:cs="Times New Roman"/>
+          <w:sz w:val="18"/>
+          <w:szCs w:val="18"/>
+        </w:rPr>
+      </w:pPr>
       <w:proofErr w:type="gramStart"/>
       <w:r>
+        <w:rPr>
+          <w:rFonts w:ascii="Times New Roman" w:hAnsi="Times New Roman" w:cs="Times New Roman"/>
+          <w:sz w:val="18"/>
+          <w:szCs w:val="18"/>
+        </w:rPr>
         <w:t>( From</w:t>
       </w:r>
       <w:proofErr w:type="gramEnd"/>
       <w:r>
+        <w:rPr>
+          <w:rFonts w:ascii="Times New Roman" w:hAnsi="Times New Roman" w:cs="Times New Roman"/>
+          <w:sz w:val="18"/>
+          <w:szCs w:val="18"/>
+        </w:rPr>
         <w:t xml:space="preserve"> Proposal)</w:t>
       </w:r>
       <w:r>
+        <w:rPr>
+          <w:rFonts w:ascii="Times New Roman" w:hAnsi="Times New Roman" w:cs="Times New Roman"/>
+          <w:sz w:val="18"/>
+          <w:szCs w:val="18"/>
+        </w:rPr>
         <w:t>. How we do what we set out to do. Some of this comes from proposal</w:t>
       </w:r>
     </w:p>
@@ -891,88 +2773,239 @@
           <w:ilvl w:val="0"/>
           <w:numId w:val="2"/>
         </w:numPr>
-      </w:pPr>
-      <w:r>
+        <w:rPr>
+          <w:rFonts w:ascii="Times New Roman" w:hAnsi="Times New Roman" w:cs="Times New Roman"/>
+          <w:sz w:val="18"/>
+          <w:szCs w:val="18"/>
+        </w:rPr>
+      </w:pPr>
+      <w:r>
+        <w:rPr>
+          <w:rFonts w:ascii="Times New Roman" w:hAnsi="Times New Roman" w:cs="Times New Roman"/>
+          <w:sz w:val="18"/>
+          <w:szCs w:val="18"/>
+        </w:rPr>
         <w:t>Results</w:t>
       </w:r>
     </w:p>
     <w:p>
       <w:pPr>
         <w:pStyle w:val="ListParagraph"/>
+        <w:rPr>
+          <w:rFonts w:ascii="Times New Roman" w:hAnsi="Times New Roman" w:cs="Times New Roman"/>
+          <w:sz w:val="18"/>
+          <w:szCs w:val="18"/>
+        </w:rPr>
       </w:pPr>
       <w:proofErr w:type="gramStart"/>
       <w:r>
+        <w:rPr>
+          <w:rFonts w:ascii="Times New Roman" w:hAnsi="Times New Roman" w:cs="Times New Roman"/>
+          <w:sz w:val="18"/>
+          <w:szCs w:val="18"/>
+        </w:rPr>
         <w:t>( Running</w:t>
       </w:r>
       <w:proofErr w:type="gramEnd"/>
       <w:r>
+        <w:rPr>
+          <w:rFonts w:ascii="Times New Roman" w:hAnsi="Times New Roman" w:cs="Times New Roman"/>
+          <w:sz w:val="18"/>
+          <w:szCs w:val="18"/>
+        </w:rPr>
         <w:t xml:space="preserve"> in Simulink)</w:t>
       </w:r>
     </w:p>
     <w:p>
       <w:pPr>
         <w:pStyle w:val="ListParagraph"/>
+        <w:rPr>
+          <w:rFonts w:ascii="Times New Roman" w:hAnsi="Times New Roman" w:cs="Times New Roman"/>
+          <w:sz w:val="18"/>
+          <w:szCs w:val="18"/>
+        </w:rPr>
       </w:pPr>
     </w:p>
     <w:p>
       <w:pPr>
         <w:pStyle w:val="ListParagraph"/>
-      </w:pPr>
-      <w:r>
+        <w:rPr>
+          <w:rFonts w:ascii="Times New Roman" w:hAnsi="Times New Roman" w:cs="Times New Roman"/>
+          <w:sz w:val="18"/>
+          <w:szCs w:val="18"/>
+        </w:rPr>
+      </w:pPr>
+      <w:r>
+        <w:rPr>
+          <w:rFonts w:ascii="Times New Roman" w:hAnsi="Times New Roman" w:cs="Times New Roman"/>
+          <w:sz w:val="18"/>
+          <w:szCs w:val="18"/>
+        </w:rPr>
+        <w:lastRenderedPageBreak/>
         <w:t xml:space="preserve">Figure that shows images between diffused image and FFT of </w:t>
       </w:r>
       <w:proofErr w:type="gramStart"/>
       <w:r>
+        <w:rPr>
+          <w:rFonts w:ascii="Times New Roman" w:hAnsi="Times New Roman" w:cs="Times New Roman"/>
+          <w:sz w:val="18"/>
+          <w:szCs w:val="18"/>
+        </w:rPr>
         <w:t>it.(</w:t>
       </w:r>
       <w:proofErr w:type="gramEnd"/>
       <w:r>
+        <w:rPr>
+          <w:rFonts w:ascii="Times New Roman" w:hAnsi="Times New Roman" w:cs="Times New Roman"/>
+          <w:sz w:val="18"/>
+          <w:szCs w:val="18"/>
+        </w:rPr>
         <w:t xml:space="preserve"> Maybe get this picture with Python)</w:t>
       </w:r>
     </w:p>
     <w:p>
-      <w:r>
+      <w:pPr>
+        <w:rPr>
+          <w:rFonts w:ascii="Times New Roman" w:hAnsi="Times New Roman" w:cs="Times New Roman"/>
+          <w:sz w:val="18"/>
+          <w:szCs w:val="18"/>
+        </w:rPr>
+      </w:pPr>
+      <w:r>
+        <w:rPr>
+          <w:rFonts w:ascii="Times New Roman" w:hAnsi="Times New Roman" w:cs="Times New Roman"/>
+          <w:sz w:val="18"/>
+          <w:szCs w:val="18"/>
+        </w:rPr>
         <w:t>Estimate with FPGA</w:t>
       </w:r>
     </w:p>
     <w:p>
-      <w:r>
+      <w:pPr>
+        <w:rPr>
+          <w:rFonts w:ascii="Times New Roman" w:hAnsi="Times New Roman" w:cs="Times New Roman"/>
+          <w:sz w:val="18"/>
+          <w:szCs w:val="18"/>
+        </w:rPr>
+      </w:pPr>
+      <w:r>
+        <w:rPr>
+          <w:rFonts w:ascii="Times New Roman" w:hAnsi="Times New Roman" w:cs="Times New Roman"/>
+          <w:sz w:val="18"/>
+          <w:szCs w:val="18"/>
+        </w:rPr>
         <w:t xml:space="preserve">In our system we will only compare </w:t>
       </w:r>
       <w:r>
+        <w:rPr>
+          <w:rFonts w:ascii="Times New Roman" w:hAnsi="Times New Roman" w:cs="Times New Roman"/>
+          <w:sz w:val="18"/>
+          <w:szCs w:val="18"/>
+        </w:rPr>
         <w:t>the 2- dimensional FFTs since they account for the major processing modules in our FISTA deconvolution design.</w:t>
       </w:r>
     </w:p>
     <w:p>
-      <w:r>
+      <w:pPr>
+        <w:rPr>
+          <w:rFonts w:ascii="Times New Roman" w:hAnsi="Times New Roman" w:cs="Times New Roman"/>
+          <w:sz w:val="18"/>
+          <w:szCs w:val="18"/>
+        </w:rPr>
+      </w:pPr>
+      <w:r>
+        <w:rPr>
+          <w:rFonts w:ascii="Times New Roman" w:hAnsi="Times New Roman" w:cs="Times New Roman"/>
+          <w:sz w:val="18"/>
+          <w:szCs w:val="18"/>
+        </w:rPr>
         <w:t>Estimates with CPU</w:t>
       </w:r>
     </w:p>
     <w:p>
-      <w:r>
+      <w:pPr>
+        <w:rPr>
+          <w:rFonts w:ascii="Times New Roman" w:hAnsi="Times New Roman" w:cs="Times New Roman"/>
+          <w:sz w:val="18"/>
+          <w:szCs w:val="18"/>
+        </w:rPr>
+      </w:pPr>
+      <w:r>
+        <w:rPr>
+          <w:rFonts w:ascii="Times New Roman" w:hAnsi="Times New Roman" w:cs="Times New Roman"/>
+          <w:sz w:val="18"/>
+          <w:szCs w:val="18"/>
+        </w:rPr>
         <w:t>Estimates with GPU</w:t>
       </w:r>
     </w:p>
     <w:p>
-      <w:r>
+      <w:pPr>
+        <w:rPr>
+          <w:rFonts w:ascii="Times New Roman" w:hAnsi="Times New Roman" w:cs="Times New Roman"/>
+          <w:sz w:val="18"/>
+          <w:szCs w:val="18"/>
+        </w:rPr>
+      </w:pPr>
+      <w:r>
+        <w:rPr>
+          <w:rFonts w:ascii="Times New Roman" w:hAnsi="Times New Roman" w:cs="Times New Roman"/>
+          <w:sz w:val="18"/>
+          <w:szCs w:val="18"/>
+        </w:rPr>
         <w:t>Estimate with CPU and GPU in tandem.</w:t>
       </w:r>
     </w:p>
-    <w:p/>
-    <w:p>
-      <w:r>
+    <w:p>
+      <w:pPr>
+        <w:rPr>
+          <w:rFonts w:ascii="Times New Roman" w:hAnsi="Times New Roman" w:cs="Times New Roman"/>
+          <w:sz w:val="18"/>
+          <w:szCs w:val="18"/>
+        </w:rPr>
+      </w:pPr>
+    </w:p>
+    <w:p>
+      <w:pPr>
+        <w:rPr>
+          <w:rFonts w:ascii="Times New Roman" w:hAnsi="Times New Roman" w:cs="Times New Roman"/>
+          <w:sz w:val="18"/>
+          <w:szCs w:val="18"/>
+        </w:rPr>
+      </w:pPr>
+      <w:r>
+        <w:rPr>
+          <w:rFonts w:ascii="Times New Roman" w:hAnsi="Times New Roman" w:cs="Times New Roman"/>
+          <w:sz w:val="18"/>
+          <w:szCs w:val="18"/>
+        </w:rPr>
         <w:t xml:space="preserve">Do the times meet our system requirements for processing 30 frames a second for a size image that has been </w:t>
       </w:r>
       <w:proofErr w:type="spellStart"/>
       <w:r>
+        <w:rPr>
+          <w:rFonts w:ascii="Times New Roman" w:hAnsi="Times New Roman" w:cs="Times New Roman"/>
+          <w:sz w:val="18"/>
+          <w:szCs w:val="18"/>
+        </w:rPr>
         <w:t>downsampled</w:t>
       </w:r>
       <w:proofErr w:type="spellEnd"/>
       <w:r>
+        <w:rPr>
+          <w:rFonts w:ascii="Times New Roman" w:hAnsi="Times New Roman" w:cs="Times New Roman"/>
+          <w:sz w:val="18"/>
+          <w:szCs w:val="18"/>
+        </w:rPr>
         <w:t xml:space="preserve"> from the original full CMOS </w:t>
       </w:r>
       <w:proofErr w:type="gramStart"/>
       <w:r>
+        <w:rPr>
+          <w:rFonts w:ascii="Times New Roman" w:hAnsi="Times New Roman" w:cs="Times New Roman"/>
+          <w:sz w:val="18"/>
+          <w:szCs w:val="18"/>
+        </w:rPr>
         <w:t>array.</w:t>
       </w:r>
       <w:proofErr w:type="gramEnd"/>
@@ -984,27 +3017,79 @@
           <w:ilvl w:val="0"/>
           <w:numId w:val="2"/>
         </w:numPr>
-      </w:pPr>
-      <w:r>
+        <w:rPr>
+          <w:rFonts w:ascii="Times New Roman" w:hAnsi="Times New Roman" w:cs="Times New Roman"/>
+          <w:sz w:val="18"/>
+          <w:szCs w:val="18"/>
+        </w:rPr>
+      </w:pPr>
+      <w:r>
+        <w:rPr>
+          <w:rFonts w:ascii="Times New Roman" w:hAnsi="Times New Roman" w:cs="Times New Roman"/>
+          <w:sz w:val="18"/>
+          <w:szCs w:val="18"/>
+        </w:rPr>
         <w:t>Discussion and Conclusion</w:t>
       </w:r>
     </w:p>
     <w:p>
-      <w:r>
+      <w:pPr>
+        <w:rPr>
+          <w:rFonts w:ascii="Times New Roman" w:hAnsi="Times New Roman" w:cs="Times New Roman"/>
+          <w:sz w:val="18"/>
+          <w:szCs w:val="18"/>
+        </w:rPr>
+      </w:pPr>
+      <w:r>
+        <w:rPr>
+          <w:rFonts w:ascii="Times New Roman" w:hAnsi="Times New Roman" w:cs="Times New Roman"/>
+          <w:sz w:val="18"/>
+          <w:szCs w:val="18"/>
+        </w:rPr>
         <w:t xml:space="preserve">Talk about calcium imaging to be done </w:t>
       </w:r>
       <w:proofErr w:type="gramStart"/>
       <w:r>
+        <w:rPr>
+          <w:rFonts w:ascii="Times New Roman" w:hAnsi="Times New Roman" w:cs="Times New Roman"/>
+          <w:sz w:val="18"/>
+          <w:szCs w:val="18"/>
+        </w:rPr>
         <w:t>Other</w:t>
       </w:r>
       <w:proofErr w:type="gramEnd"/>
       <w:r>
+        <w:rPr>
+          <w:rFonts w:ascii="Times New Roman" w:hAnsi="Times New Roman" w:cs="Times New Roman"/>
+          <w:sz w:val="18"/>
+          <w:szCs w:val="18"/>
+        </w:rPr>
         <w:t xml:space="preserve"> types of processors</w:t>
       </w:r>
     </w:p>
-    <w:p/>
-    <w:p>
-      <w:r>
+    <w:p>
+      <w:pPr>
+        <w:rPr>
+          <w:rFonts w:ascii="Times New Roman" w:hAnsi="Times New Roman" w:cs="Times New Roman"/>
+          <w:sz w:val="18"/>
+          <w:szCs w:val="18"/>
+        </w:rPr>
+      </w:pPr>
+    </w:p>
+    <w:p>
+      <w:pPr>
+        <w:rPr>
+          <w:rFonts w:ascii="Times New Roman" w:hAnsi="Times New Roman" w:cs="Times New Roman"/>
+          <w:sz w:val="18"/>
+          <w:szCs w:val="18"/>
+        </w:rPr>
+      </w:pPr>
+      <w:r>
+        <w:rPr>
+          <w:rFonts w:ascii="Times New Roman" w:hAnsi="Times New Roman" w:cs="Times New Roman"/>
+          <w:sz w:val="18"/>
+          <w:szCs w:val="18"/>
+        </w:rPr>
         <w:t>A little about optogenetics</w:t>
       </w:r>
     </w:p>
@@ -1015,8 +3100,18 @@
           <w:ilvl w:val="0"/>
           <w:numId w:val="2"/>
         </w:numPr>
-      </w:pPr>
-      <w:r>
+        <w:rPr>
+          <w:rFonts w:ascii="Times New Roman" w:hAnsi="Times New Roman" w:cs="Times New Roman"/>
+          <w:sz w:val="18"/>
+          <w:szCs w:val="18"/>
+        </w:rPr>
+      </w:pPr>
+      <w:r>
+        <w:rPr>
+          <w:rFonts w:ascii="Times New Roman" w:hAnsi="Times New Roman" w:cs="Times New Roman"/>
+          <w:sz w:val="18"/>
+          <w:szCs w:val="18"/>
+        </w:rPr>
         <w:t>References</w:t>
       </w:r>
     </w:p>
@@ -1083,16 +3178,16 @@
 <file path=word/numbering.xml><?xml version="1.0" encoding="utf-8"?>
 <w:numbering xmlns:wpc="http://schemas.microsoft.com/office/word/2010/wordprocessingCanvas" xmlns:cx="http://schemas.microsoft.com/office/drawing/2014/chartex" xmlns:cx1="http://schemas.microsoft.com/office/drawing/2015/9/8/chartex" xmlns:cx2="http://schemas.microsoft.com/office/drawing/2015/10/21/chartex" xmlns:cx3="http://schemas.microsoft.com/office/drawing/2016/5/9/chartex" xmlns:cx4="http://schemas.microsoft.com/office/drawing/2016/5/10/chartex" xmlns:cx5="http://schemas.microsoft.com/office/drawing/2016/5/11/chartex" xmlns:cx6="http://schemas.microsoft.com/office/drawing/2016/5/12/chartex" xmlns:cx7="http://schemas.microsoft.com/office/drawing/2016/5/13/chartex" xmlns:cx8="http://schemas.microsoft.com/office/drawing/2016/5/14/chartex" xmlns:mc="http://schemas.openxmlformats.org/markup-compatibility/2006" xmlns:aink="http://schemas.microsoft.com/office/drawing/2016/ink" xmlns:am3d="http://schemas.microsoft.com/office/drawing/2017/model3d" xmlns:o="urn:schemas-microsoft-com:office:office" xmlns:r="http://schemas.openxmlformats.org/officeDocument/2006/relationships" xmlns:m="http://schemas.openxmlformats.org/officeDocument/2006/math" xmlns:v="urn:schemas-microsoft-com:vml" xmlns:wp14="http://schemas.microsoft.com/office/word/2010/wordprocessingDrawing" xmlns:wp="http://schemas.openxmlformats.org/drawingml/2006/wordprocessingDrawing" xmlns:w10="urn:schemas-microsoft-com:office:word" xmlns:w="http://schemas.openxmlformats.org/wordprocessingml/2006/main" xmlns:w14="http://schemas.microsoft.com/office/word/2010/wordml" xmlns:w15="http://schemas.microsoft.com/office/word/2012/wordml" xmlns:w16cex="http://schemas.microsoft.com/office/word/2018/wordml/cex" xmlns:w16cid="http://schemas.microsoft.com/office/word/2016/wordml/cid" xmlns:w16="http://schemas.microsoft.com/office/word/2018/wordml" xmlns:w16sdtdh="http://schemas.microsoft.com/office/word/2020/wordml/sdtdatahash" xmlns:w16se="http://schemas.microsoft.com/office/word/2015/wordml/symex" xmlns:wpg="http://schemas.microsoft.com/office/word/2010/wordprocessingGroup" xmlns:wpi="http://schemas.microsoft.com/office/word/2010/wordprocessingInk" xmlns:wne="http://schemas.microsoft.com/office/word/2006/wordml" xmlns:wps="http://schemas.microsoft.com/office/word/2010/wordprocessingShape" mc:Ignorable="w14 w15 w16se w16cid w16 w16cex w16sdtdh wp14">
   <w:abstractNum w:abstractNumId="0" w15:restartNumberingAfterBreak="0">
-    <w:nsid w:val="4EA022D0"/>
+    <w:nsid w:val="4C5A57F3"/>
     <w:multiLevelType w:val="hybridMultilevel"/>
-    <w:tmpl w:val="9E72F0B6"/>
-    <w:lvl w:ilvl="0" w:tplc="F02C4B8C">
+    <w:tmpl w:val="F926BDB4"/>
+    <w:lvl w:ilvl="0" w:tplc="C9DEBD9E">
       <w:start w:val="1"/>
       <w:numFmt w:val="upperRoman"/>
       <w:lvlText w:val="%1."/>
       <w:lvlJc w:val="left"/>
       <w:pPr>
-        <w:ind w:left="1800" w:hanging="720"/>
+        <w:ind w:left="2520" w:hanging="720"/>
       </w:pPr>
       <w:rPr>
         <w:rFonts w:hint="default"/>
@@ -1104,7 +3199,7 @@
       <w:lvlText w:val="%2."/>
       <w:lvlJc w:val="left"/>
       <w:pPr>
-        <w:ind w:left="2160" w:hanging="360"/>
+        <w:ind w:left="2880" w:hanging="360"/>
       </w:pPr>
     </w:lvl>
     <w:lvl w:ilvl="2" w:tplc="0409001B" w:tentative="1">
@@ -1113,7 +3208,7 @@
       <w:lvlText w:val="%3."/>
       <w:lvlJc w:val="right"/>
       <w:pPr>
-        <w:ind w:left="2880" w:hanging="180"/>
+        <w:ind w:left="3600" w:hanging="180"/>
       </w:pPr>
     </w:lvl>
     <w:lvl w:ilvl="3" w:tplc="0409000F" w:tentative="1">
@@ -1122,7 +3217,7 @@
       <w:lvlText w:val="%4."/>
       <w:lvlJc w:val="left"/>
       <w:pPr>
-        <w:ind w:left="3600" w:hanging="360"/>
+        <w:ind w:left="4320" w:hanging="360"/>
       </w:pPr>
     </w:lvl>
     <w:lvl w:ilvl="4" w:tplc="04090019" w:tentative="1">
@@ -1131,7 +3226,7 @@
       <w:lvlText w:val="%5."/>
       <w:lvlJc w:val="left"/>
       <w:pPr>
-        <w:ind w:left="4320" w:hanging="360"/>
+        <w:ind w:left="5040" w:hanging="360"/>
       </w:pPr>
     </w:lvl>
     <w:lvl w:ilvl="5" w:tplc="0409001B" w:tentative="1">
@@ -1140,7 +3235,7 @@
       <w:lvlText w:val="%6."/>
       <w:lvlJc w:val="right"/>
       <w:pPr>
-        <w:ind w:left="5040" w:hanging="180"/>
+        <w:ind w:left="5760" w:hanging="180"/>
       </w:pPr>
     </w:lvl>
     <w:lvl w:ilvl="6" w:tplc="0409000F" w:tentative="1">
@@ -1149,7 +3244,7 @@
       <w:lvlText w:val="%7."/>
       <w:lvlJc w:val="left"/>
       <w:pPr>
-        <w:ind w:left="5760" w:hanging="360"/>
+        <w:ind w:left="6480" w:hanging="360"/>
       </w:pPr>
     </w:lvl>
     <w:lvl w:ilvl="7" w:tplc="04090019" w:tentative="1">
@@ -1158,7 +3253,7 @@
       <w:lvlText w:val="%8."/>
       <w:lvlJc w:val="left"/>
       <w:pPr>
-        <w:ind w:left="6480" w:hanging="360"/>
+        <w:ind w:left="7200" w:hanging="360"/>
       </w:pPr>
     </w:lvl>
     <w:lvl w:ilvl="8" w:tplc="0409001B" w:tentative="1">
@@ -1167,21 +3262,21 @@
       <w:lvlText w:val="%9."/>
       <w:lvlJc w:val="right"/>
       <w:pPr>
-        <w:ind w:left="7200" w:hanging="180"/>
+        <w:ind w:left="7920" w:hanging="180"/>
       </w:pPr>
     </w:lvl>
   </w:abstractNum>
   <w:abstractNum w:abstractNumId="1" w15:restartNumberingAfterBreak="0">
-    <w:nsid w:val="7FC33738"/>
+    <w:nsid w:val="4EA022D0"/>
     <w:multiLevelType w:val="hybridMultilevel"/>
-    <w:tmpl w:val="2E363324"/>
-    <w:lvl w:ilvl="0" w:tplc="71DEC14C">
+    <w:tmpl w:val="9E72F0B6"/>
+    <w:lvl w:ilvl="0" w:tplc="F02C4B8C">
       <w:start w:val="1"/>
       <w:numFmt w:val="upperRoman"/>
       <w:lvlText w:val="%1."/>
       <w:lvlJc w:val="left"/>
       <w:pPr>
-        <w:ind w:left="1080" w:hanging="720"/>
+        <w:ind w:left="1800" w:hanging="720"/>
       </w:pPr>
       <w:rPr>
         <w:rFonts w:hint="default"/>
@@ -1193,7 +3288,7 @@
       <w:lvlText w:val="%2."/>
       <w:lvlJc w:val="left"/>
       <w:pPr>
-        <w:ind w:left="1440" w:hanging="360"/>
+        <w:ind w:left="2160" w:hanging="360"/>
       </w:pPr>
     </w:lvl>
     <w:lvl w:ilvl="2" w:tplc="0409001B" w:tentative="1">
@@ -1202,7 +3297,7 @@
       <w:lvlText w:val="%3."/>
       <w:lvlJc w:val="right"/>
       <w:pPr>
-        <w:ind w:left="2160" w:hanging="180"/>
+        <w:ind w:left="2880" w:hanging="180"/>
       </w:pPr>
     </w:lvl>
     <w:lvl w:ilvl="3" w:tplc="0409000F" w:tentative="1">
@@ -1211,7 +3306,7 @@
       <w:lvlText w:val="%4."/>
       <w:lvlJc w:val="left"/>
       <w:pPr>
-        <w:ind w:left="2880" w:hanging="360"/>
+        <w:ind w:left="3600" w:hanging="360"/>
       </w:pPr>
     </w:lvl>
     <w:lvl w:ilvl="4" w:tplc="04090019" w:tentative="1">
@@ -1220,7 +3315,7 @@
       <w:lvlText w:val="%5."/>
       <w:lvlJc w:val="left"/>
       <w:pPr>
-        <w:ind w:left="3600" w:hanging="360"/>
+        <w:ind w:left="4320" w:hanging="360"/>
       </w:pPr>
     </w:lvl>
     <w:lvl w:ilvl="5" w:tplc="0409001B" w:tentative="1">
@@ -1229,7 +3324,7 @@
       <w:lvlText w:val="%6."/>
       <w:lvlJc w:val="right"/>
       <w:pPr>
-        <w:ind w:left="4320" w:hanging="180"/>
+        <w:ind w:left="5040" w:hanging="180"/>
       </w:pPr>
     </w:lvl>
     <w:lvl w:ilvl="6" w:tplc="0409000F" w:tentative="1">
@@ -1238,7 +3333,7 @@
       <w:lvlText w:val="%7."/>
       <w:lvlJc w:val="left"/>
       <w:pPr>
-        <w:ind w:left="5040" w:hanging="360"/>
+        <w:ind w:left="5760" w:hanging="360"/>
       </w:pPr>
     </w:lvl>
     <w:lvl w:ilvl="7" w:tplc="04090019" w:tentative="1">
@@ -1247,7 +3342,7 @@
       <w:lvlText w:val="%8."/>
       <w:lvlJc w:val="left"/>
       <w:pPr>
-        <w:ind w:left="5760" w:hanging="360"/>
+        <w:ind w:left="6480" w:hanging="360"/>
       </w:pPr>
     </w:lvl>
     <w:lvl w:ilvl="8" w:tplc="0409001B" w:tentative="1">
@@ -1256,14 +3351,106 @@
       <w:lvlText w:val="%9."/>
       <w:lvlJc w:val="right"/>
       <w:pPr>
+        <w:ind w:left="7200" w:hanging="180"/>
+      </w:pPr>
+    </w:lvl>
+  </w:abstractNum>
+  <w:abstractNum w:abstractNumId="2" w15:restartNumberingAfterBreak="0">
+    <w:nsid w:val="7FC33738"/>
+    <w:multiLevelType w:val="hybridMultilevel"/>
+    <w:tmpl w:val="2E363324"/>
+    <w:lvl w:ilvl="0" w:tplc="71DEC14C">
+      <w:start w:val="1"/>
+      <w:numFmt w:val="upperRoman"/>
+      <w:lvlText w:val="%1."/>
+      <w:lvlJc w:val="left"/>
+      <w:pPr>
+        <w:ind w:left="1080" w:hanging="720"/>
+      </w:pPr>
+      <w:rPr>
+        <w:rFonts w:hint="default"/>
+      </w:rPr>
+    </w:lvl>
+    <w:lvl w:ilvl="1" w:tplc="04090019" w:tentative="1">
+      <w:start w:val="1"/>
+      <w:numFmt w:val="lowerLetter"/>
+      <w:lvlText w:val="%2."/>
+      <w:lvlJc w:val="left"/>
+      <w:pPr>
+        <w:ind w:left="1440" w:hanging="360"/>
+      </w:pPr>
+    </w:lvl>
+    <w:lvl w:ilvl="2" w:tplc="0409001B" w:tentative="1">
+      <w:start w:val="1"/>
+      <w:numFmt w:val="lowerRoman"/>
+      <w:lvlText w:val="%3."/>
+      <w:lvlJc w:val="right"/>
+      <w:pPr>
+        <w:ind w:left="2160" w:hanging="180"/>
+      </w:pPr>
+    </w:lvl>
+    <w:lvl w:ilvl="3" w:tplc="0409000F" w:tentative="1">
+      <w:start w:val="1"/>
+      <w:numFmt w:val="decimal"/>
+      <w:lvlText w:val="%4."/>
+      <w:lvlJc w:val="left"/>
+      <w:pPr>
+        <w:ind w:left="2880" w:hanging="360"/>
+      </w:pPr>
+    </w:lvl>
+    <w:lvl w:ilvl="4" w:tplc="04090019" w:tentative="1">
+      <w:start w:val="1"/>
+      <w:numFmt w:val="lowerLetter"/>
+      <w:lvlText w:val="%5."/>
+      <w:lvlJc w:val="left"/>
+      <w:pPr>
+        <w:ind w:left="3600" w:hanging="360"/>
+      </w:pPr>
+    </w:lvl>
+    <w:lvl w:ilvl="5" w:tplc="0409001B" w:tentative="1">
+      <w:start w:val="1"/>
+      <w:numFmt w:val="lowerRoman"/>
+      <w:lvlText w:val="%6."/>
+      <w:lvlJc w:val="right"/>
+      <w:pPr>
+        <w:ind w:left="4320" w:hanging="180"/>
+      </w:pPr>
+    </w:lvl>
+    <w:lvl w:ilvl="6" w:tplc="0409000F" w:tentative="1">
+      <w:start w:val="1"/>
+      <w:numFmt w:val="decimal"/>
+      <w:lvlText w:val="%7."/>
+      <w:lvlJc w:val="left"/>
+      <w:pPr>
+        <w:ind w:left="5040" w:hanging="360"/>
+      </w:pPr>
+    </w:lvl>
+    <w:lvl w:ilvl="7" w:tplc="04090019" w:tentative="1">
+      <w:start w:val="1"/>
+      <w:numFmt w:val="lowerLetter"/>
+      <w:lvlText w:val="%8."/>
+      <w:lvlJc w:val="left"/>
+      <w:pPr>
+        <w:ind w:left="5760" w:hanging="360"/>
+      </w:pPr>
+    </w:lvl>
+    <w:lvl w:ilvl="8" w:tplc="0409001B" w:tentative="1">
+      <w:start w:val="1"/>
+      <w:numFmt w:val="lowerRoman"/>
+      <w:lvlText w:val="%9."/>
+      <w:lvlJc w:val="right"/>
+      <w:pPr>
         <w:ind w:left="6480" w:hanging="180"/>
       </w:pPr>
     </w:lvl>
   </w:abstractNum>
   <w:num w:numId="1">
+    <w:abstractNumId w:val="2"/>
+  </w:num>
+  <w:num w:numId="2">
     <w:abstractNumId w:val="1"/>
   </w:num>
-  <w:num w:numId="2">
+  <w:num w:numId="3">
     <w:abstractNumId w:val="0"/>
   </w:num>
 </w:numbering>

</xml_diff>

<commit_message>
Updated background section of Paper by adding topics of FPGA, and diffusers
</commit_message>
<xml_diff>
--- a/deconvolution_of_diffused_image_in_real_time_with_custom_hardware_bme690_sp_2022.docx
+++ b/deconvolution_of_diffused_image_in_real_time_with_custom_hardware_bme690_sp_2022.docx
@@ -4,20 +4,274 @@
   <w:body>
     <w:p>
       <w:pPr>
-        <w:rPr>
-          <w:rFonts w:ascii="Times New Roman" w:hAnsi="Times New Roman" w:cs="Times New Roman"/>
-          <w:sz w:val="18"/>
-          <w:szCs w:val="18"/>
-        </w:rPr>
-      </w:pPr>
-      <w:r>
-        <w:rPr>
-          <w:rFonts w:ascii="Times New Roman" w:hAnsi="Times New Roman" w:cs="Times New Roman"/>
+        <w:pStyle w:val="Author"/>
+        <w:spacing w:before="100" w:beforeAutospacing="1"/>
+        <w:rPr>
+          <w:b/>
+          <w:bCs/>
+          <w:sz w:val="48"/>
+          <w:szCs w:val="48"/>
+        </w:rPr>
+      </w:pPr>
+      <w:r>
+        <w:rPr>
+          <w:b/>
+          <w:bCs/>
+          <w:sz w:val="48"/>
+          <w:szCs w:val="48"/>
+        </w:rPr>
+        <w:t xml:space="preserve">A </w:t>
+      </w:r>
+      <w:r>
+        <w:rPr>
+          <w:b/>
+          <w:bCs/>
+          <w:sz w:val="48"/>
+          <w:szCs w:val="48"/>
+        </w:rPr>
+        <w:t>C</w:t>
+      </w:r>
+      <w:r>
+        <w:rPr>
+          <w:b/>
+          <w:bCs/>
+          <w:sz w:val="48"/>
+          <w:szCs w:val="48"/>
+        </w:rPr>
+        <w:t xml:space="preserve">omparative </w:t>
+      </w:r>
+      <w:r>
+        <w:rPr>
+          <w:b/>
+          <w:bCs/>
+          <w:sz w:val="48"/>
+          <w:szCs w:val="48"/>
+        </w:rPr>
+        <w:t>A</w:t>
+      </w:r>
+      <w:r>
+        <w:rPr>
+          <w:b/>
+          <w:bCs/>
+          <w:sz w:val="48"/>
+          <w:szCs w:val="48"/>
+        </w:rPr>
+        <w:t xml:space="preserve">nalysis of </w:t>
+      </w:r>
+      <w:r>
+        <w:rPr>
+          <w:b/>
+          <w:bCs/>
+          <w:sz w:val="48"/>
+          <w:szCs w:val="48"/>
+        </w:rPr>
+        <w:t>I</w:t>
+      </w:r>
+      <w:r>
+        <w:rPr>
+          <w:b/>
+          <w:bCs/>
+          <w:sz w:val="48"/>
+          <w:szCs w:val="48"/>
+        </w:rPr>
+        <w:t xml:space="preserve">mplementing a </w:t>
+      </w:r>
+      <w:r>
+        <w:rPr>
+          <w:b/>
+          <w:bCs/>
+          <w:sz w:val="48"/>
+          <w:szCs w:val="48"/>
+        </w:rPr>
+        <w:t>D</w:t>
+      </w:r>
+      <w:r>
+        <w:rPr>
+          <w:b/>
+          <w:bCs/>
+          <w:sz w:val="48"/>
+          <w:szCs w:val="48"/>
+        </w:rPr>
+        <w:t>ec</w:t>
+      </w:r>
+      <w:r>
+        <w:rPr>
+          <w:b/>
+          <w:bCs/>
+          <w:sz w:val="48"/>
+          <w:szCs w:val="48"/>
+        </w:rPr>
+        <w:t>onv</w:t>
+      </w:r>
+      <w:r>
+        <w:rPr>
+          <w:b/>
+          <w:bCs/>
+          <w:sz w:val="48"/>
+          <w:szCs w:val="48"/>
+        </w:rPr>
+        <w:t>olution of a D</w:t>
+      </w:r>
+      <w:r>
+        <w:rPr>
+          <w:b/>
+          <w:bCs/>
+          <w:sz w:val="48"/>
+          <w:szCs w:val="48"/>
+        </w:rPr>
+        <w:t xml:space="preserve">iffused </w:t>
+      </w:r>
+      <w:r>
+        <w:rPr>
+          <w:b/>
+          <w:bCs/>
+          <w:sz w:val="48"/>
+          <w:szCs w:val="48"/>
+        </w:rPr>
+        <w:t>I</w:t>
+      </w:r>
+      <w:r>
+        <w:rPr>
+          <w:b/>
+          <w:bCs/>
+          <w:sz w:val="48"/>
+          <w:szCs w:val="48"/>
+        </w:rPr>
+        <w:t xml:space="preserve">mage in </w:t>
+      </w:r>
+      <w:r>
+        <w:rPr>
+          <w:b/>
+          <w:bCs/>
+          <w:sz w:val="48"/>
+          <w:szCs w:val="48"/>
+        </w:rPr>
+        <w:t>R</w:t>
+      </w:r>
+      <w:r>
+        <w:rPr>
+          <w:b/>
+          <w:bCs/>
+          <w:sz w:val="48"/>
+          <w:szCs w:val="48"/>
+        </w:rPr>
+        <w:t>eal-</w:t>
+      </w:r>
+      <w:r>
+        <w:rPr>
+          <w:b/>
+          <w:bCs/>
+          <w:sz w:val="48"/>
+          <w:szCs w:val="48"/>
+        </w:rPr>
+        <w:t>T</w:t>
+      </w:r>
+      <w:r>
+        <w:rPr>
+          <w:b/>
+          <w:bCs/>
+          <w:sz w:val="48"/>
+          <w:szCs w:val="48"/>
+        </w:rPr>
+        <w:t>ime</w:t>
+      </w:r>
+    </w:p>
+    <w:p>
+      <w:pPr>
+        <w:pStyle w:val="Author"/>
+        <w:spacing w:before="100" w:beforeAutospacing="1"/>
+        <w:rPr>
           <w:i/>
           <w:iCs/>
           <w:sz w:val="18"/>
           <w:szCs w:val="18"/>
         </w:rPr>
+      </w:pPr>
+      <w:r>
+        <w:rPr>
+          <w:sz w:val="18"/>
+          <w:szCs w:val="18"/>
+        </w:rPr>
+        <w:t>Ray Duran</w:t>
+      </w:r>
+      <w:r>
+        <w:rPr>
+          <w:sz w:val="18"/>
+          <w:szCs w:val="18"/>
+        </w:rPr>
+        <w:br/>
+      </w:r>
+      <w:r>
+        <w:rPr>
+          <w:sz w:val="18"/>
+          <w:szCs w:val="18"/>
+        </w:rPr>
+        <w:t>Department of  Electrical Engineering and Computer Science</w:t>
+      </w:r>
+      <w:r>
+        <w:rPr>
+          <w:sz w:val="18"/>
+          <w:szCs w:val="18"/>
+        </w:rPr>
+        <w:br/>
+      </w:r>
+      <w:r>
+        <w:rPr>
+          <w:sz w:val="18"/>
+          <w:szCs w:val="18"/>
+        </w:rPr>
+        <w:t>Univertisy of North Dakota</w:t>
+      </w:r>
+      <w:r>
+        <w:rPr>
+          <w:i/>
+          <w:sz w:val="18"/>
+          <w:szCs w:val="18"/>
+        </w:rPr>
+        <w:br/>
+      </w:r>
+      <w:r>
+        <w:rPr>
+          <w:sz w:val="18"/>
+          <w:szCs w:val="18"/>
+        </w:rPr>
+        <w:t>ray.duran@und.edu</w:t>
+      </w:r>
+      <w:r>
+        <w:rPr>
+          <w:sz w:val="18"/>
+          <w:szCs w:val="18"/>
+        </w:rPr>
+        <w:br/>
+      </w:r>
+    </w:p>
+    <w:p>
+      <w:pPr>
+        <w:rPr>
+          <w:rFonts w:ascii="Times New Roman" w:hAnsi="Times New Roman" w:cs="Times New Roman"/>
+          <w:i/>
+          <w:iCs/>
+          <w:sz w:val="18"/>
+          <w:szCs w:val="18"/>
+        </w:rPr>
+      </w:pPr>
+    </w:p>
+    <w:p>
+      <w:pPr>
+        <w:rPr>
+          <w:rFonts w:ascii="Times New Roman" w:hAnsi="Times New Roman" w:cs="Times New Roman"/>
+          <w:sz w:val="18"/>
+          <w:szCs w:val="18"/>
+        </w:rPr>
+      </w:pPr>
+      <w:r>
+        <w:rPr>
+          <w:rFonts w:ascii="Times New Roman" w:hAnsi="Times New Roman" w:cs="Times New Roman"/>
+          <w:i/>
+          <w:iCs/>
+          <w:sz w:val="18"/>
+          <w:szCs w:val="18"/>
+        </w:rPr>
         <w:t>Abstract</w:t>
       </w:r>
       <w:r>
@@ -327,14 +581,6 @@
           <w:szCs w:val="18"/>
         </w:rPr>
       </w:pPr>
-      <w:r>
-        <w:rPr>
-          <w:rFonts w:ascii="Times New Roman" w:hAnsi="Times New Roman" w:cs="Times New Roman"/>
-          <w:sz w:val="18"/>
-          <w:szCs w:val="18"/>
-        </w:rPr>
-        <w:t xml:space="preserve">Typically, the processing of calcium </w:t>
-      </w:r>
       <w:proofErr w:type="spellStart"/>
       <w:r>
         <w:rPr>
@@ -342,143 +588,130 @@
           <w:sz w:val="18"/>
           <w:szCs w:val="18"/>
         </w:rPr>
-        <w:t>extracntion</w:t>
+        <w:t>I.</w:t>
+      </w:r>
+      <w:r>
+        <w:rPr>
+          <w:rFonts w:ascii="Times New Roman" w:hAnsi="Times New Roman" w:cs="Times New Roman"/>
+          <w:sz w:val="18"/>
+          <w:szCs w:val="18"/>
+        </w:rPr>
+        <w:t>Background</w:t>
       </w:r>
       <w:proofErr w:type="spellEnd"/>
-      <w:r>
-        <w:rPr>
-          <w:rFonts w:ascii="Times New Roman" w:hAnsi="Times New Roman" w:cs="Times New Roman"/>
-          <w:sz w:val="18"/>
-          <w:szCs w:val="18"/>
-        </w:rPr>
-        <w:t xml:space="preserve"> entails </w:t>
-      </w:r>
-    </w:p>
-    <w:p>
-      <w:pPr>
-        <w:rPr>
-          <w:rFonts w:ascii="Times New Roman" w:hAnsi="Times New Roman" w:cs="Times New Roman"/>
-          <w:sz w:val="18"/>
-          <w:szCs w:val="18"/>
-        </w:rPr>
-      </w:pPr>
-      <w:r>
-        <w:rPr>
-          <w:rFonts w:ascii="Times New Roman" w:hAnsi="Times New Roman" w:cs="Times New Roman"/>
-          <w:sz w:val="18"/>
-          <w:szCs w:val="18"/>
-        </w:rPr>
-        <w:t>FPGA/CPU/GPU/Other</w:t>
-      </w:r>
-      <w:proofErr w:type="gramStart"/>
-      <w:r>
-        <w:rPr>
-          <w:rFonts w:ascii="Times New Roman" w:hAnsi="Times New Roman" w:cs="Times New Roman"/>
-          <w:sz w:val="18"/>
-          <w:szCs w:val="18"/>
-        </w:rPr>
-        <w:t>…..</w:t>
-      </w:r>
-      <w:proofErr w:type="gramEnd"/>
-    </w:p>
-    <w:p>
-      <w:pPr>
-        <w:rPr>
-          <w:rFonts w:ascii="Times New Roman" w:hAnsi="Times New Roman" w:cs="Times New Roman"/>
-          <w:sz w:val="18"/>
-          <w:szCs w:val="18"/>
-        </w:rPr>
-      </w:pPr>
-      <w:r>
-        <w:rPr>
-          <w:rFonts w:ascii="Times New Roman" w:hAnsi="Times New Roman" w:cs="Times New Roman"/>
-          <w:sz w:val="18"/>
-          <w:szCs w:val="18"/>
-        </w:rPr>
-        <w:t>Build a real-time deconvolution in as small a footprint as possible.</w:t>
-      </w:r>
-    </w:p>
-    <w:p>
-      <w:pPr>
-        <w:rPr>
-          <w:rFonts w:ascii="Times New Roman" w:hAnsi="Times New Roman" w:cs="Times New Roman"/>
-          <w:sz w:val="18"/>
-          <w:szCs w:val="18"/>
-        </w:rPr>
-      </w:pPr>
-      <w:r>
-        <w:rPr>
-          <w:rFonts w:ascii="Times New Roman" w:hAnsi="Times New Roman" w:cs="Times New Roman"/>
-          <w:sz w:val="18"/>
-          <w:szCs w:val="18"/>
-        </w:rPr>
-        <w:t>In this study we would like to compare the speed</w:t>
-      </w:r>
-      <w:r>
-        <w:rPr>
-          <w:rFonts w:ascii="Times New Roman" w:hAnsi="Times New Roman" w:cs="Times New Roman"/>
-          <w:sz w:val="18"/>
-          <w:szCs w:val="18"/>
-        </w:rPr>
-        <w:t xml:space="preserve">(latency) of </w:t>
-      </w:r>
-    </w:p>
-    <w:p>
-      <w:pPr>
-        <w:rPr>
-          <w:rFonts w:ascii="Times New Roman" w:hAnsi="Times New Roman" w:cs="Times New Roman"/>
-          <w:sz w:val="18"/>
-          <w:szCs w:val="18"/>
-        </w:rPr>
-      </w:pPr>
-      <w:r>
-        <w:rPr>
-          <w:rFonts w:ascii="Times New Roman" w:hAnsi="Times New Roman" w:cs="Times New Roman"/>
-          <w:sz w:val="18"/>
-          <w:szCs w:val="18"/>
-        </w:rPr>
-        <w:t>Our target is computational imaging of calcium imaging using a diffuser</w:t>
-      </w:r>
-    </w:p>
-    <w:p>
-      <w:pPr>
-        <w:rPr>
-          <w:rFonts w:ascii="Times New Roman" w:hAnsi="Times New Roman" w:cs="Times New Roman"/>
-          <w:sz w:val="18"/>
-          <w:szCs w:val="18"/>
-        </w:rPr>
-      </w:pPr>
-      <w:r>
-        <w:rPr>
-          <w:rFonts w:ascii="Times New Roman" w:hAnsi="Times New Roman" w:cs="Times New Roman"/>
-          <w:sz w:val="18"/>
-          <w:szCs w:val="18"/>
-        </w:rPr>
-        <w:t xml:space="preserve">Our </w:t>
-      </w:r>
-      <w:r>
-        <w:rPr>
-          <w:rFonts w:ascii="Times New Roman" w:hAnsi="Times New Roman" w:cs="Times New Roman"/>
-          <w:sz w:val="18"/>
-          <w:szCs w:val="18"/>
-        </w:rPr>
-        <w:t>goal</w:t>
-      </w:r>
-      <w:r>
-        <w:rPr>
-          <w:rFonts w:ascii="Times New Roman" w:hAnsi="Times New Roman" w:cs="Times New Roman"/>
-          <w:sz w:val="18"/>
-          <w:szCs w:val="18"/>
-        </w:rPr>
-        <w:t xml:space="preserve"> is to </w:t>
-      </w:r>
-      <w:r>
-        <w:rPr>
-          <w:rFonts w:ascii="Times New Roman" w:hAnsi="Times New Roman" w:cs="Times New Roman"/>
-          <w:sz w:val="18"/>
-          <w:szCs w:val="18"/>
-        </w:rPr>
-        <w:t>compare the latency</w:t>
+    </w:p>
+    <w:p>
+      <w:pPr>
+        <w:rPr>
+          <w:rFonts w:ascii="Times New Roman" w:hAnsi="Times New Roman" w:cs="Times New Roman"/>
+          <w:sz w:val="18"/>
+          <w:szCs w:val="18"/>
+        </w:rPr>
+      </w:pPr>
+      <w:r>
+        <w:rPr>
+          <w:rFonts w:ascii="Times New Roman" w:hAnsi="Times New Roman" w:cs="Times New Roman"/>
+          <w:sz w:val="18"/>
+          <w:szCs w:val="18"/>
+        </w:rPr>
+        <w:t xml:space="preserve">At its’ core calcium imaging requires the processing of four major areas: background filtering, </w:t>
+      </w:r>
+      <w:r>
+        <w:rPr>
+          <w:rFonts w:ascii="Times New Roman" w:hAnsi="Times New Roman" w:cs="Times New Roman"/>
+          <w:sz w:val="18"/>
+          <w:szCs w:val="18"/>
+        </w:rPr>
+        <w:t>motion correction</w:t>
+      </w:r>
+      <w:r>
+        <w:rPr>
+          <w:rFonts w:ascii="Times New Roman" w:hAnsi="Times New Roman" w:cs="Times New Roman"/>
+          <w:sz w:val="18"/>
+          <w:szCs w:val="18"/>
+        </w:rPr>
+        <w:t>, neural enhancement and finally calcium trace extraction for processing.</w:t>
+      </w:r>
+    </w:p>
+    <w:p>
+      <w:pPr>
+        <w:rPr>
+          <w:rFonts w:ascii="Times New Roman" w:hAnsi="Times New Roman" w:cs="Times New Roman"/>
+          <w:sz w:val="18"/>
+          <w:szCs w:val="18"/>
+        </w:rPr>
+      </w:pPr>
+      <w:r>
+        <w:rPr>
+          <w:rFonts w:ascii="Times New Roman" w:hAnsi="Times New Roman" w:cs="Times New Roman"/>
+          <w:sz w:val="18"/>
+          <w:szCs w:val="18"/>
+        </w:rPr>
+        <w:t xml:space="preserve">While calcium imaging </w:t>
+      </w:r>
+      <w:r>
+        <w:rPr>
+          <w:rFonts w:ascii="Times New Roman" w:hAnsi="Times New Roman" w:cs="Times New Roman"/>
+          <w:sz w:val="18"/>
+          <w:szCs w:val="18"/>
+        </w:rPr>
+        <w:t xml:space="preserve">defines </w:t>
+      </w:r>
+      <w:r>
+        <w:rPr>
+          <w:rFonts w:ascii="Times New Roman" w:hAnsi="Times New Roman" w:cs="Times New Roman"/>
+          <w:sz w:val="18"/>
+          <w:szCs w:val="18"/>
+        </w:rPr>
+        <w:t>the approach</w:t>
+      </w:r>
+      <w:r>
+        <w:rPr>
+          <w:rFonts w:ascii="Times New Roman" w:hAnsi="Times New Roman" w:cs="Times New Roman"/>
+          <w:sz w:val="18"/>
+          <w:szCs w:val="18"/>
+        </w:rPr>
+        <w:t xml:space="preserve"> technique</w:t>
+      </w:r>
+      <w:r>
+        <w:rPr>
+          <w:rFonts w:ascii="Times New Roman" w:hAnsi="Times New Roman" w:cs="Times New Roman"/>
+          <w:sz w:val="18"/>
+          <w:szCs w:val="18"/>
+        </w:rPr>
+        <w:t xml:space="preserve"> with which we intend to study neural activity, it </w:t>
+      </w:r>
+      <w:r>
+        <w:rPr>
+          <w:rFonts w:ascii="Times New Roman" w:hAnsi="Times New Roman" w:cs="Times New Roman"/>
+          <w:sz w:val="18"/>
+          <w:szCs w:val="18"/>
+        </w:rPr>
+        <w:t>remains</w:t>
+      </w:r>
+      <w:r>
+        <w:rPr>
+          <w:rFonts w:ascii="Times New Roman" w:hAnsi="Times New Roman" w:cs="Times New Roman"/>
+          <w:sz w:val="18"/>
+          <w:szCs w:val="18"/>
+        </w:rPr>
+        <w:t xml:space="preserve"> how best to gather the light field, fluorescence</w:t>
+      </w:r>
+      <w:r>
+        <w:rPr>
+          <w:rFonts w:ascii="Times New Roman" w:hAnsi="Times New Roman" w:cs="Times New Roman"/>
+          <w:sz w:val="18"/>
+          <w:szCs w:val="18"/>
+        </w:rPr>
+        <w:t xml:space="preserve"> light</w:t>
+      </w:r>
+      <w:r>
+        <w:rPr>
+          <w:rFonts w:ascii="Times New Roman" w:hAnsi="Times New Roman" w:cs="Times New Roman"/>
+          <w:sz w:val="18"/>
+          <w:szCs w:val="18"/>
+        </w:rPr>
+        <w:t>,</w:t>
       </w:r>
       <w:r>
         <w:rPr>
@@ -494,333 +727,31 @@
           <w:sz w:val="18"/>
           <w:szCs w:val="18"/>
         </w:rPr>
-        <w:t xml:space="preserve">of </w:t>
-      </w:r>
-      <w:r>
-        <w:rPr>
-          <w:rFonts w:ascii="Times New Roman" w:hAnsi="Times New Roman" w:cs="Times New Roman"/>
-          <w:sz w:val="18"/>
-          <w:szCs w:val="18"/>
-        </w:rPr>
-        <w:t>a low-cost high</w:t>
-      </w:r>
-      <w:r>
-        <w:rPr>
-          <w:rFonts w:ascii="Times New Roman" w:hAnsi="Times New Roman" w:cs="Times New Roman"/>
-          <w:sz w:val="18"/>
-          <w:szCs w:val="18"/>
-        </w:rPr>
-        <w:t>,</w:t>
-      </w:r>
-      <w:r>
-        <w:rPr>
-          <w:rFonts w:ascii="Times New Roman" w:hAnsi="Times New Roman" w:cs="Times New Roman"/>
-          <w:sz w:val="18"/>
-          <w:szCs w:val="18"/>
-        </w:rPr>
-        <w:t xml:space="preserve"> quality imaging system </w:t>
-      </w:r>
-      <w:r>
-        <w:rPr>
-          <w:rFonts w:ascii="Times New Roman" w:hAnsi="Times New Roman" w:cs="Times New Roman"/>
-          <w:sz w:val="18"/>
-          <w:szCs w:val="18"/>
-        </w:rPr>
-        <w:t>to be</w:t>
-      </w:r>
-      <w:r>
-        <w:rPr>
-          <w:rFonts w:ascii="Times New Roman" w:hAnsi="Times New Roman" w:cs="Times New Roman"/>
-          <w:sz w:val="18"/>
-          <w:szCs w:val="18"/>
-        </w:rPr>
-        <w:t xml:space="preserve"> </w:t>
-      </w:r>
-      <w:r>
-        <w:rPr>
-          <w:rFonts w:ascii="Times New Roman" w:hAnsi="Times New Roman" w:cs="Times New Roman"/>
-          <w:sz w:val="18"/>
-          <w:szCs w:val="18"/>
-        </w:rPr>
-        <w:t xml:space="preserve">eventually used as the front end </w:t>
-      </w:r>
-      <w:proofErr w:type="gramStart"/>
-      <w:r>
-        <w:rPr>
-          <w:rFonts w:ascii="Times New Roman" w:hAnsi="Times New Roman" w:cs="Times New Roman"/>
-          <w:sz w:val="18"/>
-          <w:szCs w:val="18"/>
-        </w:rPr>
-        <w:t>of  an</w:t>
-      </w:r>
-      <w:proofErr w:type="gramEnd"/>
-      <w:r>
-        <w:rPr>
-          <w:rFonts w:ascii="Times New Roman" w:hAnsi="Times New Roman" w:cs="Times New Roman"/>
-          <w:sz w:val="18"/>
-          <w:szCs w:val="18"/>
-        </w:rPr>
-        <w:t xml:space="preserve"> </w:t>
-      </w:r>
-      <w:r>
-        <w:rPr>
-          <w:rFonts w:ascii="Times New Roman" w:hAnsi="Times New Roman" w:cs="Times New Roman"/>
-          <w:sz w:val="18"/>
-          <w:szCs w:val="18"/>
-        </w:rPr>
-        <w:t>optical system for calcium</w:t>
-      </w:r>
-      <w:r>
-        <w:rPr>
-          <w:rFonts w:ascii="Times New Roman" w:hAnsi="Times New Roman" w:cs="Times New Roman"/>
-          <w:sz w:val="18"/>
-          <w:szCs w:val="18"/>
-        </w:rPr>
-        <w:t xml:space="preserve"> trace extraction.</w:t>
-      </w:r>
-    </w:p>
-    <w:p>
-      <w:pPr>
-        <w:rPr>
-          <w:rFonts w:ascii="Times New Roman" w:hAnsi="Times New Roman" w:cs="Times New Roman"/>
-          <w:sz w:val="18"/>
-          <w:szCs w:val="18"/>
-        </w:rPr>
-      </w:pPr>
-    </w:p>
-    <w:p>
-      <w:pPr>
-        <w:rPr>
-          <w:rFonts w:ascii="Times New Roman" w:hAnsi="Times New Roman" w:cs="Times New Roman"/>
-          <w:sz w:val="18"/>
-          <w:szCs w:val="18"/>
-        </w:rPr>
-      </w:pPr>
-      <w:r>
-        <w:rPr>
-          <w:rFonts w:ascii="Times New Roman" w:hAnsi="Times New Roman" w:cs="Times New Roman"/>
-          <w:sz w:val="18"/>
-          <w:szCs w:val="18"/>
-        </w:rPr>
-        <w:t xml:space="preserve">Why would we combine the diffuser calculations with the traditional calcium imaging which </w:t>
-      </w:r>
-      <w:proofErr w:type="gramStart"/>
-      <w:r>
-        <w:rPr>
-          <w:rFonts w:ascii="Times New Roman" w:hAnsi="Times New Roman" w:cs="Times New Roman"/>
-          <w:sz w:val="18"/>
-          <w:szCs w:val="18"/>
-        </w:rPr>
-        <w:t>entail</w:t>
-      </w:r>
-      <w:proofErr w:type="gramEnd"/>
-    </w:p>
-    <w:p>
-      <w:pPr>
-        <w:pStyle w:val="ListParagraph"/>
-        <w:numPr>
-          <w:ilvl w:val="0"/>
-          <w:numId w:val="3"/>
-        </w:numPr>
-        <w:rPr>
-          <w:rFonts w:ascii="Times New Roman" w:hAnsi="Times New Roman" w:cs="Times New Roman"/>
-          <w:sz w:val="18"/>
-          <w:szCs w:val="18"/>
-        </w:rPr>
-      </w:pPr>
-      <w:r>
-        <w:rPr>
-          <w:rFonts w:ascii="Times New Roman" w:hAnsi="Times New Roman" w:cs="Times New Roman"/>
-          <w:sz w:val="18"/>
-          <w:szCs w:val="18"/>
-        </w:rPr>
-        <w:t>Background</w:t>
-      </w:r>
-    </w:p>
-    <w:p>
-      <w:pPr>
-        <w:rPr>
-          <w:rFonts w:ascii="Times New Roman" w:hAnsi="Times New Roman" w:cs="Times New Roman"/>
-          <w:sz w:val="18"/>
-          <w:szCs w:val="18"/>
-        </w:rPr>
-      </w:pPr>
-      <w:r>
-        <w:rPr>
-          <w:rFonts w:ascii="Times New Roman" w:hAnsi="Times New Roman" w:cs="Times New Roman"/>
-          <w:sz w:val="18"/>
-          <w:szCs w:val="18"/>
-        </w:rPr>
-        <w:t>Talk about calcium imaging</w:t>
-      </w:r>
-    </w:p>
-    <w:p>
-      <w:pPr>
-        <w:rPr>
-          <w:rFonts w:ascii="Times New Roman" w:hAnsi="Times New Roman" w:cs="Times New Roman"/>
-          <w:sz w:val="18"/>
-          <w:szCs w:val="18"/>
-        </w:rPr>
-      </w:pPr>
-      <w:r>
-        <w:rPr>
-          <w:rFonts w:ascii="Times New Roman" w:hAnsi="Times New Roman" w:cs="Times New Roman"/>
-          <w:sz w:val="18"/>
-          <w:szCs w:val="18"/>
-        </w:rPr>
-        <w:t xml:space="preserve">At its’ core calcium imaging requires the processing of four major areas: background filtering, </w:t>
-      </w:r>
-      <w:r>
-        <w:rPr>
-          <w:rFonts w:ascii="Times New Roman" w:hAnsi="Times New Roman" w:cs="Times New Roman"/>
-          <w:sz w:val="18"/>
-          <w:szCs w:val="18"/>
-        </w:rPr>
-        <w:t>motion correction</w:t>
-      </w:r>
-      <w:r>
-        <w:rPr>
-          <w:rFonts w:ascii="Times New Roman" w:hAnsi="Times New Roman" w:cs="Times New Roman"/>
-          <w:sz w:val="18"/>
-          <w:szCs w:val="18"/>
-        </w:rPr>
-        <w:t>, neural enhancement and finally calcium trace extraction for processing.</w:t>
-      </w:r>
-    </w:p>
-    <w:p>
-      <w:pPr>
-        <w:rPr>
-          <w:rFonts w:ascii="Times New Roman" w:hAnsi="Times New Roman" w:cs="Times New Roman"/>
-          <w:sz w:val="18"/>
-          <w:szCs w:val="18"/>
-        </w:rPr>
-      </w:pPr>
-      <w:r>
-        <w:rPr>
-          <w:rFonts w:ascii="Times New Roman" w:hAnsi="Times New Roman" w:cs="Times New Roman"/>
-          <w:sz w:val="18"/>
-          <w:szCs w:val="18"/>
-        </w:rPr>
-        <w:t>While in this paper we focus on the front-end processing of reconstructing the image,</w:t>
-      </w:r>
-      <w:r>
-        <w:rPr>
-          <w:rFonts w:ascii="Times New Roman" w:hAnsi="Times New Roman" w:cs="Times New Roman"/>
-          <w:sz w:val="18"/>
-          <w:szCs w:val="18"/>
-        </w:rPr>
-        <w:t xml:space="preserve"> </w:t>
-      </w:r>
-    </w:p>
-    <w:p>
-      <w:pPr>
-        <w:rPr>
-          <w:rFonts w:ascii="Times New Roman" w:hAnsi="Times New Roman" w:cs="Times New Roman"/>
-          <w:sz w:val="18"/>
-          <w:szCs w:val="18"/>
-        </w:rPr>
-      </w:pPr>
-    </w:p>
-    <w:p>
-      <w:pPr>
-        <w:rPr>
-          <w:rFonts w:ascii="Times New Roman" w:hAnsi="Times New Roman" w:cs="Times New Roman"/>
-          <w:sz w:val="18"/>
-          <w:szCs w:val="18"/>
-        </w:rPr>
-      </w:pPr>
-      <w:r>
-        <w:rPr>
-          <w:rFonts w:ascii="Times New Roman" w:hAnsi="Times New Roman" w:cs="Times New Roman"/>
-          <w:sz w:val="18"/>
-          <w:szCs w:val="18"/>
-        </w:rPr>
-        <w:t>Talk</w:t>
-      </w:r>
-      <w:r>
-        <w:rPr>
-          <w:rFonts w:ascii="Times New Roman" w:hAnsi="Times New Roman" w:cs="Times New Roman"/>
-          <w:sz w:val="18"/>
-          <w:szCs w:val="18"/>
-        </w:rPr>
-        <w:t xml:space="preserve"> about diffusers and work done here</w:t>
-      </w:r>
-    </w:p>
-    <w:p>
-      <w:pPr>
-        <w:rPr>
-          <w:rFonts w:ascii="Times New Roman" w:hAnsi="Times New Roman" w:cs="Times New Roman"/>
-          <w:sz w:val="18"/>
-          <w:szCs w:val="18"/>
-        </w:rPr>
-      </w:pPr>
-      <w:r>
-        <w:rPr>
-          <w:rFonts w:ascii="Times New Roman" w:hAnsi="Times New Roman" w:cs="Times New Roman"/>
-          <w:sz w:val="18"/>
-          <w:szCs w:val="18"/>
-        </w:rPr>
-        <w:t xml:space="preserve">As we are talking about </w:t>
-      </w:r>
-      <w:proofErr w:type="gramStart"/>
-      <w:r>
-        <w:rPr>
-          <w:rFonts w:ascii="Times New Roman" w:hAnsi="Times New Roman" w:cs="Times New Roman"/>
-          <w:sz w:val="18"/>
-          <w:szCs w:val="18"/>
-        </w:rPr>
-        <w:t>diffusers</w:t>
-      </w:r>
-      <w:proofErr w:type="gramEnd"/>
-      <w:r>
-        <w:rPr>
-          <w:rFonts w:ascii="Times New Roman" w:hAnsi="Times New Roman" w:cs="Times New Roman"/>
-          <w:sz w:val="18"/>
-          <w:szCs w:val="18"/>
-        </w:rPr>
-        <w:t xml:space="preserve"> we mention stuff about PSF</w:t>
-      </w:r>
-    </w:p>
-    <w:p>
-      <w:pPr>
-        <w:rPr>
-          <w:rFonts w:ascii="Times New Roman" w:hAnsi="Times New Roman" w:cs="Times New Roman"/>
-          <w:sz w:val="18"/>
-          <w:szCs w:val="18"/>
-        </w:rPr>
-      </w:pPr>
-      <w:r>
-        <w:rPr>
-          <w:rFonts w:ascii="Times New Roman" w:hAnsi="Times New Roman" w:cs="Times New Roman"/>
-          <w:sz w:val="18"/>
-          <w:szCs w:val="18"/>
-        </w:rPr>
-        <w:t xml:space="preserve">There are models that can be used to calibrate </w:t>
-      </w:r>
-    </w:p>
-    <w:p>
-      <w:pPr>
-        <w:rPr>
-          <w:rFonts w:ascii="Times New Roman" w:hAnsi="Times New Roman" w:cs="Times New Roman"/>
-          <w:sz w:val="18"/>
-          <w:szCs w:val="18"/>
-        </w:rPr>
-      </w:pPr>
-      <w:r>
-        <w:rPr>
-          <w:rFonts w:ascii="Times New Roman" w:hAnsi="Times New Roman" w:cs="Times New Roman"/>
-          <w:sz w:val="18"/>
-          <w:szCs w:val="18"/>
-        </w:rPr>
-        <w:t xml:space="preserve">Talk about models and variant and </w:t>
-      </w:r>
-      <w:r>
-        <w:rPr>
-          <w:rFonts w:ascii="Times New Roman" w:hAnsi="Times New Roman" w:cs="Times New Roman"/>
-          <w:sz w:val="18"/>
-          <w:szCs w:val="18"/>
-        </w:rPr>
-        <w:t>invariant</w:t>
+        <w:t>considering</w:t>
+      </w:r>
+      <w:r>
+        <w:rPr>
+          <w:rFonts w:ascii="Times New Roman" w:hAnsi="Times New Roman" w:cs="Times New Roman"/>
+          <w:sz w:val="18"/>
+          <w:szCs w:val="18"/>
+        </w:rPr>
+        <w:t xml:space="preserve"> the maximum field of </w:t>
+      </w:r>
+      <w:r>
+        <w:rPr>
+          <w:rFonts w:ascii="Times New Roman" w:hAnsi="Times New Roman" w:cs="Times New Roman"/>
+          <w:sz w:val="18"/>
+          <w:szCs w:val="18"/>
+        </w:rPr>
+        <w:t>view, resolution,</w:t>
+      </w:r>
+      <w:r>
+        <w:rPr>
+          <w:rFonts w:ascii="Times New Roman" w:hAnsi="Times New Roman" w:cs="Times New Roman"/>
+          <w:sz w:val="18"/>
+          <w:szCs w:val="18"/>
+        </w:rPr>
+        <w:t xml:space="preserve"> and efficiency in collecting light. Here, we investigate the use of diffusers as our front-end system for a calcium imaging </w:t>
       </w:r>
     </w:p>
     <w:p>
@@ -1295,6 +1226,46 @@
         </w:rPr>
         <w:t xml:space="preserve"> </w:t>
       </w:r>
+      <w:r>
+        <w:rPr>
+          <w:sz w:val="18"/>
+          <w:szCs w:val="18"/>
+          <w:lang w:val="en-US"/>
+        </w:rPr>
+        <w:t xml:space="preserve">To aid us in solving </w:t>
+      </w:r>
+      <w:r>
+        <w:rPr>
+          <w:sz w:val="18"/>
+          <w:szCs w:val="18"/>
+          <w:lang w:val="en-US"/>
+        </w:rPr>
+        <w:t>diffuser</w:t>
+      </w:r>
+      <w:r>
+        <w:rPr>
+          <w:sz w:val="18"/>
+          <w:szCs w:val="18"/>
+          <w:lang w:val="en-US"/>
+        </w:rPr>
+        <w:t xml:space="preserve"> inverse problems with less than full rank we make use of the </w:t>
+      </w:r>
+      <w:r>
+        <w:rPr>
+          <w:sz w:val="18"/>
+          <w:szCs w:val="18"/>
+          <w:lang w:val="en-US"/>
+        </w:rPr>
+        <w:t xml:space="preserve">randomness they provide is to see if this fits within the theoretical framework of compressive sensing. </w:t>
+      </w:r>
+      <w:r>
+        <w:rPr>
+          <w:sz w:val="18"/>
+          <w:szCs w:val="18"/>
+          <w:lang w:val="en-US"/>
+        </w:rPr>
+        <w:t xml:space="preserve">Mathematically, if the combination of the measurement and representation matrix satisfy the property of mutual coherence then full reconstruction of the sparse system is possible. </w:t>
+      </w:r>
     </w:p>
     <w:p>
       <w:pPr>
@@ -1312,74 +1283,562 @@
           <w:szCs w:val="18"/>
           <w:lang w:val="en-US"/>
         </w:rPr>
-        <w:t xml:space="preserve">     An important point to using diffusers and the randomness they provide is to see if this fits within the theoretical framework of compressive sensing, that has conditions on the inverse matrix. When </w:t>
-      </w:r>
-      <w:r>
-        <w:rPr>
-          <w:sz w:val="18"/>
-          <w:szCs w:val="18"/>
-        </w:rPr>
-        <w:t>trying to solve</w:t>
-      </w:r>
-      <w:r>
-        <w:rPr>
-          <w:sz w:val="18"/>
-          <w:szCs w:val="18"/>
-          <w:lang w:val="en-US"/>
-        </w:rPr>
-        <w:t xml:space="preserve"> diffuser</w:t>
-      </w:r>
-      <w:r>
-        <w:rPr>
-          <w:sz w:val="18"/>
-          <w:szCs w:val="18"/>
-        </w:rPr>
-        <w:t xml:space="preserve"> inverse problems with less than full rank, it is possible to recover the original vector if some conditions on a matrix are met. Such properties if satisfied such as Full Spark of matrix, and Null Space Property, both have full rank submatrices. A less computationally intensive way to calculate the sparsity that can be recovered is by computing the mutual coherence of the matrix, the combination of the measurement and representation matrix.</w:t>
-      </w:r>
-      <w:r>
-        <w:rPr>
-          <w:sz w:val="18"/>
-          <w:szCs w:val="18"/>
-          <w:lang w:val="en-US"/>
-        </w:rPr>
-        <w:t xml:space="preserve"> Here is this paper we forego the formality of the mathematics and assume that our 3D objects are sparse in some domain.</w:t>
-      </w:r>
-    </w:p>
-    <w:p>
-      <w:pPr>
-        <w:rPr>
-          <w:rFonts w:ascii="Times New Roman" w:hAnsi="Times New Roman" w:cs="Times New Roman"/>
-          <w:sz w:val="18"/>
-          <w:szCs w:val="18"/>
-        </w:rPr>
-      </w:pPr>
-    </w:p>
-    <w:p>
-      <w:pPr>
-        <w:rPr>
-          <w:rFonts w:ascii="Times New Roman" w:hAnsi="Times New Roman" w:cs="Times New Roman"/>
-          <w:sz w:val="18"/>
-          <w:szCs w:val="18"/>
-        </w:rPr>
-      </w:pPr>
-    </w:p>
-    <w:p>
-      <w:pPr>
-        <w:rPr>
-          <w:rFonts w:ascii="Times New Roman" w:hAnsi="Times New Roman" w:cs="Times New Roman"/>
-          <w:sz w:val="18"/>
-          <w:szCs w:val="18"/>
-        </w:rPr>
-      </w:pPr>
-    </w:p>
-    <w:p>
-      <w:pPr>
-        <w:rPr>
-          <w:rFonts w:ascii="Times New Roman" w:hAnsi="Times New Roman" w:cs="Times New Roman"/>
-          <w:sz w:val="18"/>
-          <w:szCs w:val="18"/>
-        </w:rPr>
-      </w:pPr>
+        <w:t xml:space="preserve">The literature of using diffusers for lens less applications has been explored by </w:t>
+      </w:r>
+      <w:r>
+        <w:rPr>
+          <w:sz w:val="18"/>
+          <w:szCs w:val="18"/>
+          <w:lang w:val="en-US"/>
+        </w:rPr>
+        <w:t>many(/</w:t>
+      </w:r>
+      <w:r>
+        <w:rPr>
+          <w:sz w:val="18"/>
+          <w:szCs w:val="18"/>
+          <w:lang w:val="en-US"/>
+        </w:rPr>
+        <w:t xml:space="preserve">diffusers). </w:t>
+      </w:r>
+      <w:r>
+        <w:rPr>
+          <w:sz w:val="18"/>
+          <w:szCs w:val="18"/>
+          <w:lang w:val="en-US"/>
+        </w:rPr>
+        <w:t xml:space="preserve">In addition to </w:t>
+      </w:r>
+      <w:r>
+        <w:rPr>
+          <w:sz w:val="18"/>
+          <w:szCs w:val="18"/>
+          <w:lang w:val="en-US"/>
+        </w:rPr>
+        <w:t>their</w:t>
+      </w:r>
+      <w:r>
+        <w:rPr>
+          <w:sz w:val="18"/>
+          <w:szCs w:val="18"/>
+          <w:lang w:val="en-US"/>
+        </w:rPr>
+        <w:t xml:space="preserve"> </w:t>
+      </w:r>
+      <w:proofErr w:type="spellStart"/>
+      <w:proofErr w:type="gramStart"/>
+      <w:r>
+        <w:rPr>
+          <w:sz w:val="18"/>
+          <w:szCs w:val="18"/>
+          <w:lang w:val="en-US"/>
+        </w:rPr>
+        <w:t>devic</w:t>
+      </w:r>
+      <w:r>
+        <w:rPr>
+          <w:sz w:val="18"/>
+          <w:szCs w:val="18"/>
+          <w:lang w:val="en-US"/>
+        </w:rPr>
+        <w:t>way</w:t>
+      </w:r>
+      <w:proofErr w:type="spellEnd"/>
+      <w:r>
+        <w:rPr>
+          <w:sz w:val="18"/>
+          <w:szCs w:val="18"/>
+          <w:lang w:val="en-US"/>
+        </w:rPr>
+        <w:t>( amplitude</w:t>
+      </w:r>
+      <w:proofErr w:type="gramEnd"/>
+      <w:r>
+        <w:rPr>
+          <w:sz w:val="18"/>
+          <w:szCs w:val="18"/>
+          <w:lang w:val="en-US"/>
+        </w:rPr>
+        <w:t xml:space="preserve"> mask </w:t>
+      </w:r>
+      <w:proofErr w:type="spellStart"/>
+      <w:r>
+        <w:rPr>
+          <w:sz w:val="18"/>
+          <w:szCs w:val="18"/>
+          <w:lang w:val="en-US"/>
+        </w:rPr>
+        <w:t>Flatscope</w:t>
+      </w:r>
+      <w:proofErr w:type="spellEnd"/>
+      <w:r>
+        <w:rPr>
+          <w:sz w:val="18"/>
+          <w:szCs w:val="18"/>
+          <w:lang w:val="en-US"/>
+        </w:rPr>
+        <w:t xml:space="preserve"> Paper by Rice univ and Jesse K Adams found in folder (/</w:t>
+      </w:r>
+      <w:proofErr w:type="spellStart"/>
+      <w:r>
+        <w:rPr>
+          <w:sz w:val="18"/>
+          <w:szCs w:val="18"/>
+          <w:lang w:val="en-US"/>
+        </w:rPr>
+        <w:t>fluor_micro</w:t>
+      </w:r>
+      <w:proofErr w:type="spellEnd"/>
+      <w:r>
+        <w:rPr>
+          <w:sz w:val="18"/>
+          <w:szCs w:val="18"/>
+          <w:lang w:val="en-US"/>
+        </w:rPr>
+        <w:t xml:space="preserve">) </w:t>
+      </w:r>
+      <w:r>
+        <w:rPr>
+          <w:sz w:val="18"/>
+          <w:szCs w:val="18"/>
+          <w:lang w:val="en-US"/>
+        </w:rPr>
+        <w:t xml:space="preserve">Finally there are other </w:t>
+      </w:r>
+      <w:r>
+        <w:rPr>
+          <w:sz w:val="18"/>
+          <w:szCs w:val="18"/>
+          <w:lang w:val="en-US"/>
+        </w:rPr>
+        <w:t xml:space="preserve">ways of approaching </w:t>
+      </w:r>
+      <w:r>
+        <w:rPr>
+          <w:sz w:val="18"/>
+          <w:szCs w:val="18"/>
+          <w:lang w:val="en-US"/>
+        </w:rPr>
+        <w:t>the reconstruction</w:t>
+      </w:r>
+      <w:r>
+        <w:rPr>
+          <w:sz w:val="18"/>
+          <w:szCs w:val="18"/>
+          <w:lang w:val="en-US"/>
+        </w:rPr>
+        <w:t xml:space="preserve"> problem</w:t>
+      </w:r>
+      <w:r>
+        <w:rPr>
+          <w:sz w:val="18"/>
+          <w:szCs w:val="18"/>
+          <w:lang w:val="en-US"/>
+        </w:rPr>
+        <w:t xml:space="preserve"> </w:t>
+      </w:r>
+      <w:proofErr w:type="spellStart"/>
+      <w:r>
+        <w:rPr>
+          <w:sz w:val="18"/>
+          <w:szCs w:val="18"/>
+          <w:lang w:val="en-US"/>
+        </w:rPr>
+        <w:t>tht</w:t>
+      </w:r>
+      <w:proofErr w:type="spellEnd"/>
+      <w:r>
+        <w:rPr>
+          <w:sz w:val="18"/>
+          <w:szCs w:val="18"/>
+          <w:lang w:val="en-US"/>
+        </w:rPr>
+        <w:t xml:space="preserve"> do not entail, one example is the study of </w:t>
+      </w:r>
+      <w:r>
+        <w:rPr>
+          <w:sz w:val="18"/>
+          <w:szCs w:val="18"/>
+          <w:lang w:val="en-US"/>
+        </w:rPr>
+        <w:t>phase space itself</w:t>
+      </w:r>
+      <w:r>
+        <w:rPr>
+          <w:sz w:val="18"/>
+          <w:szCs w:val="18"/>
+          <w:lang w:val="en-US"/>
+        </w:rPr>
+        <w:t>,</w:t>
+      </w:r>
+      <w:r>
+        <w:rPr>
+          <w:sz w:val="18"/>
+          <w:szCs w:val="18"/>
+          <w:lang w:val="en-US"/>
+        </w:rPr>
+        <w:t xml:space="preserve"> of light as it passes through a scattering </w:t>
+      </w:r>
+      <w:r>
+        <w:rPr>
+          <w:sz w:val="18"/>
+          <w:szCs w:val="18"/>
+          <w:lang w:val="en-US"/>
+        </w:rPr>
+        <w:t>medium, [</w:t>
+      </w:r>
+      <w:r>
+        <w:rPr>
+          <w:sz w:val="18"/>
+          <w:szCs w:val="18"/>
+          <w:lang w:val="en-US"/>
+        </w:rPr>
+        <w:t xml:space="preserve"> Optical Phases Space </w:t>
+      </w:r>
+      <w:proofErr w:type="spellStart"/>
+      <w:r>
+        <w:rPr>
+          <w:sz w:val="18"/>
+          <w:szCs w:val="18"/>
+          <w:lang w:val="en-US"/>
+        </w:rPr>
+        <w:t>meas</w:t>
+      </w:r>
+      <w:proofErr w:type="spellEnd"/>
+      <w:r>
+        <w:rPr>
+          <w:sz w:val="18"/>
+          <w:szCs w:val="18"/>
+          <w:lang w:val="en-US"/>
+        </w:rPr>
+        <w:t>, Liu from UC Berkeley}</w:t>
+      </w:r>
+    </w:p>
+    <w:p>
+      <w:pPr>
+        <w:rPr>
+          <w:rFonts w:ascii="Times New Roman" w:hAnsi="Times New Roman" w:cs="Times New Roman"/>
+          <w:sz w:val="18"/>
+          <w:szCs w:val="18"/>
+        </w:rPr>
+      </w:pPr>
+      <w:r>
+        <w:rPr>
+          <w:rFonts w:ascii="Times New Roman" w:hAnsi="Times New Roman" w:cs="Times New Roman"/>
+          <w:sz w:val="18"/>
+          <w:szCs w:val="18"/>
+        </w:rPr>
+        <w:t>Having briefly mentioned the overall system</w:t>
+      </w:r>
+      <w:r>
+        <w:rPr>
+          <w:rFonts w:ascii="Times New Roman" w:hAnsi="Times New Roman" w:cs="Times New Roman"/>
+          <w:sz w:val="18"/>
+          <w:szCs w:val="18"/>
+        </w:rPr>
+        <w:t xml:space="preserve"> mod</w:t>
+      </w:r>
+      <w:r>
+        <w:rPr>
+          <w:rFonts w:ascii="Times New Roman" w:hAnsi="Times New Roman" w:cs="Times New Roman"/>
+          <w:sz w:val="18"/>
+          <w:szCs w:val="18"/>
+        </w:rPr>
+        <w:t>a</w:t>
+      </w:r>
+      <w:r>
+        <w:rPr>
+          <w:rFonts w:ascii="Times New Roman" w:hAnsi="Times New Roman" w:cs="Times New Roman"/>
+          <w:sz w:val="18"/>
+          <w:szCs w:val="18"/>
+        </w:rPr>
+        <w:t>lity</w:t>
+      </w:r>
+      <w:r>
+        <w:rPr>
+          <w:rFonts w:ascii="Times New Roman" w:hAnsi="Times New Roman" w:cs="Times New Roman"/>
+          <w:sz w:val="18"/>
+          <w:szCs w:val="18"/>
+        </w:rPr>
+        <w:t>, calcium imaging</w:t>
+      </w:r>
+      <w:r>
+        <w:rPr>
+          <w:rFonts w:ascii="Times New Roman" w:hAnsi="Times New Roman" w:cs="Times New Roman"/>
+          <w:sz w:val="18"/>
+          <w:szCs w:val="18"/>
+        </w:rPr>
+        <w:t xml:space="preserve">, and our optical component choice, diffusers, we now outline the three technologies we intend to </w:t>
+      </w:r>
+      <w:r>
+        <w:rPr>
+          <w:rFonts w:ascii="Times New Roman" w:hAnsi="Times New Roman" w:cs="Times New Roman"/>
+          <w:sz w:val="18"/>
+          <w:szCs w:val="18"/>
+        </w:rPr>
+        <w:t xml:space="preserve">compare for the solving of our inverse problem: </w:t>
+      </w:r>
+      <w:r>
+        <w:rPr>
+          <w:rFonts w:ascii="Times New Roman" w:hAnsi="Times New Roman" w:cs="Times New Roman"/>
+          <w:sz w:val="18"/>
+          <w:szCs w:val="18"/>
+        </w:rPr>
+        <w:t>Graphical Processing Unit (GPU), Central Processing Unit (CPU), and Field Programmable Gate Array (FPGA).</w:t>
+      </w:r>
+      <w:r>
+        <w:rPr>
+          <w:rFonts w:ascii="Times New Roman" w:hAnsi="Times New Roman" w:cs="Times New Roman"/>
+          <w:sz w:val="18"/>
+          <w:szCs w:val="18"/>
+        </w:rPr>
+        <w:t xml:space="preserve"> Here, it is best to investigate these three computing paradigms by </w:t>
+      </w:r>
+      <w:r>
+        <w:rPr>
+          <w:rFonts w:ascii="Times New Roman" w:hAnsi="Times New Roman" w:cs="Times New Roman"/>
+          <w:sz w:val="18"/>
+          <w:szCs w:val="18"/>
+        </w:rPr>
+        <w:t xml:space="preserve">studying three aspects of computing: 1. The </w:t>
+      </w:r>
+      <w:r>
+        <w:rPr>
+          <w:rFonts w:ascii="Times New Roman" w:hAnsi="Times New Roman" w:cs="Times New Roman"/>
+          <w:sz w:val="18"/>
+          <w:szCs w:val="18"/>
+        </w:rPr>
+        <w:t>programming model</w:t>
+      </w:r>
+      <w:r>
+        <w:rPr>
+          <w:rFonts w:ascii="Times New Roman" w:hAnsi="Times New Roman" w:cs="Times New Roman"/>
+          <w:sz w:val="18"/>
+          <w:szCs w:val="18"/>
+        </w:rPr>
+        <w:t>: A</w:t>
+      </w:r>
+      <w:r>
+        <w:rPr>
+          <w:rFonts w:ascii="Times New Roman" w:hAnsi="Times New Roman" w:cs="Times New Roman"/>
+          <w:sz w:val="18"/>
+          <w:szCs w:val="18"/>
+        </w:rPr>
+        <w:t>s the language that these computing engines</w:t>
+      </w:r>
+      <w:r>
+        <w:rPr>
+          <w:rFonts w:ascii="Times New Roman" w:hAnsi="Times New Roman" w:cs="Times New Roman"/>
+          <w:sz w:val="18"/>
+          <w:szCs w:val="18"/>
+        </w:rPr>
+        <w:t xml:space="preserve"> use highlights their internal architecture and will allow us to gain insight into how latency can be computed</w:t>
+      </w:r>
+      <w:r>
+        <w:rPr>
+          <w:rFonts w:ascii="Times New Roman" w:hAnsi="Times New Roman" w:cs="Times New Roman"/>
+          <w:sz w:val="18"/>
+          <w:szCs w:val="18"/>
+        </w:rPr>
+        <w:t xml:space="preserve">. 2. How memory is partitioned and used in the device. </w:t>
+      </w:r>
+      <w:r>
+        <w:rPr>
+          <w:rFonts w:ascii="Times New Roman" w:hAnsi="Times New Roman" w:cs="Times New Roman"/>
+          <w:sz w:val="18"/>
+          <w:szCs w:val="18"/>
+        </w:rPr>
+        <w:t>And 3., how we achieve concurrency in our computation.</w:t>
+      </w:r>
+    </w:p>
+    <w:p>
+      <w:pPr>
+        <w:rPr>
+          <w:rFonts w:ascii="Times New Roman" w:hAnsi="Times New Roman" w:cs="Times New Roman"/>
+          <w:sz w:val="18"/>
+          <w:szCs w:val="18"/>
+        </w:rPr>
+      </w:pPr>
+      <w:r>
+        <w:rPr>
+          <w:rFonts w:ascii="Times New Roman" w:hAnsi="Times New Roman" w:cs="Times New Roman"/>
+          <w:sz w:val="18"/>
+          <w:szCs w:val="18"/>
+        </w:rPr>
+        <w:t>Of the three technologies, Graphical</w:t>
+      </w:r>
+      <w:r>
+        <w:rPr>
+          <w:rFonts w:ascii="Times New Roman" w:hAnsi="Times New Roman" w:cs="Times New Roman"/>
+          <w:sz w:val="18"/>
+          <w:szCs w:val="18"/>
+        </w:rPr>
+        <w:t xml:space="preserve">…. </w:t>
+      </w:r>
+      <w:r>
+        <w:rPr>
+          <w:rFonts w:ascii="Times New Roman" w:hAnsi="Times New Roman" w:cs="Times New Roman"/>
+          <w:sz w:val="18"/>
+          <w:szCs w:val="18"/>
+        </w:rPr>
+        <w:t>(See pic 1</w:t>
+      </w:r>
+      <w:proofErr w:type="gramStart"/>
+      <w:r>
+        <w:rPr>
+          <w:rFonts w:ascii="Times New Roman" w:hAnsi="Times New Roman" w:cs="Times New Roman"/>
+          <w:sz w:val="18"/>
+          <w:szCs w:val="18"/>
+        </w:rPr>
+        <w:t>a)</w:t>
+      </w:r>
+      <w:r>
+        <w:rPr>
+          <w:rFonts w:ascii="Times New Roman" w:hAnsi="Times New Roman" w:cs="Times New Roman"/>
+          <w:sz w:val="18"/>
+          <w:szCs w:val="18"/>
+        </w:rPr>
+        <w:t>We</w:t>
+      </w:r>
+      <w:proofErr w:type="gramEnd"/>
+      <w:r>
+        <w:rPr>
+          <w:rFonts w:ascii="Times New Roman" w:hAnsi="Times New Roman" w:cs="Times New Roman"/>
+          <w:sz w:val="18"/>
+          <w:szCs w:val="18"/>
+        </w:rPr>
+        <w:t xml:space="preserve"> will focus on the GPU by Nvidia, that uses a language called CUDA, that stands for Compute Unified Device Architecture( CUDA) .</w:t>
+      </w:r>
+      <w:r>
+        <w:rPr>
+          <w:rFonts w:ascii="Times New Roman" w:hAnsi="Times New Roman" w:cs="Times New Roman"/>
+          <w:sz w:val="18"/>
+          <w:szCs w:val="18"/>
+        </w:rPr>
+        <w:t xml:space="preserve"> </w:t>
+      </w:r>
+      <w:proofErr w:type="gramStart"/>
+      <w:r>
+        <w:rPr>
+          <w:rFonts w:ascii="Times New Roman" w:hAnsi="Times New Roman" w:cs="Times New Roman"/>
+          <w:sz w:val="18"/>
+          <w:szCs w:val="18"/>
+        </w:rPr>
+        <w:t>( see</w:t>
+      </w:r>
+      <w:proofErr w:type="gramEnd"/>
+      <w:r>
+        <w:rPr>
+          <w:rFonts w:ascii="Times New Roman" w:hAnsi="Times New Roman" w:cs="Times New Roman"/>
+          <w:sz w:val="18"/>
+          <w:szCs w:val="18"/>
+        </w:rPr>
+        <w:t xml:space="preserve"> reference 24</w:t>
+      </w:r>
+      <w:r>
+        <w:rPr>
+          <w:rFonts w:ascii="Times New Roman" w:hAnsi="Times New Roman" w:cs="Times New Roman"/>
+          <w:sz w:val="18"/>
+          <w:szCs w:val="18"/>
+        </w:rPr>
+        <w:t xml:space="preserve"> by </w:t>
+      </w:r>
+      <w:proofErr w:type="spellStart"/>
+      <w:r>
+        <w:rPr>
+          <w:rFonts w:ascii="Times New Roman" w:hAnsi="Times New Roman" w:cs="Times New Roman"/>
+          <w:sz w:val="18"/>
+          <w:szCs w:val="18"/>
+        </w:rPr>
+        <w:t>Lancouture</w:t>
+      </w:r>
+      <w:proofErr w:type="spellEnd"/>
+      <w:r>
+        <w:rPr>
+          <w:rFonts w:ascii="Times New Roman" w:hAnsi="Times New Roman" w:cs="Times New Roman"/>
+          <w:sz w:val="18"/>
+          <w:szCs w:val="18"/>
+        </w:rPr>
+        <w:t xml:space="preserve"> in folder </w:t>
+      </w:r>
+      <w:proofErr w:type="spellStart"/>
+      <w:r>
+        <w:rPr>
+          <w:rFonts w:ascii="Times New Roman" w:hAnsi="Times New Roman" w:cs="Times New Roman"/>
+          <w:sz w:val="18"/>
+          <w:szCs w:val="18"/>
+        </w:rPr>
+        <w:t>solving_inverse</w:t>
+      </w:r>
+      <w:proofErr w:type="spellEnd"/>
+      <w:r>
+        <w:rPr>
+          <w:rFonts w:ascii="Times New Roman" w:hAnsi="Times New Roman" w:cs="Times New Roman"/>
+          <w:sz w:val="18"/>
+          <w:szCs w:val="18"/>
+        </w:rPr>
+        <w:t>/</w:t>
+      </w:r>
+      <w:proofErr w:type="spellStart"/>
+      <w:r>
+        <w:rPr>
+          <w:rFonts w:ascii="Times New Roman" w:hAnsi="Times New Roman" w:cs="Times New Roman"/>
+          <w:sz w:val="18"/>
+          <w:szCs w:val="18"/>
+        </w:rPr>
+        <w:t>non_real_time</w:t>
+      </w:r>
+      <w:proofErr w:type="spellEnd"/>
+      <w:r>
+        <w:rPr>
+          <w:rFonts w:ascii="Times New Roman" w:hAnsi="Times New Roman" w:cs="Times New Roman"/>
+          <w:sz w:val="18"/>
+          <w:szCs w:val="18"/>
+        </w:rPr>
+        <w:t>)</w:t>
+      </w:r>
+      <w:r>
+        <w:rPr>
+          <w:rFonts w:ascii="Times New Roman" w:hAnsi="Times New Roman" w:cs="Times New Roman"/>
+          <w:sz w:val="18"/>
+          <w:szCs w:val="18"/>
+        </w:rPr>
+        <w:t>, which is really just an extension of the C/C++ language, with key-words used by the NVIDIA processor.</w:t>
+      </w:r>
+      <w:r>
+        <w:rPr>
+          <w:rFonts w:ascii="Times New Roman" w:hAnsi="Times New Roman" w:cs="Times New Roman"/>
+          <w:sz w:val="18"/>
+          <w:szCs w:val="18"/>
+        </w:rPr>
+        <w:t xml:space="preserve"> The CUDA code breaks down the programming workflow</w:t>
+      </w:r>
+      <w:r>
+        <w:rPr>
+          <w:rFonts w:ascii="Times New Roman" w:hAnsi="Times New Roman" w:cs="Times New Roman"/>
+          <w:sz w:val="18"/>
+          <w:szCs w:val="18"/>
+        </w:rPr>
+        <w:t xml:space="preserve"> into three steps: </w:t>
+      </w:r>
+      <w:proofErr w:type="spellStart"/>
+      <w:r>
+        <w:rPr>
+          <w:rFonts w:ascii="Times New Roman" w:hAnsi="Times New Roman" w:cs="Times New Roman"/>
+          <w:sz w:val="18"/>
+          <w:szCs w:val="18"/>
+        </w:rPr>
+        <w:t>i</w:t>
+      </w:r>
+      <w:proofErr w:type="spellEnd"/>
+      <w:r>
+        <w:rPr>
+          <w:rFonts w:ascii="Times New Roman" w:hAnsi="Times New Roman" w:cs="Times New Roman"/>
+          <w:sz w:val="18"/>
+          <w:szCs w:val="18"/>
+        </w:rPr>
+        <w:t xml:space="preserve">) Allocating and internalizing data. This means since a CPU is usually the starting point of a program that the CPU copies data to be used by the GPU appropriate </w:t>
+      </w:r>
       <w:r>
         <w:rPr>
           <w:rFonts w:ascii="Times New Roman" w:hAnsi="Times New Roman" w:cs="Times New Roman"/>
@@ -1387,41 +1846,41 @@
           <w:szCs w:val="18"/>
         </w:rPr>
         <w:lastRenderedPageBreak/>
-        <w:t>Notes:</w:t>
-      </w:r>
-    </w:p>
-    <w:p>
-      <w:pPr>
-        <w:rPr>
-          <w:rFonts w:ascii="Times New Roman" w:hAnsi="Times New Roman" w:cs="Times New Roman"/>
-          <w:sz w:val="18"/>
-          <w:szCs w:val="18"/>
-        </w:rPr>
-      </w:pPr>
-      <w:r>
-        <w:rPr>
-          <w:rFonts w:ascii="Times New Roman" w:hAnsi="Times New Roman" w:cs="Times New Roman"/>
-          <w:sz w:val="18"/>
-          <w:szCs w:val="18"/>
-        </w:rPr>
-        <w:t>What is multi-row 1D FFT</w:t>
-      </w:r>
-    </w:p>
-    <w:p>
-      <w:pPr>
-        <w:rPr>
-          <w:rFonts w:ascii="Times New Roman" w:hAnsi="Times New Roman" w:cs="Times New Roman"/>
-          <w:sz w:val="18"/>
-          <w:szCs w:val="18"/>
-        </w:rPr>
-      </w:pPr>
-      <w:r>
-        <w:rPr>
-          <w:rFonts w:ascii="Times New Roman" w:hAnsi="Times New Roman" w:cs="Times New Roman"/>
-          <w:sz w:val="18"/>
-          <w:szCs w:val="18"/>
-        </w:rPr>
-        <w:t xml:space="preserve">If we use something other than the FFTW for CPUs or either the GPUFFTW for GPU or the CUFFT the CUDA based FFT, we should make sure </w:t>
+        <w:t xml:space="preserve">memory. ii) Calls the GPU kernel and launches threads. </w:t>
+      </w:r>
+      <w:proofErr w:type="spellStart"/>
+      <w:r>
+        <w:rPr>
+          <w:rFonts w:ascii="Times New Roman" w:hAnsi="Times New Roman" w:cs="Times New Roman"/>
+          <w:sz w:val="18"/>
+          <w:szCs w:val="18"/>
+        </w:rPr>
+        <w:t>Iii</w:t>
+      </w:r>
+      <w:proofErr w:type="spellEnd"/>
+      <w:r>
+        <w:rPr>
+          <w:rFonts w:ascii="Times New Roman" w:hAnsi="Times New Roman" w:cs="Times New Roman"/>
+          <w:sz w:val="18"/>
+          <w:szCs w:val="18"/>
+        </w:rPr>
+        <w:t>) Upon completion of computing task, copies data back into the CPU memory.</w:t>
+      </w:r>
+      <w:r>
+        <w:rPr>
+          <w:rFonts w:ascii="Times New Roman" w:hAnsi="Times New Roman" w:cs="Times New Roman"/>
+          <w:sz w:val="18"/>
+          <w:szCs w:val="18"/>
+        </w:rPr>
+        <w:t xml:space="preserve"> Memory usage in </w:t>
+      </w:r>
+      <w:r>
+        <w:rPr>
+          <w:rFonts w:ascii="Times New Roman" w:hAnsi="Times New Roman" w:cs="Times New Roman"/>
+          <w:sz w:val="18"/>
+          <w:szCs w:val="18"/>
+        </w:rPr>
+        <w:t xml:space="preserve">the NVIDIA GPU consist </w:t>
       </w:r>
       <w:proofErr w:type="gramStart"/>
       <w:r>
@@ -1430,50 +1889,152 @@
           <w:sz w:val="18"/>
           <w:szCs w:val="18"/>
         </w:rPr>
-        <w:t xml:space="preserve">that </w:t>
-      </w:r>
-      <w:r>
-        <w:rPr>
-          <w:rFonts w:ascii="Times New Roman" w:hAnsi="Times New Roman" w:cs="Times New Roman"/>
-          <w:sz w:val="18"/>
-          <w:szCs w:val="18"/>
-        </w:rPr>
-        <w:t>???</w:t>
+        <w:t xml:space="preserve">of </w:t>
+      </w:r>
+      <w:r>
+        <w:rPr>
+          <w:rFonts w:ascii="Times New Roman" w:hAnsi="Times New Roman" w:cs="Times New Roman"/>
+          <w:sz w:val="18"/>
+          <w:szCs w:val="18"/>
+        </w:rPr>
+        <w:t xml:space="preserve"> </w:t>
+      </w:r>
+      <w:r>
+        <w:rPr>
+          <w:rFonts w:ascii="Times New Roman" w:hAnsi="Times New Roman" w:cs="Times New Roman"/>
+          <w:sz w:val="18"/>
+          <w:szCs w:val="18"/>
+        </w:rPr>
+        <w:t>…..</w:t>
       </w:r>
       <w:proofErr w:type="gramEnd"/>
-    </w:p>
-    <w:p>
-      <w:pPr>
-        <w:rPr>
-          <w:rFonts w:ascii="Times New Roman" w:hAnsi="Times New Roman" w:cs="Times New Roman"/>
-          <w:sz w:val="18"/>
-          <w:szCs w:val="18"/>
-        </w:rPr>
-      </w:pPr>
-      <w:r>
-        <w:rPr>
-          <w:rFonts w:ascii="Times New Roman" w:hAnsi="Times New Roman" w:cs="Times New Roman"/>
-          <w:sz w:val="18"/>
-          <w:szCs w:val="18"/>
-        </w:rPr>
-        <w:t>Note: Here we will use the data flow for the CUFFT.</w:t>
-      </w:r>
-    </w:p>
-    <w:p>
-      <w:pPr>
-        <w:rPr>
-          <w:rFonts w:ascii="Times New Roman" w:hAnsi="Times New Roman" w:cs="Times New Roman"/>
-          <w:sz w:val="18"/>
-          <w:szCs w:val="18"/>
-        </w:rPr>
-      </w:pPr>
-      <w:r>
-        <w:rPr>
-          <w:rFonts w:ascii="Times New Roman" w:hAnsi="Times New Roman" w:cs="Times New Roman"/>
-          <w:sz w:val="18"/>
-          <w:szCs w:val="18"/>
-        </w:rPr>
-        <w:t xml:space="preserve">For both CPU and GPU we perform a column order 1-D FFT followed </w:t>
+      <w:r>
+        <w:rPr>
+          <w:rFonts w:ascii="Times New Roman" w:hAnsi="Times New Roman" w:cs="Times New Roman"/>
+          <w:sz w:val="18"/>
+          <w:szCs w:val="18"/>
+        </w:rPr>
+        <w:t xml:space="preserve"> Concurrency in GPUs is achieved by</w:t>
+      </w:r>
+      <w:r>
+        <w:rPr>
+          <w:rFonts w:ascii="Times New Roman" w:hAnsi="Times New Roman" w:cs="Times New Roman"/>
+          <w:sz w:val="18"/>
+          <w:szCs w:val="18"/>
+        </w:rPr>
+        <w:t xml:space="preserve"> the architecture and a programming construct. GPUs group threads in a hierarchy called </w:t>
+      </w:r>
+      <w:proofErr w:type="gramStart"/>
+      <w:r>
+        <w:rPr>
+          <w:rFonts w:ascii="Times New Roman" w:hAnsi="Times New Roman" w:cs="Times New Roman"/>
+          <w:sz w:val="18"/>
+          <w:szCs w:val="18"/>
+        </w:rPr>
+        <w:t>warps .</w:t>
+      </w:r>
+      <w:proofErr w:type="gramEnd"/>
+      <w:r>
+        <w:rPr>
+          <w:rFonts w:ascii="Times New Roman" w:hAnsi="Times New Roman" w:cs="Times New Roman"/>
+          <w:sz w:val="18"/>
+          <w:szCs w:val="18"/>
+        </w:rPr>
+        <w:t xml:space="preserve"> Here threads are controlled intrinsically to make sure that there are no data hazards to computing, A programming construct called barrier synchronization </w:t>
+      </w:r>
+      <w:r>
+        <w:rPr>
+          <w:rFonts w:ascii="Times New Roman" w:hAnsi="Times New Roman" w:cs="Times New Roman"/>
+          <w:sz w:val="18"/>
+          <w:szCs w:val="18"/>
+        </w:rPr>
+        <w:t>allows synchronization across warps that pauses all threads in a block when needed.</w:t>
+      </w:r>
+    </w:p>
+    <w:p>
+      <w:pPr>
+        <w:rPr>
+          <w:rFonts w:ascii="Times New Roman" w:hAnsi="Times New Roman" w:cs="Times New Roman"/>
+          <w:sz w:val="18"/>
+          <w:szCs w:val="18"/>
+        </w:rPr>
+      </w:pPr>
+      <w:r>
+        <w:rPr>
+          <w:rFonts w:ascii="Times New Roman" w:hAnsi="Times New Roman" w:cs="Times New Roman"/>
+          <w:sz w:val="18"/>
+          <w:szCs w:val="18"/>
+        </w:rPr>
+        <w:t xml:space="preserve">For the technology of CPUs we choose to compare the Intel i7 multicore processor which is </w:t>
+      </w:r>
+      <w:r>
+        <w:rPr>
+          <w:rFonts w:ascii="Times New Roman" w:hAnsi="Times New Roman" w:cs="Times New Roman"/>
+          <w:sz w:val="18"/>
+          <w:szCs w:val="18"/>
+        </w:rPr>
+        <w:t>Talk about CPUs</w:t>
+      </w:r>
+      <w:proofErr w:type="gramStart"/>
+      <w:r>
+        <w:rPr>
+          <w:rFonts w:ascii="Times New Roman" w:hAnsi="Times New Roman" w:cs="Times New Roman"/>
+          <w:sz w:val="18"/>
+          <w:szCs w:val="18"/>
+        </w:rPr>
+        <w:t>…</w:t>
+      </w:r>
+      <w:r>
+        <w:rPr>
+          <w:rFonts w:ascii="Times New Roman" w:hAnsi="Times New Roman" w:cs="Times New Roman"/>
+          <w:sz w:val="18"/>
+          <w:szCs w:val="18"/>
+        </w:rPr>
+        <w:t>( pic</w:t>
+      </w:r>
+      <w:proofErr w:type="gramEnd"/>
+      <w:r>
+        <w:rPr>
+          <w:rFonts w:ascii="Times New Roman" w:hAnsi="Times New Roman" w:cs="Times New Roman"/>
+          <w:sz w:val="18"/>
+          <w:szCs w:val="18"/>
+        </w:rPr>
+        <w:t xml:space="preserve"> 1b)</w:t>
+      </w:r>
+      <w:r>
+        <w:rPr>
+          <w:rFonts w:ascii="Times New Roman" w:hAnsi="Times New Roman" w:cs="Times New Roman"/>
+          <w:sz w:val="18"/>
+          <w:szCs w:val="18"/>
+        </w:rPr>
+        <w:t>. List some references for CPU here</w:t>
+      </w:r>
+      <w:r>
+        <w:rPr>
+          <w:rFonts w:ascii="Times New Roman" w:hAnsi="Times New Roman" w:cs="Times New Roman"/>
+          <w:sz w:val="18"/>
+          <w:szCs w:val="18"/>
+        </w:rPr>
+        <w:t xml:space="preserve"> ref( </w:t>
+      </w:r>
+      <w:hyperlink r:id="rId7" w:history="1">
+        <w:r>
+          <w:rPr>
+            <w:rStyle w:val="Hyperlink"/>
+            <w:rFonts w:ascii="Times New Roman" w:hAnsi="Times New Roman" w:cs="Times New Roman"/>
+            <w:sz w:val="18"/>
+            <w:szCs w:val="18"/>
+          </w:rPr>
+          <w:t>https://www.intel.com/content/www/us/en/products/sku/227853/intel-core-i71265ue-processor-12m-cache-up-to-4-70-ghz/specifications.html</w:t>
+        </w:r>
+      </w:hyperlink>
+      <w:r>
+        <w:rPr>
+          <w:rFonts w:ascii="Times New Roman" w:hAnsi="Times New Roman" w:cs="Times New Roman"/>
+          <w:sz w:val="18"/>
+          <w:szCs w:val="18"/>
+        </w:rPr>
+        <w:t xml:space="preserve"> CPUs are programmed by C/C++ and often can include </w:t>
       </w:r>
       <w:proofErr w:type="spellStart"/>
       <w:r>
@@ -1482,7 +2043,7 @@
           <w:sz w:val="18"/>
           <w:szCs w:val="18"/>
         </w:rPr>
-        <w:t>byua</w:t>
+        <w:t>librarties</w:t>
       </w:r>
       <w:proofErr w:type="spellEnd"/>
       <w:r>
@@ -1491,24 +2052,173 @@
           <w:sz w:val="18"/>
           <w:szCs w:val="18"/>
         </w:rPr>
-        <w:t xml:space="preserve"> 1D-FFT row-order computation</w:t>
-      </w:r>
-    </w:p>
-    <w:p>
-      <w:pPr>
-        <w:rPr>
-          <w:rFonts w:ascii="Times New Roman" w:hAnsi="Times New Roman" w:cs="Times New Roman"/>
-          <w:sz w:val="18"/>
-          <w:szCs w:val="18"/>
-        </w:rPr>
-      </w:pPr>
-      <w:r>
-        <w:rPr>
-          <w:rFonts w:ascii="Times New Roman" w:hAnsi="Times New Roman" w:cs="Times New Roman"/>
-          <w:sz w:val="18"/>
-          <w:szCs w:val="18"/>
-        </w:rPr>
-        <w:t xml:space="preserve">Field Programmable Gate Arrays (FPGAs) are widely used in embedded products that require </w:t>
+        <w:t xml:space="preserve"> that are needed for the math of linear algebra such as Blaze, GNU scientific  library , and </w:t>
+      </w:r>
+      <w:proofErr w:type="spellStart"/>
+      <w:r>
+        <w:rPr>
+          <w:rFonts w:ascii="Times New Roman" w:hAnsi="Times New Roman" w:cs="Times New Roman"/>
+          <w:sz w:val="18"/>
+          <w:szCs w:val="18"/>
+        </w:rPr>
+        <w:t>librsb</w:t>
+      </w:r>
+      <w:proofErr w:type="spellEnd"/>
+      <w:r>
+        <w:rPr>
+          <w:rFonts w:ascii="Times New Roman" w:hAnsi="Times New Roman" w:cs="Times New Roman"/>
+          <w:sz w:val="18"/>
+          <w:szCs w:val="18"/>
+        </w:rPr>
+        <w:t xml:space="preserve"> to name a few. See </w:t>
+      </w:r>
+      <w:proofErr w:type="spellStart"/>
+      <w:r>
+        <w:rPr>
+          <w:rFonts w:ascii="Times New Roman" w:hAnsi="Times New Roman" w:cs="Times New Roman"/>
+          <w:sz w:val="18"/>
+          <w:szCs w:val="18"/>
+        </w:rPr>
+        <w:t>Referencr</w:t>
+      </w:r>
+      <w:proofErr w:type="spellEnd"/>
+      <w:r>
+        <w:rPr>
+          <w:rFonts w:ascii="Times New Roman" w:hAnsi="Times New Roman" w:cs="Times New Roman"/>
+          <w:sz w:val="18"/>
+          <w:szCs w:val="18"/>
+        </w:rPr>
+        <w:t xml:space="preserve"> for a longer list of math libraries for </w:t>
+      </w:r>
+      <w:r>
+        <w:rPr>
+          <w:rFonts w:ascii="Times New Roman" w:hAnsi="Times New Roman" w:cs="Times New Roman"/>
+          <w:sz w:val="18"/>
+          <w:szCs w:val="18"/>
+        </w:rPr>
+        <w:t xml:space="preserve">linear algebra. </w:t>
+      </w:r>
+    </w:p>
+    <w:p>
+      <w:pPr>
+        <w:rPr>
+          <w:rFonts w:ascii="Times New Roman" w:hAnsi="Times New Roman" w:cs="Times New Roman"/>
+          <w:sz w:val="18"/>
+          <w:szCs w:val="18"/>
+        </w:rPr>
+      </w:pPr>
+      <w:hyperlink r:id="rId8" w:history="1">
+        <w:r>
+          <w:rPr>
+            <w:rStyle w:val="Hyperlink"/>
+            <w:rFonts w:ascii="Times New Roman" w:hAnsi="Times New Roman" w:cs="Times New Roman"/>
+            <w:sz w:val="18"/>
+            <w:szCs w:val="18"/>
+          </w:rPr>
+          <w:t>https://en.wikipedia.org/wiki/Comparison_of_linear_algebra_libraries</w:t>
+        </w:r>
+      </w:hyperlink>
+    </w:p>
+    <w:p>
+      <w:pPr>
+        <w:rPr>
+          <w:rFonts w:ascii="Times New Roman" w:hAnsi="Times New Roman" w:cs="Times New Roman"/>
+          <w:sz w:val="18"/>
+          <w:szCs w:val="18"/>
+        </w:rPr>
+      </w:pPr>
+      <w:r>
+        <w:rPr>
+          <w:rFonts w:ascii="Times New Roman" w:hAnsi="Times New Roman" w:cs="Times New Roman"/>
+          <w:sz w:val="18"/>
+          <w:szCs w:val="18"/>
+        </w:rPr>
+        <w:t xml:space="preserve">Memory in CPUs </w:t>
+      </w:r>
+      <w:proofErr w:type="gramStart"/>
+      <w:r>
+        <w:rPr>
+          <w:rFonts w:ascii="Times New Roman" w:hAnsi="Times New Roman" w:cs="Times New Roman"/>
+          <w:sz w:val="18"/>
+          <w:szCs w:val="18"/>
+        </w:rPr>
+        <w:t>…..</w:t>
+      </w:r>
+      <w:proofErr w:type="gramEnd"/>
+      <w:r>
+        <w:rPr>
+          <w:rFonts w:ascii="Times New Roman" w:hAnsi="Times New Roman" w:cs="Times New Roman"/>
+          <w:sz w:val="18"/>
+          <w:szCs w:val="18"/>
+        </w:rPr>
+        <w:t xml:space="preserve"> Concurrency in CPUs is achieved with the use of multicores, of which in our comparison the i7 Intel processor has four.</w:t>
+      </w:r>
+    </w:p>
+    <w:p>
+      <w:pPr>
+        <w:rPr>
+          <w:rFonts w:ascii="Times New Roman" w:hAnsi="Times New Roman" w:cs="Times New Roman"/>
+          <w:sz w:val="18"/>
+          <w:szCs w:val="18"/>
+        </w:rPr>
+      </w:pPr>
+      <w:r>
+        <w:rPr>
+          <w:rFonts w:ascii="Times New Roman" w:hAnsi="Times New Roman" w:cs="Times New Roman"/>
+          <w:sz w:val="18"/>
+          <w:szCs w:val="18"/>
+        </w:rPr>
+        <w:t>Field Programmable Gate Arrays (FPGAs)</w:t>
+      </w:r>
+      <w:r>
+        <w:rPr>
+          <w:rFonts w:ascii="Times New Roman" w:hAnsi="Times New Roman" w:cs="Times New Roman"/>
+          <w:sz w:val="18"/>
+          <w:szCs w:val="18"/>
+        </w:rPr>
+        <w:t xml:space="preserve"> are dominated by two companies, </w:t>
+      </w:r>
+      <w:proofErr w:type="gramStart"/>
+      <w:r>
+        <w:rPr>
+          <w:rFonts w:ascii="Times New Roman" w:hAnsi="Times New Roman" w:cs="Times New Roman"/>
+          <w:sz w:val="18"/>
+          <w:szCs w:val="18"/>
+        </w:rPr>
+        <w:t>AMD( Xilinx</w:t>
+      </w:r>
+      <w:proofErr w:type="gramEnd"/>
+      <w:r>
+        <w:rPr>
+          <w:rFonts w:ascii="Times New Roman" w:hAnsi="Times New Roman" w:cs="Times New Roman"/>
+          <w:sz w:val="18"/>
+          <w:szCs w:val="18"/>
+        </w:rPr>
+        <w:t xml:space="preserve"> FPGAs) and Intel(Altera FPGAs). </w:t>
+      </w:r>
+      <w:r>
+        <w:rPr>
+          <w:rFonts w:ascii="Times New Roman" w:hAnsi="Times New Roman" w:cs="Times New Roman"/>
+          <w:sz w:val="18"/>
+          <w:szCs w:val="18"/>
+        </w:rPr>
+        <w:t>Both</w:t>
+      </w:r>
+      <w:r>
+        <w:rPr>
+          <w:rFonts w:ascii="Times New Roman" w:hAnsi="Times New Roman" w:cs="Times New Roman"/>
+          <w:sz w:val="18"/>
+          <w:szCs w:val="18"/>
+        </w:rPr>
+        <w:t xml:space="preserve"> families of FPGAs are ubiquitous in the embedded comm</w:t>
+      </w:r>
+      <w:r>
+        <w:rPr>
+          <w:rFonts w:ascii="Times New Roman" w:hAnsi="Times New Roman" w:cs="Times New Roman"/>
+          <w:sz w:val="18"/>
+          <w:szCs w:val="18"/>
+        </w:rPr>
+        <w:t xml:space="preserve"> are widely used in embedded products that require </w:t>
       </w:r>
       <w:r>
         <w:rPr>
@@ -1526,66 +2236,22 @@
         </w:rPr>
         <w:t xml:space="preserve">MHz), latency(time) and allow for the flexibility of being able to re-program an algorithm even when the product is deployed in the field. </w:t>
       </w:r>
-    </w:p>
-    <w:p>
-      <w:pPr>
-        <w:rPr>
-          <w:rFonts w:ascii="Times New Roman" w:hAnsi="Times New Roman" w:cs="Times New Roman"/>
-          <w:sz w:val="18"/>
-          <w:szCs w:val="18"/>
-        </w:rPr>
-      </w:pPr>
-      <w:r>
-        <w:rPr>
-          <w:rFonts w:ascii="Times New Roman" w:hAnsi="Times New Roman" w:cs="Times New Roman"/>
-          <w:sz w:val="18"/>
-          <w:szCs w:val="18"/>
-        </w:rPr>
-        <w:t>Talk about CPUs</w:t>
-      </w:r>
-    </w:p>
-    <w:p>
-      <w:pPr>
-        <w:rPr>
-          <w:rFonts w:ascii="Times New Roman" w:hAnsi="Times New Roman" w:cs="Times New Roman"/>
-          <w:sz w:val="18"/>
-          <w:szCs w:val="18"/>
-        </w:rPr>
-      </w:pPr>
-      <w:r>
-        <w:rPr>
-          <w:rFonts w:ascii="Times New Roman" w:hAnsi="Times New Roman" w:cs="Times New Roman"/>
-          <w:sz w:val="18"/>
-          <w:szCs w:val="18"/>
-        </w:rPr>
-        <w:t>Talk about GPUs</w:t>
-      </w:r>
-    </w:p>
-    <w:p>
-      <w:pPr>
-        <w:rPr>
-          <w:rFonts w:ascii="Times New Roman" w:hAnsi="Times New Roman" w:cs="Times New Roman"/>
-          <w:sz w:val="18"/>
-          <w:szCs w:val="18"/>
-        </w:rPr>
-      </w:pPr>
-      <w:r>
-        <w:rPr>
-          <w:rFonts w:ascii="Times New Roman" w:hAnsi="Times New Roman" w:cs="Times New Roman"/>
-          <w:sz w:val="18"/>
-          <w:szCs w:val="18"/>
-        </w:rPr>
-        <w:t>Talk about overall computational methods</w:t>
-      </w:r>
-    </w:p>
-    <w:p>
-      <w:pPr>
-        <w:rPr>
-          <w:rFonts w:ascii="Times New Roman" w:hAnsi="Times New Roman" w:cs="Times New Roman"/>
-          <w:sz w:val="18"/>
-          <w:szCs w:val="18"/>
-        </w:rPr>
-      </w:pPr>
+      <w:r>
+        <w:rPr>
+          <w:rFonts w:ascii="Times New Roman" w:hAnsi="Times New Roman" w:cs="Times New Roman"/>
+          <w:sz w:val="18"/>
+          <w:szCs w:val="18"/>
+        </w:rPr>
+        <w:t>Here</w:t>
+      </w:r>
+      <w:r>
+        <w:rPr>
+          <w:rFonts w:ascii="Times New Roman" w:hAnsi="Times New Roman" w:cs="Times New Roman"/>
+          <w:sz w:val="18"/>
+          <w:szCs w:val="18"/>
+        </w:rPr>
+        <w:t xml:space="preserve"> is a small sampling of the use of FPGAs in</w:t>
+      </w:r>
       <w:proofErr w:type="gramStart"/>
       <w:r>
         <w:rPr>
@@ -1593,7 +2259,7 @@
           <w:sz w:val="18"/>
           <w:szCs w:val="18"/>
         </w:rPr>
-        <w:t>( from</w:t>
+        <w:t>…..</w:t>
       </w:r>
       <w:proofErr w:type="gramEnd"/>
       <w:r>
@@ -1602,7 +2268,305 @@
           <w:sz w:val="18"/>
           <w:szCs w:val="18"/>
         </w:rPr>
-        <w:t xml:space="preserve"> paper in Fall)</w:t>
+        <w:t xml:space="preserve"> </w:t>
+      </w:r>
+    </w:p>
+    <w:p>
+      <w:pPr>
+        <w:rPr>
+          <w:rFonts w:ascii="Times New Roman" w:hAnsi="Times New Roman" w:cs="Times New Roman"/>
+          <w:sz w:val="18"/>
+          <w:szCs w:val="18"/>
+        </w:rPr>
+      </w:pPr>
+      <w:hyperlink r:id="rId9" w:history="1">
+        <w:r>
+          <w:rPr>
+            <w:rStyle w:val="Hyperlink"/>
+            <w:rFonts w:ascii="Times New Roman" w:hAnsi="Times New Roman" w:cs="Times New Roman"/>
+            <w:sz w:val="18"/>
+            <w:szCs w:val="18"/>
+          </w:rPr>
+          <w:t>https://www.sciencedirect.com/topics/engineering/field-programmable-gate-arrays#:~:text=FPGA%20is%20an%20integrated%20circuit,switches%20in%20the%20interconnect%20matrix</w:t>
+        </w:r>
+      </w:hyperlink>
+      <w:r>
+        <w:rPr>
+          <w:rFonts w:ascii="Times New Roman" w:hAnsi="Times New Roman" w:cs="Times New Roman"/>
+          <w:sz w:val="18"/>
+          <w:szCs w:val="18"/>
+        </w:rPr>
+        <w:t>.</w:t>
+      </w:r>
+    </w:p>
+    <w:p>
+      <w:pPr>
+        <w:rPr>
+          <w:rFonts w:ascii="Times New Roman" w:hAnsi="Times New Roman" w:cs="Times New Roman"/>
+          <w:sz w:val="18"/>
+          <w:szCs w:val="18"/>
+        </w:rPr>
+      </w:pPr>
+      <w:r>
+        <w:rPr>
+          <w:rFonts w:ascii="Times New Roman" w:hAnsi="Times New Roman" w:cs="Times New Roman"/>
+          <w:sz w:val="18"/>
+          <w:szCs w:val="18"/>
+        </w:rPr>
+        <w:t xml:space="preserve">FPGAs use </w:t>
+      </w:r>
+      <w:r>
+        <w:rPr>
+          <w:rFonts w:ascii="Times New Roman" w:hAnsi="Times New Roman" w:cs="Times New Roman"/>
+          <w:sz w:val="18"/>
+          <w:szCs w:val="18"/>
+        </w:rPr>
+        <w:t xml:space="preserve">a family of languages called Hardware Description </w:t>
+      </w:r>
+      <w:r>
+        <w:rPr>
+          <w:rFonts w:ascii="Times New Roman" w:hAnsi="Times New Roman" w:cs="Times New Roman"/>
+          <w:sz w:val="18"/>
+          <w:szCs w:val="18"/>
+        </w:rPr>
+        <w:t>Language (</w:t>
+      </w:r>
+      <w:r>
+        <w:rPr>
+          <w:rFonts w:ascii="Times New Roman" w:hAnsi="Times New Roman" w:cs="Times New Roman"/>
+          <w:sz w:val="18"/>
+          <w:szCs w:val="18"/>
+        </w:rPr>
+        <w:t xml:space="preserve">HDL), of which there are two main dialects, VHSIC Hardware Description Language (VHDL) and Verilog, with </w:t>
+      </w:r>
+      <w:r>
+        <w:rPr>
+          <w:rFonts w:ascii="Times New Roman" w:hAnsi="Times New Roman" w:cs="Times New Roman"/>
+          <w:sz w:val="18"/>
+          <w:szCs w:val="18"/>
+        </w:rPr>
+        <w:t>System Verilog</w:t>
+      </w:r>
+      <w:r>
+        <w:rPr>
+          <w:rFonts w:ascii="Times New Roman" w:hAnsi="Times New Roman" w:cs="Times New Roman"/>
+          <w:sz w:val="18"/>
+          <w:szCs w:val="18"/>
+        </w:rPr>
+        <w:t xml:space="preserve"> a newer version of Verilog. HDL allows capture of a design down to a level called Register Transfer </w:t>
+      </w:r>
+      <w:r>
+        <w:rPr>
+          <w:rFonts w:ascii="Times New Roman" w:hAnsi="Times New Roman" w:cs="Times New Roman"/>
+          <w:sz w:val="18"/>
+          <w:szCs w:val="18"/>
+        </w:rPr>
+        <w:t>Logic (</w:t>
+      </w:r>
+      <w:r>
+        <w:rPr>
+          <w:rFonts w:ascii="Times New Roman" w:hAnsi="Times New Roman" w:cs="Times New Roman"/>
+          <w:sz w:val="18"/>
+          <w:szCs w:val="18"/>
+        </w:rPr>
+        <w:t xml:space="preserve">RTL) which breaks down the computation </w:t>
+      </w:r>
+      <w:r>
+        <w:rPr>
+          <w:rFonts w:ascii="Times New Roman" w:hAnsi="Times New Roman" w:cs="Times New Roman"/>
+          <w:sz w:val="18"/>
+          <w:szCs w:val="18"/>
+        </w:rPr>
+        <w:t xml:space="preserve">into fundamental digital logic elements such as flip-flops(registers), state-machines, shifters, muxes, adders, AND </w:t>
+      </w:r>
+      <w:proofErr w:type="spellStart"/>
+      <w:r>
+        <w:rPr>
+          <w:rFonts w:ascii="Times New Roman" w:hAnsi="Times New Roman" w:cs="Times New Roman"/>
+          <w:sz w:val="18"/>
+          <w:szCs w:val="18"/>
+        </w:rPr>
+        <w:t>and</w:t>
+      </w:r>
+      <w:proofErr w:type="spellEnd"/>
+      <w:r>
+        <w:rPr>
+          <w:rFonts w:ascii="Times New Roman" w:hAnsi="Times New Roman" w:cs="Times New Roman"/>
+          <w:sz w:val="18"/>
+          <w:szCs w:val="18"/>
+        </w:rPr>
+        <w:t xml:space="preserve"> OR gates, etc. This </w:t>
+      </w:r>
+      <w:r>
+        <w:rPr>
+          <w:rFonts w:ascii="Times New Roman" w:hAnsi="Times New Roman" w:cs="Times New Roman"/>
+          <w:sz w:val="18"/>
+          <w:szCs w:val="18"/>
+        </w:rPr>
+        <w:t>flexibility</w:t>
+      </w:r>
+      <w:r>
+        <w:rPr>
+          <w:rFonts w:ascii="Times New Roman" w:hAnsi="Times New Roman" w:cs="Times New Roman"/>
+          <w:sz w:val="18"/>
+          <w:szCs w:val="18"/>
+        </w:rPr>
+        <w:t xml:space="preserve"> of course permits </w:t>
+      </w:r>
+      <w:r>
+        <w:rPr>
+          <w:rFonts w:ascii="Times New Roman" w:hAnsi="Times New Roman" w:cs="Times New Roman"/>
+          <w:sz w:val="18"/>
+          <w:szCs w:val="18"/>
+        </w:rPr>
+        <w:t xml:space="preserve">almost any kind of computation and data transfer with the only </w:t>
+      </w:r>
+      <w:r>
+        <w:rPr>
+          <w:rFonts w:ascii="Times New Roman" w:hAnsi="Times New Roman" w:cs="Times New Roman"/>
+          <w:sz w:val="18"/>
+          <w:szCs w:val="18"/>
+        </w:rPr>
+        <w:t>limitations</w:t>
+      </w:r>
+      <w:r>
+        <w:rPr>
+          <w:rFonts w:ascii="Times New Roman" w:hAnsi="Times New Roman" w:cs="Times New Roman"/>
+          <w:sz w:val="18"/>
+          <w:szCs w:val="18"/>
+        </w:rPr>
+        <w:t xml:space="preserve"> being speed and </w:t>
+      </w:r>
+      <w:r>
+        <w:rPr>
+          <w:rFonts w:ascii="Times New Roman" w:hAnsi="Times New Roman" w:cs="Times New Roman"/>
+          <w:sz w:val="18"/>
+          <w:szCs w:val="18"/>
+        </w:rPr>
+        <w:t>resources</w:t>
+      </w:r>
+      <w:r>
+        <w:rPr>
+          <w:rFonts w:ascii="Times New Roman" w:hAnsi="Times New Roman" w:cs="Times New Roman"/>
+          <w:sz w:val="18"/>
+          <w:szCs w:val="18"/>
+        </w:rPr>
+        <w:t xml:space="preserve"> of the device. The memory of the FPGA </w:t>
+      </w:r>
+      <w:r>
+        <w:rPr>
+          <w:rFonts w:ascii="Times New Roman" w:hAnsi="Times New Roman" w:cs="Times New Roman"/>
+          <w:sz w:val="18"/>
+          <w:szCs w:val="18"/>
+        </w:rPr>
+        <w:t xml:space="preserve">exists </w:t>
+      </w:r>
+      <w:r>
+        <w:rPr>
+          <w:rFonts w:ascii="Times New Roman" w:hAnsi="Times New Roman" w:cs="Times New Roman"/>
+          <w:sz w:val="18"/>
+          <w:szCs w:val="18"/>
+        </w:rPr>
+        <w:t>throughout</w:t>
+      </w:r>
+      <w:r>
+        <w:rPr>
+          <w:rFonts w:ascii="Times New Roman" w:hAnsi="Times New Roman" w:cs="Times New Roman"/>
+          <w:sz w:val="18"/>
+          <w:szCs w:val="18"/>
+        </w:rPr>
+        <w:t xml:space="preserve"> the device a</w:t>
+      </w:r>
+      <w:r>
+        <w:rPr>
+          <w:rFonts w:ascii="Times New Roman" w:hAnsi="Times New Roman" w:cs="Times New Roman"/>
+          <w:sz w:val="18"/>
+          <w:szCs w:val="18"/>
+        </w:rPr>
+        <w:t xml:space="preserve">nd can therefore be allocated as shared or global memory depending on the exact application. Additionally, modern FPGAs also consist of interfaces, DDR memory as one example, that allow for the expanse of external memory, thus greatly enlarging the memory </w:t>
+      </w:r>
+      <w:r>
+        <w:rPr>
+          <w:rFonts w:ascii="Times New Roman" w:hAnsi="Times New Roman" w:cs="Times New Roman"/>
+          <w:sz w:val="18"/>
+          <w:szCs w:val="18"/>
+        </w:rPr>
+        <w:t>available</w:t>
+      </w:r>
+      <w:r>
+        <w:rPr>
+          <w:rFonts w:ascii="Times New Roman" w:hAnsi="Times New Roman" w:cs="Times New Roman"/>
+          <w:sz w:val="18"/>
+          <w:szCs w:val="18"/>
+        </w:rPr>
+        <w:t xml:space="preserve"> for logic to process. Finally, since an FPGA is </w:t>
+      </w:r>
+      <w:r>
+        <w:rPr>
+          <w:rFonts w:ascii="Times New Roman" w:hAnsi="Times New Roman" w:cs="Times New Roman"/>
+          <w:sz w:val="18"/>
+          <w:szCs w:val="18"/>
+        </w:rPr>
+        <w:t>essentially</w:t>
+      </w:r>
+      <w:r>
+        <w:rPr>
+          <w:rFonts w:ascii="Times New Roman" w:hAnsi="Times New Roman" w:cs="Times New Roman"/>
+          <w:sz w:val="18"/>
+          <w:szCs w:val="18"/>
+        </w:rPr>
+        <w:t xml:space="preserve"> a sea of gates that operate with many clocks, concurrency is implicit as a result.</w:t>
+      </w:r>
+    </w:p>
+    <w:p>
+      <w:pPr>
+        <w:rPr>
+          <w:rFonts w:ascii="Times New Roman" w:hAnsi="Times New Roman" w:cs="Times New Roman"/>
+          <w:sz w:val="18"/>
+          <w:szCs w:val="18"/>
+        </w:rPr>
+      </w:pPr>
+      <w:r>
+        <w:rPr>
+          <w:rFonts w:ascii="Times New Roman" w:hAnsi="Times New Roman" w:cs="Times New Roman"/>
+          <w:sz w:val="18"/>
+          <w:szCs w:val="18"/>
+        </w:rPr>
+        <w:t>&lt;Show picture of</w:t>
+      </w:r>
+      <w:r>
+        <w:rPr>
+          <w:rFonts w:ascii="Times New Roman" w:hAnsi="Times New Roman" w:cs="Times New Roman"/>
+          <w:sz w:val="18"/>
+          <w:szCs w:val="18"/>
+        </w:rPr>
+        <w:t xml:space="preserve"> GPU, CPU </w:t>
+      </w:r>
+      <w:proofErr w:type="gramStart"/>
+      <w:r>
+        <w:rPr>
+          <w:rFonts w:ascii="Times New Roman" w:hAnsi="Times New Roman" w:cs="Times New Roman"/>
+          <w:sz w:val="18"/>
+          <w:szCs w:val="18"/>
+        </w:rPr>
+        <w:t xml:space="preserve">and </w:t>
+      </w:r>
+      <w:r>
+        <w:rPr>
+          <w:rFonts w:ascii="Times New Roman" w:hAnsi="Times New Roman" w:cs="Times New Roman"/>
+          <w:sz w:val="18"/>
+          <w:szCs w:val="18"/>
+        </w:rPr>
+        <w:t xml:space="preserve"> FPGA</w:t>
+      </w:r>
+      <w:proofErr w:type="gramEnd"/>
+      <w:r>
+        <w:rPr>
+          <w:rFonts w:ascii="Times New Roman" w:hAnsi="Times New Roman" w:cs="Times New Roman"/>
+          <w:sz w:val="18"/>
+          <w:szCs w:val="18"/>
+        </w:rPr>
+        <w:t>&gt;</w:t>
       </w:r>
     </w:p>
     <w:p>
@@ -1653,6 +2617,15 @@
         <w:t>solv</w:t>
       </w:r>
       <w:proofErr w:type="spellEnd"/>
+    </w:p>
+    <w:p>
+      <w:pPr>
+        <w:rPr>
+          <w:rFonts w:ascii="Times New Roman" w:hAnsi="Times New Roman" w:cs="Times New Roman"/>
+          <w:sz w:val="18"/>
+          <w:szCs w:val="18"/>
+        </w:rPr>
+      </w:pPr>
     </w:p>
     <w:p>
       <w:pPr>
@@ -1685,7 +2658,7 @@
                     <pic:cNvPicPr/>
                   </pic:nvPicPr>
                   <pic:blipFill>
-                    <a:blip r:embed="rId7"/>
+                    <a:blip r:embed="rId10"/>
                     <a:stretch>
                       <a:fillRect/>
                     </a:stretch>
@@ -1723,7 +2696,15 @@
           <w:sz w:val="18"/>
           <w:szCs w:val="18"/>
         </w:rPr>
-        <w:t>In theory a lens less system has all the information available at the sensor. However, the problem is ill-posed. Introducing a diffuser gives structure to our point spread function, or random matrix, allowing us to solve an otherwise intractable problem. If we enforce sparsity as a prior, and non-negativity (no negative pixels), minimize for the least squares we are trying to solve the equation below</w:t>
+        <w:t xml:space="preserve">In theory a lens less system has all the information available at the sensor. However, the problem is ill-posed. Introducing a diffuser gives structure to our point spread function, or random matrix, allowing us to </w:t>
+      </w:r>
+      <w:r>
+        <w:rPr>
+          <w:sz w:val="18"/>
+          <w:szCs w:val="18"/>
+        </w:rPr>
+        <w:lastRenderedPageBreak/>
+        <w:t>solve an otherwise intractable problem. If we enforce sparsity as a prior, and non-negativity (no negative pixels), minimize for the least squares we are trying to solve the equation below</w:t>
       </w:r>
       <w:bookmarkStart w:id="1" w:name="_Hlk88827595"/>
       <w:bookmarkEnd w:id="1"/>
@@ -1762,7 +2743,7 @@
                     <pic:cNvPicPr/>
                   </pic:nvPicPr>
                   <pic:blipFill>
-                    <a:blip r:embed="rId8"/>
+                    <a:blip r:embed="rId11"/>
                     <a:stretch>
                       <a:fillRect/>
                     </a:stretch>
@@ -1853,7 +2834,7 @@
                     <pic:cNvPicPr/>
                   </pic:nvPicPr>
                   <pic:blipFill>
-                    <a:blip r:embed="rId9"/>
+                    <a:blip r:embed="rId12"/>
                     <a:stretch>
                       <a:fillRect/>
                     </a:stretch>
@@ -1945,7 +2926,7 @@
                     <pic:cNvPicPr/>
                   </pic:nvPicPr>
                   <pic:blipFill>
-                    <a:blip r:embed="rId10"/>
+                    <a:blip r:embed="rId13"/>
                     <a:stretch>
                       <a:fillRect/>
                     </a:stretch>
@@ -2036,7 +3017,7 @@
                     <pic:cNvPicPr/>
                   </pic:nvPicPr>
                   <pic:blipFill>
-                    <a:blip r:embed="rId11"/>
+                    <a:blip r:embed="rId14"/>
                     <a:stretch>
                       <a:fillRect/>
                     </a:stretch>
@@ -2132,7 +3113,7 @@
                     <pic:cNvPicPr/>
                   </pic:nvPicPr>
                   <pic:blipFill>
-                    <a:blip r:embed="rId12"/>
+                    <a:blip r:embed="rId15"/>
                     <a:stretch>
                       <a:fillRect/>
                     </a:stretch>
@@ -2183,7 +3164,7 @@
                     <pic:cNvPicPr/>
                   </pic:nvPicPr>
                   <pic:blipFill>
-                    <a:blip r:embed="rId13"/>
+                    <a:blip r:embed="rId16"/>
                     <a:stretch>
                       <a:fillRect/>
                     </a:stretch>
@@ -2309,6 +3290,7 @@
           <w:sz w:val="18"/>
           <w:szCs w:val="18"/>
         </w:rPr>
+        <w:lastRenderedPageBreak/>
         <w:t xml:space="preserve">System </w:t>
       </w:r>
       <w:proofErr w:type="spellStart"/>
@@ -2330,6 +3312,42 @@
           <w:szCs w:val="18"/>
         </w:rPr>
       </w:pPr>
+    </w:p>
+    <w:p>
+      <w:pPr>
+        <w:pStyle w:val="ListParagraph"/>
+        <w:ind w:left="1800"/>
+        <w:rPr>
+          <w:rFonts w:ascii="Times New Roman" w:hAnsi="Times New Roman" w:cs="Times New Roman"/>
+          <w:sz w:val="18"/>
+          <w:szCs w:val="18"/>
+        </w:rPr>
+      </w:pPr>
+      <w:r>
+        <w:rPr>
+          <w:rFonts w:ascii="Times New Roman" w:hAnsi="Times New Roman" w:cs="Times New Roman"/>
+          <w:sz w:val="18"/>
+          <w:szCs w:val="18"/>
+        </w:rPr>
+        <w:t>What is multi-row 1D FFT</w:t>
+      </w:r>
+    </w:p>
+    <w:p>
+      <w:pPr>
+        <w:rPr>
+          <w:rFonts w:ascii="Times New Roman" w:hAnsi="Times New Roman" w:cs="Times New Roman"/>
+          <w:sz w:val="18"/>
+          <w:szCs w:val="18"/>
+        </w:rPr>
+      </w:pPr>
+      <w:r>
+        <w:rPr>
+          <w:rFonts w:ascii="Times New Roman" w:hAnsi="Times New Roman" w:cs="Times New Roman"/>
+          <w:sz w:val="18"/>
+          <w:szCs w:val="18"/>
+        </w:rPr>
+        <w:t xml:space="preserve">For both CPU and GPU we perform a column order 1-D FFT followed </w:t>
+      </w:r>
       <w:proofErr w:type="spellStart"/>
       <w:r>
         <w:rPr>
@@ -2337,7 +3355,53 @@
           <w:sz w:val="18"/>
           <w:szCs w:val="18"/>
         </w:rPr>
-        <w:lastRenderedPageBreak/>
+        <w:t>byua</w:t>
+      </w:r>
+      <w:proofErr w:type="spellEnd"/>
+      <w:r>
+        <w:rPr>
+          <w:rFonts w:ascii="Times New Roman" w:hAnsi="Times New Roman" w:cs="Times New Roman"/>
+          <w:sz w:val="18"/>
+          <w:szCs w:val="18"/>
+        </w:rPr>
+        <w:t xml:space="preserve"> 1D-FFT row-order computation</w:t>
+      </w:r>
+    </w:p>
+    <w:p>
+      <w:pPr>
+        <w:pStyle w:val="ListParagraph"/>
+        <w:ind w:left="1800"/>
+        <w:rPr>
+          <w:rFonts w:ascii="Times New Roman" w:hAnsi="Times New Roman" w:cs="Times New Roman"/>
+          <w:sz w:val="18"/>
+          <w:szCs w:val="18"/>
+        </w:rPr>
+      </w:pPr>
+    </w:p>
+    <w:p>
+      <w:pPr>
+        <w:rPr>
+          <w:rFonts w:ascii="Times New Roman" w:hAnsi="Times New Roman" w:cs="Times New Roman"/>
+          <w:sz w:val="18"/>
+          <w:szCs w:val="18"/>
+        </w:rPr>
+      </w:pPr>
+    </w:p>
+    <w:p>
+      <w:pPr>
+        <w:rPr>
+          <w:rFonts w:ascii="Times New Roman" w:hAnsi="Times New Roman" w:cs="Times New Roman"/>
+          <w:sz w:val="18"/>
+          <w:szCs w:val="18"/>
+        </w:rPr>
+      </w:pPr>
+      <w:proofErr w:type="spellStart"/>
+      <w:r>
+        <w:rPr>
+          <w:rFonts w:ascii="Times New Roman" w:hAnsi="Times New Roman" w:cs="Times New Roman"/>
+          <w:sz w:val="18"/>
+          <w:szCs w:val="18"/>
+        </w:rPr>
         <w:t>Sh</w:t>
       </w:r>
       <w:proofErr w:type="spellEnd"/>
@@ -2373,7 +3437,7 @@
                     <pic:cNvPicPr/>
                   </pic:nvPicPr>
                   <pic:blipFill>
-                    <a:blip r:embed="rId14"/>
+                    <a:blip r:embed="rId17"/>
                     <a:stretch>
                       <a:fillRect/>
                     </a:stretch>
@@ -2841,7 +3905,6 @@
           <w:sz w:val="18"/>
           <w:szCs w:val="18"/>
         </w:rPr>
-        <w:lastRenderedPageBreak/>
         <w:t xml:space="preserve">Figure that shows images between diffused image and FFT of </w:t>
       </w:r>
       <w:proofErr w:type="gramStart"/>
@@ -3075,6 +4138,314 @@
           <w:szCs w:val="18"/>
         </w:rPr>
       </w:pPr>
+      <w:r>
+        <w:rPr>
+          <w:rFonts w:ascii="Times New Roman" w:hAnsi="Times New Roman" w:cs="Times New Roman"/>
+          <w:sz w:val="18"/>
+          <w:szCs w:val="18"/>
+        </w:rPr>
+        <w:t xml:space="preserve">The reason we want to use a diffuser is for the </w:t>
+      </w:r>
+      <w:proofErr w:type="spellStart"/>
+      <w:r>
+        <w:rPr>
+          <w:rFonts w:ascii="Times New Roman" w:hAnsi="Times New Roman" w:cs="Times New Roman"/>
+          <w:sz w:val="18"/>
+          <w:szCs w:val="18"/>
+        </w:rPr>
+        <w:t>tradefoss</w:t>
+      </w:r>
+      <w:proofErr w:type="spellEnd"/>
+      <w:r>
+        <w:rPr>
+          <w:rFonts w:ascii="Times New Roman" w:hAnsi="Times New Roman" w:cs="Times New Roman"/>
+          <w:sz w:val="18"/>
+          <w:szCs w:val="18"/>
+        </w:rPr>
+        <w:t xml:space="preserve"> that we have discussed but also the reason that we are interested in a fast way to do </w:t>
+      </w:r>
+      <w:proofErr w:type="spellStart"/>
+      <w:r>
+        <w:rPr>
+          <w:rFonts w:ascii="Times New Roman" w:hAnsi="Times New Roman" w:cs="Times New Roman"/>
+          <w:sz w:val="18"/>
+          <w:szCs w:val="18"/>
+        </w:rPr>
+        <w:t>compitations</w:t>
+      </w:r>
+      <w:proofErr w:type="spellEnd"/>
+      <w:r>
+        <w:rPr>
+          <w:rFonts w:ascii="Times New Roman" w:hAnsi="Times New Roman" w:cs="Times New Roman"/>
+          <w:sz w:val="18"/>
+          <w:szCs w:val="18"/>
+        </w:rPr>
+        <w:t xml:space="preserve"> is that the processing of the steps for calcium imaging also requires a certain amount of time</w:t>
+      </w:r>
+    </w:p>
+    <w:p>
+      <w:pPr>
+        <w:rPr>
+          <w:rFonts w:ascii="Times New Roman" w:hAnsi="Times New Roman" w:cs="Times New Roman"/>
+          <w:sz w:val="18"/>
+          <w:szCs w:val="18"/>
+        </w:rPr>
+      </w:pPr>
+    </w:p>
+    <w:p>
+      <w:pPr>
+        <w:rPr>
+          <w:rFonts w:ascii="Times New Roman" w:hAnsi="Times New Roman" w:cs="Times New Roman"/>
+          <w:sz w:val="18"/>
+          <w:szCs w:val="18"/>
+        </w:rPr>
+      </w:pPr>
+      <w:r>
+        <w:rPr>
+          <w:rFonts w:ascii="Times New Roman" w:hAnsi="Times New Roman" w:cs="Times New Roman"/>
+          <w:sz w:val="18"/>
+          <w:szCs w:val="18"/>
+        </w:rPr>
+        <w:t xml:space="preserve">??? Why even try to </w:t>
+      </w:r>
+      <w:proofErr w:type="spellStart"/>
+      <w:r>
+        <w:rPr>
+          <w:rFonts w:ascii="Times New Roman" w:hAnsi="Times New Roman" w:cs="Times New Roman"/>
+          <w:sz w:val="18"/>
+          <w:szCs w:val="18"/>
+        </w:rPr>
+        <w:t>comnibe</w:t>
+      </w:r>
+      <w:proofErr w:type="spellEnd"/>
+      <w:r>
+        <w:rPr>
+          <w:rFonts w:ascii="Times New Roman" w:hAnsi="Times New Roman" w:cs="Times New Roman"/>
+          <w:sz w:val="18"/>
+          <w:szCs w:val="18"/>
+        </w:rPr>
+        <w:t xml:space="preserve"> in real time the functional processing of diffusion with calcium imaging</w:t>
+      </w:r>
+    </w:p>
+    <w:p>
+      <w:pPr>
+        <w:rPr>
+          <w:rFonts w:ascii="Times New Roman" w:hAnsi="Times New Roman" w:cs="Times New Roman"/>
+          <w:sz w:val="18"/>
+          <w:szCs w:val="18"/>
+        </w:rPr>
+      </w:pPr>
+      <w:r>
+        <w:rPr>
+          <w:rFonts w:ascii="Times New Roman" w:hAnsi="Times New Roman" w:cs="Times New Roman"/>
+          <w:sz w:val="18"/>
+          <w:szCs w:val="18"/>
+        </w:rPr>
+        <w:t xml:space="preserve">Well I would say that </w:t>
+      </w:r>
+      <w:proofErr w:type="spellStart"/>
+      <w:r>
+        <w:rPr>
+          <w:rFonts w:ascii="Times New Roman" w:hAnsi="Times New Roman" w:cs="Times New Roman"/>
+          <w:sz w:val="18"/>
+          <w:szCs w:val="18"/>
+        </w:rPr>
+        <w:t>threre</w:t>
+      </w:r>
+      <w:proofErr w:type="spellEnd"/>
+      <w:r>
+        <w:rPr>
+          <w:rFonts w:ascii="Times New Roman" w:hAnsi="Times New Roman" w:cs="Times New Roman"/>
+          <w:sz w:val="18"/>
+          <w:szCs w:val="18"/>
+        </w:rPr>
+        <w:t xml:space="preserve"> are applications and papers that discuss real time calcium imaging </w:t>
+      </w:r>
+      <w:proofErr w:type="gramStart"/>
+      <w:r>
+        <w:rPr>
+          <w:rFonts w:ascii="Times New Roman" w:hAnsi="Times New Roman" w:cs="Times New Roman"/>
+          <w:sz w:val="18"/>
+          <w:szCs w:val="18"/>
+        </w:rPr>
+        <w:t>BCAS(</w:t>
+      </w:r>
+      <w:proofErr w:type="gramEnd"/>
+      <w:r>
+        <w:rPr>
+          <w:rFonts w:ascii="Times New Roman" w:hAnsi="Times New Roman" w:cs="Times New Roman"/>
+          <w:sz w:val="18"/>
+          <w:szCs w:val="18"/>
+        </w:rPr>
+        <w:t xml:space="preserve">UCLA folk) and that adding the diffusion we are really just </w:t>
+      </w:r>
+      <w:proofErr w:type="spellStart"/>
+      <w:r>
+        <w:rPr>
+          <w:rFonts w:ascii="Times New Roman" w:hAnsi="Times New Roman" w:cs="Times New Roman"/>
+          <w:sz w:val="18"/>
+          <w:szCs w:val="18"/>
+        </w:rPr>
+        <w:t>chaging</w:t>
+      </w:r>
+      <w:proofErr w:type="spellEnd"/>
+      <w:r>
+        <w:rPr>
+          <w:rFonts w:ascii="Times New Roman" w:hAnsi="Times New Roman" w:cs="Times New Roman"/>
+          <w:sz w:val="18"/>
+          <w:szCs w:val="18"/>
+        </w:rPr>
+        <w:t xml:space="preserve"> the front end of how we collect light to better enhance the overall system. Said otherwise we have just added another pre-processor step </w:t>
+      </w:r>
+      <w:proofErr w:type="spellStart"/>
+      <w:r>
+        <w:rPr>
+          <w:rFonts w:ascii="Times New Roman" w:hAnsi="Times New Roman" w:cs="Times New Roman"/>
+          <w:sz w:val="18"/>
+          <w:szCs w:val="18"/>
+        </w:rPr>
+        <w:t>tlo</w:t>
+      </w:r>
+      <w:proofErr w:type="spellEnd"/>
+      <w:r>
+        <w:rPr>
+          <w:rFonts w:ascii="Times New Roman" w:hAnsi="Times New Roman" w:cs="Times New Roman"/>
+          <w:sz w:val="18"/>
+          <w:szCs w:val="18"/>
+        </w:rPr>
+        <w:t xml:space="preserve"> the </w:t>
+      </w:r>
+      <w:proofErr w:type="spellStart"/>
+      <w:r>
+        <w:rPr>
+          <w:rFonts w:ascii="Times New Roman" w:hAnsi="Times New Roman" w:cs="Times New Roman"/>
+          <w:sz w:val="18"/>
+          <w:szCs w:val="18"/>
+        </w:rPr>
+        <w:t>systemn</w:t>
+      </w:r>
+      <w:proofErr w:type="spellEnd"/>
+      <w:r>
+        <w:rPr>
+          <w:rFonts w:ascii="Times New Roman" w:hAnsi="Times New Roman" w:cs="Times New Roman"/>
+          <w:sz w:val="18"/>
+          <w:szCs w:val="18"/>
+        </w:rPr>
+        <w:t xml:space="preserve"> that will allow us to improve the accuracy of detecting and extracting the neurons of </w:t>
+      </w:r>
+      <w:proofErr w:type="spellStart"/>
+      <w:r>
+        <w:rPr>
+          <w:rFonts w:ascii="Times New Roman" w:hAnsi="Times New Roman" w:cs="Times New Roman"/>
+          <w:sz w:val="18"/>
+          <w:szCs w:val="18"/>
+        </w:rPr>
+        <w:t>intereste</w:t>
+      </w:r>
+      <w:proofErr w:type="spellEnd"/>
+      <w:r>
+        <w:rPr>
+          <w:rFonts w:ascii="Times New Roman" w:hAnsi="Times New Roman" w:cs="Times New Roman"/>
+          <w:sz w:val="18"/>
+          <w:szCs w:val="18"/>
+        </w:rPr>
+        <w:t>…</w:t>
+      </w:r>
+    </w:p>
+    <w:p>
+      <w:pPr>
+        <w:rPr>
+          <w:rFonts w:ascii="Times New Roman" w:hAnsi="Times New Roman" w:cs="Times New Roman"/>
+          <w:sz w:val="18"/>
+          <w:szCs w:val="18"/>
+        </w:rPr>
+      </w:pPr>
+      <w:r>
+        <w:rPr>
+          <w:rFonts w:ascii="Times New Roman" w:hAnsi="Times New Roman" w:cs="Times New Roman"/>
+          <w:sz w:val="18"/>
+          <w:szCs w:val="18"/>
+        </w:rPr>
+        <w:t xml:space="preserve">There are models that can be used to calibrate </w:t>
+      </w:r>
+    </w:p>
+    <w:p>
+      <w:pPr>
+        <w:rPr>
+          <w:rFonts w:ascii="Times New Roman" w:hAnsi="Times New Roman" w:cs="Times New Roman"/>
+          <w:sz w:val="18"/>
+          <w:szCs w:val="18"/>
+        </w:rPr>
+      </w:pPr>
+      <w:r>
+        <w:rPr>
+          <w:rFonts w:ascii="Times New Roman" w:hAnsi="Times New Roman" w:cs="Times New Roman"/>
+          <w:sz w:val="18"/>
+          <w:szCs w:val="18"/>
+        </w:rPr>
+        <w:t>Talk about models and variant and invariant</w:t>
+      </w:r>
+    </w:p>
+    <w:p>
+      <w:pPr>
+        <w:rPr>
+          <w:rFonts w:ascii="Times New Roman" w:hAnsi="Times New Roman" w:cs="Times New Roman"/>
+          <w:sz w:val="18"/>
+          <w:szCs w:val="18"/>
+        </w:rPr>
+      </w:pPr>
+    </w:p>
+    <w:p>
+      <w:pPr>
+        <w:rPr>
+          <w:rFonts w:ascii="Times New Roman" w:hAnsi="Times New Roman" w:cs="Times New Roman"/>
+          <w:sz w:val="18"/>
+          <w:szCs w:val="18"/>
+        </w:rPr>
+      </w:pPr>
+      <w:r>
+        <w:rPr>
+          <w:rFonts w:ascii="Times New Roman" w:hAnsi="Times New Roman" w:cs="Times New Roman"/>
+          <w:sz w:val="18"/>
+          <w:szCs w:val="18"/>
+        </w:rPr>
+        <w:t>While in this paper we focus on the front-end processing of reconstructing the image,</w:t>
+      </w:r>
+      <w:r>
+        <w:rPr>
+          <w:rFonts w:ascii="Times New Roman" w:hAnsi="Times New Roman" w:cs="Times New Roman"/>
+          <w:sz w:val="18"/>
+          <w:szCs w:val="18"/>
+        </w:rPr>
+        <w:t xml:space="preserve"> </w:t>
+      </w:r>
+    </w:p>
+    <w:p>
+      <w:pPr>
+        <w:rPr>
+          <w:rFonts w:ascii="Times New Roman" w:hAnsi="Times New Roman" w:cs="Times New Roman"/>
+          <w:sz w:val="18"/>
+          <w:szCs w:val="18"/>
+        </w:rPr>
+      </w:pPr>
+    </w:p>
+    <w:p>
+      <w:pPr>
+        <w:rPr>
+          <w:rFonts w:ascii="Times New Roman" w:hAnsi="Times New Roman" w:cs="Times New Roman"/>
+          <w:sz w:val="18"/>
+          <w:szCs w:val="18"/>
+        </w:rPr>
+      </w:pPr>
+    </w:p>
+    <w:p>
+      <w:pPr>
+        <w:rPr>
+          <w:rFonts w:ascii="Times New Roman" w:hAnsi="Times New Roman" w:cs="Times New Roman"/>
+          <w:sz w:val="18"/>
+          <w:szCs w:val="18"/>
+        </w:rPr>
+      </w:pPr>
     </w:p>
     <w:p>
       <w:pPr>
@@ -3115,7 +4486,76 @@
         <w:t>References</w:t>
       </w:r>
     </w:p>
+    <w:p>
+      <w:pPr>
+        <w:rPr>
+          <w:rFonts w:ascii="Times New Roman" w:hAnsi="Times New Roman" w:cs="Times New Roman"/>
+          <w:sz w:val="18"/>
+          <w:szCs w:val="18"/>
+        </w:rPr>
+      </w:pPr>
+    </w:p>
+    <w:p>
+      <w:pPr>
+        <w:rPr>
+          <w:rFonts w:ascii="Times New Roman" w:hAnsi="Times New Roman" w:cs="Times New Roman"/>
+          <w:sz w:val="18"/>
+          <w:szCs w:val="18"/>
+        </w:rPr>
+      </w:pPr>
+      <w:r>
+        <w:rPr>
+          <w:rFonts w:ascii="Times New Roman" w:hAnsi="Times New Roman" w:cs="Times New Roman"/>
+          <w:sz w:val="18"/>
+          <w:szCs w:val="18"/>
+        </w:rPr>
+        <w:t>FPGAs</w:t>
+      </w:r>
+    </w:p>
+    <w:p>
+      <w:pPr>
+        <w:rPr>
+          <w:rFonts w:ascii="Times New Roman" w:hAnsi="Times New Roman" w:cs="Times New Roman"/>
+          <w:sz w:val="18"/>
+          <w:szCs w:val="18"/>
+        </w:rPr>
+      </w:pPr>
+      <w:hyperlink r:id="rId18" w:history="1">
+        <w:r>
+          <w:rPr>
+            <w:rStyle w:val="Hyperlink"/>
+            <w:rFonts w:ascii="Times New Roman" w:hAnsi="Times New Roman" w:cs="Times New Roman"/>
+            <w:sz w:val="18"/>
+            <w:szCs w:val="18"/>
+          </w:rPr>
+          <w:t>https://www.sciencedirect.com/topics/engineering/field-programmable-gate-arrays#:~:text=FPGA%20is%20an%20integrated%20circuit,switches%20in%20the%20interconnect%20matrix</w:t>
+        </w:r>
+      </w:hyperlink>
+      <w:r>
+        <w:rPr>
+          <w:rFonts w:ascii="Times New Roman" w:hAnsi="Times New Roman" w:cs="Times New Roman"/>
+          <w:sz w:val="18"/>
+          <w:szCs w:val="18"/>
+        </w:rPr>
+        <w:t>.</w:t>
+      </w:r>
+    </w:p>
+    <w:p>
+      <w:pPr>
+        <w:rPr>
+          <w:rFonts w:ascii="Times New Roman" w:hAnsi="Times New Roman" w:cs="Times New Roman"/>
+          <w:sz w:val="18"/>
+          <w:szCs w:val="18"/>
+        </w:rPr>
+      </w:pPr>
+    </w:p>
     <w:sectPr>
+      <w:headerReference w:type="even" r:id="rId19"/>
+      <w:headerReference w:type="default" r:id="rId20"/>
+      <w:footerReference w:type="even" r:id="rId21"/>
+      <w:footerReference w:type="default" r:id="rId22"/>
+      <w:headerReference w:type="first" r:id="rId23"/>
+      <w:footerReference w:type="first" r:id="rId24"/>
       <w:pgSz w:w="12240" w:h="15840"/>
       <w:pgMar w:top="1440" w:right="1440" w:bottom="1440" w:left="1440" w:header="720" w:footer="720" w:gutter="0"/>
       <w:cols w:space="720"/>
@@ -3150,6 +4590,48 @@
 </w:endnotes>
 </file>
 
+<file path=word/footer1.xml><?xml version="1.0" encoding="utf-8"?>
+<w:ftr xmlns:wpc="http://schemas.microsoft.com/office/word/2010/wordprocessingCanvas" xmlns:cx="http://schemas.microsoft.com/office/drawing/2014/chartex" xmlns:cx1="http://schemas.microsoft.com/office/drawing/2015/9/8/chartex" xmlns:cx2="http://schemas.microsoft.com/office/drawing/2015/10/21/chartex" xmlns:cx3="http://schemas.microsoft.com/office/drawing/2016/5/9/chartex" xmlns:cx4="http://schemas.microsoft.com/office/drawing/2016/5/10/chartex" xmlns:cx5="http://schemas.microsoft.com/office/drawing/2016/5/11/chartex" xmlns:cx6="http://schemas.microsoft.com/office/drawing/2016/5/12/chartex" xmlns:cx7="http://schemas.microsoft.com/office/drawing/2016/5/13/chartex" xmlns:cx8="http://schemas.microsoft.com/office/drawing/2016/5/14/chartex" xmlns:mc="http://schemas.openxmlformats.org/markup-compatibility/2006" xmlns:aink="http://schemas.microsoft.com/office/drawing/2016/ink" xmlns:am3d="http://schemas.microsoft.com/office/drawing/2017/model3d" xmlns:o="urn:schemas-microsoft-com:office:office" xmlns:r="http://schemas.openxmlformats.org/officeDocument/2006/relationships" xmlns:m="http://schemas.openxmlformats.org/officeDocument/2006/math" xmlns:v="urn:schemas-microsoft-com:vml" xmlns:wp14="http://schemas.microsoft.com/office/word/2010/wordprocessingDrawing" xmlns:wp="http://schemas.openxmlformats.org/drawingml/2006/wordprocessingDrawing" xmlns:w10="urn:schemas-microsoft-com:office:word" xmlns:w="http://schemas.openxmlformats.org/wordprocessingml/2006/main" xmlns:w14="http://schemas.microsoft.com/office/word/2010/wordml" xmlns:w15="http://schemas.microsoft.com/office/word/2012/wordml" xmlns:w16cex="http://schemas.microsoft.com/office/word/2018/wordml/cex" xmlns:w16cid="http://schemas.microsoft.com/office/word/2016/wordml/cid" xmlns:w16="http://schemas.microsoft.com/office/word/2018/wordml" xmlns:w16sdtdh="http://schemas.microsoft.com/office/word/2020/wordml/sdtdatahash" xmlns:w16se="http://schemas.microsoft.com/office/word/2015/wordml/symex" xmlns:wpg="http://schemas.microsoft.com/office/word/2010/wordprocessingGroup" xmlns:wpi="http://schemas.microsoft.com/office/word/2010/wordprocessingInk" xmlns:wne="http://schemas.microsoft.com/office/word/2006/wordml" xmlns:wps="http://schemas.microsoft.com/office/word/2010/wordprocessingShape" mc:Ignorable="w14 w15 w16se w16cid w16 w16cex w16sdtdh wp14">
+  <w:p>
+    <w:pPr>
+      <w:pStyle w:val="Footer"/>
+    </w:pPr>
+  </w:p>
+</w:ftr>
+</file>
+
+<file path=word/footer2.xml><?xml version="1.0" encoding="utf-8"?>
+<w:ftr xmlns:wpc="http://schemas.microsoft.com/office/word/2010/wordprocessingCanvas" xmlns:cx="http://schemas.microsoft.com/office/drawing/2014/chartex" xmlns:cx1="http://schemas.microsoft.com/office/drawing/2015/9/8/chartex" xmlns:cx2="http://schemas.microsoft.com/office/drawing/2015/10/21/chartex" xmlns:cx3="http://schemas.microsoft.com/office/drawing/2016/5/9/chartex" xmlns:cx4="http://schemas.microsoft.com/office/drawing/2016/5/10/chartex" xmlns:cx5="http://schemas.microsoft.com/office/drawing/2016/5/11/chartex" xmlns:cx6="http://schemas.microsoft.com/office/drawing/2016/5/12/chartex" xmlns:cx7="http://schemas.microsoft.com/office/drawing/2016/5/13/chartex" xmlns:cx8="http://schemas.microsoft.com/office/drawing/2016/5/14/chartex" xmlns:mc="http://schemas.openxmlformats.org/markup-compatibility/2006" xmlns:aink="http://schemas.microsoft.com/office/drawing/2016/ink" xmlns:am3d="http://schemas.microsoft.com/office/drawing/2017/model3d" xmlns:o="urn:schemas-microsoft-com:office:office" xmlns:r="http://schemas.openxmlformats.org/officeDocument/2006/relationships" xmlns:m="http://schemas.openxmlformats.org/officeDocument/2006/math" xmlns:v="urn:schemas-microsoft-com:vml" xmlns:wp14="http://schemas.microsoft.com/office/word/2010/wordprocessingDrawing" xmlns:wp="http://schemas.openxmlformats.org/drawingml/2006/wordprocessingDrawing" xmlns:w10="urn:schemas-microsoft-com:office:word" xmlns:w="http://schemas.openxmlformats.org/wordprocessingml/2006/main" xmlns:w14="http://schemas.microsoft.com/office/word/2010/wordml" xmlns:w15="http://schemas.microsoft.com/office/word/2012/wordml" xmlns:w16cex="http://schemas.microsoft.com/office/word/2018/wordml/cex" xmlns:w16cid="http://schemas.microsoft.com/office/word/2016/wordml/cid" xmlns:w16="http://schemas.microsoft.com/office/word/2018/wordml" xmlns:w16sdtdh="http://schemas.microsoft.com/office/word/2020/wordml/sdtdatahash" xmlns:w16se="http://schemas.microsoft.com/office/word/2015/wordml/symex" xmlns:wpg="http://schemas.microsoft.com/office/word/2010/wordprocessingGroup" xmlns:wpi="http://schemas.microsoft.com/office/word/2010/wordprocessingInk" xmlns:wne="http://schemas.microsoft.com/office/word/2006/wordml" xmlns:wps="http://schemas.microsoft.com/office/word/2010/wordprocessingShape" mc:Ignorable="w14 w15 w16se w16cid w16 w16cex w16sdtdh wp14">
+  <w:p>
+    <w:pPr>
+      <w:pStyle w:val="Footer"/>
+    </w:pPr>
+  </w:p>
+</w:ftr>
+</file>
+
+<file path=word/footer3.xml><?xml version="1.0" encoding="utf-8"?>
+<w:ftr xmlns:wpc="http://schemas.microsoft.com/office/word/2010/wordprocessingCanvas" xmlns:cx="http://schemas.microsoft.com/office/drawing/2014/chartex" xmlns:cx1="http://schemas.microsoft.com/office/drawing/2015/9/8/chartex" xmlns:cx2="http://schemas.microsoft.com/office/drawing/2015/10/21/chartex" xmlns:cx3="http://schemas.microsoft.com/office/drawing/2016/5/9/chartex" xmlns:cx4="http://schemas.microsoft.com/office/drawing/2016/5/10/chartex" xmlns:cx5="http://schemas.microsoft.com/office/drawing/2016/5/11/chartex" xmlns:cx6="http://schemas.microsoft.com/office/drawing/2016/5/12/chartex" xmlns:cx7="http://schemas.microsoft.com/office/drawing/2016/5/13/chartex" xmlns:cx8="http://schemas.microsoft.com/office/drawing/2016/5/14/chartex" xmlns:mc="http://schemas.openxmlformats.org/markup-compatibility/2006" xmlns:aink="http://schemas.microsoft.com/office/drawing/2016/ink" xmlns:am3d="http://schemas.microsoft.com/office/drawing/2017/model3d" xmlns:o="urn:schemas-microsoft-com:office:office" xmlns:r="http://schemas.openxmlformats.org/officeDocument/2006/relationships" xmlns:m="http://schemas.openxmlformats.org/officeDocument/2006/math" xmlns:v="urn:schemas-microsoft-com:vml" xmlns:wp14="http://schemas.microsoft.com/office/word/2010/wordprocessingDrawing" xmlns:wp="http://schemas.openxmlformats.org/drawingml/2006/wordprocessingDrawing" xmlns:w10="urn:schemas-microsoft-com:office:word" xmlns:w="http://schemas.openxmlformats.org/wordprocessingml/2006/main" xmlns:w14="http://schemas.microsoft.com/office/word/2010/wordml" xmlns:w15="http://schemas.microsoft.com/office/word/2012/wordml" xmlns:w16cex="http://schemas.microsoft.com/office/word/2018/wordml/cex" xmlns:w16cid="http://schemas.microsoft.com/office/word/2016/wordml/cid" xmlns:w16="http://schemas.microsoft.com/office/word/2018/wordml" xmlns:w16sdtdh="http://schemas.microsoft.com/office/word/2020/wordml/sdtdatahash" xmlns:w16se="http://schemas.microsoft.com/office/word/2015/wordml/symex" xmlns:wpg="http://schemas.microsoft.com/office/word/2010/wordprocessingGroup" xmlns:wpi="http://schemas.microsoft.com/office/word/2010/wordprocessingInk" xmlns:wne="http://schemas.microsoft.com/office/word/2006/wordml" xmlns:wps="http://schemas.microsoft.com/office/word/2010/wordprocessingShape" mc:Ignorable="w14 w15 w16se w16cid w16 w16cex w16sdtdh wp14">
+  <w:p>
+    <w:pPr>
+      <w:pStyle w:val="Footer"/>
+      <w:jc w:val="left"/>
+      <w:rPr>
+        <w:sz w:val="16"/>
+        <w:szCs w:val="16"/>
+      </w:rPr>
+    </w:pPr>
+    <w:r>
+      <w:rPr>
+        <w:sz w:val="16"/>
+        <w:szCs w:val="16"/>
+      </w:rPr>
+      <w:t>XXX-X-XXXX-XXXX-X/XX/$XX.00 ©20XX IEEE</w:t>
+    </w:r>
+  </w:p>
+</w:ftr>
+</file>
+
 <file path=word/footnotes.xml><?xml version="1.0" encoding="utf-8"?>
 <w:footnotes xmlns:wpc="http://schemas.microsoft.com/office/word/2010/wordprocessingCanvas" xmlns:cx="http://schemas.microsoft.com/office/drawing/2014/chartex" xmlns:cx1="http://schemas.microsoft.com/office/drawing/2015/9/8/chartex" xmlns:cx2="http://schemas.microsoft.com/office/drawing/2015/10/21/chartex" xmlns:cx3="http://schemas.microsoft.com/office/drawing/2016/5/9/chartex" xmlns:cx4="http://schemas.microsoft.com/office/drawing/2016/5/10/chartex" xmlns:cx5="http://schemas.microsoft.com/office/drawing/2016/5/11/chartex" xmlns:cx6="http://schemas.microsoft.com/office/drawing/2016/5/12/chartex" xmlns:cx7="http://schemas.microsoft.com/office/drawing/2016/5/13/chartex" xmlns:cx8="http://schemas.microsoft.com/office/drawing/2016/5/14/chartex" xmlns:mc="http://schemas.openxmlformats.org/markup-compatibility/2006" xmlns:aink="http://schemas.microsoft.com/office/drawing/2016/ink" xmlns:am3d="http://schemas.microsoft.com/office/drawing/2017/model3d" xmlns:o="urn:schemas-microsoft-com:office:office" xmlns:r="http://schemas.openxmlformats.org/officeDocument/2006/relationships" xmlns:m="http://schemas.openxmlformats.org/officeDocument/2006/math" xmlns:v="urn:schemas-microsoft-com:vml" xmlns:wp14="http://schemas.microsoft.com/office/word/2010/wordprocessingDrawing" xmlns:wp="http://schemas.openxmlformats.org/drawingml/2006/wordprocessingDrawing" xmlns:w10="urn:schemas-microsoft-com:office:word" xmlns:w="http://schemas.openxmlformats.org/wordprocessingml/2006/main" xmlns:w14="http://schemas.microsoft.com/office/word/2010/wordml" xmlns:w15="http://schemas.microsoft.com/office/word/2012/wordml" xmlns:w16cex="http://schemas.microsoft.com/office/word/2018/wordml/cex" xmlns:w16cid="http://schemas.microsoft.com/office/word/2016/wordml/cid" xmlns:w16="http://schemas.microsoft.com/office/word/2018/wordml" xmlns:w16sdtdh="http://schemas.microsoft.com/office/word/2020/wordml/sdtdatahash" xmlns:w16se="http://schemas.microsoft.com/office/word/2015/wordml/symex" xmlns:wpg="http://schemas.microsoft.com/office/word/2010/wordprocessingGroup" xmlns:wpi="http://schemas.microsoft.com/office/word/2010/wordprocessingInk" xmlns:wne="http://schemas.microsoft.com/office/word/2006/wordml" xmlns:wps="http://schemas.microsoft.com/office/word/2010/wordprocessingShape" mc:Ignorable="w14 w15 w16se w16cid w16 w16cex w16sdtdh wp14">
   <w:footnote w:type="separator" w:id="-1">
@@ -3173,6 +4655,36 @@
     </w:p>
   </w:footnote>
 </w:footnotes>
+</file>
+
+<file path=word/header1.xml><?xml version="1.0" encoding="utf-8"?>
+<w:hdr xmlns:wpc="http://schemas.microsoft.com/office/word/2010/wordprocessingCanvas" xmlns:cx="http://schemas.microsoft.com/office/drawing/2014/chartex" xmlns:cx1="http://schemas.microsoft.com/office/drawing/2015/9/8/chartex" xmlns:cx2="http://schemas.microsoft.com/office/drawing/2015/10/21/chartex" xmlns:cx3="http://schemas.microsoft.com/office/drawing/2016/5/9/chartex" xmlns:cx4="http://schemas.microsoft.com/office/drawing/2016/5/10/chartex" xmlns:cx5="http://schemas.microsoft.com/office/drawing/2016/5/11/chartex" xmlns:cx6="http://schemas.microsoft.com/office/drawing/2016/5/12/chartex" xmlns:cx7="http://schemas.microsoft.com/office/drawing/2016/5/13/chartex" xmlns:cx8="http://schemas.microsoft.com/office/drawing/2016/5/14/chartex" xmlns:mc="http://schemas.openxmlformats.org/markup-compatibility/2006" xmlns:aink="http://schemas.microsoft.com/office/drawing/2016/ink" xmlns:am3d="http://schemas.microsoft.com/office/drawing/2017/model3d" xmlns:o="urn:schemas-microsoft-com:office:office" xmlns:r="http://schemas.openxmlformats.org/officeDocument/2006/relationships" xmlns:m="http://schemas.openxmlformats.org/officeDocument/2006/math" xmlns:v="urn:schemas-microsoft-com:vml" xmlns:wp14="http://schemas.microsoft.com/office/word/2010/wordprocessingDrawing" xmlns:wp="http://schemas.openxmlformats.org/drawingml/2006/wordprocessingDrawing" xmlns:w10="urn:schemas-microsoft-com:office:word" xmlns:w="http://schemas.openxmlformats.org/wordprocessingml/2006/main" xmlns:w14="http://schemas.microsoft.com/office/word/2010/wordml" xmlns:w15="http://schemas.microsoft.com/office/word/2012/wordml" xmlns:w16cex="http://schemas.microsoft.com/office/word/2018/wordml/cex" xmlns:w16cid="http://schemas.microsoft.com/office/word/2016/wordml/cid" xmlns:w16="http://schemas.microsoft.com/office/word/2018/wordml" xmlns:w16sdtdh="http://schemas.microsoft.com/office/word/2020/wordml/sdtdatahash" xmlns:w16se="http://schemas.microsoft.com/office/word/2015/wordml/symex" xmlns:wpg="http://schemas.microsoft.com/office/word/2010/wordprocessingGroup" xmlns:wpi="http://schemas.microsoft.com/office/word/2010/wordprocessingInk" xmlns:wne="http://schemas.microsoft.com/office/word/2006/wordml" xmlns:wps="http://schemas.microsoft.com/office/word/2010/wordprocessingShape" mc:Ignorable="w14 w15 w16se w16cid w16 w16cex w16sdtdh wp14">
+  <w:p>
+    <w:pPr>
+      <w:pStyle w:val="Header"/>
+    </w:pPr>
+  </w:p>
+</w:hdr>
+</file>
+
+<file path=word/header2.xml><?xml version="1.0" encoding="utf-8"?>
+<w:hdr xmlns:wpc="http://schemas.microsoft.com/office/word/2010/wordprocessingCanvas" xmlns:cx="http://schemas.microsoft.com/office/drawing/2014/chartex" xmlns:cx1="http://schemas.microsoft.com/office/drawing/2015/9/8/chartex" xmlns:cx2="http://schemas.microsoft.com/office/drawing/2015/10/21/chartex" xmlns:cx3="http://schemas.microsoft.com/office/drawing/2016/5/9/chartex" xmlns:cx4="http://schemas.microsoft.com/office/drawing/2016/5/10/chartex" xmlns:cx5="http://schemas.microsoft.com/office/drawing/2016/5/11/chartex" xmlns:cx6="http://schemas.microsoft.com/office/drawing/2016/5/12/chartex" xmlns:cx7="http://schemas.microsoft.com/office/drawing/2016/5/13/chartex" xmlns:cx8="http://schemas.microsoft.com/office/drawing/2016/5/14/chartex" xmlns:mc="http://schemas.openxmlformats.org/markup-compatibility/2006" xmlns:aink="http://schemas.microsoft.com/office/drawing/2016/ink" xmlns:am3d="http://schemas.microsoft.com/office/drawing/2017/model3d" xmlns:o="urn:schemas-microsoft-com:office:office" xmlns:r="http://schemas.openxmlformats.org/officeDocument/2006/relationships" xmlns:m="http://schemas.openxmlformats.org/officeDocument/2006/math" xmlns:v="urn:schemas-microsoft-com:vml" xmlns:wp14="http://schemas.microsoft.com/office/word/2010/wordprocessingDrawing" xmlns:wp="http://schemas.openxmlformats.org/drawingml/2006/wordprocessingDrawing" xmlns:w10="urn:schemas-microsoft-com:office:word" xmlns:w="http://schemas.openxmlformats.org/wordprocessingml/2006/main" xmlns:w14="http://schemas.microsoft.com/office/word/2010/wordml" xmlns:w15="http://schemas.microsoft.com/office/word/2012/wordml" xmlns:w16cex="http://schemas.microsoft.com/office/word/2018/wordml/cex" xmlns:w16cid="http://schemas.microsoft.com/office/word/2016/wordml/cid" xmlns:w16="http://schemas.microsoft.com/office/word/2018/wordml" xmlns:w16sdtdh="http://schemas.microsoft.com/office/word/2020/wordml/sdtdatahash" xmlns:w16se="http://schemas.microsoft.com/office/word/2015/wordml/symex" xmlns:wpg="http://schemas.microsoft.com/office/word/2010/wordprocessingGroup" xmlns:wpi="http://schemas.microsoft.com/office/word/2010/wordprocessingInk" xmlns:wne="http://schemas.microsoft.com/office/word/2006/wordml" xmlns:wps="http://schemas.microsoft.com/office/word/2010/wordprocessingShape" mc:Ignorable="w14 w15 w16se w16cid w16 w16cex w16sdtdh wp14">
+  <w:p>
+    <w:pPr>
+      <w:pStyle w:val="Header"/>
+    </w:pPr>
+  </w:p>
+</w:hdr>
+</file>
+
+<file path=word/header3.xml><?xml version="1.0" encoding="utf-8"?>
+<w:hdr xmlns:wpc="http://schemas.microsoft.com/office/word/2010/wordprocessingCanvas" xmlns:cx="http://schemas.microsoft.com/office/drawing/2014/chartex" xmlns:cx1="http://schemas.microsoft.com/office/drawing/2015/9/8/chartex" xmlns:cx2="http://schemas.microsoft.com/office/drawing/2015/10/21/chartex" xmlns:cx3="http://schemas.microsoft.com/office/drawing/2016/5/9/chartex" xmlns:cx4="http://schemas.microsoft.com/office/drawing/2016/5/10/chartex" xmlns:cx5="http://schemas.microsoft.com/office/drawing/2016/5/11/chartex" xmlns:cx6="http://schemas.microsoft.com/office/drawing/2016/5/12/chartex" xmlns:cx7="http://schemas.microsoft.com/office/drawing/2016/5/13/chartex" xmlns:cx8="http://schemas.microsoft.com/office/drawing/2016/5/14/chartex" xmlns:mc="http://schemas.openxmlformats.org/markup-compatibility/2006" xmlns:aink="http://schemas.microsoft.com/office/drawing/2016/ink" xmlns:am3d="http://schemas.microsoft.com/office/drawing/2017/model3d" xmlns:o="urn:schemas-microsoft-com:office:office" xmlns:r="http://schemas.openxmlformats.org/officeDocument/2006/relationships" xmlns:m="http://schemas.openxmlformats.org/officeDocument/2006/math" xmlns:v="urn:schemas-microsoft-com:vml" xmlns:wp14="http://schemas.microsoft.com/office/word/2010/wordprocessingDrawing" xmlns:wp="http://schemas.openxmlformats.org/drawingml/2006/wordprocessingDrawing" xmlns:w10="urn:schemas-microsoft-com:office:word" xmlns:w="http://schemas.openxmlformats.org/wordprocessingml/2006/main" xmlns:w14="http://schemas.microsoft.com/office/word/2010/wordml" xmlns:w15="http://schemas.microsoft.com/office/word/2012/wordml" xmlns:w16cex="http://schemas.microsoft.com/office/word/2018/wordml/cex" xmlns:w16cid="http://schemas.microsoft.com/office/word/2016/wordml/cid" xmlns:w16="http://schemas.microsoft.com/office/word/2018/wordml" xmlns:w16sdtdh="http://schemas.microsoft.com/office/word/2020/wordml/sdtdatahash" xmlns:w16se="http://schemas.microsoft.com/office/word/2015/wordml/symex" xmlns:wpg="http://schemas.microsoft.com/office/word/2010/wordprocessingGroup" xmlns:wpi="http://schemas.microsoft.com/office/word/2010/wordprocessingInk" xmlns:wne="http://schemas.microsoft.com/office/word/2006/wordml" xmlns:wps="http://schemas.microsoft.com/office/word/2010/wordprocessingShape" mc:Ignorable="w14 w15 w16se w16cid w16 w16cex w16sdtdh wp14">
+  <w:p>
+    <w:pPr>
+      <w:pStyle w:val="Header"/>
+    </w:pPr>
+  </w:p>
+</w:hdr>
 </file>
 
 <file path=word/numbering.xml><?xml version="1.0" encoding="utf-8"?>
@@ -3356,10 +4868,10 @@
     </w:lvl>
   </w:abstractNum>
   <w:abstractNum w:abstractNumId="2" w15:restartNumberingAfterBreak="0">
-    <w:nsid w:val="7FC33738"/>
+    <w:nsid w:val="60ED2FAC"/>
     <w:multiLevelType w:val="hybridMultilevel"/>
-    <w:tmpl w:val="2E363324"/>
-    <w:lvl w:ilvl="0" w:tplc="71DEC14C">
+    <w:tmpl w:val="354ACC9C"/>
+    <w:lvl w:ilvl="0" w:tplc="D6CC126C">
       <w:start w:val="1"/>
       <w:numFmt w:val="upperRoman"/>
       <w:lvlText w:val="%1."/>
@@ -3444,14 +4956,106 @@
       </w:pPr>
     </w:lvl>
   </w:abstractNum>
+  <w:abstractNum w:abstractNumId="3" w15:restartNumberingAfterBreak="0">
+    <w:nsid w:val="7FC33738"/>
+    <w:multiLevelType w:val="hybridMultilevel"/>
+    <w:tmpl w:val="2E363324"/>
+    <w:lvl w:ilvl="0" w:tplc="71DEC14C">
+      <w:start w:val="1"/>
+      <w:numFmt w:val="upperRoman"/>
+      <w:lvlText w:val="%1."/>
+      <w:lvlJc w:val="left"/>
+      <w:pPr>
+        <w:ind w:left="1080" w:hanging="720"/>
+      </w:pPr>
+      <w:rPr>
+        <w:rFonts w:hint="default"/>
+      </w:rPr>
+    </w:lvl>
+    <w:lvl w:ilvl="1" w:tplc="04090019" w:tentative="1">
+      <w:start w:val="1"/>
+      <w:numFmt w:val="lowerLetter"/>
+      <w:lvlText w:val="%2."/>
+      <w:lvlJc w:val="left"/>
+      <w:pPr>
+        <w:ind w:left="1440" w:hanging="360"/>
+      </w:pPr>
+    </w:lvl>
+    <w:lvl w:ilvl="2" w:tplc="0409001B" w:tentative="1">
+      <w:start w:val="1"/>
+      <w:numFmt w:val="lowerRoman"/>
+      <w:lvlText w:val="%3."/>
+      <w:lvlJc w:val="right"/>
+      <w:pPr>
+        <w:ind w:left="2160" w:hanging="180"/>
+      </w:pPr>
+    </w:lvl>
+    <w:lvl w:ilvl="3" w:tplc="0409000F" w:tentative="1">
+      <w:start w:val="1"/>
+      <w:numFmt w:val="decimal"/>
+      <w:lvlText w:val="%4."/>
+      <w:lvlJc w:val="left"/>
+      <w:pPr>
+        <w:ind w:left="2880" w:hanging="360"/>
+      </w:pPr>
+    </w:lvl>
+    <w:lvl w:ilvl="4" w:tplc="04090019" w:tentative="1">
+      <w:start w:val="1"/>
+      <w:numFmt w:val="lowerLetter"/>
+      <w:lvlText w:val="%5."/>
+      <w:lvlJc w:val="left"/>
+      <w:pPr>
+        <w:ind w:left="3600" w:hanging="360"/>
+      </w:pPr>
+    </w:lvl>
+    <w:lvl w:ilvl="5" w:tplc="0409001B" w:tentative="1">
+      <w:start w:val="1"/>
+      <w:numFmt w:val="lowerRoman"/>
+      <w:lvlText w:val="%6."/>
+      <w:lvlJc w:val="right"/>
+      <w:pPr>
+        <w:ind w:left="4320" w:hanging="180"/>
+      </w:pPr>
+    </w:lvl>
+    <w:lvl w:ilvl="6" w:tplc="0409000F" w:tentative="1">
+      <w:start w:val="1"/>
+      <w:numFmt w:val="decimal"/>
+      <w:lvlText w:val="%7."/>
+      <w:lvlJc w:val="left"/>
+      <w:pPr>
+        <w:ind w:left="5040" w:hanging="360"/>
+      </w:pPr>
+    </w:lvl>
+    <w:lvl w:ilvl="7" w:tplc="04090019" w:tentative="1">
+      <w:start w:val="1"/>
+      <w:numFmt w:val="lowerLetter"/>
+      <w:lvlText w:val="%8."/>
+      <w:lvlJc w:val="left"/>
+      <w:pPr>
+        <w:ind w:left="5760" w:hanging="360"/>
+      </w:pPr>
+    </w:lvl>
+    <w:lvl w:ilvl="8" w:tplc="0409001B" w:tentative="1">
+      <w:start w:val="1"/>
+      <w:numFmt w:val="lowerRoman"/>
+      <w:lvlText w:val="%9."/>
+      <w:lvlJc w:val="right"/>
+      <w:pPr>
+        <w:ind w:left="6480" w:hanging="180"/>
+      </w:pPr>
+    </w:lvl>
+  </w:abstractNum>
   <w:num w:numId="1">
-    <w:abstractNumId w:val="2"/>
+    <w:abstractNumId w:val="3"/>
   </w:num>
   <w:num w:numId="2">
     <w:abstractNumId w:val="1"/>
   </w:num>
   <w:num w:numId="3">
     <w:abstractNumId w:val="0"/>
+  </w:num>
+  <w:num w:numId="4">
+    <w:abstractNumId w:val="2"/>
   </w:num>
 </w:numbering>
 </file>
@@ -3512,16 +5116,16 @@
     <w:lsdException w:name="toc 9" w:semiHidden="1" w:uiPriority="39" w:unhideWhenUsed="1"/>
     <w:lsdException w:name="Normal Indent" w:semiHidden="1" w:unhideWhenUsed="1"/>
     <w:lsdException w:name="footnote text" w:semiHidden="1" w:unhideWhenUsed="1"/>
-    <w:lsdException w:name="annotation text" w:semiHidden="1" w:unhideWhenUsed="1"/>
-    <w:lsdException w:name="header" w:semiHidden="1" w:unhideWhenUsed="1"/>
-    <w:lsdException w:name="footer" w:semiHidden="1" w:unhideWhenUsed="1"/>
+    <w:lsdException w:name="annotation text" w:semiHidden="1" w:uiPriority="0" w:unhideWhenUsed="1"/>
+    <w:lsdException w:name="header" w:semiHidden="1" w:uiPriority="0" w:unhideWhenUsed="1"/>
+    <w:lsdException w:name="footer" w:semiHidden="1" w:uiPriority="0" w:unhideWhenUsed="1"/>
     <w:lsdException w:name="index heading" w:semiHidden="1" w:unhideWhenUsed="1"/>
     <w:lsdException w:name="caption" w:semiHidden="1" w:uiPriority="35" w:unhideWhenUsed="1" w:qFormat="1"/>
     <w:lsdException w:name="table of figures" w:semiHidden="1" w:unhideWhenUsed="1"/>
     <w:lsdException w:name="envelope address" w:semiHidden="1" w:unhideWhenUsed="1"/>
     <w:lsdException w:name="envelope return" w:semiHidden="1" w:unhideWhenUsed="1"/>
     <w:lsdException w:name="footnote reference" w:semiHidden="1" w:unhideWhenUsed="1"/>
-    <w:lsdException w:name="annotation reference" w:semiHidden="1" w:unhideWhenUsed="1"/>
+    <w:lsdException w:name="annotation reference" w:semiHidden="1" w:uiPriority="0" w:unhideWhenUsed="1"/>
     <w:lsdException w:name="line number" w:semiHidden="1" w:unhideWhenUsed="1"/>
     <w:lsdException w:name="page number" w:semiHidden="1" w:unhideWhenUsed="1"/>
     <w:lsdException w:name="endnote reference" w:semiHidden="1" w:unhideWhenUsed="1"/>
@@ -3935,6 +5539,136 @@
       <w:lang w:val="x-none" w:eastAsia="x-none"/>
     </w:rPr>
   </w:style>
+  <w:style w:type="paragraph" w:customStyle="1" w:styleId="Author">
+    <w:name w:val="Author"/>
+    <w:rsid w:val="00FC388C"/>
+    <w:pPr>
+      <w:spacing w:before="360" w:after="40" w:line="240" w:lineRule="auto"/>
+      <w:jc w:val="center"/>
+    </w:pPr>
+    <w:rPr>
+      <w:rFonts w:ascii="Times New Roman" w:eastAsia="SimSun" w:hAnsi="Times New Roman" w:cs="Times New Roman"/>
+      <w:noProof/>
+    </w:rPr>
+  </w:style>
+  <w:style w:type="paragraph" w:styleId="Header">
+    <w:name w:val="header"/>
+    <w:basedOn w:val="Normal"/>
+    <w:link w:val="HeaderChar"/>
+    <w:rsid w:val="00FC388C"/>
+    <w:pPr>
+      <w:tabs>
+        <w:tab w:val="center" w:pos="4680"/>
+        <w:tab w:val="right" w:pos="9360"/>
+      </w:tabs>
+      <w:spacing w:after="0" w:line="240" w:lineRule="auto"/>
+      <w:jc w:val="center"/>
+    </w:pPr>
+    <w:rPr>
+      <w:rFonts w:ascii="Times New Roman" w:eastAsia="SimSun" w:hAnsi="Times New Roman" w:cs="Times New Roman"/>
+      <w:sz w:val="20"/>
+      <w:szCs w:val="20"/>
+    </w:rPr>
+  </w:style>
+  <w:style w:type="character" w:customStyle="1" w:styleId="HeaderChar">
+    <w:name w:val="Header Char"/>
+    <w:basedOn w:val="DefaultParagraphFont"/>
+    <w:link w:val="Header"/>
+    <w:rsid w:val="00FC388C"/>
+    <w:rPr>
+      <w:rFonts w:ascii="Times New Roman" w:eastAsia="SimSun" w:hAnsi="Times New Roman" w:cs="Times New Roman"/>
+      <w:sz w:val="20"/>
+      <w:szCs w:val="20"/>
+    </w:rPr>
+  </w:style>
+  <w:style w:type="paragraph" w:styleId="Footer">
+    <w:name w:val="footer"/>
+    <w:basedOn w:val="Normal"/>
+    <w:link w:val="FooterChar"/>
+    <w:rsid w:val="00FC388C"/>
+    <w:pPr>
+      <w:tabs>
+        <w:tab w:val="center" w:pos="4680"/>
+        <w:tab w:val="right" w:pos="9360"/>
+      </w:tabs>
+      <w:spacing w:after="0" w:line="240" w:lineRule="auto"/>
+      <w:jc w:val="center"/>
+    </w:pPr>
+    <w:rPr>
+      <w:rFonts w:ascii="Times New Roman" w:eastAsia="SimSun" w:hAnsi="Times New Roman" w:cs="Times New Roman"/>
+      <w:sz w:val="20"/>
+      <w:szCs w:val="20"/>
+    </w:rPr>
+  </w:style>
+  <w:style w:type="character" w:customStyle="1" w:styleId="FooterChar">
+    <w:name w:val="Footer Char"/>
+    <w:basedOn w:val="DefaultParagraphFont"/>
+    <w:link w:val="Footer"/>
+    <w:rsid w:val="00FC388C"/>
+    <w:rPr>
+      <w:rFonts w:ascii="Times New Roman" w:eastAsia="SimSun" w:hAnsi="Times New Roman" w:cs="Times New Roman"/>
+      <w:sz w:val="20"/>
+      <w:szCs w:val="20"/>
+    </w:rPr>
+  </w:style>
+  <w:style w:type="character" w:styleId="CommentReference">
+    <w:name w:val="annotation reference"/>
+    <w:basedOn w:val="DefaultParagraphFont"/>
+    <w:rsid w:val="00FC388C"/>
+    <w:rPr>
+      <w:sz w:val="16"/>
+      <w:szCs w:val="16"/>
+    </w:rPr>
+  </w:style>
+  <w:style w:type="paragraph" w:styleId="CommentText">
+    <w:name w:val="annotation text"/>
+    <w:basedOn w:val="Normal"/>
+    <w:link w:val="CommentTextChar"/>
+    <w:rsid w:val="00FC388C"/>
+    <w:pPr>
+      <w:spacing w:after="0" w:line="240" w:lineRule="auto"/>
+      <w:jc w:val="center"/>
+    </w:pPr>
+    <w:rPr>
+      <w:rFonts w:ascii="Times New Roman" w:eastAsia="SimSun" w:hAnsi="Times New Roman" w:cs="Times New Roman"/>
+      <w:sz w:val="20"/>
+      <w:szCs w:val="20"/>
+    </w:rPr>
+  </w:style>
+  <w:style w:type="character" w:customStyle="1" w:styleId="CommentTextChar">
+    <w:name w:val="Comment Text Char"/>
+    <w:basedOn w:val="DefaultParagraphFont"/>
+    <w:link w:val="CommentText"/>
+    <w:rsid w:val="00FC388C"/>
+    <w:rPr>
+      <w:rFonts w:ascii="Times New Roman" w:eastAsia="SimSun" w:hAnsi="Times New Roman" w:cs="Times New Roman"/>
+      <w:sz w:val="20"/>
+      <w:szCs w:val="20"/>
+    </w:rPr>
+  </w:style>
+  <w:style w:type="character" w:styleId="Hyperlink">
+    <w:name w:val="Hyperlink"/>
+    <w:basedOn w:val="DefaultParagraphFont"/>
+    <w:uiPriority w:val="99"/>
+    <w:unhideWhenUsed/>
+    <w:rsid w:val="008B1D6D"/>
+    <w:rPr>
+      <w:color w:val="0563C1" w:themeColor="hyperlink"/>
+      <w:u w:val="single"/>
+    </w:rPr>
+  </w:style>
+  <w:style w:type="character" w:styleId="UnresolvedMention">
+    <w:name w:val="Unresolved Mention"/>
+    <w:basedOn w:val="DefaultParagraphFont"/>
+    <w:uiPriority w:val="99"/>
+    <w:semiHidden/>
+    <w:unhideWhenUsed/>
+    <w:rsid w:val="008B1D6D"/>
+    <w:rPr>
+      <w:color w:val="605E5C"/>
+      <w:shd w:val="clear" w:color="auto" w:fill="E1DFDD"/>
+    </w:rPr>
+  </w:style>
 </w:styles>
 </file>
 

</xml_diff>

<commit_message>
Finished most of text for sections 1 and 2. Started section 3, system implementation.
</commit_message>
<xml_diff>
--- a/deconvolution_of_diffused_image_in_real_time_with_custom_hardware_bme690_sp_2022.docx
+++ b/deconvolution_of_diffused_image_in_real_time_with_custom_hardware_bme690_sp_2022.docx
@@ -146,7 +146,7 @@
           <w:sz w:val="48"/>
           <w:szCs w:val="48"/>
         </w:rPr>
-        <w:t>R</w:t>
+        <w:t>r</w:t>
       </w:r>
       <w:r>
         <w:rPr>
@@ -164,7 +164,7 @@
           <w:sz w:val="48"/>
           <w:szCs w:val="48"/>
         </w:rPr>
-        <w:t>T</w:t>
+        <w:t>t</w:t>
       </w:r>
       <w:r>
         <w:rPr>
@@ -175,6 +175,15 @@
         </w:rPr>
         <w:t>ime</w:t>
       </w:r>
+      <w:r>
+        <w:rPr>
+          <w:b/>
+          <w:bCs/>
+          <w:sz w:val="48"/>
+          <w:szCs w:val="48"/>
+        </w:rPr>
+        <w:t xml:space="preserve"> as a front-end for Calcium Imaging</w:t>
+      </w:r>
     </w:p>
     <w:p>
       <w:pPr>
@@ -581,6 +590,159 @@
           <w:szCs w:val="18"/>
         </w:rPr>
       </w:pPr>
+      <w:r>
+        <w:rPr>
+          <w:rFonts w:ascii="Times New Roman" w:hAnsi="Times New Roman" w:cs="Times New Roman"/>
+          <w:sz w:val="18"/>
+          <w:szCs w:val="18"/>
+        </w:rPr>
+        <w:t>I.</w:t>
+      </w:r>
+      <w:r>
+        <w:rPr>
+          <w:rFonts w:ascii="Times New Roman" w:hAnsi="Times New Roman" w:cs="Times New Roman"/>
+          <w:sz w:val="18"/>
+          <w:szCs w:val="18"/>
+        </w:rPr>
+        <w:t xml:space="preserve"> Background</w:t>
+      </w:r>
+    </w:p>
+    <w:p>
+      <w:pPr>
+        <w:rPr>
+          <w:rFonts w:ascii="Times New Roman" w:hAnsi="Times New Roman" w:cs="Times New Roman"/>
+          <w:sz w:val="18"/>
+          <w:szCs w:val="18"/>
+        </w:rPr>
+      </w:pPr>
+      <w:r>
+        <w:rPr>
+          <w:rFonts w:ascii="Times New Roman" w:hAnsi="Times New Roman" w:cs="Times New Roman"/>
+          <w:sz w:val="18"/>
+          <w:szCs w:val="18"/>
+        </w:rPr>
+        <w:t xml:space="preserve">With the </w:t>
+      </w:r>
+      <w:r>
+        <w:rPr>
+          <w:rFonts w:ascii="Times New Roman" w:hAnsi="Times New Roman" w:cs="Times New Roman"/>
+          <w:sz w:val="18"/>
+          <w:szCs w:val="18"/>
+        </w:rPr>
+        <w:t>acknowledgement</w:t>
+      </w:r>
+      <w:r>
+        <w:rPr>
+          <w:rFonts w:ascii="Times New Roman" w:hAnsi="Times New Roman" w:cs="Times New Roman"/>
+          <w:sz w:val="18"/>
+          <w:szCs w:val="18"/>
+        </w:rPr>
+        <w:t xml:space="preserve"> of the Nobel Prize in Chemistry in 2008 for Shimomura</w:t>
+      </w:r>
+      <w:r>
+        <w:rPr>
+          <w:rFonts w:ascii="Times New Roman" w:hAnsi="Times New Roman" w:cs="Times New Roman"/>
+          <w:sz w:val="18"/>
+          <w:szCs w:val="18"/>
+        </w:rPr>
+        <w:t xml:space="preserve">, Chalfie, and Tsien for the discovery and development of the green fluorescent protein GFP, the past decade has touched off </w:t>
+      </w:r>
+      <w:r>
+        <w:rPr>
+          <w:rFonts w:ascii="Times New Roman" w:hAnsi="Times New Roman" w:cs="Times New Roman"/>
+          <w:sz w:val="18"/>
+          <w:szCs w:val="18"/>
+        </w:rPr>
+        <w:t xml:space="preserve">a stream of advances and papers in </w:t>
+      </w:r>
+      <w:r>
+        <w:rPr>
+          <w:rFonts w:ascii="Times New Roman" w:hAnsi="Times New Roman" w:cs="Times New Roman"/>
+          <w:sz w:val="18"/>
+          <w:szCs w:val="18"/>
+        </w:rPr>
+        <w:t xml:space="preserve">the extraction of </w:t>
+      </w:r>
+      <w:r>
+        <w:rPr>
+          <w:rFonts w:ascii="Times New Roman" w:hAnsi="Times New Roman" w:cs="Times New Roman"/>
+          <w:sz w:val="18"/>
+          <w:szCs w:val="18"/>
+        </w:rPr>
+        <w:t xml:space="preserve">Ca2+ </w:t>
+      </w:r>
+      <w:r>
+        <w:rPr>
+          <w:rFonts w:ascii="Times New Roman" w:hAnsi="Times New Roman" w:cs="Times New Roman"/>
+          <w:sz w:val="18"/>
+          <w:szCs w:val="18"/>
+        </w:rPr>
+        <w:t>in-</w:t>
+      </w:r>
+      <w:r>
+        <w:rPr>
+          <w:rFonts w:ascii="Times New Roman" w:hAnsi="Times New Roman" w:cs="Times New Roman"/>
+          <w:sz w:val="18"/>
+          <w:szCs w:val="18"/>
+        </w:rPr>
+        <w:t>vivo imaging</w:t>
+      </w:r>
+      <w:r>
+        <w:rPr>
+          <w:rFonts w:ascii="Times New Roman" w:hAnsi="Times New Roman" w:cs="Times New Roman"/>
+          <w:sz w:val="18"/>
+          <w:szCs w:val="18"/>
+        </w:rPr>
+        <w:t xml:space="preserve"> of large number of neural cells</w:t>
+      </w:r>
+      <w:r>
+        <w:rPr>
+          <w:rFonts w:ascii="Times New Roman" w:hAnsi="Times New Roman" w:cs="Times New Roman"/>
+          <w:sz w:val="18"/>
+          <w:szCs w:val="18"/>
+        </w:rPr>
+        <w:t xml:space="preserve">. </w:t>
+      </w:r>
+      <w:r>
+        <w:rPr>
+          <w:rFonts w:ascii="Times New Roman" w:hAnsi="Times New Roman" w:cs="Times New Roman"/>
+          <w:sz w:val="18"/>
+          <w:szCs w:val="18"/>
+        </w:rPr>
+        <w:t xml:space="preserve">At its’ core calcium imaging requires the processing of four major areas: background filtering, </w:t>
+      </w:r>
+      <w:r>
+        <w:rPr>
+          <w:rFonts w:ascii="Times New Roman" w:hAnsi="Times New Roman" w:cs="Times New Roman"/>
+          <w:sz w:val="18"/>
+          <w:szCs w:val="18"/>
+        </w:rPr>
+        <w:t>motion correction</w:t>
+      </w:r>
+      <w:r>
+        <w:rPr>
+          <w:rFonts w:ascii="Times New Roman" w:hAnsi="Times New Roman" w:cs="Times New Roman"/>
+          <w:sz w:val="18"/>
+          <w:szCs w:val="18"/>
+        </w:rPr>
+        <w:t xml:space="preserve">, neural enhancement and finally calcium trace extraction for </w:t>
+      </w:r>
+      <w:r>
+        <w:rPr>
+          <w:rFonts w:ascii="Times New Roman" w:hAnsi="Times New Roman" w:cs="Times New Roman"/>
+          <w:sz w:val="18"/>
+          <w:szCs w:val="18"/>
+        </w:rPr>
+        <w:t>processing. [</w:t>
+      </w:r>
+      <w:r>
+        <w:rPr>
+          <w:rFonts w:ascii="Times New Roman" w:hAnsi="Times New Roman" w:cs="Times New Roman"/>
+          <w:sz w:val="18"/>
+          <w:szCs w:val="18"/>
+        </w:rPr>
+        <w:t xml:space="preserve"> reference /</w:t>
+      </w:r>
       <w:proofErr w:type="spellStart"/>
       <w:r>
         <w:rPr>
@@ -588,49 +750,253 @@
           <w:sz w:val="18"/>
           <w:szCs w:val="18"/>
         </w:rPr>
-        <w:t>I.</w:t>
-      </w:r>
-      <w:r>
-        <w:rPr>
-          <w:rFonts w:ascii="Times New Roman" w:hAnsi="Times New Roman" w:cs="Times New Roman"/>
-          <w:sz w:val="18"/>
-          <w:szCs w:val="18"/>
-        </w:rPr>
-        <w:t>Background</w:t>
+        <w:t>fluor_mico</w:t>
       </w:r>
       <w:proofErr w:type="spellEnd"/>
-    </w:p>
-    <w:p>
-      <w:pPr>
-        <w:rPr>
-          <w:rFonts w:ascii="Times New Roman" w:hAnsi="Times New Roman" w:cs="Times New Roman"/>
-          <w:sz w:val="18"/>
-          <w:szCs w:val="18"/>
-        </w:rPr>
-      </w:pPr>
-      <w:r>
-        <w:rPr>
-          <w:rFonts w:ascii="Times New Roman" w:hAnsi="Times New Roman" w:cs="Times New Roman"/>
-          <w:sz w:val="18"/>
-          <w:szCs w:val="18"/>
-        </w:rPr>
-        <w:t xml:space="preserve">At its’ core calcium imaging requires the processing of four major areas: background filtering, </w:t>
-      </w:r>
-      <w:r>
-        <w:rPr>
-          <w:rFonts w:ascii="Times New Roman" w:hAnsi="Times New Roman" w:cs="Times New Roman"/>
-          <w:sz w:val="18"/>
-          <w:szCs w:val="18"/>
-        </w:rPr>
-        <w:t>motion correction</w:t>
-      </w:r>
-      <w:r>
-        <w:rPr>
-          <w:rFonts w:ascii="Times New Roman" w:hAnsi="Times New Roman" w:cs="Times New Roman"/>
-          <w:sz w:val="18"/>
-          <w:szCs w:val="18"/>
-        </w:rPr>
-        <w:t>, neural enhancement and finally calcium trace extraction for processing.</w:t>
+      <w:r>
+        <w:rPr>
+          <w:rFonts w:ascii="Times New Roman" w:hAnsi="Times New Roman" w:cs="Times New Roman"/>
+          <w:sz w:val="18"/>
+          <w:szCs w:val="18"/>
+        </w:rPr>
+        <w:t xml:space="preserve"> NIPS-2017 </w:t>
+      </w:r>
+      <w:proofErr w:type="spellStart"/>
+      <w:r>
+        <w:rPr>
+          <w:rFonts w:ascii="Times New Roman" w:hAnsi="Times New Roman" w:cs="Times New Roman"/>
+          <w:sz w:val="18"/>
+          <w:szCs w:val="18"/>
+        </w:rPr>
+        <w:t>Giovannucci</w:t>
+      </w:r>
+      <w:proofErr w:type="spellEnd"/>
+      <w:r>
+        <w:rPr>
+          <w:rFonts w:ascii="Times New Roman" w:hAnsi="Times New Roman" w:cs="Times New Roman"/>
+          <w:sz w:val="18"/>
+          <w:szCs w:val="18"/>
+        </w:rPr>
+        <w:t xml:space="preserve">). On way to reduce the dimensionality of the data and provide noise reduction is by the ubiquitous principal component </w:t>
+      </w:r>
+      <w:r>
+        <w:rPr>
+          <w:rFonts w:ascii="Times New Roman" w:hAnsi="Times New Roman" w:cs="Times New Roman"/>
+          <w:sz w:val="18"/>
+          <w:szCs w:val="18"/>
+        </w:rPr>
+        <w:t>analysis (</w:t>
+      </w:r>
+      <w:r>
+        <w:rPr>
+          <w:rFonts w:ascii="Times New Roman" w:hAnsi="Times New Roman" w:cs="Times New Roman"/>
+          <w:sz w:val="18"/>
+          <w:szCs w:val="18"/>
+        </w:rPr>
+        <w:t xml:space="preserve">PCA). As a first step this </w:t>
+      </w:r>
+      <w:r>
+        <w:rPr>
+          <w:rFonts w:ascii="Times New Roman" w:hAnsi="Times New Roman" w:cs="Times New Roman"/>
+          <w:sz w:val="18"/>
+          <w:szCs w:val="18"/>
+        </w:rPr>
+        <w:t xml:space="preserve">filtered </w:t>
+      </w:r>
+      <w:r>
+        <w:rPr>
+          <w:rFonts w:ascii="Times New Roman" w:hAnsi="Times New Roman" w:cs="Times New Roman"/>
+          <w:sz w:val="18"/>
+          <w:szCs w:val="18"/>
+        </w:rPr>
+        <w:t>data would then be fed</w:t>
+      </w:r>
+      <w:r>
+        <w:rPr>
+          <w:rFonts w:ascii="Times New Roman" w:hAnsi="Times New Roman" w:cs="Times New Roman"/>
+          <w:sz w:val="18"/>
+          <w:szCs w:val="18"/>
+        </w:rPr>
+        <w:t xml:space="preserve"> into the next stage of our calcium image processing, which would usually entail a way to identify the actual neurons themselves.</w:t>
+      </w:r>
+      <w:r>
+        <w:rPr>
+          <w:rFonts w:ascii="Times New Roman" w:hAnsi="Times New Roman" w:cs="Times New Roman"/>
+          <w:sz w:val="18"/>
+          <w:szCs w:val="18"/>
+        </w:rPr>
+        <w:t xml:space="preserve"> One method tried </w:t>
+      </w:r>
+      <w:r>
+        <w:rPr>
+          <w:rFonts w:ascii="Times New Roman" w:hAnsi="Times New Roman" w:cs="Times New Roman"/>
+          <w:sz w:val="18"/>
+          <w:szCs w:val="18"/>
+        </w:rPr>
+        <w:t>by [</w:t>
+      </w:r>
+      <w:r>
+        <w:rPr>
+          <w:rFonts w:ascii="Times New Roman" w:hAnsi="Times New Roman" w:cs="Times New Roman"/>
+          <w:sz w:val="18"/>
+          <w:szCs w:val="18"/>
+        </w:rPr>
+        <w:t xml:space="preserve"> reference /calcium imaging Automated…Mukamel).</w:t>
+      </w:r>
+      <w:r>
+        <w:rPr>
+          <w:rFonts w:ascii="Times New Roman" w:hAnsi="Times New Roman" w:cs="Times New Roman"/>
+          <w:sz w:val="18"/>
+          <w:szCs w:val="18"/>
+        </w:rPr>
+        <w:t xml:space="preserve"> </w:t>
+      </w:r>
+      <w:r>
+        <w:rPr>
+          <w:rFonts w:ascii="Times New Roman" w:hAnsi="Times New Roman" w:cs="Times New Roman"/>
+          <w:sz w:val="18"/>
+          <w:szCs w:val="18"/>
+        </w:rPr>
+        <w:t>was</w:t>
+      </w:r>
+      <w:r>
+        <w:rPr>
+          <w:rFonts w:ascii="Times New Roman" w:hAnsi="Times New Roman" w:cs="Times New Roman"/>
+          <w:sz w:val="18"/>
+          <w:szCs w:val="18"/>
+        </w:rPr>
+        <w:t xml:space="preserve"> to use Independent Component Analysis</w:t>
+      </w:r>
+      <w:r>
+        <w:rPr>
+          <w:rFonts w:ascii="Times New Roman" w:hAnsi="Times New Roman" w:cs="Times New Roman"/>
+          <w:sz w:val="18"/>
+          <w:szCs w:val="18"/>
+        </w:rPr>
+        <w:t xml:space="preserve">, which used the </w:t>
+      </w:r>
+      <w:proofErr w:type="spellStart"/>
+      <w:proofErr w:type="gramStart"/>
+      <w:r>
+        <w:rPr>
+          <w:rFonts w:ascii="Times New Roman" w:hAnsi="Times New Roman" w:cs="Times New Roman"/>
+          <w:sz w:val="18"/>
+          <w:szCs w:val="18"/>
+        </w:rPr>
+        <w:t>FastICA</w:t>
+      </w:r>
+      <w:proofErr w:type="spellEnd"/>
+      <w:r>
+        <w:rPr>
+          <w:rFonts w:ascii="Times New Roman" w:hAnsi="Times New Roman" w:cs="Times New Roman"/>
+          <w:sz w:val="18"/>
+          <w:szCs w:val="18"/>
+        </w:rPr>
+        <w:t>( See</w:t>
+      </w:r>
+      <w:proofErr w:type="gramEnd"/>
+      <w:r>
+        <w:rPr>
+          <w:rFonts w:ascii="Times New Roman" w:hAnsi="Times New Roman" w:cs="Times New Roman"/>
+          <w:sz w:val="18"/>
+          <w:szCs w:val="18"/>
+        </w:rPr>
+        <w:t xml:space="preserve"> Reference</w:t>
+      </w:r>
+      <w:r>
+        <w:rPr>
+          <w:rFonts w:ascii="Times New Roman" w:hAnsi="Times New Roman" w:cs="Times New Roman"/>
+          <w:sz w:val="18"/>
+          <w:szCs w:val="18"/>
+        </w:rPr>
+        <w:t xml:space="preserve"> </w:t>
+      </w:r>
+      <w:proofErr w:type="spellStart"/>
+      <w:r>
+        <w:rPr>
+          <w:rFonts w:ascii="Times New Roman" w:hAnsi="Times New Roman" w:cs="Times New Roman"/>
+          <w:sz w:val="18"/>
+          <w:szCs w:val="18"/>
+        </w:rPr>
+        <w:t>Hyvrinen</w:t>
+      </w:r>
+      <w:proofErr w:type="spellEnd"/>
+      <w:r>
+        <w:rPr>
+          <w:rFonts w:ascii="Times New Roman" w:hAnsi="Times New Roman" w:cs="Times New Roman"/>
+          <w:sz w:val="18"/>
+          <w:szCs w:val="18"/>
+        </w:rPr>
+        <w:t xml:space="preserve"> and </w:t>
+      </w:r>
+      <w:proofErr w:type="spellStart"/>
+      <w:r>
+        <w:rPr>
+          <w:rFonts w:ascii="Times New Roman" w:hAnsi="Times New Roman" w:cs="Times New Roman"/>
+          <w:sz w:val="18"/>
+          <w:szCs w:val="18"/>
+        </w:rPr>
+        <w:t>Oja</w:t>
+      </w:r>
+      <w:proofErr w:type="spellEnd"/>
+      <w:r>
+        <w:rPr>
+          <w:rFonts w:ascii="Times New Roman" w:hAnsi="Times New Roman" w:cs="Times New Roman"/>
+          <w:sz w:val="18"/>
+          <w:szCs w:val="18"/>
+        </w:rPr>
+        <w:t xml:space="preserve"> 2000 </w:t>
+      </w:r>
+      <w:r>
+        <w:rPr>
+          <w:rFonts w:ascii="Times New Roman" w:hAnsi="Times New Roman" w:cs="Times New Roman"/>
+          <w:sz w:val="18"/>
+          <w:szCs w:val="18"/>
+        </w:rPr>
+        <w:t>)</w:t>
+      </w:r>
+      <w:r>
+        <w:rPr>
+          <w:rFonts w:ascii="Times New Roman" w:hAnsi="Times New Roman" w:cs="Times New Roman"/>
+          <w:sz w:val="18"/>
+          <w:szCs w:val="18"/>
+        </w:rPr>
+        <w:t>, which would be of aid in the motion correction portion of the processing to help compensate for any motion of the brain. Finally, ideas from image processing, involving image segmentation could help with the final extraction of neural images for study and analysis.</w:t>
+      </w:r>
+    </w:p>
+    <w:p>
+      <w:pPr>
+        <w:rPr>
+          <w:rFonts w:ascii="Times New Roman" w:hAnsi="Times New Roman" w:cs="Times New Roman"/>
+          <w:sz w:val="18"/>
+          <w:szCs w:val="18"/>
+        </w:rPr>
+      </w:pPr>
+      <w:r>
+        <w:rPr>
+          <w:rFonts w:ascii="Times New Roman" w:hAnsi="Times New Roman" w:cs="Times New Roman"/>
+          <w:sz w:val="18"/>
+          <w:szCs w:val="18"/>
+        </w:rPr>
+        <w:t>&lt; A figure like /</w:t>
+      </w:r>
+      <w:proofErr w:type="spellStart"/>
+      <w:r>
+        <w:rPr>
+          <w:rFonts w:ascii="Times New Roman" w:hAnsi="Times New Roman" w:cs="Times New Roman"/>
+          <w:sz w:val="18"/>
+          <w:szCs w:val="18"/>
+        </w:rPr>
+        <w:t>calcium_imaging</w:t>
+      </w:r>
+      <w:proofErr w:type="spellEnd"/>
+      <w:r>
+        <w:rPr>
+          <w:rFonts w:ascii="Times New Roman" w:hAnsi="Times New Roman" w:cs="Times New Roman"/>
+          <w:sz w:val="18"/>
+          <w:szCs w:val="18"/>
+        </w:rPr>
+        <w:t xml:space="preserve"> Automated paper by Mukamel Figure 1 &gt;</w:t>
       </w:r>
     </w:p>
     <w:p>
@@ -1528,6 +1894,7 @@
           <w:sz w:val="18"/>
           <w:szCs w:val="18"/>
         </w:rPr>
+        <w:lastRenderedPageBreak/>
         <w:t>Having briefly mentioned the overall system</w:t>
       </w:r>
       <w:r>
@@ -1837,16 +2204,7 @@
           <w:sz w:val="18"/>
           <w:szCs w:val="18"/>
         </w:rPr>
-        <w:t xml:space="preserve">) Allocating and internalizing data. This means since a CPU is usually the starting point of a program that the CPU copies data to be used by the GPU appropriate </w:t>
-      </w:r>
-      <w:r>
-        <w:rPr>
-          <w:rFonts w:ascii="Times New Roman" w:hAnsi="Times New Roman" w:cs="Times New Roman"/>
-          <w:sz w:val="18"/>
-          <w:szCs w:val="18"/>
-        </w:rPr>
-        <w:lastRenderedPageBreak/>
-        <w:t xml:space="preserve">memory. ii) Calls the GPU kernel and launches threads. </w:t>
+        <w:t xml:space="preserve">) Allocating and internalizing data. This means since a CPU is usually the starting point of a program that the CPU copies data to be used by the GPU appropriate memory. ii) Calls the GPU kernel and launches threads. </w:t>
       </w:r>
       <w:proofErr w:type="spellStart"/>
       <w:r>
@@ -2571,17 +2929,28 @@
     </w:p>
     <w:p>
       <w:pPr>
-        <w:pStyle w:val="ListParagraph"/>
-        <w:numPr>
-          <w:ilvl w:val="0"/>
-          <w:numId w:val="2"/>
-        </w:numPr>
-        <w:rPr>
-          <w:rFonts w:ascii="Times New Roman" w:hAnsi="Times New Roman" w:cs="Times New Roman"/>
-          <w:sz w:val="18"/>
-          <w:szCs w:val="18"/>
-        </w:rPr>
-      </w:pPr>
+        <w:rPr>
+          <w:rFonts w:ascii="Times New Roman" w:hAnsi="Times New Roman" w:cs="Times New Roman"/>
+          <w:sz w:val="18"/>
+          <w:szCs w:val="18"/>
+        </w:rPr>
+      </w:pPr>
+      <w:r>
+        <w:rPr>
+          <w:rFonts w:ascii="Times New Roman" w:hAnsi="Times New Roman" w:cs="Times New Roman"/>
+          <w:sz w:val="18"/>
+          <w:szCs w:val="18"/>
+        </w:rPr>
+        <w:t>II.</w:t>
+      </w:r>
+      <w:r>
+        <w:rPr>
+          <w:rFonts w:ascii="Times New Roman" w:hAnsi="Times New Roman" w:cs="Times New Roman"/>
+          <w:sz w:val="18"/>
+          <w:szCs w:val="18"/>
+        </w:rPr>
+        <w:t xml:space="preserve"> </w:t>
+      </w:r>
       <w:r>
         <w:rPr>
           <w:rFonts w:ascii="Times New Roman" w:hAnsi="Times New Roman" w:cs="Times New Roman"/>
@@ -2605,18 +2974,82 @@
           <w:sz w:val="18"/>
           <w:szCs w:val="18"/>
         </w:rPr>
-        <w:t xml:space="preserve">While there are many ways to </w:t>
-      </w:r>
-      <w:proofErr w:type="spellStart"/>
-      <w:r>
-        <w:rPr>
-          <w:rFonts w:ascii="Times New Roman" w:hAnsi="Times New Roman" w:cs="Times New Roman"/>
-          <w:sz w:val="18"/>
-          <w:szCs w:val="18"/>
-        </w:rPr>
-        <w:t>solv</w:t>
-      </w:r>
-      <w:proofErr w:type="spellEnd"/>
+        <w:t>In this section</w:t>
+      </w:r>
+      <w:r>
+        <w:rPr>
+          <w:rFonts w:ascii="Times New Roman" w:hAnsi="Times New Roman" w:cs="Times New Roman"/>
+          <w:sz w:val="18"/>
+          <w:szCs w:val="18"/>
+        </w:rPr>
+        <w:t xml:space="preserve"> below, we present a variation of the gradient </w:t>
+      </w:r>
+      <w:r>
+        <w:rPr>
+          <w:rFonts w:ascii="Times New Roman" w:hAnsi="Times New Roman" w:cs="Times New Roman"/>
+          <w:sz w:val="18"/>
+          <w:szCs w:val="18"/>
+        </w:rPr>
+        <w:t>descent algorithm</w:t>
+      </w:r>
+      <w:r>
+        <w:rPr>
+          <w:rFonts w:ascii="Times New Roman" w:hAnsi="Times New Roman" w:cs="Times New Roman"/>
+          <w:sz w:val="18"/>
+          <w:szCs w:val="18"/>
+        </w:rPr>
+        <w:t xml:space="preserve"> called the Fast Iterative Shrinkage-Thresholding Algorithm </w:t>
+      </w:r>
+      <w:r>
+        <w:rPr>
+          <w:rFonts w:ascii="Times New Roman" w:hAnsi="Times New Roman" w:cs="Times New Roman"/>
+          <w:sz w:val="18"/>
+          <w:szCs w:val="18"/>
+        </w:rPr>
+        <w:t>(FISTA).</w:t>
+      </w:r>
+      <w:r>
+        <w:rPr>
+          <w:rFonts w:ascii="Times New Roman" w:hAnsi="Times New Roman" w:cs="Times New Roman"/>
+          <w:sz w:val="18"/>
+          <w:szCs w:val="18"/>
+        </w:rPr>
+        <w:t xml:space="preserve"> Here we assume that our calibrated point spread function is </w:t>
+      </w:r>
+      <w:proofErr w:type="gramStart"/>
+      <w:r>
+        <w:rPr>
+          <w:rFonts w:ascii="Times New Roman" w:hAnsi="Times New Roman" w:cs="Times New Roman"/>
+          <w:sz w:val="18"/>
+          <w:szCs w:val="18"/>
+        </w:rPr>
+        <w:t>invariant</w:t>
+      </w:r>
+      <w:r>
+        <w:rPr>
+          <w:rFonts w:ascii="Times New Roman" w:hAnsi="Times New Roman" w:cs="Times New Roman"/>
+          <w:sz w:val="18"/>
+          <w:szCs w:val="18"/>
+        </w:rPr>
+        <w:t>( see</w:t>
+      </w:r>
+      <w:proofErr w:type="gramEnd"/>
+      <w:r>
+        <w:rPr>
+          <w:rFonts w:ascii="Times New Roman" w:hAnsi="Times New Roman" w:cs="Times New Roman"/>
+          <w:sz w:val="18"/>
+          <w:szCs w:val="18"/>
+        </w:rPr>
+        <w:t xml:space="preserve"> figure)</w:t>
+      </w:r>
+      <w:r>
+        <w:rPr>
+          <w:rFonts w:ascii="Times New Roman" w:hAnsi="Times New Roman" w:cs="Times New Roman"/>
+          <w:sz w:val="18"/>
+          <w:szCs w:val="18"/>
+        </w:rPr>
+        <w:t xml:space="preserve"> and that allows us to reconstruct the image using linear deconvolution, &lt;see figure below&gt;</w:t>
+      </w:r>
     </w:p>
     <w:p>
       <w:pPr>
@@ -2642,6 +3075,7 @@
           <w:sz w:val="18"/>
           <w:szCs w:val="18"/>
         </w:rPr>
+        <w:lastRenderedPageBreak/>
         <w:drawing>
           <wp:inline distT="0" distB="0" distL="0" distR="0" wp14:anchorId="648365E2" wp14:editId="1FE88351">
             <wp:extent cx="5744845" cy="2147570"/>
@@ -2682,29 +3116,18 @@
     <w:p>
       <w:pPr>
         <w:pStyle w:val="BodyText"/>
-        <w:numPr>
-          <w:ilvl w:val="0"/>
-          <w:numId w:val="2"/>
-        </w:numPr>
-        <w:rPr>
-          <w:sz w:val="18"/>
-          <w:szCs w:val="18"/>
-        </w:rPr>
-      </w:pPr>
-      <w:r>
-        <w:rPr>
-          <w:sz w:val="18"/>
-          <w:szCs w:val="18"/>
-        </w:rPr>
-        <w:t xml:space="preserve">In theory a lens less system has all the information available at the sensor. However, the problem is ill-posed. Introducing a diffuser gives structure to our point spread function, or random matrix, allowing us to </w:t>
-      </w:r>
-      <w:r>
-        <w:rPr>
-          <w:sz w:val="18"/>
-          <w:szCs w:val="18"/>
-        </w:rPr>
-        <w:lastRenderedPageBreak/>
-        <w:t>solve an otherwise intractable problem. If we enforce sparsity as a prior, and non-negativity (no negative pixels), minimize for the least squares we are trying to solve the equation below</w:t>
+        <w:ind w:left="1080" w:firstLine="0"/>
+        <w:rPr>
+          <w:sz w:val="18"/>
+          <w:szCs w:val="18"/>
+        </w:rPr>
+      </w:pPr>
+      <w:r>
+        <w:rPr>
+          <w:sz w:val="18"/>
+          <w:szCs w:val="18"/>
+        </w:rPr>
+        <w:t>In theory a lens less system has all the information available at the sensor. However, the problem is ill-posed. Introducing a diffuser gives structure to our point spread function, or random matrix, allowing us to solve an otherwise intractable problem. If we enforce sparsity as a prior, and non-negativity (no negative pixels), minimize for the least squares we are trying to solve the equation below</w:t>
       </w:r>
       <w:bookmarkStart w:id="1" w:name="_Hlk88827595"/>
       <w:bookmarkEnd w:id="1"/>
@@ -2712,10 +3135,7 @@
     <w:p>
       <w:pPr>
         <w:pStyle w:val="BodyText"/>
-        <w:numPr>
-          <w:ilvl w:val="0"/>
-          <w:numId w:val="2"/>
-        </w:numPr>
+        <w:ind w:left="1080" w:firstLine="0"/>
         <w:rPr>
           <w:sz w:val="18"/>
           <w:szCs w:val="18"/>
@@ -2766,11 +3186,7 @@
     </w:p>
     <w:p>
       <w:pPr>
-        <w:pStyle w:val="ListParagraph"/>
-        <w:numPr>
-          <w:ilvl w:val="0"/>
-          <w:numId w:val="2"/>
-        </w:numPr>
+        <w:ind w:left="1080"/>
         <w:rPr>
           <w:rFonts w:ascii="Times New Roman" w:hAnsi="Times New Roman" w:cs="Times New Roman"/>
           <w:sz w:val="18"/>
@@ -2788,11 +3204,7 @@
     </w:p>
     <w:p>
       <w:pPr>
-        <w:pStyle w:val="ListParagraph"/>
-        <w:numPr>
-          <w:ilvl w:val="0"/>
-          <w:numId w:val="2"/>
-        </w:numPr>
+        <w:ind w:left="1080"/>
         <w:rPr>
           <w:rFonts w:ascii="Times New Roman" w:hAnsi="Times New Roman" w:cs="Times New Roman"/>
           <w:sz w:val="18"/>
@@ -2803,10 +3215,7 @@
     <w:p>
       <w:pPr>
         <w:pStyle w:val="BodyText"/>
-        <w:numPr>
-          <w:ilvl w:val="0"/>
-          <w:numId w:val="2"/>
-        </w:numPr>
+        <w:ind w:left="1080" w:firstLine="0"/>
         <w:rPr>
           <w:sz w:val="18"/>
           <w:szCs w:val="18"/>
@@ -2857,11 +3266,7 @@
     </w:p>
     <w:p>
       <w:pPr>
-        <w:pStyle w:val="ListParagraph"/>
-        <w:numPr>
-          <w:ilvl w:val="0"/>
-          <w:numId w:val="2"/>
-        </w:numPr>
+        <w:ind w:left="1080"/>
         <w:rPr>
           <w:rFonts w:ascii="Times New Roman" w:hAnsi="Times New Roman" w:cs="Times New Roman"/>
           <w:sz w:val="18"/>
@@ -2879,11 +3284,7 @@
     </w:p>
     <w:p>
       <w:pPr>
-        <w:pStyle w:val="ListParagraph"/>
-        <w:numPr>
-          <w:ilvl w:val="0"/>
-          <w:numId w:val="2"/>
-        </w:numPr>
+        <w:ind w:left="1080"/>
         <w:rPr>
           <w:rFonts w:ascii="Times New Roman" w:hAnsi="Times New Roman" w:cs="Times New Roman"/>
           <w:sz w:val="18"/>
@@ -2894,10 +3295,7 @@
     <w:p>
       <w:pPr>
         <w:pStyle w:val="BodyText"/>
-        <w:numPr>
-          <w:ilvl w:val="0"/>
-          <w:numId w:val="2"/>
-        </w:numPr>
+        <w:ind w:left="1080" w:firstLine="0"/>
         <w:jc w:val="center"/>
         <w:rPr>
           <w:sz w:val="18"/>
@@ -2949,11 +3347,7 @@
     </w:p>
     <w:p>
       <w:pPr>
-        <w:pStyle w:val="ListParagraph"/>
-        <w:numPr>
-          <w:ilvl w:val="0"/>
-          <w:numId w:val="2"/>
-        </w:numPr>
+        <w:ind w:left="1080"/>
         <w:rPr>
           <w:rFonts w:ascii="Times New Roman" w:hAnsi="Times New Roman" w:cs="Times New Roman"/>
           <w:sz w:val="18"/>
@@ -2971,11 +3365,7 @@
     </w:p>
     <w:p>
       <w:pPr>
-        <w:pStyle w:val="ListParagraph"/>
-        <w:numPr>
-          <w:ilvl w:val="0"/>
-          <w:numId w:val="2"/>
-        </w:numPr>
+        <w:ind w:left="1080"/>
         <w:rPr>
           <w:rFonts w:ascii="Times New Roman" w:hAnsi="Times New Roman" w:cs="Times New Roman"/>
           <w:sz w:val="18"/>
@@ -2986,10 +3376,7 @@
     <w:p>
       <w:pPr>
         <w:pStyle w:val="BodyText"/>
-        <w:numPr>
-          <w:ilvl w:val="0"/>
-          <w:numId w:val="2"/>
-        </w:numPr>
+        <w:ind w:left="1080" w:firstLine="0"/>
         <w:rPr>
           <w:sz w:val="18"/>
           <w:szCs w:val="18"/>
@@ -3040,11 +3427,7 @@
     </w:p>
     <w:p>
       <w:pPr>
-        <w:pStyle w:val="ListParagraph"/>
-        <w:numPr>
-          <w:ilvl w:val="0"/>
-          <w:numId w:val="2"/>
-        </w:numPr>
+        <w:ind w:left="1080"/>
         <w:rPr>
           <w:rFonts w:ascii="Times New Roman" w:hAnsi="Times New Roman" w:cs="Times New Roman"/>
           <w:sz w:val="18"/>
@@ -3063,10 +3446,7 @@
     <w:p>
       <w:pPr>
         <w:pStyle w:val="BodyText"/>
-        <w:numPr>
-          <w:ilvl w:val="0"/>
-          <w:numId w:val="2"/>
-        </w:numPr>
+        <w:ind w:left="1080" w:firstLine="0"/>
         <w:rPr>
           <w:sz w:val="18"/>
           <w:szCs w:val="18"/>
@@ -3079,24 +3459,18 @@
     </w:p>
     <w:p>
       <w:pPr>
-        <w:pStyle w:val="ListParagraph"/>
-        <w:numPr>
-          <w:ilvl w:val="0"/>
-          <w:numId w:val="2"/>
-        </w:numPr>
-        <w:rPr>
-          <w:rFonts w:ascii="Times New Roman" w:hAnsi="Times New Roman" w:cs="Times New Roman"/>
-          <w:sz w:val="18"/>
-          <w:szCs w:val="18"/>
-        </w:rPr>
-      </w:pPr>
-      <w:r>
-        <w:rPr>
-          <w:rFonts w:ascii="Times New Roman" w:hAnsi="Times New Roman" w:cs="Times New Roman"/>
+        <w:ind w:left="1080"/>
+        <w:rPr>
+          <w:rFonts w:ascii="Times New Roman" w:hAnsi="Times New Roman" w:cs="Times New Roman"/>
+          <w:sz w:val="18"/>
+          <w:szCs w:val="18"/>
+        </w:rPr>
+      </w:pPr>
+      <w:r>
+        <w:rPr>
           <w:noProof/>
-          <w:sz w:val="18"/>
-          <w:szCs w:val="18"/>
-        </w:rPr>
+        </w:rPr>
+        <w:lastRenderedPageBreak/>
         <w:drawing>
           <wp:inline distT="0" distB="0" distL="0" distR="0" wp14:anchorId="73B8BFEF" wp14:editId="11A832AE">
             <wp:extent cx="2433320" cy="516890"/>
@@ -3187,63 +3561,165 @@
     </w:p>
     <w:p>
       <w:pPr>
-        <w:rPr>
-          <w:rFonts w:ascii="Times New Roman" w:hAnsi="Times New Roman" w:cs="Times New Roman"/>
-          <w:sz w:val="18"/>
-          <w:szCs w:val="18"/>
-        </w:rPr>
-      </w:pPr>
-    </w:p>
-    <w:p>
-      <w:pPr>
-        <w:rPr>
-          <w:rFonts w:ascii="Times New Roman" w:hAnsi="Times New Roman" w:cs="Times New Roman"/>
-          <w:sz w:val="18"/>
-          <w:szCs w:val="18"/>
-        </w:rPr>
-      </w:pPr>
-      <w:r>
-        <w:rPr>
-          <w:rFonts w:ascii="Times New Roman" w:hAnsi="Times New Roman" w:cs="Times New Roman"/>
-          <w:sz w:val="18"/>
-          <w:szCs w:val="18"/>
-        </w:rPr>
-        <w:t>ADMM</w:t>
-      </w:r>
-    </w:p>
-    <w:p>
-      <w:pPr>
-        <w:rPr>
-          <w:rFonts w:ascii="Times New Roman" w:hAnsi="Times New Roman" w:cs="Times New Roman"/>
-          <w:sz w:val="18"/>
-          <w:szCs w:val="18"/>
-        </w:rPr>
-      </w:pPr>
-      <w:r>
-        <w:rPr>
-          <w:rFonts w:ascii="Times New Roman" w:hAnsi="Times New Roman" w:cs="Times New Roman"/>
-          <w:sz w:val="18"/>
-          <w:szCs w:val="18"/>
-        </w:rPr>
-        <w:t>Gradient descent</w:t>
-      </w:r>
-    </w:p>
-    <w:p>
-      <w:pPr>
-        <w:rPr>
-          <w:rFonts w:ascii="Times New Roman" w:hAnsi="Times New Roman" w:cs="Times New Roman"/>
-          <w:sz w:val="18"/>
-          <w:szCs w:val="18"/>
-        </w:rPr>
-      </w:pPr>
-      <w:r>
-        <w:rPr>
-          <w:rFonts w:ascii="Times New Roman" w:hAnsi="Times New Roman" w:cs="Times New Roman"/>
-          <w:sz w:val="18"/>
-          <w:szCs w:val="18"/>
-        </w:rPr>
-        <w:t>Algorithm</w:t>
-      </w:r>
+        <w:pStyle w:val="BodyText"/>
+        <w:ind w:firstLine="0"/>
+        <w:rPr>
+          <w:sz w:val="18"/>
+          <w:szCs w:val="18"/>
+          <w:lang w:val="en-US"/>
+        </w:rPr>
+      </w:pPr>
+      <w:r>
+        <w:rPr>
+          <w:sz w:val="18"/>
+          <w:szCs w:val="18"/>
+          <w:lang w:val="en-US"/>
+        </w:rPr>
+        <w:t xml:space="preserve">Here we include a figure with a picture that shows what the PSF would look </w:t>
+      </w:r>
+      <w:proofErr w:type="gramStart"/>
+      <w:r>
+        <w:rPr>
+          <w:sz w:val="18"/>
+          <w:szCs w:val="18"/>
+          <w:lang w:val="en-US"/>
+        </w:rPr>
+        <w:t xml:space="preserve">like( </w:t>
+      </w:r>
+      <w:proofErr w:type="spellStart"/>
+      <w:r>
+        <w:rPr>
+          <w:sz w:val="18"/>
+          <w:szCs w:val="18"/>
+          <w:lang w:val="en-US"/>
+        </w:rPr>
+        <w:t>A</w:t>
+      </w:r>
+      <w:r>
+        <w:rPr>
+          <w:sz w:val="18"/>
+          <w:szCs w:val="18"/>
+          <w:lang w:val="en-US"/>
+        </w:rPr>
+        <w:t>ntipa</w:t>
+      </w:r>
+      <w:proofErr w:type="spellEnd"/>
+      <w:proofErr w:type="gramEnd"/>
+      <w:r>
+        <w:rPr>
+          <w:sz w:val="18"/>
+          <w:szCs w:val="18"/>
+          <w:lang w:val="en-US"/>
+        </w:rPr>
+        <w:t xml:space="preserve"> Reference) and how the FISTA as it operates would iterate on our original diffused images.</w:t>
+      </w:r>
+    </w:p>
+    <w:p>
+      <w:pPr>
+        <w:pStyle w:val="BodyText"/>
+        <w:ind w:firstLine="0"/>
+        <w:rPr>
+          <w:sz w:val="18"/>
+          <w:szCs w:val="18"/>
+          <w:lang w:val="en-US"/>
+        </w:rPr>
+      </w:pPr>
+    </w:p>
+    <w:p>
+      <w:pPr>
+        <w:pStyle w:val="BodyText"/>
+        <w:ind w:firstLine="0"/>
+        <w:rPr>
+          <w:sz w:val="18"/>
+          <w:szCs w:val="18"/>
+          <w:lang w:val="en-US"/>
+        </w:rPr>
+      </w:pPr>
+      <w:proofErr w:type="gramStart"/>
+      <w:r>
+        <w:rPr>
+          <w:sz w:val="18"/>
+          <w:szCs w:val="18"/>
+          <w:lang w:val="en-US"/>
+        </w:rPr>
+        <w:t>( see</w:t>
+      </w:r>
+      <w:proofErr w:type="gramEnd"/>
+      <w:r>
+        <w:rPr>
+          <w:sz w:val="18"/>
+          <w:szCs w:val="18"/>
+          <w:lang w:val="en-US"/>
+        </w:rPr>
+        <w:t xml:space="preserve"> figure PSF from our paper last semester Fig 7.)</w:t>
+      </w:r>
+    </w:p>
+    <w:p>
+      <w:pPr>
+        <w:pStyle w:val="BodyText"/>
+        <w:ind w:firstLine="0"/>
+        <w:rPr>
+          <w:sz w:val="18"/>
+          <w:szCs w:val="18"/>
+          <w:lang w:val="en-US"/>
+        </w:rPr>
+      </w:pPr>
+    </w:p>
+    <w:p>
+      <w:pPr>
+        <w:pStyle w:val="BodyText"/>
+        <w:ind w:firstLine="0"/>
+        <w:rPr>
+          <w:sz w:val="18"/>
+          <w:szCs w:val="18"/>
+          <w:lang w:val="en-US"/>
+        </w:rPr>
+      </w:pPr>
+      <w:proofErr w:type="gramStart"/>
+      <w:r>
+        <w:rPr>
+          <w:sz w:val="18"/>
+          <w:szCs w:val="18"/>
+          <w:lang w:val="en-US"/>
+        </w:rPr>
+        <w:t>( see</w:t>
+      </w:r>
+      <w:proofErr w:type="gramEnd"/>
+      <w:r>
+        <w:rPr>
+          <w:sz w:val="18"/>
+          <w:szCs w:val="18"/>
+          <w:lang w:val="en-US"/>
+        </w:rPr>
+        <w:t xml:space="preserve"> figure reconstruction from our paper last semester Fig 8/)</w:t>
+      </w:r>
+    </w:p>
+    <w:p>
+      <w:pPr>
+        <w:rPr>
+          <w:rFonts w:ascii="Times New Roman" w:hAnsi="Times New Roman" w:cs="Times New Roman"/>
+          <w:sz w:val="18"/>
+          <w:szCs w:val="18"/>
+        </w:rPr>
+      </w:pPr>
+      <w:proofErr w:type="spellStart"/>
+      <w:r>
+        <w:rPr>
+          <w:rFonts w:ascii="Times New Roman" w:hAnsi="Times New Roman" w:cs="Times New Roman"/>
+          <w:sz w:val="18"/>
+          <w:szCs w:val="18"/>
+        </w:rPr>
+        <w:t>III.</w:t>
+      </w:r>
+      <w:r>
+        <w:rPr>
+          <w:rFonts w:ascii="Times New Roman" w:hAnsi="Times New Roman" w:cs="Times New Roman"/>
+          <w:sz w:val="18"/>
+          <w:szCs w:val="18"/>
+        </w:rPr>
+        <w:t>System</w:t>
+      </w:r>
+      <w:proofErr w:type="spellEnd"/>
       <w:r>
         <w:rPr>
           <w:rFonts w:ascii="Times New Roman" w:hAnsi="Times New Roman" w:cs="Times New Roman"/>
@@ -3252,6 +3728,255 @@
         </w:rPr>
         <w:t xml:space="preserve"> </w:t>
       </w:r>
+      <w:r>
+        <w:rPr>
+          <w:rFonts w:ascii="Times New Roman" w:hAnsi="Times New Roman" w:cs="Times New Roman"/>
+          <w:sz w:val="18"/>
+          <w:szCs w:val="18"/>
+        </w:rPr>
+        <w:t>Implementation</w:t>
+      </w:r>
+    </w:p>
+    <w:p>
+      <w:pPr>
+        <w:rPr>
+          <w:rFonts w:ascii="Times New Roman" w:hAnsi="Times New Roman" w:cs="Times New Roman"/>
+          <w:sz w:val="18"/>
+          <w:szCs w:val="18"/>
+        </w:rPr>
+      </w:pPr>
+      <w:r>
+        <w:rPr>
+          <w:rFonts w:ascii="Times New Roman" w:hAnsi="Times New Roman" w:cs="Times New Roman"/>
+          <w:sz w:val="18"/>
+          <w:szCs w:val="18"/>
+        </w:rPr>
+        <w:t xml:space="preserve">To implement the FISTA algorithm from our method section II into our different computing </w:t>
+      </w:r>
+      <w:r>
+        <w:rPr>
+          <w:rFonts w:ascii="Times New Roman" w:hAnsi="Times New Roman" w:cs="Times New Roman"/>
+          <w:sz w:val="18"/>
+          <w:szCs w:val="18"/>
+        </w:rPr>
+        <w:t>platforms (</w:t>
+      </w:r>
+      <w:r>
+        <w:rPr>
+          <w:rFonts w:ascii="Times New Roman" w:hAnsi="Times New Roman" w:cs="Times New Roman"/>
+          <w:sz w:val="18"/>
+          <w:szCs w:val="18"/>
+        </w:rPr>
+        <w:t>CP</w:t>
+      </w:r>
+      <w:r>
+        <w:rPr>
+          <w:rFonts w:ascii="Times New Roman" w:hAnsi="Times New Roman" w:cs="Times New Roman"/>
+          <w:sz w:val="18"/>
+          <w:szCs w:val="18"/>
+        </w:rPr>
+        <w:t>):</w:t>
+      </w:r>
+      <w:r>
+        <w:rPr>
+          <w:rFonts w:ascii="Times New Roman" w:hAnsi="Times New Roman" w:cs="Times New Roman"/>
+          <w:sz w:val="18"/>
+          <w:szCs w:val="18"/>
+        </w:rPr>
+        <w:t xml:space="preserve"> </w:t>
+      </w:r>
+      <w:r>
+        <w:rPr>
+          <w:rFonts w:ascii="Times New Roman" w:hAnsi="Times New Roman" w:cs="Times New Roman"/>
+          <w:sz w:val="18"/>
+          <w:szCs w:val="18"/>
+        </w:rPr>
+        <w:t>GPU, CPU</w:t>
+      </w:r>
+      <w:r>
+        <w:rPr>
+          <w:rFonts w:ascii="Times New Roman" w:hAnsi="Times New Roman" w:cs="Times New Roman"/>
+          <w:sz w:val="18"/>
+          <w:szCs w:val="18"/>
+        </w:rPr>
+        <w:t xml:space="preserve"> and FPGA, we </w:t>
+      </w:r>
+      <w:r>
+        <w:rPr>
+          <w:rFonts w:ascii="Times New Roman" w:hAnsi="Times New Roman" w:cs="Times New Roman"/>
+          <w:sz w:val="18"/>
+          <w:szCs w:val="18"/>
+        </w:rPr>
+        <w:t>must</w:t>
+      </w:r>
+      <w:r>
+        <w:rPr>
+          <w:rFonts w:ascii="Times New Roman" w:hAnsi="Times New Roman" w:cs="Times New Roman"/>
+          <w:sz w:val="18"/>
+          <w:szCs w:val="18"/>
+        </w:rPr>
+        <w:t xml:space="preserve"> </w:t>
+      </w:r>
+      <w:r>
+        <w:rPr>
+          <w:rFonts w:ascii="Times New Roman" w:hAnsi="Times New Roman" w:cs="Times New Roman"/>
+          <w:sz w:val="18"/>
+          <w:szCs w:val="18"/>
+        </w:rPr>
+        <w:t>consider</w:t>
+      </w:r>
+      <w:r>
+        <w:rPr>
+          <w:rFonts w:ascii="Times New Roman" w:hAnsi="Times New Roman" w:cs="Times New Roman"/>
+          <w:sz w:val="18"/>
+          <w:szCs w:val="18"/>
+        </w:rPr>
+        <w:t xml:space="preserve"> the structural differences of each </w:t>
+      </w:r>
+      <w:r>
+        <w:rPr>
+          <w:rFonts w:ascii="Times New Roman" w:hAnsi="Times New Roman" w:cs="Times New Roman"/>
+          <w:sz w:val="18"/>
+          <w:szCs w:val="18"/>
+        </w:rPr>
+        <w:t xml:space="preserve">CP. The </w:t>
+      </w:r>
+      <w:r>
+        <w:rPr>
+          <w:rFonts w:ascii="Times New Roman" w:hAnsi="Times New Roman" w:cs="Times New Roman"/>
+          <w:sz w:val="18"/>
+          <w:szCs w:val="18"/>
+        </w:rPr>
+        <w:t xml:space="preserve">main components of our algorithm consist of six major sections: </w:t>
+      </w:r>
+      <w:proofErr w:type="spellStart"/>
+      <w:r>
+        <w:rPr>
+          <w:rFonts w:ascii="Times New Roman" w:hAnsi="Times New Roman" w:cs="Times New Roman"/>
+          <w:sz w:val="18"/>
+          <w:szCs w:val="18"/>
+        </w:rPr>
+        <w:t>i</w:t>
+      </w:r>
+      <w:proofErr w:type="spellEnd"/>
+      <w:r>
+        <w:rPr>
+          <w:rFonts w:ascii="Times New Roman" w:hAnsi="Times New Roman" w:cs="Times New Roman"/>
+          <w:sz w:val="18"/>
+          <w:szCs w:val="18"/>
+        </w:rPr>
+        <w:t>) padding/down sampling, ii)</w:t>
+      </w:r>
+      <w:r>
+        <w:rPr>
+          <w:rFonts w:ascii="Times New Roman" w:hAnsi="Times New Roman" w:cs="Times New Roman"/>
+          <w:sz w:val="18"/>
+          <w:szCs w:val="18"/>
+        </w:rPr>
+        <w:t xml:space="preserve"> FFT/IFFT, iii) Pre-computations of convolutional matrix and adjunct, iv)</w:t>
+      </w:r>
+      <w:r>
+        <w:rPr>
+          <w:rFonts w:ascii="Times New Roman" w:hAnsi="Times New Roman" w:cs="Times New Roman"/>
+          <w:sz w:val="18"/>
+          <w:szCs w:val="18"/>
+        </w:rPr>
+        <w:t xml:space="preserve"> Cropping, v) gradient-descent updates, vi) Data flow processing of new images into and out of </w:t>
+      </w:r>
+      <w:r>
+        <w:rPr>
+          <w:rFonts w:ascii="Times New Roman" w:hAnsi="Times New Roman" w:cs="Times New Roman"/>
+          <w:sz w:val="18"/>
+          <w:szCs w:val="18"/>
+        </w:rPr>
+        <w:t>memory. (See</w:t>
+      </w:r>
+      <w:r>
+        <w:rPr>
+          <w:rFonts w:ascii="Times New Roman" w:hAnsi="Times New Roman" w:cs="Times New Roman"/>
+          <w:sz w:val="18"/>
+          <w:szCs w:val="18"/>
+        </w:rPr>
+        <w:t xml:space="preserve"> Figure below)</w:t>
+      </w:r>
+    </w:p>
+    <w:p>
+      <w:pPr>
+        <w:rPr>
+          <w:rFonts w:ascii="Times New Roman" w:hAnsi="Times New Roman" w:cs="Times New Roman"/>
+          <w:sz w:val="18"/>
+          <w:szCs w:val="18"/>
+        </w:rPr>
+      </w:pPr>
+      <w:r>
+        <w:rPr>
+          <w:rFonts w:ascii="Times New Roman" w:hAnsi="Times New Roman" w:cs="Times New Roman"/>
+          <w:sz w:val="18"/>
+          <w:szCs w:val="18"/>
+        </w:rPr>
+        <w:t>In a GPU</w:t>
+      </w:r>
+    </w:p>
+    <w:p>
+      <w:pPr>
+        <w:rPr>
+          <w:rFonts w:ascii="Times New Roman" w:hAnsi="Times New Roman" w:cs="Times New Roman"/>
+          <w:sz w:val="18"/>
+          <w:szCs w:val="18"/>
+        </w:rPr>
+      </w:pPr>
+      <w:r>
+        <w:rPr>
+          <w:rFonts w:ascii="Times New Roman" w:hAnsi="Times New Roman" w:cs="Times New Roman"/>
+          <w:sz w:val="18"/>
+          <w:szCs w:val="18"/>
+        </w:rPr>
+        <w:t xml:space="preserve">For both CPU and GPU we perform a column order 1-D FFT followed </w:t>
+      </w:r>
+      <w:proofErr w:type="spellStart"/>
+      <w:r>
+        <w:rPr>
+          <w:rFonts w:ascii="Times New Roman" w:hAnsi="Times New Roman" w:cs="Times New Roman"/>
+          <w:sz w:val="18"/>
+          <w:szCs w:val="18"/>
+        </w:rPr>
+        <w:t>byua</w:t>
+      </w:r>
+      <w:proofErr w:type="spellEnd"/>
+      <w:r>
+        <w:rPr>
+          <w:rFonts w:ascii="Times New Roman" w:hAnsi="Times New Roman" w:cs="Times New Roman"/>
+          <w:sz w:val="18"/>
+          <w:szCs w:val="18"/>
+        </w:rPr>
+        <w:t xml:space="preserve"> 1D-FFT row-order computation</w:t>
+      </w:r>
+    </w:p>
+    <w:p>
+      <w:pPr>
+        <w:rPr>
+          <w:rFonts w:ascii="Times New Roman" w:hAnsi="Times New Roman" w:cs="Times New Roman"/>
+          <w:sz w:val="18"/>
+          <w:szCs w:val="18"/>
+        </w:rPr>
+      </w:pPr>
+    </w:p>
+    <w:p>
+      <w:pPr>
+        <w:rPr>
+          <w:rFonts w:ascii="Times New Roman" w:hAnsi="Times New Roman" w:cs="Times New Roman"/>
+          <w:sz w:val="18"/>
+          <w:szCs w:val="18"/>
+        </w:rPr>
+      </w:pPr>
+      <w:r>
+        <w:rPr>
+          <w:rFonts w:ascii="Times New Roman" w:hAnsi="Times New Roman" w:cs="Times New Roman"/>
+          <w:sz w:val="18"/>
+          <w:szCs w:val="18"/>
+        </w:rPr>
+        <w:t xml:space="preserve">&lt; add a figure with specs </w:t>
+      </w:r>
       <w:proofErr w:type="gramStart"/>
       <w:r>
         <w:rPr>
@@ -3259,7 +3984,15 @@
           <w:sz w:val="18"/>
           <w:szCs w:val="18"/>
         </w:rPr>
-        <w:t>( from</w:t>
+        <w:t xml:space="preserve">from </w:t>
+      </w:r>
+      <w:r>
+        <w:rPr>
+          <w:rFonts w:ascii="Times New Roman" w:hAnsi="Times New Roman" w:cs="Times New Roman"/>
+          <w:sz w:val="18"/>
+          <w:szCs w:val="18"/>
+        </w:rPr>
+        <w:t>.</w:t>
       </w:r>
       <w:proofErr w:type="gramEnd"/>
       <w:r>
@@ -3268,30 +4001,25 @@
           <w:sz w:val="18"/>
           <w:szCs w:val="18"/>
         </w:rPr>
-        <w:t xml:space="preserve"> Paper in Fall)</w:t>
-      </w:r>
-    </w:p>
-    <w:p>
-      <w:pPr>
-        <w:pStyle w:val="ListParagraph"/>
-        <w:numPr>
-          <w:ilvl w:val="0"/>
-          <w:numId w:val="2"/>
-        </w:numPr>
-        <w:rPr>
-          <w:rFonts w:ascii="Times New Roman" w:hAnsi="Times New Roman" w:cs="Times New Roman"/>
-          <w:sz w:val="18"/>
-          <w:szCs w:val="18"/>
-        </w:rPr>
-      </w:pPr>
-      <w:r>
-        <w:rPr>
-          <w:rFonts w:ascii="Times New Roman" w:hAnsi="Times New Roman" w:cs="Times New Roman"/>
-          <w:sz w:val="18"/>
-          <w:szCs w:val="18"/>
-        </w:rPr>
-        <w:lastRenderedPageBreak/>
-        <w:t xml:space="preserve">System </w:t>
+        <w:t xml:space="preserve"> </w:t>
+      </w:r>
+      <w:proofErr w:type="gramStart"/>
+      <w:r>
+        <w:rPr>
+          <w:rFonts w:ascii="Times New Roman" w:hAnsi="Times New Roman" w:cs="Times New Roman"/>
+          <w:sz w:val="18"/>
+          <w:szCs w:val="18"/>
+        </w:rPr>
+        <w:t>( see</w:t>
+      </w:r>
+      <w:proofErr w:type="gramEnd"/>
+      <w:r>
+        <w:rPr>
+          <w:rFonts w:ascii="Times New Roman" w:hAnsi="Times New Roman" w:cs="Times New Roman"/>
+          <w:sz w:val="18"/>
+          <w:szCs w:val="18"/>
+        </w:rPr>
+        <w:t xml:space="preserve"> reference 24 by </w:t>
       </w:r>
       <w:proofErr w:type="spellStart"/>
       <w:r>
@@ -3300,18 +4028,53 @@
           <w:sz w:val="18"/>
           <w:szCs w:val="18"/>
         </w:rPr>
-        <w:t>Implementatio</w:t>
+        <w:t>Lancouture</w:t>
       </w:r>
       <w:proofErr w:type="spellEnd"/>
-    </w:p>
-    <w:p>
-      <w:pPr>
-        <w:rPr>
-          <w:rFonts w:ascii="Times New Roman" w:hAnsi="Times New Roman" w:cs="Times New Roman"/>
-          <w:sz w:val="18"/>
-          <w:szCs w:val="18"/>
-        </w:rPr>
-      </w:pPr>
+      <w:r>
+        <w:rPr>
+          <w:rFonts w:ascii="Times New Roman" w:hAnsi="Times New Roman" w:cs="Times New Roman"/>
+          <w:sz w:val="18"/>
+          <w:szCs w:val="18"/>
+        </w:rPr>
+        <w:t xml:space="preserve"> in folder </w:t>
+      </w:r>
+      <w:proofErr w:type="spellStart"/>
+      <w:r>
+        <w:rPr>
+          <w:rFonts w:ascii="Times New Roman" w:hAnsi="Times New Roman" w:cs="Times New Roman"/>
+          <w:sz w:val="18"/>
+          <w:szCs w:val="18"/>
+        </w:rPr>
+        <w:t>solving_inverse</w:t>
+      </w:r>
+      <w:proofErr w:type="spellEnd"/>
+      <w:r>
+        <w:rPr>
+          <w:rFonts w:ascii="Times New Roman" w:hAnsi="Times New Roman" w:cs="Times New Roman"/>
+          <w:sz w:val="18"/>
+          <w:szCs w:val="18"/>
+        </w:rPr>
+        <w:t>/</w:t>
+      </w:r>
+      <w:proofErr w:type="spellStart"/>
+      <w:r>
+        <w:rPr>
+          <w:rFonts w:ascii="Times New Roman" w:hAnsi="Times New Roman" w:cs="Times New Roman"/>
+          <w:sz w:val="18"/>
+          <w:szCs w:val="18"/>
+        </w:rPr>
+        <w:t>non_real_time</w:t>
+      </w:r>
+      <w:proofErr w:type="spellEnd"/>
+      <w:r>
+        <w:rPr>
+          <w:rFonts w:ascii="Times New Roman" w:hAnsi="Times New Roman" w:cs="Times New Roman"/>
+          <w:sz w:val="18"/>
+          <w:szCs w:val="18"/>
+        </w:rPr>
+        <w:t xml:space="preserve"> table 4.1&gt;</w:t>
+      </w:r>
     </w:p>
     <w:p>
       <w:pPr>
@@ -3323,31 +4086,24 @@
           <w:szCs w:val="18"/>
         </w:rPr>
       </w:pPr>
-      <w:r>
-        <w:rPr>
-          <w:rFonts w:ascii="Times New Roman" w:hAnsi="Times New Roman" w:cs="Times New Roman"/>
-          <w:sz w:val="18"/>
-          <w:szCs w:val="18"/>
-        </w:rPr>
-        <w:t>What is multi-row 1D FFT</w:t>
-      </w:r>
-    </w:p>
-    <w:p>
-      <w:pPr>
-        <w:rPr>
-          <w:rFonts w:ascii="Times New Roman" w:hAnsi="Times New Roman" w:cs="Times New Roman"/>
-          <w:sz w:val="18"/>
-          <w:szCs w:val="18"/>
-        </w:rPr>
-      </w:pPr>
-      <w:r>
-        <w:rPr>
-          <w:rFonts w:ascii="Times New Roman" w:hAnsi="Times New Roman" w:cs="Times New Roman"/>
-          <w:sz w:val="18"/>
-          <w:szCs w:val="18"/>
-        </w:rPr>
-        <w:t xml:space="preserve">For both CPU and GPU we perform a column order 1-D FFT followed </w:t>
-      </w:r>
+    </w:p>
+    <w:p>
+      <w:pPr>
+        <w:rPr>
+          <w:rFonts w:ascii="Times New Roman" w:hAnsi="Times New Roman" w:cs="Times New Roman"/>
+          <w:sz w:val="18"/>
+          <w:szCs w:val="18"/>
+        </w:rPr>
+      </w:pPr>
+    </w:p>
+    <w:p>
+      <w:pPr>
+        <w:rPr>
+          <w:rFonts w:ascii="Times New Roman" w:hAnsi="Times New Roman" w:cs="Times New Roman"/>
+          <w:sz w:val="18"/>
+          <w:szCs w:val="18"/>
+        </w:rPr>
+      </w:pPr>
       <w:proofErr w:type="spellStart"/>
       <w:r>
         <w:rPr>
@@ -3355,53 +4111,7 @@
           <w:sz w:val="18"/>
           <w:szCs w:val="18"/>
         </w:rPr>
-        <w:t>byua</w:t>
-      </w:r>
-      <w:proofErr w:type="spellEnd"/>
-      <w:r>
-        <w:rPr>
-          <w:rFonts w:ascii="Times New Roman" w:hAnsi="Times New Roman" w:cs="Times New Roman"/>
-          <w:sz w:val="18"/>
-          <w:szCs w:val="18"/>
-        </w:rPr>
-        <w:t xml:space="preserve"> 1D-FFT row-order computation</w:t>
-      </w:r>
-    </w:p>
-    <w:p>
-      <w:pPr>
-        <w:pStyle w:val="ListParagraph"/>
-        <w:ind w:left="1800"/>
-        <w:rPr>
-          <w:rFonts w:ascii="Times New Roman" w:hAnsi="Times New Roman" w:cs="Times New Roman"/>
-          <w:sz w:val="18"/>
-          <w:szCs w:val="18"/>
-        </w:rPr>
-      </w:pPr>
-    </w:p>
-    <w:p>
-      <w:pPr>
-        <w:rPr>
-          <w:rFonts w:ascii="Times New Roman" w:hAnsi="Times New Roman" w:cs="Times New Roman"/>
-          <w:sz w:val="18"/>
-          <w:szCs w:val="18"/>
-        </w:rPr>
-      </w:pPr>
-    </w:p>
-    <w:p>
-      <w:pPr>
-        <w:rPr>
-          <w:rFonts w:ascii="Times New Roman" w:hAnsi="Times New Roman" w:cs="Times New Roman"/>
-          <w:sz w:val="18"/>
-          <w:szCs w:val="18"/>
-        </w:rPr>
-      </w:pPr>
-      <w:proofErr w:type="spellStart"/>
-      <w:r>
-        <w:rPr>
-          <w:rFonts w:ascii="Times New Roman" w:hAnsi="Times New Roman" w:cs="Times New Roman"/>
-          <w:sz w:val="18"/>
-          <w:szCs w:val="18"/>
-        </w:rPr>
+        <w:lastRenderedPageBreak/>
         <w:t>Sh</w:t>
       </w:r>
       <w:proofErr w:type="spellEnd"/>
@@ -3595,6 +4305,31 @@
           <w:szCs w:val="18"/>
         </w:rPr>
       </w:pPr>
+      <w:r>
+        <w:rPr>
+          <w:rFonts w:ascii="Times New Roman" w:hAnsi="Times New Roman" w:cs="Times New Roman"/>
+          <w:sz w:val="18"/>
+          <w:szCs w:val="18"/>
+        </w:rPr>
+        <w:t xml:space="preserve">&lt; Add a </w:t>
+      </w:r>
+      <w:r>
+        <w:rPr>
+          <w:rFonts w:ascii="Times New Roman" w:hAnsi="Times New Roman" w:cs="Times New Roman"/>
+          <w:sz w:val="18"/>
+          <w:szCs w:val="18"/>
+        </w:rPr>
+        <w:t>table that shows then specs of our own PC&gt;</w:t>
+      </w:r>
+    </w:p>
+    <w:p>
+      <w:pPr>
+        <w:rPr>
+          <w:rFonts w:ascii="Times New Roman" w:hAnsi="Times New Roman" w:cs="Times New Roman"/>
+          <w:sz w:val="18"/>
+          <w:szCs w:val="18"/>
+        </w:rPr>
+      </w:pPr>
     </w:p>
     <w:p>
       <w:pPr>
@@ -3783,26 +4518,48 @@
           <w:sz w:val="18"/>
           <w:szCs w:val="18"/>
         </w:rPr>
-        <w:t>With FPGA show our diagram</w:t>
-      </w:r>
-    </w:p>
-    <w:p>
-      <w:pPr>
-        <w:rPr>
-          <w:rFonts w:ascii="Times New Roman" w:hAnsi="Times New Roman" w:cs="Times New Roman"/>
-          <w:sz w:val="18"/>
-          <w:szCs w:val="18"/>
-        </w:rPr>
-      </w:pPr>
-    </w:p>
-    <w:p>
-      <w:pPr>
-        <w:rPr>
-          <w:rFonts w:ascii="Times New Roman" w:hAnsi="Times New Roman" w:cs="Times New Roman"/>
-          <w:sz w:val="18"/>
-          <w:szCs w:val="18"/>
-        </w:rPr>
-      </w:pPr>
+        <w:t>In and</w:t>
+      </w:r>
+      <w:r>
+        <w:rPr>
+          <w:rFonts w:ascii="Times New Roman" w:hAnsi="Times New Roman" w:cs="Times New Roman"/>
+          <w:sz w:val="18"/>
+          <w:szCs w:val="18"/>
+        </w:rPr>
+        <w:t xml:space="preserve"> FPGA</w:t>
+      </w:r>
+      <w:r>
+        <w:rPr>
+          <w:rFonts w:ascii="Times New Roman" w:hAnsi="Times New Roman" w:cs="Times New Roman"/>
+          <w:sz w:val="18"/>
+          <w:szCs w:val="18"/>
+        </w:rPr>
+        <w:t xml:space="preserve"> with flexibility offered by the fine-grain architecture of logic, memory, and DSP elements we breakdown our FISTA algorithm as follows. </w:t>
+      </w:r>
+      <w:r>
+        <w:rPr>
+          <w:rFonts w:ascii="Times New Roman" w:hAnsi="Times New Roman" w:cs="Times New Roman"/>
+          <w:sz w:val="18"/>
+          <w:szCs w:val="18"/>
+        </w:rPr>
+        <w:t>We buffer up the several frames of our original image that received from our CMOS sensor</w:t>
+      </w:r>
+      <w:r>
+        <w:rPr>
+          <w:rFonts w:ascii="Times New Roman" w:hAnsi="Times New Roman" w:cs="Times New Roman"/>
+          <w:sz w:val="18"/>
+          <w:szCs w:val="18"/>
+        </w:rPr>
+        <w:t xml:space="preserve"> of 3280(H) x 2464(V) into external DDR4 </w:t>
+      </w:r>
+      <w:r>
+        <w:rPr>
+          <w:rFonts w:ascii="Times New Roman" w:hAnsi="Times New Roman" w:cs="Times New Roman"/>
+          <w:sz w:val="18"/>
+          <w:szCs w:val="18"/>
+        </w:rPr>
+        <w:t xml:space="preserve">@ 32 bits wide. In the next step we would down sample our original image, this would help us save in total computational time, into </w:t>
+      </w:r>
       <w:proofErr w:type="gramStart"/>
       <w:r>
         <w:rPr>
@@ -3810,7 +4567,7 @@
           <w:sz w:val="18"/>
           <w:szCs w:val="18"/>
         </w:rPr>
-        <w:t>( From</w:t>
+        <w:t>a</w:t>
       </w:r>
       <w:proofErr w:type="gramEnd"/>
       <w:r>
@@ -3819,37 +4576,272 @@
           <w:sz w:val="18"/>
           <w:szCs w:val="18"/>
         </w:rPr>
-        <w:t xml:space="preserve"> Proposal)</w:t>
-      </w:r>
-      <w:r>
-        <w:rPr>
-          <w:rFonts w:ascii="Times New Roman" w:hAnsi="Times New Roman" w:cs="Times New Roman"/>
-          <w:sz w:val="18"/>
-          <w:szCs w:val="18"/>
-        </w:rPr>
-        <w:t>. How we do what we set out to do. Some of this comes from proposal</w:t>
-      </w:r>
+        <w:t xml:space="preserve"> image of size 256x324 pixels.</w:t>
+      </w:r>
+      <w:r>
+        <w:rPr>
+          <w:rFonts w:ascii="Times New Roman" w:hAnsi="Times New Roman" w:cs="Times New Roman"/>
+          <w:sz w:val="18"/>
+          <w:szCs w:val="18"/>
+        </w:rPr>
+        <w:t xml:space="preserve"> Down sampling in digital signal processing </w:t>
+      </w:r>
+      <w:r>
+        <w:rPr>
+          <w:rFonts w:ascii="Times New Roman" w:hAnsi="Times New Roman" w:cs="Times New Roman"/>
+          <w:sz w:val="18"/>
+          <w:szCs w:val="18"/>
+        </w:rPr>
+        <w:t>is</w:t>
+      </w:r>
+      <w:r>
+        <w:rPr>
+          <w:rFonts w:ascii="Times New Roman" w:hAnsi="Times New Roman" w:cs="Times New Roman"/>
+          <w:sz w:val="18"/>
+          <w:szCs w:val="18"/>
+        </w:rPr>
+        <w:t xml:space="preserve"> not an intensive operation and just really involves discarding N samples from a row or column. </w:t>
+      </w:r>
+      <w:r>
+        <w:rPr>
+          <w:rFonts w:ascii="Times New Roman" w:hAnsi="Times New Roman" w:cs="Times New Roman"/>
+          <w:sz w:val="18"/>
+          <w:szCs w:val="18"/>
+        </w:rPr>
+        <w:t>Proceeding, we would next need to pad our data so that we can streamline the processing into an FFT, as most FFTs are radix 2. So, for our FPGA implementation we would then convert our 256x324 image into a 512x1024 pixel image.</w:t>
+      </w:r>
+      <w:r>
+        <w:rPr>
+          <w:rFonts w:ascii="Times New Roman" w:hAnsi="Times New Roman" w:cs="Times New Roman"/>
+          <w:sz w:val="18"/>
+          <w:szCs w:val="18"/>
+        </w:rPr>
+        <w:t xml:space="preserve"> While FFT cores of radix 2 and N size up to 4K are just </w:t>
+      </w:r>
+      <w:r>
+        <w:rPr>
+          <w:rFonts w:ascii="Times New Roman" w:hAnsi="Times New Roman" w:cs="Times New Roman"/>
+          <w:sz w:val="18"/>
+          <w:szCs w:val="18"/>
+        </w:rPr>
+        <w:lastRenderedPageBreak/>
+        <w:t>IP cores of an FPGA vendor, 2-D cores need to be constructed out of those libraries in general. Here in our FPGA implementation, we would use internal block ram to buffer.</w:t>
+      </w:r>
+      <w:r>
+        <w:rPr>
+          <w:rFonts w:ascii="Times New Roman" w:hAnsi="Times New Roman" w:cs="Times New Roman"/>
+          <w:sz w:val="18"/>
+          <w:szCs w:val="18"/>
+        </w:rPr>
+        <w:t xml:space="preserve"> Figure </w:t>
+      </w:r>
+      <w:proofErr w:type="gramStart"/>
+      <w:r>
+        <w:rPr>
+          <w:rFonts w:ascii="Times New Roman" w:hAnsi="Times New Roman" w:cs="Times New Roman"/>
+          <w:sz w:val="18"/>
+          <w:szCs w:val="18"/>
+        </w:rPr>
+        <w:t>( For</w:t>
+      </w:r>
+      <w:proofErr w:type="gramEnd"/>
+      <w:r>
+        <w:rPr>
+          <w:rFonts w:ascii="Times New Roman" w:hAnsi="Times New Roman" w:cs="Times New Roman"/>
+          <w:sz w:val="18"/>
+          <w:szCs w:val="18"/>
+        </w:rPr>
+        <w:t xml:space="preserve"> 2-D FFT) highlights the basic strategy of construction. With the computation of the FFT</w:t>
+      </w:r>
+      <w:r>
+        <w:rPr>
+          <w:rFonts w:ascii="Times New Roman" w:hAnsi="Times New Roman" w:cs="Times New Roman"/>
+          <w:sz w:val="18"/>
+          <w:szCs w:val="18"/>
+        </w:rPr>
+        <w:t xml:space="preserve">, we multiply our pre-computed </w:t>
+      </w:r>
+      <w:r>
+        <w:rPr>
+          <w:rFonts w:ascii="Times New Roman" w:hAnsi="Times New Roman" w:cs="Times New Roman"/>
+          <w:sz w:val="18"/>
+          <w:szCs w:val="18"/>
+        </w:rPr>
+        <w:t>convolution matrix before computing the inverse FFT.</w:t>
+      </w:r>
+    </w:p>
+    <w:p>
+      <w:pPr>
+        <w:rPr>
+          <w:rFonts w:ascii="Times New Roman" w:hAnsi="Times New Roman" w:cs="Times New Roman"/>
+          <w:sz w:val="18"/>
+          <w:szCs w:val="18"/>
+        </w:rPr>
+      </w:pPr>
+      <w:r>
+        <w:rPr>
+          <w:rFonts w:ascii="Times New Roman" w:hAnsi="Times New Roman" w:cs="Times New Roman"/>
+          <w:sz w:val="18"/>
+          <w:szCs w:val="18"/>
+        </w:rPr>
+        <w:t>&lt; See figure for a</w:t>
+      </w:r>
+      <w:r>
+        <w:rPr>
+          <w:rFonts w:ascii="Times New Roman" w:hAnsi="Times New Roman" w:cs="Times New Roman"/>
+          <w:sz w:val="18"/>
+          <w:szCs w:val="18"/>
+        </w:rPr>
+        <w:t xml:space="preserve"> 2-D FFT</w:t>
+      </w:r>
+    </w:p>
+    <w:p>
+      <w:pPr>
+        <w:rPr>
+          <w:rFonts w:ascii="Times New Roman" w:hAnsi="Times New Roman" w:cs="Times New Roman"/>
+          <w:sz w:val="18"/>
+          <w:szCs w:val="18"/>
+        </w:rPr>
+      </w:pPr>
+      <w:r>
+        <w:rPr>
+          <w:rFonts w:ascii="Times New Roman" w:hAnsi="Times New Roman" w:cs="Times New Roman"/>
+          <w:sz w:val="18"/>
+          <w:szCs w:val="18"/>
+        </w:rPr>
+        <w:t xml:space="preserve">&lt; Add a </w:t>
+      </w:r>
+      <w:proofErr w:type="gramStart"/>
+      <w:r>
+        <w:rPr>
+          <w:rFonts w:ascii="Times New Roman" w:hAnsi="Times New Roman" w:cs="Times New Roman"/>
+          <w:sz w:val="18"/>
+          <w:szCs w:val="18"/>
+        </w:rPr>
+        <w:t>table</w:t>
+      </w:r>
+      <w:r>
+        <w:rPr>
+          <w:rFonts w:ascii="Times New Roman" w:hAnsi="Times New Roman" w:cs="Times New Roman"/>
+          <w:sz w:val="18"/>
+          <w:szCs w:val="18"/>
+        </w:rPr>
+        <w:t xml:space="preserve"> </w:t>
+      </w:r>
+      <w:r>
+        <w:rPr>
+          <w:rFonts w:ascii="Times New Roman" w:hAnsi="Times New Roman" w:cs="Times New Roman"/>
+          <w:sz w:val="18"/>
+          <w:szCs w:val="18"/>
+        </w:rPr>
+        <w:t xml:space="preserve"> with</w:t>
+      </w:r>
+      <w:proofErr w:type="gramEnd"/>
+      <w:r>
+        <w:rPr>
+          <w:rFonts w:ascii="Times New Roman" w:hAnsi="Times New Roman" w:cs="Times New Roman"/>
+          <w:sz w:val="18"/>
+          <w:szCs w:val="18"/>
+        </w:rPr>
+        <w:t xml:space="preserve"> specs </w:t>
+      </w:r>
+      <w:r>
+        <w:rPr>
+          <w:rFonts w:ascii="Times New Roman" w:hAnsi="Times New Roman" w:cs="Times New Roman"/>
+          <w:sz w:val="18"/>
+          <w:szCs w:val="18"/>
+        </w:rPr>
+        <w:t xml:space="preserve">of the </w:t>
+      </w:r>
+      <w:r>
+        <w:rPr>
+          <w:rFonts w:ascii="Times New Roman" w:hAnsi="Times New Roman" w:cs="Times New Roman"/>
+          <w:sz w:val="18"/>
+          <w:szCs w:val="18"/>
+        </w:rPr>
+        <w:t xml:space="preserve"> dev board </w:t>
+      </w:r>
+      <w:proofErr w:type="spellStart"/>
+      <w:r>
+        <w:rPr>
+          <w:rFonts w:ascii="Times New Roman" w:hAnsi="Times New Roman" w:cs="Times New Roman"/>
+          <w:sz w:val="18"/>
+          <w:szCs w:val="18"/>
+        </w:rPr>
+        <w:t>Ultrascale</w:t>
+      </w:r>
+      <w:proofErr w:type="spellEnd"/>
+      <w:r>
+        <w:rPr>
+          <w:rFonts w:ascii="Times New Roman" w:hAnsi="Times New Roman" w:cs="Times New Roman"/>
+          <w:sz w:val="18"/>
+          <w:szCs w:val="18"/>
+        </w:rPr>
+        <w:t>+ KCU116&gt;</w:t>
+      </w:r>
+    </w:p>
+    <w:p>
+      <w:pPr>
+        <w:rPr>
+          <w:rFonts w:ascii="Times New Roman" w:hAnsi="Times New Roman" w:cs="Times New Roman"/>
+          <w:sz w:val="18"/>
+          <w:szCs w:val="18"/>
+        </w:rPr>
+      </w:pPr>
+    </w:p>
+    <w:p>
+      <w:pPr>
+        <w:rPr>
+          <w:rFonts w:ascii="Times New Roman" w:hAnsi="Times New Roman" w:cs="Times New Roman"/>
+          <w:sz w:val="18"/>
+          <w:szCs w:val="18"/>
+        </w:rPr>
+      </w:pPr>
+      <w:proofErr w:type="spellStart"/>
+      <w:r>
+        <w:rPr>
+          <w:rFonts w:ascii="Times New Roman" w:hAnsi="Times New Roman" w:cs="Times New Roman"/>
+          <w:sz w:val="18"/>
+          <w:szCs w:val="18"/>
+        </w:rPr>
+        <w:t>IV.</w:t>
+      </w:r>
+      <w:r>
+        <w:rPr>
+          <w:rFonts w:ascii="Times New Roman" w:hAnsi="Times New Roman" w:cs="Times New Roman"/>
+          <w:sz w:val="18"/>
+          <w:szCs w:val="18"/>
+        </w:rPr>
+        <w:t>Results</w:t>
+      </w:r>
+      <w:proofErr w:type="spellEnd"/>
     </w:p>
     <w:p>
       <w:pPr>
         <w:pStyle w:val="ListParagraph"/>
-        <w:numPr>
-          <w:ilvl w:val="0"/>
-          <w:numId w:val="2"/>
-        </w:numPr>
-        <w:rPr>
-          <w:rFonts w:ascii="Times New Roman" w:hAnsi="Times New Roman" w:cs="Times New Roman"/>
-          <w:sz w:val="18"/>
-          <w:szCs w:val="18"/>
-        </w:rPr>
-      </w:pPr>
-      <w:r>
-        <w:rPr>
-          <w:rFonts w:ascii="Times New Roman" w:hAnsi="Times New Roman" w:cs="Times New Roman"/>
-          <w:sz w:val="18"/>
-          <w:szCs w:val="18"/>
-        </w:rPr>
-        <w:t>Results</w:t>
+        <w:rPr>
+          <w:rFonts w:ascii="Times New Roman" w:hAnsi="Times New Roman" w:cs="Times New Roman"/>
+          <w:sz w:val="18"/>
+          <w:szCs w:val="18"/>
+        </w:rPr>
+      </w:pPr>
+      <w:proofErr w:type="gramStart"/>
+      <w:r>
+        <w:rPr>
+          <w:rFonts w:ascii="Times New Roman" w:hAnsi="Times New Roman" w:cs="Times New Roman"/>
+          <w:sz w:val="18"/>
+          <w:szCs w:val="18"/>
+        </w:rPr>
+        <w:t>( Running</w:t>
+      </w:r>
+      <w:proofErr w:type="gramEnd"/>
+      <w:r>
+        <w:rPr>
+          <w:rFonts w:ascii="Times New Roman" w:hAnsi="Times New Roman" w:cs="Times New Roman"/>
+          <w:sz w:val="18"/>
+          <w:szCs w:val="18"/>
+        </w:rPr>
+        <w:t xml:space="preserve"> in Simulink)</w:t>
       </w:r>
     </w:p>
     <w:p>
@@ -3861,6 +4853,24 @@
           <w:szCs w:val="18"/>
         </w:rPr>
       </w:pPr>
+    </w:p>
+    <w:p>
+      <w:pPr>
+        <w:pStyle w:val="ListParagraph"/>
+        <w:rPr>
+          <w:rFonts w:ascii="Times New Roman" w:hAnsi="Times New Roman" w:cs="Times New Roman"/>
+          <w:sz w:val="18"/>
+          <w:szCs w:val="18"/>
+        </w:rPr>
+      </w:pPr>
+      <w:r>
+        <w:rPr>
+          <w:rFonts w:ascii="Times New Roman" w:hAnsi="Times New Roman" w:cs="Times New Roman"/>
+          <w:sz w:val="18"/>
+          <w:szCs w:val="18"/>
+        </w:rPr>
+        <w:t xml:space="preserve">Figure that shows images between diffused image and FFT of </w:t>
+      </w:r>
       <w:proofErr w:type="gramStart"/>
       <w:r>
         <w:rPr>
@@ -3868,7 +4878,7 @@
           <w:sz w:val="18"/>
           <w:szCs w:val="18"/>
         </w:rPr>
-        <w:t>( Running</w:t>
+        <w:t>it.(</w:t>
       </w:r>
       <w:proofErr w:type="gramEnd"/>
       <w:r>
@@ -3877,35 +4887,144 @@
           <w:sz w:val="18"/>
           <w:szCs w:val="18"/>
         </w:rPr>
-        <w:t xml:space="preserve"> in Simulink)</w:t>
-      </w:r>
-    </w:p>
-    <w:p>
-      <w:pPr>
-        <w:pStyle w:val="ListParagraph"/>
-        <w:rPr>
-          <w:rFonts w:ascii="Times New Roman" w:hAnsi="Times New Roman" w:cs="Times New Roman"/>
-          <w:sz w:val="18"/>
-          <w:szCs w:val="18"/>
-        </w:rPr>
-      </w:pPr>
-    </w:p>
-    <w:p>
-      <w:pPr>
-        <w:pStyle w:val="ListParagraph"/>
-        <w:rPr>
-          <w:rFonts w:ascii="Times New Roman" w:hAnsi="Times New Roman" w:cs="Times New Roman"/>
-          <w:sz w:val="18"/>
-          <w:szCs w:val="18"/>
-        </w:rPr>
-      </w:pPr>
-      <w:r>
-        <w:rPr>
-          <w:rFonts w:ascii="Times New Roman" w:hAnsi="Times New Roman" w:cs="Times New Roman"/>
-          <w:sz w:val="18"/>
-          <w:szCs w:val="18"/>
-        </w:rPr>
-        <w:t xml:space="preserve">Figure that shows images between diffused image and FFT of </w:t>
+        <w:t xml:space="preserve"> Maybe get this picture with Python)</w:t>
+      </w:r>
+    </w:p>
+    <w:p>
+      <w:pPr>
+        <w:rPr>
+          <w:rFonts w:ascii="Times New Roman" w:hAnsi="Times New Roman" w:cs="Times New Roman"/>
+          <w:sz w:val="18"/>
+          <w:szCs w:val="18"/>
+        </w:rPr>
+      </w:pPr>
+      <w:r>
+        <w:rPr>
+          <w:rFonts w:ascii="Times New Roman" w:hAnsi="Times New Roman" w:cs="Times New Roman"/>
+          <w:sz w:val="18"/>
+          <w:szCs w:val="18"/>
+        </w:rPr>
+        <w:t>Estimate with FPGA</w:t>
+      </w:r>
+    </w:p>
+    <w:p>
+      <w:pPr>
+        <w:rPr>
+          <w:rFonts w:ascii="Times New Roman" w:hAnsi="Times New Roman" w:cs="Times New Roman"/>
+          <w:sz w:val="18"/>
+          <w:szCs w:val="18"/>
+        </w:rPr>
+      </w:pPr>
+      <w:r>
+        <w:rPr>
+          <w:rFonts w:ascii="Times New Roman" w:hAnsi="Times New Roman" w:cs="Times New Roman"/>
+          <w:sz w:val="18"/>
+          <w:szCs w:val="18"/>
+        </w:rPr>
+        <w:t xml:space="preserve">In our system we will only compare </w:t>
+      </w:r>
+      <w:r>
+        <w:rPr>
+          <w:rFonts w:ascii="Times New Roman" w:hAnsi="Times New Roman" w:cs="Times New Roman"/>
+          <w:sz w:val="18"/>
+          <w:szCs w:val="18"/>
+        </w:rPr>
+        <w:t>the 2- dimensional FFTs since they account for the major processing modules in our FISTA deconvolution design.</w:t>
+      </w:r>
+    </w:p>
+    <w:p>
+      <w:pPr>
+        <w:rPr>
+          <w:rFonts w:ascii="Times New Roman" w:hAnsi="Times New Roman" w:cs="Times New Roman"/>
+          <w:sz w:val="18"/>
+          <w:szCs w:val="18"/>
+        </w:rPr>
+      </w:pPr>
+      <w:r>
+        <w:rPr>
+          <w:rFonts w:ascii="Times New Roman" w:hAnsi="Times New Roman" w:cs="Times New Roman"/>
+          <w:sz w:val="18"/>
+          <w:szCs w:val="18"/>
+        </w:rPr>
+        <w:t>Estimates with CPU</w:t>
+      </w:r>
+    </w:p>
+    <w:p>
+      <w:pPr>
+        <w:rPr>
+          <w:rFonts w:ascii="Times New Roman" w:hAnsi="Times New Roman" w:cs="Times New Roman"/>
+          <w:sz w:val="18"/>
+          <w:szCs w:val="18"/>
+        </w:rPr>
+      </w:pPr>
+      <w:r>
+        <w:rPr>
+          <w:rFonts w:ascii="Times New Roman" w:hAnsi="Times New Roman" w:cs="Times New Roman"/>
+          <w:sz w:val="18"/>
+          <w:szCs w:val="18"/>
+        </w:rPr>
+        <w:t>Estimates with GPU</w:t>
+      </w:r>
+    </w:p>
+    <w:p>
+      <w:pPr>
+        <w:rPr>
+          <w:rFonts w:ascii="Times New Roman" w:hAnsi="Times New Roman" w:cs="Times New Roman"/>
+          <w:sz w:val="18"/>
+          <w:szCs w:val="18"/>
+        </w:rPr>
+      </w:pPr>
+      <w:r>
+        <w:rPr>
+          <w:rFonts w:ascii="Times New Roman" w:hAnsi="Times New Roman" w:cs="Times New Roman"/>
+          <w:sz w:val="18"/>
+          <w:szCs w:val="18"/>
+        </w:rPr>
+        <w:t>Estimate with CPU and GPU in tandem.</w:t>
+      </w:r>
+    </w:p>
+    <w:p>
+      <w:pPr>
+        <w:rPr>
+          <w:rFonts w:ascii="Times New Roman" w:hAnsi="Times New Roman" w:cs="Times New Roman"/>
+          <w:sz w:val="18"/>
+          <w:szCs w:val="18"/>
+        </w:rPr>
+      </w:pPr>
+    </w:p>
+    <w:p>
+      <w:pPr>
+        <w:rPr>
+          <w:rFonts w:ascii="Times New Roman" w:hAnsi="Times New Roman" w:cs="Times New Roman"/>
+          <w:sz w:val="18"/>
+          <w:szCs w:val="18"/>
+        </w:rPr>
+      </w:pPr>
+      <w:r>
+        <w:rPr>
+          <w:rFonts w:ascii="Times New Roman" w:hAnsi="Times New Roman" w:cs="Times New Roman"/>
+          <w:sz w:val="18"/>
+          <w:szCs w:val="18"/>
+        </w:rPr>
+        <w:t xml:space="preserve">Do the times meet our system requirements for processing 30 frames a second for a size image that has been </w:t>
+      </w:r>
+      <w:proofErr w:type="spellStart"/>
+      <w:r>
+        <w:rPr>
+          <w:rFonts w:ascii="Times New Roman" w:hAnsi="Times New Roman" w:cs="Times New Roman"/>
+          <w:sz w:val="18"/>
+          <w:szCs w:val="18"/>
+        </w:rPr>
+        <w:t>downsampled</w:t>
+      </w:r>
+      <w:proofErr w:type="spellEnd"/>
+      <w:r>
+        <w:rPr>
+          <w:rFonts w:ascii="Times New Roman" w:hAnsi="Times New Roman" w:cs="Times New Roman"/>
+          <w:sz w:val="18"/>
+          <w:szCs w:val="18"/>
+        </w:rPr>
+        <w:t xml:space="preserve"> from the original full CMOS </w:t>
       </w:r>
       <w:proofErr w:type="gramStart"/>
       <w:r>
@@ -3914,136 +5033,27 @@
           <w:sz w:val="18"/>
           <w:szCs w:val="18"/>
         </w:rPr>
-        <w:t>it.(</w:t>
+        <w:t>array.</w:t>
       </w:r>
       <w:proofErr w:type="gramEnd"/>
-      <w:r>
-        <w:rPr>
-          <w:rFonts w:ascii="Times New Roman" w:hAnsi="Times New Roman" w:cs="Times New Roman"/>
-          <w:sz w:val="18"/>
-          <w:szCs w:val="18"/>
-        </w:rPr>
-        <w:t xml:space="preserve"> Maybe get this picture with Python)</w:t>
-      </w:r>
-    </w:p>
-    <w:p>
-      <w:pPr>
-        <w:rPr>
-          <w:rFonts w:ascii="Times New Roman" w:hAnsi="Times New Roman" w:cs="Times New Roman"/>
-          <w:sz w:val="18"/>
-          <w:szCs w:val="18"/>
-        </w:rPr>
-      </w:pPr>
-      <w:r>
-        <w:rPr>
-          <w:rFonts w:ascii="Times New Roman" w:hAnsi="Times New Roman" w:cs="Times New Roman"/>
-          <w:sz w:val="18"/>
-          <w:szCs w:val="18"/>
-        </w:rPr>
-        <w:t>Estimate with FPGA</w:t>
-      </w:r>
-    </w:p>
-    <w:p>
-      <w:pPr>
-        <w:rPr>
-          <w:rFonts w:ascii="Times New Roman" w:hAnsi="Times New Roman" w:cs="Times New Roman"/>
-          <w:sz w:val="18"/>
-          <w:szCs w:val="18"/>
-        </w:rPr>
-      </w:pPr>
-      <w:r>
-        <w:rPr>
-          <w:rFonts w:ascii="Times New Roman" w:hAnsi="Times New Roman" w:cs="Times New Roman"/>
-          <w:sz w:val="18"/>
-          <w:szCs w:val="18"/>
-        </w:rPr>
-        <w:t xml:space="preserve">In our system we will only compare </w:t>
-      </w:r>
-      <w:r>
-        <w:rPr>
-          <w:rFonts w:ascii="Times New Roman" w:hAnsi="Times New Roman" w:cs="Times New Roman"/>
-          <w:sz w:val="18"/>
-          <w:szCs w:val="18"/>
-        </w:rPr>
-        <w:t>the 2- dimensional FFTs since they account for the major processing modules in our FISTA deconvolution design.</w:t>
-      </w:r>
-    </w:p>
-    <w:p>
-      <w:pPr>
-        <w:rPr>
-          <w:rFonts w:ascii="Times New Roman" w:hAnsi="Times New Roman" w:cs="Times New Roman"/>
-          <w:sz w:val="18"/>
-          <w:szCs w:val="18"/>
-        </w:rPr>
-      </w:pPr>
-      <w:r>
-        <w:rPr>
-          <w:rFonts w:ascii="Times New Roman" w:hAnsi="Times New Roman" w:cs="Times New Roman"/>
-          <w:sz w:val="18"/>
-          <w:szCs w:val="18"/>
-        </w:rPr>
-        <w:t>Estimates with CPU</w:t>
-      </w:r>
-    </w:p>
-    <w:p>
-      <w:pPr>
-        <w:rPr>
-          <w:rFonts w:ascii="Times New Roman" w:hAnsi="Times New Roman" w:cs="Times New Roman"/>
-          <w:sz w:val="18"/>
-          <w:szCs w:val="18"/>
-        </w:rPr>
-      </w:pPr>
-      <w:r>
-        <w:rPr>
-          <w:rFonts w:ascii="Times New Roman" w:hAnsi="Times New Roman" w:cs="Times New Roman"/>
-          <w:sz w:val="18"/>
-          <w:szCs w:val="18"/>
-        </w:rPr>
-        <w:t>Estimates with GPU</w:t>
-      </w:r>
-    </w:p>
-    <w:p>
-      <w:pPr>
-        <w:rPr>
-          <w:rFonts w:ascii="Times New Roman" w:hAnsi="Times New Roman" w:cs="Times New Roman"/>
-          <w:sz w:val="18"/>
-          <w:szCs w:val="18"/>
-        </w:rPr>
-      </w:pPr>
-      <w:r>
-        <w:rPr>
-          <w:rFonts w:ascii="Times New Roman" w:hAnsi="Times New Roman" w:cs="Times New Roman"/>
-          <w:sz w:val="18"/>
-          <w:szCs w:val="18"/>
-        </w:rPr>
-        <w:t>Estimate with CPU and GPU in tandem.</w:t>
-      </w:r>
-    </w:p>
-    <w:p>
-      <w:pPr>
-        <w:rPr>
-          <w:rFonts w:ascii="Times New Roman" w:hAnsi="Times New Roman" w:cs="Times New Roman"/>
-          <w:sz w:val="18"/>
-          <w:szCs w:val="18"/>
-        </w:rPr>
-      </w:pPr>
-    </w:p>
-    <w:p>
-      <w:pPr>
-        <w:rPr>
-          <w:rFonts w:ascii="Times New Roman" w:hAnsi="Times New Roman" w:cs="Times New Roman"/>
-          <w:sz w:val="18"/>
-          <w:szCs w:val="18"/>
-        </w:rPr>
-      </w:pPr>
-      <w:r>
-        <w:rPr>
-          <w:rFonts w:ascii="Times New Roman" w:hAnsi="Times New Roman" w:cs="Times New Roman"/>
-          <w:sz w:val="18"/>
-          <w:szCs w:val="18"/>
-        </w:rPr>
-        <w:t xml:space="preserve">Do the times meet our system requirements for processing 30 frames a second for a size image that has been </w:t>
-      </w:r>
+    </w:p>
+    <w:p>
+      <w:pPr>
+        <w:rPr>
+          <w:rFonts w:ascii="Times New Roman" w:hAnsi="Times New Roman" w:cs="Times New Roman"/>
+          <w:sz w:val="18"/>
+          <w:szCs w:val="18"/>
+        </w:rPr>
+      </w:pPr>
+    </w:p>
+    <w:p>
+      <w:pPr>
+        <w:rPr>
+          <w:rFonts w:ascii="Times New Roman" w:hAnsi="Times New Roman" w:cs="Times New Roman"/>
+          <w:sz w:val="18"/>
+          <w:szCs w:val="18"/>
+        </w:rPr>
+      </w:pPr>
       <w:proofErr w:type="spellStart"/>
       <w:r>
         <w:rPr>
@@ -4051,7 +5061,15 @@
           <w:sz w:val="18"/>
           <w:szCs w:val="18"/>
         </w:rPr>
-        <w:t>downsampled</w:t>
+        <w:t>V.</w:t>
+      </w:r>
+      <w:r>
+        <w:rPr>
+          <w:rFonts w:ascii="Times New Roman" w:hAnsi="Times New Roman" w:cs="Times New Roman"/>
+          <w:sz w:val="18"/>
+          <w:szCs w:val="18"/>
+        </w:rPr>
+        <w:t>Discussion</w:t>
       </w:r>
       <w:proofErr w:type="spellEnd"/>
       <w:r>
@@ -4060,7 +5078,33 @@
           <w:sz w:val="18"/>
           <w:szCs w:val="18"/>
         </w:rPr>
-        <w:t xml:space="preserve"> from the original full CMOS </w:t>
+        <w:t xml:space="preserve"> </w:t>
+      </w:r>
+    </w:p>
+    <w:p>
+      <w:pPr>
+        <w:rPr>
+          <w:rFonts w:ascii="Times New Roman" w:hAnsi="Times New Roman" w:cs="Times New Roman"/>
+          <w:sz w:val="18"/>
+          <w:szCs w:val="18"/>
+        </w:rPr>
+      </w:pPr>
+    </w:p>
+    <w:p>
+      <w:pPr>
+        <w:rPr>
+          <w:rFonts w:ascii="Times New Roman" w:hAnsi="Times New Roman" w:cs="Times New Roman"/>
+          <w:sz w:val="18"/>
+          <w:szCs w:val="18"/>
+        </w:rPr>
+      </w:pPr>
+      <w:r>
+        <w:rPr>
+          <w:rFonts w:ascii="Times New Roman" w:hAnsi="Times New Roman" w:cs="Times New Roman"/>
+          <w:sz w:val="18"/>
+          <w:szCs w:val="18"/>
+        </w:rPr>
+        <w:t xml:space="preserve">Talk about calcium imaging to be done </w:t>
       </w:r>
       <w:proofErr w:type="gramStart"/>
       <w:r>
@@ -4069,47 +5113,148 @@
           <w:sz w:val="18"/>
           <w:szCs w:val="18"/>
         </w:rPr>
-        <w:t>array.</w:t>
+        <w:t>Other</w:t>
       </w:r>
       <w:proofErr w:type="gramEnd"/>
-    </w:p>
-    <w:p>
-      <w:pPr>
-        <w:pStyle w:val="ListParagraph"/>
-        <w:numPr>
-          <w:ilvl w:val="0"/>
-          <w:numId w:val="2"/>
-        </w:numPr>
-        <w:rPr>
-          <w:rFonts w:ascii="Times New Roman" w:hAnsi="Times New Roman" w:cs="Times New Roman"/>
-          <w:sz w:val="18"/>
-          <w:szCs w:val="18"/>
-        </w:rPr>
-      </w:pPr>
-      <w:r>
-        <w:rPr>
-          <w:rFonts w:ascii="Times New Roman" w:hAnsi="Times New Roman" w:cs="Times New Roman"/>
-          <w:sz w:val="18"/>
-          <w:szCs w:val="18"/>
-        </w:rPr>
-        <w:t>Discussion and Conclusion</w:t>
-      </w:r>
-    </w:p>
-    <w:p>
-      <w:pPr>
-        <w:rPr>
-          <w:rFonts w:ascii="Times New Roman" w:hAnsi="Times New Roman" w:cs="Times New Roman"/>
-          <w:sz w:val="18"/>
-          <w:szCs w:val="18"/>
-        </w:rPr>
-      </w:pPr>
-      <w:r>
-        <w:rPr>
-          <w:rFonts w:ascii="Times New Roman" w:hAnsi="Times New Roman" w:cs="Times New Roman"/>
-          <w:sz w:val="18"/>
-          <w:szCs w:val="18"/>
-        </w:rPr>
-        <w:t xml:space="preserve">Talk about calcium imaging to be done </w:t>
+      <w:r>
+        <w:rPr>
+          <w:rFonts w:ascii="Times New Roman" w:hAnsi="Times New Roman" w:cs="Times New Roman"/>
+          <w:sz w:val="18"/>
+          <w:szCs w:val="18"/>
+        </w:rPr>
+        <w:t xml:space="preserve"> types of processors</w:t>
+      </w:r>
+    </w:p>
+    <w:p>
+      <w:pPr>
+        <w:rPr>
+          <w:rFonts w:ascii="Times New Roman" w:hAnsi="Times New Roman" w:cs="Times New Roman"/>
+          <w:sz w:val="18"/>
+          <w:szCs w:val="18"/>
+        </w:rPr>
+      </w:pPr>
+      <w:r>
+        <w:rPr>
+          <w:rFonts w:ascii="Times New Roman" w:hAnsi="Times New Roman" w:cs="Times New Roman"/>
+          <w:sz w:val="18"/>
+          <w:szCs w:val="18"/>
+        </w:rPr>
+        <w:t xml:space="preserve">The reason we want to use a diffuser is for the </w:t>
+      </w:r>
+      <w:proofErr w:type="spellStart"/>
+      <w:r>
+        <w:rPr>
+          <w:rFonts w:ascii="Times New Roman" w:hAnsi="Times New Roman" w:cs="Times New Roman"/>
+          <w:sz w:val="18"/>
+          <w:szCs w:val="18"/>
+        </w:rPr>
+        <w:t>tradefoss</w:t>
+      </w:r>
+      <w:proofErr w:type="spellEnd"/>
+      <w:r>
+        <w:rPr>
+          <w:rFonts w:ascii="Times New Roman" w:hAnsi="Times New Roman" w:cs="Times New Roman"/>
+          <w:sz w:val="18"/>
+          <w:szCs w:val="18"/>
+        </w:rPr>
+        <w:t xml:space="preserve"> that we have discussed but also the reason that we are interested in a fast way to do </w:t>
+      </w:r>
+      <w:proofErr w:type="spellStart"/>
+      <w:r>
+        <w:rPr>
+          <w:rFonts w:ascii="Times New Roman" w:hAnsi="Times New Roman" w:cs="Times New Roman"/>
+          <w:sz w:val="18"/>
+          <w:szCs w:val="18"/>
+        </w:rPr>
+        <w:t>compitations</w:t>
+      </w:r>
+      <w:proofErr w:type="spellEnd"/>
+      <w:r>
+        <w:rPr>
+          <w:rFonts w:ascii="Times New Roman" w:hAnsi="Times New Roman" w:cs="Times New Roman"/>
+          <w:sz w:val="18"/>
+          <w:szCs w:val="18"/>
+        </w:rPr>
+        <w:t xml:space="preserve"> is that the processing of the steps for calcium imaging also requires a certain amount of time</w:t>
+      </w:r>
+    </w:p>
+    <w:p>
+      <w:pPr>
+        <w:rPr>
+          <w:rFonts w:ascii="Times New Roman" w:hAnsi="Times New Roman" w:cs="Times New Roman"/>
+          <w:sz w:val="18"/>
+          <w:szCs w:val="18"/>
+        </w:rPr>
+      </w:pPr>
+    </w:p>
+    <w:p>
+      <w:pPr>
+        <w:rPr>
+          <w:rFonts w:ascii="Times New Roman" w:hAnsi="Times New Roman" w:cs="Times New Roman"/>
+          <w:sz w:val="18"/>
+          <w:szCs w:val="18"/>
+        </w:rPr>
+      </w:pPr>
+      <w:r>
+        <w:rPr>
+          <w:rFonts w:ascii="Times New Roman" w:hAnsi="Times New Roman" w:cs="Times New Roman"/>
+          <w:sz w:val="18"/>
+          <w:szCs w:val="18"/>
+        </w:rPr>
+        <w:t xml:space="preserve">??? Why even try to </w:t>
+      </w:r>
+      <w:proofErr w:type="spellStart"/>
+      <w:r>
+        <w:rPr>
+          <w:rFonts w:ascii="Times New Roman" w:hAnsi="Times New Roman" w:cs="Times New Roman"/>
+          <w:sz w:val="18"/>
+          <w:szCs w:val="18"/>
+        </w:rPr>
+        <w:t>comnibe</w:t>
+      </w:r>
+      <w:proofErr w:type="spellEnd"/>
+      <w:r>
+        <w:rPr>
+          <w:rFonts w:ascii="Times New Roman" w:hAnsi="Times New Roman" w:cs="Times New Roman"/>
+          <w:sz w:val="18"/>
+          <w:szCs w:val="18"/>
+        </w:rPr>
+        <w:t xml:space="preserve"> in real time the functional processing of diffusion with calcium imaging</w:t>
+      </w:r>
+    </w:p>
+    <w:p>
+      <w:pPr>
+        <w:rPr>
+          <w:rFonts w:ascii="Times New Roman" w:hAnsi="Times New Roman" w:cs="Times New Roman"/>
+          <w:sz w:val="18"/>
+          <w:szCs w:val="18"/>
+        </w:rPr>
+      </w:pPr>
+      <w:r>
+        <w:rPr>
+          <w:rFonts w:ascii="Times New Roman" w:hAnsi="Times New Roman" w:cs="Times New Roman"/>
+          <w:sz w:val="18"/>
+          <w:szCs w:val="18"/>
+        </w:rPr>
+        <w:t xml:space="preserve">Well I would say that </w:t>
+      </w:r>
+      <w:proofErr w:type="spellStart"/>
+      <w:r>
+        <w:rPr>
+          <w:rFonts w:ascii="Times New Roman" w:hAnsi="Times New Roman" w:cs="Times New Roman"/>
+          <w:sz w:val="18"/>
+          <w:szCs w:val="18"/>
+        </w:rPr>
+        <w:t>threre</w:t>
+      </w:r>
+      <w:proofErr w:type="spellEnd"/>
+      <w:r>
+        <w:rPr>
+          <w:rFonts w:ascii="Times New Roman" w:hAnsi="Times New Roman" w:cs="Times New Roman"/>
+          <w:sz w:val="18"/>
+          <w:szCs w:val="18"/>
+        </w:rPr>
+        <w:t xml:space="preserve"> are applications and papers that discuss real time calcium imaging </w:t>
       </w:r>
       <w:proofErr w:type="gramStart"/>
       <w:r>
@@ -4118,7 +5263,7 @@
           <w:sz w:val="18"/>
           <w:szCs w:val="18"/>
         </w:rPr>
-        <w:t>Other</w:t>
+        <w:t>BCAS(</w:t>
       </w:r>
       <w:proofErr w:type="gramEnd"/>
       <w:r>
@@ -4127,24 +5272,7 @@
           <w:sz w:val="18"/>
           <w:szCs w:val="18"/>
         </w:rPr>
-        <w:t xml:space="preserve"> types of processors</w:t>
-      </w:r>
-    </w:p>
-    <w:p>
-      <w:pPr>
-        <w:rPr>
-          <w:rFonts w:ascii="Times New Roman" w:hAnsi="Times New Roman" w:cs="Times New Roman"/>
-          <w:sz w:val="18"/>
-          <w:szCs w:val="18"/>
-        </w:rPr>
-      </w:pPr>
-      <w:r>
-        <w:rPr>
-          <w:rFonts w:ascii="Times New Roman" w:hAnsi="Times New Roman" w:cs="Times New Roman"/>
-          <w:sz w:val="18"/>
-          <w:szCs w:val="18"/>
-        </w:rPr>
-        <w:t xml:space="preserve">The reason we want to use a diffuser is for the </w:t>
+        <w:t xml:space="preserve">UCLA folk) and that adding the diffusion we are really just </w:t>
       </w:r>
       <w:proofErr w:type="spellStart"/>
       <w:r>
@@ -4153,7 +5281,7 @@
           <w:sz w:val="18"/>
           <w:szCs w:val="18"/>
         </w:rPr>
-        <w:t>tradefoss</w:t>
+        <w:t>chaging</w:t>
       </w:r>
       <w:proofErr w:type="spellEnd"/>
       <w:r>
@@ -4162,7 +5290,7 @@
           <w:sz w:val="18"/>
           <w:szCs w:val="18"/>
         </w:rPr>
-        <w:t xml:space="preserve"> that we have discussed but also the reason that we are interested in a fast way to do </w:t>
+        <w:t xml:space="preserve"> the front end of how we collect light to better enhance the overall system. Said otherwise we have just added another pre-processor step </w:t>
       </w:r>
       <w:proofErr w:type="spellStart"/>
       <w:r>
@@ -4171,7 +5299,7 @@
           <w:sz w:val="18"/>
           <w:szCs w:val="18"/>
         </w:rPr>
-        <w:t>compitations</w:t>
+        <w:t>tlo</w:t>
       </w:r>
       <w:proofErr w:type="spellEnd"/>
       <w:r>
@@ -4180,33 +5308,7 @@
           <w:sz w:val="18"/>
           <w:szCs w:val="18"/>
         </w:rPr>
-        <w:t xml:space="preserve"> is that the processing of the steps for calcium imaging also requires a certain amount of time</w:t>
-      </w:r>
-    </w:p>
-    <w:p>
-      <w:pPr>
-        <w:rPr>
-          <w:rFonts w:ascii="Times New Roman" w:hAnsi="Times New Roman" w:cs="Times New Roman"/>
-          <w:sz w:val="18"/>
-          <w:szCs w:val="18"/>
-        </w:rPr>
-      </w:pPr>
-    </w:p>
-    <w:p>
-      <w:pPr>
-        <w:rPr>
-          <w:rFonts w:ascii="Times New Roman" w:hAnsi="Times New Roman" w:cs="Times New Roman"/>
-          <w:sz w:val="18"/>
-          <w:szCs w:val="18"/>
-        </w:rPr>
-      </w:pPr>
-      <w:r>
-        <w:rPr>
-          <w:rFonts w:ascii="Times New Roman" w:hAnsi="Times New Roman" w:cs="Times New Roman"/>
-          <w:sz w:val="18"/>
-          <w:szCs w:val="18"/>
-        </w:rPr>
-        <w:t xml:space="preserve">??? Why even try to </w:t>
+        <w:t xml:space="preserve"> the </w:t>
       </w:r>
       <w:proofErr w:type="spellStart"/>
       <w:r>
@@ -4215,7 +5317,7 @@
           <w:sz w:val="18"/>
           <w:szCs w:val="18"/>
         </w:rPr>
-        <w:t>comnibe</w:t>
+        <w:t>systemn</w:t>
       </w:r>
       <w:proofErr w:type="spellEnd"/>
       <w:r>
@@ -4224,24 +5326,7 @@
           <w:sz w:val="18"/>
           <w:szCs w:val="18"/>
         </w:rPr>
-        <w:t xml:space="preserve"> in real time the functional processing of diffusion with calcium imaging</w:t>
-      </w:r>
-    </w:p>
-    <w:p>
-      <w:pPr>
-        <w:rPr>
-          <w:rFonts w:ascii="Times New Roman" w:hAnsi="Times New Roman" w:cs="Times New Roman"/>
-          <w:sz w:val="18"/>
-          <w:szCs w:val="18"/>
-        </w:rPr>
-      </w:pPr>
-      <w:r>
-        <w:rPr>
-          <w:rFonts w:ascii="Times New Roman" w:hAnsi="Times New Roman" w:cs="Times New Roman"/>
-          <w:sz w:val="18"/>
-          <w:szCs w:val="18"/>
-        </w:rPr>
-        <w:t xml:space="preserve">Well I would say that </w:t>
+        <w:t xml:space="preserve"> that will allow us to improve the accuracy of detecting and extracting the neurons of </w:t>
       </w:r>
       <w:proofErr w:type="spellStart"/>
       <w:r>
@@ -4250,7 +5335,7 @@
           <w:sz w:val="18"/>
           <w:szCs w:val="18"/>
         </w:rPr>
-        <w:t>threre</w:t>
+        <w:t>intereste</w:t>
       </w:r>
       <w:proofErr w:type="spellEnd"/>
       <w:r>
@@ -4259,7 +5344,145 @@
           <w:sz w:val="18"/>
           <w:szCs w:val="18"/>
         </w:rPr>
-        <w:t xml:space="preserve"> are applications and papers that discuss real time calcium imaging </w:t>
+        <w:t>…</w:t>
+      </w:r>
+    </w:p>
+    <w:p>
+      <w:pPr>
+        <w:rPr>
+          <w:rFonts w:ascii="Times New Roman" w:hAnsi="Times New Roman" w:cs="Times New Roman"/>
+          <w:sz w:val="18"/>
+          <w:szCs w:val="18"/>
+        </w:rPr>
+      </w:pPr>
+      <w:r>
+        <w:rPr>
+          <w:rFonts w:ascii="Times New Roman" w:hAnsi="Times New Roman" w:cs="Times New Roman"/>
+          <w:sz w:val="18"/>
+          <w:szCs w:val="18"/>
+        </w:rPr>
+        <w:t xml:space="preserve">There are models that can be used to calibrate </w:t>
+      </w:r>
+    </w:p>
+    <w:p>
+      <w:pPr>
+        <w:rPr>
+          <w:rFonts w:ascii="Times New Roman" w:hAnsi="Times New Roman" w:cs="Times New Roman"/>
+          <w:sz w:val="18"/>
+          <w:szCs w:val="18"/>
+        </w:rPr>
+      </w:pPr>
+      <w:r>
+        <w:rPr>
+          <w:rFonts w:ascii="Times New Roman" w:hAnsi="Times New Roman" w:cs="Times New Roman"/>
+          <w:sz w:val="18"/>
+          <w:szCs w:val="18"/>
+        </w:rPr>
+        <w:t>Talk about models and variant and invariant</w:t>
+      </w:r>
+    </w:p>
+    <w:p>
+      <w:pPr>
+        <w:rPr>
+          <w:rFonts w:ascii="Times New Roman" w:hAnsi="Times New Roman" w:cs="Times New Roman"/>
+          <w:sz w:val="18"/>
+          <w:szCs w:val="18"/>
+        </w:rPr>
+      </w:pPr>
+    </w:p>
+    <w:p>
+      <w:pPr>
+        <w:rPr>
+          <w:rFonts w:ascii="Times New Roman" w:hAnsi="Times New Roman" w:cs="Times New Roman"/>
+          <w:sz w:val="18"/>
+          <w:szCs w:val="18"/>
+        </w:rPr>
+      </w:pPr>
+      <w:r>
+        <w:rPr>
+          <w:rFonts w:ascii="Times New Roman" w:hAnsi="Times New Roman" w:cs="Times New Roman"/>
+          <w:sz w:val="18"/>
+          <w:szCs w:val="18"/>
+        </w:rPr>
+        <w:t>While in this paper we focus on the front-end processing of reconstructing the image,</w:t>
+      </w:r>
+      <w:r>
+        <w:rPr>
+          <w:rFonts w:ascii="Times New Roman" w:hAnsi="Times New Roman" w:cs="Times New Roman"/>
+          <w:sz w:val="18"/>
+          <w:szCs w:val="18"/>
+        </w:rPr>
+        <w:t xml:space="preserve"> </w:t>
+      </w:r>
+    </w:p>
+    <w:p>
+      <w:pPr>
+        <w:rPr>
+          <w:rFonts w:ascii="Times New Roman" w:hAnsi="Times New Roman" w:cs="Times New Roman"/>
+          <w:sz w:val="18"/>
+          <w:szCs w:val="18"/>
+        </w:rPr>
+      </w:pPr>
+    </w:p>
+    <w:p>
+      <w:pPr>
+        <w:rPr>
+          <w:rFonts w:ascii="Times New Roman" w:hAnsi="Times New Roman" w:cs="Times New Roman"/>
+          <w:sz w:val="18"/>
+          <w:szCs w:val="18"/>
+        </w:rPr>
+      </w:pPr>
+      <w:r>
+        <w:rPr>
+          <w:rFonts w:ascii="Times New Roman" w:hAnsi="Times New Roman" w:cs="Times New Roman"/>
+          <w:sz w:val="18"/>
+          <w:szCs w:val="18"/>
+        </w:rPr>
+        <w:t>Talk about ADMM</w:t>
+      </w:r>
+    </w:p>
+    <w:p>
+      <w:pPr>
+        <w:rPr>
+          <w:rFonts w:ascii="Times New Roman" w:hAnsi="Times New Roman" w:cs="Times New Roman"/>
+          <w:sz w:val="18"/>
+          <w:szCs w:val="18"/>
+        </w:rPr>
+      </w:pPr>
+    </w:p>
+    <w:p>
+      <w:pPr>
+        <w:rPr>
+          <w:rFonts w:ascii="Times New Roman" w:hAnsi="Times New Roman" w:cs="Times New Roman"/>
+          <w:sz w:val="18"/>
+          <w:szCs w:val="18"/>
+        </w:rPr>
+      </w:pPr>
+      <w:r>
+        <w:rPr>
+          <w:rFonts w:ascii="Times New Roman" w:hAnsi="Times New Roman" w:cs="Times New Roman"/>
+          <w:sz w:val="18"/>
+          <w:szCs w:val="18"/>
+        </w:rPr>
+        <w:lastRenderedPageBreak/>
+        <w:t>A little about optogenetics</w:t>
+      </w:r>
+    </w:p>
+    <w:p>
+      <w:pPr>
+        <w:rPr>
+          <w:rFonts w:ascii="Times New Roman" w:hAnsi="Times New Roman" w:cs="Times New Roman"/>
+          <w:sz w:val="18"/>
+          <w:szCs w:val="18"/>
+        </w:rPr>
+      </w:pPr>
+      <w:r>
+        <w:rPr>
+          <w:rFonts w:ascii="Times New Roman" w:hAnsi="Times New Roman" w:cs="Times New Roman"/>
+          <w:sz w:val="18"/>
+          <w:szCs w:val="18"/>
+        </w:rPr>
+        <w:t>Double vs single vs fixed</w:t>
       </w:r>
       <w:proofErr w:type="gramStart"/>
       <w:r>
@@ -4268,17 +5491,27 @@
           <w:sz w:val="18"/>
           <w:szCs w:val="18"/>
         </w:rPr>
-        <w:t>BCAS(</w:t>
+        <w:t>…..</w:t>
       </w:r>
       <w:proofErr w:type="gramEnd"/>
-      <w:r>
-        <w:rPr>
-          <w:rFonts w:ascii="Times New Roman" w:hAnsi="Times New Roman" w:cs="Times New Roman"/>
-          <w:sz w:val="18"/>
-          <w:szCs w:val="18"/>
-        </w:rPr>
-        <w:t xml:space="preserve">UCLA folk) and that adding the diffusion we are really just </w:t>
-      </w:r>
+    </w:p>
+    <w:p>
+      <w:pPr>
+        <w:rPr>
+          <w:rFonts w:ascii="Times New Roman" w:hAnsi="Times New Roman" w:cs="Times New Roman"/>
+          <w:sz w:val="18"/>
+          <w:szCs w:val="18"/>
+        </w:rPr>
+      </w:pPr>
+    </w:p>
+    <w:p>
+      <w:pPr>
+        <w:rPr>
+          <w:rFonts w:ascii="Times New Roman" w:hAnsi="Times New Roman" w:cs="Times New Roman"/>
+          <w:sz w:val="18"/>
+          <w:szCs w:val="18"/>
+        </w:rPr>
+      </w:pPr>
       <w:proofErr w:type="spellStart"/>
       <w:r>
         <w:rPr>
@@ -4286,205 +5519,88 @@
           <w:sz w:val="18"/>
           <w:szCs w:val="18"/>
         </w:rPr>
-        <w:t>chaging</w:t>
+        <w:t>VI.Conclusion</w:t>
       </w:r>
       <w:proofErr w:type="spellEnd"/>
-      <w:r>
-        <w:rPr>
-          <w:rFonts w:ascii="Times New Roman" w:hAnsi="Times New Roman" w:cs="Times New Roman"/>
-          <w:sz w:val="18"/>
-          <w:szCs w:val="18"/>
-        </w:rPr>
-        <w:t xml:space="preserve"> the front end of how we collect light to better enhance the overall system. Said otherwise we have just added another pre-processor step </w:t>
-      </w:r>
+    </w:p>
+    <w:p>
+      <w:pPr>
+        <w:rPr>
+          <w:rFonts w:ascii="Times New Roman" w:hAnsi="Times New Roman" w:cs="Times New Roman"/>
+          <w:sz w:val="18"/>
+          <w:szCs w:val="18"/>
+        </w:rPr>
+      </w:pPr>
+      <w:r>
+        <w:rPr>
+          <w:rFonts w:ascii="Times New Roman" w:hAnsi="Times New Roman" w:cs="Times New Roman"/>
+          <w:sz w:val="18"/>
+          <w:szCs w:val="18"/>
+        </w:rPr>
+        <w:t>Future work could also include wireless</w:t>
+      </w:r>
+    </w:p>
+    <w:p>
+      <w:pPr>
+        <w:rPr>
+          <w:rFonts w:ascii="Times New Roman" w:hAnsi="Times New Roman" w:cs="Times New Roman"/>
+          <w:sz w:val="18"/>
+          <w:szCs w:val="18"/>
+        </w:rPr>
+      </w:pPr>
+      <w:r>
+        <w:rPr>
+          <w:rFonts w:ascii="Times New Roman" w:hAnsi="Times New Roman" w:cs="Times New Roman"/>
+          <w:sz w:val="18"/>
+          <w:szCs w:val="18"/>
+        </w:rPr>
+        <w:t>Future work could also include with optogenetics control of a system with a closed loop.</w:t>
+      </w:r>
+    </w:p>
+    <w:p>
+      <w:pPr>
+        <w:rPr>
+          <w:rFonts w:ascii="Times New Roman" w:hAnsi="Times New Roman" w:cs="Times New Roman"/>
+          <w:sz w:val="18"/>
+          <w:szCs w:val="18"/>
+        </w:rPr>
+      </w:pPr>
       <w:proofErr w:type="spellStart"/>
-      <w:r>
-        <w:rPr>
-          <w:rFonts w:ascii="Times New Roman" w:hAnsi="Times New Roman" w:cs="Times New Roman"/>
-          <w:sz w:val="18"/>
-          <w:szCs w:val="18"/>
-        </w:rPr>
-        <w:t>tlo</w:t>
+      <w:proofErr w:type="gramStart"/>
+      <w:r>
+        <w:rPr>
+          <w:rFonts w:ascii="Times New Roman" w:hAnsi="Times New Roman" w:cs="Times New Roman"/>
+          <w:sz w:val="18"/>
+          <w:szCs w:val="18"/>
+        </w:rPr>
+        <w:t>VI</w:t>
+      </w:r>
+      <w:r>
+        <w:rPr>
+          <w:rFonts w:ascii="Times New Roman" w:hAnsi="Times New Roman" w:cs="Times New Roman"/>
+          <w:sz w:val="18"/>
+          <w:szCs w:val="18"/>
+        </w:rPr>
+        <w:t>I.</w:t>
+      </w:r>
+      <w:r>
+        <w:rPr>
+          <w:rFonts w:ascii="Times New Roman" w:hAnsi="Times New Roman" w:cs="Times New Roman"/>
+          <w:sz w:val="18"/>
+          <w:szCs w:val="18"/>
+        </w:rPr>
+        <w:t>.</w:t>
+      </w:r>
+      <w:r>
+        <w:rPr>
+          <w:rFonts w:ascii="Times New Roman" w:hAnsi="Times New Roman" w:cs="Times New Roman"/>
+          <w:sz w:val="18"/>
+          <w:szCs w:val="18"/>
+        </w:rPr>
+        <w:t>References</w:t>
       </w:r>
       <w:proofErr w:type="spellEnd"/>
-      <w:r>
-        <w:rPr>
-          <w:rFonts w:ascii="Times New Roman" w:hAnsi="Times New Roman" w:cs="Times New Roman"/>
-          <w:sz w:val="18"/>
-          <w:szCs w:val="18"/>
-        </w:rPr>
-        <w:t xml:space="preserve"> the </w:t>
-      </w:r>
-      <w:proofErr w:type="spellStart"/>
-      <w:r>
-        <w:rPr>
-          <w:rFonts w:ascii="Times New Roman" w:hAnsi="Times New Roman" w:cs="Times New Roman"/>
-          <w:sz w:val="18"/>
-          <w:szCs w:val="18"/>
-        </w:rPr>
-        <w:t>systemn</w:t>
-      </w:r>
-      <w:proofErr w:type="spellEnd"/>
-      <w:r>
-        <w:rPr>
-          <w:rFonts w:ascii="Times New Roman" w:hAnsi="Times New Roman" w:cs="Times New Roman"/>
-          <w:sz w:val="18"/>
-          <w:szCs w:val="18"/>
-        </w:rPr>
-        <w:t xml:space="preserve"> that will allow us to improve the accuracy of detecting and extracting the neurons of </w:t>
-      </w:r>
-      <w:proofErr w:type="spellStart"/>
-      <w:r>
-        <w:rPr>
-          <w:rFonts w:ascii="Times New Roman" w:hAnsi="Times New Roman" w:cs="Times New Roman"/>
-          <w:sz w:val="18"/>
-          <w:szCs w:val="18"/>
-        </w:rPr>
-        <w:t>intereste</w:t>
-      </w:r>
-      <w:proofErr w:type="spellEnd"/>
-      <w:r>
-        <w:rPr>
-          <w:rFonts w:ascii="Times New Roman" w:hAnsi="Times New Roman" w:cs="Times New Roman"/>
-          <w:sz w:val="18"/>
-          <w:szCs w:val="18"/>
-        </w:rPr>
-        <w:t>…</w:t>
-      </w:r>
-    </w:p>
-    <w:p>
-      <w:pPr>
-        <w:rPr>
-          <w:rFonts w:ascii="Times New Roman" w:hAnsi="Times New Roman" w:cs="Times New Roman"/>
-          <w:sz w:val="18"/>
-          <w:szCs w:val="18"/>
-        </w:rPr>
-      </w:pPr>
-      <w:r>
-        <w:rPr>
-          <w:rFonts w:ascii="Times New Roman" w:hAnsi="Times New Roman" w:cs="Times New Roman"/>
-          <w:sz w:val="18"/>
-          <w:szCs w:val="18"/>
-        </w:rPr>
-        <w:t xml:space="preserve">There are models that can be used to calibrate </w:t>
-      </w:r>
-    </w:p>
-    <w:p>
-      <w:pPr>
-        <w:rPr>
-          <w:rFonts w:ascii="Times New Roman" w:hAnsi="Times New Roman" w:cs="Times New Roman"/>
-          <w:sz w:val="18"/>
-          <w:szCs w:val="18"/>
-        </w:rPr>
-      </w:pPr>
-      <w:r>
-        <w:rPr>
-          <w:rFonts w:ascii="Times New Roman" w:hAnsi="Times New Roman" w:cs="Times New Roman"/>
-          <w:sz w:val="18"/>
-          <w:szCs w:val="18"/>
-        </w:rPr>
-        <w:t>Talk about models and variant and invariant</w:t>
-      </w:r>
-    </w:p>
-    <w:p>
-      <w:pPr>
-        <w:rPr>
-          <w:rFonts w:ascii="Times New Roman" w:hAnsi="Times New Roman" w:cs="Times New Roman"/>
-          <w:sz w:val="18"/>
-          <w:szCs w:val="18"/>
-        </w:rPr>
-      </w:pPr>
-    </w:p>
-    <w:p>
-      <w:pPr>
-        <w:rPr>
-          <w:rFonts w:ascii="Times New Roman" w:hAnsi="Times New Roman" w:cs="Times New Roman"/>
-          <w:sz w:val="18"/>
-          <w:szCs w:val="18"/>
-        </w:rPr>
-      </w:pPr>
-      <w:r>
-        <w:rPr>
-          <w:rFonts w:ascii="Times New Roman" w:hAnsi="Times New Roman" w:cs="Times New Roman"/>
-          <w:sz w:val="18"/>
-          <w:szCs w:val="18"/>
-        </w:rPr>
-        <w:t>While in this paper we focus on the front-end processing of reconstructing the image,</w:t>
-      </w:r>
-      <w:r>
-        <w:rPr>
-          <w:rFonts w:ascii="Times New Roman" w:hAnsi="Times New Roman" w:cs="Times New Roman"/>
-          <w:sz w:val="18"/>
-          <w:szCs w:val="18"/>
-        </w:rPr>
-        <w:t xml:space="preserve"> </w:t>
-      </w:r>
-    </w:p>
-    <w:p>
-      <w:pPr>
-        <w:rPr>
-          <w:rFonts w:ascii="Times New Roman" w:hAnsi="Times New Roman" w:cs="Times New Roman"/>
-          <w:sz w:val="18"/>
-          <w:szCs w:val="18"/>
-        </w:rPr>
-      </w:pPr>
-    </w:p>
-    <w:p>
-      <w:pPr>
-        <w:rPr>
-          <w:rFonts w:ascii="Times New Roman" w:hAnsi="Times New Roman" w:cs="Times New Roman"/>
-          <w:sz w:val="18"/>
-          <w:szCs w:val="18"/>
-        </w:rPr>
-      </w:pPr>
-    </w:p>
-    <w:p>
-      <w:pPr>
-        <w:rPr>
-          <w:rFonts w:ascii="Times New Roman" w:hAnsi="Times New Roman" w:cs="Times New Roman"/>
-          <w:sz w:val="18"/>
-          <w:szCs w:val="18"/>
-        </w:rPr>
-      </w:pPr>
-    </w:p>
-    <w:p>
-      <w:pPr>
-        <w:rPr>
-          <w:rFonts w:ascii="Times New Roman" w:hAnsi="Times New Roman" w:cs="Times New Roman"/>
-          <w:sz w:val="18"/>
-          <w:szCs w:val="18"/>
-        </w:rPr>
-      </w:pPr>
-      <w:r>
-        <w:rPr>
-          <w:rFonts w:ascii="Times New Roman" w:hAnsi="Times New Roman" w:cs="Times New Roman"/>
-          <w:sz w:val="18"/>
-          <w:szCs w:val="18"/>
-        </w:rPr>
-        <w:t>A little about optogenetics</w:t>
-      </w:r>
-    </w:p>
-    <w:p>
-      <w:pPr>
-        <w:pStyle w:val="ListParagraph"/>
-        <w:numPr>
-          <w:ilvl w:val="0"/>
-          <w:numId w:val="2"/>
-        </w:numPr>
-        <w:rPr>
-          <w:rFonts w:ascii="Times New Roman" w:hAnsi="Times New Roman" w:cs="Times New Roman"/>
-          <w:sz w:val="18"/>
-          <w:szCs w:val="18"/>
-        </w:rPr>
-      </w:pPr>
-      <w:r>
-        <w:rPr>
-          <w:rFonts w:ascii="Times New Roman" w:hAnsi="Times New Roman" w:cs="Times New Roman"/>
-          <w:sz w:val="18"/>
-          <w:szCs w:val="18"/>
-        </w:rPr>
-        <w:t>References</w:t>
-      </w:r>
+      <w:proofErr w:type="gramEnd"/>
     </w:p>
     <w:p>
       <w:pPr>
@@ -4690,16 +5806,16 @@
 <file path=word/numbering.xml><?xml version="1.0" encoding="utf-8"?>
 <w:numbering xmlns:wpc="http://schemas.microsoft.com/office/word/2010/wordprocessingCanvas" xmlns:cx="http://schemas.microsoft.com/office/drawing/2014/chartex" xmlns:cx1="http://schemas.microsoft.com/office/drawing/2015/9/8/chartex" xmlns:cx2="http://schemas.microsoft.com/office/drawing/2015/10/21/chartex" xmlns:cx3="http://schemas.microsoft.com/office/drawing/2016/5/9/chartex" xmlns:cx4="http://schemas.microsoft.com/office/drawing/2016/5/10/chartex" xmlns:cx5="http://schemas.microsoft.com/office/drawing/2016/5/11/chartex" xmlns:cx6="http://schemas.microsoft.com/office/drawing/2016/5/12/chartex" xmlns:cx7="http://schemas.microsoft.com/office/drawing/2016/5/13/chartex" xmlns:cx8="http://schemas.microsoft.com/office/drawing/2016/5/14/chartex" xmlns:mc="http://schemas.openxmlformats.org/markup-compatibility/2006" xmlns:aink="http://schemas.microsoft.com/office/drawing/2016/ink" xmlns:am3d="http://schemas.microsoft.com/office/drawing/2017/model3d" xmlns:o="urn:schemas-microsoft-com:office:office" xmlns:r="http://schemas.openxmlformats.org/officeDocument/2006/relationships" xmlns:m="http://schemas.openxmlformats.org/officeDocument/2006/math" xmlns:v="urn:schemas-microsoft-com:vml" xmlns:wp14="http://schemas.microsoft.com/office/word/2010/wordprocessingDrawing" xmlns:wp="http://schemas.openxmlformats.org/drawingml/2006/wordprocessingDrawing" xmlns:w10="urn:schemas-microsoft-com:office:word" xmlns:w="http://schemas.openxmlformats.org/wordprocessingml/2006/main" xmlns:w14="http://schemas.microsoft.com/office/word/2010/wordml" xmlns:w15="http://schemas.microsoft.com/office/word/2012/wordml" xmlns:w16cex="http://schemas.microsoft.com/office/word/2018/wordml/cex" xmlns:w16cid="http://schemas.microsoft.com/office/word/2016/wordml/cid" xmlns:w16="http://schemas.microsoft.com/office/word/2018/wordml" xmlns:w16sdtdh="http://schemas.microsoft.com/office/word/2020/wordml/sdtdatahash" xmlns:w16se="http://schemas.microsoft.com/office/word/2015/wordml/symex" xmlns:wpg="http://schemas.microsoft.com/office/word/2010/wordprocessingGroup" xmlns:wpi="http://schemas.microsoft.com/office/word/2010/wordprocessingInk" xmlns:wne="http://schemas.microsoft.com/office/word/2006/wordml" xmlns:wps="http://schemas.microsoft.com/office/word/2010/wordprocessingShape" mc:Ignorable="w14 w15 w16se w16cid w16 w16cex w16sdtdh wp14">
   <w:abstractNum w:abstractNumId="0" w15:restartNumberingAfterBreak="0">
-    <w:nsid w:val="4C5A57F3"/>
+    <w:nsid w:val="208F5407"/>
     <w:multiLevelType w:val="hybridMultilevel"/>
-    <w:tmpl w:val="F926BDB4"/>
-    <w:lvl w:ilvl="0" w:tplc="C9DEBD9E">
-      <w:start w:val="1"/>
+    <w:tmpl w:val="E63882DE"/>
+    <w:lvl w:ilvl="0" w:tplc="AFCE0262">
+      <w:start w:val="3"/>
       <w:numFmt w:val="upperRoman"/>
       <w:lvlText w:val="%1."/>
       <w:lvlJc w:val="left"/>
       <w:pPr>
-        <w:ind w:left="2520" w:hanging="720"/>
+        <w:ind w:left="1080" w:hanging="720"/>
       </w:pPr>
       <w:rPr>
         <w:rFonts w:hint="default"/>
@@ -4711,7 +5827,7 @@
       <w:lvlText w:val="%2."/>
       <w:lvlJc w:val="left"/>
       <w:pPr>
-        <w:ind w:left="2880" w:hanging="360"/>
+        <w:ind w:left="1440" w:hanging="360"/>
       </w:pPr>
     </w:lvl>
     <w:lvl w:ilvl="2" w:tplc="0409001B" w:tentative="1">
@@ -4720,7 +5836,7 @@
       <w:lvlText w:val="%3."/>
       <w:lvlJc w:val="right"/>
       <w:pPr>
-        <w:ind w:left="3600" w:hanging="180"/>
+        <w:ind w:left="2160" w:hanging="180"/>
       </w:pPr>
     </w:lvl>
     <w:lvl w:ilvl="3" w:tplc="0409000F" w:tentative="1">
@@ -4729,7 +5845,7 @@
       <w:lvlText w:val="%4."/>
       <w:lvlJc w:val="left"/>
       <w:pPr>
-        <w:ind w:left="4320" w:hanging="360"/>
+        <w:ind w:left="2880" w:hanging="360"/>
       </w:pPr>
     </w:lvl>
     <w:lvl w:ilvl="4" w:tplc="04090019" w:tentative="1">
@@ -4738,7 +5854,7 @@
       <w:lvlText w:val="%5."/>
       <w:lvlJc w:val="left"/>
       <w:pPr>
-        <w:ind w:left="5040" w:hanging="360"/>
+        <w:ind w:left="3600" w:hanging="360"/>
       </w:pPr>
     </w:lvl>
     <w:lvl w:ilvl="5" w:tplc="0409001B" w:tentative="1">
@@ -4747,7 +5863,7 @@
       <w:lvlText w:val="%6."/>
       <w:lvlJc w:val="right"/>
       <w:pPr>
-        <w:ind w:left="5760" w:hanging="180"/>
+        <w:ind w:left="4320" w:hanging="180"/>
       </w:pPr>
     </w:lvl>
     <w:lvl w:ilvl="6" w:tplc="0409000F" w:tentative="1">
@@ -4756,7 +5872,7 @@
       <w:lvlText w:val="%7."/>
       <w:lvlJc w:val="left"/>
       <w:pPr>
-        <w:ind w:left="6480" w:hanging="360"/>
+        <w:ind w:left="5040" w:hanging="360"/>
       </w:pPr>
     </w:lvl>
     <w:lvl w:ilvl="7" w:tplc="04090019" w:tentative="1">
@@ -4765,7 +5881,7 @@
       <w:lvlText w:val="%8."/>
       <w:lvlJc w:val="left"/>
       <w:pPr>
-        <w:ind w:left="7200" w:hanging="360"/>
+        <w:ind w:left="5760" w:hanging="360"/>
       </w:pPr>
     </w:lvl>
     <w:lvl w:ilvl="8" w:tplc="0409001B" w:tentative="1">
@@ -4774,21 +5890,21 @@
       <w:lvlText w:val="%9."/>
       <w:lvlJc w:val="right"/>
       <w:pPr>
-        <w:ind w:left="7920" w:hanging="180"/>
+        <w:ind w:left="6480" w:hanging="180"/>
       </w:pPr>
     </w:lvl>
   </w:abstractNum>
   <w:abstractNum w:abstractNumId="1" w15:restartNumberingAfterBreak="0">
-    <w:nsid w:val="4EA022D0"/>
+    <w:nsid w:val="4C5A57F3"/>
     <w:multiLevelType w:val="hybridMultilevel"/>
-    <w:tmpl w:val="9E72F0B6"/>
-    <w:lvl w:ilvl="0" w:tplc="F02C4B8C">
+    <w:tmpl w:val="F926BDB4"/>
+    <w:lvl w:ilvl="0" w:tplc="C9DEBD9E">
       <w:start w:val="1"/>
       <w:numFmt w:val="upperRoman"/>
       <w:lvlText w:val="%1."/>
       <w:lvlJc w:val="left"/>
       <w:pPr>
-        <w:ind w:left="1800" w:hanging="720"/>
+        <w:ind w:left="2520" w:hanging="720"/>
       </w:pPr>
       <w:rPr>
         <w:rFonts w:hint="default"/>
@@ -4800,7 +5916,7 @@
       <w:lvlText w:val="%2."/>
       <w:lvlJc w:val="left"/>
       <w:pPr>
-        <w:ind w:left="2160" w:hanging="360"/>
+        <w:ind w:left="2880" w:hanging="360"/>
       </w:pPr>
     </w:lvl>
     <w:lvl w:ilvl="2" w:tplc="0409001B" w:tentative="1">
@@ -4809,7 +5925,7 @@
       <w:lvlText w:val="%3."/>
       <w:lvlJc w:val="right"/>
       <w:pPr>
-        <w:ind w:left="2880" w:hanging="180"/>
+        <w:ind w:left="3600" w:hanging="180"/>
       </w:pPr>
     </w:lvl>
     <w:lvl w:ilvl="3" w:tplc="0409000F" w:tentative="1">
@@ -4818,7 +5934,7 @@
       <w:lvlText w:val="%4."/>
       <w:lvlJc w:val="left"/>
       <w:pPr>
-        <w:ind w:left="3600" w:hanging="360"/>
+        <w:ind w:left="4320" w:hanging="360"/>
       </w:pPr>
     </w:lvl>
     <w:lvl w:ilvl="4" w:tplc="04090019" w:tentative="1">
@@ -4827,7 +5943,7 @@
       <w:lvlText w:val="%5."/>
       <w:lvlJc w:val="left"/>
       <w:pPr>
-        <w:ind w:left="4320" w:hanging="360"/>
+        <w:ind w:left="5040" w:hanging="360"/>
       </w:pPr>
     </w:lvl>
     <w:lvl w:ilvl="5" w:tplc="0409001B" w:tentative="1">
@@ -4836,7 +5952,7 @@
       <w:lvlText w:val="%6."/>
       <w:lvlJc w:val="right"/>
       <w:pPr>
-        <w:ind w:left="5040" w:hanging="180"/>
+        <w:ind w:left="5760" w:hanging="180"/>
       </w:pPr>
     </w:lvl>
     <w:lvl w:ilvl="6" w:tplc="0409000F" w:tentative="1">
@@ -4845,7 +5961,7 @@
       <w:lvlText w:val="%7."/>
       <w:lvlJc w:val="left"/>
       <w:pPr>
-        <w:ind w:left="5760" w:hanging="360"/>
+        <w:ind w:left="6480" w:hanging="360"/>
       </w:pPr>
     </w:lvl>
     <w:lvl w:ilvl="7" w:tplc="04090019" w:tentative="1">
@@ -4854,7 +5970,7 @@
       <w:lvlText w:val="%8."/>
       <w:lvlJc w:val="left"/>
       <w:pPr>
-        <w:ind w:left="6480" w:hanging="360"/>
+        <w:ind w:left="7200" w:hanging="360"/>
       </w:pPr>
     </w:lvl>
     <w:lvl w:ilvl="8" w:tplc="0409001B" w:tentative="1">
@@ -4863,21 +5979,21 @@
       <w:lvlText w:val="%9."/>
       <w:lvlJc w:val="right"/>
       <w:pPr>
-        <w:ind w:left="7200" w:hanging="180"/>
+        <w:ind w:left="7920" w:hanging="180"/>
       </w:pPr>
     </w:lvl>
   </w:abstractNum>
   <w:abstractNum w:abstractNumId="2" w15:restartNumberingAfterBreak="0">
-    <w:nsid w:val="60ED2FAC"/>
+    <w:nsid w:val="4EA022D0"/>
     <w:multiLevelType w:val="hybridMultilevel"/>
-    <w:tmpl w:val="354ACC9C"/>
-    <w:lvl w:ilvl="0" w:tplc="D6CC126C">
+    <w:tmpl w:val="9E72F0B6"/>
+    <w:lvl w:ilvl="0" w:tplc="F02C4B8C">
       <w:start w:val="1"/>
       <w:numFmt w:val="upperRoman"/>
       <w:lvlText w:val="%1."/>
       <w:lvlJc w:val="left"/>
       <w:pPr>
-        <w:ind w:left="1080" w:hanging="720"/>
+        <w:ind w:left="1800" w:hanging="720"/>
       </w:pPr>
       <w:rPr>
         <w:rFonts w:hint="default"/>
@@ -4889,7 +6005,7 @@
       <w:lvlText w:val="%2."/>
       <w:lvlJc w:val="left"/>
       <w:pPr>
-        <w:ind w:left="1440" w:hanging="360"/>
+        <w:ind w:left="2160" w:hanging="360"/>
       </w:pPr>
     </w:lvl>
     <w:lvl w:ilvl="2" w:tplc="0409001B" w:tentative="1">
@@ -4898,7 +6014,7 @@
       <w:lvlText w:val="%3."/>
       <w:lvlJc w:val="right"/>
       <w:pPr>
-        <w:ind w:left="2160" w:hanging="180"/>
+        <w:ind w:left="2880" w:hanging="180"/>
       </w:pPr>
     </w:lvl>
     <w:lvl w:ilvl="3" w:tplc="0409000F" w:tentative="1">
@@ -4907,7 +6023,7 @@
       <w:lvlText w:val="%4."/>
       <w:lvlJc w:val="left"/>
       <w:pPr>
-        <w:ind w:left="2880" w:hanging="360"/>
+        <w:ind w:left="3600" w:hanging="360"/>
       </w:pPr>
     </w:lvl>
     <w:lvl w:ilvl="4" w:tplc="04090019" w:tentative="1">
@@ -4916,7 +6032,7 @@
       <w:lvlText w:val="%5."/>
       <w:lvlJc w:val="left"/>
       <w:pPr>
-        <w:ind w:left="3600" w:hanging="360"/>
+        <w:ind w:left="4320" w:hanging="360"/>
       </w:pPr>
     </w:lvl>
     <w:lvl w:ilvl="5" w:tplc="0409001B" w:tentative="1">
@@ -4925,7 +6041,7 @@
       <w:lvlText w:val="%6."/>
       <w:lvlJc w:val="right"/>
       <w:pPr>
-        <w:ind w:left="4320" w:hanging="180"/>
+        <w:ind w:left="5040" w:hanging="180"/>
       </w:pPr>
     </w:lvl>
     <w:lvl w:ilvl="6" w:tplc="0409000F" w:tentative="1">
@@ -4934,7 +6050,7 @@
       <w:lvlText w:val="%7."/>
       <w:lvlJc w:val="left"/>
       <w:pPr>
-        <w:ind w:left="5040" w:hanging="360"/>
+        <w:ind w:left="5760" w:hanging="360"/>
       </w:pPr>
     </w:lvl>
     <w:lvl w:ilvl="7" w:tplc="04090019" w:tentative="1">
@@ -4943,7 +6059,7 @@
       <w:lvlText w:val="%8."/>
       <w:lvlJc w:val="left"/>
       <w:pPr>
-        <w:ind w:left="5760" w:hanging="360"/>
+        <w:ind w:left="6480" w:hanging="360"/>
       </w:pPr>
     </w:lvl>
     <w:lvl w:ilvl="8" w:tplc="0409001B" w:tentative="1">
@@ -4952,15 +6068,15 @@
       <w:lvlText w:val="%9."/>
       <w:lvlJc w:val="right"/>
       <w:pPr>
-        <w:ind w:left="6480" w:hanging="180"/>
+        <w:ind w:left="7200" w:hanging="180"/>
       </w:pPr>
     </w:lvl>
   </w:abstractNum>
   <w:abstractNum w:abstractNumId="3" w15:restartNumberingAfterBreak="0">
-    <w:nsid w:val="7FC33738"/>
+    <w:nsid w:val="60ED2FAC"/>
     <w:multiLevelType w:val="hybridMultilevel"/>
-    <w:tmpl w:val="2E363324"/>
-    <w:lvl w:ilvl="0" w:tplc="71DEC14C">
+    <w:tmpl w:val="354ACC9C"/>
+    <w:lvl w:ilvl="0" w:tplc="D6CC126C">
       <w:start w:val="1"/>
       <w:numFmt w:val="upperRoman"/>
       <w:lvlText w:val="%1."/>
@@ -5045,17 +6161,201 @@
       </w:pPr>
     </w:lvl>
   </w:abstractNum>
+  <w:abstractNum w:abstractNumId="4" w15:restartNumberingAfterBreak="0">
+    <w:nsid w:val="63AB5800"/>
+    <w:multiLevelType w:val="hybridMultilevel"/>
+    <w:tmpl w:val="E6FCFA92"/>
+    <w:lvl w:ilvl="0" w:tplc="570CECE6">
+      <w:start w:val="3"/>
+      <w:numFmt w:val="upperRoman"/>
+      <w:lvlText w:val="%1."/>
+      <w:lvlJc w:val="left"/>
+      <w:pPr>
+        <w:ind w:left="1800" w:hanging="720"/>
+      </w:pPr>
+      <w:rPr>
+        <w:rFonts w:hint="default"/>
+      </w:rPr>
+    </w:lvl>
+    <w:lvl w:ilvl="1" w:tplc="04090019" w:tentative="1">
+      <w:start w:val="1"/>
+      <w:numFmt w:val="lowerLetter"/>
+      <w:lvlText w:val="%2."/>
+      <w:lvlJc w:val="left"/>
+      <w:pPr>
+        <w:ind w:left="2160" w:hanging="360"/>
+      </w:pPr>
+    </w:lvl>
+    <w:lvl w:ilvl="2" w:tplc="0409001B" w:tentative="1">
+      <w:start w:val="1"/>
+      <w:numFmt w:val="lowerRoman"/>
+      <w:lvlText w:val="%3."/>
+      <w:lvlJc w:val="right"/>
+      <w:pPr>
+        <w:ind w:left="2880" w:hanging="180"/>
+      </w:pPr>
+    </w:lvl>
+    <w:lvl w:ilvl="3" w:tplc="0409000F" w:tentative="1">
+      <w:start w:val="1"/>
+      <w:numFmt w:val="decimal"/>
+      <w:lvlText w:val="%4."/>
+      <w:lvlJc w:val="left"/>
+      <w:pPr>
+        <w:ind w:left="3600" w:hanging="360"/>
+      </w:pPr>
+    </w:lvl>
+    <w:lvl w:ilvl="4" w:tplc="04090019" w:tentative="1">
+      <w:start w:val="1"/>
+      <w:numFmt w:val="lowerLetter"/>
+      <w:lvlText w:val="%5."/>
+      <w:lvlJc w:val="left"/>
+      <w:pPr>
+        <w:ind w:left="4320" w:hanging="360"/>
+      </w:pPr>
+    </w:lvl>
+    <w:lvl w:ilvl="5" w:tplc="0409001B" w:tentative="1">
+      <w:start w:val="1"/>
+      <w:numFmt w:val="lowerRoman"/>
+      <w:lvlText w:val="%6."/>
+      <w:lvlJc w:val="right"/>
+      <w:pPr>
+        <w:ind w:left="5040" w:hanging="180"/>
+      </w:pPr>
+    </w:lvl>
+    <w:lvl w:ilvl="6" w:tplc="0409000F" w:tentative="1">
+      <w:start w:val="1"/>
+      <w:numFmt w:val="decimal"/>
+      <w:lvlText w:val="%7."/>
+      <w:lvlJc w:val="left"/>
+      <w:pPr>
+        <w:ind w:left="5760" w:hanging="360"/>
+      </w:pPr>
+    </w:lvl>
+    <w:lvl w:ilvl="7" w:tplc="04090019" w:tentative="1">
+      <w:start w:val="1"/>
+      <w:numFmt w:val="lowerLetter"/>
+      <w:lvlText w:val="%8."/>
+      <w:lvlJc w:val="left"/>
+      <w:pPr>
+        <w:ind w:left="6480" w:hanging="360"/>
+      </w:pPr>
+    </w:lvl>
+    <w:lvl w:ilvl="8" w:tplc="0409001B" w:tentative="1">
+      <w:start w:val="1"/>
+      <w:numFmt w:val="lowerRoman"/>
+      <w:lvlText w:val="%9."/>
+      <w:lvlJc w:val="right"/>
+      <w:pPr>
+        <w:ind w:left="7200" w:hanging="180"/>
+      </w:pPr>
+    </w:lvl>
+  </w:abstractNum>
+  <w:abstractNum w:abstractNumId="5" w15:restartNumberingAfterBreak="0">
+    <w:nsid w:val="7FC33738"/>
+    <w:multiLevelType w:val="hybridMultilevel"/>
+    <w:tmpl w:val="2E363324"/>
+    <w:lvl w:ilvl="0" w:tplc="71DEC14C">
+      <w:start w:val="1"/>
+      <w:numFmt w:val="upperRoman"/>
+      <w:lvlText w:val="%1."/>
+      <w:lvlJc w:val="left"/>
+      <w:pPr>
+        <w:ind w:left="1080" w:hanging="720"/>
+      </w:pPr>
+      <w:rPr>
+        <w:rFonts w:hint="default"/>
+      </w:rPr>
+    </w:lvl>
+    <w:lvl w:ilvl="1" w:tplc="04090019" w:tentative="1">
+      <w:start w:val="1"/>
+      <w:numFmt w:val="lowerLetter"/>
+      <w:lvlText w:val="%2."/>
+      <w:lvlJc w:val="left"/>
+      <w:pPr>
+        <w:ind w:left="1440" w:hanging="360"/>
+      </w:pPr>
+    </w:lvl>
+    <w:lvl w:ilvl="2" w:tplc="0409001B" w:tentative="1">
+      <w:start w:val="1"/>
+      <w:numFmt w:val="lowerRoman"/>
+      <w:lvlText w:val="%3."/>
+      <w:lvlJc w:val="right"/>
+      <w:pPr>
+        <w:ind w:left="2160" w:hanging="180"/>
+      </w:pPr>
+    </w:lvl>
+    <w:lvl w:ilvl="3" w:tplc="0409000F" w:tentative="1">
+      <w:start w:val="1"/>
+      <w:numFmt w:val="decimal"/>
+      <w:lvlText w:val="%4."/>
+      <w:lvlJc w:val="left"/>
+      <w:pPr>
+        <w:ind w:left="2880" w:hanging="360"/>
+      </w:pPr>
+    </w:lvl>
+    <w:lvl w:ilvl="4" w:tplc="04090019" w:tentative="1">
+      <w:start w:val="1"/>
+      <w:numFmt w:val="lowerLetter"/>
+      <w:lvlText w:val="%5."/>
+      <w:lvlJc w:val="left"/>
+      <w:pPr>
+        <w:ind w:left="3600" w:hanging="360"/>
+      </w:pPr>
+    </w:lvl>
+    <w:lvl w:ilvl="5" w:tplc="0409001B" w:tentative="1">
+      <w:start w:val="1"/>
+      <w:numFmt w:val="lowerRoman"/>
+      <w:lvlText w:val="%6."/>
+      <w:lvlJc w:val="right"/>
+      <w:pPr>
+        <w:ind w:left="4320" w:hanging="180"/>
+      </w:pPr>
+    </w:lvl>
+    <w:lvl w:ilvl="6" w:tplc="0409000F" w:tentative="1">
+      <w:start w:val="1"/>
+      <w:numFmt w:val="decimal"/>
+      <w:lvlText w:val="%7."/>
+      <w:lvlJc w:val="left"/>
+      <w:pPr>
+        <w:ind w:left="5040" w:hanging="360"/>
+      </w:pPr>
+    </w:lvl>
+    <w:lvl w:ilvl="7" w:tplc="04090019" w:tentative="1">
+      <w:start w:val="1"/>
+      <w:numFmt w:val="lowerLetter"/>
+      <w:lvlText w:val="%8."/>
+      <w:lvlJc w:val="left"/>
+      <w:pPr>
+        <w:ind w:left="5760" w:hanging="360"/>
+      </w:pPr>
+    </w:lvl>
+    <w:lvl w:ilvl="8" w:tplc="0409001B" w:tentative="1">
+      <w:start w:val="1"/>
+      <w:numFmt w:val="lowerRoman"/>
+      <w:lvlText w:val="%9."/>
+      <w:lvlJc w:val="right"/>
+      <w:pPr>
+        <w:ind w:left="6480" w:hanging="180"/>
+      </w:pPr>
+    </w:lvl>
+  </w:abstractNum>
   <w:num w:numId="1">
+    <w:abstractNumId w:val="5"/>
+  </w:num>
+  <w:num w:numId="2">
+    <w:abstractNumId w:val="2"/>
+  </w:num>
+  <w:num w:numId="3">
+    <w:abstractNumId w:val="1"/>
+  </w:num>
+  <w:num w:numId="4">
     <w:abstractNumId w:val="3"/>
   </w:num>
-  <w:num w:numId="2">
-    <w:abstractNumId w:val="1"/>
+  <w:num w:numId="5">
+    <w:abstractNumId w:val="4"/>
   </w:num>
-  <w:num w:numId="3">
+  <w:num w:numId="6">
     <w:abstractNumId w:val="0"/>
-  </w:num>
-  <w:num w:numId="4">
-    <w:abstractNumId w:val="2"/>
   </w:num>
 </w:numbering>
 </file>

</xml_diff>

<commit_message>
Added a bit more to section 3, system implementation
</commit_message>
<xml_diff>
--- a/deconvolution_of_diffused_image_in_real_time_with_custom_hardware_bme690_sp_2022.docx
+++ b/deconvolution_of_diffused_image_in_real_time_with_custom_hardware_bme690_sp_2022.docx
@@ -4311,6 +4311,40 @@
           <w:sz w:val="18"/>
           <w:szCs w:val="18"/>
         </w:rPr>
+        <w:t xml:space="preserve">Owing to the obfuscation of our C/C++ implementation of the FISTA algorithm by the C compiler, where the scheduling of the cores and threads is handled at the OS level, the practice of extracting maximum concurrency in operation can be challenging. </w:t>
+      </w:r>
+    </w:p>
+    <w:p>
+      <w:pPr>
+        <w:rPr>
+          <w:rFonts w:ascii="Times New Roman" w:hAnsi="Times New Roman" w:cs="Times New Roman"/>
+          <w:sz w:val="18"/>
+          <w:szCs w:val="18"/>
+        </w:rPr>
+      </w:pPr>
+      <w:r>
+        <w:rPr>
+          <w:rFonts w:ascii="Times New Roman" w:hAnsi="Times New Roman" w:cs="Times New Roman"/>
+          <w:sz w:val="18"/>
+          <w:szCs w:val="18"/>
+        </w:rPr>
+        <w:t>Here the i7 FPU will handle the DSP elements of our algorithm.</w:t>
+      </w:r>
+    </w:p>
+    <w:p>
+      <w:pPr>
+        <w:rPr>
+          <w:rFonts w:ascii="Times New Roman" w:hAnsi="Times New Roman" w:cs="Times New Roman"/>
+          <w:sz w:val="18"/>
+          <w:szCs w:val="18"/>
+        </w:rPr>
+      </w:pPr>
+      <w:r>
+        <w:rPr>
+          <w:rFonts w:ascii="Times New Roman" w:hAnsi="Times New Roman" w:cs="Times New Roman"/>
+          <w:sz w:val="18"/>
+          <w:szCs w:val="18"/>
+        </w:rPr>
         <w:t xml:space="preserve">&lt; Add a </w:t>
       </w:r>
       <w:r>
@@ -4330,22 +4364,85 @@
           <w:szCs w:val="18"/>
         </w:rPr>
       </w:pPr>
-    </w:p>
-    <w:p>
-      <w:pPr>
-        <w:rPr>
-          <w:rFonts w:ascii="Times New Roman" w:hAnsi="Times New Roman" w:cs="Times New Roman"/>
-          <w:sz w:val="18"/>
-          <w:szCs w:val="18"/>
-        </w:rPr>
-      </w:pPr>
-      <w:r>
-        <w:rPr>
-          <w:rFonts w:ascii="Times New Roman" w:hAnsi="Times New Roman" w:cs="Times New Roman"/>
-          <w:sz w:val="18"/>
-          <w:szCs w:val="18"/>
-        </w:rPr>
-        <w:t>With GPU</w:t>
+      <w:r>
+        <w:rPr>
+          <w:rFonts w:ascii="Times New Roman" w:hAnsi="Times New Roman" w:cs="Times New Roman"/>
+          <w:sz w:val="18"/>
+          <w:szCs w:val="18"/>
+        </w:rPr>
+        <w:t>&lt; Add picture of hyperthreading that is in /</w:t>
+      </w:r>
+      <w:proofErr w:type="spellStart"/>
+      <w:r>
+        <w:rPr>
+          <w:rFonts w:ascii="Times New Roman" w:hAnsi="Times New Roman" w:cs="Times New Roman"/>
+          <w:sz w:val="18"/>
+          <w:szCs w:val="18"/>
+        </w:rPr>
+        <w:t>non_real_time</w:t>
+      </w:r>
+      <w:proofErr w:type="spellEnd"/>
+      <w:r>
+        <w:rPr>
+          <w:rFonts w:ascii="Times New Roman" w:hAnsi="Times New Roman" w:cs="Times New Roman"/>
+          <w:sz w:val="18"/>
+          <w:szCs w:val="18"/>
+        </w:rPr>
+        <w:t>/</w:t>
+      </w:r>
+      <w:proofErr w:type="spellStart"/>
+      <w:r>
+        <w:rPr>
+          <w:rFonts w:ascii="Times New Roman" w:hAnsi="Times New Roman" w:cs="Times New Roman"/>
+          <w:sz w:val="18"/>
+          <w:szCs w:val="18"/>
+        </w:rPr>
+        <w:t>cpu</w:t>
+      </w:r>
+      <w:proofErr w:type="spellEnd"/>
+      <w:r>
+        <w:rPr>
+          <w:rFonts w:ascii="Times New Roman" w:hAnsi="Times New Roman" w:cs="Times New Roman"/>
+          <w:sz w:val="18"/>
+          <w:szCs w:val="18"/>
+        </w:rPr>
+        <w:t>/hyperthreading</w:t>
+      </w:r>
+    </w:p>
+    <w:p>
+      <w:pPr>
+        <w:rPr>
+          <w:rFonts w:ascii="Times New Roman" w:hAnsi="Times New Roman" w:cs="Times New Roman"/>
+          <w:sz w:val="18"/>
+          <w:szCs w:val="18"/>
+        </w:rPr>
+      </w:pPr>
+      <w:r>
+        <w:rPr>
+          <w:rFonts w:ascii="Times New Roman" w:hAnsi="Times New Roman" w:cs="Times New Roman"/>
+          <w:sz w:val="18"/>
+          <w:szCs w:val="18"/>
+        </w:rPr>
+        <w:t xml:space="preserve">&lt; add reference </w:t>
+      </w:r>
+      <w:hyperlink r:id="rId18" w:history="1">
+        <w:r>
+          <w:rPr>
+            <w:rStyle w:val="Hyperlink"/>
+            <w:rFonts w:ascii="Times New Roman" w:hAnsi="Times New Roman" w:cs="Times New Roman"/>
+            <w:sz w:val="18"/>
+            <w:szCs w:val="18"/>
+          </w:rPr>
+          <w:t>https://appuals.com/how-does-hyper-threading-work-in-intel-core-i7-processors/</w:t>
+        </w:r>
+      </w:hyperlink>
+      <w:r>
+        <w:rPr>
+          <w:rFonts w:ascii="Times New Roman" w:hAnsi="Times New Roman" w:cs="Times New Roman"/>
+          <w:sz w:val="18"/>
+          <w:szCs w:val="18"/>
+        </w:rPr>
+        <w:t xml:space="preserve"> &gt;</w:t>
       </w:r>
     </w:p>
     <w:p>
@@ -4492,33 +4589,7 @@
           <w:sz w:val="18"/>
           <w:szCs w:val="18"/>
         </w:rPr>
-        <w:t>With combined CPU and GPU</w:t>
-      </w:r>
-    </w:p>
-    <w:p>
-      <w:pPr>
-        <w:rPr>
-          <w:rFonts w:ascii="Times New Roman" w:hAnsi="Times New Roman" w:cs="Times New Roman"/>
-          <w:sz w:val="18"/>
-          <w:szCs w:val="18"/>
-        </w:rPr>
-      </w:pPr>
-    </w:p>
-    <w:p>
-      <w:pPr>
-        <w:rPr>
-          <w:rFonts w:ascii="Times New Roman" w:hAnsi="Times New Roman" w:cs="Times New Roman"/>
-          <w:sz w:val="18"/>
-          <w:szCs w:val="18"/>
-        </w:rPr>
-      </w:pPr>
-      <w:r>
-        <w:rPr>
-          <w:rFonts w:ascii="Times New Roman" w:hAnsi="Times New Roman" w:cs="Times New Roman"/>
-          <w:sz w:val="18"/>
-          <w:szCs w:val="18"/>
-        </w:rPr>
-        <w:t>In and</w:t>
+        <w:t>In an</w:t>
       </w:r>
       <w:r>
         <w:rPr>
@@ -4534,6 +4605,14 @@
           <w:sz w:val="18"/>
           <w:szCs w:val="18"/>
         </w:rPr>
+        <w:t>,</w:t>
+      </w:r>
+      <w:r>
+        <w:rPr>
+          <w:rFonts w:ascii="Times New Roman" w:hAnsi="Times New Roman" w:cs="Times New Roman"/>
+          <w:sz w:val="18"/>
+          <w:szCs w:val="18"/>
+        </w:rPr>
         <w:t xml:space="preserve"> with flexibility offered by the fine-grain architecture of logic, memory, and DSP elements we breakdown our FISTA algorithm as follows. </w:t>
       </w:r>
       <w:r>
@@ -4558,7 +4637,302 @@
           <w:sz w:val="18"/>
           <w:szCs w:val="18"/>
         </w:rPr>
-        <w:t xml:space="preserve">@ 32 bits wide. In the next step we would down sample our original image, this would help us save in total computational time, into </w:t>
+        <w:t>@ 32 bits wide. In the next step we would down sample our original image, this would help us save in total computational time, into a</w:t>
+      </w:r>
+      <w:r>
+        <w:rPr>
+          <w:rFonts w:ascii="Times New Roman" w:hAnsi="Times New Roman" w:cs="Times New Roman"/>
+          <w:sz w:val="18"/>
+          <w:szCs w:val="18"/>
+        </w:rPr>
+        <w:t>n</w:t>
+      </w:r>
+      <w:r>
+        <w:rPr>
+          <w:rFonts w:ascii="Times New Roman" w:hAnsi="Times New Roman" w:cs="Times New Roman"/>
+          <w:sz w:val="18"/>
+          <w:szCs w:val="18"/>
+        </w:rPr>
+        <w:t xml:space="preserve"> image of size 256x324 pixels.</w:t>
+      </w:r>
+      <w:r>
+        <w:rPr>
+          <w:rFonts w:ascii="Times New Roman" w:hAnsi="Times New Roman" w:cs="Times New Roman"/>
+          <w:sz w:val="18"/>
+          <w:szCs w:val="18"/>
+        </w:rPr>
+        <w:t xml:space="preserve"> Down sampling in digital signal processing </w:t>
+      </w:r>
+      <w:r>
+        <w:rPr>
+          <w:rFonts w:ascii="Times New Roman" w:hAnsi="Times New Roman" w:cs="Times New Roman"/>
+          <w:sz w:val="18"/>
+          <w:szCs w:val="18"/>
+        </w:rPr>
+        <w:t>is</w:t>
+      </w:r>
+      <w:r>
+        <w:rPr>
+          <w:rFonts w:ascii="Times New Roman" w:hAnsi="Times New Roman" w:cs="Times New Roman"/>
+          <w:sz w:val="18"/>
+          <w:szCs w:val="18"/>
+        </w:rPr>
+        <w:t xml:space="preserve"> not an intensive operation and just really involves discarding N samples from a row or column. </w:t>
+      </w:r>
+      <w:r>
+        <w:rPr>
+          <w:rFonts w:ascii="Times New Roman" w:hAnsi="Times New Roman" w:cs="Times New Roman"/>
+          <w:sz w:val="18"/>
+          <w:szCs w:val="18"/>
+        </w:rPr>
+        <w:t xml:space="preserve">Proceeding, we would next need to pad our data so that we can streamline the processing into an FFT, as most FFTs are radix 2. So, for our FPGA implementation </w:t>
+      </w:r>
+      <w:r>
+        <w:rPr>
+          <w:rFonts w:ascii="Times New Roman" w:hAnsi="Times New Roman" w:cs="Times New Roman"/>
+          <w:sz w:val="18"/>
+          <w:szCs w:val="18"/>
+        </w:rPr>
+        <w:lastRenderedPageBreak/>
+        <w:t>we would then convert our 256x324 image into a 512x1024 pixel image.</w:t>
+      </w:r>
+      <w:r>
+        <w:rPr>
+          <w:rFonts w:ascii="Times New Roman" w:hAnsi="Times New Roman" w:cs="Times New Roman"/>
+          <w:sz w:val="18"/>
+          <w:szCs w:val="18"/>
+        </w:rPr>
+        <w:t xml:space="preserve"> While FFT cores of radix 2 and N size up to 4K are just IP cores of an FPGA vendor, 2-D cores need to be constructed out of those libraries in general. Here in our FPGA implementation, we would use internal block ram to buffer</w:t>
+      </w:r>
+      <w:r>
+        <w:rPr>
+          <w:rFonts w:ascii="Times New Roman" w:hAnsi="Times New Roman" w:cs="Times New Roman"/>
+          <w:sz w:val="18"/>
+          <w:szCs w:val="18"/>
+        </w:rPr>
+        <w:t xml:space="preserve"> for the transposition of row FFT into our column FFT data flow</w:t>
+      </w:r>
+      <w:r>
+        <w:rPr>
+          <w:rFonts w:ascii="Times New Roman" w:hAnsi="Times New Roman" w:cs="Times New Roman"/>
+          <w:sz w:val="18"/>
+          <w:szCs w:val="18"/>
+        </w:rPr>
+        <w:t>.</w:t>
+      </w:r>
+      <w:r>
+        <w:rPr>
+          <w:rFonts w:ascii="Times New Roman" w:hAnsi="Times New Roman" w:cs="Times New Roman"/>
+          <w:sz w:val="18"/>
+          <w:szCs w:val="18"/>
+        </w:rPr>
+        <w:t xml:space="preserve"> Figure </w:t>
+      </w:r>
+      <w:r>
+        <w:rPr>
+          <w:rFonts w:ascii="Times New Roman" w:hAnsi="Times New Roman" w:cs="Times New Roman"/>
+          <w:sz w:val="18"/>
+          <w:szCs w:val="18"/>
+        </w:rPr>
+        <w:t>(For</w:t>
+      </w:r>
+      <w:r>
+        <w:rPr>
+          <w:rFonts w:ascii="Times New Roman" w:hAnsi="Times New Roman" w:cs="Times New Roman"/>
+          <w:sz w:val="18"/>
+          <w:szCs w:val="18"/>
+        </w:rPr>
+        <w:t xml:space="preserve"> 2-D FFT) highlights the basic strategy of construction. </w:t>
+      </w:r>
+      <w:r>
+        <w:rPr>
+          <w:rFonts w:ascii="Times New Roman" w:hAnsi="Times New Roman" w:cs="Times New Roman"/>
+          <w:sz w:val="18"/>
+          <w:szCs w:val="18"/>
+        </w:rPr>
+        <w:t>(See figure /</w:t>
+      </w:r>
+      <w:proofErr w:type="spellStart"/>
+      <w:r>
+        <w:rPr>
+          <w:rFonts w:ascii="Times New Roman" w:hAnsi="Times New Roman" w:cs="Times New Roman"/>
+          <w:sz w:val="18"/>
+          <w:szCs w:val="18"/>
+        </w:rPr>
+        <w:t>fpga</w:t>
+      </w:r>
+      <w:proofErr w:type="spellEnd"/>
+      <w:r>
+        <w:rPr>
+          <w:rFonts w:ascii="Times New Roman" w:hAnsi="Times New Roman" w:cs="Times New Roman"/>
+          <w:sz w:val="18"/>
+          <w:szCs w:val="18"/>
+        </w:rPr>
+        <w:t xml:space="preserve"> 2d </w:t>
+      </w:r>
+      <w:proofErr w:type="spellStart"/>
+      <w:r>
+        <w:rPr>
+          <w:rFonts w:ascii="Times New Roman" w:hAnsi="Times New Roman" w:cs="Times New Roman"/>
+          <w:sz w:val="18"/>
+          <w:szCs w:val="18"/>
+        </w:rPr>
+        <w:t>fft</w:t>
+      </w:r>
+      <w:proofErr w:type="spellEnd"/>
+      <w:r>
+        <w:rPr>
+          <w:rFonts w:ascii="Times New Roman" w:hAnsi="Times New Roman" w:cs="Times New Roman"/>
+          <w:sz w:val="18"/>
+          <w:szCs w:val="18"/>
+        </w:rPr>
+        <w:t xml:space="preserve"> as an example of a 2-D implementation</w:t>
+      </w:r>
+      <w:r>
+        <w:rPr>
+          <w:rFonts w:ascii="Times New Roman" w:hAnsi="Times New Roman" w:cs="Times New Roman"/>
+          <w:sz w:val="18"/>
+          <w:szCs w:val="18"/>
+        </w:rPr>
+        <w:t>). With</w:t>
+      </w:r>
+      <w:r>
+        <w:rPr>
+          <w:rFonts w:ascii="Times New Roman" w:hAnsi="Times New Roman" w:cs="Times New Roman"/>
+          <w:sz w:val="18"/>
+          <w:szCs w:val="18"/>
+        </w:rPr>
+        <w:t xml:space="preserve"> the computation of the FFT</w:t>
+      </w:r>
+      <w:r>
+        <w:rPr>
+          <w:rFonts w:ascii="Times New Roman" w:hAnsi="Times New Roman" w:cs="Times New Roman"/>
+          <w:sz w:val="18"/>
+          <w:szCs w:val="18"/>
+        </w:rPr>
+        <w:t xml:space="preserve">, we multiply our pre-computed </w:t>
+      </w:r>
+      <w:r>
+        <w:rPr>
+          <w:rFonts w:ascii="Times New Roman" w:hAnsi="Times New Roman" w:cs="Times New Roman"/>
+          <w:sz w:val="18"/>
+          <w:szCs w:val="18"/>
+        </w:rPr>
+        <w:t>convolution matrix before computing the inverse FFT.</w:t>
+      </w:r>
+      <w:r>
+        <w:rPr>
+          <w:rFonts w:ascii="Times New Roman" w:hAnsi="Times New Roman" w:cs="Times New Roman"/>
+          <w:sz w:val="18"/>
+          <w:szCs w:val="18"/>
+        </w:rPr>
+        <w:t xml:space="preserve"> We then performing the cropping operation in the time-domain where we again truncate to a 256x354 pixel image. At this point we have the convolution matrix “A” matrix multiplied by our first estimate of the recovered image “v”. Proceeding, now with the first step of the gradient subtraction operation</w:t>
+      </w:r>
+      <w:r>
+        <w:rPr>
+          <w:rFonts w:ascii="Times New Roman" w:hAnsi="Times New Roman" w:cs="Times New Roman"/>
+          <w:sz w:val="18"/>
+          <w:szCs w:val="18"/>
+        </w:rPr>
+        <w:t xml:space="preserve">. </w:t>
+      </w:r>
+      <w:r>
+        <w:rPr>
+          <w:rFonts w:ascii="Times New Roman" w:hAnsi="Times New Roman" w:cs="Times New Roman"/>
+          <w:sz w:val="18"/>
+          <w:szCs w:val="18"/>
+        </w:rPr>
+        <w:t>All</w:t>
+      </w:r>
+      <w:r>
+        <w:rPr>
+          <w:rFonts w:ascii="Times New Roman" w:hAnsi="Times New Roman" w:cs="Times New Roman"/>
+          <w:sz w:val="18"/>
+          <w:szCs w:val="18"/>
+        </w:rPr>
+        <w:t xml:space="preserve"> the FPGA processing post the FFT do not require heavy operations and can </w:t>
+      </w:r>
+      <w:r>
+        <w:rPr>
+          <w:rFonts w:ascii="Times New Roman" w:hAnsi="Times New Roman" w:cs="Times New Roman"/>
+          <w:sz w:val="18"/>
+          <w:szCs w:val="18"/>
+        </w:rPr>
+        <w:t>be done with high-speed and low latency in DSP multiplier blocks where we use the arithmetic component of the DSP. Having up to this point</w:t>
+      </w:r>
+      <w:r>
+        <w:rPr>
+          <w:rFonts w:ascii="Times New Roman" w:hAnsi="Times New Roman" w:cs="Times New Roman"/>
+          <w:sz w:val="18"/>
+          <w:szCs w:val="18"/>
+        </w:rPr>
+        <w:t xml:space="preserve"> effectively half of the processing for one image, we repeat the process from padding to </w:t>
+      </w:r>
+      <w:r>
+        <w:rPr>
+          <w:rFonts w:ascii="Times New Roman" w:hAnsi="Times New Roman" w:cs="Times New Roman"/>
+          <w:sz w:val="18"/>
+          <w:szCs w:val="18"/>
+        </w:rPr>
+        <w:t>output of inverse FFT, but now use the adjunct convolution matrix as our constant multiplicative factor. Finally, we stream this updated prediction of our reconstruction back into memory to be repeated all over again by all the elements above. Based in some Python experimentation with the FISTA algorithm we estimate that we would have to repeat the process above approximately 80-100 times for a reasonably valid image of the deconvolution.</w:t>
+      </w:r>
+      <w:r>
+        <w:rPr>
+          <w:rFonts w:ascii="Times New Roman" w:hAnsi="Times New Roman" w:cs="Times New Roman"/>
+          <w:sz w:val="18"/>
+          <w:szCs w:val="18"/>
+        </w:rPr>
+        <w:tab/>
+      </w:r>
+    </w:p>
+    <w:p>
+      <w:pPr>
+        <w:rPr>
+          <w:rFonts w:ascii="Times New Roman" w:hAnsi="Times New Roman" w:cs="Times New Roman"/>
+          <w:sz w:val="18"/>
+          <w:szCs w:val="18"/>
+        </w:rPr>
+      </w:pPr>
+      <w:r>
+        <w:rPr>
+          <w:rFonts w:ascii="Times New Roman" w:hAnsi="Times New Roman" w:cs="Times New Roman"/>
+          <w:sz w:val="18"/>
+          <w:szCs w:val="18"/>
+        </w:rPr>
+        <w:t>&lt; See figure for a</w:t>
+      </w:r>
+      <w:r>
+        <w:rPr>
+          <w:rFonts w:ascii="Times New Roman" w:hAnsi="Times New Roman" w:cs="Times New Roman"/>
+          <w:sz w:val="18"/>
+          <w:szCs w:val="18"/>
+        </w:rPr>
+        <w:t xml:space="preserve"> 2-D FFT</w:t>
+      </w:r>
+      <w:r>
+        <w:rPr>
+          <w:rFonts w:ascii="Times New Roman" w:hAnsi="Times New Roman" w:cs="Times New Roman"/>
+          <w:sz w:val="18"/>
+          <w:szCs w:val="18"/>
+        </w:rPr>
+        <w:t>&gt;</w:t>
+      </w:r>
+    </w:p>
+    <w:p>
+      <w:pPr>
+        <w:rPr>
+          <w:rFonts w:ascii="Times New Roman" w:hAnsi="Times New Roman" w:cs="Times New Roman"/>
+          <w:sz w:val="18"/>
+          <w:szCs w:val="18"/>
+        </w:rPr>
+      </w:pPr>
+      <w:r>
+        <w:rPr>
+          <w:rFonts w:ascii="Times New Roman" w:hAnsi="Times New Roman" w:cs="Times New Roman"/>
+          <w:sz w:val="18"/>
+          <w:szCs w:val="18"/>
+        </w:rPr>
+        <w:t xml:space="preserve">&lt; Add a </w:t>
       </w:r>
       <w:proofErr w:type="gramStart"/>
       <w:r>
@@ -4567,7 +4941,23 @@
           <w:sz w:val="18"/>
           <w:szCs w:val="18"/>
         </w:rPr>
-        <w:t>a</w:t>
+        <w:t>table</w:t>
+      </w:r>
+      <w:r>
+        <w:rPr>
+          <w:rFonts w:ascii="Times New Roman" w:hAnsi="Times New Roman" w:cs="Times New Roman"/>
+          <w:sz w:val="18"/>
+          <w:szCs w:val="18"/>
+        </w:rPr>
+        <w:t xml:space="preserve"> </w:t>
+      </w:r>
+      <w:r>
+        <w:rPr>
+          <w:rFonts w:ascii="Times New Roman" w:hAnsi="Times New Roman" w:cs="Times New Roman"/>
+          <w:sz w:val="18"/>
+          <w:szCs w:val="18"/>
+        </w:rPr>
+        <w:t xml:space="preserve"> with</w:t>
       </w:r>
       <w:proofErr w:type="gramEnd"/>
       <w:r>
@@ -4576,47 +4966,599 @@
           <w:sz w:val="18"/>
           <w:szCs w:val="18"/>
         </w:rPr>
-        <w:t xml:space="preserve"> image of size 256x324 pixels.</w:t>
-      </w:r>
-      <w:r>
-        <w:rPr>
-          <w:rFonts w:ascii="Times New Roman" w:hAnsi="Times New Roman" w:cs="Times New Roman"/>
-          <w:sz w:val="18"/>
-          <w:szCs w:val="18"/>
-        </w:rPr>
-        <w:t xml:space="preserve"> Down sampling in digital signal processing </w:t>
-      </w:r>
-      <w:r>
-        <w:rPr>
-          <w:rFonts w:ascii="Times New Roman" w:hAnsi="Times New Roman" w:cs="Times New Roman"/>
-          <w:sz w:val="18"/>
-          <w:szCs w:val="18"/>
-        </w:rPr>
-        <w:t>is</w:t>
-      </w:r>
-      <w:r>
-        <w:rPr>
-          <w:rFonts w:ascii="Times New Roman" w:hAnsi="Times New Roman" w:cs="Times New Roman"/>
-          <w:sz w:val="18"/>
-          <w:szCs w:val="18"/>
-        </w:rPr>
-        <w:t xml:space="preserve"> not an intensive operation and just really involves discarding N samples from a row or column. </w:t>
-      </w:r>
-      <w:r>
-        <w:rPr>
-          <w:rFonts w:ascii="Times New Roman" w:hAnsi="Times New Roman" w:cs="Times New Roman"/>
-          <w:sz w:val="18"/>
-          <w:szCs w:val="18"/>
-        </w:rPr>
-        <w:t>Proceeding, we would next need to pad our data so that we can streamline the processing into an FFT, as most FFTs are radix 2. So, for our FPGA implementation we would then convert our 256x324 image into a 512x1024 pixel image.</w:t>
-      </w:r>
-      <w:r>
-        <w:rPr>
-          <w:rFonts w:ascii="Times New Roman" w:hAnsi="Times New Roman" w:cs="Times New Roman"/>
-          <w:sz w:val="18"/>
-          <w:szCs w:val="18"/>
-        </w:rPr>
-        <w:t xml:space="preserve"> While FFT cores of radix 2 and N size up to 4K are just </w:t>
+        <w:t xml:space="preserve"> specs </w:t>
+      </w:r>
+      <w:r>
+        <w:rPr>
+          <w:rFonts w:ascii="Times New Roman" w:hAnsi="Times New Roman" w:cs="Times New Roman"/>
+          <w:sz w:val="18"/>
+          <w:szCs w:val="18"/>
+        </w:rPr>
+        <w:t xml:space="preserve">of the </w:t>
+      </w:r>
+      <w:r>
+        <w:rPr>
+          <w:rFonts w:ascii="Times New Roman" w:hAnsi="Times New Roman" w:cs="Times New Roman"/>
+          <w:sz w:val="18"/>
+          <w:szCs w:val="18"/>
+        </w:rPr>
+        <w:t xml:space="preserve"> dev board </w:t>
+      </w:r>
+      <w:proofErr w:type="spellStart"/>
+      <w:r>
+        <w:rPr>
+          <w:rFonts w:ascii="Times New Roman" w:hAnsi="Times New Roman" w:cs="Times New Roman"/>
+          <w:sz w:val="18"/>
+          <w:szCs w:val="18"/>
+        </w:rPr>
+        <w:t>Ultrascale</w:t>
+      </w:r>
+      <w:proofErr w:type="spellEnd"/>
+      <w:r>
+        <w:rPr>
+          <w:rFonts w:ascii="Times New Roman" w:hAnsi="Times New Roman" w:cs="Times New Roman"/>
+          <w:sz w:val="18"/>
+          <w:szCs w:val="18"/>
+        </w:rPr>
+        <w:t>+ KCU116&gt;</w:t>
+      </w:r>
+    </w:p>
+    <w:p>
+      <w:pPr>
+        <w:rPr>
+          <w:rFonts w:ascii="Times New Roman" w:hAnsi="Times New Roman" w:cs="Times New Roman"/>
+          <w:sz w:val="18"/>
+          <w:szCs w:val="18"/>
+        </w:rPr>
+      </w:pPr>
+    </w:p>
+    <w:p>
+      <w:pPr>
+        <w:rPr>
+          <w:rFonts w:ascii="Times New Roman" w:hAnsi="Times New Roman" w:cs="Times New Roman"/>
+          <w:sz w:val="18"/>
+          <w:szCs w:val="18"/>
+        </w:rPr>
+      </w:pPr>
+      <w:proofErr w:type="spellStart"/>
+      <w:r>
+        <w:rPr>
+          <w:rFonts w:ascii="Times New Roman" w:hAnsi="Times New Roman" w:cs="Times New Roman"/>
+          <w:sz w:val="18"/>
+          <w:szCs w:val="18"/>
+        </w:rPr>
+        <w:t>IV.</w:t>
+      </w:r>
+      <w:r>
+        <w:rPr>
+          <w:rFonts w:ascii="Times New Roman" w:hAnsi="Times New Roman" w:cs="Times New Roman"/>
+          <w:sz w:val="18"/>
+          <w:szCs w:val="18"/>
+        </w:rPr>
+        <w:t>Results</w:t>
+      </w:r>
+      <w:proofErr w:type="spellEnd"/>
+    </w:p>
+    <w:p>
+      <w:pPr>
+        <w:pStyle w:val="ListParagraph"/>
+        <w:rPr>
+          <w:rFonts w:ascii="Times New Roman" w:hAnsi="Times New Roman" w:cs="Times New Roman"/>
+          <w:sz w:val="18"/>
+          <w:szCs w:val="18"/>
+        </w:rPr>
+      </w:pPr>
+      <w:proofErr w:type="gramStart"/>
+      <w:r>
+        <w:rPr>
+          <w:rFonts w:ascii="Times New Roman" w:hAnsi="Times New Roman" w:cs="Times New Roman"/>
+          <w:sz w:val="18"/>
+          <w:szCs w:val="18"/>
+        </w:rPr>
+        <w:t>( Running</w:t>
+      </w:r>
+      <w:proofErr w:type="gramEnd"/>
+      <w:r>
+        <w:rPr>
+          <w:rFonts w:ascii="Times New Roman" w:hAnsi="Times New Roman" w:cs="Times New Roman"/>
+          <w:sz w:val="18"/>
+          <w:szCs w:val="18"/>
+        </w:rPr>
+        <w:t xml:space="preserve"> in Simulink)</w:t>
+      </w:r>
+    </w:p>
+    <w:p>
+      <w:pPr>
+        <w:pStyle w:val="ListParagraph"/>
+        <w:rPr>
+          <w:rFonts w:ascii="Times New Roman" w:hAnsi="Times New Roman" w:cs="Times New Roman"/>
+          <w:sz w:val="18"/>
+          <w:szCs w:val="18"/>
+        </w:rPr>
+      </w:pPr>
+    </w:p>
+    <w:p>
+      <w:pPr>
+        <w:pStyle w:val="ListParagraph"/>
+        <w:rPr>
+          <w:rFonts w:ascii="Times New Roman" w:hAnsi="Times New Roman" w:cs="Times New Roman"/>
+          <w:sz w:val="18"/>
+          <w:szCs w:val="18"/>
+        </w:rPr>
+      </w:pPr>
+      <w:r>
+        <w:rPr>
+          <w:rFonts w:ascii="Times New Roman" w:hAnsi="Times New Roman" w:cs="Times New Roman"/>
+          <w:sz w:val="18"/>
+          <w:szCs w:val="18"/>
+        </w:rPr>
+        <w:t xml:space="preserve">Figure that shows images between diffused image and FFT of </w:t>
+      </w:r>
+      <w:proofErr w:type="gramStart"/>
+      <w:r>
+        <w:rPr>
+          <w:rFonts w:ascii="Times New Roman" w:hAnsi="Times New Roman" w:cs="Times New Roman"/>
+          <w:sz w:val="18"/>
+          <w:szCs w:val="18"/>
+        </w:rPr>
+        <w:t>it.(</w:t>
+      </w:r>
+      <w:proofErr w:type="gramEnd"/>
+      <w:r>
+        <w:rPr>
+          <w:rFonts w:ascii="Times New Roman" w:hAnsi="Times New Roman" w:cs="Times New Roman"/>
+          <w:sz w:val="18"/>
+          <w:szCs w:val="18"/>
+        </w:rPr>
+        <w:t xml:space="preserve"> Maybe get this picture with Python)</w:t>
+      </w:r>
+    </w:p>
+    <w:p>
+      <w:pPr>
+        <w:rPr>
+          <w:rFonts w:ascii="Times New Roman" w:hAnsi="Times New Roman" w:cs="Times New Roman"/>
+          <w:sz w:val="18"/>
+          <w:szCs w:val="18"/>
+        </w:rPr>
+      </w:pPr>
+      <w:r>
+        <w:rPr>
+          <w:rFonts w:ascii="Times New Roman" w:hAnsi="Times New Roman" w:cs="Times New Roman"/>
+          <w:sz w:val="18"/>
+          <w:szCs w:val="18"/>
+        </w:rPr>
+        <w:t>Estimate with FPGA</w:t>
+      </w:r>
+    </w:p>
+    <w:p>
+      <w:pPr>
+        <w:rPr>
+          <w:rFonts w:ascii="Times New Roman" w:hAnsi="Times New Roman" w:cs="Times New Roman"/>
+          <w:sz w:val="18"/>
+          <w:szCs w:val="18"/>
+        </w:rPr>
+      </w:pPr>
+      <w:r>
+        <w:rPr>
+          <w:rFonts w:ascii="Times New Roman" w:hAnsi="Times New Roman" w:cs="Times New Roman"/>
+          <w:sz w:val="18"/>
+          <w:szCs w:val="18"/>
+        </w:rPr>
+        <w:t xml:space="preserve">In our system we will only compare </w:t>
+      </w:r>
+      <w:r>
+        <w:rPr>
+          <w:rFonts w:ascii="Times New Roman" w:hAnsi="Times New Roman" w:cs="Times New Roman"/>
+          <w:sz w:val="18"/>
+          <w:szCs w:val="18"/>
+        </w:rPr>
+        <w:t>the 2- dimensional FFTs since they account for the major processing modules in our FISTA deconvolution design.</w:t>
+      </w:r>
+    </w:p>
+    <w:p>
+      <w:pPr>
+        <w:rPr>
+          <w:rFonts w:ascii="Times New Roman" w:hAnsi="Times New Roman" w:cs="Times New Roman"/>
+          <w:sz w:val="18"/>
+          <w:szCs w:val="18"/>
+        </w:rPr>
+      </w:pPr>
+      <w:r>
+        <w:rPr>
+          <w:rFonts w:ascii="Times New Roman" w:hAnsi="Times New Roman" w:cs="Times New Roman"/>
+          <w:sz w:val="18"/>
+          <w:szCs w:val="18"/>
+        </w:rPr>
+        <w:t>Estimates with CPU</w:t>
+      </w:r>
+    </w:p>
+    <w:p>
+      <w:pPr>
+        <w:rPr>
+          <w:rFonts w:ascii="Times New Roman" w:hAnsi="Times New Roman" w:cs="Times New Roman"/>
+          <w:sz w:val="18"/>
+          <w:szCs w:val="18"/>
+        </w:rPr>
+      </w:pPr>
+      <w:r>
+        <w:rPr>
+          <w:rFonts w:ascii="Times New Roman" w:hAnsi="Times New Roman" w:cs="Times New Roman"/>
+          <w:sz w:val="18"/>
+          <w:szCs w:val="18"/>
+        </w:rPr>
+        <w:t>Estimates with GPU</w:t>
+      </w:r>
+    </w:p>
+    <w:p>
+      <w:pPr>
+        <w:rPr>
+          <w:rFonts w:ascii="Times New Roman" w:hAnsi="Times New Roman" w:cs="Times New Roman"/>
+          <w:sz w:val="18"/>
+          <w:szCs w:val="18"/>
+        </w:rPr>
+      </w:pPr>
+      <w:r>
+        <w:rPr>
+          <w:rFonts w:ascii="Times New Roman" w:hAnsi="Times New Roman" w:cs="Times New Roman"/>
+          <w:sz w:val="18"/>
+          <w:szCs w:val="18"/>
+        </w:rPr>
+        <w:t>Estimate with CPU and GPU in tandem.</w:t>
+      </w:r>
+    </w:p>
+    <w:p>
+      <w:pPr>
+        <w:rPr>
+          <w:rFonts w:ascii="Times New Roman" w:hAnsi="Times New Roman" w:cs="Times New Roman"/>
+          <w:sz w:val="18"/>
+          <w:szCs w:val="18"/>
+        </w:rPr>
+      </w:pPr>
+    </w:p>
+    <w:p>
+      <w:pPr>
+        <w:rPr>
+          <w:rFonts w:ascii="Times New Roman" w:hAnsi="Times New Roman" w:cs="Times New Roman"/>
+          <w:sz w:val="18"/>
+          <w:szCs w:val="18"/>
+        </w:rPr>
+      </w:pPr>
+      <w:r>
+        <w:rPr>
+          <w:rFonts w:ascii="Times New Roman" w:hAnsi="Times New Roman" w:cs="Times New Roman"/>
+          <w:sz w:val="18"/>
+          <w:szCs w:val="18"/>
+        </w:rPr>
+        <w:t xml:space="preserve">Do the times meet our system requirements for processing 30 frames a second for a size image that has been </w:t>
+      </w:r>
+      <w:proofErr w:type="spellStart"/>
+      <w:r>
+        <w:rPr>
+          <w:rFonts w:ascii="Times New Roman" w:hAnsi="Times New Roman" w:cs="Times New Roman"/>
+          <w:sz w:val="18"/>
+          <w:szCs w:val="18"/>
+        </w:rPr>
+        <w:t>downsampled</w:t>
+      </w:r>
+      <w:proofErr w:type="spellEnd"/>
+      <w:r>
+        <w:rPr>
+          <w:rFonts w:ascii="Times New Roman" w:hAnsi="Times New Roman" w:cs="Times New Roman"/>
+          <w:sz w:val="18"/>
+          <w:szCs w:val="18"/>
+        </w:rPr>
+        <w:t xml:space="preserve"> from the original full CMOS </w:t>
+      </w:r>
+      <w:proofErr w:type="gramStart"/>
+      <w:r>
+        <w:rPr>
+          <w:rFonts w:ascii="Times New Roman" w:hAnsi="Times New Roman" w:cs="Times New Roman"/>
+          <w:sz w:val="18"/>
+          <w:szCs w:val="18"/>
+        </w:rPr>
+        <w:t>array.</w:t>
+      </w:r>
+      <w:proofErr w:type="gramEnd"/>
+    </w:p>
+    <w:p>
+      <w:pPr>
+        <w:rPr>
+          <w:rFonts w:ascii="Times New Roman" w:hAnsi="Times New Roman" w:cs="Times New Roman"/>
+          <w:sz w:val="18"/>
+          <w:szCs w:val="18"/>
+        </w:rPr>
+      </w:pPr>
+    </w:p>
+    <w:p>
+      <w:pPr>
+        <w:rPr>
+          <w:rFonts w:ascii="Times New Roman" w:hAnsi="Times New Roman" w:cs="Times New Roman"/>
+          <w:sz w:val="18"/>
+          <w:szCs w:val="18"/>
+        </w:rPr>
+      </w:pPr>
+      <w:proofErr w:type="spellStart"/>
+      <w:r>
+        <w:rPr>
+          <w:rFonts w:ascii="Times New Roman" w:hAnsi="Times New Roman" w:cs="Times New Roman"/>
+          <w:sz w:val="18"/>
+          <w:szCs w:val="18"/>
+        </w:rPr>
+        <w:t>V.</w:t>
+      </w:r>
+      <w:r>
+        <w:rPr>
+          <w:rFonts w:ascii="Times New Roman" w:hAnsi="Times New Roman" w:cs="Times New Roman"/>
+          <w:sz w:val="18"/>
+          <w:szCs w:val="18"/>
+        </w:rPr>
+        <w:t>Discussion</w:t>
+      </w:r>
+      <w:proofErr w:type="spellEnd"/>
+      <w:r>
+        <w:rPr>
+          <w:rFonts w:ascii="Times New Roman" w:hAnsi="Times New Roman" w:cs="Times New Roman"/>
+          <w:sz w:val="18"/>
+          <w:szCs w:val="18"/>
+        </w:rPr>
+        <w:t xml:space="preserve"> </w:t>
+      </w:r>
+    </w:p>
+    <w:p>
+      <w:pPr>
+        <w:rPr>
+          <w:rFonts w:ascii="Times New Roman" w:hAnsi="Times New Roman" w:cs="Times New Roman"/>
+          <w:sz w:val="18"/>
+          <w:szCs w:val="18"/>
+        </w:rPr>
+      </w:pPr>
+    </w:p>
+    <w:p>
+      <w:pPr>
+        <w:rPr>
+          <w:rFonts w:ascii="Times New Roman" w:hAnsi="Times New Roman" w:cs="Times New Roman"/>
+          <w:sz w:val="18"/>
+          <w:szCs w:val="18"/>
+        </w:rPr>
+      </w:pPr>
+      <w:r>
+        <w:rPr>
+          <w:rFonts w:ascii="Times New Roman" w:hAnsi="Times New Roman" w:cs="Times New Roman"/>
+          <w:sz w:val="18"/>
+          <w:szCs w:val="18"/>
+        </w:rPr>
+        <w:t xml:space="preserve">??? WE are not sure how images are buffered in memory </w:t>
+      </w:r>
+      <w:proofErr w:type="gramStart"/>
+      <w:r>
+        <w:rPr>
+          <w:rFonts w:ascii="Times New Roman" w:hAnsi="Times New Roman" w:cs="Times New Roman"/>
+          <w:sz w:val="18"/>
+          <w:szCs w:val="18"/>
+        </w:rPr>
+        <w:t>and also</w:t>
+      </w:r>
+      <w:proofErr w:type="gramEnd"/>
+      <w:r>
+        <w:rPr>
+          <w:rFonts w:ascii="Times New Roman" w:hAnsi="Times New Roman" w:cs="Times New Roman"/>
+          <w:sz w:val="18"/>
+          <w:szCs w:val="18"/>
+        </w:rPr>
+        <w:t xml:space="preserve"> how the cores are partitioned in the CPU</w:t>
+      </w:r>
+    </w:p>
+    <w:p>
+      <w:pPr>
+        <w:rPr>
+          <w:rFonts w:ascii="Times New Roman" w:hAnsi="Times New Roman" w:cs="Times New Roman"/>
+          <w:sz w:val="18"/>
+          <w:szCs w:val="18"/>
+        </w:rPr>
+      </w:pPr>
+    </w:p>
+    <w:p>
+      <w:pPr>
+        <w:jc w:val="center"/>
+        <w:rPr>
+          <w:rFonts w:ascii="Times New Roman" w:hAnsi="Times New Roman" w:cs="Times New Roman"/>
+          <w:sz w:val="18"/>
+          <w:szCs w:val="18"/>
+        </w:rPr>
+      </w:pPr>
+      <w:r>
+        <w:rPr>
+          <w:rFonts w:ascii="Times New Roman" w:hAnsi="Times New Roman" w:cs="Times New Roman"/>
+          <w:sz w:val="18"/>
+          <w:szCs w:val="18"/>
+        </w:rPr>
+        <w:t xml:space="preserve">Talk about calcium imaging to be done </w:t>
+      </w:r>
+      <w:proofErr w:type="gramStart"/>
+      <w:r>
+        <w:rPr>
+          <w:rFonts w:ascii="Times New Roman" w:hAnsi="Times New Roman" w:cs="Times New Roman"/>
+          <w:sz w:val="18"/>
+          <w:szCs w:val="18"/>
+        </w:rPr>
+        <w:t>Other</w:t>
+      </w:r>
+      <w:proofErr w:type="gramEnd"/>
+      <w:r>
+        <w:rPr>
+          <w:rFonts w:ascii="Times New Roman" w:hAnsi="Times New Roman" w:cs="Times New Roman"/>
+          <w:sz w:val="18"/>
+          <w:szCs w:val="18"/>
+        </w:rPr>
+        <w:t xml:space="preserve"> types of processors</w:t>
+      </w:r>
+    </w:p>
+    <w:p>
+      <w:pPr>
+        <w:rPr>
+          <w:rFonts w:ascii="Times New Roman" w:hAnsi="Times New Roman" w:cs="Times New Roman"/>
+          <w:sz w:val="18"/>
+          <w:szCs w:val="18"/>
+        </w:rPr>
+      </w:pPr>
+      <w:r>
+        <w:rPr>
+          <w:rFonts w:ascii="Times New Roman" w:hAnsi="Times New Roman" w:cs="Times New Roman"/>
+          <w:sz w:val="18"/>
+          <w:szCs w:val="18"/>
+        </w:rPr>
+        <w:t xml:space="preserve">The reason we want to use a diffuser is for the </w:t>
+      </w:r>
+      <w:proofErr w:type="spellStart"/>
+      <w:r>
+        <w:rPr>
+          <w:rFonts w:ascii="Times New Roman" w:hAnsi="Times New Roman" w:cs="Times New Roman"/>
+          <w:sz w:val="18"/>
+          <w:szCs w:val="18"/>
+        </w:rPr>
+        <w:t>tradefoss</w:t>
+      </w:r>
+      <w:proofErr w:type="spellEnd"/>
+      <w:r>
+        <w:rPr>
+          <w:rFonts w:ascii="Times New Roman" w:hAnsi="Times New Roman" w:cs="Times New Roman"/>
+          <w:sz w:val="18"/>
+          <w:szCs w:val="18"/>
+        </w:rPr>
+        <w:t xml:space="preserve"> that we have discussed but also the reason that we are interested in a fast way to do </w:t>
+      </w:r>
+      <w:proofErr w:type="spellStart"/>
+      <w:r>
+        <w:rPr>
+          <w:rFonts w:ascii="Times New Roman" w:hAnsi="Times New Roman" w:cs="Times New Roman"/>
+          <w:sz w:val="18"/>
+          <w:szCs w:val="18"/>
+        </w:rPr>
+        <w:t>compitations</w:t>
+      </w:r>
+      <w:proofErr w:type="spellEnd"/>
+      <w:r>
+        <w:rPr>
+          <w:rFonts w:ascii="Times New Roman" w:hAnsi="Times New Roman" w:cs="Times New Roman"/>
+          <w:sz w:val="18"/>
+          <w:szCs w:val="18"/>
+        </w:rPr>
+        <w:t xml:space="preserve"> is that the processing of the steps for calcium imaging also requires a certain amount of time</w:t>
+      </w:r>
+    </w:p>
+    <w:p>
+      <w:pPr>
+        <w:rPr>
+          <w:rFonts w:ascii="Times New Roman" w:hAnsi="Times New Roman" w:cs="Times New Roman"/>
+          <w:sz w:val="18"/>
+          <w:szCs w:val="18"/>
+        </w:rPr>
+      </w:pPr>
+    </w:p>
+    <w:p>
+      <w:pPr>
+        <w:rPr>
+          <w:rFonts w:ascii="Times New Roman" w:hAnsi="Times New Roman" w:cs="Times New Roman"/>
+          <w:sz w:val="18"/>
+          <w:szCs w:val="18"/>
+        </w:rPr>
+      </w:pPr>
+      <w:r>
+        <w:rPr>
+          <w:rFonts w:ascii="Times New Roman" w:hAnsi="Times New Roman" w:cs="Times New Roman"/>
+          <w:sz w:val="18"/>
+          <w:szCs w:val="18"/>
+        </w:rPr>
+        <w:t xml:space="preserve">??? Why even try to </w:t>
+      </w:r>
+      <w:proofErr w:type="spellStart"/>
+      <w:r>
+        <w:rPr>
+          <w:rFonts w:ascii="Times New Roman" w:hAnsi="Times New Roman" w:cs="Times New Roman"/>
+          <w:sz w:val="18"/>
+          <w:szCs w:val="18"/>
+        </w:rPr>
+        <w:t>comnibe</w:t>
+      </w:r>
+      <w:proofErr w:type="spellEnd"/>
+      <w:r>
+        <w:rPr>
+          <w:rFonts w:ascii="Times New Roman" w:hAnsi="Times New Roman" w:cs="Times New Roman"/>
+          <w:sz w:val="18"/>
+          <w:szCs w:val="18"/>
+        </w:rPr>
+        <w:t xml:space="preserve"> in real time the functional processing of diffusion with calcium imaging</w:t>
+      </w:r>
+    </w:p>
+    <w:p>
+      <w:pPr>
+        <w:rPr>
+          <w:rFonts w:ascii="Times New Roman" w:hAnsi="Times New Roman" w:cs="Times New Roman"/>
+          <w:sz w:val="18"/>
+          <w:szCs w:val="18"/>
+        </w:rPr>
+      </w:pPr>
+      <w:r>
+        <w:rPr>
+          <w:rFonts w:ascii="Times New Roman" w:hAnsi="Times New Roman" w:cs="Times New Roman"/>
+          <w:sz w:val="18"/>
+          <w:szCs w:val="18"/>
+        </w:rPr>
+        <w:t xml:space="preserve">Well I would say that </w:t>
+      </w:r>
+      <w:proofErr w:type="spellStart"/>
+      <w:r>
+        <w:rPr>
+          <w:rFonts w:ascii="Times New Roman" w:hAnsi="Times New Roman" w:cs="Times New Roman"/>
+          <w:sz w:val="18"/>
+          <w:szCs w:val="18"/>
+        </w:rPr>
+        <w:t>threre</w:t>
+      </w:r>
+      <w:proofErr w:type="spellEnd"/>
+      <w:r>
+        <w:rPr>
+          <w:rFonts w:ascii="Times New Roman" w:hAnsi="Times New Roman" w:cs="Times New Roman"/>
+          <w:sz w:val="18"/>
+          <w:szCs w:val="18"/>
+        </w:rPr>
+        <w:t xml:space="preserve"> are applications and papers that discuss real time calcium imaging </w:t>
+      </w:r>
+      <w:proofErr w:type="gramStart"/>
+      <w:r>
+        <w:rPr>
+          <w:rFonts w:ascii="Times New Roman" w:hAnsi="Times New Roman" w:cs="Times New Roman"/>
+          <w:sz w:val="18"/>
+          <w:szCs w:val="18"/>
+        </w:rPr>
+        <w:t>BCAS(</w:t>
+      </w:r>
+      <w:proofErr w:type="gramEnd"/>
+      <w:r>
+        <w:rPr>
+          <w:rFonts w:ascii="Times New Roman" w:hAnsi="Times New Roman" w:cs="Times New Roman"/>
+          <w:sz w:val="18"/>
+          <w:szCs w:val="18"/>
+        </w:rPr>
+        <w:t xml:space="preserve">UCLA folk) and that adding the diffusion we are really just </w:t>
+      </w:r>
+      <w:proofErr w:type="spellStart"/>
+      <w:r>
+        <w:rPr>
+          <w:rFonts w:ascii="Times New Roman" w:hAnsi="Times New Roman" w:cs="Times New Roman"/>
+          <w:sz w:val="18"/>
+          <w:szCs w:val="18"/>
+        </w:rPr>
+        <w:t>chaging</w:t>
+      </w:r>
+      <w:proofErr w:type="spellEnd"/>
+      <w:r>
+        <w:rPr>
+          <w:rFonts w:ascii="Times New Roman" w:hAnsi="Times New Roman" w:cs="Times New Roman"/>
+          <w:sz w:val="18"/>
+          <w:szCs w:val="18"/>
+        </w:rPr>
+        <w:t xml:space="preserve"> the front end of how we collect light to better enhance the overall system. Said </w:t>
       </w:r>
       <w:r>
         <w:rPr>
@@ -4625,15 +5567,198 @@
           <w:szCs w:val="18"/>
         </w:rPr>
         <w:lastRenderedPageBreak/>
-        <w:t>IP cores of an FPGA vendor, 2-D cores need to be constructed out of those libraries in general. Here in our FPGA implementation, we would use internal block ram to buffer.</w:t>
-      </w:r>
-      <w:r>
-        <w:rPr>
-          <w:rFonts w:ascii="Times New Roman" w:hAnsi="Times New Roman" w:cs="Times New Roman"/>
-          <w:sz w:val="18"/>
-          <w:szCs w:val="18"/>
-        </w:rPr>
-        <w:t xml:space="preserve"> Figure </w:t>
+        <w:t xml:space="preserve">otherwise we have just added another pre-processor step </w:t>
+      </w:r>
+      <w:proofErr w:type="spellStart"/>
+      <w:r>
+        <w:rPr>
+          <w:rFonts w:ascii="Times New Roman" w:hAnsi="Times New Roman" w:cs="Times New Roman"/>
+          <w:sz w:val="18"/>
+          <w:szCs w:val="18"/>
+        </w:rPr>
+        <w:t>tlo</w:t>
+      </w:r>
+      <w:proofErr w:type="spellEnd"/>
+      <w:r>
+        <w:rPr>
+          <w:rFonts w:ascii="Times New Roman" w:hAnsi="Times New Roman" w:cs="Times New Roman"/>
+          <w:sz w:val="18"/>
+          <w:szCs w:val="18"/>
+        </w:rPr>
+        <w:t xml:space="preserve"> the </w:t>
+      </w:r>
+      <w:proofErr w:type="spellStart"/>
+      <w:r>
+        <w:rPr>
+          <w:rFonts w:ascii="Times New Roman" w:hAnsi="Times New Roman" w:cs="Times New Roman"/>
+          <w:sz w:val="18"/>
+          <w:szCs w:val="18"/>
+        </w:rPr>
+        <w:t>systemn</w:t>
+      </w:r>
+      <w:proofErr w:type="spellEnd"/>
+      <w:r>
+        <w:rPr>
+          <w:rFonts w:ascii="Times New Roman" w:hAnsi="Times New Roman" w:cs="Times New Roman"/>
+          <w:sz w:val="18"/>
+          <w:szCs w:val="18"/>
+        </w:rPr>
+        <w:t xml:space="preserve"> that will allow us to improve the accuracy of detecting and extracting the neurons of </w:t>
+      </w:r>
+      <w:proofErr w:type="spellStart"/>
+      <w:r>
+        <w:rPr>
+          <w:rFonts w:ascii="Times New Roman" w:hAnsi="Times New Roman" w:cs="Times New Roman"/>
+          <w:sz w:val="18"/>
+          <w:szCs w:val="18"/>
+        </w:rPr>
+        <w:t>intereste</w:t>
+      </w:r>
+      <w:proofErr w:type="spellEnd"/>
+      <w:r>
+        <w:rPr>
+          <w:rFonts w:ascii="Times New Roman" w:hAnsi="Times New Roman" w:cs="Times New Roman"/>
+          <w:sz w:val="18"/>
+          <w:szCs w:val="18"/>
+        </w:rPr>
+        <w:t>…</w:t>
+      </w:r>
+    </w:p>
+    <w:p>
+      <w:pPr>
+        <w:rPr>
+          <w:rFonts w:ascii="Times New Roman" w:hAnsi="Times New Roman" w:cs="Times New Roman"/>
+          <w:sz w:val="18"/>
+          <w:szCs w:val="18"/>
+        </w:rPr>
+      </w:pPr>
+      <w:r>
+        <w:rPr>
+          <w:rFonts w:ascii="Times New Roman" w:hAnsi="Times New Roman" w:cs="Times New Roman"/>
+          <w:sz w:val="18"/>
+          <w:szCs w:val="18"/>
+        </w:rPr>
+        <w:t xml:space="preserve">There are models that can be used to calibrate </w:t>
+      </w:r>
+    </w:p>
+    <w:p>
+      <w:pPr>
+        <w:rPr>
+          <w:rFonts w:ascii="Times New Roman" w:hAnsi="Times New Roman" w:cs="Times New Roman"/>
+          <w:sz w:val="18"/>
+          <w:szCs w:val="18"/>
+        </w:rPr>
+      </w:pPr>
+      <w:r>
+        <w:rPr>
+          <w:rFonts w:ascii="Times New Roman" w:hAnsi="Times New Roman" w:cs="Times New Roman"/>
+          <w:sz w:val="18"/>
+          <w:szCs w:val="18"/>
+        </w:rPr>
+        <w:t>Talk about models and variant and invariant</w:t>
+      </w:r>
+    </w:p>
+    <w:p>
+      <w:pPr>
+        <w:rPr>
+          <w:rFonts w:ascii="Times New Roman" w:hAnsi="Times New Roman" w:cs="Times New Roman"/>
+          <w:sz w:val="18"/>
+          <w:szCs w:val="18"/>
+        </w:rPr>
+      </w:pPr>
+    </w:p>
+    <w:p>
+      <w:pPr>
+        <w:rPr>
+          <w:rFonts w:ascii="Times New Roman" w:hAnsi="Times New Roman" w:cs="Times New Roman"/>
+          <w:sz w:val="18"/>
+          <w:szCs w:val="18"/>
+        </w:rPr>
+      </w:pPr>
+      <w:r>
+        <w:rPr>
+          <w:rFonts w:ascii="Times New Roman" w:hAnsi="Times New Roman" w:cs="Times New Roman"/>
+          <w:sz w:val="18"/>
+          <w:szCs w:val="18"/>
+        </w:rPr>
+        <w:t>While in this paper we focus on the front-end processing of reconstructing the image,</w:t>
+      </w:r>
+      <w:r>
+        <w:rPr>
+          <w:rFonts w:ascii="Times New Roman" w:hAnsi="Times New Roman" w:cs="Times New Roman"/>
+          <w:sz w:val="18"/>
+          <w:szCs w:val="18"/>
+        </w:rPr>
+        <w:t xml:space="preserve"> </w:t>
+      </w:r>
+    </w:p>
+    <w:p>
+      <w:pPr>
+        <w:rPr>
+          <w:rFonts w:ascii="Times New Roman" w:hAnsi="Times New Roman" w:cs="Times New Roman"/>
+          <w:sz w:val="18"/>
+          <w:szCs w:val="18"/>
+        </w:rPr>
+      </w:pPr>
+    </w:p>
+    <w:p>
+      <w:pPr>
+        <w:rPr>
+          <w:rFonts w:ascii="Times New Roman" w:hAnsi="Times New Roman" w:cs="Times New Roman"/>
+          <w:sz w:val="18"/>
+          <w:szCs w:val="18"/>
+        </w:rPr>
+      </w:pPr>
+      <w:r>
+        <w:rPr>
+          <w:rFonts w:ascii="Times New Roman" w:hAnsi="Times New Roman" w:cs="Times New Roman"/>
+          <w:sz w:val="18"/>
+          <w:szCs w:val="18"/>
+        </w:rPr>
+        <w:t>Talk about ADMM</w:t>
+      </w:r>
+    </w:p>
+    <w:p>
+      <w:pPr>
+        <w:rPr>
+          <w:rFonts w:ascii="Times New Roman" w:hAnsi="Times New Roman" w:cs="Times New Roman"/>
+          <w:sz w:val="18"/>
+          <w:szCs w:val="18"/>
+        </w:rPr>
+      </w:pPr>
+    </w:p>
+    <w:p>
+      <w:pPr>
+        <w:rPr>
+          <w:rFonts w:ascii="Times New Roman" w:hAnsi="Times New Roman" w:cs="Times New Roman"/>
+          <w:sz w:val="18"/>
+          <w:szCs w:val="18"/>
+        </w:rPr>
+      </w:pPr>
+      <w:r>
+        <w:rPr>
+          <w:rFonts w:ascii="Times New Roman" w:hAnsi="Times New Roman" w:cs="Times New Roman"/>
+          <w:sz w:val="18"/>
+          <w:szCs w:val="18"/>
+        </w:rPr>
+        <w:t>A little about optogenetics</w:t>
+      </w:r>
+    </w:p>
+    <w:p>
+      <w:pPr>
+        <w:rPr>
+          <w:rFonts w:ascii="Times New Roman" w:hAnsi="Times New Roman" w:cs="Times New Roman"/>
+          <w:sz w:val="18"/>
+          <w:szCs w:val="18"/>
+        </w:rPr>
+      </w:pPr>
+      <w:r>
+        <w:rPr>
+          <w:rFonts w:ascii="Times New Roman" w:hAnsi="Times New Roman" w:cs="Times New Roman"/>
+          <w:sz w:val="18"/>
+          <w:szCs w:val="18"/>
+        </w:rPr>
+        <w:t>Double vs single vs fixed</w:t>
       </w:r>
       <w:proofErr w:type="gramStart"/>
       <w:r>
@@ -4642,74 +5767,34 @@
           <w:sz w:val="18"/>
           <w:szCs w:val="18"/>
         </w:rPr>
-        <w:t>( For</w:t>
+        <w:t>…..</w:t>
       </w:r>
       <w:proofErr w:type="gramEnd"/>
-      <w:r>
-        <w:rPr>
-          <w:rFonts w:ascii="Times New Roman" w:hAnsi="Times New Roman" w:cs="Times New Roman"/>
-          <w:sz w:val="18"/>
-          <w:szCs w:val="18"/>
-        </w:rPr>
-        <w:t xml:space="preserve"> 2-D FFT) highlights the basic strategy of construction. With the computation of the FFT</w:t>
-      </w:r>
-      <w:r>
-        <w:rPr>
-          <w:rFonts w:ascii="Times New Roman" w:hAnsi="Times New Roman" w:cs="Times New Roman"/>
-          <w:sz w:val="18"/>
-          <w:szCs w:val="18"/>
-        </w:rPr>
-        <w:t xml:space="preserve">, we multiply our pre-computed </w:t>
-      </w:r>
-      <w:r>
-        <w:rPr>
-          <w:rFonts w:ascii="Times New Roman" w:hAnsi="Times New Roman" w:cs="Times New Roman"/>
-          <w:sz w:val="18"/>
-          <w:szCs w:val="18"/>
-        </w:rPr>
-        <w:t>convolution matrix before computing the inverse FFT.</w:t>
-      </w:r>
-    </w:p>
-    <w:p>
-      <w:pPr>
-        <w:rPr>
-          <w:rFonts w:ascii="Times New Roman" w:hAnsi="Times New Roman" w:cs="Times New Roman"/>
-          <w:sz w:val="18"/>
-          <w:szCs w:val="18"/>
-        </w:rPr>
-      </w:pPr>
-      <w:r>
-        <w:rPr>
-          <w:rFonts w:ascii="Times New Roman" w:hAnsi="Times New Roman" w:cs="Times New Roman"/>
-          <w:sz w:val="18"/>
-          <w:szCs w:val="18"/>
-        </w:rPr>
-        <w:t>&lt; See figure for a</w:t>
-      </w:r>
-      <w:r>
-        <w:rPr>
-          <w:rFonts w:ascii="Times New Roman" w:hAnsi="Times New Roman" w:cs="Times New Roman"/>
-          <w:sz w:val="18"/>
-          <w:szCs w:val="18"/>
-        </w:rPr>
-        <w:t xml:space="preserve"> 2-D FFT</w:t>
-      </w:r>
-    </w:p>
-    <w:p>
-      <w:pPr>
-        <w:rPr>
-          <w:rFonts w:ascii="Times New Roman" w:hAnsi="Times New Roman" w:cs="Times New Roman"/>
-          <w:sz w:val="18"/>
-          <w:szCs w:val="18"/>
-        </w:rPr>
-      </w:pPr>
-      <w:r>
-        <w:rPr>
-          <w:rFonts w:ascii="Times New Roman" w:hAnsi="Times New Roman" w:cs="Times New Roman"/>
-          <w:sz w:val="18"/>
-          <w:szCs w:val="18"/>
-        </w:rPr>
-        <w:t xml:space="preserve">&lt; Add a </w:t>
+    </w:p>
+    <w:p>
+      <w:pPr>
+        <w:rPr>
+          <w:rFonts w:ascii="Times New Roman" w:hAnsi="Times New Roman" w:cs="Times New Roman"/>
+          <w:sz w:val="18"/>
+          <w:szCs w:val="18"/>
+        </w:rPr>
+      </w:pPr>
+    </w:p>
+    <w:p>
+      <w:pPr>
+        <w:rPr>
+          <w:rFonts w:ascii="Times New Roman" w:hAnsi="Times New Roman" w:cs="Times New Roman"/>
+          <w:sz w:val="18"/>
+          <w:szCs w:val="18"/>
+        </w:rPr>
+      </w:pPr>
+      <w:r>
+        <w:rPr>
+          <w:rFonts w:ascii="Times New Roman" w:hAnsi="Times New Roman" w:cs="Times New Roman"/>
+          <w:sz w:val="18"/>
+          <w:szCs w:val="18"/>
+        </w:rPr>
+        <w:t xml:space="preserve">Mixing and matching </w:t>
       </w:r>
       <w:proofErr w:type="gramStart"/>
       <w:r>
@@ -4718,23 +5803,7 @@
           <w:sz w:val="18"/>
           <w:szCs w:val="18"/>
         </w:rPr>
-        <w:t>table</w:t>
-      </w:r>
-      <w:r>
-        <w:rPr>
-          <w:rFonts w:ascii="Times New Roman" w:hAnsi="Times New Roman" w:cs="Times New Roman"/>
-          <w:sz w:val="18"/>
-          <w:szCs w:val="18"/>
-        </w:rPr>
-        <w:t xml:space="preserve"> </w:t>
-      </w:r>
-      <w:r>
-        <w:rPr>
-          <w:rFonts w:ascii="Times New Roman" w:hAnsi="Times New Roman" w:cs="Times New Roman"/>
-          <w:sz w:val="18"/>
-          <w:szCs w:val="18"/>
-        </w:rPr>
-        <w:t xml:space="preserve"> with</w:t>
+        <w:t>GPU,CPU</w:t>
       </w:r>
       <w:proofErr w:type="gramEnd"/>
       <w:r>
@@ -4743,757 +5812,8 @@
           <w:sz w:val="18"/>
           <w:szCs w:val="18"/>
         </w:rPr>
-        <w:t xml:space="preserve"> specs </w:t>
-      </w:r>
-      <w:r>
-        <w:rPr>
-          <w:rFonts w:ascii="Times New Roman" w:hAnsi="Times New Roman" w:cs="Times New Roman"/>
-          <w:sz w:val="18"/>
-          <w:szCs w:val="18"/>
-        </w:rPr>
-        <w:t xml:space="preserve">of the </w:t>
-      </w:r>
-      <w:r>
-        <w:rPr>
-          <w:rFonts w:ascii="Times New Roman" w:hAnsi="Times New Roman" w:cs="Times New Roman"/>
-          <w:sz w:val="18"/>
-          <w:szCs w:val="18"/>
-        </w:rPr>
-        <w:t xml:space="preserve"> dev board </w:t>
-      </w:r>
-      <w:proofErr w:type="spellStart"/>
-      <w:r>
-        <w:rPr>
-          <w:rFonts w:ascii="Times New Roman" w:hAnsi="Times New Roman" w:cs="Times New Roman"/>
-          <w:sz w:val="18"/>
-          <w:szCs w:val="18"/>
-        </w:rPr>
-        <w:t>Ultrascale</w:t>
-      </w:r>
-      <w:proofErr w:type="spellEnd"/>
-      <w:r>
-        <w:rPr>
-          <w:rFonts w:ascii="Times New Roman" w:hAnsi="Times New Roman" w:cs="Times New Roman"/>
-          <w:sz w:val="18"/>
-          <w:szCs w:val="18"/>
-        </w:rPr>
-        <w:t>+ KCU116&gt;</w:t>
-      </w:r>
-    </w:p>
-    <w:p>
-      <w:pPr>
-        <w:rPr>
-          <w:rFonts w:ascii="Times New Roman" w:hAnsi="Times New Roman" w:cs="Times New Roman"/>
-          <w:sz w:val="18"/>
-          <w:szCs w:val="18"/>
-        </w:rPr>
-      </w:pPr>
-    </w:p>
-    <w:p>
-      <w:pPr>
-        <w:rPr>
-          <w:rFonts w:ascii="Times New Roman" w:hAnsi="Times New Roman" w:cs="Times New Roman"/>
-          <w:sz w:val="18"/>
-          <w:szCs w:val="18"/>
-        </w:rPr>
-      </w:pPr>
-      <w:proofErr w:type="spellStart"/>
-      <w:r>
-        <w:rPr>
-          <w:rFonts w:ascii="Times New Roman" w:hAnsi="Times New Roman" w:cs="Times New Roman"/>
-          <w:sz w:val="18"/>
-          <w:szCs w:val="18"/>
-        </w:rPr>
-        <w:t>IV.</w:t>
-      </w:r>
-      <w:r>
-        <w:rPr>
-          <w:rFonts w:ascii="Times New Roman" w:hAnsi="Times New Roman" w:cs="Times New Roman"/>
-          <w:sz w:val="18"/>
-          <w:szCs w:val="18"/>
-        </w:rPr>
-        <w:t>Results</w:t>
-      </w:r>
-      <w:proofErr w:type="spellEnd"/>
-    </w:p>
-    <w:p>
-      <w:pPr>
-        <w:pStyle w:val="ListParagraph"/>
-        <w:rPr>
-          <w:rFonts w:ascii="Times New Roman" w:hAnsi="Times New Roman" w:cs="Times New Roman"/>
-          <w:sz w:val="18"/>
-          <w:szCs w:val="18"/>
-        </w:rPr>
-      </w:pPr>
-      <w:proofErr w:type="gramStart"/>
-      <w:r>
-        <w:rPr>
-          <w:rFonts w:ascii="Times New Roman" w:hAnsi="Times New Roman" w:cs="Times New Roman"/>
-          <w:sz w:val="18"/>
-          <w:szCs w:val="18"/>
-        </w:rPr>
-        <w:t>( Running</w:t>
-      </w:r>
-      <w:proofErr w:type="gramEnd"/>
-      <w:r>
-        <w:rPr>
-          <w:rFonts w:ascii="Times New Roman" w:hAnsi="Times New Roman" w:cs="Times New Roman"/>
-          <w:sz w:val="18"/>
-          <w:szCs w:val="18"/>
-        </w:rPr>
-        <w:t xml:space="preserve"> in Simulink)</w:t>
-      </w:r>
-    </w:p>
-    <w:p>
-      <w:pPr>
-        <w:pStyle w:val="ListParagraph"/>
-        <w:rPr>
-          <w:rFonts w:ascii="Times New Roman" w:hAnsi="Times New Roman" w:cs="Times New Roman"/>
-          <w:sz w:val="18"/>
-          <w:szCs w:val="18"/>
-        </w:rPr>
-      </w:pPr>
-    </w:p>
-    <w:p>
-      <w:pPr>
-        <w:pStyle w:val="ListParagraph"/>
-        <w:rPr>
-          <w:rFonts w:ascii="Times New Roman" w:hAnsi="Times New Roman" w:cs="Times New Roman"/>
-          <w:sz w:val="18"/>
-          <w:szCs w:val="18"/>
-        </w:rPr>
-      </w:pPr>
-      <w:r>
-        <w:rPr>
-          <w:rFonts w:ascii="Times New Roman" w:hAnsi="Times New Roman" w:cs="Times New Roman"/>
-          <w:sz w:val="18"/>
-          <w:szCs w:val="18"/>
-        </w:rPr>
-        <w:t xml:space="preserve">Figure that shows images between diffused image and FFT of </w:t>
-      </w:r>
-      <w:proofErr w:type="gramStart"/>
-      <w:r>
-        <w:rPr>
-          <w:rFonts w:ascii="Times New Roman" w:hAnsi="Times New Roman" w:cs="Times New Roman"/>
-          <w:sz w:val="18"/>
-          <w:szCs w:val="18"/>
-        </w:rPr>
-        <w:t>it.(</w:t>
-      </w:r>
-      <w:proofErr w:type="gramEnd"/>
-      <w:r>
-        <w:rPr>
-          <w:rFonts w:ascii="Times New Roman" w:hAnsi="Times New Roman" w:cs="Times New Roman"/>
-          <w:sz w:val="18"/>
-          <w:szCs w:val="18"/>
-        </w:rPr>
-        <w:t xml:space="preserve"> Maybe get this picture with Python)</w:t>
-      </w:r>
-    </w:p>
-    <w:p>
-      <w:pPr>
-        <w:rPr>
-          <w:rFonts w:ascii="Times New Roman" w:hAnsi="Times New Roman" w:cs="Times New Roman"/>
-          <w:sz w:val="18"/>
-          <w:szCs w:val="18"/>
-        </w:rPr>
-      </w:pPr>
-      <w:r>
-        <w:rPr>
-          <w:rFonts w:ascii="Times New Roman" w:hAnsi="Times New Roman" w:cs="Times New Roman"/>
-          <w:sz w:val="18"/>
-          <w:szCs w:val="18"/>
-        </w:rPr>
-        <w:t>Estimate with FPGA</w:t>
-      </w:r>
-    </w:p>
-    <w:p>
-      <w:pPr>
-        <w:rPr>
-          <w:rFonts w:ascii="Times New Roman" w:hAnsi="Times New Roman" w:cs="Times New Roman"/>
-          <w:sz w:val="18"/>
-          <w:szCs w:val="18"/>
-        </w:rPr>
-      </w:pPr>
-      <w:r>
-        <w:rPr>
-          <w:rFonts w:ascii="Times New Roman" w:hAnsi="Times New Roman" w:cs="Times New Roman"/>
-          <w:sz w:val="18"/>
-          <w:szCs w:val="18"/>
-        </w:rPr>
-        <w:t xml:space="preserve">In our system we will only compare </w:t>
-      </w:r>
-      <w:r>
-        <w:rPr>
-          <w:rFonts w:ascii="Times New Roman" w:hAnsi="Times New Roman" w:cs="Times New Roman"/>
-          <w:sz w:val="18"/>
-          <w:szCs w:val="18"/>
-        </w:rPr>
-        <w:t>the 2- dimensional FFTs since they account for the major processing modules in our FISTA deconvolution design.</w:t>
-      </w:r>
-    </w:p>
-    <w:p>
-      <w:pPr>
-        <w:rPr>
-          <w:rFonts w:ascii="Times New Roman" w:hAnsi="Times New Roman" w:cs="Times New Roman"/>
-          <w:sz w:val="18"/>
-          <w:szCs w:val="18"/>
-        </w:rPr>
-      </w:pPr>
-      <w:r>
-        <w:rPr>
-          <w:rFonts w:ascii="Times New Roman" w:hAnsi="Times New Roman" w:cs="Times New Roman"/>
-          <w:sz w:val="18"/>
-          <w:szCs w:val="18"/>
-        </w:rPr>
-        <w:t>Estimates with CPU</w:t>
-      </w:r>
-    </w:p>
-    <w:p>
-      <w:pPr>
-        <w:rPr>
-          <w:rFonts w:ascii="Times New Roman" w:hAnsi="Times New Roman" w:cs="Times New Roman"/>
-          <w:sz w:val="18"/>
-          <w:szCs w:val="18"/>
-        </w:rPr>
-      </w:pPr>
-      <w:r>
-        <w:rPr>
-          <w:rFonts w:ascii="Times New Roman" w:hAnsi="Times New Roman" w:cs="Times New Roman"/>
-          <w:sz w:val="18"/>
-          <w:szCs w:val="18"/>
-        </w:rPr>
-        <w:t>Estimates with GPU</w:t>
-      </w:r>
-    </w:p>
-    <w:p>
-      <w:pPr>
-        <w:rPr>
-          <w:rFonts w:ascii="Times New Roman" w:hAnsi="Times New Roman" w:cs="Times New Roman"/>
-          <w:sz w:val="18"/>
-          <w:szCs w:val="18"/>
-        </w:rPr>
-      </w:pPr>
-      <w:r>
-        <w:rPr>
-          <w:rFonts w:ascii="Times New Roman" w:hAnsi="Times New Roman" w:cs="Times New Roman"/>
-          <w:sz w:val="18"/>
-          <w:szCs w:val="18"/>
-        </w:rPr>
-        <w:t>Estimate with CPU and GPU in tandem.</w:t>
-      </w:r>
-    </w:p>
-    <w:p>
-      <w:pPr>
-        <w:rPr>
-          <w:rFonts w:ascii="Times New Roman" w:hAnsi="Times New Roman" w:cs="Times New Roman"/>
-          <w:sz w:val="18"/>
-          <w:szCs w:val="18"/>
-        </w:rPr>
-      </w:pPr>
-    </w:p>
-    <w:p>
-      <w:pPr>
-        <w:rPr>
-          <w:rFonts w:ascii="Times New Roman" w:hAnsi="Times New Roman" w:cs="Times New Roman"/>
-          <w:sz w:val="18"/>
-          <w:szCs w:val="18"/>
-        </w:rPr>
-      </w:pPr>
-      <w:r>
-        <w:rPr>
-          <w:rFonts w:ascii="Times New Roman" w:hAnsi="Times New Roman" w:cs="Times New Roman"/>
-          <w:sz w:val="18"/>
-          <w:szCs w:val="18"/>
-        </w:rPr>
-        <w:t xml:space="preserve">Do the times meet our system requirements for processing 30 frames a second for a size image that has been </w:t>
-      </w:r>
-      <w:proofErr w:type="spellStart"/>
-      <w:r>
-        <w:rPr>
-          <w:rFonts w:ascii="Times New Roman" w:hAnsi="Times New Roman" w:cs="Times New Roman"/>
-          <w:sz w:val="18"/>
-          <w:szCs w:val="18"/>
-        </w:rPr>
-        <w:t>downsampled</w:t>
-      </w:r>
-      <w:proofErr w:type="spellEnd"/>
-      <w:r>
-        <w:rPr>
-          <w:rFonts w:ascii="Times New Roman" w:hAnsi="Times New Roman" w:cs="Times New Roman"/>
-          <w:sz w:val="18"/>
-          <w:szCs w:val="18"/>
-        </w:rPr>
-        <w:t xml:space="preserve"> from the original full CMOS </w:t>
-      </w:r>
-      <w:proofErr w:type="gramStart"/>
-      <w:r>
-        <w:rPr>
-          <w:rFonts w:ascii="Times New Roman" w:hAnsi="Times New Roman" w:cs="Times New Roman"/>
-          <w:sz w:val="18"/>
-          <w:szCs w:val="18"/>
-        </w:rPr>
-        <w:t>array.</w:t>
-      </w:r>
-      <w:proofErr w:type="gramEnd"/>
-    </w:p>
-    <w:p>
-      <w:pPr>
-        <w:rPr>
-          <w:rFonts w:ascii="Times New Roman" w:hAnsi="Times New Roman" w:cs="Times New Roman"/>
-          <w:sz w:val="18"/>
-          <w:szCs w:val="18"/>
-        </w:rPr>
-      </w:pPr>
-    </w:p>
-    <w:p>
-      <w:pPr>
-        <w:rPr>
-          <w:rFonts w:ascii="Times New Roman" w:hAnsi="Times New Roman" w:cs="Times New Roman"/>
-          <w:sz w:val="18"/>
-          <w:szCs w:val="18"/>
-        </w:rPr>
-      </w:pPr>
-      <w:proofErr w:type="spellStart"/>
-      <w:r>
-        <w:rPr>
-          <w:rFonts w:ascii="Times New Roman" w:hAnsi="Times New Roman" w:cs="Times New Roman"/>
-          <w:sz w:val="18"/>
-          <w:szCs w:val="18"/>
-        </w:rPr>
-        <w:t>V.</w:t>
-      </w:r>
-      <w:r>
-        <w:rPr>
-          <w:rFonts w:ascii="Times New Roman" w:hAnsi="Times New Roman" w:cs="Times New Roman"/>
-          <w:sz w:val="18"/>
-          <w:szCs w:val="18"/>
-        </w:rPr>
-        <w:t>Discussion</w:t>
-      </w:r>
-      <w:proofErr w:type="spellEnd"/>
-      <w:r>
-        <w:rPr>
-          <w:rFonts w:ascii="Times New Roman" w:hAnsi="Times New Roman" w:cs="Times New Roman"/>
-          <w:sz w:val="18"/>
-          <w:szCs w:val="18"/>
-        </w:rPr>
-        <w:t xml:space="preserve"> </w:t>
-      </w:r>
-    </w:p>
-    <w:p>
-      <w:pPr>
-        <w:rPr>
-          <w:rFonts w:ascii="Times New Roman" w:hAnsi="Times New Roman" w:cs="Times New Roman"/>
-          <w:sz w:val="18"/>
-          <w:szCs w:val="18"/>
-        </w:rPr>
-      </w:pPr>
-    </w:p>
-    <w:p>
-      <w:pPr>
-        <w:rPr>
-          <w:rFonts w:ascii="Times New Roman" w:hAnsi="Times New Roman" w:cs="Times New Roman"/>
-          <w:sz w:val="18"/>
-          <w:szCs w:val="18"/>
-        </w:rPr>
-      </w:pPr>
-      <w:r>
-        <w:rPr>
-          <w:rFonts w:ascii="Times New Roman" w:hAnsi="Times New Roman" w:cs="Times New Roman"/>
-          <w:sz w:val="18"/>
-          <w:szCs w:val="18"/>
-        </w:rPr>
-        <w:t xml:space="preserve">Talk about calcium imaging to be done </w:t>
-      </w:r>
-      <w:proofErr w:type="gramStart"/>
-      <w:r>
-        <w:rPr>
-          <w:rFonts w:ascii="Times New Roman" w:hAnsi="Times New Roman" w:cs="Times New Roman"/>
-          <w:sz w:val="18"/>
-          <w:szCs w:val="18"/>
-        </w:rPr>
-        <w:t>Other</w:t>
-      </w:r>
-      <w:proofErr w:type="gramEnd"/>
-      <w:r>
-        <w:rPr>
-          <w:rFonts w:ascii="Times New Roman" w:hAnsi="Times New Roman" w:cs="Times New Roman"/>
-          <w:sz w:val="18"/>
-          <w:szCs w:val="18"/>
-        </w:rPr>
-        <w:t xml:space="preserve"> types of processors</w:t>
-      </w:r>
-    </w:p>
-    <w:p>
-      <w:pPr>
-        <w:rPr>
-          <w:rFonts w:ascii="Times New Roman" w:hAnsi="Times New Roman" w:cs="Times New Roman"/>
-          <w:sz w:val="18"/>
-          <w:szCs w:val="18"/>
-        </w:rPr>
-      </w:pPr>
-      <w:r>
-        <w:rPr>
-          <w:rFonts w:ascii="Times New Roman" w:hAnsi="Times New Roman" w:cs="Times New Roman"/>
-          <w:sz w:val="18"/>
-          <w:szCs w:val="18"/>
-        </w:rPr>
-        <w:t xml:space="preserve">The reason we want to use a diffuser is for the </w:t>
-      </w:r>
-      <w:proofErr w:type="spellStart"/>
-      <w:r>
-        <w:rPr>
-          <w:rFonts w:ascii="Times New Roman" w:hAnsi="Times New Roman" w:cs="Times New Roman"/>
-          <w:sz w:val="18"/>
-          <w:szCs w:val="18"/>
-        </w:rPr>
-        <w:t>tradefoss</w:t>
-      </w:r>
-      <w:proofErr w:type="spellEnd"/>
-      <w:r>
-        <w:rPr>
-          <w:rFonts w:ascii="Times New Roman" w:hAnsi="Times New Roman" w:cs="Times New Roman"/>
-          <w:sz w:val="18"/>
-          <w:szCs w:val="18"/>
-        </w:rPr>
-        <w:t xml:space="preserve"> that we have discussed but also the reason that we are interested in a fast way to do </w:t>
-      </w:r>
-      <w:proofErr w:type="spellStart"/>
-      <w:r>
-        <w:rPr>
-          <w:rFonts w:ascii="Times New Roman" w:hAnsi="Times New Roman" w:cs="Times New Roman"/>
-          <w:sz w:val="18"/>
-          <w:szCs w:val="18"/>
-        </w:rPr>
-        <w:t>compitations</w:t>
-      </w:r>
-      <w:proofErr w:type="spellEnd"/>
-      <w:r>
-        <w:rPr>
-          <w:rFonts w:ascii="Times New Roman" w:hAnsi="Times New Roman" w:cs="Times New Roman"/>
-          <w:sz w:val="18"/>
-          <w:szCs w:val="18"/>
-        </w:rPr>
-        <w:t xml:space="preserve"> is that the processing of the steps for calcium imaging also requires a certain amount of time</w:t>
-      </w:r>
-    </w:p>
-    <w:p>
-      <w:pPr>
-        <w:rPr>
-          <w:rFonts w:ascii="Times New Roman" w:hAnsi="Times New Roman" w:cs="Times New Roman"/>
-          <w:sz w:val="18"/>
-          <w:szCs w:val="18"/>
-        </w:rPr>
-      </w:pPr>
-    </w:p>
-    <w:p>
-      <w:pPr>
-        <w:rPr>
-          <w:rFonts w:ascii="Times New Roman" w:hAnsi="Times New Roman" w:cs="Times New Roman"/>
-          <w:sz w:val="18"/>
-          <w:szCs w:val="18"/>
-        </w:rPr>
-      </w:pPr>
-      <w:r>
-        <w:rPr>
-          <w:rFonts w:ascii="Times New Roman" w:hAnsi="Times New Roman" w:cs="Times New Roman"/>
-          <w:sz w:val="18"/>
-          <w:szCs w:val="18"/>
-        </w:rPr>
-        <w:t xml:space="preserve">??? Why even try to </w:t>
-      </w:r>
-      <w:proofErr w:type="spellStart"/>
-      <w:r>
-        <w:rPr>
-          <w:rFonts w:ascii="Times New Roman" w:hAnsi="Times New Roman" w:cs="Times New Roman"/>
-          <w:sz w:val="18"/>
-          <w:szCs w:val="18"/>
-        </w:rPr>
-        <w:t>comnibe</w:t>
-      </w:r>
-      <w:proofErr w:type="spellEnd"/>
-      <w:r>
-        <w:rPr>
-          <w:rFonts w:ascii="Times New Roman" w:hAnsi="Times New Roman" w:cs="Times New Roman"/>
-          <w:sz w:val="18"/>
-          <w:szCs w:val="18"/>
-        </w:rPr>
-        <w:t xml:space="preserve"> in real time the functional processing of diffusion with calcium imaging</w:t>
-      </w:r>
-    </w:p>
-    <w:p>
-      <w:pPr>
-        <w:rPr>
-          <w:rFonts w:ascii="Times New Roman" w:hAnsi="Times New Roman" w:cs="Times New Roman"/>
-          <w:sz w:val="18"/>
-          <w:szCs w:val="18"/>
-        </w:rPr>
-      </w:pPr>
-      <w:r>
-        <w:rPr>
-          <w:rFonts w:ascii="Times New Roman" w:hAnsi="Times New Roman" w:cs="Times New Roman"/>
-          <w:sz w:val="18"/>
-          <w:szCs w:val="18"/>
-        </w:rPr>
-        <w:t xml:space="preserve">Well I would say that </w:t>
-      </w:r>
-      <w:proofErr w:type="spellStart"/>
-      <w:r>
-        <w:rPr>
-          <w:rFonts w:ascii="Times New Roman" w:hAnsi="Times New Roman" w:cs="Times New Roman"/>
-          <w:sz w:val="18"/>
-          <w:szCs w:val="18"/>
-        </w:rPr>
-        <w:t>threre</w:t>
-      </w:r>
-      <w:proofErr w:type="spellEnd"/>
-      <w:r>
-        <w:rPr>
-          <w:rFonts w:ascii="Times New Roman" w:hAnsi="Times New Roman" w:cs="Times New Roman"/>
-          <w:sz w:val="18"/>
-          <w:szCs w:val="18"/>
-        </w:rPr>
-        <w:t xml:space="preserve"> are applications and papers that discuss real time calcium imaging </w:t>
-      </w:r>
-      <w:proofErr w:type="gramStart"/>
-      <w:r>
-        <w:rPr>
-          <w:rFonts w:ascii="Times New Roman" w:hAnsi="Times New Roman" w:cs="Times New Roman"/>
-          <w:sz w:val="18"/>
-          <w:szCs w:val="18"/>
-        </w:rPr>
-        <w:t>BCAS(</w:t>
-      </w:r>
-      <w:proofErr w:type="gramEnd"/>
-      <w:r>
-        <w:rPr>
-          <w:rFonts w:ascii="Times New Roman" w:hAnsi="Times New Roman" w:cs="Times New Roman"/>
-          <w:sz w:val="18"/>
-          <w:szCs w:val="18"/>
-        </w:rPr>
-        <w:t xml:space="preserve">UCLA folk) and that adding the diffusion we are really just </w:t>
-      </w:r>
-      <w:proofErr w:type="spellStart"/>
-      <w:r>
-        <w:rPr>
-          <w:rFonts w:ascii="Times New Roman" w:hAnsi="Times New Roman" w:cs="Times New Roman"/>
-          <w:sz w:val="18"/>
-          <w:szCs w:val="18"/>
-        </w:rPr>
-        <w:t>chaging</w:t>
-      </w:r>
-      <w:proofErr w:type="spellEnd"/>
-      <w:r>
-        <w:rPr>
-          <w:rFonts w:ascii="Times New Roman" w:hAnsi="Times New Roman" w:cs="Times New Roman"/>
-          <w:sz w:val="18"/>
-          <w:szCs w:val="18"/>
-        </w:rPr>
-        <w:t xml:space="preserve"> the front end of how we collect light to better enhance the overall system. Said otherwise we have just added another pre-processor step </w:t>
-      </w:r>
-      <w:proofErr w:type="spellStart"/>
-      <w:r>
-        <w:rPr>
-          <w:rFonts w:ascii="Times New Roman" w:hAnsi="Times New Roman" w:cs="Times New Roman"/>
-          <w:sz w:val="18"/>
-          <w:szCs w:val="18"/>
-        </w:rPr>
-        <w:t>tlo</w:t>
-      </w:r>
-      <w:proofErr w:type="spellEnd"/>
-      <w:r>
-        <w:rPr>
-          <w:rFonts w:ascii="Times New Roman" w:hAnsi="Times New Roman" w:cs="Times New Roman"/>
-          <w:sz w:val="18"/>
-          <w:szCs w:val="18"/>
-        </w:rPr>
-        <w:t xml:space="preserve"> the </w:t>
-      </w:r>
-      <w:proofErr w:type="spellStart"/>
-      <w:r>
-        <w:rPr>
-          <w:rFonts w:ascii="Times New Roman" w:hAnsi="Times New Roman" w:cs="Times New Roman"/>
-          <w:sz w:val="18"/>
-          <w:szCs w:val="18"/>
-        </w:rPr>
-        <w:t>systemn</w:t>
-      </w:r>
-      <w:proofErr w:type="spellEnd"/>
-      <w:r>
-        <w:rPr>
-          <w:rFonts w:ascii="Times New Roman" w:hAnsi="Times New Roman" w:cs="Times New Roman"/>
-          <w:sz w:val="18"/>
-          <w:szCs w:val="18"/>
-        </w:rPr>
-        <w:t xml:space="preserve"> that will allow us to improve the accuracy of detecting and extracting the neurons of </w:t>
-      </w:r>
-      <w:proofErr w:type="spellStart"/>
-      <w:r>
-        <w:rPr>
-          <w:rFonts w:ascii="Times New Roman" w:hAnsi="Times New Roman" w:cs="Times New Roman"/>
-          <w:sz w:val="18"/>
-          <w:szCs w:val="18"/>
-        </w:rPr>
-        <w:t>intereste</w:t>
-      </w:r>
-      <w:proofErr w:type="spellEnd"/>
-      <w:r>
-        <w:rPr>
-          <w:rFonts w:ascii="Times New Roman" w:hAnsi="Times New Roman" w:cs="Times New Roman"/>
-          <w:sz w:val="18"/>
-          <w:szCs w:val="18"/>
-        </w:rPr>
-        <w:t>…</w:t>
-      </w:r>
-    </w:p>
-    <w:p>
-      <w:pPr>
-        <w:rPr>
-          <w:rFonts w:ascii="Times New Roman" w:hAnsi="Times New Roman" w:cs="Times New Roman"/>
-          <w:sz w:val="18"/>
-          <w:szCs w:val="18"/>
-        </w:rPr>
-      </w:pPr>
-      <w:r>
-        <w:rPr>
-          <w:rFonts w:ascii="Times New Roman" w:hAnsi="Times New Roman" w:cs="Times New Roman"/>
-          <w:sz w:val="18"/>
-          <w:szCs w:val="18"/>
-        </w:rPr>
-        <w:t xml:space="preserve">There are models that can be used to calibrate </w:t>
-      </w:r>
-    </w:p>
-    <w:p>
-      <w:pPr>
-        <w:rPr>
-          <w:rFonts w:ascii="Times New Roman" w:hAnsi="Times New Roman" w:cs="Times New Roman"/>
-          <w:sz w:val="18"/>
-          <w:szCs w:val="18"/>
-        </w:rPr>
-      </w:pPr>
-      <w:r>
-        <w:rPr>
-          <w:rFonts w:ascii="Times New Roman" w:hAnsi="Times New Roman" w:cs="Times New Roman"/>
-          <w:sz w:val="18"/>
-          <w:szCs w:val="18"/>
-        </w:rPr>
-        <w:t>Talk about models and variant and invariant</w:t>
-      </w:r>
-    </w:p>
-    <w:p>
-      <w:pPr>
-        <w:rPr>
-          <w:rFonts w:ascii="Times New Roman" w:hAnsi="Times New Roman" w:cs="Times New Roman"/>
-          <w:sz w:val="18"/>
-          <w:szCs w:val="18"/>
-        </w:rPr>
-      </w:pPr>
-    </w:p>
-    <w:p>
-      <w:pPr>
-        <w:rPr>
-          <w:rFonts w:ascii="Times New Roman" w:hAnsi="Times New Roman" w:cs="Times New Roman"/>
-          <w:sz w:val="18"/>
-          <w:szCs w:val="18"/>
-        </w:rPr>
-      </w:pPr>
-      <w:r>
-        <w:rPr>
-          <w:rFonts w:ascii="Times New Roman" w:hAnsi="Times New Roman" w:cs="Times New Roman"/>
-          <w:sz w:val="18"/>
-          <w:szCs w:val="18"/>
-        </w:rPr>
-        <w:t>While in this paper we focus on the front-end processing of reconstructing the image,</w:t>
-      </w:r>
-      <w:r>
-        <w:rPr>
-          <w:rFonts w:ascii="Times New Roman" w:hAnsi="Times New Roman" w:cs="Times New Roman"/>
-          <w:sz w:val="18"/>
-          <w:szCs w:val="18"/>
-        </w:rPr>
-        <w:t xml:space="preserve"> </w:t>
-      </w:r>
-    </w:p>
-    <w:p>
-      <w:pPr>
-        <w:rPr>
-          <w:rFonts w:ascii="Times New Roman" w:hAnsi="Times New Roman" w:cs="Times New Roman"/>
-          <w:sz w:val="18"/>
-          <w:szCs w:val="18"/>
-        </w:rPr>
-      </w:pPr>
-    </w:p>
-    <w:p>
-      <w:pPr>
-        <w:rPr>
-          <w:rFonts w:ascii="Times New Roman" w:hAnsi="Times New Roman" w:cs="Times New Roman"/>
-          <w:sz w:val="18"/>
-          <w:szCs w:val="18"/>
-        </w:rPr>
-      </w:pPr>
-      <w:r>
-        <w:rPr>
-          <w:rFonts w:ascii="Times New Roman" w:hAnsi="Times New Roman" w:cs="Times New Roman"/>
-          <w:sz w:val="18"/>
-          <w:szCs w:val="18"/>
-        </w:rPr>
-        <w:t>Talk about ADMM</w:t>
-      </w:r>
-    </w:p>
-    <w:p>
-      <w:pPr>
-        <w:rPr>
-          <w:rFonts w:ascii="Times New Roman" w:hAnsi="Times New Roman" w:cs="Times New Roman"/>
-          <w:sz w:val="18"/>
-          <w:szCs w:val="18"/>
-        </w:rPr>
-      </w:pPr>
-    </w:p>
-    <w:p>
-      <w:pPr>
-        <w:rPr>
-          <w:rFonts w:ascii="Times New Roman" w:hAnsi="Times New Roman" w:cs="Times New Roman"/>
-          <w:sz w:val="18"/>
-          <w:szCs w:val="18"/>
-        </w:rPr>
-      </w:pPr>
-      <w:r>
-        <w:rPr>
-          <w:rFonts w:ascii="Times New Roman" w:hAnsi="Times New Roman" w:cs="Times New Roman"/>
-          <w:sz w:val="18"/>
-          <w:szCs w:val="18"/>
-        </w:rPr>
-        <w:lastRenderedPageBreak/>
-        <w:t>A little about optogenetics</w:t>
-      </w:r>
-    </w:p>
-    <w:p>
-      <w:pPr>
-        <w:rPr>
-          <w:rFonts w:ascii="Times New Roman" w:hAnsi="Times New Roman" w:cs="Times New Roman"/>
-          <w:sz w:val="18"/>
-          <w:szCs w:val="18"/>
-        </w:rPr>
-      </w:pPr>
-      <w:r>
-        <w:rPr>
-          <w:rFonts w:ascii="Times New Roman" w:hAnsi="Times New Roman" w:cs="Times New Roman"/>
-          <w:sz w:val="18"/>
-          <w:szCs w:val="18"/>
-        </w:rPr>
-        <w:t>Double vs single vs fixed</w:t>
-      </w:r>
-      <w:proofErr w:type="gramStart"/>
-      <w:r>
-        <w:rPr>
-          <w:rFonts w:ascii="Times New Roman" w:hAnsi="Times New Roman" w:cs="Times New Roman"/>
-          <w:sz w:val="18"/>
-          <w:szCs w:val="18"/>
-        </w:rPr>
-        <w:t>…..</w:t>
-      </w:r>
-      <w:proofErr w:type="gramEnd"/>
+        <w:t xml:space="preserve"> and FPGA</w:t>
+      </w:r>
     </w:p>
     <w:p>
       <w:pPr>
@@ -5636,7 +5956,7 @@
           <w:szCs w:val="18"/>
         </w:rPr>
       </w:pPr>
-      <w:hyperlink r:id="rId18" w:history="1">
+      <w:hyperlink r:id="rId19" w:history="1">
         <w:r>
           <w:rPr>
             <w:rStyle w:val="Hyperlink"/>
@@ -5666,12 +5986,12 @@
       </w:pPr>
     </w:p>
     <w:sectPr>
-      <w:headerReference w:type="even" r:id="rId19"/>
-      <w:headerReference w:type="default" r:id="rId20"/>
-      <w:footerReference w:type="even" r:id="rId21"/>
-      <w:footerReference w:type="default" r:id="rId22"/>
-      <w:headerReference w:type="first" r:id="rId23"/>
-      <w:footerReference w:type="first" r:id="rId24"/>
+      <w:headerReference w:type="even" r:id="rId20"/>
+      <w:headerReference w:type="default" r:id="rId21"/>
+      <w:footerReference w:type="even" r:id="rId22"/>
+      <w:footerReference w:type="default" r:id="rId23"/>
+      <w:headerReference w:type="first" r:id="rId24"/>
+      <w:footerReference w:type="first" r:id="rId25"/>
       <w:pgSz w:w="12240" w:h="15840"/>
       <w:pgMar w:top="1440" w:right="1440" w:bottom="1440" w:left="1440" w:header="720" w:footer="720" w:gutter="0"/>
       <w:cols w:space="720"/>

</xml_diff>

<commit_message>
Added a bit more to the sys impl section
</commit_message>
<xml_diff>
--- a/deconvolution_of_diffused_image_in_real_time_with_custom_hardware_bme690_sp_2022.docx
+++ b/deconvolution_of_diffused_image_in_real_time_with_custom_hardware_bme690_sp_2022.docx
@@ -3873,7 +3873,23 @@
           <w:sz w:val="18"/>
           <w:szCs w:val="18"/>
         </w:rPr>
-        <w:t xml:space="preserve"> FFT/IFFT, iii) Pre-computations of convolutional matrix and adjunct, iv)</w:t>
+        <w:t xml:space="preserve"> FFT/IFFT, iii) Pre-computations of convolutional matrix and adj</w:t>
+      </w:r>
+      <w:r>
+        <w:rPr>
+          <w:rFonts w:ascii="Times New Roman" w:hAnsi="Times New Roman" w:cs="Times New Roman"/>
+          <w:sz w:val="18"/>
+          <w:szCs w:val="18"/>
+        </w:rPr>
+        <w:t>oint</w:t>
+      </w:r>
+      <w:r>
+        <w:rPr>
+          <w:rFonts w:ascii="Times New Roman" w:hAnsi="Times New Roman" w:cs="Times New Roman"/>
+          <w:sz w:val="18"/>
+          <w:szCs w:val="18"/>
+        </w:rPr>
+        <w:t xml:space="preserve"> iv)</w:t>
       </w:r>
       <w:r>
         <w:rPr>
@@ -3911,231 +3927,15 @@
       <w:r>
         <w:rPr>
           <w:rFonts w:ascii="Times New Roman" w:hAnsi="Times New Roman" w:cs="Times New Roman"/>
-          <w:sz w:val="18"/>
-          <w:szCs w:val="18"/>
-        </w:rPr>
-        <w:t>In a GPU</w:t>
-      </w:r>
-    </w:p>
-    <w:p>
-      <w:pPr>
-        <w:rPr>
-          <w:rFonts w:ascii="Times New Roman" w:hAnsi="Times New Roman" w:cs="Times New Roman"/>
-          <w:sz w:val="18"/>
-          <w:szCs w:val="18"/>
-        </w:rPr>
-      </w:pPr>
-      <w:r>
-        <w:rPr>
-          <w:rFonts w:ascii="Times New Roman" w:hAnsi="Times New Roman" w:cs="Times New Roman"/>
-          <w:sz w:val="18"/>
-          <w:szCs w:val="18"/>
-        </w:rPr>
-        <w:t xml:space="preserve">For both CPU and GPU we perform a column order 1-D FFT followed </w:t>
-      </w:r>
-      <w:proofErr w:type="spellStart"/>
-      <w:r>
-        <w:rPr>
-          <w:rFonts w:ascii="Times New Roman" w:hAnsi="Times New Roman" w:cs="Times New Roman"/>
-          <w:sz w:val="18"/>
-          <w:szCs w:val="18"/>
-        </w:rPr>
-        <w:t>byua</w:t>
-      </w:r>
-      <w:proofErr w:type="spellEnd"/>
-      <w:r>
-        <w:rPr>
-          <w:rFonts w:ascii="Times New Roman" w:hAnsi="Times New Roman" w:cs="Times New Roman"/>
-          <w:sz w:val="18"/>
-          <w:szCs w:val="18"/>
-        </w:rPr>
-        <w:t xml:space="preserve"> 1D-FFT row-order computation</w:t>
-      </w:r>
-    </w:p>
-    <w:p>
-      <w:pPr>
-        <w:rPr>
-          <w:rFonts w:ascii="Times New Roman" w:hAnsi="Times New Roman" w:cs="Times New Roman"/>
-          <w:sz w:val="18"/>
-          <w:szCs w:val="18"/>
-        </w:rPr>
-      </w:pPr>
-    </w:p>
-    <w:p>
-      <w:pPr>
-        <w:rPr>
-          <w:rFonts w:ascii="Times New Roman" w:hAnsi="Times New Roman" w:cs="Times New Roman"/>
-          <w:sz w:val="18"/>
-          <w:szCs w:val="18"/>
-        </w:rPr>
-      </w:pPr>
-      <w:r>
-        <w:rPr>
-          <w:rFonts w:ascii="Times New Roman" w:hAnsi="Times New Roman" w:cs="Times New Roman"/>
-          <w:sz w:val="18"/>
-          <w:szCs w:val="18"/>
-        </w:rPr>
-        <w:t xml:space="preserve">&lt; add a figure with specs </w:t>
-      </w:r>
-      <w:proofErr w:type="gramStart"/>
-      <w:r>
-        <w:rPr>
-          <w:rFonts w:ascii="Times New Roman" w:hAnsi="Times New Roman" w:cs="Times New Roman"/>
-          <w:sz w:val="18"/>
-          <w:szCs w:val="18"/>
-        </w:rPr>
-        <w:t xml:space="preserve">from </w:t>
-      </w:r>
-      <w:r>
-        <w:rPr>
-          <w:rFonts w:ascii="Times New Roman" w:hAnsi="Times New Roman" w:cs="Times New Roman"/>
-          <w:sz w:val="18"/>
-          <w:szCs w:val="18"/>
-        </w:rPr>
-        <w:t>.</w:t>
-      </w:r>
-      <w:proofErr w:type="gramEnd"/>
-      <w:r>
-        <w:rPr>
-          <w:rFonts w:ascii="Times New Roman" w:hAnsi="Times New Roman" w:cs="Times New Roman"/>
-          <w:sz w:val="18"/>
-          <w:szCs w:val="18"/>
-        </w:rPr>
-        <w:t xml:space="preserve"> </w:t>
-      </w:r>
-      <w:proofErr w:type="gramStart"/>
-      <w:r>
-        <w:rPr>
-          <w:rFonts w:ascii="Times New Roman" w:hAnsi="Times New Roman" w:cs="Times New Roman"/>
-          <w:sz w:val="18"/>
-          <w:szCs w:val="18"/>
-        </w:rPr>
-        <w:t>( see</w:t>
-      </w:r>
-      <w:proofErr w:type="gramEnd"/>
-      <w:r>
-        <w:rPr>
-          <w:rFonts w:ascii="Times New Roman" w:hAnsi="Times New Roman" w:cs="Times New Roman"/>
-          <w:sz w:val="18"/>
-          <w:szCs w:val="18"/>
-        </w:rPr>
-        <w:t xml:space="preserve"> reference 24 by </w:t>
-      </w:r>
-      <w:proofErr w:type="spellStart"/>
-      <w:r>
-        <w:rPr>
-          <w:rFonts w:ascii="Times New Roman" w:hAnsi="Times New Roman" w:cs="Times New Roman"/>
-          <w:sz w:val="18"/>
-          <w:szCs w:val="18"/>
-        </w:rPr>
-        <w:t>Lancouture</w:t>
-      </w:r>
-      <w:proofErr w:type="spellEnd"/>
-      <w:r>
-        <w:rPr>
-          <w:rFonts w:ascii="Times New Roman" w:hAnsi="Times New Roman" w:cs="Times New Roman"/>
-          <w:sz w:val="18"/>
-          <w:szCs w:val="18"/>
-        </w:rPr>
-        <w:t xml:space="preserve"> in folder </w:t>
-      </w:r>
-      <w:proofErr w:type="spellStart"/>
-      <w:r>
-        <w:rPr>
-          <w:rFonts w:ascii="Times New Roman" w:hAnsi="Times New Roman" w:cs="Times New Roman"/>
-          <w:sz w:val="18"/>
-          <w:szCs w:val="18"/>
-        </w:rPr>
-        <w:t>solving_inverse</w:t>
-      </w:r>
-      <w:proofErr w:type="spellEnd"/>
-      <w:r>
-        <w:rPr>
-          <w:rFonts w:ascii="Times New Roman" w:hAnsi="Times New Roman" w:cs="Times New Roman"/>
-          <w:sz w:val="18"/>
-          <w:szCs w:val="18"/>
-        </w:rPr>
-        <w:t>/</w:t>
-      </w:r>
-      <w:proofErr w:type="spellStart"/>
-      <w:r>
-        <w:rPr>
-          <w:rFonts w:ascii="Times New Roman" w:hAnsi="Times New Roman" w:cs="Times New Roman"/>
-          <w:sz w:val="18"/>
-          <w:szCs w:val="18"/>
-        </w:rPr>
-        <w:t>non_real_time</w:t>
-      </w:r>
-      <w:proofErr w:type="spellEnd"/>
-      <w:r>
-        <w:rPr>
-          <w:rFonts w:ascii="Times New Roman" w:hAnsi="Times New Roman" w:cs="Times New Roman"/>
-          <w:sz w:val="18"/>
-          <w:szCs w:val="18"/>
-        </w:rPr>
-        <w:t xml:space="preserve"> table 4.1&gt;</w:t>
-      </w:r>
-    </w:p>
-    <w:p>
-      <w:pPr>
-        <w:pStyle w:val="ListParagraph"/>
-        <w:ind w:left="1800"/>
-        <w:rPr>
-          <w:rFonts w:ascii="Times New Roman" w:hAnsi="Times New Roman" w:cs="Times New Roman"/>
-          <w:sz w:val="18"/>
-          <w:szCs w:val="18"/>
-        </w:rPr>
-      </w:pPr>
-    </w:p>
-    <w:p>
-      <w:pPr>
-        <w:rPr>
-          <w:rFonts w:ascii="Times New Roman" w:hAnsi="Times New Roman" w:cs="Times New Roman"/>
-          <w:sz w:val="18"/>
-          <w:szCs w:val="18"/>
-        </w:rPr>
-      </w:pPr>
-    </w:p>
-    <w:p>
-      <w:pPr>
-        <w:rPr>
-          <w:rFonts w:ascii="Times New Roman" w:hAnsi="Times New Roman" w:cs="Times New Roman"/>
-          <w:sz w:val="18"/>
-          <w:szCs w:val="18"/>
-        </w:rPr>
-      </w:pPr>
-      <w:proofErr w:type="spellStart"/>
-      <w:r>
-        <w:rPr>
-          <w:rFonts w:ascii="Times New Roman" w:hAnsi="Times New Roman" w:cs="Times New Roman"/>
-          <w:sz w:val="18"/>
-          <w:szCs w:val="18"/>
-        </w:rPr>
-        <w:lastRenderedPageBreak/>
-        <w:t>Sh</w:t>
-      </w:r>
-      <w:proofErr w:type="spellEnd"/>
-      <w:r>
-        <w:rPr>
-          <w:rFonts w:ascii="Times New Roman" w:hAnsi="Times New Roman" w:cs="Times New Roman"/>
           <w:noProof/>
           <w:sz w:val="18"/>
           <w:szCs w:val="18"/>
         </w:rPr>
-        <w:t xml:space="preserve"> </w:t>
-      </w:r>
-      <w:r>
-        <w:rPr>
-          <w:rFonts w:ascii="Times New Roman" w:hAnsi="Times New Roman" w:cs="Times New Roman"/>
-          <w:noProof/>
-          <w:sz w:val="18"/>
-          <w:szCs w:val="18"/>
-        </w:rPr>
         <w:drawing>
-          <wp:inline distT="0" distB="0" distL="0" distR="0" wp14:anchorId="4CA2ED43" wp14:editId="4493D045">
+          <wp:inline distT="0" distB="0" distL="0" distR="0" wp14:anchorId="2F5A920F" wp14:editId="40A21846">
             <wp:extent cx="5486400" cy="2729718"/>
             <wp:effectExtent l="0" t="0" r="0" b="0"/>
-            <wp:docPr id="1" name="Picture 1" descr="Diagram&#10;&#10;Description automatically generated"/>
+            <wp:docPr id="3" name="Picture 3" descr="Diagram&#10;&#10;Description automatically generated"/>
             <wp:cNvGraphicFramePr>
               <a:graphicFrameLocks xmlns:a="http://schemas.openxmlformats.org/drawingml/2006/main" noChangeAspect="1"/>
             </wp:cNvGraphicFramePr>
@@ -4167,90 +3967,63 @@
           </wp:inline>
         </w:drawing>
       </w:r>
-      <w:r>
-        <w:rPr>
-          <w:rFonts w:ascii="Times New Roman" w:hAnsi="Times New Roman" w:cs="Times New Roman"/>
-          <w:sz w:val="18"/>
-          <w:szCs w:val="18"/>
-        </w:rPr>
-        <w:t>ow figure</w:t>
-      </w:r>
-    </w:p>
-    <w:p>
-      <w:pPr>
-        <w:rPr>
-          <w:rFonts w:ascii="Times New Roman" w:hAnsi="Times New Roman" w:cs="Times New Roman"/>
-          <w:sz w:val="18"/>
-          <w:szCs w:val="18"/>
-        </w:rPr>
-      </w:pPr>
-    </w:p>
-    <w:p>
-      <w:pPr>
-        <w:rPr>
-          <w:rFonts w:ascii="Times New Roman" w:hAnsi="Times New Roman" w:cs="Times New Roman"/>
-          <w:sz w:val="18"/>
-          <w:szCs w:val="18"/>
-        </w:rPr>
-      </w:pPr>
-      <w:r>
-        <w:rPr>
-          <w:rFonts w:ascii="Times New Roman" w:hAnsi="Times New Roman" w:cs="Times New Roman"/>
-          <w:sz w:val="18"/>
-          <w:szCs w:val="18"/>
-        </w:rPr>
-        <w:t>Describe steps of our block diagram</w:t>
-      </w:r>
-      <w:r>
-        <w:rPr>
-          <w:rFonts w:ascii="Times New Roman" w:hAnsi="Times New Roman" w:cs="Times New Roman"/>
-          <w:sz w:val="18"/>
-          <w:szCs w:val="18"/>
-        </w:rPr>
-        <w:t xml:space="preserve"> and show</w:t>
-      </w:r>
-    </w:p>
-    <w:p>
-      <w:pPr>
-        <w:rPr>
-          <w:rFonts w:ascii="Times New Roman" w:hAnsi="Times New Roman" w:cs="Times New Roman"/>
-          <w:sz w:val="18"/>
-          <w:szCs w:val="18"/>
-        </w:rPr>
-      </w:pPr>
-      <w:r>
-        <w:rPr>
-          <w:rFonts w:ascii="Times New Roman" w:hAnsi="Times New Roman" w:cs="Times New Roman"/>
-          <w:sz w:val="18"/>
-          <w:szCs w:val="18"/>
-        </w:rPr>
-        <w:t>In our cropped system where we have reduced the size of an image thru don</w:t>
-      </w:r>
-    </w:p>
-    <w:p>
-      <w:pPr>
-        <w:rPr>
-          <w:rFonts w:ascii="Times New Roman" w:hAnsi="Times New Roman" w:cs="Times New Roman"/>
-          <w:sz w:val="18"/>
-          <w:szCs w:val="18"/>
-        </w:rPr>
-      </w:pPr>
-    </w:p>
-    <w:p>
-      <w:pPr>
-        <w:rPr>
-          <w:rFonts w:ascii="Times New Roman" w:hAnsi="Times New Roman" w:cs="Times New Roman"/>
-          <w:sz w:val="18"/>
-          <w:szCs w:val="18"/>
-        </w:rPr>
-      </w:pPr>
-      <w:r>
-        <w:rPr>
-          <w:rFonts w:ascii="Times New Roman" w:hAnsi="Times New Roman" w:cs="Times New Roman"/>
-          <w:sz w:val="18"/>
-          <w:szCs w:val="18"/>
-        </w:rPr>
-        <w:t xml:space="preserve">We will use a </w:t>
+    </w:p>
+    <w:p>
+      <w:pPr>
+        <w:rPr>
+          <w:rFonts w:ascii="Times New Roman" w:hAnsi="Times New Roman" w:cs="Times New Roman"/>
+          <w:sz w:val="18"/>
+          <w:szCs w:val="18"/>
+        </w:rPr>
+      </w:pPr>
+      <w:r>
+        <w:rPr>
+          <w:rFonts w:ascii="Times New Roman" w:hAnsi="Times New Roman" w:cs="Times New Roman"/>
+          <w:sz w:val="18"/>
+          <w:szCs w:val="18"/>
+        </w:rPr>
+        <w:t>In a GPU</w:t>
+      </w:r>
+    </w:p>
+    <w:p>
+      <w:pPr>
+        <w:rPr>
+          <w:rFonts w:ascii="Times New Roman" w:hAnsi="Times New Roman" w:cs="Times New Roman"/>
+          <w:sz w:val="18"/>
+          <w:szCs w:val="18"/>
+        </w:rPr>
+      </w:pPr>
+      <w:r>
+        <w:rPr>
+          <w:rFonts w:ascii="Times New Roman" w:hAnsi="Times New Roman" w:cs="Times New Roman"/>
+          <w:sz w:val="18"/>
+          <w:szCs w:val="18"/>
+        </w:rPr>
+        <w:t>Here owing to the architecture of the GPU</w:t>
+      </w:r>
+      <w:r>
+        <w:rPr>
+          <w:rFonts w:ascii="Times New Roman" w:hAnsi="Times New Roman" w:cs="Times New Roman"/>
+          <w:sz w:val="18"/>
+          <w:szCs w:val="18"/>
+        </w:rPr>
+        <w:t xml:space="preserve">, we can define the threads in our blocks and grids as (2D) </w:t>
+      </w:r>
+      <w:r>
+        <w:rPr>
+          <w:rFonts w:ascii="Times New Roman" w:hAnsi="Times New Roman" w:cs="Times New Roman"/>
+          <w:sz w:val="18"/>
+          <w:szCs w:val="18"/>
+        </w:rPr>
+        <w:t>to</w:t>
+      </w:r>
+      <w:r>
+        <w:rPr>
+          <w:rFonts w:ascii="Times New Roman" w:hAnsi="Times New Roman" w:cs="Times New Roman"/>
+          <w:sz w:val="18"/>
+          <w:szCs w:val="18"/>
+        </w:rPr>
+        <w:t xml:space="preserve"> process our 2D FFT/IFFT </w:t>
       </w:r>
       <w:proofErr w:type="gramStart"/>
       <w:r>
@@ -4259,7 +4032,7 @@
           <w:sz w:val="18"/>
           <w:szCs w:val="18"/>
         </w:rPr>
-        <w:t>fixed point</w:t>
+        <w:t>functions(</w:t>
       </w:r>
       <w:proofErr w:type="gramEnd"/>
       <w:r>
@@ -4268,67 +4041,494 @@
           <w:sz w:val="18"/>
           <w:szCs w:val="18"/>
         </w:rPr>
-        <w:t xml:space="preserve"> distance of 16 bits, note this can be adjusted empirically as we begin to implement our system in Simulink. </w:t>
-      </w:r>
-    </w:p>
-    <w:p>
-      <w:pPr>
-        <w:rPr>
-          <w:rFonts w:ascii="Times New Roman" w:hAnsi="Times New Roman" w:cs="Times New Roman"/>
-          <w:sz w:val="18"/>
-          <w:szCs w:val="18"/>
-        </w:rPr>
-      </w:pPr>
-    </w:p>
-    <w:p>
-      <w:pPr>
-        <w:rPr>
-          <w:rFonts w:ascii="Times New Roman" w:hAnsi="Times New Roman" w:cs="Times New Roman"/>
-          <w:sz w:val="18"/>
-          <w:szCs w:val="18"/>
-        </w:rPr>
-      </w:pPr>
-      <w:r>
-        <w:rPr>
-          <w:rFonts w:ascii="Times New Roman" w:hAnsi="Times New Roman" w:cs="Times New Roman"/>
-          <w:sz w:val="18"/>
-          <w:szCs w:val="18"/>
-        </w:rPr>
-        <w:t>With CPU</w:t>
-      </w:r>
-    </w:p>
-    <w:p>
-      <w:pPr>
-        <w:rPr>
-          <w:rFonts w:ascii="Times New Roman" w:hAnsi="Times New Roman" w:cs="Times New Roman"/>
-          <w:sz w:val="18"/>
-          <w:szCs w:val="18"/>
-        </w:rPr>
-      </w:pPr>
-      <w:r>
-        <w:rPr>
-          <w:rFonts w:ascii="Times New Roman" w:hAnsi="Times New Roman" w:cs="Times New Roman"/>
-          <w:sz w:val="18"/>
-          <w:szCs w:val="18"/>
-        </w:rPr>
-        <w:t xml:space="preserve">Owing to the obfuscation of our C/C++ implementation of the FISTA algorithm by the C compiler, where the scheduling of the cores and threads is handled at the OS level, the practice of extracting maximum concurrency in operation can be challenging. </w:t>
-      </w:r>
-    </w:p>
-    <w:p>
-      <w:pPr>
-        <w:rPr>
-          <w:rFonts w:ascii="Times New Roman" w:hAnsi="Times New Roman" w:cs="Times New Roman"/>
-          <w:sz w:val="18"/>
-          <w:szCs w:val="18"/>
-        </w:rPr>
-      </w:pPr>
-      <w:r>
-        <w:rPr>
-          <w:rFonts w:ascii="Times New Roman" w:hAnsi="Times New Roman" w:cs="Times New Roman"/>
-          <w:sz w:val="18"/>
-          <w:szCs w:val="18"/>
-        </w:rPr>
-        <w:t>Here the i7 FPU will handle the DSP elements of our algorithm.</w:t>
+        <w:t>See</w:t>
+      </w:r>
+      <w:r>
+        <w:rPr>
+          <w:rFonts w:ascii="Times New Roman" w:hAnsi="Times New Roman" w:cs="Times New Roman"/>
+          <w:sz w:val="18"/>
+          <w:szCs w:val="18"/>
+        </w:rPr>
+        <w:t xml:space="preserve"> figure below </w:t>
+      </w:r>
+      <w:r>
+        <w:rPr>
+          <w:rFonts w:ascii="Times New Roman" w:hAnsi="Times New Roman" w:cs="Times New Roman"/>
+          <w:sz w:val="18"/>
+          <w:szCs w:val="18"/>
+        </w:rPr>
+        <w:t xml:space="preserve">( see reference 24 by </w:t>
+      </w:r>
+      <w:proofErr w:type="spellStart"/>
+      <w:r>
+        <w:rPr>
+          <w:rFonts w:ascii="Times New Roman" w:hAnsi="Times New Roman" w:cs="Times New Roman"/>
+          <w:sz w:val="18"/>
+          <w:szCs w:val="18"/>
+        </w:rPr>
+        <w:t>Lancouture</w:t>
+      </w:r>
+      <w:proofErr w:type="spellEnd"/>
+      <w:r>
+        <w:rPr>
+          <w:rFonts w:ascii="Times New Roman" w:hAnsi="Times New Roman" w:cs="Times New Roman"/>
+          <w:sz w:val="18"/>
+          <w:szCs w:val="18"/>
+        </w:rPr>
+        <w:t xml:space="preserve"> in folder </w:t>
+      </w:r>
+      <w:proofErr w:type="spellStart"/>
+      <w:r>
+        <w:rPr>
+          <w:rFonts w:ascii="Times New Roman" w:hAnsi="Times New Roman" w:cs="Times New Roman"/>
+          <w:sz w:val="18"/>
+          <w:szCs w:val="18"/>
+        </w:rPr>
+        <w:t>solving_inverse</w:t>
+      </w:r>
+      <w:proofErr w:type="spellEnd"/>
+      <w:r>
+        <w:rPr>
+          <w:rFonts w:ascii="Times New Roman" w:hAnsi="Times New Roman" w:cs="Times New Roman"/>
+          <w:sz w:val="18"/>
+          <w:szCs w:val="18"/>
+        </w:rPr>
+        <w:t>/</w:t>
+      </w:r>
+      <w:proofErr w:type="spellStart"/>
+      <w:r>
+        <w:rPr>
+          <w:rFonts w:ascii="Times New Roman" w:hAnsi="Times New Roman" w:cs="Times New Roman"/>
+          <w:sz w:val="18"/>
+          <w:szCs w:val="18"/>
+        </w:rPr>
+        <w:t>non_real_time</w:t>
+      </w:r>
+      <w:proofErr w:type="spellEnd"/>
+      <w:r>
+        <w:rPr>
+          <w:rFonts w:ascii="Times New Roman" w:hAnsi="Times New Roman" w:cs="Times New Roman"/>
+          <w:sz w:val="18"/>
+          <w:szCs w:val="18"/>
+        </w:rPr>
+        <w:t xml:space="preserve"> </w:t>
+      </w:r>
+      <w:r>
+        <w:rPr>
+          <w:rFonts w:ascii="Times New Roman" w:hAnsi="Times New Roman" w:cs="Times New Roman"/>
+          <w:sz w:val="18"/>
+          <w:szCs w:val="18"/>
+        </w:rPr>
+        <w:t>figure 2.2</w:t>
+      </w:r>
+      <w:r>
+        <w:rPr>
+          <w:rFonts w:ascii="Times New Roman" w:hAnsi="Times New Roman" w:cs="Times New Roman"/>
+          <w:sz w:val="18"/>
+          <w:szCs w:val="18"/>
+        </w:rPr>
+        <w:t>&gt;</w:t>
+      </w:r>
+      <w:r>
+        <w:rPr>
+          <w:rFonts w:ascii="Times New Roman" w:hAnsi="Times New Roman" w:cs="Times New Roman"/>
+          <w:sz w:val="18"/>
+          <w:szCs w:val="18"/>
+        </w:rPr>
+        <w:t xml:space="preserve">).  Data movement in an out of the GPU is usually assisted by one-board CPUs that act as direct memory </w:t>
+      </w:r>
+      <w:r>
+        <w:rPr>
+          <w:rFonts w:ascii="Times New Roman" w:hAnsi="Times New Roman" w:cs="Times New Roman"/>
+          <w:sz w:val="18"/>
+          <w:szCs w:val="18"/>
+        </w:rPr>
+        <w:t>access (</w:t>
+      </w:r>
+      <w:r>
+        <w:rPr>
+          <w:rFonts w:ascii="Times New Roman" w:hAnsi="Times New Roman" w:cs="Times New Roman"/>
+          <w:sz w:val="18"/>
+          <w:szCs w:val="18"/>
+        </w:rPr>
+        <w:t xml:space="preserve">DMA) </w:t>
+      </w:r>
+      <w:r>
+        <w:rPr>
+          <w:rFonts w:ascii="Times New Roman" w:hAnsi="Times New Roman" w:cs="Times New Roman"/>
+          <w:sz w:val="18"/>
+          <w:szCs w:val="18"/>
+        </w:rPr>
+        <w:t>controllers. The</w:t>
+      </w:r>
+      <w:r>
+        <w:rPr>
+          <w:rFonts w:ascii="Times New Roman" w:hAnsi="Times New Roman" w:cs="Times New Roman"/>
+          <w:sz w:val="18"/>
+          <w:szCs w:val="18"/>
+        </w:rPr>
+        <w:t xml:space="preserve"> table below shows the possible specs from a GPU that we can use.</w:t>
+      </w:r>
+      <w:r>
+        <w:rPr>
+          <w:rFonts w:ascii="Times New Roman" w:hAnsi="Times New Roman" w:cs="Times New Roman"/>
+          <w:sz w:val="18"/>
+          <w:szCs w:val="18"/>
+        </w:rPr>
+        <w:t xml:space="preserve"> </w:t>
+      </w:r>
+      <w:r>
+        <w:rPr>
+          <w:rFonts w:ascii="Times New Roman" w:hAnsi="Times New Roman" w:cs="Times New Roman"/>
+          <w:sz w:val="18"/>
+          <w:szCs w:val="18"/>
+        </w:rPr>
+        <w:t xml:space="preserve"> </w:t>
+      </w:r>
+      <w:r>
+        <w:rPr>
+          <w:rFonts w:ascii="Times New Roman" w:hAnsi="Times New Roman" w:cs="Times New Roman"/>
+          <w:sz w:val="18"/>
+          <w:szCs w:val="18"/>
+        </w:rPr>
+        <w:t xml:space="preserve"> </w:t>
+      </w:r>
+    </w:p>
+    <w:p>
+      <w:pPr>
+        <w:rPr>
+          <w:rFonts w:ascii="Times New Roman" w:hAnsi="Times New Roman" w:cs="Times New Roman"/>
+          <w:sz w:val="18"/>
+          <w:szCs w:val="18"/>
+        </w:rPr>
+      </w:pPr>
+      <w:r>
+        <w:rPr>
+          <w:rFonts w:ascii="Times New Roman" w:hAnsi="Times New Roman" w:cs="Times New Roman"/>
+          <w:sz w:val="18"/>
+          <w:szCs w:val="18"/>
+        </w:rPr>
+        <w:t xml:space="preserve">&lt; Figure 2.2 from </w:t>
+      </w:r>
+    </w:p>
+    <w:p>
+      <w:pPr>
+        <w:rPr>
+          <w:rFonts w:ascii="Times New Roman" w:hAnsi="Times New Roman" w:cs="Times New Roman"/>
+          <w:sz w:val="18"/>
+          <w:szCs w:val="18"/>
+        </w:rPr>
+      </w:pPr>
+      <w:r>
+        <w:rPr>
+          <w:rFonts w:ascii="Times New Roman" w:hAnsi="Times New Roman" w:cs="Times New Roman"/>
+          <w:sz w:val="18"/>
+          <w:szCs w:val="18"/>
+        </w:rPr>
+        <w:lastRenderedPageBreak/>
+        <w:t xml:space="preserve">&lt; add a figure with specs </w:t>
+      </w:r>
+      <w:proofErr w:type="gramStart"/>
+      <w:r>
+        <w:rPr>
+          <w:rFonts w:ascii="Times New Roman" w:hAnsi="Times New Roman" w:cs="Times New Roman"/>
+          <w:sz w:val="18"/>
+          <w:szCs w:val="18"/>
+        </w:rPr>
+        <w:t xml:space="preserve">from </w:t>
+      </w:r>
+      <w:r>
+        <w:rPr>
+          <w:rFonts w:ascii="Times New Roman" w:hAnsi="Times New Roman" w:cs="Times New Roman"/>
+          <w:sz w:val="18"/>
+          <w:szCs w:val="18"/>
+        </w:rPr>
+        <w:t>.</w:t>
+      </w:r>
+      <w:proofErr w:type="gramEnd"/>
+      <w:r>
+        <w:rPr>
+          <w:rFonts w:ascii="Times New Roman" w:hAnsi="Times New Roman" w:cs="Times New Roman"/>
+          <w:sz w:val="18"/>
+          <w:szCs w:val="18"/>
+        </w:rPr>
+        <w:t xml:space="preserve"> </w:t>
+      </w:r>
+      <w:proofErr w:type="gramStart"/>
+      <w:r>
+        <w:rPr>
+          <w:rFonts w:ascii="Times New Roman" w:hAnsi="Times New Roman" w:cs="Times New Roman"/>
+          <w:sz w:val="18"/>
+          <w:szCs w:val="18"/>
+        </w:rPr>
+        <w:t>( see</w:t>
+      </w:r>
+      <w:proofErr w:type="gramEnd"/>
+      <w:r>
+        <w:rPr>
+          <w:rFonts w:ascii="Times New Roman" w:hAnsi="Times New Roman" w:cs="Times New Roman"/>
+          <w:sz w:val="18"/>
+          <w:szCs w:val="18"/>
+        </w:rPr>
+        <w:t xml:space="preserve"> reference 24 by </w:t>
+      </w:r>
+      <w:proofErr w:type="spellStart"/>
+      <w:r>
+        <w:rPr>
+          <w:rFonts w:ascii="Times New Roman" w:hAnsi="Times New Roman" w:cs="Times New Roman"/>
+          <w:sz w:val="18"/>
+          <w:szCs w:val="18"/>
+        </w:rPr>
+        <w:t>Lancouture</w:t>
+      </w:r>
+      <w:proofErr w:type="spellEnd"/>
+      <w:r>
+        <w:rPr>
+          <w:rFonts w:ascii="Times New Roman" w:hAnsi="Times New Roman" w:cs="Times New Roman"/>
+          <w:sz w:val="18"/>
+          <w:szCs w:val="18"/>
+        </w:rPr>
+        <w:t xml:space="preserve"> in folder </w:t>
+      </w:r>
+      <w:proofErr w:type="spellStart"/>
+      <w:r>
+        <w:rPr>
+          <w:rFonts w:ascii="Times New Roman" w:hAnsi="Times New Roman" w:cs="Times New Roman"/>
+          <w:sz w:val="18"/>
+          <w:szCs w:val="18"/>
+        </w:rPr>
+        <w:t>solving_inverse</w:t>
+      </w:r>
+      <w:proofErr w:type="spellEnd"/>
+      <w:r>
+        <w:rPr>
+          <w:rFonts w:ascii="Times New Roman" w:hAnsi="Times New Roman" w:cs="Times New Roman"/>
+          <w:sz w:val="18"/>
+          <w:szCs w:val="18"/>
+        </w:rPr>
+        <w:t>/</w:t>
+      </w:r>
+      <w:proofErr w:type="spellStart"/>
+      <w:r>
+        <w:rPr>
+          <w:rFonts w:ascii="Times New Roman" w:hAnsi="Times New Roman" w:cs="Times New Roman"/>
+          <w:sz w:val="18"/>
+          <w:szCs w:val="18"/>
+        </w:rPr>
+        <w:t>non_real_time</w:t>
+      </w:r>
+      <w:proofErr w:type="spellEnd"/>
+      <w:r>
+        <w:rPr>
+          <w:rFonts w:ascii="Times New Roman" w:hAnsi="Times New Roman" w:cs="Times New Roman"/>
+          <w:sz w:val="18"/>
+          <w:szCs w:val="18"/>
+        </w:rPr>
+        <w:t xml:space="preserve"> table 4.1&gt;</w:t>
+      </w:r>
+    </w:p>
+    <w:p>
+      <w:pPr>
+        <w:pStyle w:val="ListParagraph"/>
+        <w:ind w:left="1800"/>
+        <w:rPr>
+          <w:rFonts w:ascii="Times New Roman" w:hAnsi="Times New Roman" w:cs="Times New Roman"/>
+          <w:sz w:val="18"/>
+          <w:szCs w:val="18"/>
+        </w:rPr>
+      </w:pPr>
+    </w:p>
+    <w:p>
+      <w:pPr>
+        <w:rPr>
+          <w:rFonts w:ascii="Times New Roman" w:hAnsi="Times New Roman" w:cs="Times New Roman"/>
+          <w:sz w:val="18"/>
+          <w:szCs w:val="18"/>
+        </w:rPr>
+      </w:pPr>
+      <w:r>
+        <w:rPr>
+          <w:rFonts w:ascii="Times New Roman" w:hAnsi="Times New Roman" w:cs="Times New Roman"/>
+          <w:sz w:val="18"/>
+          <w:szCs w:val="18"/>
+        </w:rPr>
+        <w:t>O</w:t>
+      </w:r>
+      <w:r>
+        <w:rPr>
+          <w:rFonts w:ascii="Times New Roman" w:hAnsi="Times New Roman" w:cs="Times New Roman"/>
+          <w:sz w:val="18"/>
+          <w:szCs w:val="18"/>
+        </w:rPr>
+        <w:t xml:space="preserve">wing to the obfuscation of our C/C++ implementation of the FISTA algorithm by the C compiler, where the scheduling of the cores and threads is handled at the OS level, the practice of extracting maximum concurrency in operation can be challenging. </w:t>
+      </w:r>
+      <w:r>
+        <w:rPr>
+          <w:rFonts w:ascii="Times New Roman" w:hAnsi="Times New Roman" w:cs="Times New Roman"/>
+          <w:sz w:val="18"/>
+          <w:szCs w:val="18"/>
+        </w:rPr>
+        <w:t xml:space="preserve">The figure X shows how hyperthreading is handled in the i7 </w:t>
+      </w:r>
+      <w:r>
+        <w:rPr>
+          <w:rFonts w:ascii="Times New Roman" w:hAnsi="Times New Roman" w:cs="Times New Roman"/>
+          <w:sz w:val="18"/>
+          <w:szCs w:val="18"/>
+        </w:rPr>
+        <w:t>processor (</w:t>
+      </w:r>
+      <w:r>
+        <w:rPr>
+          <w:rFonts w:ascii="Times New Roman" w:hAnsi="Times New Roman" w:cs="Times New Roman"/>
+          <w:sz w:val="18"/>
+          <w:szCs w:val="18"/>
+        </w:rPr>
+        <w:t>see</w:t>
+      </w:r>
+      <w:r>
+        <w:rPr>
+          <w:rFonts w:ascii="Times New Roman" w:hAnsi="Times New Roman" w:cs="Times New Roman"/>
+          <w:sz w:val="18"/>
+          <w:szCs w:val="18"/>
+        </w:rPr>
+        <w:t xml:space="preserve"> reference for hyperthreading </w:t>
+      </w:r>
+      <w:r>
+        <w:rPr>
+          <w:rFonts w:ascii="Times New Roman" w:hAnsi="Times New Roman" w:cs="Times New Roman"/>
+          <w:sz w:val="18"/>
+          <w:szCs w:val="18"/>
+        </w:rPr>
+        <w:t>here) Here</w:t>
+      </w:r>
+      <w:r>
+        <w:rPr>
+          <w:rFonts w:ascii="Times New Roman" w:hAnsi="Times New Roman" w:cs="Times New Roman"/>
+          <w:sz w:val="18"/>
+          <w:szCs w:val="18"/>
+        </w:rPr>
+        <w:t xml:space="preserve"> the i7 FPU will handle the DSP elements of our algorithm.</w:t>
+      </w:r>
+      <w:r>
+        <w:rPr>
+          <w:rFonts w:ascii="Times New Roman" w:hAnsi="Times New Roman" w:cs="Times New Roman"/>
+          <w:sz w:val="18"/>
+          <w:szCs w:val="18"/>
+        </w:rPr>
+        <w:t xml:space="preserve"> This includes both FFT and IFFT </w:t>
+      </w:r>
+      <w:r>
+        <w:rPr>
+          <w:rFonts w:ascii="Times New Roman" w:hAnsi="Times New Roman" w:cs="Times New Roman"/>
+          <w:sz w:val="18"/>
+          <w:szCs w:val="18"/>
+        </w:rPr>
+        <w:t>operations in</w:t>
+      </w:r>
+      <w:r>
+        <w:rPr>
+          <w:rFonts w:ascii="Times New Roman" w:hAnsi="Times New Roman" w:cs="Times New Roman"/>
+          <w:sz w:val="18"/>
+          <w:szCs w:val="18"/>
+        </w:rPr>
+        <w:t xml:space="preserve"> our FISTA algorithm along with multiplies in the Fourier domain along with any additions and subtractions that are required from the gradient update </w:t>
+      </w:r>
+      <w:r>
+        <w:rPr>
+          <w:rFonts w:ascii="Times New Roman" w:hAnsi="Times New Roman" w:cs="Times New Roman"/>
+          <w:sz w:val="18"/>
+          <w:szCs w:val="18"/>
+        </w:rPr>
+        <w:t>operations. (See</w:t>
+      </w:r>
+      <w:r>
+        <w:rPr>
+          <w:rFonts w:ascii="Times New Roman" w:hAnsi="Times New Roman" w:cs="Times New Roman"/>
+          <w:sz w:val="18"/>
+          <w:szCs w:val="18"/>
+        </w:rPr>
+        <w:t xml:space="preserve"> Ogata reference)</w:t>
+      </w:r>
+      <w:r>
+        <w:rPr>
+          <w:rFonts w:ascii="Times New Roman" w:hAnsi="Times New Roman" w:cs="Times New Roman"/>
+          <w:sz w:val="18"/>
+          <w:szCs w:val="18"/>
+        </w:rPr>
+        <w:t xml:space="preserve">. Padding and down-sampling and cropping can be burst operations and are repetitive and can be instruction cached. Finally, when </w:t>
+      </w:r>
+      <w:r>
+        <w:rPr>
+          <w:rFonts w:ascii="Times New Roman" w:hAnsi="Times New Roman" w:cs="Times New Roman"/>
+          <w:sz w:val="18"/>
+          <w:szCs w:val="18"/>
+        </w:rPr>
+        <w:t>possible,</w:t>
+      </w:r>
+      <w:r>
+        <w:rPr>
+          <w:rFonts w:ascii="Times New Roman" w:hAnsi="Times New Roman" w:cs="Times New Roman"/>
+          <w:sz w:val="18"/>
+          <w:szCs w:val="18"/>
+        </w:rPr>
+        <w:t xml:space="preserve"> the pre-computed convolutional matrix and adj</w:t>
+      </w:r>
+      <w:r>
+        <w:rPr>
+          <w:rFonts w:ascii="Times New Roman" w:hAnsi="Times New Roman" w:cs="Times New Roman"/>
+          <w:sz w:val="18"/>
+          <w:szCs w:val="18"/>
+        </w:rPr>
+        <w:t>oint</w:t>
+      </w:r>
+      <w:r>
+        <w:rPr>
+          <w:rFonts w:ascii="Times New Roman" w:hAnsi="Times New Roman" w:cs="Times New Roman"/>
+          <w:sz w:val="18"/>
+          <w:szCs w:val="18"/>
+        </w:rPr>
+        <w:t xml:space="preserve"> matrix</w:t>
+      </w:r>
+      <w:r>
+        <w:rPr>
+          <w:rFonts w:ascii="Times New Roman" w:hAnsi="Times New Roman" w:cs="Times New Roman"/>
+          <w:sz w:val="18"/>
+          <w:szCs w:val="18"/>
+        </w:rPr>
+        <w:t xml:space="preserve"> can be data cached and </w:t>
+      </w:r>
+      <w:r>
+        <w:rPr>
+          <w:rFonts w:ascii="Times New Roman" w:hAnsi="Times New Roman" w:cs="Times New Roman"/>
+          <w:sz w:val="18"/>
+          <w:szCs w:val="18"/>
+        </w:rPr>
+        <w:t>the high</w:t>
+      </w:r>
+      <w:r>
+        <w:rPr>
+          <w:rFonts w:ascii="Times New Roman" w:hAnsi="Times New Roman" w:cs="Times New Roman"/>
+          <w:sz w:val="18"/>
+          <w:szCs w:val="18"/>
+        </w:rPr>
+        <w:t xml:space="preserve">-speed external DDR4 memory can </w:t>
+      </w:r>
+      <w:r>
+        <w:rPr>
+          <w:rFonts w:ascii="Times New Roman" w:hAnsi="Times New Roman" w:cs="Times New Roman"/>
+          <w:sz w:val="18"/>
+          <w:szCs w:val="18"/>
+        </w:rPr>
+        <w:t>be used</w:t>
+      </w:r>
+      <w:r>
+        <w:rPr>
+          <w:rFonts w:ascii="Times New Roman" w:hAnsi="Times New Roman" w:cs="Times New Roman"/>
+          <w:sz w:val="18"/>
+          <w:szCs w:val="18"/>
+        </w:rPr>
+        <w:t xml:space="preserve"> for data movement of new diffused images.</w:t>
       </w:r>
     </w:p>
     <w:p>
@@ -4505,22 +4705,372 @@
         </w:rPr>
         <w:t>( See reference [11] from Ogata paper above)</w:t>
       </w:r>
-    </w:p>
-    <w:p>
-      <w:pPr>
-        <w:rPr>
-          <w:rFonts w:ascii="Times New Roman" w:hAnsi="Times New Roman" w:cs="Times New Roman"/>
-          <w:sz w:val="18"/>
-          <w:szCs w:val="18"/>
-        </w:rPr>
-      </w:pPr>
-      <w:r>
-        <w:rPr>
-          <w:rFonts w:ascii="Times New Roman" w:hAnsi="Times New Roman" w:cs="Times New Roman"/>
-          <w:sz w:val="18"/>
-          <w:szCs w:val="18"/>
-        </w:rPr>
-        <w:t xml:space="preserve">For the Cores (CPU and </w:t>
+      <w:r>
+        <w:rPr>
+          <w:rFonts w:ascii="Times New Roman" w:hAnsi="Times New Roman" w:cs="Times New Roman"/>
+          <w:sz w:val="18"/>
+          <w:szCs w:val="18"/>
+        </w:rPr>
+        <w:t>For the Cores (CPU and GPU)we see ( from Ogata [5] and [8]))</w:t>
+      </w:r>
+    </w:p>
+    <w:p>
+      <w:pPr>
+        <w:rPr>
+          <w:rFonts w:ascii="Times New Roman" w:hAnsi="Times New Roman" w:cs="Times New Roman"/>
+          <w:sz w:val="18"/>
+          <w:szCs w:val="18"/>
+        </w:rPr>
+      </w:pPr>
+      <w:r>
+        <w:rPr>
+          <w:rFonts w:ascii="Times New Roman" w:hAnsi="Times New Roman" w:cs="Times New Roman"/>
+          <w:sz w:val="18"/>
+          <w:szCs w:val="18"/>
+        </w:rPr>
+        <w:t>In an</w:t>
+      </w:r>
+      <w:r>
+        <w:rPr>
+          <w:rFonts w:ascii="Times New Roman" w:hAnsi="Times New Roman" w:cs="Times New Roman"/>
+          <w:sz w:val="18"/>
+          <w:szCs w:val="18"/>
+        </w:rPr>
+        <w:t xml:space="preserve"> FPGA</w:t>
+      </w:r>
+      <w:r>
+        <w:rPr>
+          <w:rFonts w:ascii="Times New Roman" w:hAnsi="Times New Roman" w:cs="Times New Roman"/>
+          <w:sz w:val="18"/>
+          <w:szCs w:val="18"/>
+        </w:rPr>
+        <w:t>,</w:t>
+      </w:r>
+      <w:r>
+        <w:rPr>
+          <w:rFonts w:ascii="Times New Roman" w:hAnsi="Times New Roman" w:cs="Times New Roman"/>
+          <w:sz w:val="18"/>
+          <w:szCs w:val="18"/>
+        </w:rPr>
+        <w:t xml:space="preserve"> using fixed point 16 bits,</w:t>
+      </w:r>
+      <w:r>
+        <w:rPr>
+          <w:rFonts w:ascii="Times New Roman" w:hAnsi="Times New Roman" w:cs="Times New Roman"/>
+          <w:sz w:val="18"/>
+          <w:szCs w:val="18"/>
+        </w:rPr>
+        <w:t xml:space="preserve"> with flexibility offered by the fine-grain architecture of logic, memory, and DSP elements we breakdown our FISTA algorithm as follows. </w:t>
+      </w:r>
+      <w:r>
+        <w:rPr>
+          <w:rFonts w:ascii="Times New Roman" w:hAnsi="Times New Roman" w:cs="Times New Roman"/>
+          <w:sz w:val="18"/>
+          <w:szCs w:val="18"/>
+        </w:rPr>
+        <w:t>We buffer up the several frames of our original image that received from our CMOS sensor</w:t>
+      </w:r>
+      <w:r>
+        <w:rPr>
+          <w:rFonts w:ascii="Times New Roman" w:hAnsi="Times New Roman" w:cs="Times New Roman"/>
+          <w:sz w:val="18"/>
+          <w:szCs w:val="18"/>
+        </w:rPr>
+        <w:t xml:space="preserve"> of 3280(H) x 2464(V) into external DDR4 </w:t>
+      </w:r>
+      <w:r>
+        <w:rPr>
+          <w:rFonts w:ascii="Times New Roman" w:hAnsi="Times New Roman" w:cs="Times New Roman"/>
+          <w:sz w:val="18"/>
+          <w:szCs w:val="18"/>
+        </w:rPr>
+        <w:t>@ 32 bits wide. In the next step we would down sample our original image, this would help us save in total computational time, into a</w:t>
+      </w:r>
+      <w:r>
+        <w:rPr>
+          <w:rFonts w:ascii="Times New Roman" w:hAnsi="Times New Roman" w:cs="Times New Roman"/>
+          <w:sz w:val="18"/>
+          <w:szCs w:val="18"/>
+        </w:rPr>
+        <w:t>n</w:t>
+      </w:r>
+      <w:r>
+        <w:rPr>
+          <w:rFonts w:ascii="Times New Roman" w:hAnsi="Times New Roman" w:cs="Times New Roman"/>
+          <w:sz w:val="18"/>
+          <w:szCs w:val="18"/>
+        </w:rPr>
+        <w:t xml:space="preserve"> image of size 256x324 pixels.</w:t>
+      </w:r>
+      <w:r>
+        <w:rPr>
+          <w:rFonts w:ascii="Times New Roman" w:hAnsi="Times New Roman" w:cs="Times New Roman"/>
+          <w:sz w:val="18"/>
+          <w:szCs w:val="18"/>
+        </w:rPr>
+        <w:t xml:space="preserve"> Down sampling in digital signal processing </w:t>
+      </w:r>
+      <w:r>
+        <w:rPr>
+          <w:rFonts w:ascii="Times New Roman" w:hAnsi="Times New Roman" w:cs="Times New Roman"/>
+          <w:sz w:val="18"/>
+          <w:szCs w:val="18"/>
+        </w:rPr>
+        <w:t>is</w:t>
+      </w:r>
+      <w:r>
+        <w:rPr>
+          <w:rFonts w:ascii="Times New Roman" w:hAnsi="Times New Roman" w:cs="Times New Roman"/>
+          <w:sz w:val="18"/>
+          <w:szCs w:val="18"/>
+        </w:rPr>
+        <w:t xml:space="preserve"> not an intensive operation and just really involves discarding N samples from a row or column. </w:t>
+      </w:r>
+      <w:r>
+        <w:rPr>
+          <w:rFonts w:ascii="Times New Roman" w:hAnsi="Times New Roman" w:cs="Times New Roman"/>
+          <w:sz w:val="18"/>
+          <w:szCs w:val="18"/>
+        </w:rPr>
+        <w:t>Proceeding, we would next need to pad our data so that we can streamline the processing into an FFT, as most FFTs are radix 2. So, for our FPGA implementation we would then convert our 256x324 image into a 512x1024 pixel image.</w:t>
+      </w:r>
+      <w:r>
+        <w:rPr>
+          <w:rFonts w:ascii="Times New Roman" w:hAnsi="Times New Roman" w:cs="Times New Roman"/>
+          <w:sz w:val="18"/>
+          <w:szCs w:val="18"/>
+        </w:rPr>
+        <w:t xml:space="preserve"> While FFT cores of radix 2 and N size up to 4K are just IP cores of an FPGA vendor, 2-D cores need to be constructed out of those libraries in general. Here in our FPGA implementation, we would use internal block ram to buffer</w:t>
+      </w:r>
+      <w:r>
+        <w:rPr>
+          <w:rFonts w:ascii="Times New Roman" w:hAnsi="Times New Roman" w:cs="Times New Roman"/>
+          <w:sz w:val="18"/>
+          <w:szCs w:val="18"/>
+        </w:rPr>
+        <w:t xml:space="preserve"> for the transposition of row FFT into our column FFT data flow</w:t>
+      </w:r>
+      <w:r>
+        <w:rPr>
+          <w:rFonts w:ascii="Times New Roman" w:hAnsi="Times New Roman" w:cs="Times New Roman"/>
+          <w:sz w:val="18"/>
+          <w:szCs w:val="18"/>
+        </w:rPr>
+        <w:t>.</w:t>
+      </w:r>
+      <w:r>
+        <w:rPr>
+          <w:rFonts w:ascii="Times New Roman" w:hAnsi="Times New Roman" w:cs="Times New Roman"/>
+          <w:sz w:val="18"/>
+          <w:szCs w:val="18"/>
+        </w:rPr>
+        <w:t xml:space="preserve"> Figure </w:t>
+      </w:r>
+      <w:r>
+        <w:rPr>
+          <w:rFonts w:ascii="Times New Roman" w:hAnsi="Times New Roman" w:cs="Times New Roman"/>
+          <w:sz w:val="18"/>
+          <w:szCs w:val="18"/>
+        </w:rPr>
+        <w:t>(For</w:t>
+      </w:r>
+      <w:r>
+        <w:rPr>
+          <w:rFonts w:ascii="Times New Roman" w:hAnsi="Times New Roman" w:cs="Times New Roman"/>
+          <w:sz w:val="18"/>
+          <w:szCs w:val="18"/>
+        </w:rPr>
+        <w:t xml:space="preserve"> 2-D FFT) highlights the basic strategy of construction. </w:t>
+      </w:r>
+      <w:r>
+        <w:rPr>
+          <w:rFonts w:ascii="Times New Roman" w:hAnsi="Times New Roman" w:cs="Times New Roman"/>
+          <w:sz w:val="18"/>
+          <w:szCs w:val="18"/>
+        </w:rPr>
+        <w:t>(See figure /</w:t>
+      </w:r>
+      <w:proofErr w:type="spellStart"/>
+      <w:r>
+        <w:rPr>
+          <w:rFonts w:ascii="Times New Roman" w:hAnsi="Times New Roman" w:cs="Times New Roman"/>
+          <w:sz w:val="18"/>
+          <w:szCs w:val="18"/>
+        </w:rPr>
+        <w:t>fpga</w:t>
+      </w:r>
+      <w:proofErr w:type="spellEnd"/>
+      <w:r>
+        <w:rPr>
+          <w:rFonts w:ascii="Times New Roman" w:hAnsi="Times New Roman" w:cs="Times New Roman"/>
+          <w:sz w:val="18"/>
+          <w:szCs w:val="18"/>
+        </w:rPr>
+        <w:t xml:space="preserve"> 2d </w:t>
+      </w:r>
+      <w:proofErr w:type="spellStart"/>
+      <w:r>
+        <w:rPr>
+          <w:rFonts w:ascii="Times New Roman" w:hAnsi="Times New Roman" w:cs="Times New Roman"/>
+          <w:sz w:val="18"/>
+          <w:szCs w:val="18"/>
+        </w:rPr>
+        <w:t>fft</w:t>
+      </w:r>
+      <w:proofErr w:type="spellEnd"/>
+      <w:r>
+        <w:rPr>
+          <w:rFonts w:ascii="Times New Roman" w:hAnsi="Times New Roman" w:cs="Times New Roman"/>
+          <w:sz w:val="18"/>
+          <w:szCs w:val="18"/>
+        </w:rPr>
+        <w:t xml:space="preserve"> as an example of a 2-D implementation</w:t>
+      </w:r>
+      <w:r>
+        <w:rPr>
+          <w:rFonts w:ascii="Times New Roman" w:hAnsi="Times New Roman" w:cs="Times New Roman"/>
+          <w:sz w:val="18"/>
+          <w:szCs w:val="18"/>
+        </w:rPr>
+        <w:t>). With</w:t>
+      </w:r>
+      <w:r>
+        <w:rPr>
+          <w:rFonts w:ascii="Times New Roman" w:hAnsi="Times New Roman" w:cs="Times New Roman"/>
+          <w:sz w:val="18"/>
+          <w:szCs w:val="18"/>
+        </w:rPr>
+        <w:t xml:space="preserve"> the computation of the FFT</w:t>
+      </w:r>
+      <w:r>
+        <w:rPr>
+          <w:rFonts w:ascii="Times New Roman" w:hAnsi="Times New Roman" w:cs="Times New Roman"/>
+          <w:sz w:val="18"/>
+          <w:szCs w:val="18"/>
+        </w:rPr>
+        <w:t xml:space="preserve">, we multiply our pre-computed </w:t>
+      </w:r>
+      <w:r>
+        <w:rPr>
+          <w:rFonts w:ascii="Times New Roman" w:hAnsi="Times New Roman" w:cs="Times New Roman"/>
+          <w:sz w:val="18"/>
+          <w:szCs w:val="18"/>
+        </w:rPr>
+        <w:t>convolution matrix before computing the inverse FFT.</w:t>
+      </w:r>
+      <w:r>
+        <w:rPr>
+          <w:rFonts w:ascii="Times New Roman" w:hAnsi="Times New Roman" w:cs="Times New Roman"/>
+          <w:sz w:val="18"/>
+          <w:szCs w:val="18"/>
+        </w:rPr>
+        <w:t xml:space="preserve"> We then performing the cropping operation in the time-domain where we again truncate to a 256x354 pixel image. At this point we have the convolution matrix “A” matrix multiplied by our first estimate of the recovered image “v”. Proceeding, now with the first step of the gradient subtraction operation</w:t>
+      </w:r>
+      <w:r>
+        <w:rPr>
+          <w:rFonts w:ascii="Times New Roman" w:hAnsi="Times New Roman" w:cs="Times New Roman"/>
+          <w:sz w:val="18"/>
+          <w:szCs w:val="18"/>
+        </w:rPr>
+        <w:t xml:space="preserve">. </w:t>
+      </w:r>
+      <w:r>
+        <w:rPr>
+          <w:rFonts w:ascii="Times New Roman" w:hAnsi="Times New Roman" w:cs="Times New Roman"/>
+          <w:sz w:val="18"/>
+          <w:szCs w:val="18"/>
+        </w:rPr>
+        <w:t>All</w:t>
+      </w:r>
+      <w:r>
+        <w:rPr>
+          <w:rFonts w:ascii="Times New Roman" w:hAnsi="Times New Roman" w:cs="Times New Roman"/>
+          <w:sz w:val="18"/>
+          <w:szCs w:val="18"/>
+        </w:rPr>
+        <w:t xml:space="preserve"> the FPGA processing post the FFT do not require heavy operations and can </w:t>
+      </w:r>
+      <w:r>
+        <w:rPr>
+          <w:rFonts w:ascii="Times New Roman" w:hAnsi="Times New Roman" w:cs="Times New Roman"/>
+          <w:sz w:val="18"/>
+          <w:szCs w:val="18"/>
+        </w:rPr>
+        <w:t>be done with high-speed and low latency in DSP multiplier blocks where we use the arithmetic component of the DSP. Having up to this point</w:t>
+      </w:r>
+      <w:r>
+        <w:rPr>
+          <w:rFonts w:ascii="Times New Roman" w:hAnsi="Times New Roman" w:cs="Times New Roman"/>
+          <w:sz w:val="18"/>
+          <w:szCs w:val="18"/>
+        </w:rPr>
+        <w:t xml:space="preserve"> effectively half of the processing for one image, we repeat the process from padding to </w:t>
+      </w:r>
+      <w:r>
+        <w:rPr>
+          <w:rFonts w:ascii="Times New Roman" w:hAnsi="Times New Roman" w:cs="Times New Roman"/>
+          <w:sz w:val="18"/>
+          <w:szCs w:val="18"/>
+        </w:rPr>
+        <w:t>output of inverse FFT, but now use the adjunct convolution matrix as our constant multiplicative factor. Finally, we stream this updated prediction of our reconstruction back into memory to be repeated all over again by all the elements above. Based in some Python experimentation with the FISTA algorithm we estimate that we would have to repeat the process above approximately 80-100 times for a reasonably valid image of the deconvolution.</w:t>
+      </w:r>
+      <w:r>
+        <w:rPr>
+          <w:rFonts w:ascii="Times New Roman" w:hAnsi="Times New Roman" w:cs="Times New Roman"/>
+          <w:sz w:val="18"/>
+          <w:szCs w:val="18"/>
+        </w:rPr>
+        <w:tab/>
+      </w:r>
+    </w:p>
+    <w:p>
+      <w:pPr>
+        <w:rPr>
+          <w:rFonts w:ascii="Times New Roman" w:hAnsi="Times New Roman" w:cs="Times New Roman"/>
+          <w:sz w:val="18"/>
+          <w:szCs w:val="18"/>
+        </w:rPr>
+      </w:pPr>
+      <w:r>
+        <w:rPr>
+          <w:rFonts w:ascii="Times New Roman" w:hAnsi="Times New Roman" w:cs="Times New Roman"/>
+          <w:sz w:val="18"/>
+          <w:szCs w:val="18"/>
+        </w:rPr>
+        <w:t>&lt; See figure for a</w:t>
+      </w:r>
+      <w:r>
+        <w:rPr>
+          <w:rFonts w:ascii="Times New Roman" w:hAnsi="Times New Roman" w:cs="Times New Roman"/>
+          <w:sz w:val="18"/>
+          <w:szCs w:val="18"/>
+        </w:rPr>
+        <w:t xml:space="preserve"> 2-D FFT</w:t>
+      </w:r>
+      <w:r>
+        <w:rPr>
+          <w:rFonts w:ascii="Times New Roman" w:hAnsi="Times New Roman" w:cs="Times New Roman"/>
+          <w:sz w:val="18"/>
+          <w:szCs w:val="18"/>
+        </w:rPr>
+        <w:t>&gt;</w:t>
+      </w:r>
+    </w:p>
+    <w:p>
+      <w:pPr>
+        <w:rPr>
+          <w:rFonts w:ascii="Times New Roman" w:hAnsi="Times New Roman" w:cs="Times New Roman"/>
+          <w:sz w:val="18"/>
+          <w:szCs w:val="18"/>
+        </w:rPr>
+      </w:pPr>
+      <w:r>
+        <w:rPr>
+          <w:rFonts w:ascii="Times New Roman" w:hAnsi="Times New Roman" w:cs="Times New Roman"/>
+          <w:sz w:val="18"/>
+          <w:szCs w:val="18"/>
+        </w:rPr>
+        <w:t xml:space="preserve">&lt; Add a </w:t>
       </w:r>
       <w:proofErr w:type="gramStart"/>
       <w:r>
@@ -4529,7 +5079,23 @@
           <w:sz w:val="18"/>
           <w:szCs w:val="18"/>
         </w:rPr>
-        <w:t>GPU)we</w:t>
+        <w:t>table</w:t>
+      </w:r>
+      <w:r>
+        <w:rPr>
+          <w:rFonts w:ascii="Times New Roman" w:hAnsi="Times New Roman" w:cs="Times New Roman"/>
+          <w:sz w:val="18"/>
+          <w:szCs w:val="18"/>
+        </w:rPr>
+        <w:t xml:space="preserve"> </w:t>
+      </w:r>
+      <w:r>
+        <w:rPr>
+          <w:rFonts w:ascii="Times New Roman" w:hAnsi="Times New Roman" w:cs="Times New Roman"/>
+          <w:sz w:val="18"/>
+          <w:szCs w:val="18"/>
+        </w:rPr>
+        <w:t xml:space="preserve"> with</w:t>
       </w:r>
       <w:proofErr w:type="gramEnd"/>
       <w:r>
@@ -4538,8 +5104,855 @@
           <w:sz w:val="18"/>
           <w:szCs w:val="18"/>
         </w:rPr>
-        <w:t xml:space="preserve"> see ( from Ogata [5] and [8]))</w:t>
-      </w:r>
+        <w:t xml:space="preserve"> specs </w:t>
+      </w:r>
+      <w:r>
+        <w:rPr>
+          <w:rFonts w:ascii="Times New Roman" w:hAnsi="Times New Roman" w:cs="Times New Roman"/>
+          <w:sz w:val="18"/>
+          <w:szCs w:val="18"/>
+        </w:rPr>
+        <w:t xml:space="preserve">of the </w:t>
+      </w:r>
+      <w:r>
+        <w:rPr>
+          <w:rFonts w:ascii="Times New Roman" w:hAnsi="Times New Roman" w:cs="Times New Roman"/>
+          <w:sz w:val="18"/>
+          <w:szCs w:val="18"/>
+        </w:rPr>
+        <w:t xml:space="preserve"> dev board </w:t>
+      </w:r>
+      <w:proofErr w:type="spellStart"/>
+      <w:r>
+        <w:rPr>
+          <w:rFonts w:ascii="Times New Roman" w:hAnsi="Times New Roman" w:cs="Times New Roman"/>
+          <w:sz w:val="18"/>
+          <w:szCs w:val="18"/>
+        </w:rPr>
+        <w:t>Ultrascale</w:t>
+      </w:r>
+      <w:proofErr w:type="spellEnd"/>
+      <w:r>
+        <w:rPr>
+          <w:rFonts w:ascii="Times New Roman" w:hAnsi="Times New Roman" w:cs="Times New Roman"/>
+          <w:sz w:val="18"/>
+          <w:szCs w:val="18"/>
+        </w:rPr>
+        <w:t>+ KCU116&gt;</w:t>
+      </w:r>
+    </w:p>
+    <w:p>
+      <w:pPr>
+        <w:rPr>
+          <w:rFonts w:ascii="Times New Roman" w:hAnsi="Times New Roman" w:cs="Times New Roman"/>
+          <w:sz w:val="18"/>
+          <w:szCs w:val="18"/>
+        </w:rPr>
+      </w:pPr>
+    </w:p>
+    <w:p>
+      <w:pPr>
+        <w:rPr>
+          <w:rFonts w:ascii="Times New Roman" w:hAnsi="Times New Roman" w:cs="Times New Roman"/>
+          <w:sz w:val="18"/>
+          <w:szCs w:val="18"/>
+        </w:rPr>
+      </w:pPr>
+      <w:proofErr w:type="spellStart"/>
+      <w:r>
+        <w:rPr>
+          <w:rFonts w:ascii="Times New Roman" w:hAnsi="Times New Roman" w:cs="Times New Roman"/>
+          <w:sz w:val="18"/>
+          <w:szCs w:val="18"/>
+        </w:rPr>
+        <w:t>IV.</w:t>
+      </w:r>
+      <w:r>
+        <w:rPr>
+          <w:rFonts w:ascii="Times New Roman" w:hAnsi="Times New Roman" w:cs="Times New Roman"/>
+          <w:sz w:val="18"/>
+          <w:szCs w:val="18"/>
+        </w:rPr>
+        <w:t>Results</w:t>
+      </w:r>
+      <w:proofErr w:type="spellEnd"/>
+    </w:p>
+    <w:p>
+      <w:pPr>
+        <w:pStyle w:val="ListParagraph"/>
+        <w:rPr>
+          <w:rFonts w:ascii="Times New Roman" w:hAnsi="Times New Roman" w:cs="Times New Roman"/>
+          <w:sz w:val="18"/>
+          <w:szCs w:val="18"/>
+        </w:rPr>
+      </w:pPr>
+      <w:proofErr w:type="gramStart"/>
+      <w:r>
+        <w:rPr>
+          <w:rFonts w:ascii="Times New Roman" w:hAnsi="Times New Roman" w:cs="Times New Roman"/>
+          <w:sz w:val="18"/>
+          <w:szCs w:val="18"/>
+        </w:rPr>
+        <w:t>( Running</w:t>
+      </w:r>
+      <w:proofErr w:type="gramEnd"/>
+      <w:r>
+        <w:rPr>
+          <w:rFonts w:ascii="Times New Roman" w:hAnsi="Times New Roman" w:cs="Times New Roman"/>
+          <w:sz w:val="18"/>
+          <w:szCs w:val="18"/>
+        </w:rPr>
+        <w:t xml:space="preserve"> in Simulink)</w:t>
+      </w:r>
+    </w:p>
+    <w:p>
+      <w:pPr>
+        <w:pStyle w:val="ListParagraph"/>
+        <w:rPr>
+          <w:rFonts w:ascii="Times New Roman" w:hAnsi="Times New Roman" w:cs="Times New Roman"/>
+          <w:sz w:val="18"/>
+          <w:szCs w:val="18"/>
+        </w:rPr>
+      </w:pPr>
+    </w:p>
+    <w:p>
+      <w:pPr>
+        <w:pStyle w:val="ListParagraph"/>
+        <w:rPr>
+          <w:rFonts w:ascii="Times New Roman" w:hAnsi="Times New Roman" w:cs="Times New Roman"/>
+          <w:sz w:val="18"/>
+          <w:szCs w:val="18"/>
+        </w:rPr>
+      </w:pPr>
+      <w:r>
+        <w:rPr>
+          <w:rFonts w:ascii="Times New Roman" w:hAnsi="Times New Roman" w:cs="Times New Roman"/>
+          <w:sz w:val="18"/>
+          <w:szCs w:val="18"/>
+        </w:rPr>
+        <w:t xml:space="preserve">Figure that shows images between diffused image and FFT of </w:t>
+      </w:r>
+      <w:proofErr w:type="gramStart"/>
+      <w:r>
+        <w:rPr>
+          <w:rFonts w:ascii="Times New Roman" w:hAnsi="Times New Roman" w:cs="Times New Roman"/>
+          <w:sz w:val="18"/>
+          <w:szCs w:val="18"/>
+        </w:rPr>
+        <w:t>it.(</w:t>
+      </w:r>
+      <w:proofErr w:type="gramEnd"/>
+      <w:r>
+        <w:rPr>
+          <w:rFonts w:ascii="Times New Roman" w:hAnsi="Times New Roman" w:cs="Times New Roman"/>
+          <w:sz w:val="18"/>
+          <w:szCs w:val="18"/>
+        </w:rPr>
+        <w:t xml:space="preserve"> Maybe get this picture with Python)</w:t>
+      </w:r>
+    </w:p>
+    <w:p>
+      <w:pPr>
+        <w:rPr>
+          <w:rFonts w:ascii="Times New Roman" w:hAnsi="Times New Roman" w:cs="Times New Roman"/>
+          <w:sz w:val="18"/>
+          <w:szCs w:val="18"/>
+        </w:rPr>
+      </w:pPr>
+      <w:r>
+        <w:rPr>
+          <w:rFonts w:ascii="Times New Roman" w:hAnsi="Times New Roman" w:cs="Times New Roman"/>
+          <w:sz w:val="18"/>
+          <w:szCs w:val="18"/>
+        </w:rPr>
+        <w:t>Estimate with FPGA</w:t>
+      </w:r>
+    </w:p>
+    <w:p>
+      <w:pPr>
+        <w:rPr>
+          <w:rFonts w:ascii="Times New Roman" w:hAnsi="Times New Roman" w:cs="Times New Roman"/>
+          <w:sz w:val="18"/>
+          <w:szCs w:val="18"/>
+        </w:rPr>
+      </w:pPr>
+      <w:r>
+        <w:rPr>
+          <w:rFonts w:ascii="Times New Roman" w:hAnsi="Times New Roman" w:cs="Times New Roman"/>
+          <w:sz w:val="18"/>
+          <w:szCs w:val="18"/>
+        </w:rPr>
+        <w:t xml:space="preserve">In our system we will only compare </w:t>
+      </w:r>
+      <w:r>
+        <w:rPr>
+          <w:rFonts w:ascii="Times New Roman" w:hAnsi="Times New Roman" w:cs="Times New Roman"/>
+          <w:sz w:val="18"/>
+          <w:szCs w:val="18"/>
+        </w:rPr>
+        <w:t>the 2- dimensional FFTs since they account for the major processing modules in our FISTA deconvolution design.</w:t>
+      </w:r>
+    </w:p>
+    <w:p>
+      <w:pPr>
+        <w:rPr>
+          <w:rFonts w:ascii="Times New Roman" w:hAnsi="Times New Roman" w:cs="Times New Roman"/>
+          <w:sz w:val="18"/>
+          <w:szCs w:val="18"/>
+        </w:rPr>
+      </w:pPr>
+      <w:r>
+        <w:rPr>
+          <w:rFonts w:ascii="Times New Roman" w:hAnsi="Times New Roman" w:cs="Times New Roman"/>
+          <w:sz w:val="18"/>
+          <w:szCs w:val="18"/>
+        </w:rPr>
+        <w:t>Estimates with CPU</w:t>
+      </w:r>
+    </w:p>
+    <w:p>
+      <w:pPr>
+        <w:rPr>
+          <w:rFonts w:ascii="Times New Roman" w:hAnsi="Times New Roman" w:cs="Times New Roman"/>
+          <w:sz w:val="18"/>
+          <w:szCs w:val="18"/>
+        </w:rPr>
+      </w:pPr>
+      <w:r>
+        <w:rPr>
+          <w:rFonts w:ascii="Times New Roman" w:hAnsi="Times New Roman" w:cs="Times New Roman"/>
+          <w:sz w:val="18"/>
+          <w:szCs w:val="18"/>
+        </w:rPr>
+        <w:lastRenderedPageBreak/>
+        <w:t>Estimates with GPU</w:t>
+      </w:r>
+    </w:p>
+    <w:p>
+      <w:pPr>
+        <w:rPr>
+          <w:rFonts w:ascii="Times New Roman" w:hAnsi="Times New Roman" w:cs="Times New Roman"/>
+          <w:sz w:val="18"/>
+          <w:szCs w:val="18"/>
+        </w:rPr>
+      </w:pPr>
+      <w:r>
+        <w:rPr>
+          <w:rFonts w:ascii="Times New Roman" w:hAnsi="Times New Roman" w:cs="Times New Roman"/>
+          <w:sz w:val="18"/>
+          <w:szCs w:val="18"/>
+        </w:rPr>
+        <w:t>Estimate with CPU and GPU in tandem.</w:t>
+      </w:r>
+    </w:p>
+    <w:p>
+      <w:pPr>
+        <w:rPr>
+          <w:rFonts w:ascii="Times New Roman" w:hAnsi="Times New Roman" w:cs="Times New Roman"/>
+          <w:sz w:val="18"/>
+          <w:szCs w:val="18"/>
+        </w:rPr>
+      </w:pPr>
+    </w:p>
+    <w:p>
+      <w:pPr>
+        <w:rPr>
+          <w:rFonts w:ascii="Times New Roman" w:hAnsi="Times New Roman" w:cs="Times New Roman"/>
+          <w:sz w:val="18"/>
+          <w:szCs w:val="18"/>
+        </w:rPr>
+      </w:pPr>
+      <w:r>
+        <w:rPr>
+          <w:rFonts w:ascii="Times New Roman" w:hAnsi="Times New Roman" w:cs="Times New Roman"/>
+          <w:sz w:val="18"/>
+          <w:szCs w:val="18"/>
+        </w:rPr>
+        <w:t xml:space="preserve">Do the times meet our system requirements for processing 30 frames a second for a size image that has been </w:t>
+      </w:r>
+      <w:proofErr w:type="spellStart"/>
+      <w:r>
+        <w:rPr>
+          <w:rFonts w:ascii="Times New Roman" w:hAnsi="Times New Roman" w:cs="Times New Roman"/>
+          <w:sz w:val="18"/>
+          <w:szCs w:val="18"/>
+        </w:rPr>
+        <w:t>downsampled</w:t>
+      </w:r>
+      <w:proofErr w:type="spellEnd"/>
+      <w:r>
+        <w:rPr>
+          <w:rFonts w:ascii="Times New Roman" w:hAnsi="Times New Roman" w:cs="Times New Roman"/>
+          <w:sz w:val="18"/>
+          <w:szCs w:val="18"/>
+        </w:rPr>
+        <w:t xml:space="preserve"> from the original full CMOS </w:t>
+      </w:r>
+      <w:proofErr w:type="gramStart"/>
+      <w:r>
+        <w:rPr>
+          <w:rFonts w:ascii="Times New Roman" w:hAnsi="Times New Roman" w:cs="Times New Roman"/>
+          <w:sz w:val="18"/>
+          <w:szCs w:val="18"/>
+        </w:rPr>
+        <w:t>array.</w:t>
+      </w:r>
+      <w:proofErr w:type="gramEnd"/>
+    </w:p>
+    <w:p>
+      <w:pPr>
+        <w:rPr>
+          <w:rFonts w:ascii="Times New Roman" w:hAnsi="Times New Roman" w:cs="Times New Roman"/>
+          <w:sz w:val="18"/>
+          <w:szCs w:val="18"/>
+        </w:rPr>
+      </w:pPr>
+    </w:p>
+    <w:p>
+      <w:pPr>
+        <w:rPr>
+          <w:rFonts w:ascii="Times New Roman" w:hAnsi="Times New Roman" w:cs="Times New Roman"/>
+          <w:sz w:val="18"/>
+          <w:szCs w:val="18"/>
+        </w:rPr>
+      </w:pPr>
+      <w:proofErr w:type="spellStart"/>
+      <w:r>
+        <w:rPr>
+          <w:rFonts w:ascii="Times New Roman" w:hAnsi="Times New Roman" w:cs="Times New Roman"/>
+          <w:sz w:val="18"/>
+          <w:szCs w:val="18"/>
+        </w:rPr>
+        <w:t>V.</w:t>
+      </w:r>
+      <w:r>
+        <w:rPr>
+          <w:rFonts w:ascii="Times New Roman" w:hAnsi="Times New Roman" w:cs="Times New Roman"/>
+          <w:sz w:val="18"/>
+          <w:szCs w:val="18"/>
+        </w:rPr>
+        <w:t>Discussion</w:t>
+      </w:r>
+      <w:proofErr w:type="spellEnd"/>
+      <w:r>
+        <w:rPr>
+          <w:rFonts w:ascii="Times New Roman" w:hAnsi="Times New Roman" w:cs="Times New Roman"/>
+          <w:sz w:val="18"/>
+          <w:szCs w:val="18"/>
+        </w:rPr>
+        <w:t xml:space="preserve"> </w:t>
+      </w:r>
+    </w:p>
+    <w:p>
+      <w:pPr>
+        <w:rPr>
+          <w:rFonts w:ascii="Times New Roman" w:hAnsi="Times New Roman" w:cs="Times New Roman"/>
+          <w:sz w:val="18"/>
+          <w:szCs w:val="18"/>
+        </w:rPr>
+      </w:pPr>
+    </w:p>
+    <w:p>
+      <w:pPr>
+        <w:rPr>
+          <w:rFonts w:ascii="Times New Roman" w:hAnsi="Times New Roman" w:cs="Times New Roman"/>
+          <w:sz w:val="18"/>
+          <w:szCs w:val="18"/>
+        </w:rPr>
+      </w:pPr>
+      <w:r>
+        <w:rPr>
+          <w:rFonts w:ascii="Times New Roman" w:hAnsi="Times New Roman" w:cs="Times New Roman"/>
+          <w:sz w:val="18"/>
+          <w:szCs w:val="18"/>
+        </w:rPr>
+        <w:t xml:space="preserve">??? WE are not sure how images are buffered in memory </w:t>
+      </w:r>
+      <w:proofErr w:type="gramStart"/>
+      <w:r>
+        <w:rPr>
+          <w:rFonts w:ascii="Times New Roman" w:hAnsi="Times New Roman" w:cs="Times New Roman"/>
+          <w:sz w:val="18"/>
+          <w:szCs w:val="18"/>
+        </w:rPr>
+        <w:t>and also</w:t>
+      </w:r>
+      <w:proofErr w:type="gramEnd"/>
+      <w:r>
+        <w:rPr>
+          <w:rFonts w:ascii="Times New Roman" w:hAnsi="Times New Roman" w:cs="Times New Roman"/>
+          <w:sz w:val="18"/>
+          <w:szCs w:val="18"/>
+        </w:rPr>
+        <w:t xml:space="preserve"> how the cores are partitioned in the CPU</w:t>
+      </w:r>
+    </w:p>
+    <w:p>
+      <w:pPr>
+        <w:rPr>
+          <w:rFonts w:ascii="Times New Roman" w:hAnsi="Times New Roman" w:cs="Times New Roman"/>
+          <w:sz w:val="18"/>
+          <w:szCs w:val="18"/>
+        </w:rPr>
+      </w:pPr>
+    </w:p>
+    <w:p>
+      <w:pPr>
+        <w:jc w:val="center"/>
+        <w:rPr>
+          <w:rFonts w:ascii="Times New Roman" w:hAnsi="Times New Roman" w:cs="Times New Roman"/>
+          <w:sz w:val="18"/>
+          <w:szCs w:val="18"/>
+        </w:rPr>
+      </w:pPr>
+      <w:r>
+        <w:rPr>
+          <w:rFonts w:ascii="Times New Roman" w:hAnsi="Times New Roman" w:cs="Times New Roman"/>
+          <w:sz w:val="18"/>
+          <w:szCs w:val="18"/>
+        </w:rPr>
+        <w:t xml:space="preserve">Talk about calcium imaging to be done </w:t>
+      </w:r>
+      <w:proofErr w:type="gramStart"/>
+      <w:r>
+        <w:rPr>
+          <w:rFonts w:ascii="Times New Roman" w:hAnsi="Times New Roman" w:cs="Times New Roman"/>
+          <w:sz w:val="18"/>
+          <w:szCs w:val="18"/>
+        </w:rPr>
+        <w:t>Other</w:t>
+      </w:r>
+      <w:proofErr w:type="gramEnd"/>
+      <w:r>
+        <w:rPr>
+          <w:rFonts w:ascii="Times New Roman" w:hAnsi="Times New Roman" w:cs="Times New Roman"/>
+          <w:sz w:val="18"/>
+          <w:szCs w:val="18"/>
+        </w:rPr>
+        <w:t xml:space="preserve"> types of processors</w:t>
+      </w:r>
+    </w:p>
+    <w:p>
+      <w:pPr>
+        <w:rPr>
+          <w:rFonts w:ascii="Times New Roman" w:hAnsi="Times New Roman" w:cs="Times New Roman"/>
+          <w:sz w:val="18"/>
+          <w:szCs w:val="18"/>
+        </w:rPr>
+      </w:pPr>
+      <w:r>
+        <w:rPr>
+          <w:rFonts w:ascii="Times New Roman" w:hAnsi="Times New Roman" w:cs="Times New Roman"/>
+          <w:sz w:val="18"/>
+          <w:szCs w:val="18"/>
+        </w:rPr>
+        <w:t xml:space="preserve">The reason we want to use a diffuser is for the </w:t>
+      </w:r>
+      <w:proofErr w:type="spellStart"/>
+      <w:r>
+        <w:rPr>
+          <w:rFonts w:ascii="Times New Roman" w:hAnsi="Times New Roman" w:cs="Times New Roman"/>
+          <w:sz w:val="18"/>
+          <w:szCs w:val="18"/>
+        </w:rPr>
+        <w:t>tradefoss</w:t>
+      </w:r>
+      <w:proofErr w:type="spellEnd"/>
+      <w:r>
+        <w:rPr>
+          <w:rFonts w:ascii="Times New Roman" w:hAnsi="Times New Roman" w:cs="Times New Roman"/>
+          <w:sz w:val="18"/>
+          <w:szCs w:val="18"/>
+        </w:rPr>
+        <w:t xml:space="preserve"> that we have discussed but also the reason that we are interested in a fast way to do </w:t>
+      </w:r>
+      <w:proofErr w:type="spellStart"/>
+      <w:r>
+        <w:rPr>
+          <w:rFonts w:ascii="Times New Roman" w:hAnsi="Times New Roman" w:cs="Times New Roman"/>
+          <w:sz w:val="18"/>
+          <w:szCs w:val="18"/>
+        </w:rPr>
+        <w:t>compitations</w:t>
+      </w:r>
+      <w:proofErr w:type="spellEnd"/>
+      <w:r>
+        <w:rPr>
+          <w:rFonts w:ascii="Times New Roman" w:hAnsi="Times New Roman" w:cs="Times New Roman"/>
+          <w:sz w:val="18"/>
+          <w:szCs w:val="18"/>
+        </w:rPr>
+        <w:t xml:space="preserve"> is that the processing of the steps for calcium imaging also requires a certain amount of time</w:t>
+      </w:r>
+    </w:p>
+    <w:p>
+      <w:pPr>
+        <w:rPr>
+          <w:rFonts w:ascii="Times New Roman" w:hAnsi="Times New Roman" w:cs="Times New Roman"/>
+          <w:sz w:val="18"/>
+          <w:szCs w:val="18"/>
+        </w:rPr>
+      </w:pPr>
+    </w:p>
+    <w:p>
+      <w:pPr>
+        <w:rPr>
+          <w:rFonts w:ascii="Times New Roman" w:hAnsi="Times New Roman" w:cs="Times New Roman"/>
+          <w:sz w:val="18"/>
+          <w:szCs w:val="18"/>
+        </w:rPr>
+      </w:pPr>
+      <w:r>
+        <w:rPr>
+          <w:rFonts w:ascii="Times New Roman" w:hAnsi="Times New Roman" w:cs="Times New Roman"/>
+          <w:sz w:val="18"/>
+          <w:szCs w:val="18"/>
+        </w:rPr>
+        <w:t xml:space="preserve">??? Why even try to </w:t>
+      </w:r>
+      <w:proofErr w:type="spellStart"/>
+      <w:r>
+        <w:rPr>
+          <w:rFonts w:ascii="Times New Roman" w:hAnsi="Times New Roman" w:cs="Times New Roman"/>
+          <w:sz w:val="18"/>
+          <w:szCs w:val="18"/>
+        </w:rPr>
+        <w:t>comnibe</w:t>
+      </w:r>
+      <w:proofErr w:type="spellEnd"/>
+      <w:r>
+        <w:rPr>
+          <w:rFonts w:ascii="Times New Roman" w:hAnsi="Times New Roman" w:cs="Times New Roman"/>
+          <w:sz w:val="18"/>
+          <w:szCs w:val="18"/>
+        </w:rPr>
+        <w:t xml:space="preserve"> in real time the functional processing of diffusion with calcium imaging</w:t>
+      </w:r>
+    </w:p>
+    <w:p>
+      <w:pPr>
+        <w:rPr>
+          <w:rFonts w:ascii="Times New Roman" w:hAnsi="Times New Roman" w:cs="Times New Roman"/>
+          <w:sz w:val="18"/>
+          <w:szCs w:val="18"/>
+        </w:rPr>
+      </w:pPr>
+      <w:r>
+        <w:rPr>
+          <w:rFonts w:ascii="Times New Roman" w:hAnsi="Times New Roman" w:cs="Times New Roman"/>
+          <w:sz w:val="18"/>
+          <w:szCs w:val="18"/>
+        </w:rPr>
+        <w:t xml:space="preserve">Well I would say that </w:t>
+      </w:r>
+      <w:proofErr w:type="spellStart"/>
+      <w:r>
+        <w:rPr>
+          <w:rFonts w:ascii="Times New Roman" w:hAnsi="Times New Roman" w:cs="Times New Roman"/>
+          <w:sz w:val="18"/>
+          <w:szCs w:val="18"/>
+        </w:rPr>
+        <w:t>threre</w:t>
+      </w:r>
+      <w:proofErr w:type="spellEnd"/>
+      <w:r>
+        <w:rPr>
+          <w:rFonts w:ascii="Times New Roman" w:hAnsi="Times New Roman" w:cs="Times New Roman"/>
+          <w:sz w:val="18"/>
+          <w:szCs w:val="18"/>
+        </w:rPr>
+        <w:t xml:space="preserve"> are applications and papers that discuss real time calcium imaging </w:t>
+      </w:r>
+      <w:proofErr w:type="gramStart"/>
+      <w:r>
+        <w:rPr>
+          <w:rFonts w:ascii="Times New Roman" w:hAnsi="Times New Roman" w:cs="Times New Roman"/>
+          <w:sz w:val="18"/>
+          <w:szCs w:val="18"/>
+        </w:rPr>
+        <w:t>BCAS(</w:t>
+      </w:r>
+      <w:proofErr w:type="gramEnd"/>
+      <w:r>
+        <w:rPr>
+          <w:rFonts w:ascii="Times New Roman" w:hAnsi="Times New Roman" w:cs="Times New Roman"/>
+          <w:sz w:val="18"/>
+          <w:szCs w:val="18"/>
+        </w:rPr>
+        <w:t xml:space="preserve">UCLA folk) and that adding the diffusion we are really just </w:t>
+      </w:r>
+      <w:proofErr w:type="spellStart"/>
+      <w:r>
+        <w:rPr>
+          <w:rFonts w:ascii="Times New Roman" w:hAnsi="Times New Roman" w:cs="Times New Roman"/>
+          <w:sz w:val="18"/>
+          <w:szCs w:val="18"/>
+        </w:rPr>
+        <w:t>chaging</w:t>
+      </w:r>
+      <w:proofErr w:type="spellEnd"/>
+      <w:r>
+        <w:rPr>
+          <w:rFonts w:ascii="Times New Roman" w:hAnsi="Times New Roman" w:cs="Times New Roman"/>
+          <w:sz w:val="18"/>
+          <w:szCs w:val="18"/>
+        </w:rPr>
+        <w:t xml:space="preserve"> the front end of how we collect light to better enhance the overall system. Said otherwise we have just added another pre-processor step </w:t>
+      </w:r>
+      <w:proofErr w:type="spellStart"/>
+      <w:r>
+        <w:rPr>
+          <w:rFonts w:ascii="Times New Roman" w:hAnsi="Times New Roman" w:cs="Times New Roman"/>
+          <w:sz w:val="18"/>
+          <w:szCs w:val="18"/>
+        </w:rPr>
+        <w:t>tlo</w:t>
+      </w:r>
+      <w:proofErr w:type="spellEnd"/>
+      <w:r>
+        <w:rPr>
+          <w:rFonts w:ascii="Times New Roman" w:hAnsi="Times New Roman" w:cs="Times New Roman"/>
+          <w:sz w:val="18"/>
+          <w:szCs w:val="18"/>
+        </w:rPr>
+        <w:t xml:space="preserve"> the </w:t>
+      </w:r>
+      <w:proofErr w:type="spellStart"/>
+      <w:r>
+        <w:rPr>
+          <w:rFonts w:ascii="Times New Roman" w:hAnsi="Times New Roman" w:cs="Times New Roman"/>
+          <w:sz w:val="18"/>
+          <w:szCs w:val="18"/>
+        </w:rPr>
+        <w:t>systemn</w:t>
+      </w:r>
+      <w:proofErr w:type="spellEnd"/>
+      <w:r>
+        <w:rPr>
+          <w:rFonts w:ascii="Times New Roman" w:hAnsi="Times New Roman" w:cs="Times New Roman"/>
+          <w:sz w:val="18"/>
+          <w:szCs w:val="18"/>
+        </w:rPr>
+        <w:t xml:space="preserve"> that will allow us to improve the accuracy of detecting and extracting the neurons of </w:t>
+      </w:r>
+      <w:proofErr w:type="spellStart"/>
+      <w:r>
+        <w:rPr>
+          <w:rFonts w:ascii="Times New Roman" w:hAnsi="Times New Roman" w:cs="Times New Roman"/>
+          <w:sz w:val="18"/>
+          <w:szCs w:val="18"/>
+        </w:rPr>
+        <w:t>intereste</w:t>
+      </w:r>
+      <w:proofErr w:type="spellEnd"/>
+      <w:r>
+        <w:rPr>
+          <w:rFonts w:ascii="Times New Roman" w:hAnsi="Times New Roman" w:cs="Times New Roman"/>
+          <w:sz w:val="18"/>
+          <w:szCs w:val="18"/>
+        </w:rPr>
+        <w:t>…</w:t>
+      </w:r>
+    </w:p>
+    <w:p>
+      <w:pPr>
+        <w:rPr>
+          <w:rFonts w:ascii="Times New Roman" w:hAnsi="Times New Roman" w:cs="Times New Roman"/>
+          <w:sz w:val="18"/>
+          <w:szCs w:val="18"/>
+        </w:rPr>
+      </w:pPr>
+      <w:r>
+        <w:rPr>
+          <w:rFonts w:ascii="Times New Roman" w:hAnsi="Times New Roman" w:cs="Times New Roman"/>
+          <w:sz w:val="18"/>
+          <w:szCs w:val="18"/>
+        </w:rPr>
+        <w:t xml:space="preserve">There are models that can be used to calibrate </w:t>
+      </w:r>
+    </w:p>
+    <w:p>
+      <w:pPr>
+        <w:rPr>
+          <w:rFonts w:ascii="Times New Roman" w:hAnsi="Times New Roman" w:cs="Times New Roman"/>
+          <w:sz w:val="18"/>
+          <w:szCs w:val="18"/>
+        </w:rPr>
+      </w:pPr>
+      <w:r>
+        <w:rPr>
+          <w:rFonts w:ascii="Times New Roman" w:hAnsi="Times New Roman" w:cs="Times New Roman"/>
+          <w:sz w:val="18"/>
+          <w:szCs w:val="18"/>
+        </w:rPr>
+        <w:t>Talk about models and variant and invariant</w:t>
+      </w:r>
+    </w:p>
+    <w:p>
+      <w:pPr>
+        <w:rPr>
+          <w:rFonts w:ascii="Times New Roman" w:hAnsi="Times New Roman" w:cs="Times New Roman"/>
+          <w:sz w:val="18"/>
+          <w:szCs w:val="18"/>
+        </w:rPr>
+      </w:pPr>
+    </w:p>
+    <w:p>
+      <w:pPr>
+        <w:rPr>
+          <w:rFonts w:ascii="Times New Roman" w:hAnsi="Times New Roman" w:cs="Times New Roman"/>
+          <w:sz w:val="18"/>
+          <w:szCs w:val="18"/>
+        </w:rPr>
+      </w:pPr>
+      <w:r>
+        <w:rPr>
+          <w:rFonts w:ascii="Times New Roman" w:hAnsi="Times New Roman" w:cs="Times New Roman"/>
+          <w:sz w:val="18"/>
+          <w:szCs w:val="18"/>
+        </w:rPr>
+        <w:t>While in this paper we focus on the front-end processing of reconstructing the image,</w:t>
+      </w:r>
+      <w:r>
+        <w:rPr>
+          <w:rFonts w:ascii="Times New Roman" w:hAnsi="Times New Roman" w:cs="Times New Roman"/>
+          <w:sz w:val="18"/>
+          <w:szCs w:val="18"/>
+        </w:rPr>
+        <w:t xml:space="preserve"> </w:t>
+      </w:r>
+    </w:p>
+    <w:p>
+      <w:pPr>
+        <w:rPr>
+          <w:rFonts w:ascii="Times New Roman" w:hAnsi="Times New Roman" w:cs="Times New Roman"/>
+          <w:sz w:val="18"/>
+          <w:szCs w:val="18"/>
+        </w:rPr>
+      </w:pPr>
+    </w:p>
+    <w:p>
+      <w:pPr>
+        <w:rPr>
+          <w:rFonts w:ascii="Times New Roman" w:hAnsi="Times New Roman" w:cs="Times New Roman"/>
+          <w:sz w:val="18"/>
+          <w:szCs w:val="18"/>
+        </w:rPr>
+      </w:pPr>
+      <w:r>
+        <w:rPr>
+          <w:rFonts w:ascii="Times New Roman" w:hAnsi="Times New Roman" w:cs="Times New Roman"/>
+          <w:sz w:val="18"/>
+          <w:szCs w:val="18"/>
+        </w:rPr>
+        <w:t>Talk about ADMM</w:t>
+      </w:r>
+    </w:p>
+    <w:p>
+      <w:pPr>
+        <w:rPr>
+          <w:rFonts w:ascii="Times New Roman" w:hAnsi="Times New Roman" w:cs="Times New Roman"/>
+          <w:sz w:val="18"/>
+          <w:szCs w:val="18"/>
+        </w:rPr>
+      </w:pPr>
+    </w:p>
+    <w:p>
+      <w:pPr>
+        <w:rPr>
+          <w:rFonts w:ascii="Times New Roman" w:hAnsi="Times New Roman" w:cs="Times New Roman"/>
+          <w:sz w:val="18"/>
+          <w:szCs w:val="18"/>
+        </w:rPr>
+      </w:pPr>
+      <w:r>
+        <w:rPr>
+          <w:rFonts w:ascii="Times New Roman" w:hAnsi="Times New Roman" w:cs="Times New Roman"/>
+          <w:sz w:val="18"/>
+          <w:szCs w:val="18"/>
+        </w:rPr>
+        <w:t>A little about optogenetics</w:t>
+      </w:r>
+    </w:p>
+    <w:p>
+      <w:pPr>
+        <w:rPr>
+          <w:rFonts w:ascii="Times New Roman" w:hAnsi="Times New Roman" w:cs="Times New Roman"/>
+          <w:sz w:val="18"/>
+          <w:szCs w:val="18"/>
+        </w:rPr>
+      </w:pPr>
+      <w:r>
+        <w:rPr>
+          <w:rFonts w:ascii="Times New Roman" w:hAnsi="Times New Roman" w:cs="Times New Roman"/>
+          <w:sz w:val="18"/>
+          <w:szCs w:val="18"/>
+        </w:rPr>
+        <w:t>Double vs single vs fixed</w:t>
+      </w:r>
+      <w:proofErr w:type="gramStart"/>
+      <w:r>
+        <w:rPr>
+          <w:rFonts w:ascii="Times New Roman" w:hAnsi="Times New Roman" w:cs="Times New Roman"/>
+          <w:sz w:val="18"/>
+          <w:szCs w:val="18"/>
+        </w:rPr>
+        <w:t>…..</w:t>
+      </w:r>
+      <w:proofErr w:type="gramEnd"/>
+    </w:p>
+    <w:p>
+      <w:pPr>
+        <w:rPr>
+          <w:rFonts w:ascii="Times New Roman" w:hAnsi="Times New Roman" w:cs="Times New Roman"/>
+          <w:sz w:val="18"/>
+          <w:szCs w:val="18"/>
+        </w:rPr>
+      </w:pPr>
+    </w:p>
+    <w:p>
+      <w:pPr>
+        <w:rPr>
+          <w:rFonts w:ascii="Times New Roman" w:hAnsi="Times New Roman" w:cs="Times New Roman"/>
+          <w:sz w:val="18"/>
+          <w:szCs w:val="18"/>
+        </w:rPr>
+      </w:pPr>
+      <w:r>
+        <w:rPr>
+          <w:rFonts w:ascii="Times New Roman" w:hAnsi="Times New Roman" w:cs="Times New Roman"/>
+          <w:sz w:val="18"/>
+          <w:szCs w:val="18"/>
+        </w:rPr>
+        <w:t xml:space="preserve">Mixing and matching </w:t>
+      </w:r>
+      <w:proofErr w:type="gramStart"/>
+      <w:r>
+        <w:rPr>
+          <w:rFonts w:ascii="Times New Roman" w:hAnsi="Times New Roman" w:cs="Times New Roman"/>
+          <w:sz w:val="18"/>
+          <w:szCs w:val="18"/>
+        </w:rPr>
+        <w:t>GPU,CPU</w:t>
+      </w:r>
+      <w:proofErr w:type="gramEnd"/>
+      <w:r>
+        <w:rPr>
+          <w:rFonts w:ascii="Times New Roman" w:hAnsi="Times New Roman" w:cs="Times New Roman"/>
+          <w:sz w:val="18"/>
+          <w:szCs w:val="18"/>
+        </w:rPr>
+        <w:t xml:space="preserve"> and FPGA</w:t>
+      </w:r>
+    </w:p>
+    <w:p>
+      <w:pPr>
+        <w:rPr>
+          <w:rFonts w:ascii="Times New Roman" w:hAnsi="Times New Roman" w:cs="Times New Roman"/>
+          <w:sz w:val="18"/>
+          <w:szCs w:val="18"/>
+        </w:rPr>
+      </w:pPr>
     </w:p>
     <w:p>
       <w:pPr>
@@ -4583,110 +5996,43 @@
           <w:szCs w:val="18"/>
         </w:rPr>
       </w:pPr>
-      <w:r>
-        <w:rPr>
-          <w:rFonts w:ascii="Times New Roman" w:hAnsi="Times New Roman" w:cs="Times New Roman"/>
-          <w:sz w:val="18"/>
-          <w:szCs w:val="18"/>
-        </w:rPr>
-        <w:t>In an</w:t>
-      </w:r>
-      <w:r>
-        <w:rPr>
-          <w:rFonts w:ascii="Times New Roman" w:hAnsi="Times New Roman" w:cs="Times New Roman"/>
-          <w:sz w:val="18"/>
-          <w:szCs w:val="18"/>
-        </w:rPr>
-        <w:t xml:space="preserve"> FPGA</w:t>
-      </w:r>
-      <w:r>
-        <w:rPr>
-          <w:rFonts w:ascii="Times New Roman" w:hAnsi="Times New Roman" w:cs="Times New Roman"/>
-          <w:sz w:val="18"/>
-          <w:szCs w:val="18"/>
-        </w:rPr>
-        <w:t>,</w:t>
-      </w:r>
-      <w:r>
-        <w:rPr>
-          <w:rFonts w:ascii="Times New Roman" w:hAnsi="Times New Roman" w:cs="Times New Roman"/>
-          <w:sz w:val="18"/>
-          <w:szCs w:val="18"/>
-        </w:rPr>
-        <w:t xml:space="preserve"> with flexibility offered by the fine-grain architecture of logic, memory, and DSP elements we breakdown our FISTA algorithm as follows. </w:t>
-      </w:r>
-      <w:r>
-        <w:rPr>
-          <w:rFonts w:ascii="Times New Roman" w:hAnsi="Times New Roman" w:cs="Times New Roman"/>
-          <w:sz w:val="18"/>
-          <w:szCs w:val="18"/>
-        </w:rPr>
-        <w:t>We buffer up the several frames of our original image that received from our CMOS sensor</w:t>
-      </w:r>
-      <w:r>
-        <w:rPr>
-          <w:rFonts w:ascii="Times New Roman" w:hAnsi="Times New Roman" w:cs="Times New Roman"/>
-          <w:sz w:val="18"/>
-          <w:szCs w:val="18"/>
-        </w:rPr>
-        <w:t xml:space="preserve"> of 3280(H) x 2464(V) into external DDR4 </w:t>
-      </w:r>
-      <w:r>
-        <w:rPr>
-          <w:rFonts w:ascii="Times New Roman" w:hAnsi="Times New Roman" w:cs="Times New Roman"/>
-          <w:sz w:val="18"/>
-          <w:szCs w:val="18"/>
-        </w:rPr>
-        <w:t>@ 32 bits wide. In the next step we would down sample our original image, this would help us save in total computational time, into a</w:t>
-      </w:r>
-      <w:r>
-        <w:rPr>
-          <w:rFonts w:ascii="Times New Roman" w:hAnsi="Times New Roman" w:cs="Times New Roman"/>
-          <w:sz w:val="18"/>
-          <w:szCs w:val="18"/>
-        </w:rPr>
-        <w:t>n</w:t>
-      </w:r>
-      <w:r>
-        <w:rPr>
-          <w:rFonts w:ascii="Times New Roman" w:hAnsi="Times New Roman" w:cs="Times New Roman"/>
-          <w:sz w:val="18"/>
-          <w:szCs w:val="18"/>
-        </w:rPr>
-        <w:t xml:space="preserve"> image of size 256x324 pixels.</w:t>
-      </w:r>
-      <w:r>
-        <w:rPr>
-          <w:rFonts w:ascii="Times New Roman" w:hAnsi="Times New Roman" w:cs="Times New Roman"/>
-          <w:sz w:val="18"/>
-          <w:szCs w:val="18"/>
-        </w:rPr>
-        <w:t xml:space="preserve"> Down sampling in digital signal processing </w:t>
-      </w:r>
-      <w:r>
-        <w:rPr>
-          <w:rFonts w:ascii="Times New Roman" w:hAnsi="Times New Roman" w:cs="Times New Roman"/>
-          <w:sz w:val="18"/>
-          <w:szCs w:val="18"/>
-        </w:rPr>
-        <w:t>is</w:t>
-      </w:r>
-      <w:r>
-        <w:rPr>
-          <w:rFonts w:ascii="Times New Roman" w:hAnsi="Times New Roman" w:cs="Times New Roman"/>
-          <w:sz w:val="18"/>
-          <w:szCs w:val="18"/>
-        </w:rPr>
-        <w:t xml:space="preserve"> not an intensive operation and just really involves discarding N samples from a row or column. </w:t>
-      </w:r>
-      <w:r>
-        <w:rPr>
-          <w:rFonts w:ascii="Times New Roman" w:hAnsi="Times New Roman" w:cs="Times New Roman"/>
-          <w:sz w:val="18"/>
-          <w:szCs w:val="18"/>
-        </w:rPr>
-        <w:t xml:space="preserve">Proceeding, we would next need to pad our data so that we can streamline the processing into an FFT, as most FFTs are radix 2. So, for our FPGA implementation </w:t>
-      </w:r>
+    </w:p>
+    <w:p>
+      <w:pPr>
+        <w:rPr>
+          <w:rFonts w:ascii="Times New Roman" w:hAnsi="Times New Roman" w:cs="Times New Roman"/>
+          <w:sz w:val="18"/>
+          <w:szCs w:val="18"/>
+        </w:rPr>
+      </w:pPr>
+    </w:p>
+    <w:p>
+      <w:pPr>
+        <w:rPr>
+          <w:rFonts w:ascii="Times New Roman" w:hAnsi="Times New Roman" w:cs="Times New Roman"/>
+          <w:sz w:val="18"/>
+          <w:szCs w:val="18"/>
+        </w:rPr>
+      </w:pPr>
+      <w:proofErr w:type="spellStart"/>
+      <w:r>
+        <w:rPr>
+          <w:rFonts w:ascii="Times New Roman" w:hAnsi="Times New Roman" w:cs="Times New Roman"/>
+          <w:sz w:val="18"/>
+          <w:szCs w:val="18"/>
+        </w:rPr>
+        <w:t>VI.Conclusion</w:t>
+      </w:r>
+      <w:proofErr w:type="spellEnd"/>
+    </w:p>
+    <w:p>
+      <w:pPr>
+        <w:rPr>
+          <w:rFonts w:ascii="Times New Roman" w:hAnsi="Times New Roman" w:cs="Times New Roman"/>
+          <w:sz w:val="18"/>
+          <w:szCs w:val="18"/>
+        </w:rPr>
+      </w:pPr>
       <w:r>
         <w:rPr>
           <w:rFonts w:ascii="Times New Roman" w:hAnsi="Times New Roman" w:cs="Times New Roman"/>
@@ -4694,1169 +6040,6 @@
           <w:szCs w:val="18"/>
         </w:rPr>
         <w:lastRenderedPageBreak/>
-        <w:t>we would then convert our 256x324 image into a 512x1024 pixel image.</w:t>
-      </w:r>
-      <w:r>
-        <w:rPr>
-          <w:rFonts w:ascii="Times New Roman" w:hAnsi="Times New Roman" w:cs="Times New Roman"/>
-          <w:sz w:val="18"/>
-          <w:szCs w:val="18"/>
-        </w:rPr>
-        <w:t xml:space="preserve"> While FFT cores of radix 2 and N size up to 4K are just IP cores of an FPGA vendor, 2-D cores need to be constructed out of those libraries in general. Here in our FPGA implementation, we would use internal block ram to buffer</w:t>
-      </w:r>
-      <w:r>
-        <w:rPr>
-          <w:rFonts w:ascii="Times New Roman" w:hAnsi="Times New Roman" w:cs="Times New Roman"/>
-          <w:sz w:val="18"/>
-          <w:szCs w:val="18"/>
-        </w:rPr>
-        <w:t xml:space="preserve"> for the transposition of row FFT into our column FFT data flow</w:t>
-      </w:r>
-      <w:r>
-        <w:rPr>
-          <w:rFonts w:ascii="Times New Roman" w:hAnsi="Times New Roman" w:cs="Times New Roman"/>
-          <w:sz w:val="18"/>
-          <w:szCs w:val="18"/>
-        </w:rPr>
-        <w:t>.</w:t>
-      </w:r>
-      <w:r>
-        <w:rPr>
-          <w:rFonts w:ascii="Times New Roman" w:hAnsi="Times New Roman" w:cs="Times New Roman"/>
-          <w:sz w:val="18"/>
-          <w:szCs w:val="18"/>
-        </w:rPr>
-        <w:t xml:space="preserve"> Figure </w:t>
-      </w:r>
-      <w:r>
-        <w:rPr>
-          <w:rFonts w:ascii="Times New Roman" w:hAnsi="Times New Roman" w:cs="Times New Roman"/>
-          <w:sz w:val="18"/>
-          <w:szCs w:val="18"/>
-        </w:rPr>
-        <w:t>(For</w:t>
-      </w:r>
-      <w:r>
-        <w:rPr>
-          <w:rFonts w:ascii="Times New Roman" w:hAnsi="Times New Roman" w:cs="Times New Roman"/>
-          <w:sz w:val="18"/>
-          <w:szCs w:val="18"/>
-        </w:rPr>
-        <w:t xml:space="preserve"> 2-D FFT) highlights the basic strategy of construction. </w:t>
-      </w:r>
-      <w:r>
-        <w:rPr>
-          <w:rFonts w:ascii="Times New Roman" w:hAnsi="Times New Roman" w:cs="Times New Roman"/>
-          <w:sz w:val="18"/>
-          <w:szCs w:val="18"/>
-        </w:rPr>
-        <w:t>(See figure /</w:t>
-      </w:r>
-      <w:proofErr w:type="spellStart"/>
-      <w:r>
-        <w:rPr>
-          <w:rFonts w:ascii="Times New Roman" w:hAnsi="Times New Roman" w:cs="Times New Roman"/>
-          <w:sz w:val="18"/>
-          <w:szCs w:val="18"/>
-        </w:rPr>
-        <w:t>fpga</w:t>
-      </w:r>
-      <w:proofErr w:type="spellEnd"/>
-      <w:r>
-        <w:rPr>
-          <w:rFonts w:ascii="Times New Roman" w:hAnsi="Times New Roman" w:cs="Times New Roman"/>
-          <w:sz w:val="18"/>
-          <w:szCs w:val="18"/>
-        </w:rPr>
-        <w:t xml:space="preserve"> 2d </w:t>
-      </w:r>
-      <w:proofErr w:type="spellStart"/>
-      <w:r>
-        <w:rPr>
-          <w:rFonts w:ascii="Times New Roman" w:hAnsi="Times New Roman" w:cs="Times New Roman"/>
-          <w:sz w:val="18"/>
-          <w:szCs w:val="18"/>
-        </w:rPr>
-        <w:t>fft</w:t>
-      </w:r>
-      <w:proofErr w:type="spellEnd"/>
-      <w:r>
-        <w:rPr>
-          <w:rFonts w:ascii="Times New Roman" w:hAnsi="Times New Roman" w:cs="Times New Roman"/>
-          <w:sz w:val="18"/>
-          <w:szCs w:val="18"/>
-        </w:rPr>
-        <w:t xml:space="preserve"> as an example of a 2-D implementation</w:t>
-      </w:r>
-      <w:r>
-        <w:rPr>
-          <w:rFonts w:ascii="Times New Roman" w:hAnsi="Times New Roman" w:cs="Times New Roman"/>
-          <w:sz w:val="18"/>
-          <w:szCs w:val="18"/>
-        </w:rPr>
-        <w:t>). With</w:t>
-      </w:r>
-      <w:r>
-        <w:rPr>
-          <w:rFonts w:ascii="Times New Roman" w:hAnsi="Times New Roman" w:cs="Times New Roman"/>
-          <w:sz w:val="18"/>
-          <w:szCs w:val="18"/>
-        </w:rPr>
-        <w:t xml:space="preserve"> the computation of the FFT</w:t>
-      </w:r>
-      <w:r>
-        <w:rPr>
-          <w:rFonts w:ascii="Times New Roman" w:hAnsi="Times New Roman" w:cs="Times New Roman"/>
-          <w:sz w:val="18"/>
-          <w:szCs w:val="18"/>
-        </w:rPr>
-        <w:t xml:space="preserve">, we multiply our pre-computed </w:t>
-      </w:r>
-      <w:r>
-        <w:rPr>
-          <w:rFonts w:ascii="Times New Roman" w:hAnsi="Times New Roman" w:cs="Times New Roman"/>
-          <w:sz w:val="18"/>
-          <w:szCs w:val="18"/>
-        </w:rPr>
-        <w:t>convolution matrix before computing the inverse FFT.</w:t>
-      </w:r>
-      <w:r>
-        <w:rPr>
-          <w:rFonts w:ascii="Times New Roman" w:hAnsi="Times New Roman" w:cs="Times New Roman"/>
-          <w:sz w:val="18"/>
-          <w:szCs w:val="18"/>
-        </w:rPr>
-        <w:t xml:space="preserve"> We then performing the cropping operation in the time-domain where we again truncate to a 256x354 pixel image. At this point we have the convolution matrix “A” matrix multiplied by our first estimate of the recovered image “v”. Proceeding, now with the first step of the gradient subtraction operation</w:t>
-      </w:r>
-      <w:r>
-        <w:rPr>
-          <w:rFonts w:ascii="Times New Roman" w:hAnsi="Times New Roman" w:cs="Times New Roman"/>
-          <w:sz w:val="18"/>
-          <w:szCs w:val="18"/>
-        </w:rPr>
-        <w:t xml:space="preserve">. </w:t>
-      </w:r>
-      <w:r>
-        <w:rPr>
-          <w:rFonts w:ascii="Times New Roman" w:hAnsi="Times New Roman" w:cs="Times New Roman"/>
-          <w:sz w:val="18"/>
-          <w:szCs w:val="18"/>
-        </w:rPr>
-        <w:t>All</w:t>
-      </w:r>
-      <w:r>
-        <w:rPr>
-          <w:rFonts w:ascii="Times New Roman" w:hAnsi="Times New Roman" w:cs="Times New Roman"/>
-          <w:sz w:val="18"/>
-          <w:szCs w:val="18"/>
-        </w:rPr>
-        <w:t xml:space="preserve"> the FPGA processing post the FFT do not require heavy operations and can </w:t>
-      </w:r>
-      <w:r>
-        <w:rPr>
-          <w:rFonts w:ascii="Times New Roman" w:hAnsi="Times New Roman" w:cs="Times New Roman"/>
-          <w:sz w:val="18"/>
-          <w:szCs w:val="18"/>
-        </w:rPr>
-        <w:t>be done with high-speed and low latency in DSP multiplier blocks where we use the arithmetic component of the DSP. Having up to this point</w:t>
-      </w:r>
-      <w:r>
-        <w:rPr>
-          <w:rFonts w:ascii="Times New Roman" w:hAnsi="Times New Roman" w:cs="Times New Roman"/>
-          <w:sz w:val="18"/>
-          <w:szCs w:val="18"/>
-        </w:rPr>
-        <w:t xml:space="preserve"> effectively half of the processing for one image, we repeat the process from padding to </w:t>
-      </w:r>
-      <w:r>
-        <w:rPr>
-          <w:rFonts w:ascii="Times New Roman" w:hAnsi="Times New Roman" w:cs="Times New Roman"/>
-          <w:sz w:val="18"/>
-          <w:szCs w:val="18"/>
-        </w:rPr>
-        <w:t>output of inverse FFT, but now use the adjunct convolution matrix as our constant multiplicative factor. Finally, we stream this updated prediction of our reconstruction back into memory to be repeated all over again by all the elements above. Based in some Python experimentation with the FISTA algorithm we estimate that we would have to repeat the process above approximately 80-100 times for a reasonably valid image of the deconvolution.</w:t>
-      </w:r>
-      <w:r>
-        <w:rPr>
-          <w:rFonts w:ascii="Times New Roman" w:hAnsi="Times New Roman" w:cs="Times New Roman"/>
-          <w:sz w:val="18"/>
-          <w:szCs w:val="18"/>
-        </w:rPr>
-        <w:tab/>
-      </w:r>
-    </w:p>
-    <w:p>
-      <w:pPr>
-        <w:rPr>
-          <w:rFonts w:ascii="Times New Roman" w:hAnsi="Times New Roman" w:cs="Times New Roman"/>
-          <w:sz w:val="18"/>
-          <w:szCs w:val="18"/>
-        </w:rPr>
-      </w:pPr>
-      <w:r>
-        <w:rPr>
-          <w:rFonts w:ascii="Times New Roman" w:hAnsi="Times New Roman" w:cs="Times New Roman"/>
-          <w:sz w:val="18"/>
-          <w:szCs w:val="18"/>
-        </w:rPr>
-        <w:t>&lt; See figure for a</w:t>
-      </w:r>
-      <w:r>
-        <w:rPr>
-          <w:rFonts w:ascii="Times New Roman" w:hAnsi="Times New Roman" w:cs="Times New Roman"/>
-          <w:sz w:val="18"/>
-          <w:szCs w:val="18"/>
-        </w:rPr>
-        <w:t xml:space="preserve"> 2-D FFT</w:t>
-      </w:r>
-      <w:r>
-        <w:rPr>
-          <w:rFonts w:ascii="Times New Roman" w:hAnsi="Times New Roman" w:cs="Times New Roman"/>
-          <w:sz w:val="18"/>
-          <w:szCs w:val="18"/>
-        </w:rPr>
-        <w:t>&gt;</w:t>
-      </w:r>
-    </w:p>
-    <w:p>
-      <w:pPr>
-        <w:rPr>
-          <w:rFonts w:ascii="Times New Roman" w:hAnsi="Times New Roman" w:cs="Times New Roman"/>
-          <w:sz w:val="18"/>
-          <w:szCs w:val="18"/>
-        </w:rPr>
-      </w:pPr>
-      <w:r>
-        <w:rPr>
-          <w:rFonts w:ascii="Times New Roman" w:hAnsi="Times New Roman" w:cs="Times New Roman"/>
-          <w:sz w:val="18"/>
-          <w:szCs w:val="18"/>
-        </w:rPr>
-        <w:t xml:space="preserve">&lt; Add a </w:t>
-      </w:r>
-      <w:proofErr w:type="gramStart"/>
-      <w:r>
-        <w:rPr>
-          <w:rFonts w:ascii="Times New Roman" w:hAnsi="Times New Roman" w:cs="Times New Roman"/>
-          <w:sz w:val="18"/>
-          <w:szCs w:val="18"/>
-        </w:rPr>
-        <w:t>table</w:t>
-      </w:r>
-      <w:r>
-        <w:rPr>
-          <w:rFonts w:ascii="Times New Roman" w:hAnsi="Times New Roman" w:cs="Times New Roman"/>
-          <w:sz w:val="18"/>
-          <w:szCs w:val="18"/>
-        </w:rPr>
-        <w:t xml:space="preserve"> </w:t>
-      </w:r>
-      <w:r>
-        <w:rPr>
-          <w:rFonts w:ascii="Times New Roman" w:hAnsi="Times New Roman" w:cs="Times New Roman"/>
-          <w:sz w:val="18"/>
-          <w:szCs w:val="18"/>
-        </w:rPr>
-        <w:t xml:space="preserve"> with</w:t>
-      </w:r>
-      <w:proofErr w:type="gramEnd"/>
-      <w:r>
-        <w:rPr>
-          <w:rFonts w:ascii="Times New Roman" w:hAnsi="Times New Roman" w:cs="Times New Roman"/>
-          <w:sz w:val="18"/>
-          <w:szCs w:val="18"/>
-        </w:rPr>
-        <w:t xml:space="preserve"> specs </w:t>
-      </w:r>
-      <w:r>
-        <w:rPr>
-          <w:rFonts w:ascii="Times New Roman" w:hAnsi="Times New Roman" w:cs="Times New Roman"/>
-          <w:sz w:val="18"/>
-          <w:szCs w:val="18"/>
-        </w:rPr>
-        <w:t xml:space="preserve">of the </w:t>
-      </w:r>
-      <w:r>
-        <w:rPr>
-          <w:rFonts w:ascii="Times New Roman" w:hAnsi="Times New Roman" w:cs="Times New Roman"/>
-          <w:sz w:val="18"/>
-          <w:szCs w:val="18"/>
-        </w:rPr>
-        <w:t xml:space="preserve"> dev board </w:t>
-      </w:r>
-      <w:proofErr w:type="spellStart"/>
-      <w:r>
-        <w:rPr>
-          <w:rFonts w:ascii="Times New Roman" w:hAnsi="Times New Roman" w:cs="Times New Roman"/>
-          <w:sz w:val="18"/>
-          <w:szCs w:val="18"/>
-        </w:rPr>
-        <w:t>Ultrascale</w:t>
-      </w:r>
-      <w:proofErr w:type="spellEnd"/>
-      <w:r>
-        <w:rPr>
-          <w:rFonts w:ascii="Times New Roman" w:hAnsi="Times New Roman" w:cs="Times New Roman"/>
-          <w:sz w:val="18"/>
-          <w:szCs w:val="18"/>
-        </w:rPr>
-        <w:t>+ KCU116&gt;</w:t>
-      </w:r>
-    </w:p>
-    <w:p>
-      <w:pPr>
-        <w:rPr>
-          <w:rFonts w:ascii="Times New Roman" w:hAnsi="Times New Roman" w:cs="Times New Roman"/>
-          <w:sz w:val="18"/>
-          <w:szCs w:val="18"/>
-        </w:rPr>
-      </w:pPr>
-    </w:p>
-    <w:p>
-      <w:pPr>
-        <w:rPr>
-          <w:rFonts w:ascii="Times New Roman" w:hAnsi="Times New Roman" w:cs="Times New Roman"/>
-          <w:sz w:val="18"/>
-          <w:szCs w:val="18"/>
-        </w:rPr>
-      </w:pPr>
-      <w:proofErr w:type="spellStart"/>
-      <w:r>
-        <w:rPr>
-          <w:rFonts w:ascii="Times New Roman" w:hAnsi="Times New Roman" w:cs="Times New Roman"/>
-          <w:sz w:val="18"/>
-          <w:szCs w:val="18"/>
-        </w:rPr>
-        <w:t>IV.</w:t>
-      </w:r>
-      <w:r>
-        <w:rPr>
-          <w:rFonts w:ascii="Times New Roman" w:hAnsi="Times New Roman" w:cs="Times New Roman"/>
-          <w:sz w:val="18"/>
-          <w:szCs w:val="18"/>
-        </w:rPr>
-        <w:t>Results</w:t>
-      </w:r>
-      <w:proofErr w:type="spellEnd"/>
-    </w:p>
-    <w:p>
-      <w:pPr>
-        <w:pStyle w:val="ListParagraph"/>
-        <w:rPr>
-          <w:rFonts w:ascii="Times New Roman" w:hAnsi="Times New Roman" w:cs="Times New Roman"/>
-          <w:sz w:val="18"/>
-          <w:szCs w:val="18"/>
-        </w:rPr>
-      </w:pPr>
-      <w:proofErr w:type="gramStart"/>
-      <w:r>
-        <w:rPr>
-          <w:rFonts w:ascii="Times New Roman" w:hAnsi="Times New Roman" w:cs="Times New Roman"/>
-          <w:sz w:val="18"/>
-          <w:szCs w:val="18"/>
-        </w:rPr>
-        <w:t>( Running</w:t>
-      </w:r>
-      <w:proofErr w:type="gramEnd"/>
-      <w:r>
-        <w:rPr>
-          <w:rFonts w:ascii="Times New Roman" w:hAnsi="Times New Roman" w:cs="Times New Roman"/>
-          <w:sz w:val="18"/>
-          <w:szCs w:val="18"/>
-        </w:rPr>
-        <w:t xml:space="preserve"> in Simulink)</w:t>
-      </w:r>
-    </w:p>
-    <w:p>
-      <w:pPr>
-        <w:pStyle w:val="ListParagraph"/>
-        <w:rPr>
-          <w:rFonts w:ascii="Times New Roman" w:hAnsi="Times New Roman" w:cs="Times New Roman"/>
-          <w:sz w:val="18"/>
-          <w:szCs w:val="18"/>
-        </w:rPr>
-      </w:pPr>
-    </w:p>
-    <w:p>
-      <w:pPr>
-        <w:pStyle w:val="ListParagraph"/>
-        <w:rPr>
-          <w:rFonts w:ascii="Times New Roman" w:hAnsi="Times New Roman" w:cs="Times New Roman"/>
-          <w:sz w:val="18"/>
-          <w:szCs w:val="18"/>
-        </w:rPr>
-      </w:pPr>
-      <w:r>
-        <w:rPr>
-          <w:rFonts w:ascii="Times New Roman" w:hAnsi="Times New Roman" w:cs="Times New Roman"/>
-          <w:sz w:val="18"/>
-          <w:szCs w:val="18"/>
-        </w:rPr>
-        <w:t xml:space="preserve">Figure that shows images between diffused image and FFT of </w:t>
-      </w:r>
-      <w:proofErr w:type="gramStart"/>
-      <w:r>
-        <w:rPr>
-          <w:rFonts w:ascii="Times New Roman" w:hAnsi="Times New Roman" w:cs="Times New Roman"/>
-          <w:sz w:val="18"/>
-          <w:szCs w:val="18"/>
-        </w:rPr>
-        <w:t>it.(</w:t>
-      </w:r>
-      <w:proofErr w:type="gramEnd"/>
-      <w:r>
-        <w:rPr>
-          <w:rFonts w:ascii="Times New Roman" w:hAnsi="Times New Roman" w:cs="Times New Roman"/>
-          <w:sz w:val="18"/>
-          <w:szCs w:val="18"/>
-        </w:rPr>
-        <w:t xml:space="preserve"> Maybe get this picture with Python)</w:t>
-      </w:r>
-    </w:p>
-    <w:p>
-      <w:pPr>
-        <w:rPr>
-          <w:rFonts w:ascii="Times New Roman" w:hAnsi="Times New Roman" w:cs="Times New Roman"/>
-          <w:sz w:val="18"/>
-          <w:szCs w:val="18"/>
-        </w:rPr>
-      </w:pPr>
-      <w:r>
-        <w:rPr>
-          <w:rFonts w:ascii="Times New Roman" w:hAnsi="Times New Roman" w:cs="Times New Roman"/>
-          <w:sz w:val="18"/>
-          <w:szCs w:val="18"/>
-        </w:rPr>
-        <w:t>Estimate with FPGA</w:t>
-      </w:r>
-    </w:p>
-    <w:p>
-      <w:pPr>
-        <w:rPr>
-          <w:rFonts w:ascii="Times New Roman" w:hAnsi="Times New Roman" w:cs="Times New Roman"/>
-          <w:sz w:val="18"/>
-          <w:szCs w:val="18"/>
-        </w:rPr>
-      </w:pPr>
-      <w:r>
-        <w:rPr>
-          <w:rFonts w:ascii="Times New Roman" w:hAnsi="Times New Roman" w:cs="Times New Roman"/>
-          <w:sz w:val="18"/>
-          <w:szCs w:val="18"/>
-        </w:rPr>
-        <w:t xml:space="preserve">In our system we will only compare </w:t>
-      </w:r>
-      <w:r>
-        <w:rPr>
-          <w:rFonts w:ascii="Times New Roman" w:hAnsi="Times New Roman" w:cs="Times New Roman"/>
-          <w:sz w:val="18"/>
-          <w:szCs w:val="18"/>
-        </w:rPr>
-        <w:t>the 2- dimensional FFTs since they account for the major processing modules in our FISTA deconvolution design.</w:t>
-      </w:r>
-    </w:p>
-    <w:p>
-      <w:pPr>
-        <w:rPr>
-          <w:rFonts w:ascii="Times New Roman" w:hAnsi="Times New Roman" w:cs="Times New Roman"/>
-          <w:sz w:val="18"/>
-          <w:szCs w:val="18"/>
-        </w:rPr>
-      </w:pPr>
-      <w:r>
-        <w:rPr>
-          <w:rFonts w:ascii="Times New Roman" w:hAnsi="Times New Roman" w:cs="Times New Roman"/>
-          <w:sz w:val="18"/>
-          <w:szCs w:val="18"/>
-        </w:rPr>
-        <w:t>Estimates with CPU</w:t>
-      </w:r>
-    </w:p>
-    <w:p>
-      <w:pPr>
-        <w:rPr>
-          <w:rFonts w:ascii="Times New Roman" w:hAnsi="Times New Roman" w:cs="Times New Roman"/>
-          <w:sz w:val="18"/>
-          <w:szCs w:val="18"/>
-        </w:rPr>
-      </w:pPr>
-      <w:r>
-        <w:rPr>
-          <w:rFonts w:ascii="Times New Roman" w:hAnsi="Times New Roman" w:cs="Times New Roman"/>
-          <w:sz w:val="18"/>
-          <w:szCs w:val="18"/>
-        </w:rPr>
-        <w:t>Estimates with GPU</w:t>
-      </w:r>
-    </w:p>
-    <w:p>
-      <w:pPr>
-        <w:rPr>
-          <w:rFonts w:ascii="Times New Roman" w:hAnsi="Times New Roman" w:cs="Times New Roman"/>
-          <w:sz w:val="18"/>
-          <w:szCs w:val="18"/>
-        </w:rPr>
-      </w:pPr>
-      <w:r>
-        <w:rPr>
-          <w:rFonts w:ascii="Times New Roman" w:hAnsi="Times New Roman" w:cs="Times New Roman"/>
-          <w:sz w:val="18"/>
-          <w:szCs w:val="18"/>
-        </w:rPr>
-        <w:t>Estimate with CPU and GPU in tandem.</w:t>
-      </w:r>
-    </w:p>
-    <w:p>
-      <w:pPr>
-        <w:rPr>
-          <w:rFonts w:ascii="Times New Roman" w:hAnsi="Times New Roman" w:cs="Times New Roman"/>
-          <w:sz w:val="18"/>
-          <w:szCs w:val="18"/>
-        </w:rPr>
-      </w:pPr>
-    </w:p>
-    <w:p>
-      <w:pPr>
-        <w:rPr>
-          <w:rFonts w:ascii="Times New Roman" w:hAnsi="Times New Roman" w:cs="Times New Roman"/>
-          <w:sz w:val="18"/>
-          <w:szCs w:val="18"/>
-        </w:rPr>
-      </w:pPr>
-      <w:r>
-        <w:rPr>
-          <w:rFonts w:ascii="Times New Roman" w:hAnsi="Times New Roman" w:cs="Times New Roman"/>
-          <w:sz w:val="18"/>
-          <w:szCs w:val="18"/>
-        </w:rPr>
-        <w:t xml:space="preserve">Do the times meet our system requirements for processing 30 frames a second for a size image that has been </w:t>
-      </w:r>
-      <w:proofErr w:type="spellStart"/>
-      <w:r>
-        <w:rPr>
-          <w:rFonts w:ascii="Times New Roman" w:hAnsi="Times New Roman" w:cs="Times New Roman"/>
-          <w:sz w:val="18"/>
-          <w:szCs w:val="18"/>
-        </w:rPr>
-        <w:t>downsampled</w:t>
-      </w:r>
-      <w:proofErr w:type="spellEnd"/>
-      <w:r>
-        <w:rPr>
-          <w:rFonts w:ascii="Times New Roman" w:hAnsi="Times New Roman" w:cs="Times New Roman"/>
-          <w:sz w:val="18"/>
-          <w:szCs w:val="18"/>
-        </w:rPr>
-        <w:t xml:space="preserve"> from the original full CMOS </w:t>
-      </w:r>
-      <w:proofErr w:type="gramStart"/>
-      <w:r>
-        <w:rPr>
-          <w:rFonts w:ascii="Times New Roman" w:hAnsi="Times New Roman" w:cs="Times New Roman"/>
-          <w:sz w:val="18"/>
-          <w:szCs w:val="18"/>
-        </w:rPr>
-        <w:t>array.</w:t>
-      </w:r>
-      <w:proofErr w:type="gramEnd"/>
-    </w:p>
-    <w:p>
-      <w:pPr>
-        <w:rPr>
-          <w:rFonts w:ascii="Times New Roman" w:hAnsi="Times New Roman" w:cs="Times New Roman"/>
-          <w:sz w:val="18"/>
-          <w:szCs w:val="18"/>
-        </w:rPr>
-      </w:pPr>
-    </w:p>
-    <w:p>
-      <w:pPr>
-        <w:rPr>
-          <w:rFonts w:ascii="Times New Roman" w:hAnsi="Times New Roman" w:cs="Times New Roman"/>
-          <w:sz w:val="18"/>
-          <w:szCs w:val="18"/>
-        </w:rPr>
-      </w:pPr>
-      <w:proofErr w:type="spellStart"/>
-      <w:r>
-        <w:rPr>
-          <w:rFonts w:ascii="Times New Roman" w:hAnsi="Times New Roman" w:cs="Times New Roman"/>
-          <w:sz w:val="18"/>
-          <w:szCs w:val="18"/>
-        </w:rPr>
-        <w:t>V.</w:t>
-      </w:r>
-      <w:r>
-        <w:rPr>
-          <w:rFonts w:ascii="Times New Roman" w:hAnsi="Times New Roman" w:cs="Times New Roman"/>
-          <w:sz w:val="18"/>
-          <w:szCs w:val="18"/>
-        </w:rPr>
-        <w:t>Discussion</w:t>
-      </w:r>
-      <w:proofErr w:type="spellEnd"/>
-      <w:r>
-        <w:rPr>
-          <w:rFonts w:ascii="Times New Roman" w:hAnsi="Times New Roman" w:cs="Times New Roman"/>
-          <w:sz w:val="18"/>
-          <w:szCs w:val="18"/>
-        </w:rPr>
-        <w:t xml:space="preserve"> </w:t>
-      </w:r>
-    </w:p>
-    <w:p>
-      <w:pPr>
-        <w:rPr>
-          <w:rFonts w:ascii="Times New Roman" w:hAnsi="Times New Roman" w:cs="Times New Roman"/>
-          <w:sz w:val="18"/>
-          <w:szCs w:val="18"/>
-        </w:rPr>
-      </w:pPr>
-    </w:p>
-    <w:p>
-      <w:pPr>
-        <w:rPr>
-          <w:rFonts w:ascii="Times New Roman" w:hAnsi="Times New Roman" w:cs="Times New Roman"/>
-          <w:sz w:val="18"/>
-          <w:szCs w:val="18"/>
-        </w:rPr>
-      </w:pPr>
-      <w:r>
-        <w:rPr>
-          <w:rFonts w:ascii="Times New Roman" w:hAnsi="Times New Roman" w:cs="Times New Roman"/>
-          <w:sz w:val="18"/>
-          <w:szCs w:val="18"/>
-        </w:rPr>
-        <w:t xml:space="preserve">??? WE are not sure how images are buffered in memory </w:t>
-      </w:r>
-      <w:proofErr w:type="gramStart"/>
-      <w:r>
-        <w:rPr>
-          <w:rFonts w:ascii="Times New Roman" w:hAnsi="Times New Roman" w:cs="Times New Roman"/>
-          <w:sz w:val="18"/>
-          <w:szCs w:val="18"/>
-        </w:rPr>
-        <w:t>and also</w:t>
-      </w:r>
-      <w:proofErr w:type="gramEnd"/>
-      <w:r>
-        <w:rPr>
-          <w:rFonts w:ascii="Times New Roman" w:hAnsi="Times New Roman" w:cs="Times New Roman"/>
-          <w:sz w:val="18"/>
-          <w:szCs w:val="18"/>
-        </w:rPr>
-        <w:t xml:space="preserve"> how the cores are partitioned in the CPU</w:t>
-      </w:r>
-    </w:p>
-    <w:p>
-      <w:pPr>
-        <w:rPr>
-          <w:rFonts w:ascii="Times New Roman" w:hAnsi="Times New Roman" w:cs="Times New Roman"/>
-          <w:sz w:val="18"/>
-          <w:szCs w:val="18"/>
-        </w:rPr>
-      </w:pPr>
-    </w:p>
-    <w:p>
-      <w:pPr>
-        <w:jc w:val="center"/>
-        <w:rPr>
-          <w:rFonts w:ascii="Times New Roman" w:hAnsi="Times New Roman" w:cs="Times New Roman"/>
-          <w:sz w:val="18"/>
-          <w:szCs w:val="18"/>
-        </w:rPr>
-      </w:pPr>
-      <w:r>
-        <w:rPr>
-          <w:rFonts w:ascii="Times New Roman" w:hAnsi="Times New Roman" w:cs="Times New Roman"/>
-          <w:sz w:val="18"/>
-          <w:szCs w:val="18"/>
-        </w:rPr>
-        <w:t xml:space="preserve">Talk about calcium imaging to be done </w:t>
-      </w:r>
-      <w:proofErr w:type="gramStart"/>
-      <w:r>
-        <w:rPr>
-          <w:rFonts w:ascii="Times New Roman" w:hAnsi="Times New Roman" w:cs="Times New Roman"/>
-          <w:sz w:val="18"/>
-          <w:szCs w:val="18"/>
-        </w:rPr>
-        <w:t>Other</w:t>
-      </w:r>
-      <w:proofErr w:type="gramEnd"/>
-      <w:r>
-        <w:rPr>
-          <w:rFonts w:ascii="Times New Roman" w:hAnsi="Times New Roman" w:cs="Times New Roman"/>
-          <w:sz w:val="18"/>
-          <w:szCs w:val="18"/>
-        </w:rPr>
-        <w:t xml:space="preserve"> types of processors</w:t>
-      </w:r>
-    </w:p>
-    <w:p>
-      <w:pPr>
-        <w:rPr>
-          <w:rFonts w:ascii="Times New Roman" w:hAnsi="Times New Roman" w:cs="Times New Roman"/>
-          <w:sz w:val="18"/>
-          <w:szCs w:val="18"/>
-        </w:rPr>
-      </w:pPr>
-      <w:r>
-        <w:rPr>
-          <w:rFonts w:ascii="Times New Roman" w:hAnsi="Times New Roman" w:cs="Times New Roman"/>
-          <w:sz w:val="18"/>
-          <w:szCs w:val="18"/>
-        </w:rPr>
-        <w:t xml:space="preserve">The reason we want to use a diffuser is for the </w:t>
-      </w:r>
-      <w:proofErr w:type="spellStart"/>
-      <w:r>
-        <w:rPr>
-          <w:rFonts w:ascii="Times New Roman" w:hAnsi="Times New Roman" w:cs="Times New Roman"/>
-          <w:sz w:val="18"/>
-          <w:szCs w:val="18"/>
-        </w:rPr>
-        <w:t>tradefoss</w:t>
-      </w:r>
-      <w:proofErr w:type="spellEnd"/>
-      <w:r>
-        <w:rPr>
-          <w:rFonts w:ascii="Times New Roman" w:hAnsi="Times New Roman" w:cs="Times New Roman"/>
-          <w:sz w:val="18"/>
-          <w:szCs w:val="18"/>
-        </w:rPr>
-        <w:t xml:space="preserve"> that we have discussed but also the reason that we are interested in a fast way to do </w:t>
-      </w:r>
-      <w:proofErr w:type="spellStart"/>
-      <w:r>
-        <w:rPr>
-          <w:rFonts w:ascii="Times New Roman" w:hAnsi="Times New Roman" w:cs="Times New Roman"/>
-          <w:sz w:val="18"/>
-          <w:szCs w:val="18"/>
-        </w:rPr>
-        <w:t>compitations</w:t>
-      </w:r>
-      <w:proofErr w:type="spellEnd"/>
-      <w:r>
-        <w:rPr>
-          <w:rFonts w:ascii="Times New Roman" w:hAnsi="Times New Roman" w:cs="Times New Roman"/>
-          <w:sz w:val="18"/>
-          <w:szCs w:val="18"/>
-        </w:rPr>
-        <w:t xml:space="preserve"> is that the processing of the steps for calcium imaging also requires a certain amount of time</w:t>
-      </w:r>
-    </w:p>
-    <w:p>
-      <w:pPr>
-        <w:rPr>
-          <w:rFonts w:ascii="Times New Roman" w:hAnsi="Times New Roman" w:cs="Times New Roman"/>
-          <w:sz w:val="18"/>
-          <w:szCs w:val="18"/>
-        </w:rPr>
-      </w:pPr>
-    </w:p>
-    <w:p>
-      <w:pPr>
-        <w:rPr>
-          <w:rFonts w:ascii="Times New Roman" w:hAnsi="Times New Roman" w:cs="Times New Roman"/>
-          <w:sz w:val="18"/>
-          <w:szCs w:val="18"/>
-        </w:rPr>
-      </w:pPr>
-      <w:r>
-        <w:rPr>
-          <w:rFonts w:ascii="Times New Roman" w:hAnsi="Times New Roman" w:cs="Times New Roman"/>
-          <w:sz w:val="18"/>
-          <w:szCs w:val="18"/>
-        </w:rPr>
-        <w:t xml:space="preserve">??? Why even try to </w:t>
-      </w:r>
-      <w:proofErr w:type="spellStart"/>
-      <w:r>
-        <w:rPr>
-          <w:rFonts w:ascii="Times New Roman" w:hAnsi="Times New Roman" w:cs="Times New Roman"/>
-          <w:sz w:val="18"/>
-          <w:szCs w:val="18"/>
-        </w:rPr>
-        <w:t>comnibe</w:t>
-      </w:r>
-      <w:proofErr w:type="spellEnd"/>
-      <w:r>
-        <w:rPr>
-          <w:rFonts w:ascii="Times New Roman" w:hAnsi="Times New Roman" w:cs="Times New Roman"/>
-          <w:sz w:val="18"/>
-          <w:szCs w:val="18"/>
-        </w:rPr>
-        <w:t xml:space="preserve"> in real time the functional processing of diffusion with calcium imaging</w:t>
-      </w:r>
-    </w:p>
-    <w:p>
-      <w:pPr>
-        <w:rPr>
-          <w:rFonts w:ascii="Times New Roman" w:hAnsi="Times New Roman" w:cs="Times New Roman"/>
-          <w:sz w:val="18"/>
-          <w:szCs w:val="18"/>
-        </w:rPr>
-      </w:pPr>
-      <w:r>
-        <w:rPr>
-          <w:rFonts w:ascii="Times New Roman" w:hAnsi="Times New Roman" w:cs="Times New Roman"/>
-          <w:sz w:val="18"/>
-          <w:szCs w:val="18"/>
-        </w:rPr>
-        <w:t xml:space="preserve">Well I would say that </w:t>
-      </w:r>
-      <w:proofErr w:type="spellStart"/>
-      <w:r>
-        <w:rPr>
-          <w:rFonts w:ascii="Times New Roman" w:hAnsi="Times New Roman" w:cs="Times New Roman"/>
-          <w:sz w:val="18"/>
-          <w:szCs w:val="18"/>
-        </w:rPr>
-        <w:t>threre</w:t>
-      </w:r>
-      <w:proofErr w:type="spellEnd"/>
-      <w:r>
-        <w:rPr>
-          <w:rFonts w:ascii="Times New Roman" w:hAnsi="Times New Roman" w:cs="Times New Roman"/>
-          <w:sz w:val="18"/>
-          <w:szCs w:val="18"/>
-        </w:rPr>
-        <w:t xml:space="preserve"> are applications and papers that discuss real time calcium imaging </w:t>
-      </w:r>
-      <w:proofErr w:type="gramStart"/>
-      <w:r>
-        <w:rPr>
-          <w:rFonts w:ascii="Times New Roman" w:hAnsi="Times New Roman" w:cs="Times New Roman"/>
-          <w:sz w:val="18"/>
-          <w:szCs w:val="18"/>
-        </w:rPr>
-        <w:t>BCAS(</w:t>
-      </w:r>
-      <w:proofErr w:type="gramEnd"/>
-      <w:r>
-        <w:rPr>
-          <w:rFonts w:ascii="Times New Roman" w:hAnsi="Times New Roman" w:cs="Times New Roman"/>
-          <w:sz w:val="18"/>
-          <w:szCs w:val="18"/>
-        </w:rPr>
-        <w:t xml:space="preserve">UCLA folk) and that adding the diffusion we are really just </w:t>
-      </w:r>
-      <w:proofErr w:type="spellStart"/>
-      <w:r>
-        <w:rPr>
-          <w:rFonts w:ascii="Times New Roman" w:hAnsi="Times New Roman" w:cs="Times New Roman"/>
-          <w:sz w:val="18"/>
-          <w:szCs w:val="18"/>
-        </w:rPr>
-        <w:t>chaging</w:t>
-      </w:r>
-      <w:proofErr w:type="spellEnd"/>
-      <w:r>
-        <w:rPr>
-          <w:rFonts w:ascii="Times New Roman" w:hAnsi="Times New Roman" w:cs="Times New Roman"/>
-          <w:sz w:val="18"/>
-          <w:szCs w:val="18"/>
-        </w:rPr>
-        <w:t xml:space="preserve"> the front end of how we collect light to better enhance the overall system. Said </w:t>
-      </w:r>
-      <w:r>
-        <w:rPr>
-          <w:rFonts w:ascii="Times New Roman" w:hAnsi="Times New Roman" w:cs="Times New Roman"/>
-          <w:sz w:val="18"/>
-          <w:szCs w:val="18"/>
-        </w:rPr>
-        <w:lastRenderedPageBreak/>
-        <w:t xml:space="preserve">otherwise we have just added another pre-processor step </w:t>
-      </w:r>
-      <w:proofErr w:type="spellStart"/>
-      <w:r>
-        <w:rPr>
-          <w:rFonts w:ascii="Times New Roman" w:hAnsi="Times New Roman" w:cs="Times New Roman"/>
-          <w:sz w:val="18"/>
-          <w:szCs w:val="18"/>
-        </w:rPr>
-        <w:t>tlo</w:t>
-      </w:r>
-      <w:proofErr w:type="spellEnd"/>
-      <w:r>
-        <w:rPr>
-          <w:rFonts w:ascii="Times New Roman" w:hAnsi="Times New Roman" w:cs="Times New Roman"/>
-          <w:sz w:val="18"/>
-          <w:szCs w:val="18"/>
-        </w:rPr>
-        <w:t xml:space="preserve"> the </w:t>
-      </w:r>
-      <w:proofErr w:type="spellStart"/>
-      <w:r>
-        <w:rPr>
-          <w:rFonts w:ascii="Times New Roman" w:hAnsi="Times New Roman" w:cs="Times New Roman"/>
-          <w:sz w:val="18"/>
-          <w:szCs w:val="18"/>
-        </w:rPr>
-        <w:t>systemn</w:t>
-      </w:r>
-      <w:proofErr w:type="spellEnd"/>
-      <w:r>
-        <w:rPr>
-          <w:rFonts w:ascii="Times New Roman" w:hAnsi="Times New Roman" w:cs="Times New Roman"/>
-          <w:sz w:val="18"/>
-          <w:szCs w:val="18"/>
-        </w:rPr>
-        <w:t xml:space="preserve"> that will allow us to improve the accuracy of detecting and extracting the neurons of </w:t>
-      </w:r>
-      <w:proofErr w:type="spellStart"/>
-      <w:r>
-        <w:rPr>
-          <w:rFonts w:ascii="Times New Roman" w:hAnsi="Times New Roman" w:cs="Times New Roman"/>
-          <w:sz w:val="18"/>
-          <w:szCs w:val="18"/>
-        </w:rPr>
-        <w:t>intereste</w:t>
-      </w:r>
-      <w:proofErr w:type="spellEnd"/>
-      <w:r>
-        <w:rPr>
-          <w:rFonts w:ascii="Times New Roman" w:hAnsi="Times New Roman" w:cs="Times New Roman"/>
-          <w:sz w:val="18"/>
-          <w:szCs w:val="18"/>
-        </w:rPr>
-        <w:t>…</w:t>
-      </w:r>
-    </w:p>
-    <w:p>
-      <w:pPr>
-        <w:rPr>
-          <w:rFonts w:ascii="Times New Roman" w:hAnsi="Times New Roman" w:cs="Times New Roman"/>
-          <w:sz w:val="18"/>
-          <w:szCs w:val="18"/>
-        </w:rPr>
-      </w:pPr>
-      <w:r>
-        <w:rPr>
-          <w:rFonts w:ascii="Times New Roman" w:hAnsi="Times New Roman" w:cs="Times New Roman"/>
-          <w:sz w:val="18"/>
-          <w:szCs w:val="18"/>
-        </w:rPr>
-        <w:t xml:space="preserve">There are models that can be used to calibrate </w:t>
-      </w:r>
-    </w:p>
-    <w:p>
-      <w:pPr>
-        <w:rPr>
-          <w:rFonts w:ascii="Times New Roman" w:hAnsi="Times New Roman" w:cs="Times New Roman"/>
-          <w:sz w:val="18"/>
-          <w:szCs w:val="18"/>
-        </w:rPr>
-      </w:pPr>
-      <w:r>
-        <w:rPr>
-          <w:rFonts w:ascii="Times New Roman" w:hAnsi="Times New Roman" w:cs="Times New Roman"/>
-          <w:sz w:val="18"/>
-          <w:szCs w:val="18"/>
-        </w:rPr>
-        <w:t>Talk about models and variant and invariant</w:t>
-      </w:r>
-    </w:p>
-    <w:p>
-      <w:pPr>
-        <w:rPr>
-          <w:rFonts w:ascii="Times New Roman" w:hAnsi="Times New Roman" w:cs="Times New Roman"/>
-          <w:sz w:val="18"/>
-          <w:szCs w:val="18"/>
-        </w:rPr>
-      </w:pPr>
-    </w:p>
-    <w:p>
-      <w:pPr>
-        <w:rPr>
-          <w:rFonts w:ascii="Times New Roman" w:hAnsi="Times New Roman" w:cs="Times New Roman"/>
-          <w:sz w:val="18"/>
-          <w:szCs w:val="18"/>
-        </w:rPr>
-      </w:pPr>
-      <w:r>
-        <w:rPr>
-          <w:rFonts w:ascii="Times New Roman" w:hAnsi="Times New Roman" w:cs="Times New Roman"/>
-          <w:sz w:val="18"/>
-          <w:szCs w:val="18"/>
-        </w:rPr>
-        <w:t>While in this paper we focus on the front-end processing of reconstructing the image,</w:t>
-      </w:r>
-      <w:r>
-        <w:rPr>
-          <w:rFonts w:ascii="Times New Roman" w:hAnsi="Times New Roman" w:cs="Times New Roman"/>
-          <w:sz w:val="18"/>
-          <w:szCs w:val="18"/>
-        </w:rPr>
-        <w:t xml:space="preserve"> </w:t>
-      </w:r>
-    </w:p>
-    <w:p>
-      <w:pPr>
-        <w:rPr>
-          <w:rFonts w:ascii="Times New Roman" w:hAnsi="Times New Roman" w:cs="Times New Roman"/>
-          <w:sz w:val="18"/>
-          <w:szCs w:val="18"/>
-        </w:rPr>
-      </w:pPr>
-    </w:p>
-    <w:p>
-      <w:pPr>
-        <w:rPr>
-          <w:rFonts w:ascii="Times New Roman" w:hAnsi="Times New Roman" w:cs="Times New Roman"/>
-          <w:sz w:val="18"/>
-          <w:szCs w:val="18"/>
-        </w:rPr>
-      </w:pPr>
-      <w:r>
-        <w:rPr>
-          <w:rFonts w:ascii="Times New Roman" w:hAnsi="Times New Roman" w:cs="Times New Roman"/>
-          <w:sz w:val="18"/>
-          <w:szCs w:val="18"/>
-        </w:rPr>
-        <w:t>Talk about ADMM</w:t>
-      </w:r>
-    </w:p>
-    <w:p>
-      <w:pPr>
-        <w:rPr>
-          <w:rFonts w:ascii="Times New Roman" w:hAnsi="Times New Roman" w:cs="Times New Roman"/>
-          <w:sz w:val="18"/>
-          <w:szCs w:val="18"/>
-        </w:rPr>
-      </w:pPr>
-    </w:p>
-    <w:p>
-      <w:pPr>
-        <w:rPr>
-          <w:rFonts w:ascii="Times New Roman" w:hAnsi="Times New Roman" w:cs="Times New Roman"/>
-          <w:sz w:val="18"/>
-          <w:szCs w:val="18"/>
-        </w:rPr>
-      </w:pPr>
-      <w:r>
-        <w:rPr>
-          <w:rFonts w:ascii="Times New Roman" w:hAnsi="Times New Roman" w:cs="Times New Roman"/>
-          <w:sz w:val="18"/>
-          <w:szCs w:val="18"/>
-        </w:rPr>
-        <w:t>A little about optogenetics</w:t>
-      </w:r>
-    </w:p>
-    <w:p>
-      <w:pPr>
-        <w:rPr>
-          <w:rFonts w:ascii="Times New Roman" w:hAnsi="Times New Roman" w:cs="Times New Roman"/>
-          <w:sz w:val="18"/>
-          <w:szCs w:val="18"/>
-        </w:rPr>
-      </w:pPr>
-      <w:r>
-        <w:rPr>
-          <w:rFonts w:ascii="Times New Roman" w:hAnsi="Times New Roman" w:cs="Times New Roman"/>
-          <w:sz w:val="18"/>
-          <w:szCs w:val="18"/>
-        </w:rPr>
-        <w:t>Double vs single vs fixed</w:t>
-      </w:r>
-      <w:proofErr w:type="gramStart"/>
-      <w:r>
-        <w:rPr>
-          <w:rFonts w:ascii="Times New Roman" w:hAnsi="Times New Roman" w:cs="Times New Roman"/>
-          <w:sz w:val="18"/>
-          <w:szCs w:val="18"/>
-        </w:rPr>
-        <w:t>…..</w:t>
-      </w:r>
-      <w:proofErr w:type="gramEnd"/>
-    </w:p>
-    <w:p>
-      <w:pPr>
-        <w:rPr>
-          <w:rFonts w:ascii="Times New Roman" w:hAnsi="Times New Roman" w:cs="Times New Roman"/>
-          <w:sz w:val="18"/>
-          <w:szCs w:val="18"/>
-        </w:rPr>
-      </w:pPr>
-    </w:p>
-    <w:p>
-      <w:pPr>
-        <w:rPr>
-          <w:rFonts w:ascii="Times New Roman" w:hAnsi="Times New Roman" w:cs="Times New Roman"/>
-          <w:sz w:val="18"/>
-          <w:szCs w:val="18"/>
-        </w:rPr>
-      </w:pPr>
-      <w:r>
-        <w:rPr>
-          <w:rFonts w:ascii="Times New Roman" w:hAnsi="Times New Roman" w:cs="Times New Roman"/>
-          <w:sz w:val="18"/>
-          <w:szCs w:val="18"/>
-        </w:rPr>
-        <w:t xml:space="preserve">Mixing and matching </w:t>
-      </w:r>
-      <w:proofErr w:type="gramStart"/>
-      <w:r>
-        <w:rPr>
-          <w:rFonts w:ascii="Times New Roman" w:hAnsi="Times New Roman" w:cs="Times New Roman"/>
-          <w:sz w:val="18"/>
-          <w:szCs w:val="18"/>
-        </w:rPr>
-        <w:t>GPU,CPU</w:t>
-      </w:r>
-      <w:proofErr w:type="gramEnd"/>
-      <w:r>
-        <w:rPr>
-          <w:rFonts w:ascii="Times New Roman" w:hAnsi="Times New Roman" w:cs="Times New Roman"/>
-          <w:sz w:val="18"/>
-          <w:szCs w:val="18"/>
-        </w:rPr>
-        <w:t xml:space="preserve"> and FPGA</w:t>
-      </w:r>
-    </w:p>
-    <w:p>
-      <w:pPr>
-        <w:rPr>
-          <w:rFonts w:ascii="Times New Roman" w:hAnsi="Times New Roman" w:cs="Times New Roman"/>
-          <w:sz w:val="18"/>
-          <w:szCs w:val="18"/>
-        </w:rPr>
-      </w:pPr>
-    </w:p>
-    <w:p>
-      <w:pPr>
-        <w:rPr>
-          <w:rFonts w:ascii="Times New Roman" w:hAnsi="Times New Roman" w:cs="Times New Roman"/>
-          <w:sz w:val="18"/>
-          <w:szCs w:val="18"/>
-        </w:rPr>
-      </w:pPr>
-      <w:proofErr w:type="spellStart"/>
-      <w:r>
-        <w:rPr>
-          <w:rFonts w:ascii="Times New Roman" w:hAnsi="Times New Roman" w:cs="Times New Roman"/>
-          <w:sz w:val="18"/>
-          <w:szCs w:val="18"/>
-        </w:rPr>
-        <w:t>VI.Conclusion</w:t>
-      </w:r>
-      <w:proofErr w:type="spellEnd"/>
-    </w:p>
-    <w:p>
-      <w:pPr>
-        <w:rPr>
-          <w:rFonts w:ascii="Times New Roman" w:hAnsi="Times New Roman" w:cs="Times New Roman"/>
-          <w:sz w:val="18"/>
-          <w:szCs w:val="18"/>
-        </w:rPr>
-      </w:pPr>
-      <w:r>
-        <w:rPr>
-          <w:rFonts w:ascii="Times New Roman" w:hAnsi="Times New Roman" w:cs="Times New Roman"/>
-          <w:sz w:val="18"/>
-          <w:szCs w:val="18"/>
-        </w:rPr>
         <w:t>Future work could also include wireless</w:t>
       </w:r>
     </w:p>

</xml_diff>

<commit_message>
Make abstract bold font
</commit_message>
<xml_diff>
--- a/deconvolution_of_diffused_image_in_real_time_with_custom_hardware_bme690_sp_2022.docx
+++ b/deconvolution_of_diffused_image_in_real_time_with_custom_hardware_bme690_sp_2022.docx
@@ -316,6 +316,8 @@
       <w:r>
         <w:rPr>
           <w:rFonts w:ascii="Times New Roman" w:hAnsi="Times New Roman" w:cs="Times New Roman"/>
+          <w:b/>
+          <w:bCs/>
           <w:sz w:val="18"/>
           <w:szCs w:val="18"/>
         </w:rPr>
@@ -324,6 +326,8 @@
       <w:r>
         <w:rPr>
           <w:rFonts w:ascii="Times New Roman" w:hAnsi="Times New Roman" w:cs="Times New Roman"/>
+          <w:b/>
+          <w:bCs/>
           <w:sz w:val="18"/>
           <w:szCs w:val="18"/>
         </w:rPr>
@@ -332,6 +336,8 @@
       <w:r>
         <w:rPr>
           <w:rFonts w:ascii="Times New Roman" w:hAnsi="Times New Roman" w:cs="Times New Roman"/>
+          <w:b/>
+          <w:bCs/>
           <w:sz w:val="18"/>
           <w:szCs w:val="18"/>
         </w:rPr>
@@ -340,6 +346,8 @@
       <w:r>
         <w:rPr>
           <w:rFonts w:ascii="Times New Roman" w:hAnsi="Times New Roman" w:cs="Times New Roman"/>
+          <w:b/>
+          <w:bCs/>
           <w:sz w:val="18"/>
           <w:szCs w:val="18"/>
         </w:rPr>
@@ -348,6 +356,8 @@
       <w:r>
         <w:rPr>
           <w:rFonts w:ascii="Times New Roman" w:hAnsi="Times New Roman" w:cs="Times New Roman"/>
+          <w:b/>
+          <w:bCs/>
           <w:sz w:val="18"/>
           <w:szCs w:val="18"/>
         </w:rPr>
@@ -356,6 +366,8 @@
       <w:r>
         <w:rPr>
           <w:rFonts w:ascii="Times New Roman" w:hAnsi="Times New Roman" w:cs="Times New Roman"/>
+          <w:b/>
+          <w:bCs/>
           <w:sz w:val="18"/>
           <w:szCs w:val="18"/>
         </w:rPr>
@@ -364,6 +376,8 @@
       <w:r>
         <w:rPr>
           <w:rFonts w:ascii="Times New Roman" w:hAnsi="Times New Roman" w:cs="Times New Roman"/>
+          <w:b/>
+          <w:bCs/>
           <w:sz w:val="18"/>
           <w:szCs w:val="18"/>
         </w:rPr>
@@ -372,6 +386,8 @@
       <w:r>
         <w:rPr>
           <w:rFonts w:ascii="Times New Roman" w:hAnsi="Times New Roman" w:cs="Times New Roman"/>
+          <w:b/>
+          <w:bCs/>
           <w:sz w:val="18"/>
           <w:szCs w:val="18"/>
         </w:rPr>
@@ -380,6 +396,8 @@
       <w:r>
         <w:rPr>
           <w:rFonts w:ascii="Times New Roman" w:hAnsi="Times New Roman" w:cs="Times New Roman"/>
+          <w:b/>
+          <w:bCs/>
           <w:sz w:val="18"/>
           <w:szCs w:val="18"/>
         </w:rPr>
@@ -388,6 +406,8 @@
       <w:r>
         <w:rPr>
           <w:rFonts w:ascii="Times New Roman" w:hAnsi="Times New Roman" w:cs="Times New Roman"/>
+          <w:b/>
+          <w:bCs/>
           <w:sz w:val="18"/>
           <w:szCs w:val="18"/>
         </w:rPr>
@@ -396,6 +416,8 @@
       <w:r>
         <w:rPr>
           <w:rFonts w:ascii="Times New Roman" w:hAnsi="Times New Roman" w:cs="Times New Roman"/>
+          <w:b/>
+          <w:bCs/>
           <w:sz w:val="18"/>
           <w:szCs w:val="18"/>
         </w:rPr>
@@ -404,6 +426,8 @@
       <w:r>
         <w:rPr>
           <w:rFonts w:ascii="Times New Roman" w:hAnsi="Times New Roman" w:cs="Times New Roman"/>
+          <w:b/>
+          <w:bCs/>
           <w:sz w:val="18"/>
           <w:szCs w:val="18"/>
         </w:rPr>
@@ -412,6 +436,8 @@
       <w:r>
         <w:rPr>
           <w:rFonts w:ascii="Times New Roman" w:hAnsi="Times New Roman" w:cs="Times New Roman"/>
+          <w:b/>
+          <w:bCs/>
           <w:sz w:val="18"/>
           <w:szCs w:val="18"/>
         </w:rPr>
@@ -420,6 +446,8 @@
       <w:r>
         <w:rPr>
           <w:rFonts w:ascii="Times New Roman" w:hAnsi="Times New Roman" w:cs="Times New Roman"/>
+          <w:b/>
+          <w:bCs/>
           <w:sz w:val="18"/>
           <w:szCs w:val="18"/>
         </w:rPr>
@@ -428,6 +456,8 @@
       <w:r>
         <w:rPr>
           <w:rFonts w:ascii="Times New Roman" w:hAnsi="Times New Roman" w:cs="Times New Roman"/>
+          <w:b/>
+          <w:bCs/>
           <w:sz w:val="18"/>
           <w:szCs w:val="18"/>
         </w:rPr>
@@ -436,6 +466,8 @@
       <w:r>
         <w:rPr>
           <w:rFonts w:ascii="Times New Roman" w:hAnsi="Times New Roman" w:cs="Times New Roman"/>
+          <w:b/>
+          <w:bCs/>
           <w:sz w:val="18"/>
           <w:szCs w:val="18"/>
         </w:rPr>
@@ -444,6 +476,8 @@
       <w:r>
         <w:rPr>
           <w:rFonts w:ascii="Times New Roman" w:hAnsi="Times New Roman" w:cs="Times New Roman"/>
+          <w:b/>
+          <w:bCs/>
           <w:sz w:val="18"/>
           <w:szCs w:val="18"/>
         </w:rPr>
@@ -452,6 +486,8 @@
       <w:r>
         <w:rPr>
           <w:rFonts w:ascii="Times New Roman" w:hAnsi="Times New Roman" w:cs="Times New Roman"/>
+          <w:b/>
+          <w:bCs/>
           <w:sz w:val="18"/>
           <w:szCs w:val="18"/>
         </w:rPr>
@@ -460,6 +496,8 @@
       <w:r>
         <w:rPr>
           <w:rFonts w:ascii="Times New Roman" w:hAnsi="Times New Roman" w:cs="Times New Roman"/>
+          <w:b/>
+          <w:bCs/>
           <w:sz w:val="18"/>
           <w:szCs w:val="18"/>
         </w:rPr>
@@ -468,6 +506,8 @@
       <w:r>
         <w:rPr>
           <w:rFonts w:ascii="Times New Roman" w:hAnsi="Times New Roman" w:cs="Times New Roman"/>
+          <w:b/>
+          <w:bCs/>
           <w:sz w:val="18"/>
           <w:szCs w:val="18"/>
         </w:rPr>
@@ -476,6 +516,8 @@
       <w:r>
         <w:rPr>
           <w:rFonts w:ascii="Times New Roman" w:hAnsi="Times New Roman" w:cs="Times New Roman"/>
+          <w:b/>
+          <w:bCs/>
           <w:sz w:val="18"/>
           <w:szCs w:val="18"/>
         </w:rPr>
@@ -484,6 +526,8 @@
       <w:r>
         <w:rPr>
           <w:rFonts w:ascii="Times New Roman" w:hAnsi="Times New Roman" w:cs="Times New Roman"/>
+          <w:b/>
+          <w:bCs/>
           <w:sz w:val="18"/>
           <w:szCs w:val="18"/>
         </w:rPr>
@@ -492,6 +536,8 @@
       <w:r>
         <w:rPr>
           <w:rFonts w:ascii="Times New Roman" w:hAnsi="Times New Roman" w:cs="Times New Roman"/>
+          <w:b/>
+          <w:bCs/>
           <w:sz w:val="18"/>
           <w:szCs w:val="18"/>
         </w:rPr>
@@ -500,6 +546,8 @@
       <w:r>
         <w:rPr>
           <w:rFonts w:ascii="Times New Roman" w:hAnsi="Times New Roman" w:cs="Times New Roman"/>
+          <w:b/>
+          <w:bCs/>
           <w:sz w:val="18"/>
           <w:szCs w:val="18"/>
         </w:rPr>
@@ -508,6 +556,8 @@
       <w:r>
         <w:rPr>
           <w:rFonts w:ascii="Times New Roman" w:hAnsi="Times New Roman" w:cs="Times New Roman"/>
+          <w:b/>
+          <w:bCs/>
           <w:sz w:val="18"/>
           <w:szCs w:val="18"/>
         </w:rPr>
@@ -516,6 +566,8 @@
       <w:r>
         <w:rPr>
           <w:rFonts w:ascii="Times New Roman" w:hAnsi="Times New Roman" w:cs="Times New Roman"/>
+          <w:b/>
+          <w:bCs/>
           <w:sz w:val="18"/>
           <w:szCs w:val="18"/>
         </w:rPr>
@@ -524,6 +576,8 @@
       <w:r>
         <w:rPr>
           <w:rFonts w:ascii="Times New Roman" w:hAnsi="Times New Roman" w:cs="Times New Roman"/>
+          <w:b/>
+          <w:bCs/>
           <w:sz w:val="18"/>
           <w:szCs w:val="18"/>
         </w:rPr>
@@ -532,6 +586,8 @@
       <w:r>
         <w:rPr>
           <w:rFonts w:ascii="Times New Roman" w:hAnsi="Times New Roman" w:cs="Times New Roman"/>
+          <w:b/>
+          <w:bCs/>
           <w:sz w:val="18"/>
           <w:szCs w:val="18"/>
         </w:rPr>
@@ -5115,7 +5171,7 @@
           </mc:Choice>
           <mc:Fallback>
             <w:pict>
-              <v:line w14:anchorId="1D29F386" id="Straight Connector 20" o:spid="_x0000_s1026" style="position:absolute;flip:y;z-index:251671552;visibility:visible;mso-wrap-style:square;mso-width-percent:0;mso-height-percent:0;mso-wrap-distance-left:9pt;mso-wrap-distance-top:0;mso-wrap-distance-right:9pt;mso-wrap-distance-bottom:0;mso-position-horizontal:absolute;mso-position-horizontal-relative:text;mso-position-vertical:absolute;mso-position-vertical-relative:text;mso-width-percent:0;mso-height-percent:0;mso-width-relative:margin;mso-height-relative:margin" from="18.75pt,.4pt" to="121.5pt,.4pt" o:gfxdata="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" strokecolor="black [3213]" strokeweight="1pt">
+              <v:line w14:anchorId="01D90079" id="Straight Connector 20" o:spid="_x0000_s1026" style="position:absolute;flip:y;z-index:251671552;visibility:visible;mso-wrap-style:square;mso-width-percent:0;mso-height-percent:0;mso-wrap-distance-left:9pt;mso-wrap-distance-top:0;mso-wrap-distance-right:9pt;mso-wrap-distance-bottom:0;mso-position-horizontal:absolute;mso-position-horizontal-relative:text;mso-position-vertical:absolute;mso-position-vertical-relative:text;mso-width-percent:0;mso-height-percent:0;mso-width-relative:margin;mso-height-relative:margin" from="18.75pt,.4pt" to="121.5pt,.4pt" o:gfxdata="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" strokecolor="black [3213]" strokeweight="1pt">
                 <v:stroke joinstyle="miter"/>
               </v:line>
             </w:pict>
@@ -5365,7 +5421,7 @@
           </mc:Choice>
           <mc:Fallback>
             <w:pict>
-              <v:line w14:anchorId="0583685D" id="Straight Connector 22" o:spid="_x0000_s1026" style="position:absolute;flip:y;z-index:251673600;visibility:visible;mso-wrap-style:square;mso-width-percent:0;mso-height-percent:0;mso-wrap-distance-left:9pt;mso-wrap-distance-top:0;mso-wrap-distance-right:9pt;mso-wrap-distance-bottom:0;mso-position-horizontal:absolute;mso-position-horizontal-relative:text;mso-position-vertical:absolute;mso-position-vertical-relative:text;mso-width-percent:0;mso-height-percent:0;mso-width-relative:margin;mso-height-relative:margin" from="21pt,.7pt" to="123.75pt,.7pt" o:gfxdata="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" strokecolor="black [3213]" strokeweight="1pt">
+              <v:line w14:anchorId="31016292" id="Straight Connector 22" o:spid="_x0000_s1026" style="position:absolute;flip:y;z-index:251673600;visibility:visible;mso-wrap-style:square;mso-width-percent:0;mso-height-percent:0;mso-wrap-distance-left:9pt;mso-wrap-distance-top:0;mso-wrap-distance-right:9pt;mso-wrap-distance-bottom:0;mso-position-horizontal:absolute;mso-position-horizontal-relative:text;mso-position-vertical:absolute;mso-position-vertical-relative:text;mso-width-percent:0;mso-height-percent:0;mso-width-relative:margin;mso-height-relative:margin" from="21pt,.7pt" to="123.75pt,.7pt" o:gfxdata="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" strokecolor="black [3213]" strokeweight="1pt">
                 <v:stroke joinstyle="miter"/>
               </v:line>
             </w:pict>
@@ -5766,7 +5822,7 @@
           </mc:Choice>
           <mc:Fallback>
             <w:pict>
-              <v:line w14:anchorId="62FBA786" id="Straight Connector 23" o:spid="_x0000_s1026" style="position:absolute;flip:y;z-index:251675648;visibility:visible;mso-wrap-style:square;mso-width-percent:0;mso-height-percent:0;mso-wrap-distance-left:9pt;mso-wrap-distance-top:0;mso-wrap-distance-right:9pt;mso-wrap-distance-bottom:0;mso-position-horizontal:absolute;mso-position-horizontal-relative:text;mso-position-vertical:absolute;mso-position-vertical-relative:text;mso-width-percent:0;mso-height-percent:0;mso-width-relative:margin;mso-height-relative:margin" from="18.75pt,.4pt" to="121.5pt,.4pt" o:gfxdata="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" strokecolor="black [3213]" strokeweight="1pt">
+              <v:line w14:anchorId="4680246B" id="Straight Connector 23" o:spid="_x0000_s1026" style="position:absolute;flip:y;z-index:251675648;visibility:visible;mso-wrap-style:square;mso-width-percent:0;mso-height-percent:0;mso-wrap-distance-left:9pt;mso-wrap-distance-top:0;mso-wrap-distance-right:9pt;mso-wrap-distance-bottom:0;mso-position-horizontal:absolute;mso-position-horizontal-relative:text;mso-position-vertical:absolute;mso-position-vertical-relative:text;mso-width-percent:0;mso-height-percent:0;mso-width-relative:margin;mso-height-relative:margin" from="18.75pt,.4pt" to="121.5pt,.4pt" o:gfxdata="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" strokecolor="black [3213]" strokeweight="1pt">
                 <v:stroke joinstyle="miter"/>
               </v:line>
             </w:pict>
@@ -6076,7 +6132,7 @@
           </mc:Choice>
           <mc:Fallback>
             <w:pict>
-              <v:line w14:anchorId="2D2D1090" id="Straight Connector 24" o:spid="_x0000_s1026" style="position:absolute;flip:y;z-index:251677696;visibility:visible;mso-wrap-style:square;mso-width-percent:0;mso-height-percent:0;mso-wrap-distance-left:9pt;mso-wrap-distance-top:0;mso-wrap-distance-right:9pt;mso-wrap-distance-bottom:0;mso-position-horizontal:absolute;mso-position-horizontal-relative:text;mso-position-vertical:absolute;mso-position-vertical-relative:text;mso-width-percent:0;mso-height-percent:0;mso-width-relative:margin;mso-height-relative:margin" from="18.75pt,.4pt" to="121.5pt,.4pt" o:gfxdata="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" strokecolor="black [3213]" strokeweight="1pt">
+              <v:line w14:anchorId="3ACFDB0F" id="Straight Connector 24" o:spid="_x0000_s1026" style="position:absolute;flip:y;z-index:251677696;visibility:visible;mso-wrap-style:square;mso-width-percent:0;mso-height-percent:0;mso-wrap-distance-left:9pt;mso-wrap-distance-top:0;mso-wrap-distance-right:9pt;mso-wrap-distance-bottom:0;mso-position-horizontal:absolute;mso-position-horizontal-relative:text;mso-position-vertical:absolute;mso-position-vertical-relative:text;mso-width-percent:0;mso-height-percent:0;mso-width-relative:margin;mso-height-relative:margin" from="18.75pt,.4pt" to="121.5pt,.4pt" o:gfxdata="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" strokecolor="black [3213]" strokeweight="1pt">
                 <v:stroke joinstyle="miter"/>
               </v:line>
             </w:pict>

</xml_diff>

<commit_message>
cleaned up results section
</commit_message>
<xml_diff>
--- a/deconvolution_of_diffused_image_in_real_time_with_custom_hardware_bme690_sp_2022.docx
+++ b/deconvolution_of_diffused_image_in_real_time_with_custom_hardware_bme690_sp_2022.docx
@@ -5171,7 +5171,7 @@
           </mc:Choice>
           <mc:Fallback>
             <w:pict>
-              <v:line w14:anchorId="15ABFF83" id="Straight Connector 20" o:spid="_x0000_s1026" style="position:absolute;flip:y;z-index:251671552;visibility:visible;mso-wrap-style:square;mso-width-percent:0;mso-height-percent:0;mso-wrap-distance-left:9pt;mso-wrap-distance-top:0;mso-wrap-distance-right:9pt;mso-wrap-distance-bottom:0;mso-position-horizontal:absolute;mso-position-horizontal-relative:text;mso-position-vertical:absolute;mso-position-vertical-relative:text;mso-width-percent:0;mso-height-percent:0;mso-width-relative:margin;mso-height-relative:margin" from="18.75pt,.4pt" to="121.5pt,.4pt" o:gfxdata="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" strokecolor="black [3213]" strokeweight="1pt">
+              <v:line w14:anchorId="0FF46263" id="Straight Connector 20" o:spid="_x0000_s1026" style="position:absolute;flip:y;z-index:251671552;visibility:visible;mso-wrap-style:square;mso-width-percent:0;mso-height-percent:0;mso-wrap-distance-left:9pt;mso-wrap-distance-top:0;mso-wrap-distance-right:9pt;mso-wrap-distance-bottom:0;mso-position-horizontal:absolute;mso-position-horizontal-relative:text;mso-position-vertical:absolute;mso-position-vertical-relative:text;mso-width-percent:0;mso-height-percent:0;mso-width-relative:margin;mso-height-relative:margin" from="18.75pt,.4pt" to="121.5pt,.4pt" o:gfxdata="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" strokecolor="black [3213]" strokeweight="1pt">
                 <v:stroke joinstyle="miter"/>
               </v:line>
             </w:pict>
@@ -5421,7 +5421,7 @@
           </mc:Choice>
           <mc:Fallback>
             <w:pict>
-              <v:line w14:anchorId="26B09844" id="Straight Connector 22" o:spid="_x0000_s1026" style="position:absolute;flip:y;z-index:251673600;visibility:visible;mso-wrap-style:square;mso-width-percent:0;mso-height-percent:0;mso-wrap-distance-left:9pt;mso-wrap-distance-top:0;mso-wrap-distance-right:9pt;mso-wrap-distance-bottom:0;mso-position-horizontal:absolute;mso-position-horizontal-relative:text;mso-position-vertical:absolute;mso-position-vertical-relative:text;mso-width-percent:0;mso-height-percent:0;mso-width-relative:margin;mso-height-relative:margin" from="21pt,.7pt" to="123.75pt,.7pt" o:gfxdata="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" strokecolor="black [3213]" strokeweight="1pt">
+              <v:line w14:anchorId="1E5D4C74" id="Straight Connector 22" o:spid="_x0000_s1026" style="position:absolute;flip:y;z-index:251673600;visibility:visible;mso-wrap-style:square;mso-width-percent:0;mso-height-percent:0;mso-wrap-distance-left:9pt;mso-wrap-distance-top:0;mso-wrap-distance-right:9pt;mso-wrap-distance-bottom:0;mso-position-horizontal:absolute;mso-position-horizontal-relative:text;mso-position-vertical:absolute;mso-position-vertical-relative:text;mso-width-percent:0;mso-height-percent:0;mso-width-relative:margin;mso-height-relative:margin" from="21pt,.7pt" to="123.75pt,.7pt" o:gfxdata="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" strokecolor="black [3213]" strokeweight="1pt">
                 <v:stroke joinstyle="miter"/>
               </v:line>
             </w:pict>
@@ -5822,7 +5822,7 @@
           </mc:Choice>
           <mc:Fallback>
             <w:pict>
-              <v:line w14:anchorId="6F01A30C" id="Straight Connector 23" o:spid="_x0000_s1026" style="position:absolute;flip:y;z-index:251675648;visibility:visible;mso-wrap-style:square;mso-width-percent:0;mso-height-percent:0;mso-wrap-distance-left:9pt;mso-wrap-distance-top:0;mso-wrap-distance-right:9pt;mso-wrap-distance-bottom:0;mso-position-horizontal:absolute;mso-position-horizontal-relative:text;mso-position-vertical:absolute;mso-position-vertical-relative:text;mso-width-percent:0;mso-height-percent:0;mso-width-relative:margin;mso-height-relative:margin" from="18.75pt,.4pt" to="121.5pt,.4pt" o:gfxdata="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" strokecolor="black [3213]" strokeweight="1pt">
+              <v:line w14:anchorId="672FFFE6" id="Straight Connector 23" o:spid="_x0000_s1026" style="position:absolute;flip:y;z-index:251675648;visibility:visible;mso-wrap-style:square;mso-width-percent:0;mso-height-percent:0;mso-wrap-distance-left:9pt;mso-wrap-distance-top:0;mso-wrap-distance-right:9pt;mso-wrap-distance-bottom:0;mso-position-horizontal:absolute;mso-position-horizontal-relative:text;mso-position-vertical:absolute;mso-position-vertical-relative:text;mso-width-percent:0;mso-height-percent:0;mso-width-relative:margin;mso-height-relative:margin" from="18.75pt,.4pt" to="121.5pt,.4pt" o:gfxdata="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" strokecolor="black [3213]" strokeweight="1pt">
                 <v:stroke joinstyle="miter"/>
               </v:line>
             </w:pict>
@@ -6132,7 +6132,7 @@
           </mc:Choice>
           <mc:Fallback>
             <w:pict>
-              <v:line w14:anchorId="3847A9C0" id="Straight Connector 24" o:spid="_x0000_s1026" style="position:absolute;flip:y;z-index:251677696;visibility:visible;mso-wrap-style:square;mso-width-percent:0;mso-height-percent:0;mso-wrap-distance-left:9pt;mso-wrap-distance-top:0;mso-wrap-distance-right:9pt;mso-wrap-distance-bottom:0;mso-position-horizontal:absolute;mso-position-horizontal-relative:text;mso-position-vertical:absolute;mso-position-vertical-relative:text;mso-width-percent:0;mso-height-percent:0;mso-width-relative:margin;mso-height-relative:margin" from="18.75pt,.4pt" to="121.5pt,.4pt" o:gfxdata="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" strokecolor="black [3213]" strokeweight="1pt">
+              <v:line w14:anchorId="0FB889F8" id="Straight Connector 24" o:spid="_x0000_s1026" style="position:absolute;flip:y;z-index:251677696;visibility:visible;mso-wrap-style:square;mso-width-percent:0;mso-height-percent:0;mso-wrap-distance-left:9pt;mso-wrap-distance-top:0;mso-wrap-distance-right:9pt;mso-wrap-distance-bottom:0;mso-position-horizontal:absolute;mso-position-horizontal-relative:text;mso-position-vertical:absolute;mso-position-vertical-relative:text;mso-width-percent:0;mso-height-percent:0;mso-width-relative:margin;mso-height-relative:margin" from="18.75pt,.4pt" to="121.5pt,.4pt" o:gfxdata="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" strokecolor="black [3213]" strokeweight="1pt">
                 <v:stroke joinstyle="miter"/>
               </v:line>
             </w:pict>
@@ -8431,7 +8431,7 @@
           </mc:Choice>
           <mc:Fallback>
             <w:pict>
-              <v:line w14:anchorId="4319F548" id="Straight Connector 26" o:spid="_x0000_s1026" style="position:absolute;z-index:251681792;visibility:visible;mso-wrap-style:square;mso-width-percent:0;mso-height-percent:0;mso-wrap-distance-left:9pt;mso-wrap-distance-top:0;mso-wrap-distance-right:9pt;mso-wrap-distance-bottom:0;mso-position-horizontal:right;mso-position-horizontal-relative:text;mso-position-vertical:absolute;mso-position-vertical-relative:text;mso-width-percent:0;mso-height-percent:0;mso-width-relative:margin;mso-height-relative:margin" from="164.8pt,19pt" to="380.8pt,19pt" o:gfxdata="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" strokecolor="black [3213]" strokeweight="1pt">
+              <v:line w14:anchorId="3CF35DDF" id="Straight Connector 26" o:spid="_x0000_s1026" style="position:absolute;z-index:251681792;visibility:visible;mso-wrap-style:square;mso-width-percent:0;mso-height-percent:0;mso-wrap-distance-left:9pt;mso-wrap-distance-top:0;mso-wrap-distance-right:9pt;mso-wrap-distance-bottom:0;mso-position-horizontal:right;mso-position-horizontal-relative:text;mso-position-vertical:absolute;mso-position-vertical-relative:text;mso-width-percent:0;mso-height-percent:0;mso-width-relative:margin;mso-height-relative:margin" from="164.8pt,19pt" to="380.8pt,19pt" o:gfxdata="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" strokecolor="black [3213]" strokeweight="1pt">
                 <v:stroke joinstyle="miter"/>
               </v:line>
             </w:pict>
@@ -8534,7 +8534,7 @@
           </mc:Choice>
           <mc:Fallback>
             <w:pict>
-              <v:line w14:anchorId="442DB854" id="Straight Connector 25" o:spid="_x0000_s1026" style="position:absolute;z-index:251679744;visibility:visible;mso-wrap-style:square;mso-width-percent:0;mso-height-percent:0;mso-wrap-distance-left:9pt;mso-wrap-distance-top:0;mso-wrap-distance-right:9pt;mso-wrap-distance-bottom:0;mso-position-horizontal:right;mso-position-horizontal-relative:text;mso-position-vertical:absolute;mso-position-vertical-relative:text;mso-width-percent:0;mso-height-percent:0;mso-width-relative:margin;mso-height-relative:margin" from="164.8pt,11.8pt" to="380.8pt,11.8pt" o:gfxdata="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" strokecolor="black [3213]" strokeweight="1pt">
+              <v:line w14:anchorId="0D56C0CA" id="Straight Connector 25" o:spid="_x0000_s1026" style="position:absolute;z-index:251679744;visibility:visible;mso-wrap-style:square;mso-width-percent:0;mso-height-percent:0;mso-wrap-distance-left:9pt;mso-wrap-distance-top:0;mso-wrap-distance-right:9pt;mso-wrap-distance-bottom:0;mso-position-horizontal:right;mso-position-horizontal-relative:text;mso-position-vertical:absolute;mso-position-vertical-relative:text;mso-width-percent:0;mso-height-percent:0;mso-width-relative:margin;mso-height-relative:margin" from="164.8pt,11.8pt" to="380.8pt,11.8pt" o:gfxdata="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" strokecolor="black [3213]" strokeweight="1pt">
                 <v:stroke joinstyle="miter"/>
               </v:line>
             </w:pict>
@@ -8550,7 +8550,7 @@
           <w:sz w:val="20"/>
           <w:szCs w:val="20"/>
         </w:rPr>
-        <w:t>%% FFT specific System Parameters</w:t>
+        <w:t>FFT specific System Parameters</w:t>
       </w:r>
     </w:p>
     <w:p>
@@ -9014,7 +9014,7 @@
           </mc:Choice>
           <mc:Fallback>
             <w:pict>
-              <v:line w14:anchorId="2B7C1B6E" id="Straight Connector 27" o:spid="_x0000_s1026" style="position:absolute;z-index:251683840;visibility:visible;mso-wrap-style:square;mso-width-percent:0;mso-height-percent:0;mso-wrap-distance-left:9pt;mso-wrap-distance-top:0;mso-wrap-distance-right:9pt;mso-wrap-distance-bottom:0;mso-position-horizontal:right;mso-position-horizontal-relative:text;mso-position-vertical:absolute;mso-position-vertical-relative:text;mso-width-percent:0;mso-height-percent:0;mso-width-relative:margin;mso-height-relative:margin" from="164.8pt,4.6pt" to="380.8pt,4.6pt" o:gfxdata="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" strokecolor="black [3213]" strokeweight="1pt">
+              <v:line w14:anchorId="56036305" id="Straight Connector 27" o:spid="_x0000_s1026" style="position:absolute;z-index:251683840;visibility:visible;mso-wrap-style:square;mso-width-percent:0;mso-height-percent:0;mso-wrap-distance-left:9pt;mso-wrap-distance-top:0;mso-wrap-distance-right:9pt;mso-wrap-distance-bottom:0;mso-position-horizontal:right;mso-position-horizontal-relative:text;mso-position-vertical:absolute;mso-position-vertical-relative:text;mso-width-percent:0;mso-height-percent:0;mso-width-relative:margin;mso-height-relative:margin" from="164.8pt,4.6pt" to="380.8pt,4.6pt" o:gfxdata="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" strokecolor="black [3213]" strokeweight="1pt">
                 <v:stroke joinstyle="miter"/>
               </v:line>
             </w:pict>
@@ -9034,6 +9034,15 @@
           <w:szCs w:val="24"/>
         </w:rPr>
       </w:pPr>
+      <w:r>
+        <w:rPr>
+          <w:rFonts w:ascii="Times New Roman" w:hAnsi="Times New Roman" w:cs="Times New Roman"/>
+          <w:color w:val="000000"/>
+          <w:sz w:val="20"/>
+          <w:szCs w:val="20"/>
+        </w:rPr>
+        <w:t xml:space="preserve"> </w:t>
+      </w:r>
       <w:r>
         <w:rPr>
           <w:rFonts w:ascii="Times New Roman" w:hAnsi="Times New Roman" w:cs="Times New Roman"/>
@@ -9282,7 +9291,7 @@
           </mc:Choice>
           <mc:Fallback>
             <w:pict>
-              <v:line w14:anchorId="1A7ADA19" id="Straight Connector 28" o:spid="_x0000_s1026" style="position:absolute;z-index:251685888;visibility:visible;mso-wrap-style:square;mso-width-percent:0;mso-height-percent:0;mso-wrap-distance-left:9pt;mso-wrap-distance-top:0;mso-wrap-distance-right:9pt;mso-wrap-distance-bottom:0;mso-position-horizontal:absolute;mso-position-horizontal-relative:text;mso-position-vertical:absolute;mso-position-vertical-relative:text;mso-width-percent:0;mso-height-percent:0;mso-width-relative:margin;mso-height-relative:margin" from="0,0" to="3in,0" o:gfxdata="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" strokecolor="black [3213]" strokeweight="1pt">
+              <v:line w14:anchorId="6D6091E8" id="Straight Connector 28" o:spid="_x0000_s1026" style="position:absolute;z-index:251685888;visibility:visible;mso-wrap-style:square;mso-width-percent:0;mso-height-percent:0;mso-wrap-distance-left:9pt;mso-wrap-distance-top:0;mso-wrap-distance-right:9pt;mso-wrap-distance-bottom:0;mso-position-horizontal:absolute;mso-position-horizontal-relative:text;mso-position-vertical:absolute;mso-position-vertical-relative:text;mso-width-percent:0;mso-height-percent:0;mso-width-relative:margin;mso-height-relative:margin" from="0,0" to="3in,0" o:gfxdata="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" strokecolor="black [3213]" strokeweight="1pt">
                 <v:stroke joinstyle="miter"/>
               </v:line>
             </w:pict>
@@ -9298,7 +9307,7 @@
           <w:sz w:val="20"/>
           <w:szCs w:val="20"/>
         </w:rPr>
-        <w:t>%% CPU-only 2D FFT computational time</w:t>
+        <w:t>2D FFT computational time</w:t>
       </w:r>
     </w:p>
     <w:p>
@@ -9309,6 +9318,7 @@
         <w:spacing w:after="0" w:line="240" w:lineRule="auto"/>
         <w:rPr>
           <w:rFonts w:ascii="Times New Roman" w:hAnsi="Times New Roman" w:cs="Times New Roman"/>
+          <w:color w:val="000000"/>
           <w:sz w:val="17"/>
           <w:szCs w:val="17"/>
         </w:rPr>
@@ -9382,7 +9392,7 @@
           </mc:Choice>
           <mc:Fallback>
             <w:pict>
-              <v:line w14:anchorId="2D6A73AC" id="Straight Connector 30" o:spid="_x0000_s1026" style="position:absolute;z-index:251687936;visibility:visible;mso-wrap-style:square;mso-width-percent:0;mso-height-percent:0;mso-wrap-distance-left:9pt;mso-wrap-distance-top:0;mso-wrap-distance-right:9pt;mso-wrap-distance-bottom:0;mso-position-horizontal:absolute;mso-position-horizontal-relative:text;mso-position-vertical:absolute;mso-position-vertical-relative:text;mso-width-percent:0;mso-height-percent:0;mso-width-relative:margin;mso-height-relative:margin" from="0,0" to="3in,0" o:gfxdata="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" strokecolor="black [3213]" strokeweight="1pt">
+              <v:line w14:anchorId="176868B0" id="Straight Connector 30" o:spid="_x0000_s1026" style="position:absolute;z-index:251687936;visibility:visible;mso-wrap-style:square;mso-width-percent:0;mso-height-percent:0;mso-wrap-distance-left:9pt;mso-wrap-distance-top:0;mso-wrap-distance-right:9pt;mso-wrap-distance-bottom:0;mso-position-horizontal:absolute;mso-position-horizontal-relative:text;mso-position-vertical:absolute;mso-position-vertical-relative:text;mso-width-percent:0;mso-height-percent:0;mso-width-relative:margin;mso-height-relative:margin" from="0,0" to="3in,0" o:gfxdata="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" strokecolor="black [3213]" strokeweight="1pt">
                 <v:stroke joinstyle="miter"/>
               </v:line>
             </w:pict>
@@ -9396,7 +9406,16 @@
           <w:sz w:val="17"/>
           <w:szCs w:val="17"/>
         </w:rPr>
-        <w:t>r = 0;</w:t>
+        <w:t>CPU-only</w:t>
+      </w:r>
+      <w:r>
+        <w:rPr>
+          <w:rFonts w:ascii="Times New Roman" w:hAnsi="Times New Roman" w:cs="Times New Roman"/>
+          <w:color w:val="000000"/>
+          <w:sz w:val="17"/>
+          <w:szCs w:val="17"/>
+        </w:rPr>
+        <w:t xml:space="preserve"> </w:t>
       </w:r>
     </w:p>
     <w:p>
@@ -9407,18 +9426,19 @@
         <w:spacing w:after="0" w:line="240" w:lineRule="auto"/>
         <w:rPr>
           <w:rFonts w:ascii="Times New Roman" w:hAnsi="Times New Roman" w:cs="Times New Roman"/>
-          <w:sz w:val="17"/>
-          <w:szCs w:val="17"/>
-        </w:rPr>
-      </w:pPr>
-      <w:r>
-        <w:rPr>
-          <w:rFonts w:ascii="Times New Roman" w:hAnsi="Times New Roman" w:cs="Times New Roman"/>
           <w:color w:val="000000"/>
           <w:sz w:val="17"/>
           <w:szCs w:val="17"/>
         </w:rPr>
-        <w:t>C_col = (1-r)*n*m*2*Ktr*Ctr + (1-r)*m*n*log(m)*KcFFT;</w:t>
+      </w:pPr>
+      <w:r>
+        <w:rPr>
+          <w:rFonts w:ascii="Times New Roman" w:hAnsi="Times New Roman" w:cs="Times New Roman"/>
+          <w:color w:val="000000"/>
+          <w:sz w:val="17"/>
+          <w:szCs w:val="17"/>
+        </w:rPr>
+        <w:t>r = 0;</w:t>
       </w:r>
     </w:p>
     <w:p>
@@ -9440,7 +9460,7 @@
           <w:sz w:val="17"/>
           <w:szCs w:val="17"/>
         </w:rPr>
-        <w:t>C_row = (1-r)*m*n*log(n)*KcFFT;</w:t>
+        <w:t>C_col = (1-r)*n*m*2*Ktr*Ctr + (1-r)*m*n*log(m)*KcFFT;</w:t>
       </w:r>
     </w:p>
     <w:p>
@@ -9451,19 +9471,18 @@
         <w:spacing w:after="0" w:line="240" w:lineRule="auto"/>
         <w:rPr>
           <w:rFonts w:ascii="Times New Roman" w:hAnsi="Times New Roman" w:cs="Times New Roman"/>
+          <w:sz w:val="17"/>
+          <w:szCs w:val="17"/>
+        </w:rPr>
+      </w:pPr>
+      <w:r>
+        <w:rPr>
+          <w:rFonts w:ascii="Times New Roman" w:hAnsi="Times New Roman" w:cs="Times New Roman"/>
           <w:color w:val="000000"/>
           <w:sz w:val="17"/>
           <w:szCs w:val="17"/>
         </w:rPr>
-      </w:pPr>
-      <w:r>
-        <w:rPr>
-          <w:rFonts w:ascii="Times New Roman" w:hAnsi="Times New Roman" w:cs="Times New Roman"/>
-          <w:color w:val="000000"/>
-          <w:sz w:val="17"/>
-          <w:szCs w:val="17"/>
-        </w:rPr>
-        <w:t>time_cpu = C_col + C_row;</w:t>
+        <w:t>C_row = (1-r)*m*n*log(n)*KcFFT;</w:t>
       </w:r>
     </w:p>
     <w:p>
@@ -9474,10 +9493,20 @@
         <w:spacing w:after="0" w:line="240" w:lineRule="auto"/>
         <w:rPr>
           <w:rFonts w:ascii="Times New Roman" w:hAnsi="Times New Roman" w:cs="Times New Roman"/>
+          <w:color w:val="000000"/>
           <w:sz w:val="17"/>
           <w:szCs w:val="17"/>
         </w:rPr>
       </w:pPr>
+      <w:r>
+        <w:rPr>
+          <w:rFonts w:ascii="Times New Roman" w:hAnsi="Times New Roman" w:cs="Times New Roman"/>
+          <w:color w:val="000000"/>
+          <w:sz w:val="17"/>
+          <w:szCs w:val="17"/>
+        </w:rPr>
+        <w:t>time_cpu = C_col + C_row;</w:t>
+      </w:r>
     </w:p>
     <w:p>
       <w:pPr>
@@ -9487,23 +9516,31 @@
         <w:spacing w:after="0" w:line="240" w:lineRule="auto"/>
         <w:rPr>
           <w:rFonts w:ascii="Times New Roman" w:hAnsi="Times New Roman" w:cs="Times New Roman"/>
-          <w:b/>
-          <w:bCs/>
-          <w:color w:val="000000" w:themeColor="text1"/>
           <w:sz w:val="17"/>
           <w:szCs w:val="17"/>
         </w:rPr>
       </w:pPr>
-      <w:r>
-        <w:rPr>
-          <w:rFonts w:ascii="Times New Roman" w:hAnsi="Times New Roman" w:cs="Times New Roman"/>
-          <w:b/>
-          <w:bCs/>
-          <w:color w:val="000000" w:themeColor="text1"/>
+    </w:p>
+    <w:p>
+      <w:pPr>
+        <w:autoSpaceDE w:val="0"/>
+        <w:autoSpaceDN w:val="0"/>
+        <w:adjustRightInd w:val="0"/>
+        <w:spacing w:after="0" w:line="240" w:lineRule="auto"/>
+        <w:rPr>
+          <w:rFonts w:ascii="Times New Roman" w:hAnsi="Times New Roman" w:cs="Times New Roman"/>
           <w:sz w:val="17"/>
           <w:szCs w:val="17"/>
         </w:rPr>
-        <w:t>%% GPU-only 2D FFT computational time</w:t>
+      </w:pPr>
+      <w:r>
+        <w:rPr>
+          <w:rFonts w:ascii="Times New Roman" w:hAnsi="Times New Roman" w:cs="Times New Roman"/>
+          <w:color w:val="000000"/>
+          <w:sz w:val="17"/>
+          <w:szCs w:val="17"/>
+        </w:rPr>
+        <w:t>GPU-only</w:t>
       </w:r>
     </w:p>
     <w:p>
@@ -9757,7 +9794,7 @@
           </mc:Choice>
           <mc:Fallback>
             <w:pict>
-              <v:line w14:anchorId="116DCD94" id="Straight Connector 31" o:spid="_x0000_s1026" style="position:absolute;z-index:251689984;visibility:visible;mso-wrap-style:square;mso-width-percent:0;mso-height-percent:0;mso-wrap-distance-left:9pt;mso-wrap-distance-top:0;mso-wrap-distance-right:9pt;mso-wrap-distance-bottom:0;mso-position-horizontal:absolute;mso-position-horizontal-relative:text;mso-position-vertical:absolute;mso-position-vertical-relative:text;mso-width-percent:0;mso-height-percent:0;mso-width-relative:margin;mso-height-relative:margin" from="0,-.05pt" to="3in,-.05pt" o:gfxdata="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" strokecolor="black [3213]" strokeweight="1pt">
+              <v:line w14:anchorId="716F6612" id="Straight Connector 31" o:spid="_x0000_s1026" style="position:absolute;z-index:251689984;visibility:visible;mso-wrap-style:square;mso-width-percent:0;mso-height-percent:0;mso-wrap-distance-left:9pt;mso-wrap-distance-top:0;mso-wrap-distance-right:9pt;mso-wrap-distance-bottom:0;mso-position-horizontal:absolute;mso-position-horizontal-relative:text;mso-position-vertical:absolute;mso-position-vertical-relative:text;mso-width-percent:0;mso-height-percent:0;mso-width-relative:margin;mso-height-relative:margin" from="0,-.05pt" to="3in,-.05pt" o:gfxdata="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" strokecolor="black [3213]" strokeweight="1pt">
                 <v:stroke joinstyle="miter"/>
               </v:line>
             </w:pict>
@@ -10213,7 +10250,7 @@
           </mc:Choice>
           <mc:Fallback>
             <w:pict>
-              <v:line w14:anchorId="323F8C59" id="Straight Connector 193" o:spid="_x0000_s1026" style="position:absolute;z-index:251692032;visibility:visible;mso-wrap-style:square;mso-width-percent:0;mso-height-percent:0;mso-wrap-distance-left:9pt;mso-wrap-distance-top:0;mso-wrap-distance-right:9pt;mso-wrap-distance-bottom:0;mso-position-horizontal:absolute;mso-position-horizontal-relative:text;mso-position-vertical:absolute;mso-position-vertical-relative:text;mso-width-percent:0;mso-height-percent:0;mso-width-relative:margin;mso-height-relative:margin" from="0,0" to="3in,0" o:gfxdata="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" strokecolor="black [3213]" strokeweight="1pt">
+              <v:line w14:anchorId="7A3C5B51" id="Straight Connector 193" o:spid="_x0000_s1026" style="position:absolute;z-index:251692032;visibility:visible;mso-wrap-style:square;mso-width-percent:0;mso-height-percent:0;mso-wrap-distance-left:9pt;mso-wrap-distance-top:0;mso-wrap-distance-right:9pt;mso-wrap-distance-bottom:0;mso-position-horizontal:absolute;mso-position-horizontal-relative:text;mso-position-vertical:absolute;mso-position-vertical-relative:text;mso-width-percent:0;mso-height-percent:0;mso-width-relative:margin;mso-height-relative:margin" from="0,0" to="3in,0" o:gfxdata="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" strokecolor="black [3213]" strokeweight="1pt">
                 <v:stroke joinstyle="miter"/>
               </v:line>
             </w:pict>
@@ -10232,38 +10269,13 @@
       <w:r>
         <w:rPr>
           <w:rFonts w:ascii="Times New Roman" w:hAnsi="Times New Roman" w:cs="Times New Roman"/>
-          <w:color w:val="3C763D"/>
+          <w:b/>
+          <w:bCs/>
+          <w:color w:val="000000" w:themeColor="text1"/>
           <w:sz w:val="20"/>
           <w:szCs w:val="20"/>
         </w:rPr>
-        <w:t>//</w:t>
-      </w:r>
-      <w:r>
-        <w:rPr>
-          <w:rFonts w:ascii="Times New Roman" w:hAnsi="Times New Roman" w:cs="Times New Roman"/>
-          <w:color w:val="3C763D"/>
-          <w:sz w:val="20"/>
-          <w:szCs w:val="20"/>
-        </w:rPr>
-        <w:t>insert title</w:t>
-      </w:r>
-      <w:r>
-        <w:rPr>
-          <w:rFonts w:ascii="Times New Roman" w:hAnsi="Times New Roman" w:cs="Times New Roman"/>
-          <w:color w:val="3C763D"/>
-          <w:sz w:val="20"/>
-          <w:szCs w:val="20"/>
-        </w:rPr>
-        <w:t>//</w:t>
-      </w:r>
-      <w:r>
-        <w:rPr>
-          <w:rFonts w:ascii="Times New Roman" w:hAnsi="Times New Roman" w:cs="Times New Roman"/>
-          <w:color w:val="3C763D"/>
-          <w:sz w:val="20"/>
-          <w:szCs w:val="20"/>
-        </w:rPr>
-        <w:t xml:space="preserve"> </w:t>
+        <w:t>System GPU/CPU/FPGA Computations</w:t>
       </w:r>
     </w:p>
     <w:p>
@@ -10347,7 +10359,7 @@
           </mc:Choice>
           <mc:Fallback>
             <w:pict>
-              <v:line w14:anchorId="23090433" id="Straight Connector 194" o:spid="_x0000_s1026" style="position:absolute;z-index:251694080;visibility:visible;mso-wrap-style:square;mso-width-percent:0;mso-height-percent:0;mso-wrap-distance-left:9pt;mso-wrap-distance-top:0;mso-wrap-distance-right:9pt;mso-wrap-distance-bottom:0;mso-position-horizontal:absolute;mso-position-horizontal-relative:text;mso-position-vertical:absolute;mso-position-vertical-relative:text;mso-width-percent:0;mso-height-percent:0;mso-width-relative:margin;mso-height-relative:margin" from="0,0" to="3in,0" o:gfxdata="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" strokecolor="black [3213]" strokeweight="1pt">
+              <v:line w14:anchorId="2F7D8D77" id="Straight Connector 194" o:spid="_x0000_s1026" style="position:absolute;z-index:251694080;visibility:visible;mso-wrap-style:square;mso-width-percent:0;mso-height-percent:0;mso-wrap-distance-left:9pt;mso-wrap-distance-top:0;mso-wrap-distance-right:9pt;mso-wrap-distance-bottom:0;mso-position-horizontal:absolute;mso-position-horizontal-relative:text;mso-position-vertical:absolute;mso-position-vertical-relative:text;mso-width-percent:0;mso-height-percent:0;mso-width-relative:margin;mso-height-relative:margin" from="0,0" to="3in,0" o:gfxdata="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" strokecolor="black [3213]" strokeweight="1pt">
                 <v:stroke joinstyle="miter"/>
               </v:line>
             </w:pict>
@@ -10511,7 +10523,7 @@
           <w:sz w:val="17"/>
           <w:szCs w:val="17"/>
         </w:rPr>
-        <w:t>%% Total times for one iter</w:t>
+        <w:t>Total times for one iter</w:t>
       </w:r>
       <w:r>
         <w:rPr>
@@ -10632,23 +10644,20 @@
         <w:spacing w:after="0" w:line="240" w:lineRule="auto"/>
         <w:rPr>
           <w:rFonts w:ascii="Times New Roman" w:hAnsi="Times New Roman" w:cs="Times New Roman"/>
+          <w:sz w:val="17"/>
+          <w:szCs w:val="17"/>
+        </w:rPr>
+      </w:pPr>
+      <w:r>
+        <w:rPr>
+          <w:rFonts w:ascii="Times New Roman" w:hAnsi="Times New Roman" w:cs="Times New Roman"/>
           <w:b/>
           <w:bCs/>
           <w:color w:val="000000" w:themeColor="text1"/>
           <w:sz w:val="17"/>
           <w:szCs w:val="17"/>
         </w:rPr>
-      </w:pPr>
-      <w:r>
-        <w:rPr>
-          <w:rFonts w:ascii="Times New Roman" w:hAnsi="Times New Roman" w:cs="Times New Roman"/>
-          <w:b/>
-          <w:bCs/>
-          <w:color w:val="000000" w:themeColor="text1"/>
-          <w:sz w:val="17"/>
-          <w:szCs w:val="17"/>
-        </w:rPr>
-        <w:t>%% Total times for reconstruction</w:t>
+        <w:t>Total times for reconstruction</w:t>
       </w:r>
       <w:r>
         <w:rPr>
@@ -10805,7 +10814,7 @@
           </mc:Choice>
           <mc:Fallback>
             <w:pict>
-              <v:line w14:anchorId="68D8CD85" id="Straight Connector 197" o:spid="_x0000_s1026" style="position:absolute;z-index:251696128;visibility:visible;mso-wrap-style:square;mso-width-percent:0;mso-height-percent:0;mso-wrap-distance-left:9pt;mso-wrap-distance-top:0;mso-wrap-distance-right:9pt;mso-wrap-distance-bottom:0;mso-position-horizontal:absolute;mso-position-horizontal-relative:text;mso-position-vertical:absolute;mso-position-vertical-relative:text;mso-width-percent:0;mso-height-percent:0;mso-width-relative:margin;mso-height-relative:margin" from="0,0" to="3in,0" o:gfxdata="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" strokecolor="black [3213]" strokeweight="1pt">
+              <v:line w14:anchorId="0E57216F" id="Straight Connector 197" o:spid="_x0000_s1026" style="position:absolute;z-index:251696128;visibility:visible;mso-wrap-style:square;mso-width-percent:0;mso-height-percent:0;mso-wrap-distance-left:9pt;mso-wrap-distance-top:0;mso-wrap-distance-right:9pt;mso-wrap-distance-bottom:0;mso-position-horizontal:absolute;mso-position-horizontal-relative:text;mso-position-vertical:absolute;mso-position-vertical-relative:text;mso-width-percent:0;mso-height-percent:0;mso-width-relative:margin;mso-height-relative:margin" from="0,0" to="3in,0" o:gfxdata="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" strokecolor="black [3213]" strokeweight="1pt">
                 <v:stroke joinstyle="miter"/>
               </v:line>
             </w:pict>
@@ -10876,11 +10885,18 @@
           <w:sz w:val="18"/>
           <w:szCs w:val="18"/>
         </w:rPr>
-        <w:t>the 2- dimensional FFTs since they account for the major processing modules in our FISTA deconvolution design.</w:t>
-      </w:r>
-    </w:p>
-    <w:p>
-      <w:pPr>
+        <w:t xml:space="preserve">the 2- dimensional FFTs since they account for the major processing modules in our FISTA deconvolution </w:t>
+      </w:r>
+      <w:proofErr w:type="spellStart"/>
+      <w:r>
+        <w:rPr>
+          <w:rFonts w:ascii="Times New Roman" w:hAnsi="Times New Roman" w:cs="Times New Roman"/>
+          <w:sz w:val="18"/>
+          <w:szCs w:val="18"/>
+        </w:rPr>
+        <w:t>design.</w:t>
+      </w:r>
+      <w:r>
         <w:rPr>
           <w:rFonts w:ascii="Times New Roman" w:hAnsi="Times New Roman" w:cs="Times New Roman"/>
           <w:b/>
@@ -10888,7 +10904,9 @@
           <w:sz w:val="18"/>
           <w:szCs w:val="18"/>
         </w:rPr>
-      </w:pPr>
+        <w:t>Estimates</w:t>
+      </w:r>
+      <w:proofErr w:type="spellEnd"/>
       <w:r>
         <w:rPr>
           <w:rFonts w:ascii="Times New Roman" w:hAnsi="Times New Roman" w:cs="Times New Roman"/>
@@ -10897,63 +10915,17 @@
           <w:sz w:val="18"/>
           <w:szCs w:val="18"/>
         </w:rPr>
-        <w:t>Estimates with CPU</w:t>
-      </w:r>
-    </w:p>
-    <w:p>
-      <w:pPr>
-        <w:rPr>
-          <w:rFonts w:ascii="Times New Roman" w:hAnsi="Times New Roman" w:cs="Times New Roman"/>
-          <w:sz w:val="18"/>
-          <w:szCs w:val="18"/>
-        </w:rPr>
-      </w:pPr>
-      <w:r>
-        <w:rPr>
-          <w:rFonts w:ascii="Times New Roman" w:hAnsi="Times New Roman" w:cs="Times New Roman"/>
-          <w:sz w:val="18"/>
-          <w:szCs w:val="18"/>
-        </w:rPr>
-        <w:t>&lt;ref for in solve_inverse_problem/cpu instruction_tables.pdf  page 279/442 MUL I&lt;UL r32 3 cycle latency &gt;</w:t>
-      </w:r>
-    </w:p>
-    <w:p>
-      <w:pPr>
-        <w:rPr>
-          <w:rFonts w:ascii="Times New Roman" w:hAnsi="Times New Roman" w:cs="Times New Roman"/>
-          <w:sz w:val="18"/>
-          <w:szCs w:val="18"/>
-        </w:rPr>
-      </w:pPr>
-      <w:r>
-        <w:rPr>
-          <w:rFonts w:ascii="Times New Roman" w:hAnsi="Times New Roman" w:cs="Times New Roman"/>
-          <w:sz w:val="18"/>
-          <w:szCs w:val="18"/>
-        </w:rPr>
-        <w:t xml:space="preserve">Can we </w:t>
-      </w:r>
-      <w:proofErr w:type="gramStart"/>
-      <w:r>
-        <w:rPr>
-          <w:rFonts w:ascii="Times New Roman" w:hAnsi="Times New Roman" w:cs="Times New Roman"/>
-          <w:sz w:val="18"/>
-          <w:szCs w:val="18"/>
-        </w:rPr>
-        <w:t>make the assumption</w:t>
-      </w:r>
-      <w:proofErr w:type="gramEnd"/>
-      <w:r>
-        <w:rPr>
-          <w:rFonts w:ascii="Times New Roman" w:hAnsi="Times New Roman" w:cs="Times New Roman"/>
-          <w:sz w:val="18"/>
-          <w:szCs w:val="18"/>
-        </w:rPr>
-        <w:t xml:space="preserve"> that this is what it will be for every single data, or does this get cached and then requires only one clock, not sure……?</w:t>
-      </w:r>
-    </w:p>
-    <w:p>
-      <w:pPr>
+        <w:t xml:space="preserve"> with CPU</w:t>
+      </w:r>
+      <w:r>
+        <w:rPr>
+          <w:rFonts w:ascii="Times New Roman" w:hAnsi="Times New Roman" w:cs="Times New Roman"/>
+          <w:sz w:val="18"/>
+          <w:szCs w:val="18"/>
+        </w:rPr>
+        <w:t>&lt;ref for in solve_inverse_problem/cpu instruction_tables.pdf  page 279/442 MUL I&lt;UL r32 3 cycle latency &gt;Can we make the assumption that this is what it will be for every single data, or does this get cached and then requires only one clock, not sure……?</w:t>
+      </w:r>
+      <w:r>
         <w:rPr>
           <w:rFonts w:ascii="Times New Roman" w:hAnsi="Times New Roman" w:cs="Times New Roman"/>
           <w:b/>
@@ -10961,93 +10933,15 @@
           <w:sz w:val="18"/>
           <w:szCs w:val="18"/>
         </w:rPr>
-      </w:pPr>
-      <w:r>
-        <w:rPr>
-          <w:rFonts w:ascii="Times New Roman" w:hAnsi="Times New Roman" w:cs="Times New Roman"/>
-          <w:b/>
-          <w:bCs/>
-          <w:sz w:val="18"/>
-          <w:szCs w:val="18"/>
-        </w:rPr>
         <w:t>Estimates with GPU</w:t>
       </w:r>
-    </w:p>
-    <w:p>
-      <w:pPr>
-        <w:rPr>
-          <w:rFonts w:ascii="Times New Roman" w:hAnsi="Times New Roman" w:cs="Times New Roman"/>
-          <w:sz w:val="18"/>
-          <w:szCs w:val="18"/>
-        </w:rPr>
-      </w:pPr>
-      <w:r>
-        <w:rPr>
-          <w:rFonts w:ascii="Times New Roman" w:hAnsi="Times New Roman" w:cs="Times New Roman"/>
-          <w:sz w:val="18"/>
-          <w:szCs w:val="18"/>
-        </w:rPr>
-        <w:t>&lt; ref nvidia_tensor_core  in /solve_inverse_problem/gpu  page 1 can do one mult of matrix 4x4 in one cycle &gt;</w:t>
-      </w:r>
-    </w:p>
-    <w:p>
-      <w:pPr>
-        <w:rPr>
-          <w:rFonts w:ascii="Times New Roman" w:hAnsi="Times New Roman" w:cs="Times New Roman"/>
-          <w:sz w:val="18"/>
-          <w:szCs w:val="18"/>
-        </w:rPr>
-      </w:pPr>
-      <w:r>
-        <w:rPr>
-          <w:rFonts w:ascii="Times New Roman" w:hAnsi="Times New Roman" w:cs="Times New Roman"/>
-          <w:sz w:val="18"/>
-          <w:szCs w:val="18"/>
-        </w:rPr>
-        <w:t>WE are assuming here that we are doing single precision arithmetic.</w:t>
-      </w:r>
-    </w:p>
-    <w:p>
-      <w:pPr>
-        <w:rPr>
-          <w:rFonts w:ascii="Times New Roman" w:hAnsi="Times New Roman" w:cs="Times New Roman"/>
-          <w:sz w:val="18"/>
-          <w:szCs w:val="18"/>
-        </w:rPr>
-      </w:pPr>
-      <w:r>
-        <w:rPr>
-          <w:rFonts w:ascii="Times New Roman" w:hAnsi="Times New Roman" w:cs="Times New Roman"/>
-          <w:sz w:val="18"/>
-          <w:szCs w:val="18"/>
-        </w:rPr>
-        <w:t>We will assume that additions and subtractions are just as long.</w:t>
-      </w:r>
-    </w:p>
-    <w:p>
-      <w:pPr>
-        <w:rPr>
-          <w:rFonts w:ascii="Times New Roman" w:hAnsi="Times New Roman" w:cs="Times New Roman"/>
-          <w:sz w:val="18"/>
-          <w:szCs w:val="18"/>
-        </w:rPr>
-      </w:pPr>
-    </w:p>
-    <w:p>
-      <w:pPr>
-        <w:rPr>
-          <w:rFonts w:ascii="Times New Roman" w:hAnsi="Times New Roman" w:cs="Times New Roman"/>
-          <w:sz w:val="18"/>
-          <w:szCs w:val="18"/>
-        </w:rPr>
-      </w:pPr>
-      <w:r>
-        <w:rPr>
-          <w:rFonts w:ascii="Times New Roman" w:hAnsi="Times New Roman" w:cs="Times New Roman"/>
-          <w:sz w:val="18"/>
-          <w:szCs w:val="18"/>
-        </w:rPr>
-        <w:t xml:space="preserve">Do the times meet our system requirements for processing 30 frames a second for a size image that has been </w:t>
+      <w:r>
+        <w:rPr>
+          <w:rFonts w:ascii="Times New Roman" w:hAnsi="Times New Roman" w:cs="Times New Roman"/>
+          <w:sz w:val="18"/>
+          <w:szCs w:val="18"/>
+        </w:rPr>
+        <w:t xml:space="preserve">&lt; ref nvidia_tensor_core  in /solve_inverse_problem/gpu  page 1 can do one mult of matrix 4x4 in one cycle &gt;WE are assuming here that we are doing single precision </w:t>
       </w:r>
       <w:proofErr w:type="spellStart"/>
       <w:r>
@@ -11056,6 +10950,50 @@
           <w:sz w:val="18"/>
           <w:szCs w:val="18"/>
         </w:rPr>
+        <w:t>arithmetic.We</w:t>
+      </w:r>
+      <w:proofErr w:type="spellEnd"/>
+      <w:r>
+        <w:rPr>
+          <w:rFonts w:ascii="Times New Roman" w:hAnsi="Times New Roman" w:cs="Times New Roman"/>
+          <w:sz w:val="18"/>
+          <w:szCs w:val="18"/>
+        </w:rPr>
+        <w:t xml:space="preserve"> will assume that additions and subtractions are just as </w:t>
+      </w:r>
+      <w:proofErr w:type="spellStart"/>
+      <w:r>
+        <w:rPr>
+          <w:rFonts w:ascii="Times New Roman" w:hAnsi="Times New Roman" w:cs="Times New Roman"/>
+          <w:sz w:val="18"/>
+          <w:szCs w:val="18"/>
+        </w:rPr>
+        <w:t>long.</w:t>
+      </w:r>
+      <w:r>
+        <w:rPr>
+          <w:rFonts w:ascii="Times New Roman" w:hAnsi="Times New Roman" w:cs="Times New Roman"/>
+          <w:sz w:val="18"/>
+          <w:szCs w:val="18"/>
+        </w:rPr>
+        <w:t>Do</w:t>
+      </w:r>
+      <w:proofErr w:type="spellEnd"/>
+      <w:r>
+        <w:rPr>
+          <w:rFonts w:ascii="Times New Roman" w:hAnsi="Times New Roman" w:cs="Times New Roman"/>
+          <w:sz w:val="18"/>
+          <w:szCs w:val="18"/>
+        </w:rPr>
+        <w:t xml:space="preserve"> the times meet our system requirements for processing 30 frames a second for a size image that has been </w:t>
+      </w:r>
+      <w:proofErr w:type="spellStart"/>
+      <w:r>
+        <w:rPr>
+          <w:rFonts w:ascii="Times New Roman" w:hAnsi="Times New Roman" w:cs="Times New Roman"/>
+          <w:sz w:val="18"/>
+          <w:szCs w:val="18"/>
+        </w:rPr>
         <w:t>downsampled</w:t>
       </w:r>
       <w:proofErr w:type="spellEnd"/>
@@ -11067,6 +11005,240 @@
         </w:rPr>
         <w:t xml:space="preserve"> from the original full CMOS </w:t>
       </w:r>
+      <w:proofErr w:type="spellStart"/>
+      <w:r>
+        <w:rPr>
+          <w:rFonts w:ascii="Times New Roman" w:hAnsi="Times New Roman" w:cs="Times New Roman"/>
+          <w:sz w:val="18"/>
+          <w:szCs w:val="18"/>
+        </w:rPr>
+        <w:t>array.</w:t>
+      </w:r>
+      <w:r>
+        <w:rPr>
+          <w:rFonts w:ascii="Times New Roman" w:hAnsi="Times New Roman" w:cs="Times New Roman"/>
+          <w:sz w:val="18"/>
+          <w:szCs w:val="18"/>
+        </w:rPr>
+        <w:t>Remember</w:t>
+      </w:r>
+      <w:proofErr w:type="spellEnd"/>
+      <w:r>
+        <w:rPr>
+          <w:rFonts w:ascii="Times New Roman" w:hAnsi="Times New Roman" w:cs="Times New Roman"/>
+          <w:sz w:val="18"/>
+          <w:szCs w:val="18"/>
+        </w:rPr>
+        <w:t xml:space="preserve"> a reference of why we are using 3 clocks for CPU look at (instructions_table.pdf )</w:t>
+      </w:r>
+    </w:p>
+    <w:p>
+      <w:pPr>
+        <w:rPr>
+          <w:rFonts w:ascii="Times New Roman" w:hAnsi="Times New Roman" w:cs="Times New Roman"/>
+          <w:sz w:val="18"/>
+          <w:szCs w:val="18"/>
+        </w:rPr>
+      </w:pPr>
+    </w:p>
+    <w:p>
+      <w:pPr>
+        <w:rPr>
+          <w:rFonts w:ascii="Times New Roman" w:hAnsi="Times New Roman" w:cs="Times New Roman"/>
+        </w:rPr>
+      </w:pPr>
+      <w:r>
+        <w:rPr>
+          <w:rFonts w:ascii="Times New Roman" w:hAnsi="Times New Roman" w:cs="Times New Roman"/>
+        </w:rPr>
+        <w:t>V.</w:t>
+      </w:r>
+      <w:r>
+        <w:rPr>
+          <w:rFonts w:ascii="Times New Roman" w:hAnsi="Times New Roman" w:cs="Times New Roman"/>
+        </w:rPr>
+        <w:t xml:space="preserve"> </w:t>
+      </w:r>
+      <w:r>
+        <w:rPr>
+          <w:rFonts w:ascii="Times New Roman" w:hAnsi="Times New Roman" w:cs="Times New Roman"/>
+        </w:rPr>
+        <w:t xml:space="preserve">Discussion </w:t>
+      </w:r>
+    </w:p>
+    <w:p>
+      <w:pPr>
+        <w:rPr>
+          <w:rFonts w:ascii="Times New Roman" w:hAnsi="Times New Roman" w:cs="Times New Roman"/>
+          <w:sz w:val="18"/>
+          <w:szCs w:val="18"/>
+        </w:rPr>
+      </w:pPr>
+      <w:r>
+        <w:rPr>
+          <w:rFonts w:ascii="Times New Roman" w:hAnsi="Times New Roman" w:cs="Times New Roman"/>
+          <w:sz w:val="18"/>
+          <w:szCs w:val="18"/>
+        </w:rPr>
+        <w:t>??? WE are not sure how images are buffered in memory and also how the cores are partitioned in the CPU</w:t>
+      </w:r>
+      <w:r>
+        <w:rPr>
+          <w:rFonts w:ascii="Times New Roman" w:hAnsi="Times New Roman" w:cs="Times New Roman"/>
+          <w:sz w:val="18"/>
+          <w:szCs w:val="18"/>
+        </w:rPr>
+        <w:t xml:space="preserve">Talk about calcium imaging to be done </w:t>
+      </w:r>
+      <w:r>
+        <w:rPr>
+          <w:rFonts w:ascii="Times New Roman" w:hAnsi="Times New Roman" w:cs="Times New Roman"/>
+          <w:sz w:val="18"/>
+          <w:szCs w:val="18"/>
+        </w:rPr>
+        <w:t xml:space="preserve">Other types of </w:t>
+      </w:r>
+      <w:proofErr w:type="spellStart"/>
+      <w:r>
+        <w:rPr>
+          <w:rFonts w:ascii="Times New Roman" w:hAnsi="Times New Roman" w:cs="Times New Roman"/>
+          <w:sz w:val="18"/>
+          <w:szCs w:val="18"/>
+        </w:rPr>
+        <w:t>processors</w:t>
+      </w:r>
+      <w:r>
+        <w:rPr>
+          <w:rFonts w:ascii="Times New Roman" w:hAnsi="Times New Roman" w:cs="Times New Roman"/>
+          <w:sz w:val="18"/>
+          <w:szCs w:val="18"/>
+        </w:rPr>
+        <w:t>The</w:t>
+      </w:r>
+      <w:proofErr w:type="spellEnd"/>
+      <w:r>
+        <w:rPr>
+          <w:rFonts w:ascii="Times New Roman" w:hAnsi="Times New Roman" w:cs="Times New Roman"/>
+          <w:sz w:val="18"/>
+          <w:szCs w:val="18"/>
+        </w:rPr>
+        <w:t xml:space="preserve"> reason we want to use a diffuser is for the </w:t>
+      </w:r>
+      <w:proofErr w:type="spellStart"/>
+      <w:r>
+        <w:rPr>
+          <w:rFonts w:ascii="Times New Roman" w:hAnsi="Times New Roman" w:cs="Times New Roman"/>
+          <w:sz w:val="18"/>
+          <w:szCs w:val="18"/>
+        </w:rPr>
+        <w:t>tradefoss</w:t>
+      </w:r>
+      <w:proofErr w:type="spellEnd"/>
+      <w:r>
+        <w:rPr>
+          <w:rFonts w:ascii="Times New Roman" w:hAnsi="Times New Roman" w:cs="Times New Roman"/>
+          <w:sz w:val="18"/>
+          <w:szCs w:val="18"/>
+        </w:rPr>
+        <w:t xml:space="preserve"> that we have discussed but also the reason that we are interested in a fast way to do </w:t>
+      </w:r>
+      <w:proofErr w:type="spellStart"/>
+      <w:r>
+        <w:rPr>
+          <w:rFonts w:ascii="Times New Roman" w:hAnsi="Times New Roman" w:cs="Times New Roman"/>
+          <w:sz w:val="18"/>
+          <w:szCs w:val="18"/>
+        </w:rPr>
+        <w:t>compitations</w:t>
+      </w:r>
+      <w:proofErr w:type="spellEnd"/>
+      <w:r>
+        <w:rPr>
+          <w:rFonts w:ascii="Times New Roman" w:hAnsi="Times New Roman" w:cs="Times New Roman"/>
+          <w:sz w:val="18"/>
+          <w:szCs w:val="18"/>
+        </w:rPr>
+        <w:t xml:space="preserve"> is that the processing of the steps for calcium imaging also requires a </w:t>
+      </w:r>
+      <w:r>
+        <w:rPr>
+          <w:rFonts w:ascii="Times New Roman" w:hAnsi="Times New Roman" w:cs="Times New Roman"/>
+          <w:sz w:val="18"/>
+          <w:szCs w:val="18"/>
+        </w:rPr>
+        <w:lastRenderedPageBreak/>
+        <w:t>certain amount of time</w:t>
+      </w:r>
+      <w:r>
+        <w:rPr>
+          <w:rFonts w:ascii="Times New Roman" w:hAnsi="Times New Roman" w:cs="Times New Roman"/>
+          <w:sz w:val="18"/>
+          <w:szCs w:val="18"/>
+        </w:rPr>
+        <w:t xml:space="preserve">??? Why even try to </w:t>
+      </w:r>
+      <w:proofErr w:type="spellStart"/>
+      <w:r>
+        <w:rPr>
+          <w:rFonts w:ascii="Times New Roman" w:hAnsi="Times New Roman" w:cs="Times New Roman"/>
+          <w:sz w:val="18"/>
+          <w:szCs w:val="18"/>
+        </w:rPr>
+        <w:t>comnibe</w:t>
+      </w:r>
+      <w:proofErr w:type="spellEnd"/>
+      <w:r>
+        <w:rPr>
+          <w:rFonts w:ascii="Times New Roman" w:hAnsi="Times New Roman" w:cs="Times New Roman"/>
+          <w:sz w:val="18"/>
+          <w:szCs w:val="18"/>
+        </w:rPr>
+        <w:t xml:space="preserve"> in real time the functional processing of diffusion with calcium </w:t>
+      </w:r>
+      <w:proofErr w:type="spellStart"/>
+      <w:r>
+        <w:rPr>
+          <w:rFonts w:ascii="Times New Roman" w:hAnsi="Times New Roman" w:cs="Times New Roman"/>
+          <w:sz w:val="18"/>
+          <w:szCs w:val="18"/>
+        </w:rPr>
+        <w:t>imaging</w:t>
+      </w:r>
+      <w:r>
+        <w:rPr>
+          <w:rFonts w:ascii="Times New Roman" w:hAnsi="Times New Roman" w:cs="Times New Roman"/>
+          <w:sz w:val="18"/>
+          <w:szCs w:val="18"/>
+        </w:rPr>
+        <w:t>Well</w:t>
+      </w:r>
+      <w:proofErr w:type="spellEnd"/>
+      <w:r>
+        <w:rPr>
+          <w:rFonts w:ascii="Times New Roman" w:hAnsi="Times New Roman" w:cs="Times New Roman"/>
+          <w:sz w:val="18"/>
+          <w:szCs w:val="18"/>
+        </w:rPr>
+        <w:t xml:space="preserve"> I would say that </w:t>
+      </w:r>
+      <w:proofErr w:type="spellStart"/>
+      <w:r>
+        <w:rPr>
+          <w:rFonts w:ascii="Times New Roman" w:hAnsi="Times New Roman" w:cs="Times New Roman"/>
+          <w:sz w:val="18"/>
+          <w:szCs w:val="18"/>
+        </w:rPr>
+        <w:t>threre</w:t>
+      </w:r>
+      <w:proofErr w:type="spellEnd"/>
+      <w:r>
+        <w:rPr>
+          <w:rFonts w:ascii="Times New Roman" w:hAnsi="Times New Roman" w:cs="Times New Roman"/>
+          <w:sz w:val="18"/>
+          <w:szCs w:val="18"/>
+        </w:rPr>
+        <w:t xml:space="preserve"> are applications and papers that discuss real time calcium imaging BCAS(UCLA folk) and that adding the diffusion we are </w:t>
+      </w:r>
       <w:proofErr w:type="gramStart"/>
       <w:r>
         <w:rPr>
@@ -11074,166 +11246,17 @@
           <w:sz w:val="18"/>
           <w:szCs w:val="18"/>
         </w:rPr>
-        <w:t>array.</w:t>
+        <w:t>really just</w:t>
       </w:r>
       <w:proofErr w:type="gramEnd"/>
-    </w:p>
-    <w:p>
-      <w:pPr>
-        <w:rPr>
-          <w:rFonts w:ascii="Times New Roman" w:hAnsi="Times New Roman" w:cs="Times New Roman"/>
-          <w:sz w:val="18"/>
-          <w:szCs w:val="18"/>
-        </w:rPr>
-      </w:pPr>
-    </w:p>
-    <w:p>
-      <w:pPr>
-        <w:rPr>
-          <w:rFonts w:ascii="Times New Roman" w:hAnsi="Times New Roman" w:cs="Times New Roman"/>
-          <w:sz w:val="18"/>
-          <w:szCs w:val="18"/>
-        </w:rPr>
-      </w:pPr>
-      <w:r>
-        <w:rPr>
-          <w:rFonts w:ascii="Times New Roman" w:hAnsi="Times New Roman" w:cs="Times New Roman"/>
-          <w:sz w:val="18"/>
-          <w:szCs w:val="18"/>
-        </w:rPr>
-        <w:lastRenderedPageBreak/>
-        <w:t>Remember a reference of why we are using 3 clocks for CPU look at (instructions_table.pdf )</w:t>
-      </w:r>
-    </w:p>
-    <w:p>
-      <w:pPr>
-        <w:rPr>
-          <w:rFonts w:ascii="Times New Roman" w:hAnsi="Times New Roman" w:cs="Times New Roman"/>
-          <w:sz w:val="18"/>
-          <w:szCs w:val="18"/>
-        </w:rPr>
-      </w:pPr>
-    </w:p>
-    <w:p>
-      <w:pPr>
-        <w:rPr>
-          <w:rFonts w:ascii="Times New Roman" w:hAnsi="Times New Roman" w:cs="Times New Roman"/>
-        </w:rPr>
-      </w:pPr>
-      <w:r>
-        <w:rPr>
-          <w:rFonts w:ascii="Times New Roman" w:hAnsi="Times New Roman" w:cs="Times New Roman"/>
-        </w:rPr>
-        <w:t>V.</w:t>
-      </w:r>
-      <w:r>
-        <w:rPr>
-          <w:rFonts w:ascii="Times New Roman" w:hAnsi="Times New Roman" w:cs="Times New Roman"/>
+      <w:r>
+        <w:rPr>
+          <w:rFonts w:ascii="Times New Roman" w:hAnsi="Times New Roman" w:cs="Times New Roman"/>
+          <w:sz w:val="18"/>
+          <w:szCs w:val="18"/>
         </w:rPr>
         <w:t xml:space="preserve"> </w:t>
       </w:r>
-      <w:r>
-        <w:rPr>
-          <w:rFonts w:ascii="Times New Roman" w:hAnsi="Times New Roman" w:cs="Times New Roman"/>
-        </w:rPr>
-        <w:t xml:space="preserve">Discussion </w:t>
-      </w:r>
-    </w:p>
-    <w:p>
-      <w:pPr>
-        <w:rPr>
-          <w:rFonts w:ascii="Times New Roman" w:hAnsi="Times New Roman" w:cs="Times New Roman"/>
-          <w:sz w:val="18"/>
-          <w:szCs w:val="18"/>
-        </w:rPr>
-      </w:pPr>
-    </w:p>
-    <w:p>
-      <w:pPr>
-        <w:rPr>
-          <w:rFonts w:ascii="Times New Roman" w:hAnsi="Times New Roman" w:cs="Times New Roman"/>
-          <w:sz w:val="18"/>
-          <w:szCs w:val="18"/>
-        </w:rPr>
-      </w:pPr>
-      <w:r>
-        <w:rPr>
-          <w:rFonts w:ascii="Times New Roman" w:hAnsi="Times New Roman" w:cs="Times New Roman"/>
-          <w:sz w:val="18"/>
-          <w:szCs w:val="18"/>
-        </w:rPr>
-        <w:t xml:space="preserve">??? WE are not sure how images are buffered in memory </w:t>
-      </w:r>
-      <w:proofErr w:type="gramStart"/>
-      <w:r>
-        <w:rPr>
-          <w:rFonts w:ascii="Times New Roman" w:hAnsi="Times New Roman" w:cs="Times New Roman"/>
-          <w:sz w:val="18"/>
-          <w:szCs w:val="18"/>
-        </w:rPr>
-        <w:t>and also</w:t>
-      </w:r>
-      <w:proofErr w:type="gramEnd"/>
-      <w:r>
-        <w:rPr>
-          <w:rFonts w:ascii="Times New Roman" w:hAnsi="Times New Roman" w:cs="Times New Roman"/>
-          <w:sz w:val="18"/>
-          <w:szCs w:val="18"/>
-        </w:rPr>
-        <w:t xml:space="preserve"> how the cores are partitioned in the CPU</w:t>
-      </w:r>
-    </w:p>
-    <w:p>
-      <w:pPr>
-        <w:rPr>
-          <w:rFonts w:ascii="Times New Roman" w:hAnsi="Times New Roman" w:cs="Times New Roman"/>
-          <w:sz w:val="18"/>
-          <w:szCs w:val="18"/>
-        </w:rPr>
-      </w:pPr>
-    </w:p>
-    <w:p>
-      <w:pPr>
-        <w:jc w:val="center"/>
-        <w:rPr>
-          <w:rFonts w:ascii="Times New Roman" w:hAnsi="Times New Roman" w:cs="Times New Roman"/>
-          <w:sz w:val="18"/>
-          <w:szCs w:val="18"/>
-        </w:rPr>
-      </w:pPr>
-      <w:r>
-        <w:rPr>
-          <w:rFonts w:ascii="Times New Roman" w:hAnsi="Times New Roman" w:cs="Times New Roman"/>
-          <w:sz w:val="18"/>
-          <w:szCs w:val="18"/>
-        </w:rPr>
-        <w:t xml:space="preserve">Talk about calcium imaging to be done </w:t>
-      </w:r>
-      <w:r>
-        <w:rPr>
-          <w:rFonts w:ascii="Times New Roman" w:hAnsi="Times New Roman" w:cs="Times New Roman"/>
-          <w:sz w:val="18"/>
-          <w:szCs w:val="18"/>
-        </w:rPr>
-        <w:t>Other types of processors</w:t>
-      </w:r>
-    </w:p>
-    <w:p>
-      <w:pPr>
-        <w:rPr>
-          <w:rFonts w:ascii="Times New Roman" w:hAnsi="Times New Roman" w:cs="Times New Roman"/>
-          <w:sz w:val="18"/>
-          <w:szCs w:val="18"/>
-        </w:rPr>
-      </w:pPr>
-      <w:r>
-        <w:rPr>
-          <w:rFonts w:ascii="Times New Roman" w:hAnsi="Times New Roman" w:cs="Times New Roman"/>
-          <w:sz w:val="18"/>
-          <w:szCs w:val="18"/>
-        </w:rPr>
-        <w:t xml:space="preserve">The reason we want to use a diffuser is for the </w:t>
-      </w:r>
       <w:proofErr w:type="spellStart"/>
       <w:r>
         <w:rPr>
@@ -11241,7 +11264,7 @@
           <w:sz w:val="18"/>
           <w:szCs w:val="18"/>
         </w:rPr>
-        <w:t>tradefoss</w:t>
+        <w:t>chaging</w:t>
       </w:r>
       <w:proofErr w:type="spellEnd"/>
       <w:r>
@@ -11250,7 +11273,7 @@
           <w:sz w:val="18"/>
           <w:szCs w:val="18"/>
         </w:rPr>
-        <w:t xml:space="preserve"> that we have discussed but also the reason that we are interested in a fast way to do </w:t>
+        <w:t xml:space="preserve"> the front end of how we collect light to better enhance the overall system. Said otherwise we have just added another pre-processor step </w:t>
       </w:r>
       <w:proofErr w:type="spellStart"/>
       <w:r>
@@ -11259,7 +11282,7 @@
           <w:sz w:val="18"/>
           <w:szCs w:val="18"/>
         </w:rPr>
-        <w:t>compitations</w:t>
+        <w:t>tlo</w:t>
       </w:r>
       <w:proofErr w:type="spellEnd"/>
       <w:r>
@@ -11268,33 +11291,7 @@
           <w:sz w:val="18"/>
           <w:szCs w:val="18"/>
         </w:rPr>
-        <w:t xml:space="preserve"> is that the processing of the steps for calcium imaging also requires a certain amount of time</w:t>
-      </w:r>
-    </w:p>
-    <w:p>
-      <w:pPr>
-        <w:rPr>
-          <w:rFonts w:ascii="Times New Roman" w:hAnsi="Times New Roman" w:cs="Times New Roman"/>
-          <w:sz w:val="18"/>
-          <w:szCs w:val="18"/>
-        </w:rPr>
-      </w:pPr>
-    </w:p>
-    <w:p>
-      <w:pPr>
-        <w:rPr>
-          <w:rFonts w:ascii="Times New Roman" w:hAnsi="Times New Roman" w:cs="Times New Roman"/>
-          <w:sz w:val="18"/>
-          <w:szCs w:val="18"/>
-        </w:rPr>
-      </w:pPr>
-      <w:r>
-        <w:rPr>
-          <w:rFonts w:ascii="Times New Roman" w:hAnsi="Times New Roman" w:cs="Times New Roman"/>
-          <w:sz w:val="18"/>
-          <w:szCs w:val="18"/>
-        </w:rPr>
-        <w:t xml:space="preserve">??? Why even try to </w:t>
+        <w:t xml:space="preserve"> the </w:t>
       </w:r>
       <w:proofErr w:type="spellStart"/>
       <w:r>
@@ -11303,7 +11300,7 @@
           <w:sz w:val="18"/>
           <w:szCs w:val="18"/>
         </w:rPr>
-        <w:t>comnibe</w:t>
+        <w:t>systemn</w:t>
       </w:r>
       <w:proofErr w:type="spellEnd"/>
       <w:r>
@@ -11312,24 +11309,7 @@
           <w:sz w:val="18"/>
           <w:szCs w:val="18"/>
         </w:rPr>
-        <w:t xml:space="preserve"> in real time the functional processing of diffusion with calcium imaging</w:t>
-      </w:r>
-    </w:p>
-    <w:p>
-      <w:pPr>
-        <w:rPr>
-          <w:rFonts w:ascii="Times New Roman" w:hAnsi="Times New Roman" w:cs="Times New Roman"/>
-          <w:sz w:val="18"/>
-          <w:szCs w:val="18"/>
-        </w:rPr>
-      </w:pPr>
-      <w:r>
-        <w:rPr>
-          <w:rFonts w:ascii="Times New Roman" w:hAnsi="Times New Roman" w:cs="Times New Roman"/>
-          <w:sz w:val="18"/>
-          <w:szCs w:val="18"/>
-        </w:rPr>
-        <w:t xml:space="preserve">Well I would say that </w:t>
+        <w:t xml:space="preserve"> that will allow us to improve the accuracy of detecting and extracting the neurons of </w:t>
       </w:r>
       <w:proofErr w:type="spellStart"/>
       <w:r>
@@ -11338,7 +11318,7 @@
           <w:sz w:val="18"/>
           <w:szCs w:val="18"/>
         </w:rPr>
-        <w:t>threre</w:t>
+        <w:t>intereste</w:t>
       </w:r>
       <w:proofErr w:type="spellEnd"/>
       <w:r>
@@ -11347,18 +11327,42 @@
           <w:sz w:val="18"/>
           <w:szCs w:val="18"/>
         </w:rPr>
-        <w:t xml:space="preserve"> are applications and papers that discuss real time calcium imaging BCAS(UCLA folk) and that adding the diffusion we are </w:t>
-      </w:r>
-      <w:proofErr w:type="gramStart"/>
-      <w:r>
-        <w:rPr>
-          <w:rFonts w:ascii="Times New Roman" w:hAnsi="Times New Roman" w:cs="Times New Roman"/>
-          <w:sz w:val="18"/>
-          <w:szCs w:val="18"/>
-        </w:rPr>
-        <w:t>really just</w:t>
-      </w:r>
-      <w:proofErr w:type="gramEnd"/>
+        <w:t>…</w:t>
+      </w:r>
+      <w:r>
+        <w:rPr>
+          <w:rFonts w:ascii="Times New Roman" w:hAnsi="Times New Roman" w:cs="Times New Roman"/>
+          <w:sz w:val="18"/>
+          <w:szCs w:val="18"/>
+        </w:rPr>
+        <w:t xml:space="preserve">There are models that can be used to calibrate Talk about models and variant and </w:t>
+      </w:r>
+      <w:proofErr w:type="spellStart"/>
+      <w:r>
+        <w:rPr>
+          <w:rFonts w:ascii="Times New Roman" w:hAnsi="Times New Roman" w:cs="Times New Roman"/>
+          <w:sz w:val="18"/>
+          <w:szCs w:val="18"/>
+        </w:rPr>
+        <w:t>invariant</w:t>
+      </w:r>
+      <w:r>
+        <w:rPr>
+          <w:rFonts w:ascii="Times New Roman" w:hAnsi="Times New Roman" w:cs="Times New Roman"/>
+          <w:sz w:val="18"/>
+          <w:szCs w:val="18"/>
+        </w:rPr>
+        <w:t>While</w:t>
+      </w:r>
+      <w:proofErr w:type="spellEnd"/>
+      <w:r>
+        <w:rPr>
+          <w:rFonts w:ascii="Times New Roman" w:hAnsi="Times New Roman" w:cs="Times New Roman"/>
+          <w:sz w:val="18"/>
+          <w:szCs w:val="18"/>
+        </w:rPr>
+        <w:t xml:space="preserve"> in this paper we focus on the front-end processing of reconstructing the image,</w:t>
+      </w:r>
       <w:r>
         <w:rPr>
           <w:rFonts w:ascii="Times New Roman" w:hAnsi="Times New Roman" w:cs="Times New Roman"/>
@@ -11367,6 +11371,22 @@
         </w:rPr>
         <w:t xml:space="preserve"> </w:t>
       </w:r>
+      <w:r>
+        <w:rPr>
+          <w:rFonts w:ascii="Times New Roman" w:hAnsi="Times New Roman" w:cs="Times New Roman"/>
+          <w:sz w:val="18"/>
+          <w:szCs w:val="18"/>
+        </w:rPr>
+        <w:t>Talk about ADMM</w:t>
+      </w:r>
+      <w:r>
+        <w:rPr>
+          <w:rFonts w:ascii="Times New Roman" w:hAnsi="Times New Roman" w:cs="Times New Roman"/>
+          <w:sz w:val="18"/>
+          <w:szCs w:val="18"/>
+        </w:rPr>
+        <w:t xml:space="preserve">A little about </w:t>
+      </w:r>
       <w:proofErr w:type="spellStart"/>
       <w:r>
         <w:rPr>
@@ -11374,7 +11394,15 @@
           <w:sz w:val="18"/>
           <w:szCs w:val="18"/>
         </w:rPr>
-        <w:t>chaging</w:t>
+        <w:t>optogenetics</w:t>
+      </w:r>
+      <w:r>
+        <w:rPr>
+          <w:rFonts w:ascii="Times New Roman" w:hAnsi="Times New Roman" w:cs="Times New Roman"/>
+          <w:sz w:val="18"/>
+          <w:szCs w:val="18"/>
+        </w:rPr>
+        <w:t>Double</w:t>
       </w:r>
       <w:proofErr w:type="spellEnd"/>
       <w:r>
@@ -11383,7 +11411,15 @@
           <w:sz w:val="18"/>
           <w:szCs w:val="18"/>
         </w:rPr>
-        <w:t xml:space="preserve"> the front end of how we collect light to better enhance the overall system. Said otherwise we have just added another pre-processor step </w:t>
+        <w:t xml:space="preserve"> vs single vs fixed…..</w:t>
+      </w:r>
+      <w:r>
+        <w:rPr>
+          <w:rFonts w:ascii="Times New Roman" w:hAnsi="Times New Roman" w:cs="Times New Roman"/>
+          <w:sz w:val="18"/>
+          <w:szCs w:val="18"/>
+        </w:rPr>
+        <w:t xml:space="preserve">Mixing and matching GPU,CPU and </w:t>
       </w:r>
       <w:proofErr w:type="spellStart"/>
       <w:r>
@@ -11392,7 +11428,15 @@
           <w:sz w:val="18"/>
           <w:szCs w:val="18"/>
         </w:rPr>
-        <w:t>tlo</w:t>
+        <w:t>FPGA</w:t>
+      </w:r>
+      <w:r>
+        <w:rPr>
+          <w:rFonts w:ascii="Times New Roman" w:hAnsi="Times New Roman" w:cs="Times New Roman"/>
+          <w:sz w:val="18"/>
+          <w:szCs w:val="18"/>
+        </w:rPr>
+        <w:t>Memory</w:t>
       </w:r>
       <w:proofErr w:type="spellEnd"/>
       <w:r>
@@ -11401,7 +11445,7 @@
           <w:sz w:val="18"/>
           <w:szCs w:val="18"/>
         </w:rPr>
-        <w:t xml:space="preserve"> the </w:t>
+        <w:t xml:space="preserve"> </w:t>
       </w:r>
       <w:proofErr w:type="spellStart"/>
       <w:r>
@@ -11410,7 +11454,7 @@
           <w:sz w:val="18"/>
           <w:szCs w:val="18"/>
         </w:rPr>
-        <w:t>systemn</w:t>
+        <w:t>limitationsProgramming</w:t>
       </w:r>
       <w:proofErr w:type="spellEnd"/>
       <w:r>
@@ -11419,7 +11463,7 @@
           <w:sz w:val="18"/>
           <w:szCs w:val="18"/>
         </w:rPr>
-        <w:t xml:space="preserve"> that will allow us to improve the accuracy of detecting and extracting the neurons of </w:t>
+        <w:t xml:space="preserve"> limitations that relate to DirectX or </w:t>
       </w:r>
       <w:proofErr w:type="spellStart"/>
       <w:r>
@@ -11428,7 +11472,15 @@
           <w:sz w:val="18"/>
           <w:szCs w:val="18"/>
         </w:rPr>
-        <w:t>intereste</w:t>
+        <w:t>OpenGL</w:t>
+      </w:r>
+      <w:r>
+        <w:rPr>
+          <w:rFonts w:ascii="Times New Roman" w:hAnsi="Times New Roman" w:cs="Times New Roman"/>
+          <w:sz w:val="18"/>
+          <w:szCs w:val="18"/>
+        </w:rPr>
+        <w:t>Use</w:t>
       </w:r>
       <w:proofErr w:type="spellEnd"/>
       <w:r>
@@ -11437,240 +11489,7 @@
           <w:sz w:val="18"/>
           <w:szCs w:val="18"/>
         </w:rPr>
-        <w:t>…</w:t>
-      </w:r>
-    </w:p>
-    <w:p>
-      <w:pPr>
-        <w:rPr>
-          <w:rFonts w:ascii="Times New Roman" w:hAnsi="Times New Roman" w:cs="Times New Roman"/>
-          <w:sz w:val="18"/>
-          <w:szCs w:val="18"/>
-        </w:rPr>
-      </w:pPr>
-      <w:r>
-        <w:rPr>
-          <w:rFonts w:ascii="Times New Roman" w:hAnsi="Times New Roman" w:cs="Times New Roman"/>
-          <w:sz w:val="18"/>
-          <w:szCs w:val="18"/>
-        </w:rPr>
-        <w:t xml:space="preserve">There are models that can be used to calibrate </w:t>
-      </w:r>
-    </w:p>
-    <w:p>
-      <w:pPr>
-        <w:rPr>
-          <w:rFonts w:ascii="Times New Roman" w:hAnsi="Times New Roman" w:cs="Times New Roman"/>
-          <w:sz w:val="18"/>
-          <w:szCs w:val="18"/>
-        </w:rPr>
-      </w:pPr>
-      <w:r>
-        <w:rPr>
-          <w:rFonts w:ascii="Times New Roman" w:hAnsi="Times New Roman" w:cs="Times New Roman"/>
-          <w:sz w:val="18"/>
-          <w:szCs w:val="18"/>
-        </w:rPr>
-        <w:t>Talk about models and variant and invariant</w:t>
-      </w:r>
-    </w:p>
-    <w:p>
-      <w:pPr>
-        <w:rPr>
-          <w:rFonts w:ascii="Times New Roman" w:hAnsi="Times New Roman" w:cs="Times New Roman"/>
-          <w:sz w:val="18"/>
-          <w:szCs w:val="18"/>
-        </w:rPr>
-      </w:pPr>
-    </w:p>
-    <w:p>
-      <w:pPr>
-        <w:rPr>
-          <w:rFonts w:ascii="Times New Roman" w:hAnsi="Times New Roman" w:cs="Times New Roman"/>
-          <w:sz w:val="18"/>
-          <w:szCs w:val="18"/>
-        </w:rPr>
-      </w:pPr>
-      <w:r>
-        <w:rPr>
-          <w:rFonts w:ascii="Times New Roman" w:hAnsi="Times New Roman" w:cs="Times New Roman"/>
-          <w:sz w:val="18"/>
-          <w:szCs w:val="18"/>
-        </w:rPr>
-        <w:t>While in this paper we focus on the front-end processing of reconstructing the image,</w:t>
-      </w:r>
-      <w:r>
-        <w:rPr>
-          <w:rFonts w:ascii="Times New Roman" w:hAnsi="Times New Roman" w:cs="Times New Roman"/>
-          <w:sz w:val="18"/>
-          <w:szCs w:val="18"/>
-        </w:rPr>
-        <w:t xml:space="preserve"> </w:t>
-      </w:r>
-    </w:p>
-    <w:p>
-      <w:pPr>
-        <w:rPr>
-          <w:rFonts w:ascii="Times New Roman" w:hAnsi="Times New Roman" w:cs="Times New Roman"/>
-          <w:sz w:val="18"/>
-          <w:szCs w:val="18"/>
-        </w:rPr>
-      </w:pPr>
-    </w:p>
-    <w:p>
-      <w:pPr>
-        <w:rPr>
-          <w:rFonts w:ascii="Times New Roman" w:hAnsi="Times New Roman" w:cs="Times New Roman"/>
-          <w:sz w:val="18"/>
-          <w:szCs w:val="18"/>
-        </w:rPr>
-      </w:pPr>
-      <w:r>
-        <w:rPr>
-          <w:rFonts w:ascii="Times New Roman" w:hAnsi="Times New Roman" w:cs="Times New Roman"/>
-          <w:sz w:val="18"/>
-          <w:szCs w:val="18"/>
-        </w:rPr>
-        <w:t>Talk about ADMM</w:t>
-      </w:r>
-    </w:p>
-    <w:p>
-      <w:pPr>
-        <w:rPr>
-          <w:rFonts w:ascii="Times New Roman" w:hAnsi="Times New Roman" w:cs="Times New Roman"/>
-          <w:sz w:val="18"/>
-          <w:szCs w:val="18"/>
-        </w:rPr>
-      </w:pPr>
-    </w:p>
-    <w:p>
-      <w:pPr>
-        <w:rPr>
-          <w:rFonts w:ascii="Times New Roman" w:hAnsi="Times New Roman" w:cs="Times New Roman"/>
-          <w:sz w:val="18"/>
-          <w:szCs w:val="18"/>
-        </w:rPr>
-      </w:pPr>
-      <w:r>
-        <w:rPr>
-          <w:rFonts w:ascii="Times New Roman" w:hAnsi="Times New Roman" w:cs="Times New Roman"/>
-          <w:sz w:val="18"/>
-          <w:szCs w:val="18"/>
-        </w:rPr>
-        <w:t>A little about optogenetics</w:t>
-      </w:r>
-    </w:p>
-    <w:p>
-      <w:pPr>
-        <w:rPr>
-          <w:rFonts w:ascii="Times New Roman" w:hAnsi="Times New Roman" w:cs="Times New Roman"/>
-          <w:sz w:val="18"/>
-          <w:szCs w:val="18"/>
-        </w:rPr>
-      </w:pPr>
-      <w:r>
-        <w:rPr>
-          <w:rFonts w:ascii="Times New Roman" w:hAnsi="Times New Roman" w:cs="Times New Roman"/>
-          <w:sz w:val="18"/>
-          <w:szCs w:val="18"/>
-        </w:rPr>
-        <w:t>Double vs single vs fixed</w:t>
-      </w:r>
-      <w:proofErr w:type="gramStart"/>
-      <w:r>
-        <w:rPr>
-          <w:rFonts w:ascii="Times New Roman" w:hAnsi="Times New Roman" w:cs="Times New Roman"/>
-          <w:sz w:val="18"/>
-          <w:szCs w:val="18"/>
-        </w:rPr>
-        <w:t>…..</w:t>
-      </w:r>
-      <w:proofErr w:type="gramEnd"/>
-    </w:p>
-    <w:p>
-      <w:pPr>
-        <w:rPr>
-          <w:rFonts w:ascii="Times New Roman" w:hAnsi="Times New Roman" w:cs="Times New Roman"/>
-          <w:sz w:val="18"/>
-          <w:szCs w:val="18"/>
-        </w:rPr>
-      </w:pPr>
-    </w:p>
-    <w:p>
-      <w:pPr>
-        <w:rPr>
-          <w:rFonts w:ascii="Times New Roman" w:hAnsi="Times New Roman" w:cs="Times New Roman"/>
-          <w:sz w:val="18"/>
-          <w:szCs w:val="18"/>
-        </w:rPr>
-      </w:pPr>
-      <w:r>
-        <w:rPr>
-          <w:rFonts w:ascii="Times New Roman" w:hAnsi="Times New Roman" w:cs="Times New Roman"/>
-          <w:sz w:val="18"/>
-          <w:szCs w:val="18"/>
-        </w:rPr>
-        <w:t>Mixing and matching GPU,CPU and FPGA</w:t>
-      </w:r>
-    </w:p>
-    <w:p>
-      <w:pPr>
-        <w:rPr>
-          <w:rFonts w:ascii="Times New Roman" w:hAnsi="Times New Roman" w:cs="Times New Roman"/>
-          <w:sz w:val="18"/>
-          <w:szCs w:val="18"/>
-        </w:rPr>
-      </w:pPr>
-    </w:p>
-    <w:p>
-      <w:pPr>
-        <w:rPr>
-          <w:rFonts w:ascii="Times New Roman" w:hAnsi="Times New Roman" w:cs="Times New Roman"/>
-          <w:sz w:val="18"/>
-          <w:szCs w:val="18"/>
-        </w:rPr>
-      </w:pPr>
-      <w:r>
-        <w:rPr>
-          <w:rFonts w:ascii="Times New Roman" w:hAnsi="Times New Roman" w:cs="Times New Roman"/>
-          <w:sz w:val="18"/>
-          <w:szCs w:val="18"/>
-        </w:rPr>
-        <w:t>Memory limitations</w:t>
-      </w:r>
-    </w:p>
-    <w:p>
-      <w:pPr>
-        <w:rPr>
-          <w:rFonts w:ascii="Times New Roman" w:hAnsi="Times New Roman" w:cs="Times New Roman"/>
-          <w:sz w:val="18"/>
-          <w:szCs w:val="18"/>
-        </w:rPr>
-      </w:pPr>
-      <w:r>
-        <w:rPr>
-          <w:rFonts w:ascii="Times New Roman" w:hAnsi="Times New Roman" w:cs="Times New Roman"/>
-          <w:sz w:val="18"/>
-          <w:szCs w:val="18"/>
-        </w:rPr>
-        <w:t>Programming limitations that relate to DirectX or OpenGL</w:t>
-      </w:r>
-    </w:p>
-    <w:p>
-      <w:pPr>
-        <w:rPr>
-          <w:rFonts w:ascii="Times New Roman" w:hAnsi="Times New Roman" w:cs="Times New Roman"/>
-          <w:sz w:val="18"/>
-          <w:szCs w:val="18"/>
-        </w:rPr>
-      </w:pPr>
-      <w:r>
-        <w:rPr>
-          <w:rFonts w:ascii="Times New Roman" w:hAnsi="Times New Roman" w:cs="Times New Roman"/>
-          <w:sz w:val="18"/>
-          <w:szCs w:val="18"/>
-        </w:rPr>
-        <w:t xml:space="preserve">Use /fpga  </w:t>
+        <w:t xml:space="preserve"> /fpga  </w:t>
       </w:r>
       <w:proofErr w:type="spellStart"/>
       <w:r>
@@ -11699,15 +11518,6 @@
           <w:szCs w:val="18"/>
         </w:rPr>
       </w:pPr>
-    </w:p>
-    <w:p>
-      <w:pPr>
-        <w:rPr>
-          <w:rFonts w:ascii="Times New Roman" w:hAnsi="Times New Roman" w:cs="Times New Roman"/>
-          <w:sz w:val="18"/>
-          <w:szCs w:val="18"/>
-        </w:rPr>
-      </w:pPr>
       <w:proofErr w:type="spellStart"/>
       <w:r>
         <w:rPr>
@@ -11733,24 +11543,25 @@
           <w:sz w:val="18"/>
           <w:szCs w:val="18"/>
         </w:rPr>
-        <w:t>Future work could also include wireless</w:t>
-      </w:r>
-    </w:p>
-    <w:p>
-      <w:pPr>
-        <w:rPr>
-          <w:rFonts w:ascii="Times New Roman" w:hAnsi="Times New Roman" w:cs="Times New Roman"/>
-          <w:sz w:val="18"/>
-          <w:szCs w:val="18"/>
-        </w:rPr>
-      </w:pPr>
-      <w:r>
-        <w:rPr>
-          <w:rFonts w:ascii="Times New Roman" w:hAnsi="Times New Roman" w:cs="Times New Roman"/>
-          <w:sz w:val="18"/>
-          <w:szCs w:val="18"/>
-        </w:rPr>
-        <w:t>Future work could also include with optogenetics control of a system with a closed loop.</w:t>
+        <w:t xml:space="preserve">Future work could also include </w:t>
+      </w:r>
+      <w:proofErr w:type="spellStart"/>
+      <w:r>
+        <w:rPr>
+          <w:rFonts w:ascii="Times New Roman" w:hAnsi="Times New Roman" w:cs="Times New Roman"/>
+          <w:sz w:val="18"/>
+          <w:szCs w:val="18"/>
+        </w:rPr>
+        <w:t>wirelessFuture</w:t>
+      </w:r>
+      <w:proofErr w:type="spellEnd"/>
+      <w:r>
+        <w:rPr>
+          <w:rFonts w:ascii="Times New Roman" w:hAnsi="Times New Roman" w:cs="Times New Roman"/>
+          <w:sz w:val="18"/>
+          <w:szCs w:val="18"/>
+        </w:rPr>
+        <w:t xml:space="preserve"> work could also include with optogenetics control of a system with a closed loop.</w:t>
       </w:r>
     </w:p>
     <w:p>
@@ -12427,7 +12238,6 @@
           <w:sz w:val="16"/>
           <w:szCs w:val="16"/>
         </w:rPr>
-        <w:lastRenderedPageBreak/>
         <w:t xml:space="preserve">[17] V. </w:t>
       </w:r>
       <w:proofErr w:type="spellStart"/>

</xml_diff>

<commit_message>
Updated section 4 results
</commit_message>
<xml_diff>
--- a/deconvolution_of_diffused_image_in_real_time_with_custom_hardware_bme690_sp_2022.docx
+++ b/deconvolution_of_diffused_image_in_real_time_with_custom_hardware_bme690_sp_2022.docx
@@ -5171,7 +5171,7 @@
           </mc:Choice>
           <mc:Fallback>
             <w:pict>
-              <v:line w14:anchorId="0FF46263" id="Straight Connector 20" o:spid="_x0000_s1026" style="position:absolute;flip:y;z-index:251671552;visibility:visible;mso-wrap-style:square;mso-width-percent:0;mso-height-percent:0;mso-wrap-distance-left:9pt;mso-wrap-distance-top:0;mso-wrap-distance-right:9pt;mso-wrap-distance-bottom:0;mso-position-horizontal:absolute;mso-position-horizontal-relative:text;mso-position-vertical:absolute;mso-position-vertical-relative:text;mso-width-percent:0;mso-height-percent:0;mso-width-relative:margin;mso-height-relative:margin" from="18.75pt,.4pt" to="121.5pt,.4pt" o:gfxdata="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" strokecolor="black [3213]" strokeweight="1pt">
+              <v:line w14:anchorId="31888E09" id="Straight Connector 20" o:spid="_x0000_s1026" style="position:absolute;flip:y;z-index:251671552;visibility:visible;mso-wrap-style:square;mso-width-percent:0;mso-height-percent:0;mso-wrap-distance-left:9pt;mso-wrap-distance-top:0;mso-wrap-distance-right:9pt;mso-wrap-distance-bottom:0;mso-position-horizontal:absolute;mso-position-horizontal-relative:text;mso-position-vertical:absolute;mso-position-vertical-relative:text;mso-width-percent:0;mso-height-percent:0;mso-width-relative:margin;mso-height-relative:margin" from="18.75pt,.4pt" to="121.5pt,.4pt" o:gfxdata="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" strokecolor="black [3213]" strokeweight="1pt">
                 <v:stroke joinstyle="miter"/>
               </v:line>
             </w:pict>
@@ -5421,7 +5421,7 @@
           </mc:Choice>
           <mc:Fallback>
             <w:pict>
-              <v:line w14:anchorId="1E5D4C74" id="Straight Connector 22" o:spid="_x0000_s1026" style="position:absolute;flip:y;z-index:251673600;visibility:visible;mso-wrap-style:square;mso-width-percent:0;mso-height-percent:0;mso-wrap-distance-left:9pt;mso-wrap-distance-top:0;mso-wrap-distance-right:9pt;mso-wrap-distance-bottom:0;mso-position-horizontal:absolute;mso-position-horizontal-relative:text;mso-position-vertical:absolute;mso-position-vertical-relative:text;mso-width-percent:0;mso-height-percent:0;mso-width-relative:margin;mso-height-relative:margin" from="21pt,.7pt" to="123.75pt,.7pt" o:gfxdata="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" strokecolor="black [3213]" strokeweight="1pt">
+              <v:line w14:anchorId="54B7165B" id="Straight Connector 22" o:spid="_x0000_s1026" style="position:absolute;flip:y;z-index:251673600;visibility:visible;mso-wrap-style:square;mso-width-percent:0;mso-height-percent:0;mso-wrap-distance-left:9pt;mso-wrap-distance-top:0;mso-wrap-distance-right:9pt;mso-wrap-distance-bottom:0;mso-position-horizontal:absolute;mso-position-horizontal-relative:text;mso-position-vertical:absolute;mso-position-vertical-relative:text;mso-width-percent:0;mso-height-percent:0;mso-width-relative:margin;mso-height-relative:margin" from="21pt,.7pt" to="123.75pt,.7pt" o:gfxdata="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" strokecolor="black [3213]" strokeweight="1pt">
                 <v:stroke joinstyle="miter"/>
               </v:line>
             </w:pict>
@@ -5822,7 +5822,7 @@
           </mc:Choice>
           <mc:Fallback>
             <w:pict>
-              <v:line w14:anchorId="672FFFE6" id="Straight Connector 23" o:spid="_x0000_s1026" style="position:absolute;flip:y;z-index:251675648;visibility:visible;mso-wrap-style:square;mso-width-percent:0;mso-height-percent:0;mso-wrap-distance-left:9pt;mso-wrap-distance-top:0;mso-wrap-distance-right:9pt;mso-wrap-distance-bottom:0;mso-position-horizontal:absolute;mso-position-horizontal-relative:text;mso-position-vertical:absolute;mso-position-vertical-relative:text;mso-width-percent:0;mso-height-percent:0;mso-width-relative:margin;mso-height-relative:margin" from="18.75pt,.4pt" to="121.5pt,.4pt" o:gfxdata="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" strokecolor="black [3213]" strokeweight="1pt">
+              <v:line w14:anchorId="0232636B" id="Straight Connector 23" o:spid="_x0000_s1026" style="position:absolute;flip:y;z-index:251675648;visibility:visible;mso-wrap-style:square;mso-width-percent:0;mso-height-percent:0;mso-wrap-distance-left:9pt;mso-wrap-distance-top:0;mso-wrap-distance-right:9pt;mso-wrap-distance-bottom:0;mso-position-horizontal:absolute;mso-position-horizontal-relative:text;mso-position-vertical:absolute;mso-position-vertical-relative:text;mso-width-percent:0;mso-height-percent:0;mso-width-relative:margin;mso-height-relative:margin" from="18.75pt,.4pt" to="121.5pt,.4pt" o:gfxdata="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" strokecolor="black [3213]" strokeweight="1pt">
                 <v:stroke joinstyle="miter"/>
               </v:line>
             </w:pict>
@@ -6132,7 +6132,7 @@
           </mc:Choice>
           <mc:Fallback>
             <w:pict>
-              <v:line w14:anchorId="0FB889F8" id="Straight Connector 24" o:spid="_x0000_s1026" style="position:absolute;flip:y;z-index:251677696;visibility:visible;mso-wrap-style:square;mso-width-percent:0;mso-height-percent:0;mso-wrap-distance-left:9pt;mso-wrap-distance-top:0;mso-wrap-distance-right:9pt;mso-wrap-distance-bottom:0;mso-position-horizontal:absolute;mso-position-horizontal-relative:text;mso-position-vertical:absolute;mso-position-vertical-relative:text;mso-width-percent:0;mso-height-percent:0;mso-width-relative:margin;mso-height-relative:margin" from="18.75pt,.4pt" to="121.5pt,.4pt" o:gfxdata="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" strokecolor="black [3213]" strokeweight="1pt">
+              <v:line w14:anchorId="4A8F6B4D" id="Straight Connector 24" o:spid="_x0000_s1026" style="position:absolute;flip:y;z-index:251677696;visibility:visible;mso-wrap-style:square;mso-width-percent:0;mso-height-percent:0;mso-wrap-distance-left:9pt;mso-wrap-distance-top:0;mso-wrap-distance-right:9pt;mso-wrap-distance-bottom:0;mso-position-horizontal:absolute;mso-position-horizontal-relative:text;mso-position-vertical:absolute;mso-position-vertical-relative:text;mso-width-percent:0;mso-height-percent:0;mso-width-relative:margin;mso-height-relative:margin" from="18.75pt,.4pt" to="121.5pt,.4pt" o:gfxdata="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" strokecolor="black [3213]" strokeweight="1pt">
                 <v:stroke joinstyle="miter"/>
               </v:line>
             </w:pict>
@@ -8352,6 +8352,31 @@
           <w:szCs w:val="18"/>
         </w:rPr>
         <w:t>Here are the FFT calculations that we referenced in our table(X) above. Note that we are not including any of the data transfer times for CPU calculation. Our reasoning for this is that the GPU requires this as an extra step for processing and that data transfer times for the CPU and FPGA can be “baked into” the calculations that we made for the down sampling. In other words we just say that we are preforming the fetches of data from memory and that that counts as our data transfer.</w:t>
+      </w:r>
+    </w:p>
+    <w:p>
+      <w:pPr>
+        <w:rPr>
+          <w:rFonts w:ascii="Times New Roman" w:hAnsi="Times New Roman" w:cs="Times New Roman"/>
+          <w:sz w:val="18"/>
+          <w:szCs w:val="18"/>
+        </w:rPr>
+      </w:pPr>
+      <w:r>
+        <w:rPr>
+          <w:rFonts w:ascii="Times New Roman" w:hAnsi="Times New Roman" w:cs="Times New Roman"/>
+          <w:sz w:val="18"/>
+          <w:szCs w:val="18"/>
+        </w:rPr>
+        <w:t>Now, for the CPU and GPU FFT we compute, with Mtr=Ktr=Ctr, n=512, m = 1024</w:t>
+      </w:r>
+      <w:r>
+        <w:rPr>
+          <w:rFonts w:ascii="Times New Roman" w:hAnsi="Times New Roman" w:cs="Times New Roman"/>
+          <w:sz w:val="18"/>
+          <w:szCs w:val="18"/>
+        </w:rPr>
+        <w:t>, extracting from table 1.</w:t>
       </w:r>
     </w:p>
     <w:p>
@@ -8431,20 +8456,12 @@
           </mc:Choice>
           <mc:Fallback>
             <w:pict>
-              <v:line w14:anchorId="3CF35DDF" id="Straight Connector 26" o:spid="_x0000_s1026" style="position:absolute;z-index:251681792;visibility:visible;mso-wrap-style:square;mso-width-percent:0;mso-height-percent:0;mso-wrap-distance-left:9pt;mso-wrap-distance-top:0;mso-wrap-distance-right:9pt;mso-wrap-distance-bottom:0;mso-position-horizontal:right;mso-position-horizontal-relative:text;mso-position-vertical:absolute;mso-position-vertical-relative:text;mso-width-percent:0;mso-height-percent:0;mso-width-relative:margin;mso-height-relative:margin" from="164.8pt,19pt" to="380.8pt,19pt" o:gfxdata="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" strokecolor="black [3213]" strokeweight="1pt">
+              <v:line w14:anchorId="0D25CC90" id="Straight Connector 26" o:spid="_x0000_s1026" style="position:absolute;z-index:251681792;visibility:visible;mso-wrap-style:square;mso-width-percent:0;mso-height-percent:0;mso-wrap-distance-left:9pt;mso-wrap-distance-top:0;mso-wrap-distance-right:9pt;mso-wrap-distance-bottom:0;mso-position-horizontal:right;mso-position-horizontal-relative:text;mso-position-vertical:absolute;mso-position-vertical-relative:text;mso-width-percent:0;mso-height-percent:0;mso-width-relative:margin;mso-height-relative:margin" from="164.8pt,19pt" to="380.8pt,19pt" o:gfxdata="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" strokecolor="black [3213]" strokeweight="1pt">
                 <v:stroke joinstyle="miter"/>
               </v:line>
             </w:pict>
           </mc:Fallback>
         </mc:AlternateContent>
-      </w:r>
-      <w:r>
-        <w:rPr>
-          <w:rFonts w:ascii="Times New Roman" w:hAnsi="Times New Roman" w:cs="Times New Roman"/>
-          <w:sz w:val="18"/>
-          <w:szCs w:val="18"/>
-        </w:rPr>
-        <w:t>Now, for the CPU and GPU FFT we compute as</w:t>
       </w:r>
     </w:p>
     <w:p>
@@ -8534,7 +8551,7 @@
           </mc:Choice>
           <mc:Fallback>
             <w:pict>
-              <v:line w14:anchorId="0D56C0CA" id="Straight Connector 25" o:spid="_x0000_s1026" style="position:absolute;z-index:251679744;visibility:visible;mso-wrap-style:square;mso-width-percent:0;mso-height-percent:0;mso-wrap-distance-left:9pt;mso-wrap-distance-top:0;mso-wrap-distance-right:9pt;mso-wrap-distance-bottom:0;mso-position-horizontal:right;mso-position-horizontal-relative:text;mso-position-vertical:absolute;mso-position-vertical-relative:text;mso-width-percent:0;mso-height-percent:0;mso-width-relative:margin;mso-height-relative:margin" from="164.8pt,11.8pt" to="380.8pt,11.8pt" o:gfxdata="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" strokecolor="black [3213]" strokeweight="1pt">
+              <v:line w14:anchorId="6A10CBC6" id="Straight Connector 25" o:spid="_x0000_s1026" style="position:absolute;z-index:251679744;visibility:visible;mso-wrap-style:square;mso-width-percent:0;mso-height-percent:0;mso-wrap-distance-left:9pt;mso-wrap-distance-top:0;mso-wrap-distance-right:9pt;mso-wrap-distance-bottom:0;mso-position-horizontal:right;mso-position-horizontal-relative:text;mso-position-vertical:absolute;mso-position-vertical-relative:text;mso-width-percent:0;mso-height-percent:0;mso-width-relative:margin;mso-height-relative:margin" from="164.8pt,11.8pt" to="380.8pt,11.8pt" o:gfxdata="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" strokecolor="black [3213]" strokeweight="1pt">
                 <v:stroke joinstyle="miter"/>
               </v:line>
             </w:pict>
@@ -8586,6 +8603,15 @@
       <w:r>
         <w:rPr>
           <w:rFonts w:ascii="Times New Roman" w:hAnsi="Times New Roman" w:cs="Times New Roman"/>
+          <w:color w:val="000000"/>
+          <w:sz w:val="17"/>
+          <w:szCs w:val="17"/>
+        </w:rPr>
+        <w:t xml:space="preserve">  </w:t>
+      </w:r>
+      <w:r>
+        <w:rPr>
+          <w:rFonts w:ascii="Times New Roman" w:hAnsi="Times New Roman" w:cs="Times New Roman"/>
           <w:color w:val="3C763D"/>
           <w:sz w:val="17"/>
           <w:szCs w:val="17"/>
@@ -8621,7 +8647,7 @@
           <w:sz w:val="17"/>
           <w:szCs w:val="17"/>
         </w:rPr>
-        <w:t xml:space="preserve">KgMa  = 5.95e-10;    </w:t>
+        <w:t xml:space="preserve">KgMa  = 5.95e-10;  </w:t>
       </w:r>
       <w:r>
         <w:rPr>
@@ -8679,7 +8705,16 @@
           <w:sz w:val="17"/>
           <w:szCs w:val="17"/>
         </w:rPr>
-        <w:t xml:space="preserve">Kc2g  = 6.16e-9;     </w:t>
+        <w:t xml:space="preserve">Kc2g  = 6.16e-9;    </w:t>
+      </w:r>
+      <w:r>
+        <w:rPr>
+          <w:rFonts w:ascii="Times New Roman" w:hAnsi="Times New Roman" w:cs="Times New Roman"/>
+          <w:color w:val="000000"/>
+          <w:sz w:val="17"/>
+          <w:szCs w:val="17"/>
+        </w:rPr>
+        <w:t xml:space="preserve"> </w:t>
       </w:r>
       <w:r>
         <w:rPr>
@@ -8799,7 +8834,7 @@
           <w:sz w:val="17"/>
           <w:szCs w:val="17"/>
         </w:rPr>
-        <w:t xml:space="preserve">KdDP  = 7.28e-12;    </w:t>
+        <w:t xml:space="preserve">KdDP  = 7.28e-12;   </w:t>
       </w:r>
       <w:r>
         <w:rPr>
@@ -8839,7 +8874,7 @@
           <w:sz w:val="17"/>
           <w:szCs w:val="17"/>
         </w:rPr>
-        <w:t xml:space="preserve">KcFFT = 2.61e-9;     </w:t>
+        <w:t xml:space="preserve">KcFFT = 2.61e-9;    </w:t>
       </w:r>
       <w:r>
         <w:rPr>
@@ -8879,7 +8914,7 @@
           <w:sz w:val="17"/>
           <w:szCs w:val="17"/>
         </w:rPr>
-        <w:t xml:space="preserve">KgFFT = 1.65e-10;    </w:t>
+        <w:t xml:space="preserve">KgFFT = 1.65e-10;  </w:t>
       </w:r>
       <w:r>
         <w:rPr>
@@ -8920,7 +8955,7 @@
           <w:sz w:val="17"/>
           <w:szCs w:val="17"/>
         </w:rPr>
-        <w:t xml:space="preserve">KgMF  = 3.01e-9;     </w:t>
+        <w:t xml:space="preserve">KgMF  = 3.01e-9;    </w:t>
       </w:r>
       <w:r>
         <w:rPr>
@@ -9014,7 +9049,7 @@
           </mc:Choice>
           <mc:Fallback>
             <w:pict>
-              <v:line w14:anchorId="56036305" id="Straight Connector 27" o:spid="_x0000_s1026" style="position:absolute;z-index:251683840;visibility:visible;mso-wrap-style:square;mso-width-percent:0;mso-height-percent:0;mso-wrap-distance-left:9pt;mso-wrap-distance-top:0;mso-wrap-distance-right:9pt;mso-wrap-distance-bottom:0;mso-position-horizontal:right;mso-position-horizontal-relative:text;mso-position-vertical:absolute;mso-position-vertical-relative:text;mso-width-percent:0;mso-height-percent:0;mso-width-relative:margin;mso-height-relative:margin" from="164.8pt,4.6pt" to="380.8pt,4.6pt" o:gfxdata="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" strokecolor="black [3213]" strokeweight="1pt">
+              <v:line w14:anchorId="024808E7" id="Straight Connector 27" o:spid="_x0000_s1026" style="position:absolute;z-index:251683840;visibility:visible;mso-wrap-style:square;mso-width-percent:0;mso-height-percent:0;mso-wrap-distance-left:9pt;mso-wrap-distance-top:0;mso-wrap-distance-right:9pt;mso-wrap-distance-bottom:0;mso-position-horizontal:right;mso-position-horizontal-relative:text;mso-position-vertical:absolute;mso-position-vertical-relative:text;mso-width-percent:0;mso-height-percent:0;mso-width-relative:margin;mso-height-relative:margin" from="164.8pt,4.6pt" to="380.8pt,4.6pt" o:gfxdata="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" strokecolor="black [3213]" strokeweight="1pt">
                 <v:stroke joinstyle="miter"/>
               </v:line>
             </w:pict>
@@ -9030,179 +9065,11 @@
         <w:spacing w:after="0" w:line="240" w:lineRule="auto"/>
         <w:rPr>
           <w:rFonts w:ascii="Times New Roman" w:hAnsi="Times New Roman" w:cs="Times New Roman"/>
-          <w:sz w:val="24"/>
-          <w:szCs w:val="24"/>
-        </w:rPr>
-      </w:pPr>
-      <w:r>
-        <w:rPr>
-          <w:rFonts w:ascii="Times New Roman" w:hAnsi="Times New Roman" w:cs="Times New Roman"/>
-          <w:color w:val="000000"/>
-          <w:sz w:val="20"/>
-          <w:szCs w:val="20"/>
-        </w:rPr>
-        <w:t xml:space="preserve"> </w:t>
-      </w:r>
-      <w:r>
-        <w:rPr>
-          <w:rFonts w:ascii="Times New Roman" w:hAnsi="Times New Roman" w:cs="Times New Roman"/>
-          <w:color w:val="000000"/>
-          <w:sz w:val="20"/>
-          <w:szCs w:val="20"/>
-        </w:rPr>
-        <w:t xml:space="preserve">Mtr  = Ktr;          </w:t>
-      </w:r>
-      <w:r>
-        <w:rPr>
-          <w:rFonts w:ascii="Times New Roman" w:hAnsi="Times New Roman" w:cs="Times New Roman"/>
           <w:color w:val="3C763D"/>
           <w:sz w:val="20"/>
           <w:szCs w:val="20"/>
         </w:rPr>
-        <w:t>% Note!!: Assumption From our understanding</w:t>
-      </w:r>
-      <w:r>
-        <w:rPr>
-          <w:rFonts w:ascii="Times New Roman" w:hAnsi="Times New Roman" w:cs="Times New Roman"/>
-          <w:color w:val="000000"/>
-          <w:sz w:val="20"/>
-          <w:szCs w:val="20"/>
-        </w:rPr>
-        <w:t xml:space="preserve"> </w:t>
-      </w:r>
-      <w:r>
-        <w:rPr>
-          <w:rFonts w:ascii="Times New Roman" w:hAnsi="Times New Roman" w:cs="Times New Roman"/>
-          <w:color w:val="3C763D"/>
-          <w:sz w:val="20"/>
-          <w:szCs w:val="20"/>
-        </w:rPr>
-        <w:t>% that Mtr=Ktr=Ctr</w:t>
-      </w:r>
-    </w:p>
-    <w:p>
-      <w:pPr>
-        <w:autoSpaceDE w:val="0"/>
-        <w:autoSpaceDN w:val="0"/>
-        <w:adjustRightInd w:val="0"/>
-        <w:spacing w:after="0" w:line="240" w:lineRule="auto"/>
-        <w:rPr>
-          <w:rFonts w:ascii="Times New Roman" w:hAnsi="Times New Roman" w:cs="Times New Roman"/>
-          <w:sz w:val="24"/>
-          <w:szCs w:val="24"/>
-        </w:rPr>
-      </w:pPr>
-      <w:r>
-        <w:rPr>
-          <w:rFonts w:ascii="Times New Roman" w:hAnsi="Times New Roman" w:cs="Times New Roman"/>
-          <w:color w:val="000000"/>
-          <w:sz w:val="20"/>
-          <w:szCs w:val="20"/>
-        </w:rPr>
-        <w:t>Ctr = Mtr;</w:t>
-      </w:r>
-      <w:r>
-        <w:rPr>
-          <w:rFonts w:ascii="Times New Roman" w:hAnsi="Times New Roman" w:cs="Times New Roman"/>
-          <w:sz w:val="24"/>
-          <w:szCs w:val="24"/>
-        </w:rPr>
-        <w:t xml:space="preserve"> </w:t>
-      </w:r>
-      <w:r>
-        <w:rPr>
-          <w:rFonts w:ascii="Times New Roman" w:hAnsi="Times New Roman" w:cs="Times New Roman"/>
-          <w:color w:val="3C763D"/>
-          <w:sz w:val="20"/>
-          <w:szCs w:val="20"/>
-        </w:rPr>
-        <w:t>%% Other parameters</w:t>
-      </w:r>
-    </w:p>
-    <w:p>
-      <w:pPr>
-        <w:autoSpaceDE w:val="0"/>
-        <w:autoSpaceDN w:val="0"/>
-        <w:adjustRightInd w:val="0"/>
-        <w:spacing w:after="0" w:line="240" w:lineRule="auto"/>
-        <w:rPr>
-          <w:rFonts w:ascii="Times New Roman" w:hAnsi="Times New Roman" w:cs="Times New Roman"/>
-          <w:sz w:val="24"/>
-          <w:szCs w:val="24"/>
-        </w:rPr>
-      </w:pPr>
-      <w:r>
-        <w:rPr>
-          <w:rFonts w:ascii="Times New Roman" w:hAnsi="Times New Roman" w:cs="Times New Roman"/>
-          <w:color w:val="000000"/>
-          <w:sz w:val="20"/>
-          <w:szCs w:val="20"/>
-        </w:rPr>
-        <w:t xml:space="preserve">n = 512;  </w:t>
-      </w:r>
-      <w:r>
-        <w:rPr>
-          <w:rFonts w:ascii="Times New Roman" w:hAnsi="Times New Roman" w:cs="Times New Roman"/>
-          <w:color w:val="3C763D"/>
-          <w:sz w:val="20"/>
-          <w:szCs w:val="20"/>
-        </w:rPr>
-        <w:t>% Rows</w:t>
-      </w:r>
-    </w:p>
-    <w:p>
-      <w:pPr>
-        <w:autoSpaceDE w:val="0"/>
-        <w:autoSpaceDN w:val="0"/>
-        <w:adjustRightInd w:val="0"/>
-        <w:spacing w:after="0" w:line="240" w:lineRule="auto"/>
-        <w:rPr>
-          <w:rFonts w:ascii="Times New Roman" w:hAnsi="Times New Roman" w:cs="Times New Roman"/>
-          <w:sz w:val="24"/>
-          <w:szCs w:val="24"/>
-        </w:rPr>
-      </w:pPr>
-      <w:r>
-        <w:rPr>
-          <w:rFonts w:ascii="Times New Roman" w:hAnsi="Times New Roman" w:cs="Times New Roman"/>
-          <w:color w:val="000000"/>
-          <w:sz w:val="20"/>
-          <w:szCs w:val="20"/>
-        </w:rPr>
-        <w:t xml:space="preserve">m = 1024; </w:t>
-      </w:r>
-      <w:r>
-        <w:rPr>
-          <w:rFonts w:ascii="Times New Roman" w:hAnsi="Times New Roman" w:cs="Times New Roman"/>
-          <w:color w:val="3C763D"/>
-          <w:sz w:val="20"/>
-          <w:szCs w:val="20"/>
-        </w:rPr>
-        <w:t xml:space="preserve">% Cols </w:t>
-      </w:r>
-    </w:p>
-    <w:p>
-      <w:pPr>
-        <w:autoSpaceDE w:val="0"/>
-        <w:autoSpaceDN w:val="0"/>
-        <w:adjustRightInd w:val="0"/>
-        <w:spacing w:after="0" w:line="240" w:lineRule="auto"/>
-        <w:rPr>
-          <w:rFonts w:ascii="Times New Roman" w:hAnsi="Times New Roman" w:cs="Times New Roman"/>
-          <w:color w:val="3C763D"/>
-          <w:sz w:val="20"/>
-          <w:szCs w:val="20"/>
-        </w:rPr>
-      </w:pPr>
-      <w:r>
-        <w:rPr>
-          <w:rFonts w:ascii="Times New Roman" w:hAnsi="Times New Roman" w:cs="Times New Roman"/>
-          <w:color w:val="3C763D"/>
-          <w:sz w:val="20"/>
-          <w:szCs w:val="20"/>
-        </w:rPr>
-        <w:t xml:space="preserve"> </w:t>
-      </w:r>
+      </w:pPr>
     </w:p>
     <w:p>
       <w:pPr>
@@ -9291,7 +9158,7 @@
           </mc:Choice>
           <mc:Fallback>
             <w:pict>
-              <v:line w14:anchorId="6D6091E8" id="Straight Connector 28" o:spid="_x0000_s1026" style="position:absolute;z-index:251685888;visibility:visible;mso-wrap-style:square;mso-width-percent:0;mso-height-percent:0;mso-wrap-distance-left:9pt;mso-wrap-distance-top:0;mso-wrap-distance-right:9pt;mso-wrap-distance-bottom:0;mso-position-horizontal:absolute;mso-position-horizontal-relative:text;mso-position-vertical:absolute;mso-position-vertical-relative:text;mso-width-percent:0;mso-height-percent:0;mso-width-relative:margin;mso-height-relative:margin" from="0,0" to="3in,0" o:gfxdata="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" strokecolor="black [3213]" strokeweight="1pt">
+              <v:line w14:anchorId="427C6F5E" id="Straight Connector 28" o:spid="_x0000_s1026" style="position:absolute;z-index:251685888;visibility:visible;mso-wrap-style:square;mso-width-percent:0;mso-height-percent:0;mso-wrap-distance-left:9pt;mso-wrap-distance-top:0;mso-wrap-distance-right:9pt;mso-wrap-distance-bottom:0;mso-position-horizontal:absolute;mso-position-horizontal-relative:text;mso-position-vertical:absolute;mso-position-vertical-relative:text;mso-width-percent:0;mso-height-percent:0;mso-width-relative:margin;mso-height-relative:margin" from="0,0" to="3in,0" o:gfxdata="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" strokecolor="black [3213]" strokeweight="1pt">
                 <v:stroke joinstyle="miter"/>
               </v:line>
             </w:pict>
@@ -9392,7 +9259,7 @@
           </mc:Choice>
           <mc:Fallback>
             <w:pict>
-              <v:line w14:anchorId="176868B0" id="Straight Connector 30" o:spid="_x0000_s1026" style="position:absolute;z-index:251687936;visibility:visible;mso-wrap-style:square;mso-width-percent:0;mso-height-percent:0;mso-wrap-distance-left:9pt;mso-wrap-distance-top:0;mso-wrap-distance-right:9pt;mso-wrap-distance-bottom:0;mso-position-horizontal:absolute;mso-position-horizontal-relative:text;mso-position-vertical:absolute;mso-position-vertical-relative:text;mso-width-percent:0;mso-height-percent:0;mso-width-relative:margin;mso-height-relative:margin" from="0,0" to="3in,0" o:gfxdata="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" strokecolor="black [3213]" strokeweight="1pt">
+              <v:line w14:anchorId="48CA9E5E" id="Straight Connector 30" o:spid="_x0000_s1026" style="position:absolute;z-index:251687936;visibility:visible;mso-wrap-style:square;mso-width-percent:0;mso-height-percent:0;mso-wrap-distance-left:9pt;mso-wrap-distance-top:0;mso-wrap-distance-right:9pt;mso-wrap-distance-bottom:0;mso-position-horizontal:absolute;mso-position-horizontal-relative:text;mso-position-vertical:absolute;mso-position-vertical-relative:text;mso-width-percent:0;mso-height-percent:0;mso-width-relative:margin;mso-height-relative:margin" from="0,0" to="3in,0" o:gfxdata="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" strokecolor="black [3213]" strokeweight="1pt">
                 <v:stroke joinstyle="miter"/>
               </v:line>
             </w:pict>
@@ -9794,7 +9661,7 @@
           </mc:Choice>
           <mc:Fallback>
             <w:pict>
-              <v:line w14:anchorId="716F6612" id="Straight Connector 31" o:spid="_x0000_s1026" style="position:absolute;z-index:251689984;visibility:visible;mso-wrap-style:square;mso-width-percent:0;mso-height-percent:0;mso-wrap-distance-left:9pt;mso-wrap-distance-top:0;mso-wrap-distance-right:9pt;mso-wrap-distance-bottom:0;mso-position-horizontal:absolute;mso-position-horizontal-relative:text;mso-position-vertical:absolute;mso-position-vertical-relative:text;mso-width-percent:0;mso-height-percent:0;mso-width-relative:margin;mso-height-relative:margin" from="0,-.05pt" to="3in,-.05pt" o:gfxdata="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" strokecolor="black [3213]" strokeweight="1pt">
+              <v:line w14:anchorId="4FD4060F" id="Straight Connector 31" o:spid="_x0000_s1026" style="position:absolute;z-index:251689984;visibility:visible;mso-wrap-style:square;mso-width-percent:0;mso-height-percent:0;mso-wrap-distance-left:9pt;mso-wrap-distance-top:0;mso-wrap-distance-right:9pt;mso-wrap-distance-bottom:0;mso-position-horizontal:absolute;mso-position-horizontal-relative:text;mso-position-vertical:absolute;mso-position-vertical-relative:text;mso-width-percent:0;mso-height-percent:0;mso-width-relative:margin;mso-height-relative:margin" from="0,-.05pt" to="3in,-.05pt" o:gfxdata="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" strokecolor="black [3213]" strokeweight="1pt">
                 <v:stroke joinstyle="miter"/>
               </v:line>
             </w:pict>
@@ -9809,86 +9676,85 @@
         <w:adjustRightInd w:val="0"/>
         <w:spacing w:after="0" w:line="240" w:lineRule="auto"/>
         <w:rPr>
+          <w:rFonts w:ascii="Times New Roman" w:hAnsi="Times New Roman" w:cs="Times New Roman"/>
+          <w:sz w:val="24"/>
+          <w:szCs w:val="24"/>
+        </w:rPr>
+      </w:pPr>
+      <w:r>
+        <w:rPr>
           <w:rFonts w:ascii="Courier New" w:hAnsi="Courier New" w:cs="Courier New"/>
           <w:color w:val="000000"/>
           <w:sz w:val="20"/>
           <w:szCs w:val="20"/>
         </w:rPr>
-      </w:pPr>
-      <w:r>
-        <w:rPr>
-          <w:rFonts w:ascii="Courier New" w:hAnsi="Courier New" w:cs="Courier New"/>
+        <w:t xml:space="preserve">  </w:t>
+      </w:r>
+      <w:r>
+        <w:rPr>
+          <w:rFonts w:ascii="Times New Roman" w:hAnsi="Times New Roman" w:cs="Times New Roman"/>
+          <w:sz w:val="18"/>
+          <w:szCs w:val="18"/>
+        </w:rPr>
+        <w:t xml:space="preserve">For FPGA FFT times we use the ( ref /fpga 10-1244 paper by Nguyen) where latency is 156us for a 32K FFT much larger than we need for our </w:t>
+      </w:r>
+      <w:r>
+        <w:rPr>
+          <w:rFonts w:ascii="Times New Roman" w:hAnsi="Times New Roman" w:cs="Times New Roman"/>
+          <w:sz w:val="18"/>
+          <w:szCs w:val="18"/>
+        </w:rPr>
+        <w:t>512-point</w:t>
+      </w:r>
+      <w:r>
+        <w:rPr>
+          <w:rFonts w:ascii="Times New Roman" w:hAnsi="Times New Roman" w:cs="Times New Roman"/>
+          <w:sz w:val="18"/>
+          <w:szCs w:val="18"/>
+        </w:rPr>
+        <w:t xml:space="preserve"> matrix. So, as an approximation for the FFT we ignore the transposition( because our FFT point size is much larger than our FFT) and we double up the value for the 2-D. This gives us 312 us time for the FPGA 2-D FFT.</w:t>
+      </w:r>
+      <w:r>
+        <w:rPr>
+          <w:rFonts w:ascii="Times New Roman" w:hAnsi="Times New Roman" w:cs="Times New Roman"/>
+          <w:sz w:val="18"/>
+          <w:szCs w:val="18"/>
+        </w:rPr>
+        <w:t xml:space="preserve"> </w:t>
+      </w:r>
+      <w:r>
+        <w:rPr>
+          <w:rFonts w:ascii="Times New Roman" w:hAnsi="Times New Roman" w:cs="Times New Roman"/>
+          <w:sz w:val="18"/>
+          <w:szCs w:val="18"/>
+        </w:rPr>
+        <w:t>Now computing</w:t>
+      </w:r>
+      <w:r>
+        <w:rPr>
+          <w:rFonts w:ascii="Times New Roman" w:hAnsi="Times New Roman" w:cs="Times New Roman"/>
+          <w:sz w:val="18"/>
+          <w:szCs w:val="18"/>
+        </w:rPr>
+        <w:t xml:space="preserve"> with frequency = 300e6,</w:t>
+      </w:r>
+      <w:r>
+        <w:rPr>
+          <w:rFonts w:ascii="Times New Roman" w:hAnsi="Times New Roman" w:cs="Times New Roman"/>
+          <w:sz w:val="18"/>
+          <w:szCs w:val="18"/>
+        </w:rPr>
+        <w:t xml:space="preserve"> </w:t>
+      </w:r>
+      <w:r>
+        <w:rPr>
+          <w:rFonts w:ascii="Times New Roman" w:hAnsi="Times New Roman" w:cs="Times New Roman"/>
           <w:color w:val="000000"/>
           <w:sz w:val="20"/>
           <w:szCs w:val="20"/>
         </w:rPr>
-        <w:t xml:space="preserve">  </w:t>
-      </w:r>
-      <w:r>
-        <w:rPr>
-          <w:rFonts w:ascii="Times New Roman" w:hAnsi="Times New Roman" w:cs="Times New Roman"/>
-          <w:sz w:val="18"/>
-          <w:szCs w:val="18"/>
-        </w:rPr>
-        <w:t xml:space="preserve">For FPGA FFT times we use the ( ref /fpga 10-1244 paper by Nguyen) where latency is 156us for a 32K FFT much larger than we need for our </w:t>
-      </w:r>
-      <w:proofErr w:type="gramStart"/>
-      <w:r>
-        <w:rPr>
-          <w:rFonts w:ascii="Times New Roman" w:hAnsi="Times New Roman" w:cs="Times New Roman"/>
-          <w:sz w:val="18"/>
-          <w:szCs w:val="18"/>
-        </w:rPr>
-        <w:t>512 point</w:t>
-      </w:r>
-      <w:proofErr w:type="gramEnd"/>
-      <w:r>
-        <w:rPr>
-          <w:rFonts w:ascii="Times New Roman" w:hAnsi="Times New Roman" w:cs="Times New Roman"/>
-          <w:sz w:val="18"/>
-          <w:szCs w:val="18"/>
-        </w:rPr>
-        <w:t xml:space="preserve"> matrix. So, as an approximation for the FFT we ignore the transposition( because our FFT point size is much larger than our FFT) and we double up the value for the 2-D. This gives us 312 us time for the FPGA 2-D FFT.</w:t>
-      </w:r>
-    </w:p>
-    <w:p>
-      <w:pPr>
-        <w:rPr>
-          <w:rFonts w:ascii="Times New Roman" w:hAnsi="Times New Roman" w:cs="Times New Roman"/>
-          <w:sz w:val="18"/>
-          <w:szCs w:val="18"/>
-        </w:rPr>
-      </w:pPr>
-      <w:r>
-        <w:rPr>
-          <w:rFonts w:ascii="Times New Roman" w:hAnsi="Times New Roman" w:cs="Times New Roman"/>
-          <w:sz w:val="18"/>
-          <w:szCs w:val="18"/>
-        </w:rPr>
-        <w:t xml:space="preserve">Now computing </w:t>
-      </w:r>
-    </w:p>
-    <w:p>
-      <w:pPr>
-        <w:rPr>
-          <w:rFonts w:ascii="Times New Roman" w:hAnsi="Times New Roman" w:cs="Times New Roman"/>
-          <w:sz w:val="18"/>
-          <w:szCs w:val="18"/>
-        </w:rPr>
-      </w:pPr>
-    </w:p>
-    <w:p>
-      <w:pPr>
-        <w:autoSpaceDE w:val="0"/>
-        <w:autoSpaceDN w:val="0"/>
-        <w:adjustRightInd w:val="0"/>
-        <w:spacing w:after="0" w:line="240" w:lineRule="auto"/>
-        <w:rPr>
-          <w:rFonts w:ascii="Times New Roman" w:hAnsi="Times New Roman" w:cs="Times New Roman"/>
-          <w:sz w:val="24"/>
-          <w:szCs w:val="24"/>
-        </w:rPr>
-      </w:pPr>
+        <w:t>cycle</w:t>
+      </w:r>
       <w:r>
         <w:rPr>
           <w:rFonts w:ascii="Times New Roman" w:hAnsi="Times New Roman" w:cs="Times New Roman"/>
@@ -9896,16 +9762,7 @@
           <w:sz w:val="20"/>
           <w:szCs w:val="20"/>
         </w:rPr>
-        <w:t xml:space="preserve">clearvars </w:t>
-      </w:r>
-      <w:r>
-        <w:rPr>
-          <w:rFonts w:ascii="Times New Roman" w:hAnsi="Times New Roman" w:cs="Times New Roman"/>
-          <w:color w:val="A020F0"/>
-          <w:sz w:val="20"/>
-          <w:szCs w:val="20"/>
-        </w:rPr>
-        <w:t>-except</w:t>
+        <w:t>_</w:t>
       </w:r>
       <w:r>
         <w:rPr>
@@ -9914,16 +9771,7 @@
           <w:sz w:val="20"/>
           <w:szCs w:val="20"/>
         </w:rPr>
-        <w:t xml:space="preserve"> </w:t>
-      </w:r>
-      <w:r>
-        <w:rPr>
-          <w:rFonts w:ascii="Times New Roman" w:hAnsi="Times New Roman" w:cs="Times New Roman"/>
-          <w:color w:val="A020F0"/>
-          <w:sz w:val="20"/>
-          <w:szCs w:val="20"/>
-        </w:rPr>
-        <w:t>time_cpu</w:t>
+        <w:t>time = 1/freq</w:t>
       </w:r>
       <w:r>
         <w:rPr>
@@ -9932,227 +9780,7 @@
           <w:sz w:val="20"/>
           <w:szCs w:val="20"/>
         </w:rPr>
-        <w:t xml:space="preserve"> </w:t>
-      </w:r>
-      <w:r>
-        <w:rPr>
-          <w:rFonts w:ascii="Times New Roman" w:hAnsi="Times New Roman" w:cs="Times New Roman"/>
-          <w:color w:val="A020F0"/>
-          <w:sz w:val="20"/>
-          <w:szCs w:val="20"/>
-        </w:rPr>
-        <w:t>time_gpu</w:t>
-      </w:r>
-    </w:p>
-    <w:p>
-      <w:pPr>
-        <w:autoSpaceDE w:val="0"/>
-        <w:autoSpaceDN w:val="0"/>
-        <w:adjustRightInd w:val="0"/>
-        <w:spacing w:after="0" w:line="240" w:lineRule="auto"/>
-        <w:rPr>
-          <w:rFonts w:ascii="Times New Roman" w:hAnsi="Times New Roman" w:cs="Times New Roman"/>
-          <w:sz w:val="24"/>
-          <w:szCs w:val="24"/>
-        </w:rPr>
-      </w:pPr>
-      <w:r>
-        <w:rPr>
-          <w:rFonts w:ascii="Times New Roman" w:hAnsi="Times New Roman" w:cs="Times New Roman"/>
-          <w:color w:val="000000"/>
-          <w:sz w:val="20"/>
-          <w:szCs w:val="20"/>
-        </w:rPr>
-        <w:t>freq = 300e6</w:t>
-      </w:r>
-    </w:p>
-    <w:p>
-      <w:pPr>
-        <w:autoSpaceDE w:val="0"/>
-        <w:autoSpaceDN w:val="0"/>
-        <w:adjustRightInd w:val="0"/>
-        <w:spacing w:after="0" w:line="240" w:lineRule="auto"/>
-        <w:rPr>
-          <w:rFonts w:ascii="Times New Roman" w:hAnsi="Times New Roman" w:cs="Times New Roman"/>
-          <w:sz w:val="24"/>
-          <w:szCs w:val="24"/>
-        </w:rPr>
-      </w:pPr>
-      <w:r>
-        <w:rPr>
-          <w:rFonts w:ascii="Times New Roman" w:hAnsi="Times New Roman" w:cs="Times New Roman"/>
-          <w:color w:val="000000"/>
-          <w:sz w:val="20"/>
-          <w:szCs w:val="20"/>
-        </w:rPr>
-        <w:t>cycle_time = 1/freq;</w:t>
-      </w:r>
-    </w:p>
-    <w:p>
-      <w:pPr>
-        <w:autoSpaceDE w:val="0"/>
-        <w:autoSpaceDN w:val="0"/>
-        <w:adjustRightInd w:val="0"/>
-        <w:spacing w:after="0" w:line="240" w:lineRule="auto"/>
-        <w:rPr>
-          <w:rFonts w:ascii="Times New Roman" w:hAnsi="Times New Roman" w:cs="Times New Roman"/>
-          <w:sz w:val="24"/>
-          <w:szCs w:val="24"/>
-        </w:rPr>
-      </w:pPr>
-      <w:r>
-        <w:rPr>
-          <w:rFonts w:ascii="Times New Roman" w:hAnsi="Times New Roman" w:cs="Times New Roman"/>
-          <w:color w:val="000000"/>
-          <w:sz w:val="20"/>
-          <w:szCs w:val="20"/>
-        </w:rPr>
-        <w:t xml:space="preserve">time_fpga = 312e-6; </w:t>
-      </w:r>
-      <w:r>
-        <w:rPr>
-          <w:rFonts w:ascii="Times New Roman" w:hAnsi="Times New Roman" w:cs="Times New Roman"/>
-          <w:color w:val="3C763D"/>
-          <w:sz w:val="20"/>
-          <w:szCs w:val="20"/>
-        </w:rPr>
-        <w:t xml:space="preserve">% </w:t>
-      </w:r>
-      <w:proofErr w:type="spellStart"/>
-      <w:r>
-        <w:rPr>
-          <w:rFonts w:ascii="Times New Roman" w:hAnsi="Times New Roman" w:cs="Times New Roman"/>
-          <w:color w:val="3C763D"/>
-          <w:sz w:val="20"/>
-          <w:szCs w:val="20"/>
-        </w:rPr>
-        <w:t>fft</w:t>
-      </w:r>
-      <w:proofErr w:type="spellEnd"/>
-      <w:r>
-        <w:rPr>
-          <w:rFonts w:ascii="Times New Roman" w:hAnsi="Times New Roman" w:cs="Times New Roman"/>
-          <w:color w:val="3C763D"/>
-          <w:sz w:val="20"/>
-          <w:szCs w:val="20"/>
-        </w:rPr>
-        <w:t xml:space="preserve"> time for 2-D FPGA</w:t>
-      </w:r>
-    </w:p>
-    <w:p>
-      <w:pPr>
-        <w:autoSpaceDE w:val="0"/>
-        <w:autoSpaceDN w:val="0"/>
-        <w:adjustRightInd w:val="0"/>
-        <w:spacing w:after="0" w:line="240" w:lineRule="auto"/>
-        <w:rPr>
-          <w:rFonts w:ascii="Times New Roman" w:hAnsi="Times New Roman" w:cs="Times New Roman"/>
-          <w:sz w:val="24"/>
-          <w:szCs w:val="24"/>
-        </w:rPr>
-      </w:pPr>
-      <w:r>
-        <w:rPr>
-          <w:rFonts w:ascii="Times New Roman" w:hAnsi="Times New Roman" w:cs="Times New Roman"/>
-          <w:color w:val="000000"/>
-          <w:sz w:val="20"/>
-          <w:szCs w:val="20"/>
-        </w:rPr>
-        <w:t xml:space="preserve">iter = 50; </w:t>
-      </w:r>
-      <w:r>
-        <w:rPr>
-          <w:rFonts w:ascii="Times New Roman" w:hAnsi="Times New Roman" w:cs="Times New Roman"/>
-          <w:color w:val="3C763D"/>
-          <w:sz w:val="20"/>
-          <w:szCs w:val="20"/>
-        </w:rPr>
-        <w:t>% Assume that this is reasonable time for reconstruction</w:t>
-      </w:r>
-    </w:p>
-    <w:p>
-      <w:pPr>
-        <w:autoSpaceDE w:val="0"/>
-        <w:autoSpaceDN w:val="0"/>
-        <w:adjustRightInd w:val="0"/>
-        <w:spacing w:after="0" w:line="240" w:lineRule="auto"/>
-        <w:rPr>
-          <w:rFonts w:ascii="Times New Roman" w:hAnsi="Times New Roman" w:cs="Times New Roman"/>
-          <w:sz w:val="24"/>
-          <w:szCs w:val="24"/>
-        </w:rPr>
-      </w:pPr>
-      <w:r>
-        <w:rPr>
-          <w:rFonts w:ascii="Times New Roman" w:hAnsi="Times New Roman" w:cs="Times New Roman"/>
-          <w:color w:val="3C763D"/>
-          <w:sz w:val="20"/>
-          <w:szCs w:val="20"/>
-        </w:rPr>
-        <w:t>%% FISTA time</w:t>
-      </w:r>
-    </w:p>
-    <w:p>
-      <w:pPr>
-        <w:autoSpaceDE w:val="0"/>
-        <w:autoSpaceDN w:val="0"/>
-        <w:adjustRightInd w:val="0"/>
-        <w:spacing w:after="0" w:line="240" w:lineRule="auto"/>
-        <w:rPr>
-          <w:rFonts w:ascii="Times New Roman" w:hAnsi="Times New Roman" w:cs="Times New Roman"/>
-          <w:sz w:val="24"/>
-          <w:szCs w:val="24"/>
-        </w:rPr>
-      </w:pPr>
-      <w:r>
-        <w:rPr>
-          <w:rFonts w:ascii="Times New Roman" w:hAnsi="Times New Roman" w:cs="Times New Roman"/>
-          <w:color w:val="000000"/>
-          <w:sz w:val="20"/>
-          <w:szCs w:val="20"/>
-        </w:rPr>
-        <w:t xml:space="preserve">n = 512;  </w:t>
-      </w:r>
-      <w:r>
-        <w:rPr>
-          <w:rFonts w:ascii="Times New Roman" w:hAnsi="Times New Roman" w:cs="Times New Roman"/>
-          <w:color w:val="3C763D"/>
-          <w:sz w:val="20"/>
-          <w:szCs w:val="20"/>
-        </w:rPr>
-        <w:t>% Rows</w:t>
-      </w:r>
-    </w:p>
-    <w:p>
-      <w:pPr>
-        <w:autoSpaceDE w:val="0"/>
-        <w:autoSpaceDN w:val="0"/>
-        <w:adjustRightInd w:val="0"/>
-        <w:spacing w:after="0" w:line="240" w:lineRule="auto"/>
-        <w:rPr>
-          <w:rFonts w:ascii="Times New Roman" w:hAnsi="Times New Roman" w:cs="Times New Roman"/>
-          <w:color w:val="3C763D"/>
-          <w:sz w:val="20"/>
-          <w:szCs w:val="20"/>
-        </w:rPr>
-      </w:pPr>
-      <w:r>
-        <w:rPr>
-          <w:rFonts w:ascii="Times New Roman" w:hAnsi="Times New Roman" w:cs="Times New Roman"/>
-          <w:color w:val="000000"/>
-          <w:sz w:val="20"/>
-          <w:szCs w:val="20"/>
-        </w:rPr>
-        <w:t xml:space="preserve">m = 1024; </w:t>
-      </w:r>
-      <w:r>
-        <w:rPr>
-          <w:rFonts w:ascii="Times New Roman" w:hAnsi="Times New Roman" w:cs="Times New Roman"/>
-          <w:color w:val="3C763D"/>
-          <w:sz w:val="20"/>
-          <w:szCs w:val="20"/>
-        </w:rPr>
-        <w:t xml:space="preserve">% Cols </w:t>
+        <w:t xml:space="preserve">, time_fpga =312e-6,iter= 50,n=512,m=1024 </w:t>
       </w:r>
     </w:p>
     <w:p>
@@ -10250,7 +9878,7 @@
           </mc:Choice>
           <mc:Fallback>
             <w:pict>
-              <v:line w14:anchorId="7A3C5B51" id="Straight Connector 193" o:spid="_x0000_s1026" style="position:absolute;z-index:251692032;visibility:visible;mso-wrap-style:square;mso-width-percent:0;mso-height-percent:0;mso-wrap-distance-left:9pt;mso-wrap-distance-top:0;mso-wrap-distance-right:9pt;mso-wrap-distance-bottom:0;mso-position-horizontal:absolute;mso-position-horizontal-relative:text;mso-position-vertical:absolute;mso-position-vertical-relative:text;mso-width-percent:0;mso-height-percent:0;mso-width-relative:margin;mso-height-relative:margin" from="0,0" to="3in,0" o:gfxdata="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" strokecolor="black [3213]" strokeweight="1pt">
+              <v:line w14:anchorId="39E31A8F" id="Straight Connector 193" o:spid="_x0000_s1026" style="position:absolute;z-index:251692032;visibility:visible;mso-wrap-style:square;mso-width-percent:0;mso-height-percent:0;mso-wrap-distance-left:9pt;mso-wrap-distance-top:0;mso-wrap-distance-right:9pt;mso-wrap-distance-bottom:0;mso-position-horizontal:absolute;mso-position-horizontal-relative:text;mso-position-vertical:absolute;mso-position-vertical-relative:text;mso-width-percent:0;mso-height-percent:0;mso-width-relative:margin;mso-height-relative:margin" from="0,0" to="3in,0" o:gfxdata="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" strokecolor="black [3213]" strokeweight="1pt">
                 <v:stroke joinstyle="miter"/>
               </v:line>
             </w:pict>
@@ -10359,7 +9987,7 @@
           </mc:Choice>
           <mc:Fallback>
             <w:pict>
-              <v:line w14:anchorId="2F7D8D77" id="Straight Connector 194" o:spid="_x0000_s1026" style="position:absolute;z-index:251694080;visibility:visible;mso-wrap-style:square;mso-width-percent:0;mso-height-percent:0;mso-wrap-distance-left:9pt;mso-wrap-distance-top:0;mso-wrap-distance-right:9pt;mso-wrap-distance-bottom:0;mso-position-horizontal:absolute;mso-position-horizontal-relative:text;mso-position-vertical:absolute;mso-position-vertical-relative:text;mso-width-percent:0;mso-height-percent:0;mso-width-relative:margin;mso-height-relative:margin" from="0,0" to="3in,0" o:gfxdata="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" strokecolor="black [3213]" strokeweight="1pt">
+              <v:line w14:anchorId="2105C474" id="Straight Connector 194" o:spid="_x0000_s1026" style="position:absolute;z-index:251694080;visibility:visible;mso-wrap-style:square;mso-width-percent:0;mso-height-percent:0;mso-wrap-distance-left:9pt;mso-wrap-distance-top:0;mso-wrap-distance-right:9pt;mso-wrap-distance-bottom:0;mso-position-horizontal:absolute;mso-position-horizontal-relative:text;mso-position-vertical:absolute;mso-position-vertical-relative:text;mso-width-percent:0;mso-height-percent:0;mso-width-relative:margin;mso-height-relative:margin" from="0,0" to="3in,0" o:gfxdata="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" strokecolor="black [3213]" strokeweight="1pt">
                 <v:stroke joinstyle="miter"/>
               </v:line>
             </w:pict>
@@ -10814,7 +10442,7 @@
           </mc:Choice>
           <mc:Fallback>
             <w:pict>
-              <v:line w14:anchorId="0E57216F" id="Straight Connector 197" o:spid="_x0000_s1026" style="position:absolute;z-index:251696128;visibility:visible;mso-wrap-style:square;mso-width-percent:0;mso-height-percent:0;mso-wrap-distance-left:9pt;mso-wrap-distance-top:0;mso-wrap-distance-right:9pt;mso-wrap-distance-bottom:0;mso-position-horizontal:absolute;mso-position-horizontal-relative:text;mso-position-vertical:absolute;mso-position-vertical-relative:text;mso-width-percent:0;mso-height-percent:0;mso-width-relative:margin;mso-height-relative:margin" from="0,0" to="3in,0" o:gfxdata="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" strokecolor="black [3213]" strokeweight="1pt">
+              <v:line w14:anchorId="2ADF9A91" id="Straight Connector 197" o:spid="_x0000_s1026" style="position:absolute;z-index:251696128;visibility:visible;mso-wrap-style:square;mso-width-percent:0;mso-height-percent:0;mso-wrap-distance-left:9pt;mso-wrap-distance-top:0;mso-wrap-distance-right:9pt;mso-wrap-distance-bottom:0;mso-position-horizontal:absolute;mso-position-horizontal-relative:text;mso-position-vertical:absolute;mso-position-vertical-relative:text;mso-width-percent:0;mso-height-percent:0;mso-width-relative:margin;mso-height-relative:margin" from="0,0" to="3in,0" o:gfxdata="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" strokecolor="black [3213]" strokeweight="1pt">
                 <v:stroke joinstyle="miter"/>
               </v:line>
             </w:pict>
@@ -10826,12 +10454,91 @@
       <w:pPr>
         <w:rPr>
           <w:rFonts w:ascii="Times New Roman" w:hAnsi="Times New Roman" w:cs="Times New Roman"/>
+          <w:sz w:val="18"/>
+          <w:szCs w:val="18"/>
+        </w:rPr>
+      </w:pPr>
+      <w:r>
+        <w:rPr>
+          <w:rFonts w:ascii="Times New Roman" w:hAnsi="Times New Roman" w:cs="Times New Roman"/>
+          <w:sz w:val="18"/>
+          <w:szCs w:val="18"/>
+        </w:rPr>
+        <w:t>Applying  the FFT system parameters, 2D FFT computation, and System GPU</w:t>
+      </w:r>
+      <w:r>
+        <w:rPr>
+          <w:rFonts w:ascii="Times New Roman" w:hAnsi="Times New Roman" w:cs="Times New Roman"/>
+          <w:sz w:val="18"/>
+          <w:szCs w:val="18"/>
+        </w:rPr>
+        <w:t>/CPU/FPGA computations gives us:</w:t>
+      </w:r>
+    </w:p>
+    <w:p>
+      <w:pPr>
+        <w:rPr>
+          <w:rFonts w:ascii="Times New Roman" w:hAnsi="Times New Roman" w:cs="Times New Roman"/>
+        </w:rPr>
+      </w:pPr>
+    </w:p>
+    <w:p>
+      <w:pPr>
+        <w:rPr>
+          <w:rFonts w:ascii="Times New Roman" w:hAnsi="Times New Roman" w:cs="Times New Roman"/>
+        </w:rPr>
+      </w:pPr>
+      <w:r>
+        <w:rPr>
+          <w:rFonts w:ascii="Times New Roman" w:hAnsi="Times New Roman" w:cs="Times New Roman"/>
+        </w:rPr>
+        <w:t xml:space="preserve">V. Discussion </w:t>
+      </w:r>
+    </w:p>
+    <w:p>
+      <w:pPr>
+        <w:rPr>
+          <w:rFonts w:ascii="Times New Roman" w:hAnsi="Times New Roman" w:cs="Times New Roman"/>
           <w:b/>
           <w:bCs/>
           <w:sz w:val="18"/>
           <w:szCs w:val="18"/>
         </w:rPr>
       </w:pPr>
+    </w:p>
+    <w:p>
+      <w:pPr>
+        <w:rPr>
+          <w:rFonts w:ascii="Times New Roman" w:hAnsi="Times New Roman" w:cs="Times New Roman"/>
+          <w:sz w:val="18"/>
+          <w:szCs w:val="18"/>
+        </w:rPr>
+      </w:pPr>
+      <w:r>
+        <w:rPr>
+          <w:rFonts w:ascii="Times New Roman" w:hAnsi="Times New Roman" w:cs="Times New Roman"/>
+          <w:sz w:val="18"/>
+          <w:szCs w:val="18"/>
+        </w:rPr>
+        <w:t xml:space="preserve">In our system we will only compare </w:t>
+      </w:r>
+      <w:r>
+        <w:rPr>
+          <w:rFonts w:ascii="Times New Roman" w:hAnsi="Times New Roman" w:cs="Times New Roman"/>
+          <w:sz w:val="18"/>
+          <w:szCs w:val="18"/>
+        </w:rPr>
+        <w:t xml:space="preserve">the 2- dimensional FFTs since they account for the major processing modules in our FISTA deconvolution </w:t>
+      </w:r>
+      <w:proofErr w:type="spellStart"/>
+      <w:r>
+        <w:rPr>
+          <w:rFonts w:ascii="Times New Roman" w:hAnsi="Times New Roman" w:cs="Times New Roman"/>
+          <w:sz w:val="18"/>
+          <w:szCs w:val="18"/>
+        </w:rPr>
+        <w:t>design.</w:t>
+      </w:r>
       <w:r>
         <w:rPr>
           <w:rFonts w:ascii="Times New Roman" w:hAnsi="Times New Roman" w:cs="Times New Roman"/>
@@ -10840,8 +10547,9 @@
           <w:sz w:val="18"/>
           <w:szCs w:val="18"/>
         </w:rPr>
-        <w:t>Esti</w:t>
-      </w:r>
+        <w:t>Estimates</w:t>
+      </w:r>
+      <w:proofErr w:type="spellEnd"/>
       <w:r>
         <w:rPr>
           <w:rFonts w:ascii="Times New Roman" w:hAnsi="Times New Roman" w:cs="Times New Roman"/>
@@ -10850,7 +10558,15 @@
           <w:sz w:val="18"/>
           <w:szCs w:val="18"/>
         </w:rPr>
-        <w:t xml:space="preserve">mate </w:t>
+        <w:t xml:space="preserve"> with CPU</w:t>
+      </w:r>
+      <w:r>
+        <w:rPr>
+          <w:rFonts w:ascii="Times New Roman" w:hAnsi="Times New Roman" w:cs="Times New Roman"/>
+          <w:sz w:val="18"/>
+          <w:szCs w:val="18"/>
+        </w:rPr>
+        <w:t>&lt;ref for in solve_inverse_problem/cpu instruction_tables.pdf  page 279/442 MUL I&lt;UL r32 3 cycle latency &gt;Can we make the assumption that this is what it will be for every single data, or does this get cached and then requires only one clock, not sure……?</w:t>
       </w:r>
       <w:r>
         <w:rPr>
@@ -10860,32 +10576,15 @@
           <w:sz w:val="18"/>
           <w:szCs w:val="18"/>
         </w:rPr>
-        <w:t>FPGA</w:t>
-      </w:r>
-    </w:p>
-    <w:p>
-      <w:pPr>
-        <w:rPr>
-          <w:rFonts w:ascii="Times New Roman" w:hAnsi="Times New Roman" w:cs="Times New Roman"/>
-          <w:sz w:val="18"/>
-          <w:szCs w:val="18"/>
-        </w:rPr>
-      </w:pPr>
-      <w:r>
-        <w:rPr>
-          <w:rFonts w:ascii="Times New Roman" w:hAnsi="Times New Roman" w:cs="Times New Roman"/>
-          <w:sz w:val="18"/>
-          <w:szCs w:val="18"/>
-        </w:rPr>
-        <w:t xml:space="preserve">In our system we will only compare </w:t>
-      </w:r>
-      <w:r>
-        <w:rPr>
-          <w:rFonts w:ascii="Times New Roman" w:hAnsi="Times New Roman" w:cs="Times New Roman"/>
-          <w:sz w:val="18"/>
-          <w:szCs w:val="18"/>
-        </w:rPr>
-        <w:t xml:space="preserve">the 2- dimensional FFTs since they account for the major processing modules in our FISTA deconvolution </w:t>
+        <w:t>Estimates with GPU</w:t>
+      </w:r>
+      <w:r>
+        <w:rPr>
+          <w:rFonts w:ascii="Times New Roman" w:hAnsi="Times New Roman" w:cs="Times New Roman"/>
+          <w:sz w:val="18"/>
+          <w:szCs w:val="18"/>
+        </w:rPr>
+        <w:t xml:space="preserve">&lt; ref nvidia_tensor_core  in /solve_inverse_problem/gpu  page 1 can do one mult of matrix 4x4 in one cycle &gt;WE are assuming here that we are doing single precision </w:t>
       </w:r>
       <w:proofErr w:type="spellStart"/>
       <w:r>
@@ -10894,54 +10593,16 @@
           <w:sz w:val="18"/>
           <w:szCs w:val="18"/>
         </w:rPr>
-        <w:t>design.</w:t>
-      </w:r>
-      <w:r>
-        <w:rPr>
-          <w:rFonts w:ascii="Times New Roman" w:hAnsi="Times New Roman" w:cs="Times New Roman"/>
-          <w:b/>
-          <w:bCs/>
-          <w:sz w:val="18"/>
-          <w:szCs w:val="18"/>
-        </w:rPr>
-        <w:t>Estimates</w:t>
+        <w:t>arithmetic.We</w:t>
       </w:r>
       <w:proofErr w:type="spellEnd"/>
       <w:r>
         <w:rPr>
           <w:rFonts w:ascii="Times New Roman" w:hAnsi="Times New Roman" w:cs="Times New Roman"/>
-          <w:b/>
-          <w:bCs/>
-          <w:sz w:val="18"/>
-          <w:szCs w:val="18"/>
-        </w:rPr>
-        <w:t xml:space="preserve"> with CPU</w:t>
-      </w:r>
-      <w:r>
-        <w:rPr>
-          <w:rFonts w:ascii="Times New Roman" w:hAnsi="Times New Roman" w:cs="Times New Roman"/>
-          <w:sz w:val="18"/>
-          <w:szCs w:val="18"/>
-        </w:rPr>
-        <w:t>&lt;ref for in solve_inverse_problem/cpu instruction_tables.pdf  page 279/442 MUL I&lt;UL r32 3 cycle latency &gt;Can we make the assumption that this is what it will be for every single data, or does this get cached and then requires only one clock, not sure……?</w:t>
-      </w:r>
-      <w:r>
-        <w:rPr>
-          <w:rFonts w:ascii="Times New Roman" w:hAnsi="Times New Roman" w:cs="Times New Roman"/>
-          <w:b/>
-          <w:bCs/>
-          <w:sz w:val="18"/>
-          <w:szCs w:val="18"/>
-        </w:rPr>
-        <w:t>Estimates with GPU</w:t>
-      </w:r>
-      <w:r>
-        <w:rPr>
-          <w:rFonts w:ascii="Times New Roman" w:hAnsi="Times New Roman" w:cs="Times New Roman"/>
-          <w:sz w:val="18"/>
-          <w:szCs w:val="18"/>
-        </w:rPr>
-        <w:t xml:space="preserve">&lt; ref nvidia_tensor_core  in /solve_inverse_problem/gpu  page 1 can do one mult of matrix 4x4 in one cycle &gt;WE are assuming here that we are doing single precision </w:t>
+          <w:sz w:val="18"/>
+          <w:szCs w:val="18"/>
+        </w:rPr>
+        <w:t xml:space="preserve"> will assume that additions and subtractions are just as </w:t>
       </w:r>
       <w:proofErr w:type="spellStart"/>
       <w:r>
@@ -10950,7 +10611,15 @@
           <w:sz w:val="18"/>
           <w:szCs w:val="18"/>
         </w:rPr>
-        <w:t>arithmetic.We</w:t>
+        <w:t>long.</w:t>
+      </w:r>
+      <w:r>
+        <w:rPr>
+          <w:rFonts w:ascii="Times New Roman" w:hAnsi="Times New Roman" w:cs="Times New Roman"/>
+          <w:sz w:val="18"/>
+          <w:szCs w:val="18"/>
+        </w:rPr>
+        <w:t>Do</w:t>
       </w:r>
       <w:proofErr w:type="spellEnd"/>
       <w:r>
@@ -10959,7 +10628,7 @@
           <w:sz w:val="18"/>
           <w:szCs w:val="18"/>
         </w:rPr>
-        <w:t xml:space="preserve"> will assume that additions and subtractions are just as </w:t>
+        <w:t xml:space="preserve"> the times meet our system requirements for processing 30 frames a second for a size image that has been </w:t>
       </w:r>
       <w:proofErr w:type="spellStart"/>
       <w:r>
@@ -10968,15 +10637,7 @@
           <w:sz w:val="18"/>
           <w:szCs w:val="18"/>
         </w:rPr>
-        <w:t>long.</w:t>
-      </w:r>
-      <w:r>
-        <w:rPr>
-          <w:rFonts w:ascii="Times New Roman" w:hAnsi="Times New Roman" w:cs="Times New Roman"/>
-          <w:sz w:val="18"/>
-          <w:szCs w:val="18"/>
-        </w:rPr>
-        <w:t>Do</w:t>
+        <w:t>downsampled</w:t>
       </w:r>
       <w:proofErr w:type="spellEnd"/>
       <w:r>
@@ -10985,7 +10646,7 @@
           <w:sz w:val="18"/>
           <w:szCs w:val="18"/>
         </w:rPr>
-        <w:t xml:space="preserve"> the times meet our system requirements for processing 30 frames a second for a size image that has been </w:t>
+        <w:t xml:space="preserve"> from the original full CMOS </w:t>
       </w:r>
       <w:proofErr w:type="spellStart"/>
       <w:r>
@@ -10994,7 +10655,15 @@
           <w:sz w:val="18"/>
           <w:szCs w:val="18"/>
         </w:rPr>
-        <w:t>downsampled</w:t>
+        <w:t>array.</w:t>
+      </w:r>
+      <w:r>
+        <w:rPr>
+          <w:rFonts w:ascii="Times New Roman" w:hAnsi="Times New Roman" w:cs="Times New Roman"/>
+          <w:sz w:val="18"/>
+          <w:szCs w:val="18"/>
+        </w:rPr>
+        <w:t>Remember</w:t>
       </w:r>
       <w:proofErr w:type="spellEnd"/>
       <w:r>
@@ -11003,7 +10672,42 @@
           <w:sz w:val="18"/>
           <w:szCs w:val="18"/>
         </w:rPr>
-        <w:t xml:space="preserve"> from the original full CMOS </w:t>
+        <w:t xml:space="preserve"> a reference of why we are using 3 clocks for CPU look at (instructions_table.pdf )</w:t>
+      </w:r>
+    </w:p>
+    <w:p>
+      <w:pPr>
+        <w:rPr>
+          <w:rFonts w:ascii="Times New Roman" w:hAnsi="Times New Roman" w:cs="Times New Roman"/>
+          <w:sz w:val="18"/>
+          <w:szCs w:val="18"/>
+        </w:rPr>
+      </w:pPr>
+      <w:r>
+        <w:rPr>
+          <w:rFonts w:ascii="Times New Roman" w:hAnsi="Times New Roman" w:cs="Times New Roman"/>
+          <w:sz w:val="18"/>
+          <w:szCs w:val="18"/>
+        </w:rPr>
+        <w:t xml:space="preserve">??? WE are not sure how images are buffered in memory </w:t>
+      </w:r>
+      <w:proofErr w:type="gramStart"/>
+      <w:r>
+        <w:rPr>
+          <w:rFonts w:ascii="Times New Roman" w:hAnsi="Times New Roman" w:cs="Times New Roman"/>
+          <w:sz w:val="18"/>
+          <w:szCs w:val="18"/>
+        </w:rPr>
+        <w:t>and also</w:t>
+      </w:r>
+      <w:proofErr w:type="gramEnd"/>
+      <w:r>
+        <w:rPr>
+          <w:rFonts w:ascii="Times New Roman" w:hAnsi="Times New Roman" w:cs="Times New Roman"/>
+          <w:sz w:val="18"/>
+          <w:szCs w:val="18"/>
+        </w:rPr>
+        <w:t xml:space="preserve"> how the cores are partitioned in the </w:t>
       </w:r>
       <w:proofErr w:type="spellStart"/>
       <w:r>
@@ -11012,15 +10716,15 @@
           <w:sz w:val="18"/>
           <w:szCs w:val="18"/>
         </w:rPr>
-        <w:t>array.</w:t>
-      </w:r>
-      <w:r>
-        <w:rPr>
-          <w:rFonts w:ascii="Times New Roman" w:hAnsi="Times New Roman" w:cs="Times New Roman"/>
-          <w:sz w:val="18"/>
-          <w:szCs w:val="18"/>
-        </w:rPr>
-        <w:t>Remember</w:t>
+        <w:t>CPU</w:t>
+      </w:r>
+      <w:r>
+        <w:rPr>
+          <w:rFonts w:ascii="Times New Roman" w:hAnsi="Times New Roman" w:cs="Times New Roman"/>
+          <w:sz w:val="18"/>
+          <w:szCs w:val="18"/>
+        </w:rPr>
+        <w:t>Talk</w:t>
       </w:r>
       <w:proofErr w:type="spellEnd"/>
       <w:r>
@@ -11029,75 +10733,166 @@
           <w:sz w:val="18"/>
           <w:szCs w:val="18"/>
         </w:rPr>
-        <w:t xml:space="preserve"> a reference of why we are using 3 clocks for CPU look at (instructions_table.pdf )</w:t>
-      </w:r>
-    </w:p>
-    <w:p>
-      <w:pPr>
-        <w:rPr>
-          <w:rFonts w:ascii="Times New Roman" w:hAnsi="Times New Roman" w:cs="Times New Roman"/>
-          <w:sz w:val="18"/>
-          <w:szCs w:val="18"/>
-        </w:rPr>
-      </w:pPr>
-    </w:p>
-    <w:p>
-      <w:pPr>
-        <w:rPr>
-          <w:rFonts w:ascii="Times New Roman" w:hAnsi="Times New Roman" w:cs="Times New Roman"/>
-        </w:rPr>
-      </w:pPr>
-      <w:r>
-        <w:rPr>
-          <w:rFonts w:ascii="Times New Roman" w:hAnsi="Times New Roman" w:cs="Times New Roman"/>
-        </w:rPr>
-        <w:t>V.</w:t>
-      </w:r>
-      <w:r>
-        <w:rPr>
-          <w:rFonts w:ascii="Times New Roman" w:hAnsi="Times New Roman" w:cs="Times New Roman"/>
+        <w:t xml:space="preserve"> about calcium imaging to be done </w:t>
+      </w:r>
+      <w:r>
+        <w:rPr>
+          <w:rFonts w:ascii="Times New Roman" w:hAnsi="Times New Roman" w:cs="Times New Roman"/>
+          <w:sz w:val="18"/>
+          <w:szCs w:val="18"/>
+        </w:rPr>
+        <w:t xml:space="preserve">Other types of </w:t>
+      </w:r>
+      <w:proofErr w:type="spellStart"/>
+      <w:r>
+        <w:rPr>
+          <w:rFonts w:ascii="Times New Roman" w:hAnsi="Times New Roman" w:cs="Times New Roman"/>
+          <w:sz w:val="18"/>
+          <w:szCs w:val="18"/>
+        </w:rPr>
+        <w:t>processors</w:t>
+      </w:r>
+      <w:r>
+        <w:rPr>
+          <w:rFonts w:ascii="Times New Roman" w:hAnsi="Times New Roman" w:cs="Times New Roman"/>
+          <w:sz w:val="18"/>
+          <w:szCs w:val="18"/>
+        </w:rPr>
+        <w:t>The</w:t>
+      </w:r>
+      <w:proofErr w:type="spellEnd"/>
+      <w:r>
+        <w:rPr>
+          <w:rFonts w:ascii="Times New Roman" w:hAnsi="Times New Roman" w:cs="Times New Roman"/>
+          <w:sz w:val="18"/>
+          <w:szCs w:val="18"/>
+        </w:rPr>
+        <w:t xml:space="preserve"> reason we want to use a diffuser is for the </w:t>
+      </w:r>
+      <w:proofErr w:type="spellStart"/>
+      <w:r>
+        <w:rPr>
+          <w:rFonts w:ascii="Times New Roman" w:hAnsi="Times New Roman" w:cs="Times New Roman"/>
+          <w:sz w:val="18"/>
+          <w:szCs w:val="18"/>
+        </w:rPr>
+        <w:t>tradefoss</w:t>
+      </w:r>
+      <w:proofErr w:type="spellEnd"/>
+      <w:r>
+        <w:rPr>
+          <w:rFonts w:ascii="Times New Roman" w:hAnsi="Times New Roman" w:cs="Times New Roman"/>
+          <w:sz w:val="18"/>
+          <w:szCs w:val="18"/>
+        </w:rPr>
+        <w:t xml:space="preserve"> that we have discussed but also the reason that we are interested in a fast way to do </w:t>
+      </w:r>
+      <w:proofErr w:type="spellStart"/>
+      <w:r>
+        <w:rPr>
+          <w:rFonts w:ascii="Times New Roman" w:hAnsi="Times New Roman" w:cs="Times New Roman"/>
+          <w:sz w:val="18"/>
+          <w:szCs w:val="18"/>
+        </w:rPr>
+        <w:t>compitations</w:t>
+      </w:r>
+      <w:proofErr w:type="spellEnd"/>
+      <w:r>
+        <w:rPr>
+          <w:rFonts w:ascii="Times New Roman" w:hAnsi="Times New Roman" w:cs="Times New Roman"/>
+          <w:sz w:val="18"/>
+          <w:szCs w:val="18"/>
+        </w:rPr>
+        <w:t xml:space="preserve"> is that the processing of the steps for calcium imaging also requires a certain amount of time</w:t>
+      </w:r>
+      <w:r>
+        <w:rPr>
+          <w:rFonts w:ascii="Times New Roman" w:hAnsi="Times New Roman" w:cs="Times New Roman"/>
+          <w:sz w:val="18"/>
+          <w:szCs w:val="18"/>
+        </w:rPr>
+        <w:t xml:space="preserve">??? Why even try to </w:t>
+      </w:r>
+      <w:proofErr w:type="spellStart"/>
+      <w:r>
+        <w:rPr>
+          <w:rFonts w:ascii="Times New Roman" w:hAnsi="Times New Roman" w:cs="Times New Roman"/>
+          <w:sz w:val="18"/>
+          <w:szCs w:val="18"/>
+        </w:rPr>
+        <w:t>comnibe</w:t>
+      </w:r>
+      <w:proofErr w:type="spellEnd"/>
+      <w:r>
+        <w:rPr>
+          <w:rFonts w:ascii="Times New Roman" w:hAnsi="Times New Roman" w:cs="Times New Roman"/>
+          <w:sz w:val="18"/>
+          <w:szCs w:val="18"/>
+        </w:rPr>
+        <w:t xml:space="preserve"> in real time the functional processing of diffusion with calcium </w:t>
+      </w:r>
+      <w:proofErr w:type="spellStart"/>
+      <w:r>
+        <w:rPr>
+          <w:rFonts w:ascii="Times New Roman" w:hAnsi="Times New Roman" w:cs="Times New Roman"/>
+          <w:sz w:val="18"/>
+          <w:szCs w:val="18"/>
+        </w:rPr>
+        <w:t>imaging</w:t>
+      </w:r>
+      <w:r>
+        <w:rPr>
+          <w:rFonts w:ascii="Times New Roman" w:hAnsi="Times New Roman" w:cs="Times New Roman"/>
+          <w:sz w:val="18"/>
+          <w:szCs w:val="18"/>
+        </w:rPr>
+        <w:t>Well</w:t>
+      </w:r>
+      <w:proofErr w:type="spellEnd"/>
+      <w:r>
+        <w:rPr>
+          <w:rFonts w:ascii="Times New Roman" w:hAnsi="Times New Roman" w:cs="Times New Roman"/>
+          <w:sz w:val="18"/>
+          <w:szCs w:val="18"/>
+        </w:rPr>
+        <w:t xml:space="preserve"> I would say that </w:t>
+      </w:r>
+      <w:proofErr w:type="spellStart"/>
+      <w:r>
+        <w:rPr>
+          <w:rFonts w:ascii="Times New Roman" w:hAnsi="Times New Roman" w:cs="Times New Roman"/>
+          <w:sz w:val="18"/>
+          <w:szCs w:val="18"/>
+        </w:rPr>
+        <w:t>threre</w:t>
+      </w:r>
+      <w:proofErr w:type="spellEnd"/>
+      <w:r>
+        <w:rPr>
+          <w:rFonts w:ascii="Times New Roman" w:hAnsi="Times New Roman" w:cs="Times New Roman"/>
+          <w:sz w:val="18"/>
+          <w:szCs w:val="18"/>
+        </w:rPr>
+        <w:t xml:space="preserve"> are applications and papers that discuss real time calcium imaging BCAS(UCLA folk) and that adding the diffusion we are </w:t>
+      </w:r>
+      <w:proofErr w:type="gramStart"/>
+      <w:r>
+        <w:rPr>
+          <w:rFonts w:ascii="Times New Roman" w:hAnsi="Times New Roman" w:cs="Times New Roman"/>
+          <w:sz w:val="18"/>
+          <w:szCs w:val="18"/>
+        </w:rPr>
+        <w:t>really just</w:t>
+      </w:r>
+      <w:proofErr w:type="gramEnd"/>
+      <w:r>
+        <w:rPr>
+          <w:rFonts w:ascii="Times New Roman" w:hAnsi="Times New Roman" w:cs="Times New Roman"/>
+          <w:sz w:val="18"/>
+          <w:szCs w:val="18"/>
         </w:rPr>
         <w:t xml:space="preserve"> </w:t>
       </w:r>
-      <w:r>
-        <w:rPr>
-          <w:rFonts w:ascii="Times New Roman" w:hAnsi="Times New Roman" w:cs="Times New Roman"/>
-        </w:rPr>
-        <w:t xml:space="preserve">Discussion </w:t>
-      </w:r>
-    </w:p>
-    <w:p>
-      <w:pPr>
-        <w:rPr>
-          <w:rFonts w:ascii="Times New Roman" w:hAnsi="Times New Roman" w:cs="Times New Roman"/>
-          <w:sz w:val="18"/>
-          <w:szCs w:val="18"/>
-        </w:rPr>
-      </w:pPr>
-      <w:r>
-        <w:rPr>
-          <w:rFonts w:ascii="Times New Roman" w:hAnsi="Times New Roman" w:cs="Times New Roman"/>
-          <w:sz w:val="18"/>
-          <w:szCs w:val="18"/>
-        </w:rPr>
-        <w:t>??? WE are not sure how images are buffered in memory and also how the cores are partitioned in the CPU</w:t>
-      </w:r>
-      <w:r>
-        <w:rPr>
-          <w:rFonts w:ascii="Times New Roman" w:hAnsi="Times New Roman" w:cs="Times New Roman"/>
-          <w:sz w:val="18"/>
-          <w:szCs w:val="18"/>
-        </w:rPr>
-        <w:t xml:space="preserve">Talk about calcium imaging to be done </w:t>
-      </w:r>
-      <w:r>
-        <w:rPr>
-          <w:rFonts w:ascii="Times New Roman" w:hAnsi="Times New Roman" w:cs="Times New Roman"/>
-          <w:sz w:val="18"/>
-          <w:szCs w:val="18"/>
-        </w:rPr>
-        <w:t xml:space="preserve">Other types of </w:t>
-      </w:r>
       <w:proofErr w:type="spellStart"/>
       <w:r>
         <w:rPr>
@@ -11105,15 +10900,7 @@
           <w:sz w:val="18"/>
           <w:szCs w:val="18"/>
         </w:rPr>
-        <w:t>processors</w:t>
-      </w:r>
-      <w:r>
-        <w:rPr>
-          <w:rFonts w:ascii="Times New Roman" w:hAnsi="Times New Roman" w:cs="Times New Roman"/>
-          <w:sz w:val="18"/>
-          <w:szCs w:val="18"/>
-        </w:rPr>
-        <w:t>The</w:t>
+        <w:t>chaging</w:t>
       </w:r>
       <w:proofErr w:type="spellEnd"/>
       <w:r>
@@ -11122,7 +10909,7 @@
           <w:sz w:val="18"/>
           <w:szCs w:val="18"/>
         </w:rPr>
-        <w:t xml:space="preserve"> reason we want to use a diffuser is for the </w:t>
+        <w:t xml:space="preserve"> the front end of how we collect light to better enhance the overall system. Said otherwise we have just added another pre-processor step </w:t>
       </w:r>
       <w:proofErr w:type="spellStart"/>
       <w:r>
@@ -11131,7 +10918,7 @@
           <w:sz w:val="18"/>
           <w:szCs w:val="18"/>
         </w:rPr>
-        <w:t>tradefoss</w:t>
+        <w:t>tlo</w:t>
       </w:r>
       <w:proofErr w:type="spellEnd"/>
       <w:r>
@@ -11140,7 +10927,7 @@
           <w:sz w:val="18"/>
           <w:szCs w:val="18"/>
         </w:rPr>
-        <w:t xml:space="preserve"> that we have discussed but also the reason that we are interested in a fast way to do </w:t>
+        <w:t xml:space="preserve"> the </w:t>
       </w:r>
       <w:proofErr w:type="spellStart"/>
       <w:r>
@@ -11149,7 +10936,7 @@
           <w:sz w:val="18"/>
           <w:szCs w:val="18"/>
         </w:rPr>
-        <w:t>compitations</w:t>
+        <w:t>systemn</w:t>
       </w:r>
       <w:proofErr w:type="spellEnd"/>
       <w:r>
@@ -11158,7 +10945,33 @@
           <w:sz w:val="18"/>
           <w:szCs w:val="18"/>
         </w:rPr>
-        <w:t xml:space="preserve"> is that the processing of the steps for calcium imaging also requires a </w:t>
+        <w:t xml:space="preserve"> that will allow us to improve the accuracy of detecting and extracting the neurons of </w:t>
+      </w:r>
+      <w:proofErr w:type="spellStart"/>
+      <w:r>
+        <w:rPr>
+          <w:rFonts w:ascii="Times New Roman" w:hAnsi="Times New Roman" w:cs="Times New Roman"/>
+          <w:sz w:val="18"/>
+          <w:szCs w:val="18"/>
+        </w:rPr>
+        <w:t>intereste</w:t>
+      </w:r>
+      <w:proofErr w:type="spellEnd"/>
+      <w:r>
+        <w:rPr>
+          <w:rFonts w:ascii="Times New Roman" w:hAnsi="Times New Roman" w:cs="Times New Roman"/>
+          <w:sz w:val="18"/>
+          <w:szCs w:val="18"/>
+        </w:rPr>
+        <w:t>…</w:t>
+      </w:r>
+      <w:r>
+        <w:rPr>
+          <w:rFonts w:ascii="Times New Roman" w:hAnsi="Times New Roman" w:cs="Times New Roman"/>
+          <w:sz w:val="18"/>
+          <w:szCs w:val="18"/>
+        </w:rPr>
+        <w:t xml:space="preserve">There are models that </w:t>
       </w:r>
       <w:r>
         <w:rPr>
@@ -11167,175 +10980,7 @@
           <w:szCs w:val="18"/>
         </w:rPr>
         <w:lastRenderedPageBreak/>
-        <w:t>certain amount of time</w:t>
-      </w:r>
-      <w:r>
-        <w:rPr>
-          <w:rFonts w:ascii="Times New Roman" w:hAnsi="Times New Roman" w:cs="Times New Roman"/>
-          <w:sz w:val="18"/>
-          <w:szCs w:val="18"/>
-        </w:rPr>
-        <w:t xml:space="preserve">??? Why even try to </w:t>
-      </w:r>
-      <w:proofErr w:type="spellStart"/>
-      <w:r>
-        <w:rPr>
-          <w:rFonts w:ascii="Times New Roman" w:hAnsi="Times New Roman" w:cs="Times New Roman"/>
-          <w:sz w:val="18"/>
-          <w:szCs w:val="18"/>
-        </w:rPr>
-        <w:t>comnibe</w:t>
-      </w:r>
-      <w:proofErr w:type="spellEnd"/>
-      <w:r>
-        <w:rPr>
-          <w:rFonts w:ascii="Times New Roman" w:hAnsi="Times New Roman" w:cs="Times New Roman"/>
-          <w:sz w:val="18"/>
-          <w:szCs w:val="18"/>
-        </w:rPr>
-        <w:t xml:space="preserve"> in real time the functional processing of diffusion with calcium </w:t>
-      </w:r>
-      <w:proofErr w:type="spellStart"/>
-      <w:r>
-        <w:rPr>
-          <w:rFonts w:ascii="Times New Roman" w:hAnsi="Times New Roman" w:cs="Times New Roman"/>
-          <w:sz w:val="18"/>
-          <w:szCs w:val="18"/>
-        </w:rPr>
-        <w:t>imaging</w:t>
-      </w:r>
-      <w:r>
-        <w:rPr>
-          <w:rFonts w:ascii="Times New Roman" w:hAnsi="Times New Roman" w:cs="Times New Roman"/>
-          <w:sz w:val="18"/>
-          <w:szCs w:val="18"/>
-        </w:rPr>
-        <w:t>Well</w:t>
-      </w:r>
-      <w:proofErr w:type="spellEnd"/>
-      <w:r>
-        <w:rPr>
-          <w:rFonts w:ascii="Times New Roman" w:hAnsi="Times New Roman" w:cs="Times New Roman"/>
-          <w:sz w:val="18"/>
-          <w:szCs w:val="18"/>
-        </w:rPr>
-        <w:t xml:space="preserve"> I would say that </w:t>
-      </w:r>
-      <w:proofErr w:type="spellStart"/>
-      <w:r>
-        <w:rPr>
-          <w:rFonts w:ascii="Times New Roman" w:hAnsi="Times New Roman" w:cs="Times New Roman"/>
-          <w:sz w:val="18"/>
-          <w:szCs w:val="18"/>
-        </w:rPr>
-        <w:t>threre</w:t>
-      </w:r>
-      <w:proofErr w:type="spellEnd"/>
-      <w:r>
-        <w:rPr>
-          <w:rFonts w:ascii="Times New Roman" w:hAnsi="Times New Roman" w:cs="Times New Roman"/>
-          <w:sz w:val="18"/>
-          <w:szCs w:val="18"/>
-        </w:rPr>
-        <w:t xml:space="preserve"> are applications and papers that discuss real time calcium imaging BCAS(UCLA folk) and that adding the diffusion we are </w:t>
-      </w:r>
-      <w:proofErr w:type="gramStart"/>
-      <w:r>
-        <w:rPr>
-          <w:rFonts w:ascii="Times New Roman" w:hAnsi="Times New Roman" w:cs="Times New Roman"/>
-          <w:sz w:val="18"/>
-          <w:szCs w:val="18"/>
-        </w:rPr>
-        <w:t>really just</w:t>
-      </w:r>
-      <w:proofErr w:type="gramEnd"/>
-      <w:r>
-        <w:rPr>
-          <w:rFonts w:ascii="Times New Roman" w:hAnsi="Times New Roman" w:cs="Times New Roman"/>
-          <w:sz w:val="18"/>
-          <w:szCs w:val="18"/>
-        </w:rPr>
-        <w:t xml:space="preserve"> </w:t>
-      </w:r>
-      <w:proofErr w:type="spellStart"/>
-      <w:r>
-        <w:rPr>
-          <w:rFonts w:ascii="Times New Roman" w:hAnsi="Times New Roman" w:cs="Times New Roman"/>
-          <w:sz w:val="18"/>
-          <w:szCs w:val="18"/>
-        </w:rPr>
-        <w:t>chaging</w:t>
-      </w:r>
-      <w:proofErr w:type="spellEnd"/>
-      <w:r>
-        <w:rPr>
-          <w:rFonts w:ascii="Times New Roman" w:hAnsi="Times New Roman" w:cs="Times New Roman"/>
-          <w:sz w:val="18"/>
-          <w:szCs w:val="18"/>
-        </w:rPr>
-        <w:t xml:space="preserve"> the front end of how we collect light to better enhance the overall system. Said otherwise we have just added another pre-processor step </w:t>
-      </w:r>
-      <w:proofErr w:type="spellStart"/>
-      <w:r>
-        <w:rPr>
-          <w:rFonts w:ascii="Times New Roman" w:hAnsi="Times New Roman" w:cs="Times New Roman"/>
-          <w:sz w:val="18"/>
-          <w:szCs w:val="18"/>
-        </w:rPr>
-        <w:t>tlo</w:t>
-      </w:r>
-      <w:proofErr w:type="spellEnd"/>
-      <w:r>
-        <w:rPr>
-          <w:rFonts w:ascii="Times New Roman" w:hAnsi="Times New Roman" w:cs="Times New Roman"/>
-          <w:sz w:val="18"/>
-          <w:szCs w:val="18"/>
-        </w:rPr>
-        <w:t xml:space="preserve"> the </w:t>
-      </w:r>
-      <w:proofErr w:type="spellStart"/>
-      <w:r>
-        <w:rPr>
-          <w:rFonts w:ascii="Times New Roman" w:hAnsi="Times New Roman" w:cs="Times New Roman"/>
-          <w:sz w:val="18"/>
-          <w:szCs w:val="18"/>
-        </w:rPr>
-        <w:t>systemn</w:t>
-      </w:r>
-      <w:proofErr w:type="spellEnd"/>
-      <w:r>
-        <w:rPr>
-          <w:rFonts w:ascii="Times New Roman" w:hAnsi="Times New Roman" w:cs="Times New Roman"/>
-          <w:sz w:val="18"/>
-          <w:szCs w:val="18"/>
-        </w:rPr>
-        <w:t xml:space="preserve"> that will allow us to improve the accuracy of detecting and extracting the neurons of </w:t>
-      </w:r>
-      <w:proofErr w:type="spellStart"/>
-      <w:r>
-        <w:rPr>
-          <w:rFonts w:ascii="Times New Roman" w:hAnsi="Times New Roman" w:cs="Times New Roman"/>
-          <w:sz w:val="18"/>
-          <w:szCs w:val="18"/>
-        </w:rPr>
-        <w:t>intereste</w:t>
-      </w:r>
-      <w:proofErr w:type="spellEnd"/>
-      <w:r>
-        <w:rPr>
-          <w:rFonts w:ascii="Times New Roman" w:hAnsi="Times New Roman" w:cs="Times New Roman"/>
-          <w:sz w:val="18"/>
-          <w:szCs w:val="18"/>
-        </w:rPr>
-        <w:t>…</w:t>
-      </w:r>
-      <w:r>
-        <w:rPr>
-          <w:rFonts w:ascii="Times New Roman" w:hAnsi="Times New Roman" w:cs="Times New Roman"/>
-          <w:sz w:val="18"/>
-          <w:szCs w:val="18"/>
-        </w:rPr>
-        <w:t xml:space="preserve">There are models that can be used to calibrate Talk about models and variant and </w:t>
+        <w:t xml:space="preserve">can be used to calibrate Talk about models and variant and </w:t>
       </w:r>
       <w:proofErr w:type="spellStart"/>
       <w:r>

</xml_diff>

<commit_message>
Annotate header for table 5
</commit_message>
<xml_diff>
--- a/deconvolution_of_diffused_image_in_real_time_with_custom_hardware_bme690_sp_2022.docx
+++ b/deconvolution_of_diffused_image_in_real_time_with_custom_hardware_bme690_sp_2022.docx
@@ -5171,7 +5171,7 @@
           </mc:Choice>
           <mc:Fallback>
             <w:pict>
-              <v:line w14:anchorId="573C932D" id="Straight Connector 20" o:spid="_x0000_s1026" style="position:absolute;flip:y;z-index:251671552;visibility:visible;mso-wrap-style:square;mso-width-percent:0;mso-height-percent:0;mso-wrap-distance-left:9pt;mso-wrap-distance-top:0;mso-wrap-distance-right:9pt;mso-wrap-distance-bottom:0;mso-position-horizontal:absolute;mso-position-horizontal-relative:text;mso-position-vertical:absolute;mso-position-vertical-relative:text;mso-width-percent:0;mso-height-percent:0;mso-width-relative:margin;mso-height-relative:margin" from="18.75pt,.4pt" to="121.5pt,.4pt" o:gfxdata="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" strokecolor="black [3213]" strokeweight="1pt">
+              <v:line w14:anchorId="226FD5B9" id="Straight Connector 20" o:spid="_x0000_s1026" style="position:absolute;flip:y;z-index:251671552;visibility:visible;mso-wrap-style:square;mso-width-percent:0;mso-height-percent:0;mso-wrap-distance-left:9pt;mso-wrap-distance-top:0;mso-wrap-distance-right:9pt;mso-wrap-distance-bottom:0;mso-position-horizontal:absolute;mso-position-horizontal-relative:text;mso-position-vertical:absolute;mso-position-vertical-relative:text;mso-width-percent:0;mso-height-percent:0;mso-width-relative:margin;mso-height-relative:margin" from="18.75pt,.4pt" to="121.5pt,.4pt" o:gfxdata="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" strokecolor="black [3213]" strokeweight="1pt">
                 <v:stroke joinstyle="miter"/>
               </v:line>
             </w:pict>
@@ -5421,7 +5421,7 @@
           </mc:Choice>
           <mc:Fallback>
             <w:pict>
-              <v:line w14:anchorId="67C1E450" id="Straight Connector 22" o:spid="_x0000_s1026" style="position:absolute;flip:y;z-index:251673600;visibility:visible;mso-wrap-style:square;mso-width-percent:0;mso-height-percent:0;mso-wrap-distance-left:9pt;mso-wrap-distance-top:0;mso-wrap-distance-right:9pt;mso-wrap-distance-bottom:0;mso-position-horizontal:absolute;mso-position-horizontal-relative:text;mso-position-vertical:absolute;mso-position-vertical-relative:text;mso-width-percent:0;mso-height-percent:0;mso-width-relative:margin;mso-height-relative:margin" from="21pt,.7pt" to="123.75pt,.7pt" o:gfxdata="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" strokecolor="black [3213]" strokeweight="1pt">
+              <v:line w14:anchorId="6FDB6E8A" id="Straight Connector 22" o:spid="_x0000_s1026" style="position:absolute;flip:y;z-index:251673600;visibility:visible;mso-wrap-style:square;mso-width-percent:0;mso-height-percent:0;mso-wrap-distance-left:9pt;mso-wrap-distance-top:0;mso-wrap-distance-right:9pt;mso-wrap-distance-bottom:0;mso-position-horizontal:absolute;mso-position-horizontal-relative:text;mso-position-vertical:absolute;mso-position-vertical-relative:text;mso-width-percent:0;mso-height-percent:0;mso-width-relative:margin;mso-height-relative:margin" from="21pt,.7pt" to="123.75pt,.7pt" o:gfxdata="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" strokecolor="black [3213]" strokeweight="1pt">
                 <v:stroke joinstyle="miter"/>
               </v:line>
             </w:pict>
@@ -5822,7 +5822,7 @@
           </mc:Choice>
           <mc:Fallback>
             <w:pict>
-              <v:line w14:anchorId="148F5437" id="Straight Connector 23" o:spid="_x0000_s1026" style="position:absolute;flip:y;z-index:251675648;visibility:visible;mso-wrap-style:square;mso-width-percent:0;mso-height-percent:0;mso-wrap-distance-left:9pt;mso-wrap-distance-top:0;mso-wrap-distance-right:9pt;mso-wrap-distance-bottom:0;mso-position-horizontal:absolute;mso-position-horizontal-relative:text;mso-position-vertical:absolute;mso-position-vertical-relative:text;mso-width-percent:0;mso-height-percent:0;mso-width-relative:margin;mso-height-relative:margin" from="18.75pt,.4pt" to="121.5pt,.4pt" o:gfxdata="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" strokecolor="black [3213]" strokeweight="1pt">
+              <v:line w14:anchorId="0FBAAD35" id="Straight Connector 23" o:spid="_x0000_s1026" style="position:absolute;flip:y;z-index:251675648;visibility:visible;mso-wrap-style:square;mso-width-percent:0;mso-height-percent:0;mso-wrap-distance-left:9pt;mso-wrap-distance-top:0;mso-wrap-distance-right:9pt;mso-wrap-distance-bottom:0;mso-position-horizontal:absolute;mso-position-horizontal-relative:text;mso-position-vertical:absolute;mso-position-vertical-relative:text;mso-width-percent:0;mso-height-percent:0;mso-width-relative:margin;mso-height-relative:margin" from="18.75pt,.4pt" to="121.5pt,.4pt" o:gfxdata="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" strokecolor="black [3213]" strokeweight="1pt">
                 <v:stroke joinstyle="miter"/>
               </v:line>
             </w:pict>
@@ -6132,7 +6132,7 @@
           </mc:Choice>
           <mc:Fallback>
             <w:pict>
-              <v:line w14:anchorId="6155878C" id="Straight Connector 24" o:spid="_x0000_s1026" style="position:absolute;flip:y;z-index:251677696;visibility:visible;mso-wrap-style:square;mso-width-percent:0;mso-height-percent:0;mso-wrap-distance-left:9pt;mso-wrap-distance-top:0;mso-wrap-distance-right:9pt;mso-wrap-distance-bottom:0;mso-position-horizontal:absolute;mso-position-horizontal-relative:text;mso-position-vertical:absolute;mso-position-vertical-relative:text;mso-width-percent:0;mso-height-percent:0;mso-width-relative:margin;mso-height-relative:margin" from="18.75pt,.4pt" to="121.5pt,.4pt" o:gfxdata="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" strokecolor="black [3213]" strokeweight="1pt">
+              <v:line w14:anchorId="7A7B05EC" id="Straight Connector 24" o:spid="_x0000_s1026" style="position:absolute;flip:y;z-index:251677696;visibility:visible;mso-wrap-style:square;mso-width-percent:0;mso-height-percent:0;mso-wrap-distance-left:9pt;mso-wrap-distance-top:0;mso-wrap-distance-right:9pt;mso-wrap-distance-bottom:0;mso-position-horizontal:absolute;mso-position-horizontal-relative:text;mso-position-vertical:absolute;mso-position-vertical-relative:text;mso-width-percent:0;mso-height-percent:0;mso-width-relative:margin;mso-height-relative:margin" from="18.75pt,.4pt" to="121.5pt,.4pt" o:gfxdata="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" strokecolor="black [3213]" strokeweight="1pt">
                 <v:stroke joinstyle="miter"/>
               </v:line>
             </w:pict>
@@ -8456,7 +8456,7 @@
           </mc:Choice>
           <mc:Fallback>
             <w:pict>
-              <v:line w14:anchorId="3D9C8B2A" id="Straight Connector 26" o:spid="_x0000_s1026" style="position:absolute;z-index:251681792;visibility:visible;mso-wrap-style:square;mso-width-percent:0;mso-height-percent:0;mso-wrap-distance-left:9pt;mso-wrap-distance-top:0;mso-wrap-distance-right:9pt;mso-wrap-distance-bottom:0;mso-position-horizontal:right;mso-position-horizontal-relative:text;mso-position-vertical:absolute;mso-position-vertical-relative:text;mso-width-percent:0;mso-height-percent:0;mso-width-relative:margin;mso-height-relative:margin" from="164.8pt,19pt" to="380.8pt,19pt" o:gfxdata="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" strokecolor="black [3213]" strokeweight="1pt">
+              <v:line w14:anchorId="249F8F41" id="Straight Connector 26" o:spid="_x0000_s1026" style="position:absolute;z-index:251681792;visibility:visible;mso-wrap-style:square;mso-width-percent:0;mso-height-percent:0;mso-wrap-distance-left:9pt;mso-wrap-distance-top:0;mso-wrap-distance-right:9pt;mso-wrap-distance-bottom:0;mso-position-horizontal:right;mso-position-horizontal-relative:text;mso-position-vertical:absolute;mso-position-vertical-relative:text;mso-width-percent:0;mso-height-percent:0;mso-width-relative:margin;mso-height-relative:margin" from="164.8pt,19pt" to="380.8pt,19pt" o:gfxdata="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" strokecolor="black [3213]" strokeweight="1pt">
                 <v:stroke joinstyle="miter"/>
               </v:line>
             </w:pict>
@@ -8551,7 +8551,7 @@
           </mc:Choice>
           <mc:Fallback>
             <w:pict>
-              <v:line w14:anchorId="5EDDA49C" id="Straight Connector 25" o:spid="_x0000_s1026" style="position:absolute;z-index:251679744;visibility:visible;mso-wrap-style:square;mso-width-percent:0;mso-height-percent:0;mso-wrap-distance-left:9pt;mso-wrap-distance-top:0;mso-wrap-distance-right:9pt;mso-wrap-distance-bottom:0;mso-position-horizontal:right;mso-position-horizontal-relative:text;mso-position-vertical:absolute;mso-position-vertical-relative:text;mso-width-percent:0;mso-height-percent:0;mso-width-relative:margin;mso-height-relative:margin" from="164.8pt,11.8pt" to="380.8pt,11.8pt" o:gfxdata="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" strokecolor="black [3213]" strokeweight="1pt">
+              <v:line w14:anchorId="62B0DCA2" id="Straight Connector 25" o:spid="_x0000_s1026" style="position:absolute;z-index:251679744;visibility:visible;mso-wrap-style:square;mso-width-percent:0;mso-height-percent:0;mso-wrap-distance-left:9pt;mso-wrap-distance-top:0;mso-wrap-distance-right:9pt;mso-wrap-distance-bottom:0;mso-position-horizontal:right;mso-position-horizontal-relative:text;mso-position-vertical:absolute;mso-position-vertical-relative:text;mso-width-percent:0;mso-height-percent:0;mso-width-relative:margin;mso-height-relative:margin" from="164.8pt,11.8pt" to="380.8pt,11.8pt" o:gfxdata="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" strokecolor="black [3213]" strokeweight="1pt">
                 <v:stroke joinstyle="miter"/>
               </v:line>
             </w:pict>
@@ -9049,7 +9049,7 @@
           </mc:Choice>
           <mc:Fallback>
             <w:pict>
-              <v:line w14:anchorId="7803D3F8" id="Straight Connector 27" o:spid="_x0000_s1026" style="position:absolute;z-index:251683840;visibility:visible;mso-wrap-style:square;mso-width-percent:0;mso-height-percent:0;mso-wrap-distance-left:9pt;mso-wrap-distance-top:0;mso-wrap-distance-right:9pt;mso-wrap-distance-bottom:0;mso-position-horizontal:right;mso-position-horizontal-relative:text;mso-position-vertical:absolute;mso-position-vertical-relative:text;mso-width-percent:0;mso-height-percent:0;mso-width-relative:margin;mso-height-relative:margin" from="164.8pt,4.6pt" to="380.8pt,4.6pt" o:gfxdata="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" strokecolor="black [3213]" strokeweight="1pt">
+              <v:line w14:anchorId="7E2334AF" id="Straight Connector 27" o:spid="_x0000_s1026" style="position:absolute;z-index:251683840;visibility:visible;mso-wrap-style:square;mso-width-percent:0;mso-height-percent:0;mso-wrap-distance-left:9pt;mso-wrap-distance-top:0;mso-wrap-distance-right:9pt;mso-wrap-distance-bottom:0;mso-position-horizontal:right;mso-position-horizontal-relative:text;mso-position-vertical:absolute;mso-position-vertical-relative:text;mso-width-percent:0;mso-height-percent:0;mso-width-relative:margin;mso-height-relative:margin" from="164.8pt,4.6pt" to="380.8pt,4.6pt" o:gfxdata="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" strokecolor="black [3213]" strokeweight="1pt">
                 <v:stroke joinstyle="miter"/>
               </v:line>
             </w:pict>
@@ -9158,7 +9158,7 @@
           </mc:Choice>
           <mc:Fallback>
             <w:pict>
-              <v:line w14:anchorId="7B57BAC0" id="Straight Connector 28" o:spid="_x0000_s1026" style="position:absolute;z-index:251685888;visibility:visible;mso-wrap-style:square;mso-width-percent:0;mso-height-percent:0;mso-wrap-distance-left:9pt;mso-wrap-distance-top:0;mso-wrap-distance-right:9pt;mso-wrap-distance-bottom:0;mso-position-horizontal:absolute;mso-position-horizontal-relative:text;mso-position-vertical:absolute;mso-position-vertical-relative:text;mso-width-percent:0;mso-height-percent:0;mso-width-relative:margin;mso-height-relative:margin" from="0,0" to="3in,0" o:gfxdata="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" strokecolor="black [3213]" strokeweight="1pt">
+              <v:line w14:anchorId="4C9784FC" id="Straight Connector 28" o:spid="_x0000_s1026" style="position:absolute;z-index:251685888;visibility:visible;mso-wrap-style:square;mso-width-percent:0;mso-height-percent:0;mso-wrap-distance-left:9pt;mso-wrap-distance-top:0;mso-wrap-distance-right:9pt;mso-wrap-distance-bottom:0;mso-position-horizontal:absolute;mso-position-horizontal-relative:text;mso-position-vertical:absolute;mso-position-vertical-relative:text;mso-width-percent:0;mso-height-percent:0;mso-width-relative:margin;mso-height-relative:margin" from="0,0" to="3in,0" o:gfxdata="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" strokecolor="black [3213]" strokeweight="1pt">
                 <v:stroke joinstyle="miter"/>
               </v:line>
             </w:pict>
@@ -9259,7 +9259,7 @@
           </mc:Choice>
           <mc:Fallback>
             <w:pict>
-              <v:line w14:anchorId="3E7A9E93" id="Straight Connector 30" o:spid="_x0000_s1026" style="position:absolute;z-index:251687936;visibility:visible;mso-wrap-style:square;mso-width-percent:0;mso-height-percent:0;mso-wrap-distance-left:9pt;mso-wrap-distance-top:0;mso-wrap-distance-right:9pt;mso-wrap-distance-bottom:0;mso-position-horizontal:absolute;mso-position-horizontal-relative:text;mso-position-vertical:absolute;mso-position-vertical-relative:text;mso-width-percent:0;mso-height-percent:0;mso-width-relative:margin;mso-height-relative:margin" from="0,0" to="3in,0" o:gfxdata="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" strokecolor="black [3213]" strokeweight="1pt">
+              <v:line w14:anchorId="659DBE01" id="Straight Connector 30" o:spid="_x0000_s1026" style="position:absolute;z-index:251687936;visibility:visible;mso-wrap-style:square;mso-width-percent:0;mso-height-percent:0;mso-wrap-distance-left:9pt;mso-wrap-distance-top:0;mso-wrap-distance-right:9pt;mso-wrap-distance-bottom:0;mso-position-horizontal:absolute;mso-position-horizontal-relative:text;mso-position-vertical:absolute;mso-position-vertical-relative:text;mso-width-percent:0;mso-height-percent:0;mso-width-relative:margin;mso-height-relative:margin" from="0,0" to="3in,0" o:gfxdata="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" strokecolor="black [3213]" strokeweight="1pt">
                 <v:stroke joinstyle="miter"/>
               </v:line>
             </w:pict>
@@ -9661,7 +9661,7 @@
           </mc:Choice>
           <mc:Fallback>
             <w:pict>
-              <v:line w14:anchorId="2B262FE2" id="Straight Connector 31" o:spid="_x0000_s1026" style="position:absolute;z-index:251689984;visibility:visible;mso-wrap-style:square;mso-width-percent:0;mso-height-percent:0;mso-wrap-distance-left:9pt;mso-wrap-distance-top:0;mso-wrap-distance-right:9pt;mso-wrap-distance-bottom:0;mso-position-horizontal:absolute;mso-position-horizontal-relative:text;mso-position-vertical:absolute;mso-position-vertical-relative:text;mso-width-percent:0;mso-height-percent:0;mso-width-relative:margin;mso-height-relative:margin" from="0,-.05pt" to="3in,-.05pt" o:gfxdata="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" strokecolor="black [3213]" strokeweight="1pt">
+              <v:line w14:anchorId="1FD2B805" id="Straight Connector 31" o:spid="_x0000_s1026" style="position:absolute;z-index:251689984;visibility:visible;mso-wrap-style:square;mso-width-percent:0;mso-height-percent:0;mso-wrap-distance-left:9pt;mso-wrap-distance-top:0;mso-wrap-distance-right:9pt;mso-wrap-distance-bottom:0;mso-position-horizontal:absolute;mso-position-horizontal-relative:text;mso-position-vertical:absolute;mso-position-vertical-relative:text;mso-width-percent:0;mso-height-percent:0;mso-width-relative:margin;mso-height-relative:margin" from="0,-.05pt" to="3in,-.05pt" o:gfxdata="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" strokecolor="black [3213]" strokeweight="1pt">
                 <v:stroke joinstyle="miter"/>
               </v:line>
             </w:pict>
@@ -9878,7 +9878,7 @@
           </mc:Choice>
           <mc:Fallback>
             <w:pict>
-              <v:line w14:anchorId="096C30AB" id="Straight Connector 193" o:spid="_x0000_s1026" style="position:absolute;z-index:251692032;visibility:visible;mso-wrap-style:square;mso-width-percent:0;mso-height-percent:0;mso-wrap-distance-left:9pt;mso-wrap-distance-top:0;mso-wrap-distance-right:9pt;mso-wrap-distance-bottom:0;mso-position-horizontal:absolute;mso-position-horizontal-relative:text;mso-position-vertical:absolute;mso-position-vertical-relative:text;mso-width-percent:0;mso-height-percent:0;mso-width-relative:margin;mso-height-relative:margin" from="0,0" to="3in,0" o:gfxdata="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" strokecolor="black [3213]" strokeweight="1pt">
+              <v:line w14:anchorId="7828506F" id="Straight Connector 193" o:spid="_x0000_s1026" style="position:absolute;z-index:251692032;visibility:visible;mso-wrap-style:square;mso-width-percent:0;mso-height-percent:0;mso-wrap-distance-left:9pt;mso-wrap-distance-top:0;mso-wrap-distance-right:9pt;mso-wrap-distance-bottom:0;mso-position-horizontal:absolute;mso-position-horizontal-relative:text;mso-position-vertical:absolute;mso-position-vertical-relative:text;mso-width-percent:0;mso-height-percent:0;mso-width-relative:margin;mso-height-relative:margin" from="0,0" to="3in,0" o:gfxdata="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" strokecolor="black [3213]" strokeweight="1pt">
                 <v:stroke joinstyle="miter"/>
               </v:line>
             </w:pict>
@@ -9987,7 +9987,7 @@
           </mc:Choice>
           <mc:Fallback>
             <w:pict>
-              <v:line w14:anchorId="2C20A291" id="Straight Connector 194" o:spid="_x0000_s1026" style="position:absolute;z-index:251694080;visibility:visible;mso-wrap-style:square;mso-width-percent:0;mso-height-percent:0;mso-wrap-distance-left:9pt;mso-wrap-distance-top:0;mso-wrap-distance-right:9pt;mso-wrap-distance-bottom:0;mso-position-horizontal:absolute;mso-position-horizontal-relative:text;mso-position-vertical:absolute;mso-position-vertical-relative:text;mso-width-percent:0;mso-height-percent:0;mso-width-relative:margin;mso-height-relative:margin" from="0,0" to="3in,0" o:gfxdata="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" strokecolor="black [3213]" strokeweight="1pt">
+              <v:line w14:anchorId="31B4A0C7" id="Straight Connector 194" o:spid="_x0000_s1026" style="position:absolute;z-index:251694080;visibility:visible;mso-wrap-style:square;mso-width-percent:0;mso-height-percent:0;mso-wrap-distance-left:9pt;mso-wrap-distance-top:0;mso-wrap-distance-right:9pt;mso-wrap-distance-bottom:0;mso-position-horizontal:absolute;mso-position-horizontal-relative:text;mso-position-vertical:absolute;mso-position-vertical-relative:text;mso-width-percent:0;mso-height-percent:0;mso-width-relative:margin;mso-height-relative:margin" from="0,0" to="3in,0" o:gfxdata="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" strokecolor="black [3213]" strokeweight="1pt">
                 <v:stroke joinstyle="miter"/>
               </v:line>
             </w:pict>
@@ -10442,7 +10442,7 @@
           </mc:Choice>
           <mc:Fallback>
             <w:pict>
-              <v:line w14:anchorId="760DC456" id="Straight Connector 197" o:spid="_x0000_s1026" style="position:absolute;z-index:251696128;visibility:visible;mso-wrap-style:square;mso-width-percent:0;mso-height-percent:0;mso-wrap-distance-left:9pt;mso-wrap-distance-top:0;mso-wrap-distance-right:9pt;mso-wrap-distance-bottom:0;mso-position-horizontal:absolute;mso-position-horizontal-relative:text;mso-position-vertical:absolute;mso-position-vertical-relative:text;mso-width-percent:0;mso-height-percent:0;mso-width-relative:margin;mso-height-relative:margin" from="0,0" to="3in,0" o:gfxdata="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" strokecolor="black [3213]" strokeweight="1pt">
+              <v:line w14:anchorId="1C9AB54E" id="Straight Connector 197" o:spid="_x0000_s1026" style="position:absolute;z-index:251696128;visibility:visible;mso-wrap-style:square;mso-width-percent:0;mso-height-percent:0;mso-wrap-distance-left:9pt;mso-wrap-distance-top:0;mso-wrap-distance-right:9pt;mso-wrap-distance-bottom:0;mso-position-horizontal:absolute;mso-position-horizontal-relative:text;mso-position-vertical:absolute;mso-position-vertical-relative:text;mso-width-percent:0;mso-height-percent:0;mso-width-relative:margin;mso-height-relative:margin" from="0,0" to="3in,0" o:gfxdata="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" strokecolor="black [3213]" strokeweight="1pt">
                 <v:stroke joinstyle="miter"/>
               </v:line>
             </w:pict>
@@ -10572,7 +10572,23 @@
                 <w:sz w:val="18"/>
                 <w:szCs w:val="18"/>
               </w:rPr>
-              <w:t>.33Hz</w:t>
+              <w:t>.33</w:t>
+            </w:r>
+            <w:r>
+              <w:rPr>
+                <w:rFonts w:ascii="Times New Roman" w:hAnsi="Times New Roman" w:cs="Times New Roman"/>
+                <w:sz w:val="18"/>
+                <w:szCs w:val="18"/>
+              </w:rPr>
+              <w:t xml:space="preserve"> </w:t>
+            </w:r>
+            <w:r>
+              <w:rPr>
+                <w:rFonts w:ascii="Times New Roman" w:hAnsi="Times New Roman" w:cs="Times New Roman"/>
+                <w:sz w:val="18"/>
+                <w:szCs w:val="18"/>
+              </w:rPr>
+              <w:t>Hz</w:t>
             </w:r>
           </w:p>
         </w:tc>
@@ -10618,7 +10634,23 @@
                 <w:sz w:val="18"/>
                 <w:szCs w:val="18"/>
               </w:rPr>
-              <w:t>.20Hz</w:t>
+              <w:t>.20</w:t>
+            </w:r>
+            <w:r>
+              <w:rPr>
+                <w:rFonts w:ascii="Times New Roman" w:hAnsi="Times New Roman" w:cs="Times New Roman"/>
+                <w:sz w:val="18"/>
+                <w:szCs w:val="18"/>
+              </w:rPr>
+              <w:t xml:space="preserve"> </w:t>
+            </w:r>
+            <w:r>
+              <w:rPr>
+                <w:rFonts w:ascii="Times New Roman" w:hAnsi="Times New Roman" w:cs="Times New Roman"/>
+                <w:sz w:val="18"/>
+                <w:szCs w:val="18"/>
+              </w:rPr>
+              <w:t>Hz</w:t>
             </w:r>
           </w:p>
         </w:tc>
@@ -10664,18 +10696,98 @@
                 <w:sz w:val="18"/>
                 <w:szCs w:val="18"/>
               </w:rPr>
-              <w:t xml:space="preserve"> 1Hz</w:t>
+              <w:t xml:space="preserve"> 1</w:t>
+            </w:r>
+            <w:r>
+              <w:rPr>
+                <w:rFonts w:ascii="Times New Roman" w:hAnsi="Times New Roman" w:cs="Times New Roman"/>
+                <w:sz w:val="18"/>
+                <w:szCs w:val="18"/>
+              </w:rPr>
+              <w:t xml:space="preserve"> </w:t>
+            </w:r>
+            <w:r>
+              <w:rPr>
+                <w:rFonts w:ascii="Times New Roman" w:hAnsi="Times New Roman" w:cs="Times New Roman"/>
+                <w:sz w:val="18"/>
+                <w:szCs w:val="18"/>
+              </w:rPr>
+              <w:t>Hz</w:t>
             </w:r>
           </w:p>
         </w:tc>
       </w:tr>
+      <w:tr>
+        <w:trPr>
+          <w:trHeight w:val="70"/>
+        </w:trPr>
+        <w:tc>
+          <w:tcPr>
+            <w:tcW w:w="2155" w:type="dxa"/>
+          </w:tcPr>
+          <w:p>
+            <w:pPr>
+              <w:rPr>
+                <w:rFonts w:ascii="Times New Roman" w:hAnsi="Times New Roman" w:cs="Times New Roman"/>
+                <w:sz w:val="18"/>
+                <w:szCs w:val="18"/>
+              </w:rPr>
+            </w:pPr>
+          </w:p>
+        </w:tc>
+        <w:tc>
+          <w:tcPr>
+            <w:tcW w:w="2155" w:type="dxa"/>
+          </w:tcPr>
+          <w:p>
+            <w:pPr>
+              <w:rPr>
+                <w:rFonts w:ascii="Times New Roman" w:hAnsi="Times New Roman" w:cs="Times New Roman"/>
+                <w:sz w:val="18"/>
+                <w:szCs w:val="18"/>
+              </w:rPr>
+            </w:pPr>
+          </w:p>
+        </w:tc>
+      </w:tr>
     </w:tbl>
     <w:p>
       <w:pPr>
         <w:rPr>
           <w:rFonts w:ascii="Times New Roman" w:hAnsi="Times New Roman" w:cs="Times New Roman"/>
-          <w:sz w:val="18"/>
-          <w:szCs w:val="18"/>
+          <w:sz w:val="16"/>
+          <w:szCs w:val="16"/>
+        </w:rPr>
+      </w:pPr>
+      <w:r>
+        <w:rPr>
+          <w:rFonts w:ascii="Times New Roman" w:hAnsi="Times New Roman" w:cs="Times New Roman"/>
+          <w:sz w:val="16"/>
+          <w:szCs w:val="16"/>
+        </w:rPr>
+        <w:t>Table 5</w:t>
+      </w:r>
+      <w:r>
+        <w:rPr>
+          <w:rFonts w:ascii="Times New Roman" w:hAnsi="Times New Roman" w:cs="Times New Roman"/>
+          <w:sz w:val="16"/>
+          <w:szCs w:val="16"/>
+        </w:rPr>
+        <w:t>.</w:t>
+      </w:r>
+      <w:r>
+        <w:rPr>
+          <w:rFonts w:ascii="Times New Roman" w:hAnsi="Times New Roman" w:cs="Times New Roman"/>
+          <w:sz w:val="16"/>
+          <w:szCs w:val="16"/>
+        </w:rPr>
+        <w:t xml:space="preserve"> Comparison Results</w:t>
+      </w:r>
+    </w:p>
+    <w:p>
+      <w:pPr>
+        <w:rPr>
+          <w:rFonts w:ascii="Times New Roman" w:hAnsi="Times New Roman" w:cs="Times New Roman"/>
         </w:rPr>
       </w:pPr>
     </w:p>
@@ -11023,7 +11135,16 @@
           <w:sz w:val="18"/>
           <w:szCs w:val="18"/>
         </w:rPr>
-        <w:t xml:space="preserve"> is that the processing of the steps for calcium imaging also requires a certain amount of time</w:t>
+        <w:t xml:space="preserve"> is that the </w:t>
+      </w:r>
+      <w:r>
+        <w:rPr>
+          <w:rFonts w:ascii="Times New Roman" w:hAnsi="Times New Roman" w:cs="Times New Roman"/>
+          <w:sz w:val="18"/>
+          <w:szCs w:val="18"/>
+        </w:rPr>
+        <w:lastRenderedPageBreak/>
+        <w:t>processing of the steps for calcium imaging also requires a certain amount of time</w:t>
       </w:r>
       <w:r>
         <w:rPr>
@@ -11058,7 +11179,6 @@
           <w:sz w:val="18"/>
           <w:szCs w:val="18"/>
         </w:rPr>
-        <w:lastRenderedPageBreak/>
         <w:t>imaging</w:t>
       </w:r>
       <w:r>

</xml_diff>

<commit_message>
minor change; taking outy space in from of Discussion header section 5
</commit_message>
<xml_diff>
--- a/deconvolution_of_diffused_image_in_real_time_with_custom_hardware_bme690_sp_2022.docx
+++ b/deconvolution_of_diffused_image_in_real_time_with_custom_hardware_bme690_sp_2022.docx
@@ -5171,7 +5171,7 @@
           </mc:Choice>
           <mc:Fallback>
             <w:pict>
-              <v:line w14:anchorId="226FD5B9" id="Straight Connector 20" o:spid="_x0000_s1026" style="position:absolute;flip:y;z-index:251671552;visibility:visible;mso-wrap-style:square;mso-width-percent:0;mso-height-percent:0;mso-wrap-distance-left:9pt;mso-wrap-distance-top:0;mso-wrap-distance-right:9pt;mso-wrap-distance-bottom:0;mso-position-horizontal:absolute;mso-position-horizontal-relative:text;mso-position-vertical:absolute;mso-position-vertical-relative:text;mso-width-percent:0;mso-height-percent:0;mso-width-relative:margin;mso-height-relative:margin" from="18.75pt,.4pt" to="121.5pt,.4pt" o:gfxdata="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" strokecolor="black [3213]" strokeweight="1pt">
+              <v:line w14:anchorId="7B3C865C" id="Straight Connector 20" o:spid="_x0000_s1026" style="position:absolute;flip:y;z-index:251671552;visibility:visible;mso-wrap-style:square;mso-width-percent:0;mso-height-percent:0;mso-wrap-distance-left:9pt;mso-wrap-distance-top:0;mso-wrap-distance-right:9pt;mso-wrap-distance-bottom:0;mso-position-horizontal:absolute;mso-position-horizontal-relative:text;mso-position-vertical:absolute;mso-position-vertical-relative:text;mso-width-percent:0;mso-height-percent:0;mso-width-relative:margin;mso-height-relative:margin" from="18.75pt,.4pt" to="121.5pt,.4pt" o:gfxdata="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" strokecolor="black [3213]" strokeweight="1pt">
                 <v:stroke joinstyle="miter"/>
               </v:line>
             </w:pict>
@@ -5421,7 +5421,7 @@
           </mc:Choice>
           <mc:Fallback>
             <w:pict>
-              <v:line w14:anchorId="6FDB6E8A" id="Straight Connector 22" o:spid="_x0000_s1026" style="position:absolute;flip:y;z-index:251673600;visibility:visible;mso-wrap-style:square;mso-width-percent:0;mso-height-percent:0;mso-wrap-distance-left:9pt;mso-wrap-distance-top:0;mso-wrap-distance-right:9pt;mso-wrap-distance-bottom:0;mso-position-horizontal:absolute;mso-position-horizontal-relative:text;mso-position-vertical:absolute;mso-position-vertical-relative:text;mso-width-percent:0;mso-height-percent:0;mso-width-relative:margin;mso-height-relative:margin" from="21pt,.7pt" to="123.75pt,.7pt" o:gfxdata="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" strokecolor="black [3213]" strokeweight="1pt">
+              <v:line w14:anchorId="1E488DD8" id="Straight Connector 22" o:spid="_x0000_s1026" style="position:absolute;flip:y;z-index:251673600;visibility:visible;mso-wrap-style:square;mso-width-percent:0;mso-height-percent:0;mso-wrap-distance-left:9pt;mso-wrap-distance-top:0;mso-wrap-distance-right:9pt;mso-wrap-distance-bottom:0;mso-position-horizontal:absolute;mso-position-horizontal-relative:text;mso-position-vertical:absolute;mso-position-vertical-relative:text;mso-width-percent:0;mso-height-percent:0;mso-width-relative:margin;mso-height-relative:margin" from="21pt,.7pt" to="123.75pt,.7pt" o:gfxdata="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" strokecolor="black [3213]" strokeweight="1pt">
                 <v:stroke joinstyle="miter"/>
               </v:line>
             </w:pict>
@@ -5822,7 +5822,7 @@
           </mc:Choice>
           <mc:Fallback>
             <w:pict>
-              <v:line w14:anchorId="0FBAAD35" id="Straight Connector 23" o:spid="_x0000_s1026" style="position:absolute;flip:y;z-index:251675648;visibility:visible;mso-wrap-style:square;mso-width-percent:0;mso-height-percent:0;mso-wrap-distance-left:9pt;mso-wrap-distance-top:0;mso-wrap-distance-right:9pt;mso-wrap-distance-bottom:0;mso-position-horizontal:absolute;mso-position-horizontal-relative:text;mso-position-vertical:absolute;mso-position-vertical-relative:text;mso-width-percent:0;mso-height-percent:0;mso-width-relative:margin;mso-height-relative:margin" from="18.75pt,.4pt" to="121.5pt,.4pt" o:gfxdata="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" strokecolor="black [3213]" strokeweight="1pt">
+              <v:line w14:anchorId="2740283D" id="Straight Connector 23" o:spid="_x0000_s1026" style="position:absolute;flip:y;z-index:251675648;visibility:visible;mso-wrap-style:square;mso-width-percent:0;mso-height-percent:0;mso-wrap-distance-left:9pt;mso-wrap-distance-top:0;mso-wrap-distance-right:9pt;mso-wrap-distance-bottom:0;mso-position-horizontal:absolute;mso-position-horizontal-relative:text;mso-position-vertical:absolute;mso-position-vertical-relative:text;mso-width-percent:0;mso-height-percent:0;mso-width-relative:margin;mso-height-relative:margin" from="18.75pt,.4pt" to="121.5pt,.4pt" o:gfxdata="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" strokecolor="black [3213]" strokeweight="1pt">
                 <v:stroke joinstyle="miter"/>
               </v:line>
             </w:pict>
@@ -6132,7 +6132,7 @@
           </mc:Choice>
           <mc:Fallback>
             <w:pict>
-              <v:line w14:anchorId="7A7B05EC" id="Straight Connector 24" o:spid="_x0000_s1026" style="position:absolute;flip:y;z-index:251677696;visibility:visible;mso-wrap-style:square;mso-width-percent:0;mso-height-percent:0;mso-wrap-distance-left:9pt;mso-wrap-distance-top:0;mso-wrap-distance-right:9pt;mso-wrap-distance-bottom:0;mso-position-horizontal:absolute;mso-position-horizontal-relative:text;mso-position-vertical:absolute;mso-position-vertical-relative:text;mso-width-percent:0;mso-height-percent:0;mso-width-relative:margin;mso-height-relative:margin" from="18.75pt,.4pt" to="121.5pt,.4pt" o:gfxdata="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" strokecolor="black [3213]" strokeweight="1pt">
+              <v:line w14:anchorId="7BB2D6EE" id="Straight Connector 24" o:spid="_x0000_s1026" style="position:absolute;flip:y;z-index:251677696;visibility:visible;mso-wrap-style:square;mso-width-percent:0;mso-height-percent:0;mso-wrap-distance-left:9pt;mso-wrap-distance-top:0;mso-wrap-distance-right:9pt;mso-wrap-distance-bottom:0;mso-position-horizontal:absolute;mso-position-horizontal-relative:text;mso-position-vertical:absolute;mso-position-vertical-relative:text;mso-width-percent:0;mso-height-percent:0;mso-width-relative:margin;mso-height-relative:margin" from="18.75pt,.4pt" to="121.5pt,.4pt" o:gfxdata="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" strokecolor="black [3213]" strokeweight="1pt">
                 <v:stroke joinstyle="miter"/>
               </v:line>
             </w:pict>
@@ -8456,7 +8456,7 @@
           </mc:Choice>
           <mc:Fallback>
             <w:pict>
-              <v:line w14:anchorId="249F8F41" id="Straight Connector 26" o:spid="_x0000_s1026" style="position:absolute;z-index:251681792;visibility:visible;mso-wrap-style:square;mso-width-percent:0;mso-height-percent:0;mso-wrap-distance-left:9pt;mso-wrap-distance-top:0;mso-wrap-distance-right:9pt;mso-wrap-distance-bottom:0;mso-position-horizontal:right;mso-position-horizontal-relative:text;mso-position-vertical:absolute;mso-position-vertical-relative:text;mso-width-percent:0;mso-height-percent:0;mso-width-relative:margin;mso-height-relative:margin" from="164.8pt,19pt" to="380.8pt,19pt" o:gfxdata="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" strokecolor="black [3213]" strokeweight="1pt">
+              <v:line w14:anchorId="52AA21C3" id="Straight Connector 26" o:spid="_x0000_s1026" style="position:absolute;z-index:251681792;visibility:visible;mso-wrap-style:square;mso-width-percent:0;mso-height-percent:0;mso-wrap-distance-left:9pt;mso-wrap-distance-top:0;mso-wrap-distance-right:9pt;mso-wrap-distance-bottom:0;mso-position-horizontal:right;mso-position-horizontal-relative:text;mso-position-vertical:absolute;mso-position-vertical-relative:text;mso-width-percent:0;mso-height-percent:0;mso-width-relative:margin;mso-height-relative:margin" from="164.8pt,19pt" to="380.8pt,19pt" o:gfxdata="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" strokecolor="black [3213]" strokeweight="1pt">
                 <v:stroke joinstyle="miter"/>
               </v:line>
             </w:pict>
@@ -8551,7 +8551,7 @@
           </mc:Choice>
           <mc:Fallback>
             <w:pict>
-              <v:line w14:anchorId="62B0DCA2" id="Straight Connector 25" o:spid="_x0000_s1026" style="position:absolute;z-index:251679744;visibility:visible;mso-wrap-style:square;mso-width-percent:0;mso-height-percent:0;mso-wrap-distance-left:9pt;mso-wrap-distance-top:0;mso-wrap-distance-right:9pt;mso-wrap-distance-bottom:0;mso-position-horizontal:right;mso-position-horizontal-relative:text;mso-position-vertical:absolute;mso-position-vertical-relative:text;mso-width-percent:0;mso-height-percent:0;mso-width-relative:margin;mso-height-relative:margin" from="164.8pt,11.8pt" to="380.8pt,11.8pt" o:gfxdata="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" strokecolor="black [3213]" strokeweight="1pt">
+              <v:line w14:anchorId="3FA0EB2A" id="Straight Connector 25" o:spid="_x0000_s1026" style="position:absolute;z-index:251679744;visibility:visible;mso-wrap-style:square;mso-width-percent:0;mso-height-percent:0;mso-wrap-distance-left:9pt;mso-wrap-distance-top:0;mso-wrap-distance-right:9pt;mso-wrap-distance-bottom:0;mso-position-horizontal:right;mso-position-horizontal-relative:text;mso-position-vertical:absolute;mso-position-vertical-relative:text;mso-width-percent:0;mso-height-percent:0;mso-width-relative:margin;mso-height-relative:margin" from="164.8pt,11.8pt" to="380.8pt,11.8pt" o:gfxdata="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" strokecolor="black [3213]" strokeweight="1pt">
                 <v:stroke joinstyle="miter"/>
               </v:line>
             </w:pict>
@@ -9049,7 +9049,7 @@
           </mc:Choice>
           <mc:Fallback>
             <w:pict>
-              <v:line w14:anchorId="7E2334AF" id="Straight Connector 27" o:spid="_x0000_s1026" style="position:absolute;z-index:251683840;visibility:visible;mso-wrap-style:square;mso-width-percent:0;mso-height-percent:0;mso-wrap-distance-left:9pt;mso-wrap-distance-top:0;mso-wrap-distance-right:9pt;mso-wrap-distance-bottom:0;mso-position-horizontal:right;mso-position-horizontal-relative:text;mso-position-vertical:absolute;mso-position-vertical-relative:text;mso-width-percent:0;mso-height-percent:0;mso-width-relative:margin;mso-height-relative:margin" from="164.8pt,4.6pt" to="380.8pt,4.6pt" o:gfxdata="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" strokecolor="black [3213]" strokeweight="1pt">
+              <v:line w14:anchorId="1761E31C" id="Straight Connector 27" o:spid="_x0000_s1026" style="position:absolute;z-index:251683840;visibility:visible;mso-wrap-style:square;mso-width-percent:0;mso-height-percent:0;mso-wrap-distance-left:9pt;mso-wrap-distance-top:0;mso-wrap-distance-right:9pt;mso-wrap-distance-bottom:0;mso-position-horizontal:right;mso-position-horizontal-relative:text;mso-position-vertical:absolute;mso-position-vertical-relative:text;mso-width-percent:0;mso-height-percent:0;mso-width-relative:margin;mso-height-relative:margin" from="164.8pt,4.6pt" to="380.8pt,4.6pt" o:gfxdata="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" strokecolor="black [3213]" strokeweight="1pt">
                 <v:stroke joinstyle="miter"/>
               </v:line>
             </w:pict>
@@ -9158,7 +9158,7 @@
           </mc:Choice>
           <mc:Fallback>
             <w:pict>
-              <v:line w14:anchorId="4C9784FC" id="Straight Connector 28" o:spid="_x0000_s1026" style="position:absolute;z-index:251685888;visibility:visible;mso-wrap-style:square;mso-width-percent:0;mso-height-percent:0;mso-wrap-distance-left:9pt;mso-wrap-distance-top:0;mso-wrap-distance-right:9pt;mso-wrap-distance-bottom:0;mso-position-horizontal:absolute;mso-position-horizontal-relative:text;mso-position-vertical:absolute;mso-position-vertical-relative:text;mso-width-percent:0;mso-height-percent:0;mso-width-relative:margin;mso-height-relative:margin" from="0,0" to="3in,0" o:gfxdata="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" strokecolor="black [3213]" strokeweight="1pt">
+              <v:line w14:anchorId="3FD1034F" id="Straight Connector 28" o:spid="_x0000_s1026" style="position:absolute;z-index:251685888;visibility:visible;mso-wrap-style:square;mso-width-percent:0;mso-height-percent:0;mso-wrap-distance-left:9pt;mso-wrap-distance-top:0;mso-wrap-distance-right:9pt;mso-wrap-distance-bottom:0;mso-position-horizontal:absolute;mso-position-horizontal-relative:text;mso-position-vertical:absolute;mso-position-vertical-relative:text;mso-width-percent:0;mso-height-percent:0;mso-width-relative:margin;mso-height-relative:margin" from="0,0" to="3in,0" o:gfxdata="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" strokecolor="black [3213]" strokeweight="1pt">
                 <v:stroke joinstyle="miter"/>
               </v:line>
             </w:pict>
@@ -9259,7 +9259,7 @@
           </mc:Choice>
           <mc:Fallback>
             <w:pict>
-              <v:line w14:anchorId="659DBE01" id="Straight Connector 30" o:spid="_x0000_s1026" style="position:absolute;z-index:251687936;visibility:visible;mso-wrap-style:square;mso-width-percent:0;mso-height-percent:0;mso-wrap-distance-left:9pt;mso-wrap-distance-top:0;mso-wrap-distance-right:9pt;mso-wrap-distance-bottom:0;mso-position-horizontal:absolute;mso-position-horizontal-relative:text;mso-position-vertical:absolute;mso-position-vertical-relative:text;mso-width-percent:0;mso-height-percent:0;mso-width-relative:margin;mso-height-relative:margin" from="0,0" to="3in,0" o:gfxdata="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" strokecolor="black [3213]" strokeweight="1pt">
+              <v:line w14:anchorId="3EB76AC1" id="Straight Connector 30" o:spid="_x0000_s1026" style="position:absolute;z-index:251687936;visibility:visible;mso-wrap-style:square;mso-width-percent:0;mso-height-percent:0;mso-wrap-distance-left:9pt;mso-wrap-distance-top:0;mso-wrap-distance-right:9pt;mso-wrap-distance-bottom:0;mso-position-horizontal:absolute;mso-position-horizontal-relative:text;mso-position-vertical:absolute;mso-position-vertical-relative:text;mso-width-percent:0;mso-height-percent:0;mso-width-relative:margin;mso-height-relative:margin" from="0,0" to="3in,0" o:gfxdata="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" strokecolor="black [3213]" strokeweight="1pt">
                 <v:stroke joinstyle="miter"/>
               </v:line>
             </w:pict>
@@ -9661,7 +9661,7 @@
           </mc:Choice>
           <mc:Fallback>
             <w:pict>
-              <v:line w14:anchorId="1FD2B805" id="Straight Connector 31" o:spid="_x0000_s1026" style="position:absolute;z-index:251689984;visibility:visible;mso-wrap-style:square;mso-width-percent:0;mso-height-percent:0;mso-wrap-distance-left:9pt;mso-wrap-distance-top:0;mso-wrap-distance-right:9pt;mso-wrap-distance-bottom:0;mso-position-horizontal:absolute;mso-position-horizontal-relative:text;mso-position-vertical:absolute;mso-position-vertical-relative:text;mso-width-percent:0;mso-height-percent:0;mso-width-relative:margin;mso-height-relative:margin" from="0,-.05pt" to="3in,-.05pt" o:gfxdata="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" strokecolor="black [3213]" strokeweight="1pt">
+              <v:line w14:anchorId="4C9E1747" id="Straight Connector 31" o:spid="_x0000_s1026" style="position:absolute;z-index:251689984;visibility:visible;mso-wrap-style:square;mso-width-percent:0;mso-height-percent:0;mso-wrap-distance-left:9pt;mso-wrap-distance-top:0;mso-wrap-distance-right:9pt;mso-wrap-distance-bottom:0;mso-position-horizontal:absolute;mso-position-horizontal-relative:text;mso-position-vertical:absolute;mso-position-vertical-relative:text;mso-width-percent:0;mso-height-percent:0;mso-width-relative:margin;mso-height-relative:margin" from="0,-.05pt" to="3in,-.05pt" o:gfxdata="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" strokecolor="black [3213]" strokeweight="1pt">
                 <v:stroke joinstyle="miter"/>
               </v:line>
             </w:pict>
@@ -9878,7 +9878,7 @@
           </mc:Choice>
           <mc:Fallback>
             <w:pict>
-              <v:line w14:anchorId="7828506F" id="Straight Connector 193" o:spid="_x0000_s1026" style="position:absolute;z-index:251692032;visibility:visible;mso-wrap-style:square;mso-width-percent:0;mso-height-percent:0;mso-wrap-distance-left:9pt;mso-wrap-distance-top:0;mso-wrap-distance-right:9pt;mso-wrap-distance-bottom:0;mso-position-horizontal:absolute;mso-position-horizontal-relative:text;mso-position-vertical:absolute;mso-position-vertical-relative:text;mso-width-percent:0;mso-height-percent:0;mso-width-relative:margin;mso-height-relative:margin" from="0,0" to="3in,0" o:gfxdata="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" strokecolor="black [3213]" strokeweight="1pt">
+              <v:line w14:anchorId="23CF5BE1" id="Straight Connector 193" o:spid="_x0000_s1026" style="position:absolute;z-index:251692032;visibility:visible;mso-wrap-style:square;mso-width-percent:0;mso-height-percent:0;mso-wrap-distance-left:9pt;mso-wrap-distance-top:0;mso-wrap-distance-right:9pt;mso-wrap-distance-bottom:0;mso-position-horizontal:absolute;mso-position-horizontal-relative:text;mso-position-vertical:absolute;mso-position-vertical-relative:text;mso-width-percent:0;mso-height-percent:0;mso-width-relative:margin;mso-height-relative:margin" from="0,0" to="3in,0" o:gfxdata="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" strokecolor="black [3213]" strokeweight="1pt">
                 <v:stroke joinstyle="miter"/>
               </v:line>
             </w:pict>
@@ -9987,7 +9987,7 @@
           </mc:Choice>
           <mc:Fallback>
             <w:pict>
-              <v:line w14:anchorId="31B4A0C7" id="Straight Connector 194" o:spid="_x0000_s1026" style="position:absolute;z-index:251694080;visibility:visible;mso-wrap-style:square;mso-width-percent:0;mso-height-percent:0;mso-wrap-distance-left:9pt;mso-wrap-distance-top:0;mso-wrap-distance-right:9pt;mso-wrap-distance-bottom:0;mso-position-horizontal:absolute;mso-position-horizontal-relative:text;mso-position-vertical:absolute;mso-position-vertical-relative:text;mso-width-percent:0;mso-height-percent:0;mso-width-relative:margin;mso-height-relative:margin" from="0,0" to="3in,0" o:gfxdata="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" strokecolor="black [3213]" strokeweight="1pt">
+              <v:line w14:anchorId="0B08DBF0" id="Straight Connector 194" o:spid="_x0000_s1026" style="position:absolute;z-index:251694080;visibility:visible;mso-wrap-style:square;mso-width-percent:0;mso-height-percent:0;mso-wrap-distance-left:9pt;mso-wrap-distance-top:0;mso-wrap-distance-right:9pt;mso-wrap-distance-bottom:0;mso-position-horizontal:absolute;mso-position-horizontal-relative:text;mso-position-vertical:absolute;mso-position-vertical-relative:text;mso-width-percent:0;mso-height-percent:0;mso-width-relative:margin;mso-height-relative:margin" from="0,0" to="3in,0" o:gfxdata="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" strokecolor="black [3213]" strokeweight="1pt">
                 <v:stroke joinstyle="miter"/>
               </v:line>
             </w:pict>
@@ -10442,7 +10442,7 @@
           </mc:Choice>
           <mc:Fallback>
             <w:pict>
-              <v:line w14:anchorId="1C9AB54E" id="Straight Connector 197" o:spid="_x0000_s1026" style="position:absolute;z-index:251696128;visibility:visible;mso-wrap-style:square;mso-width-percent:0;mso-height-percent:0;mso-wrap-distance-left:9pt;mso-wrap-distance-top:0;mso-wrap-distance-right:9pt;mso-wrap-distance-bottom:0;mso-position-horizontal:absolute;mso-position-horizontal-relative:text;mso-position-vertical:absolute;mso-position-vertical-relative:text;mso-width-percent:0;mso-height-percent:0;mso-width-relative:margin;mso-height-relative:margin" from="0,0" to="3in,0" o:gfxdata="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" strokecolor="black [3213]" strokeweight="1pt">
+              <v:line w14:anchorId="20D9C1C1" id="Straight Connector 197" o:spid="_x0000_s1026" style="position:absolute;z-index:251696128;visibility:visible;mso-wrap-style:square;mso-width-percent:0;mso-height-percent:0;mso-wrap-distance-left:9pt;mso-wrap-distance-top:0;mso-wrap-distance-right:9pt;mso-wrap-distance-bottom:0;mso-position-horizontal:absolute;mso-position-horizontal-relative:text;mso-position-vertical:absolute;mso-position-vertical-relative:text;mso-width-percent:0;mso-height-percent:0;mso-width-relative:margin;mso-height-relative:margin" from="0,0" to="3in,0" o:gfxdata="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" strokecolor="black [3213]" strokeweight="1pt">
                 <v:stroke joinstyle="miter"/>
               </v:line>
             </w:pict>
@@ -10790,13 +10790,6 @@
           <w:rFonts w:ascii="Times New Roman" w:hAnsi="Times New Roman" w:cs="Times New Roman"/>
         </w:rPr>
       </w:pPr>
-    </w:p>
-    <w:p>
-      <w:pPr>
-        <w:rPr>
-          <w:rFonts w:ascii="Times New Roman" w:hAnsi="Times New Roman" w:cs="Times New Roman"/>
-        </w:rPr>
-      </w:pPr>
       <w:r>
         <w:rPr>
           <w:rFonts w:ascii="Times New Roman" w:hAnsi="Times New Roman" w:cs="Times New Roman"/>
@@ -11135,7 +11128,33 @@
           <w:sz w:val="18"/>
           <w:szCs w:val="18"/>
         </w:rPr>
-        <w:t xml:space="preserve"> is that the </w:t>
+        <w:t xml:space="preserve"> is that the processing of the steps for calcium imaging also requires a certain amount of time</w:t>
+      </w:r>
+      <w:r>
+        <w:rPr>
+          <w:rFonts w:ascii="Times New Roman" w:hAnsi="Times New Roman" w:cs="Times New Roman"/>
+          <w:sz w:val="18"/>
+          <w:szCs w:val="18"/>
+        </w:rPr>
+        <w:t xml:space="preserve">??? Why even try to </w:t>
+      </w:r>
+      <w:proofErr w:type="spellStart"/>
+      <w:r>
+        <w:rPr>
+          <w:rFonts w:ascii="Times New Roman" w:hAnsi="Times New Roman" w:cs="Times New Roman"/>
+          <w:sz w:val="18"/>
+          <w:szCs w:val="18"/>
+        </w:rPr>
+        <w:t>comnibe</w:t>
+      </w:r>
+      <w:proofErr w:type="spellEnd"/>
+      <w:r>
+        <w:rPr>
+          <w:rFonts w:ascii="Times New Roman" w:hAnsi="Times New Roman" w:cs="Times New Roman"/>
+          <w:sz w:val="18"/>
+          <w:szCs w:val="18"/>
+        </w:rPr>
+        <w:t xml:space="preserve"> in real </w:t>
       </w:r>
       <w:r>
         <w:rPr>
@@ -11144,33 +11163,7 @@
           <w:szCs w:val="18"/>
         </w:rPr>
         <w:lastRenderedPageBreak/>
-        <w:t>processing of the steps for calcium imaging also requires a certain amount of time</w:t>
-      </w:r>
-      <w:r>
-        <w:rPr>
-          <w:rFonts w:ascii="Times New Roman" w:hAnsi="Times New Roman" w:cs="Times New Roman"/>
-          <w:sz w:val="18"/>
-          <w:szCs w:val="18"/>
-        </w:rPr>
-        <w:t xml:space="preserve">??? Why even try to </w:t>
-      </w:r>
-      <w:proofErr w:type="spellStart"/>
-      <w:r>
-        <w:rPr>
-          <w:rFonts w:ascii="Times New Roman" w:hAnsi="Times New Roman" w:cs="Times New Roman"/>
-          <w:sz w:val="18"/>
-          <w:szCs w:val="18"/>
-        </w:rPr>
-        <w:t>comnibe</w:t>
-      </w:r>
-      <w:proofErr w:type="spellEnd"/>
-      <w:r>
-        <w:rPr>
-          <w:rFonts w:ascii="Times New Roman" w:hAnsi="Times New Roman" w:cs="Times New Roman"/>
-          <w:sz w:val="18"/>
-          <w:szCs w:val="18"/>
-        </w:rPr>
-        <w:t xml:space="preserve"> in real time the functional processing of diffusion with calcium </w:t>
+        <w:t xml:space="preserve">time the functional processing of diffusion with calcium </w:t>
       </w:r>
       <w:proofErr w:type="spellStart"/>
       <w:r>

</xml_diff>

<commit_message>
Fix table 5 in section 3 (results)
</commit_message>
<xml_diff>
--- a/deconvolution_of_diffused_image_in_real_time_with_custom_hardware_bme690_sp_2022.docx
+++ b/deconvolution_of_diffused_image_in_real_time_with_custom_hardware_bme690_sp_2022.docx
@@ -5171,7 +5171,7 @@
           </mc:Choice>
           <mc:Fallback>
             <w:pict>
-              <v:line w14:anchorId="7B3C865C" id="Straight Connector 20" o:spid="_x0000_s1026" style="position:absolute;flip:y;z-index:251671552;visibility:visible;mso-wrap-style:square;mso-width-percent:0;mso-height-percent:0;mso-wrap-distance-left:9pt;mso-wrap-distance-top:0;mso-wrap-distance-right:9pt;mso-wrap-distance-bottom:0;mso-position-horizontal:absolute;mso-position-horizontal-relative:text;mso-position-vertical:absolute;mso-position-vertical-relative:text;mso-width-percent:0;mso-height-percent:0;mso-width-relative:margin;mso-height-relative:margin" from="18.75pt,.4pt" to="121.5pt,.4pt" o:gfxdata="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" strokecolor="black [3213]" strokeweight="1pt">
+              <v:line w14:anchorId="42780BA3" id="Straight Connector 20" o:spid="_x0000_s1026" style="position:absolute;flip:y;z-index:251671552;visibility:visible;mso-wrap-style:square;mso-width-percent:0;mso-height-percent:0;mso-wrap-distance-left:9pt;mso-wrap-distance-top:0;mso-wrap-distance-right:9pt;mso-wrap-distance-bottom:0;mso-position-horizontal:absolute;mso-position-horizontal-relative:text;mso-position-vertical:absolute;mso-position-vertical-relative:text;mso-width-percent:0;mso-height-percent:0;mso-width-relative:margin;mso-height-relative:margin" from="18.75pt,.4pt" to="121.5pt,.4pt" o:gfxdata="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" strokecolor="black [3213]" strokeweight="1pt">
                 <v:stroke joinstyle="miter"/>
               </v:line>
             </w:pict>
@@ -5421,7 +5421,7 @@
           </mc:Choice>
           <mc:Fallback>
             <w:pict>
-              <v:line w14:anchorId="1E488DD8" id="Straight Connector 22" o:spid="_x0000_s1026" style="position:absolute;flip:y;z-index:251673600;visibility:visible;mso-wrap-style:square;mso-width-percent:0;mso-height-percent:0;mso-wrap-distance-left:9pt;mso-wrap-distance-top:0;mso-wrap-distance-right:9pt;mso-wrap-distance-bottom:0;mso-position-horizontal:absolute;mso-position-horizontal-relative:text;mso-position-vertical:absolute;mso-position-vertical-relative:text;mso-width-percent:0;mso-height-percent:0;mso-width-relative:margin;mso-height-relative:margin" from="21pt,.7pt" to="123.75pt,.7pt" o:gfxdata="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" strokecolor="black [3213]" strokeweight="1pt">
+              <v:line w14:anchorId="1FD1D335" id="Straight Connector 22" o:spid="_x0000_s1026" style="position:absolute;flip:y;z-index:251673600;visibility:visible;mso-wrap-style:square;mso-width-percent:0;mso-height-percent:0;mso-wrap-distance-left:9pt;mso-wrap-distance-top:0;mso-wrap-distance-right:9pt;mso-wrap-distance-bottom:0;mso-position-horizontal:absolute;mso-position-horizontal-relative:text;mso-position-vertical:absolute;mso-position-vertical-relative:text;mso-width-percent:0;mso-height-percent:0;mso-width-relative:margin;mso-height-relative:margin" from="21pt,.7pt" to="123.75pt,.7pt" o:gfxdata="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" strokecolor="black [3213]" strokeweight="1pt">
                 <v:stroke joinstyle="miter"/>
               </v:line>
             </w:pict>
@@ -5822,7 +5822,7 @@
           </mc:Choice>
           <mc:Fallback>
             <w:pict>
-              <v:line w14:anchorId="2740283D" id="Straight Connector 23" o:spid="_x0000_s1026" style="position:absolute;flip:y;z-index:251675648;visibility:visible;mso-wrap-style:square;mso-width-percent:0;mso-height-percent:0;mso-wrap-distance-left:9pt;mso-wrap-distance-top:0;mso-wrap-distance-right:9pt;mso-wrap-distance-bottom:0;mso-position-horizontal:absolute;mso-position-horizontal-relative:text;mso-position-vertical:absolute;mso-position-vertical-relative:text;mso-width-percent:0;mso-height-percent:0;mso-width-relative:margin;mso-height-relative:margin" from="18.75pt,.4pt" to="121.5pt,.4pt" o:gfxdata="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" strokecolor="black [3213]" strokeweight="1pt">
+              <v:line w14:anchorId="4894EA99" id="Straight Connector 23" o:spid="_x0000_s1026" style="position:absolute;flip:y;z-index:251675648;visibility:visible;mso-wrap-style:square;mso-width-percent:0;mso-height-percent:0;mso-wrap-distance-left:9pt;mso-wrap-distance-top:0;mso-wrap-distance-right:9pt;mso-wrap-distance-bottom:0;mso-position-horizontal:absolute;mso-position-horizontal-relative:text;mso-position-vertical:absolute;mso-position-vertical-relative:text;mso-width-percent:0;mso-height-percent:0;mso-width-relative:margin;mso-height-relative:margin" from="18.75pt,.4pt" to="121.5pt,.4pt" o:gfxdata="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" strokecolor="black [3213]" strokeweight="1pt">
                 <v:stroke joinstyle="miter"/>
               </v:line>
             </w:pict>
@@ -6132,7 +6132,7 @@
           </mc:Choice>
           <mc:Fallback>
             <w:pict>
-              <v:line w14:anchorId="7BB2D6EE" id="Straight Connector 24" o:spid="_x0000_s1026" style="position:absolute;flip:y;z-index:251677696;visibility:visible;mso-wrap-style:square;mso-width-percent:0;mso-height-percent:0;mso-wrap-distance-left:9pt;mso-wrap-distance-top:0;mso-wrap-distance-right:9pt;mso-wrap-distance-bottom:0;mso-position-horizontal:absolute;mso-position-horizontal-relative:text;mso-position-vertical:absolute;mso-position-vertical-relative:text;mso-width-percent:0;mso-height-percent:0;mso-width-relative:margin;mso-height-relative:margin" from="18.75pt,.4pt" to="121.5pt,.4pt" o:gfxdata="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" strokecolor="black [3213]" strokeweight="1pt">
+              <v:line w14:anchorId="57B3386C" id="Straight Connector 24" o:spid="_x0000_s1026" style="position:absolute;flip:y;z-index:251677696;visibility:visible;mso-wrap-style:square;mso-width-percent:0;mso-height-percent:0;mso-wrap-distance-left:9pt;mso-wrap-distance-top:0;mso-wrap-distance-right:9pt;mso-wrap-distance-bottom:0;mso-position-horizontal:absolute;mso-position-horizontal-relative:text;mso-position-vertical:absolute;mso-position-vertical-relative:text;mso-width-percent:0;mso-height-percent:0;mso-width-relative:margin;mso-height-relative:margin" from="18.75pt,.4pt" to="121.5pt,.4pt" o:gfxdata="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" strokecolor="black [3213]" strokeweight="1pt">
                 <v:stroke joinstyle="miter"/>
               </v:line>
             </w:pict>
@@ -8456,7 +8456,7 @@
           </mc:Choice>
           <mc:Fallback>
             <w:pict>
-              <v:line w14:anchorId="52AA21C3" id="Straight Connector 26" o:spid="_x0000_s1026" style="position:absolute;z-index:251681792;visibility:visible;mso-wrap-style:square;mso-width-percent:0;mso-height-percent:0;mso-wrap-distance-left:9pt;mso-wrap-distance-top:0;mso-wrap-distance-right:9pt;mso-wrap-distance-bottom:0;mso-position-horizontal:right;mso-position-horizontal-relative:text;mso-position-vertical:absolute;mso-position-vertical-relative:text;mso-width-percent:0;mso-height-percent:0;mso-width-relative:margin;mso-height-relative:margin" from="164.8pt,19pt" to="380.8pt,19pt" o:gfxdata="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" strokecolor="black [3213]" strokeweight="1pt">
+              <v:line w14:anchorId="7306DB26" id="Straight Connector 26" o:spid="_x0000_s1026" style="position:absolute;z-index:251681792;visibility:visible;mso-wrap-style:square;mso-width-percent:0;mso-height-percent:0;mso-wrap-distance-left:9pt;mso-wrap-distance-top:0;mso-wrap-distance-right:9pt;mso-wrap-distance-bottom:0;mso-position-horizontal:right;mso-position-horizontal-relative:text;mso-position-vertical:absolute;mso-position-vertical-relative:text;mso-width-percent:0;mso-height-percent:0;mso-width-relative:margin;mso-height-relative:margin" from="164.8pt,19pt" to="380.8pt,19pt" o:gfxdata="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" strokecolor="black [3213]" strokeweight="1pt">
                 <v:stroke joinstyle="miter"/>
               </v:line>
             </w:pict>
@@ -8551,7 +8551,7 @@
           </mc:Choice>
           <mc:Fallback>
             <w:pict>
-              <v:line w14:anchorId="3FA0EB2A" id="Straight Connector 25" o:spid="_x0000_s1026" style="position:absolute;z-index:251679744;visibility:visible;mso-wrap-style:square;mso-width-percent:0;mso-height-percent:0;mso-wrap-distance-left:9pt;mso-wrap-distance-top:0;mso-wrap-distance-right:9pt;mso-wrap-distance-bottom:0;mso-position-horizontal:right;mso-position-horizontal-relative:text;mso-position-vertical:absolute;mso-position-vertical-relative:text;mso-width-percent:0;mso-height-percent:0;mso-width-relative:margin;mso-height-relative:margin" from="164.8pt,11.8pt" to="380.8pt,11.8pt" o:gfxdata="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" strokecolor="black [3213]" strokeweight="1pt">
+              <v:line w14:anchorId="0889CE1F" id="Straight Connector 25" o:spid="_x0000_s1026" style="position:absolute;z-index:251679744;visibility:visible;mso-wrap-style:square;mso-width-percent:0;mso-height-percent:0;mso-wrap-distance-left:9pt;mso-wrap-distance-top:0;mso-wrap-distance-right:9pt;mso-wrap-distance-bottom:0;mso-position-horizontal:right;mso-position-horizontal-relative:text;mso-position-vertical:absolute;mso-position-vertical-relative:text;mso-width-percent:0;mso-height-percent:0;mso-width-relative:margin;mso-height-relative:margin" from="164.8pt,11.8pt" to="380.8pt,11.8pt" o:gfxdata="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" strokecolor="black [3213]" strokeweight="1pt">
                 <v:stroke joinstyle="miter"/>
               </v:line>
             </w:pict>
@@ -9049,7 +9049,7 @@
           </mc:Choice>
           <mc:Fallback>
             <w:pict>
-              <v:line w14:anchorId="1761E31C" id="Straight Connector 27" o:spid="_x0000_s1026" style="position:absolute;z-index:251683840;visibility:visible;mso-wrap-style:square;mso-width-percent:0;mso-height-percent:0;mso-wrap-distance-left:9pt;mso-wrap-distance-top:0;mso-wrap-distance-right:9pt;mso-wrap-distance-bottom:0;mso-position-horizontal:right;mso-position-horizontal-relative:text;mso-position-vertical:absolute;mso-position-vertical-relative:text;mso-width-percent:0;mso-height-percent:0;mso-width-relative:margin;mso-height-relative:margin" from="164.8pt,4.6pt" to="380.8pt,4.6pt" o:gfxdata="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" strokecolor="black [3213]" strokeweight="1pt">
+              <v:line w14:anchorId="530E1F0D" id="Straight Connector 27" o:spid="_x0000_s1026" style="position:absolute;z-index:251683840;visibility:visible;mso-wrap-style:square;mso-width-percent:0;mso-height-percent:0;mso-wrap-distance-left:9pt;mso-wrap-distance-top:0;mso-wrap-distance-right:9pt;mso-wrap-distance-bottom:0;mso-position-horizontal:right;mso-position-horizontal-relative:text;mso-position-vertical:absolute;mso-position-vertical-relative:text;mso-width-percent:0;mso-height-percent:0;mso-width-relative:margin;mso-height-relative:margin" from="164.8pt,4.6pt" to="380.8pt,4.6pt" o:gfxdata="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" strokecolor="black [3213]" strokeweight="1pt">
                 <v:stroke joinstyle="miter"/>
               </v:line>
             </w:pict>
@@ -9158,7 +9158,7 @@
           </mc:Choice>
           <mc:Fallback>
             <w:pict>
-              <v:line w14:anchorId="3FD1034F" id="Straight Connector 28" o:spid="_x0000_s1026" style="position:absolute;z-index:251685888;visibility:visible;mso-wrap-style:square;mso-width-percent:0;mso-height-percent:0;mso-wrap-distance-left:9pt;mso-wrap-distance-top:0;mso-wrap-distance-right:9pt;mso-wrap-distance-bottom:0;mso-position-horizontal:absolute;mso-position-horizontal-relative:text;mso-position-vertical:absolute;mso-position-vertical-relative:text;mso-width-percent:0;mso-height-percent:0;mso-width-relative:margin;mso-height-relative:margin" from="0,0" to="3in,0" o:gfxdata="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" strokecolor="black [3213]" strokeweight="1pt">
+              <v:line w14:anchorId="647F3DAC" id="Straight Connector 28" o:spid="_x0000_s1026" style="position:absolute;z-index:251685888;visibility:visible;mso-wrap-style:square;mso-width-percent:0;mso-height-percent:0;mso-wrap-distance-left:9pt;mso-wrap-distance-top:0;mso-wrap-distance-right:9pt;mso-wrap-distance-bottom:0;mso-position-horizontal:absolute;mso-position-horizontal-relative:text;mso-position-vertical:absolute;mso-position-vertical-relative:text;mso-width-percent:0;mso-height-percent:0;mso-width-relative:margin;mso-height-relative:margin" from="0,0" to="3in,0" o:gfxdata="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" strokecolor="black [3213]" strokeweight="1pt">
                 <v:stroke joinstyle="miter"/>
               </v:line>
             </w:pict>
@@ -9259,7 +9259,7 @@
           </mc:Choice>
           <mc:Fallback>
             <w:pict>
-              <v:line w14:anchorId="3EB76AC1" id="Straight Connector 30" o:spid="_x0000_s1026" style="position:absolute;z-index:251687936;visibility:visible;mso-wrap-style:square;mso-width-percent:0;mso-height-percent:0;mso-wrap-distance-left:9pt;mso-wrap-distance-top:0;mso-wrap-distance-right:9pt;mso-wrap-distance-bottom:0;mso-position-horizontal:absolute;mso-position-horizontal-relative:text;mso-position-vertical:absolute;mso-position-vertical-relative:text;mso-width-percent:0;mso-height-percent:0;mso-width-relative:margin;mso-height-relative:margin" from="0,0" to="3in,0" o:gfxdata="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" strokecolor="black [3213]" strokeweight="1pt">
+              <v:line w14:anchorId="244813F9" id="Straight Connector 30" o:spid="_x0000_s1026" style="position:absolute;z-index:251687936;visibility:visible;mso-wrap-style:square;mso-width-percent:0;mso-height-percent:0;mso-wrap-distance-left:9pt;mso-wrap-distance-top:0;mso-wrap-distance-right:9pt;mso-wrap-distance-bottom:0;mso-position-horizontal:absolute;mso-position-horizontal-relative:text;mso-position-vertical:absolute;mso-position-vertical-relative:text;mso-width-percent:0;mso-height-percent:0;mso-width-relative:margin;mso-height-relative:margin" from="0,0" to="3in,0" o:gfxdata="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" strokecolor="black [3213]" strokeweight="1pt">
                 <v:stroke joinstyle="miter"/>
               </v:line>
             </w:pict>
@@ -9661,7 +9661,7 @@
           </mc:Choice>
           <mc:Fallback>
             <w:pict>
-              <v:line w14:anchorId="4C9E1747" id="Straight Connector 31" o:spid="_x0000_s1026" style="position:absolute;z-index:251689984;visibility:visible;mso-wrap-style:square;mso-width-percent:0;mso-height-percent:0;mso-wrap-distance-left:9pt;mso-wrap-distance-top:0;mso-wrap-distance-right:9pt;mso-wrap-distance-bottom:0;mso-position-horizontal:absolute;mso-position-horizontal-relative:text;mso-position-vertical:absolute;mso-position-vertical-relative:text;mso-width-percent:0;mso-height-percent:0;mso-width-relative:margin;mso-height-relative:margin" from="0,-.05pt" to="3in,-.05pt" o:gfxdata="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" strokecolor="black [3213]" strokeweight="1pt">
+              <v:line w14:anchorId="78C47039" id="Straight Connector 31" o:spid="_x0000_s1026" style="position:absolute;z-index:251689984;visibility:visible;mso-wrap-style:square;mso-width-percent:0;mso-height-percent:0;mso-wrap-distance-left:9pt;mso-wrap-distance-top:0;mso-wrap-distance-right:9pt;mso-wrap-distance-bottom:0;mso-position-horizontal:absolute;mso-position-horizontal-relative:text;mso-position-vertical:absolute;mso-position-vertical-relative:text;mso-width-percent:0;mso-height-percent:0;mso-width-relative:margin;mso-height-relative:margin" from="0,-.05pt" to="3in,-.05pt" o:gfxdata="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" strokecolor="black [3213]" strokeweight="1pt">
                 <v:stroke joinstyle="miter"/>
               </v:line>
             </w:pict>
@@ -9878,7 +9878,7 @@
           </mc:Choice>
           <mc:Fallback>
             <w:pict>
-              <v:line w14:anchorId="23CF5BE1" id="Straight Connector 193" o:spid="_x0000_s1026" style="position:absolute;z-index:251692032;visibility:visible;mso-wrap-style:square;mso-width-percent:0;mso-height-percent:0;mso-wrap-distance-left:9pt;mso-wrap-distance-top:0;mso-wrap-distance-right:9pt;mso-wrap-distance-bottom:0;mso-position-horizontal:absolute;mso-position-horizontal-relative:text;mso-position-vertical:absolute;mso-position-vertical-relative:text;mso-width-percent:0;mso-height-percent:0;mso-width-relative:margin;mso-height-relative:margin" from="0,0" to="3in,0" o:gfxdata="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" strokecolor="black [3213]" strokeweight="1pt">
+              <v:line w14:anchorId="0ADD180E" id="Straight Connector 193" o:spid="_x0000_s1026" style="position:absolute;z-index:251692032;visibility:visible;mso-wrap-style:square;mso-width-percent:0;mso-height-percent:0;mso-wrap-distance-left:9pt;mso-wrap-distance-top:0;mso-wrap-distance-right:9pt;mso-wrap-distance-bottom:0;mso-position-horizontal:absolute;mso-position-horizontal-relative:text;mso-position-vertical:absolute;mso-position-vertical-relative:text;mso-width-percent:0;mso-height-percent:0;mso-width-relative:margin;mso-height-relative:margin" from="0,0" to="3in,0" o:gfxdata="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" strokecolor="black [3213]" strokeweight="1pt">
                 <v:stroke joinstyle="miter"/>
               </v:line>
             </w:pict>
@@ -9987,7 +9987,7 @@
           </mc:Choice>
           <mc:Fallback>
             <w:pict>
-              <v:line w14:anchorId="0B08DBF0" id="Straight Connector 194" o:spid="_x0000_s1026" style="position:absolute;z-index:251694080;visibility:visible;mso-wrap-style:square;mso-width-percent:0;mso-height-percent:0;mso-wrap-distance-left:9pt;mso-wrap-distance-top:0;mso-wrap-distance-right:9pt;mso-wrap-distance-bottom:0;mso-position-horizontal:absolute;mso-position-horizontal-relative:text;mso-position-vertical:absolute;mso-position-vertical-relative:text;mso-width-percent:0;mso-height-percent:0;mso-width-relative:margin;mso-height-relative:margin" from="0,0" to="3in,0" o:gfxdata="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" strokecolor="black [3213]" strokeweight="1pt">
+              <v:line w14:anchorId="2E7982A0" id="Straight Connector 194" o:spid="_x0000_s1026" style="position:absolute;z-index:251694080;visibility:visible;mso-wrap-style:square;mso-width-percent:0;mso-height-percent:0;mso-wrap-distance-left:9pt;mso-wrap-distance-top:0;mso-wrap-distance-right:9pt;mso-wrap-distance-bottom:0;mso-position-horizontal:absolute;mso-position-horizontal-relative:text;mso-position-vertical:absolute;mso-position-vertical-relative:text;mso-width-percent:0;mso-height-percent:0;mso-width-relative:margin;mso-height-relative:margin" from="0,0" to="3in,0" o:gfxdata="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" strokecolor="black [3213]" strokeweight="1pt">
                 <v:stroke joinstyle="miter"/>
               </v:line>
             </w:pict>
@@ -10442,7 +10442,7 @@
           </mc:Choice>
           <mc:Fallback>
             <w:pict>
-              <v:line w14:anchorId="20D9C1C1" id="Straight Connector 197" o:spid="_x0000_s1026" style="position:absolute;z-index:251696128;visibility:visible;mso-wrap-style:square;mso-width-percent:0;mso-height-percent:0;mso-wrap-distance-left:9pt;mso-wrap-distance-top:0;mso-wrap-distance-right:9pt;mso-wrap-distance-bottom:0;mso-position-horizontal:absolute;mso-position-horizontal-relative:text;mso-position-vertical:absolute;mso-position-vertical-relative:text;mso-width-percent:0;mso-height-percent:0;mso-width-relative:margin;mso-height-relative:margin" from="0,0" to="3in,0" o:gfxdata="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" strokecolor="black [3213]" strokeweight="1pt">
+              <v:line w14:anchorId="752410E0" id="Straight Connector 197" o:spid="_x0000_s1026" style="position:absolute;z-index:251696128;visibility:visible;mso-wrap-style:square;mso-width-percent:0;mso-height-percent:0;mso-wrap-distance-left:9pt;mso-wrap-distance-top:0;mso-wrap-distance-right:9pt;mso-wrap-distance-bottom:0;mso-position-horizontal:absolute;mso-position-horizontal-relative:text;mso-position-vertical:absolute;mso-position-vertical-relative:text;mso-width-percent:0;mso-height-percent:0;mso-width-relative:margin;mso-height-relative:margin" from="0,0" to="3in,0" o:gfxdata="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" strokecolor="black [3213]" strokeweight="1pt">
                 <v:stroke joinstyle="miter"/>
               </v:line>
             </w:pict>
@@ -10717,39 +10717,6 @@
           </w:p>
         </w:tc>
       </w:tr>
-      <w:tr>
-        <w:trPr>
-          <w:trHeight w:val="70"/>
-        </w:trPr>
-        <w:tc>
-          <w:tcPr>
-            <w:tcW w:w="2155" w:type="dxa"/>
-          </w:tcPr>
-          <w:p>
-            <w:pPr>
-              <w:rPr>
-                <w:rFonts w:ascii="Times New Roman" w:hAnsi="Times New Roman" w:cs="Times New Roman"/>
-                <w:sz w:val="18"/>
-                <w:szCs w:val="18"/>
-              </w:rPr>
-            </w:pPr>
-          </w:p>
-        </w:tc>
-        <w:tc>
-          <w:tcPr>
-            <w:tcW w:w="2155" w:type="dxa"/>
-          </w:tcPr>
-          <w:p>
-            <w:pPr>
-              <w:rPr>
-                <w:rFonts w:ascii="Times New Roman" w:hAnsi="Times New Roman" w:cs="Times New Roman"/>
-                <w:sz w:val="18"/>
-                <w:szCs w:val="18"/>
-              </w:rPr>
-            </w:pPr>
-          </w:p>
-        </w:tc>
-      </w:tr>
     </w:tbl>
     <w:p>
       <w:pPr>
@@ -11154,8 +11121,9 @@
           <w:sz w:val="18"/>
           <w:szCs w:val="18"/>
         </w:rPr>
-        <w:t xml:space="preserve"> in real </w:t>
-      </w:r>
+        <w:t xml:space="preserve"> in real time the functional processing of diffusion with calcium </w:t>
+      </w:r>
+      <w:proofErr w:type="spellStart"/>
       <w:r>
         <w:rPr>
           <w:rFonts w:ascii="Times New Roman" w:hAnsi="Times New Roman" w:cs="Times New Roman"/>
@@ -11163,15 +11131,6 @@
           <w:szCs w:val="18"/>
         </w:rPr>
         <w:lastRenderedPageBreak/>
-        <w:t xml:space="preserve">time the functional processing of diffusion with calcium </w:t>
-      </w:r>
-      <w:proofErr w:type="spellStart"/>
-      <w:r>
-        <w:rPr>
-          <w:rFonts w:ascii="Times New Roman" w:hAnsi="Times New Roman" w:cs="Times New Roman"/>
-          <w:sz w:val="18"/>
-          <w:szCs w:val="18"/>
-        </w:rPr>
         <w:t>imaging</w:t>
       </w:r>
       <w:r>

</xml_diff>

<commit_message>
small edit to section 4
</commit_message>
<xml_diff>
--- a/deconvolution_of_diffused_image_in_real_time_with_custom_hardware_bme690_sp_2022.docx
+++ b/deconvolution_of_diffused_image_in_real_time_with_custom_hardware_bme690_sp_2022.docx
@@ -685,15 +685,7 @@
           <w:sz w:val="18"/>
           <w:szCs w:val="18"/>
         </w:rPr>
-        <w:t>in-</w:t>
-      </w:r>
-      <w:r>
-        <w:rPr>
-          <w:rFonts w:ascii="Times New Roman" w:hAnsi="Times New Roman" w:cs="Times New Roman"/>
-          <w:sz w:val="18"/>
-          <w:szCs w:val="18"/>
-        </w:rPr>
-        <w:t>vivo imaging</w:t>
+        <w:t>in-vivo imaging</w:t>
       </w:r>
       <w:r>
         <w:rPr>
@@ -861,15 +853,7 @@
           <w:sz w:val="18"/>
           <w:szCs w:val="18"/>
         </w:rPr>
-        <w:t>.</w:t>
-      </w:r>
-      <w:r>
-        <w:rPr>
-          <w:rFonts w:ascii="Times New Roman" w:hAnsi="Times New Roman" w:cs="Times New Roman"/>
-          <w:sz w:val="18"/>
-          <w:szCs w:val="18"/>
-        </w:rPr>
-        <w:t xml:space="preserve"> </w:t>
+        <w:t xml:space="preserve">. </w:t>
       </w:r>
       <w:r>
         <w:rPr>
@@ -5772,6 +5756,7 @@
       <w:r>
         <w:rPr>
           <w:rFonts w:ascii="Times New Roman" w:hAnsi="Times New Roman" w:cs="Times New Roman"/>
+          <w:noProof/>
           <w:sz w:val="14"/>
           <w:szCs w:val="14"/>
         </w:rPr>
@@ -6082,6 +6067,7 @@
       <w:r>
         <w:rPr>
           <w:rFonts w:ascii="Times New Roman" w:hAnsi="Times New Roman" w:cs="Times New Roman"/>
+          <w:noProof/>
           <w:sz w:val="14"/>
           <w:szCs w:val="14"/>
         </w:rPr>
@@ -6229,23 +6215,7 @@
           <w:b/>
           <w:bCs/>
         </w:rPr>
-        <w:t>IV.</w:t>
-      </w:r>
-      <w:r>
-        <w:rPr>
-          <w:rFonts w:ascii="Times New Roman" w:hAnsi="Times New Roman" w:cs="Times New Roman"/>
-          <w:b/>
-          <w:bCs/>
-        </w:rPr>
-        <w:t xml:space="preserve"> </w:t>
-      </w:r>
-      <w:r>
-        <w:rPr>
-          <w:rFonts w:ascii="Times New Roman" w:hAnsi="Times New Roman" w:cs="Times New Roman"/>
-          <w:b/>
-          <w:bCs/>
-        </w:rPr>
-        <w:t>Results</w:t>
+        <w:t>IV. Results</w:t>
       </w:r>
     </w:p>
     <w:p>
@@ -6588,23 +6558,7 @@
                 <w:sz w:val="18"/>
                 <w:szCs w:val="18"/>
               </w:rPr>
-              <w:t xml:space="preserve">1 </w:t>
-            </w:r>
-            <w:r>
-              <w:rPr>
-                <w:rFonts w:ascii="Times New Roman" w:hAnsi="Times New Roman" w:cs="Times New Roman"/>
-                <w:sz w:val="18"/>
-                <w:szCs w:val="18"/>
-              </w:rPr>
-              <w:t>(Note</w:t>
-            </w:r>
-            <w:r>
-              <w:rPr>
-                <w:rFonts w:ascii="Times New Roman" w:hAnsi="Times New Roman" w:cs="Times New Roman"/>
-                <w:sz w:val="18"/>
-                <w:szCs w:val="18"/>
-              </w:rPr>
-              <w:t xml:space="preserve"> 4)</w:t>
+              <w:t>1 (Note 4)</w:t>
             </w:r>
           </w:p>
         </w:tc>
@@ -6724,23 +6678,7 @@
                 <w:sz w:val="18"/>
                 <w:szCs w:val="18"/>
               </w:rPr>
-              <w:t xml:space="preserve">1 </w:t>
-            </w:r>
-            <w:r>
-              <w:rPr>
-                <w:rFonts w:ascii="Times New Roman" w:hAnsi="Times New Roman" w:cs="Times New Roman"/>
-                <w:sz w:val="18"/>
-                <w:szCs w:val="18"/>
-              </w:rPr>
-              <w:t>(Note</w:t>
-            </w:r>
-            <w:r>
-              <w:rPr>
-                <w:rFonts w:ascii="Times New Roman" w:hAnsi="Times New Roman" w:cs="Times New Roman"/>
-                <w:sz w:val="18"/>
-                <w:szCs w:val="18"/>
-              </w:rPr>
-              <w:t xml:space="preserve"> 4)</w:t>
+              <w:t>1 (Note 4)</w:t>
             </w:r>
           </w:p>
         </w:tc>
@@ -6860,15 +6798,7 @@
                 <w:sz w:val="18"/>
                 <w:szCs w:val="18"/>
               </w:rPr>
-              <w:t>(Note</w:t>
-            </w:r>
-            <w:r>
-              <w:rPr>
-                <w:rFonts w:ascii="Times New Roman" w:hAnsi="Times New Roman" w:cs="Times New Roman"/>
-                <w:sz w:val="18"/>
-                <w:szCs w:val="18"/>
-              </w:rPr>
-              <w:t xml:space="preserve"> 9)    </w:t>
+              <w:t xml:space="preserve">(Note 9)    </w:t>
             </w:r>
           </w:p>
         </w:tc>
@@ -6988,23 +6918,7 @@
                 <w:sz w:val="18"/>
                 <w:szCs w:val="18"/>
               </w:rPr>
-              <w:t xml:space="preserve">1 </w:t>
-            </w:r>
-            <w:r>
-              <w:rPr>
-                <w:rFonts w:ascii="Times New Roman" w:hAnsi="Times New Roman" w:cs="Times New Roman"/>
-                <w:sz w:val="18"/>
-                <w:szCs w:val="18"/>
-              </w:rPr>
-              <w:t>(Note</w:t>
-            </w:r>
-            <w:r>
-              <w:rPr>
-                <w:rFonts w:ascii="Times New Roman" w:hAnsi="Times New Roman" w:cs="Times New Roman"/>
-                <w:sz w:val="18"/>
-                <w:szCs w:val="18"/>
-              </w:rPr>
-              <w:t xml:space="preserve"> 4)</w:t>
+              <w:t>1 (Note 4)</w:t>
             </w:r>
           </w:p>
         </w:tc>
@@ -7182,23 +7096,7 @@
                 <w:sz w:val="18"/>
                 <w:szCs w:val="18"/>
               </w:rPr>
-              <w:t xml:space="preserve">1 </w:t>
-            </w:r>
-            <w:r>
-              <w:rPr>
-                <w:rFonts w:ascii="Times New Roman" w:hAnsi="Times New Roman" w:cs="Times New Roman"/>
-                <w:sz w:val="18"/>
-                <w:szCs w:val="18"/>
-              </w:rPr>
-              <w:t>(Note</w:t>
-            </w:r>
-            <w:r>
-              <w:rPr>
-                <w:rFonts w:ascii="Times New Roman" w:hAnsi="Times New Roman" w:cs="Times New Roman"/>
-                <w:sz w:val="18"/>
-                <w:szCs w:val="18"/>
-              </w:rPr>
-              <w:t xml:space="preserve"> 4)</w:t>
+              <w:t>1 (Note 4)</w:t>
             </w:r>
           </w:p>
           <w:p>
@@ -7216,23 +7114,7 @@
                 <w:sz w:val="18"/>
                 <w:szCs w:val="18"/>
               </w:rPr>
-              <w:t xml:space="preserve">1 </w:t>
-            </w:r>
-            <w:r>
-              <w:rPr>
-                <w:rFonts w:ascii="Times New Roman" w:hAnsi="Times New Roman" w:cs="Times New Roman"/>
-                <w:sz w:val="18"/>
-                <w:szCs w:val="18"/>
-              </w:rPr>
-              <w:t>(Note</w:t>
-            </w:r>
-            <w:r>
-              <w:rPr>
-                <w:rFonts w:ascii="Times New Roman" w:hAnsi="Times New Roman" w:cs="Times New Roman"/>
-                <w:sz w:val="18"/>
-                <w:szCs w:val="18"/>
-              </w:rPr>
-              <w:t xml:space="preserve"> 4)</w:t>
+              <w:t>1 (Note 4)</w:t>
             </w:r>
           </w:p>
         </w:tc>
@@ -7619,23 +7501,7 @@
                 <w:sz w:val="18"/>
                 <w:szCs w:val="18"/>
               </w:rPr>
-              <w:t xml:space="preserve">1 </w:t>
-            </w:r>
-            <w:r>
-              <w:rPr>
-                <w:rFonts w:ascii="Times New Roman" w:hAnsi="Times New Roman" w:cs="Times New Roman"/>
-                <w:sz w:val="18"/>
-                <w:szCs w:val="18"/>
-              </w:rPr>
-              <w:t>(Note</w:t>
-            </w:r>
-            <w:r>
-              <w:rPr>
-                <w:rFonts w:ascii="Times New Roman" w:hAnsi="Times New Roman" w:cs="Times New Roman"/>
-                <w:sz w:val="18"/>
-                <w:szCs w:val="18"/>
-              </w:rPr>
-              <w:t xml:space="preserve"> 2)</w:t>
+              <w:t>1 (Note 2)</w:t>
             </w:r>
           </w:p>
           <w:p>
@@ -7653,23 +7519,7 @@
                 <w:sz w:val="18"/>
                 <w:szCs w:val="18"/>
               </w:rPr>
-              <w:t xml:space="preserve">1 </w:t>
-            </w:r>
-            <w:r>
-              <w:rPr>
-                <w:rFonts w:ascii="Times New Roman" w:hAnsi="Times New Roman" w:cs="Times New Roman"/>
-                <w:sz w:val="18"/>
-                <w:szCs w:val="18"/>
-              </w:rPr>
-              <w:t>(Note</w:t>
-            </w:r>
-            <w:r>
-              <w:rPr>
-                <w:rFonts w:ascii="Times New Roman" w:hAnsi="Times New Roman" w:cs="Times New Roman"/>
-                <w:sz w:val="18"/>
-                <w:szCs w:val="18"/>
-              </w:rPr>
-              <w:t xml:space="preserve"> 2)</w:t>
+              <w:t>1 (Note 2)</w:t>
             </w:r>
           </w:p>
           <w:p>
@@ -7687,23 +7537,7 @@
                 <w:sz w:val="18"/>
                 <w:szCs w:val="18"/>
               </w:rPr>
-              <w:t xml:space="preserve">1 </w:t>
-            </w:r>
-            <w:r>
-              <w:rPr>
-                <w:rFonts w:ascii="Times New Roman" w:hAnsi="Times New Roman" w:cs="Times New Roman"/>
-                <w:sz w:val="18"/>
-                <w:szCs w:val="18"/>
-              </w:rPr>
-              <w:t>(Note</w:t>
-            </w:r>
-            <w:r>
-              <w:rPr>
-                <w:rFonts w:ascii="Times New Roman" w:hAnsi="Times New Roman" w:cs="Times New Roman"/>
-                <w:sz w:val="18"/>
-                <w:szCs w:val="18"/>
-              </w:rPr>
-              <w:t xml:space="preserve"> 2)</w:t>
+              <w:t>1 (Note 2)</w:t>
             </w:r>
           </w:p>
         </w:tc>
@@ -7800,23 +7634,7 @@
                 <w:sz w:val="18"/>
                 <w:szCs w:val="18"/>
               </w:rPr>
-              <w:t xml:space="preserve">N/A </w:t>
-            </w:r>
-            <w:r>
-              <w:rPr>
-                <w:rFonts w:ascii="Times New Roman" w:hAnsi="Times New Roman" w:cs="Times New Roman"/>
-                <w:sz w:val="18"/>
-                <w:szCs w:val="18"/>
-              </w:rPr>
-              <w:t>(Note</w:t>
-            </w:r>
-            <w:r>
-              <w:rPr>
-                <w:rFonts w:ascii="Times New Roman" w:hAnsi="Times New Roman" w:cs="Times New Roman"/>
-                <w:sz w:val="18"/>
-                <w:szCs w:val="18"/>
-              </w:rPr>
-              <w:t xml:space="preserve"> 7)                                      </w:t>
+              <w:t xml:space="preserve">N/A (Note 7)                                      </w:t>
             </w:r>
             <w:r>
               <w:rPr>
@@ -7971,31 +7789,7 @@
                 <w:sz w:val="18"/>
                 <w:szCs w:val="18"/>
               </w:rPr>
-              <w:t xml:space="preserve"> </w:t>
-            </w:r>
-            <w:r>
-              <w:rPr>
-                <w:rFonts w:ascii="Times New Roman" w:hAnsi="Times New Roman" w:cs="Times New Roman"/>
-                <w:sz w:val="18"/>
-                <w:szCs w:val="18"/>
-              </w:rPr>
-              <w:t xml:space="preserve">N/A </w:t>
-            </w:r>
-            <w:r>
-              <w:rPr>
-                <w:rFonts w:ascii="Times New Roman" w:hAnsi="Times New Roman" w:cs="Times New Roman"/>
-                <w:sz w:val="18"/>
-                <w:szCs w:val="18"/>
-              </w:rPr>
-              <w:t>(Note</w:t>
-            </w:r>
-            <w:r>
-              <w:rPr>
-                <w:rFonts w:ascii="Times New Roman" w:hAnsi="Times New Roman" w:cs="Times New Roman"/>
-                <w:sz w:val="18"/>
-                <w:szCs w:val="18"/>
-              </w:rPr>
-              <w:t xml:space="preserve"> 7)                                      </w:t>
+              <w:t xml:space="preserve"> N/A (Note 7)                                      </w:t>
             </w:r>
             <w:r>
               <w:rPr>
@@ -8260,23 +8054,7 @@
                 <w:sz w:val="18"/>
                 <w:szCs w:val="18"/>
               </w:rPr>
-              <w:t>Notes/Assumptions: 1) GPU and FPGA takes 1 clock cycle. 2) CPU takes 3 clock cycles 3) All cycles are evaluated at 300 MHz which is a reasonable speed for off-</w:t>
-            </w:r>
-            <w:r>
-              <w:rPr>
-                <w:rFonts w:ascii="Times New Roman" w:hAnsi="Times New Roman" w:cs="Times New Roman"/>
-                <w:sz w:val="18"/>
-                <w:szCs w:val="18"/>
-              </w:rPr>
-              <w:t xml:space="preserve"> </w:t>
-            </w:r>
-            <w:r>
-              <w:rPr>
-                <w:rFonts w:ascii="Times New Roman" w:hAnsi="Times New Roman" w:cs="Times New Roman"/>
-                <w:sz w:val="18"/>
-                <w:szCs w:val="18"/>
-              </w:rPr>
-              <w:t>core logic. 4) Normalization, Down sampling, pad/crop and adds takes 1 clock cycle 5) Ignore calculation of alpha term. 6) Ignore initialization of PSF matrices in calculation 7) For scalar calculations we ignore computation because of negligible size compared to matrices.8) non-negativity assume one clock 9) See FFT/IFFT Equations for calculating time of computation. 10) The frequency of the operations is repeated for 100 iterations except for Normalization and Down sample which are done once for block.</w:t>
+              <w:t>Notes/Assumptions: 1) GPU and FPGA takes 1 clock cycle. 2) CPU takes 3 clock cycles 3) All cycles are evaluated at 300 MHz which is a reasonable speed for off- core logic. 4) Normalization, Down sampling, pad/crop and adds takes 1 clock cycle 5) Ignore calculation of alpha term. 6) Ignore initialization of PSF matrices in calculation 7) For scalar calculations we ignore computation because of negligible size compared to matrices.8) non-negativity assume one clock 9) See FFT/IFFT Equations for calculating time of computation. 10) The frequency of the operations is repeated for 100 iterations except for Normalization and Down sample which are done once for block.</w:t>
             </w:r>
           </w:p>
           <w:p>
@@ -8366,7 +8144,23 @@
           <w:sz w:val="18"/>
           <w:szCs w:val="18"/>
         </w:rPr>
-        <w:t>Here are the FFT calculations that we referenced in our table(X) above. Note that we are not including any of the data transfer times for CPU calculation. Our reasoning for this is that the GPU requires this as an extra step for processing and that data transfer times for the CPU and FPGA can be “baked into” the calculations that we made for the down sampling. In other words we just say that we are preforming the fetches of data from memory and that that counts as our data transfer.</w:t>
+        <w:t xml:space="preserve">Here are the FFT calculations that we referenced in </w:t>
+      </w:r>
+      <w:r>
+        <w:rPr>
+          <w:rFonts w:ascii="Times New Roman" w:hAnsi="Times New Roman" w:cs="Times New Roman"/>
+          <w:sz w:val="18"/>
+          <w:szCs w:val="18"/>
+        </w:rPr>
+        <w:t>table 4</w:t>
+      </w:r>
+      <w:r>
+        <w:rPr>
+          <w:rFonts w:ascii="Times New Roman" w:hAnsi="Times New Roman" w:cs="Times New Roman"/>
+          <w:sz w:val="18"/>
+          <w:szCs w:val="18"/>
+        </w:rPr>
+        <w:t xml:space="preserve"> above. Note that we are not including any of the data transfer times for CPU calculation. Our reasoning for this is that the GPU requires this as an extra step for processing and that data transfer times for the CPU and FPGA can be “baked into” the calculations that we made for the down sampling. In other words we just say that we are preforming the fetches of data from memory and that that counts as our data transfer.</w:t>
       </w:r>
     </w:p>
     <w:p>
@@ -8405,6 +8199,7 @@
       <w:r>
         <w:rPr>
           <w:rFonts w:ascii="Times New Roman" w:hAnsi="Times New Roman" w:cs="Times New Roman"/>
+          <w:noProof/>
           <w:sz w:val="14"/>
           <w:szCs w:val="14"/>
         </w:rPr>
@@ -8499,6 +8294,7 @@
           <w:rFonts w:ascii="Times New Roman" w:hAnsi="Times New Roman" w:cs="Times New Roman"/>
           <w:b/>
           <w:bCs/>
+          <w:noProof/>
           <w:color w:val="000000" w:themeColor="text1"/>
           <w:sz w:val="14"/>
           <w:szCs w:val="14"/>
@@ -8998,6 +8794,7 @@
       <w:r>
         <w:rPr>
           <w:rFonts w:ascii="Times New Roman" w:hAnsi="Times New Roman" w:cs="Times New Roman"/>
+          <w:noProof/>
           <w:sz w:val="14"/>
           <w:szCs w:val="14"/>
         </w:rPr>
@@ -9106,6 +8903,7 @@
           <w:rFonts w:ascii="Times New Roman" w:hAnsi="Times New Roman" w:cs="Times New Roman"/>
           <w:b/>
           <w:bCs/>
+          <w:noProof/>
           <w:color w:val="000000" w:themeColor="text1"/>
           <w:sz w:val="14"/>
           <w:szCs w:val="14"/>
@@ -9208,6 +9006,7 @@
       <w:r>
         <w:rPr>
           <w:rFonts w:ascii="Times New Roman" w:hAnsi="Times New Roman" w:cs="Times New Roman"/>
+          <w:noProof/>
           <w:sz w:val="17"/>
           <w:szCs w:val="17"/>
         </w:rPr>
@@ -9610,6 +9409,7 @@
       <w:r>
         <w:rPr>
           <w:rFonts w:ascii="Times New Roman" w:hAnsi="Times New Roman" w:cs="Times New Roman"/>
+          <w:noProof/>
           <w:sz w:val="14"/>
           <w:szCs w:val="14"/>
         </w:rPr>
@@ -9827,6 +9627,7 @@
       <w:r>
         <w:rPr>
           <w:rFonts w:ascii="Times New Roman" w:hAnsi="Times New Roman" w:cs="Times New Roman"/>
+          <w:noProof/>
           <w:sz w:val="14"/>
           <w:szCs w:val="14"/>
         </w:rPr>
@@ -9936,6 +9737,7 @@
       <w:r>
         <w:rPr>
           <w:rFonts w:ascii="Times New Roman" w:hAnsi="Times New Roman" w:cs="Times New Roman"/>
+          <w:noProof/>
           <w:sz w:val="17"/>
           <w:szCs w:val="17"/>
         </w:rPr>
@@ -10391,6 +10193,7 @@
       <w:r>
         <w:rPr>
           <w:rFonts w:ascii="Times New Roman" w:hAnsi="Times New Roman" w:cs="Times New Roman"/>
+          <w:noProof/>
           <w:sz w:val="14"/>
           <w:szCs w:val="14"/>
         </w:rPr>
@@ -10801,25 +10604,7 @@
           <w:sz w:val="18"/>
           <w:szCs w:val="18"/>
         </w:rPr>
-        <w:t xml:space="preserve"> we refer to [23]  of cycles </w:t>
-      </w:r>
-      <w:proofErr w:type="spellStart"/>
-      <w:r>
-        <w:rPr>
-          <w:rFonts w:ascii="Times New Roman" w:hAnsi="Times New Roman" w:cs="Times New Roman"/>
-          <w:sz w:val="18"/>
-          <w:szCs w:val="18"/>
-        </w:rPr>
-        <w:t>forn</w:t>
-      </w:r>
-      <w:proofErr w:type="spellEnd"/>
-      <w:r>
-        <w:rPr>
-          <w:rFonts w:ascii="Times New Roman" w:hAnsi="Times New Roman" w:cs="Times New Roman"/>
-          <w:sz w:val="18"/>
-          <w:szCs w:val="18"/>
-        </w:rPr>
-        <w:t xml:space="preserve"> MULT</w:t>
+        <w:t xml:space="preserve"> we refer to [23]  of cycles forn MULT</w:t>
       </w:r>
       <w:r>
         <w:rPr>
@@ -10845,95 +10630,23 @@
           <w:sz w:val="18"/>
           <w:szCs w:val="18"/>
         </w:rPr>
-        <w:t xml:space="preserve">&lt; ref nvidia_tensor_core  in /solve_inverse_problem/gpu  page 1 can do one mult of matrix 4x4 in one cycle &gt;WE are assuming here that we are doing single precision </w:t>
-      </w:r>
-      <w:proofErr w:type="spellStart"/>
-      <w:r>
-        <w:rPr>
-          <w:rFonts w:ascii="Times New Roman" w:hAnsi="Times New Roman" w:cs="Times New Roman"/>
-          <w:sz w:val="18"/>
-          <w:szCs w:val="18"/>
-        </w:rPr>
-        <w:t>arithmetic.We</w:t>
-      </w:r>
-      <w:proofErr w:type="spellEnd"/>
-      <w:r>
-        <w:rPr>
-          <w:rFonts w:ascii="Times New Roman" w:hAnsi="Times New Roman" w:cs="Times New Roman"/>
-          <w:sz w:val="18"/>
-          <w:szCs w:val="18"/>
-        </w:rPr>
-        <w:t xml:space="preserve"> will assume that additions and subtractions are just as </w:t>
-      </w:r>
-      <w:proofErr w:type="spellStart"/>
-      <w:r>
-        <w:rPr>
-          <w:rFonts w:ascii="Times New Roman" w:hAnsi="Times New Roman" w:cs="Times New Roman"/>
-          <w:sz w:val="18"/>
-          <w:szCs w:val="18"/>
-        </w:rPr>
-        <w:t>long.</w:t>
-      </w:r>
-      <w:r>
-        <w:rPr>
-          <w:rFonts w:ascii="Times New Roman" w:hAnsi="Times New Roman" w:cs="Times New Roman"/>
-          <w:sz w:val="18"/>
-          <w:szCs w:val="18"/>
-        </w:rPr>
-        <w:t>Do</w:t>
-      </w:r>
-      <w:proofErr w:type="spellEnd"/>
-      <w:r>
-        <w:rPr>
-          <w:rFonts w:ascii="Times New Roman" w:hAnsi="Times New Roman" w:cs="Times New Roman"/>
-          <w:sz w:val="18"/>
-          <w:szCs w:val="18"/>
-        </w:rPr>
-        <w:t xml:space="preserve"> the times meet our system requirements for processing 30 frames a second for a size image that has been </w:t>
-      </w:r>
-      <w:proofErr w:type="spellStart"/>
-      <w:r>
-        <w:rPr>
-          <w:rFonts w:ascii="Times New Roman" w:hAnsi="Times New Roman" w:cs="Times New Roman"/>
-          <w:sz w:val="18"/>
-          <w:szCs w:val="18"/>
-        </w:rPr>
-        <w:t>downsampled</w:t>
-      </w:r>
-      <w:proofErr w:type="spellEnd"/>
-      <w:r>
-        <w:rPr>
-          <w:rFonts w:ascii="Times New Roman" w:hAnsi="Times New Roman" w:cs="Times New Roman"/>
-          <w:sz w:val="18"/>
-          <w:szCs w:val="18"/>
-        </w:rPr>
-        <w:t xml:space="preserve"> from the original full CMOS </w:t>
-      </w:r>
-      <w:proofErr w:type="spellStart"/>
-      <w:r>
-        <w:rPr>
-          <w:rFonts w:ascii="Times New Roman" w:hAnsi="Times New Roman" w:cs="Times New Roman"/>
-          <w:sz w:val="18"/>
-          <w:szCs w:val="18"/>
-        </w:rPr>
-        <w:t>array.</w:t>
-      </w:r>
-      <w:r>
-        <w:rPr>
-          <w:rFonts w:ascii="Times New Roman" w:hAnsi="Times New Roman" w:cs="Times New Roman"/>
-          <w:sz w:val="18"/>
-          <w:szCs w:val="18"/>
-        </w:rPr>
-        <w:t>Remember</w:t>
-      </w:r>
-      <w:proofErr w:type="spellEnd"/>
-      <w:r>
-        <w:rPr>
-          <w:rFonts w:ascii="Times New Roman" w:hAnsi="Times New Roman" w:cs="Times New Roman"/>
-          <w:sz w:val="18"/>
-          <w:szCs w:val="18"/>
-        </w:rPr>
-        <w:t xml:space="preserve"> a reference of why we are using 3 clocks for CPU look at (instructions_table.pdf )</w:t>
+        <w:t>&lt; ref nvidia_tensor_core  in /solve_inverse_problem/gpu  page 1 can do one mult of matrix 4x4 in one cycle &gt;WE are assuming here that we are doing single precision arithmetic.We will assume that additions and subtractions are just as long.</w:t>
+      </w:r>
+      <w:r>
+        <w:rPr>
+          <w:rFonts w:ascii="Times New Roman" w:hAnsi="Times New Roman" w:cs="Times New Roman"/>
+          <w:sz w:val="18"/>
+          <w:szCs w:val="18"/>
+        </w:rPr>
+        <w:t>Do the times meet our system requirements for processing 30 frames a second for a size image that has been downsampled from the original full CMOS array.</w:t>
+      </w:r>
+      <w:r>
+        <w:rPr>
+          <w:rFonts w:ascii="Times New Roman" w:hAnsi="Times New Roman" w:cs="Times New Roman"/>
+          <w:sz w:val="18"/>
+          <w:szCs w:val="18"/>
+        </w:rPr>
+        <w:t>Remember a reference of why we are using 3 clocks for CPU look at (instructions_table.pdf )</w:t>
       </w:r>
     </w:p>
     <w:p>
@@ -10984,193 +10697,32 @@
           <w:sz w:val="18"/>
           <w:szCs w:val="18"/>
         </w:rPr>
-        <w:t xml:space="preserve">??? WE are not sure how images are buffered in memory </w:t>
-      </w:r>
-      <w:proofErr w:type="gramStart"/>
-      <w:r>
-        <w:rPr>
-          <w:rFonts w:ascii="Times New Roman" w:hAnsi="Times New Roman" w:cs="Times New Roman"/>
-          <w:sz w:val="18"/>
-          <w:szCs w:val="18"/>
-        </w:rPr>
-        <w:t>and also</w:t>
-      </w:r>
-      <w:proofErr w:type="gramEnd"/>
-      <w:r>
-        <w:rPr>
-          <w:rFonts w:ascii="Times New Roman" w:hAnsi="Times New Roman" w:cs="Times New Roman"/>
-          <w:sz w:val="18"/>
-          <w:szCs w:val="18"/>
-        </w:rPr>
-        <w:t xml:space="preserve"> how the cores are partitioned in the </w:t>
-      </w:r>
-      <w:proofErr w:type="spellStart"/>
-      <w:r>
-        <w:rPr>
-          <w:rFonts w:ascii="Times New Roman" w:hAnsi="Times New Roman" w:cs="Times New Roman"/>
-          <w:sz w:val="18"/>
-          <w:szCs w:val="18"/>
-        </w:rPr>
-        <w:t>CPU</w:t>
-      </w:r>
-      <w:r>
-        <w:rPr>
-          <w:rFonts w:ascii="Times New Roman" w:hAnsi="Times New Roman" w:cs="Times New Roman"/>
-          <w:sz w:val="18"/>
-          <w:szCs w:val="18"/>
-        </w:rPr>
-        <w:t>Talk</w:t>
-      </w:r>
-      <w:proofErr w:type="spellEnd"/>
-      <w:r>
-        <w:rPr>
-          <w:rFonts w:ascii="Times New Roman" w:hAnsi="Times New Roman" w:cs="Times New Roman"/>
-          <w:sz w:val="18"/>
-          <w:szCs w:val="18"/>
-        </w:rPr>
-        <w:t xml:space="preserve"> about calcium imaging to be done </w:t>
-      </w:r>
-      <w:r>
-        <w:rPr>
-          <w:rFonts w:ascii="Times New Roman" w:hAnsi="Times New Roman" w:cs="Times New Roman"/>
-          <w:sz w:val="18"/>
-          <w:szCs w:val="18"/>
-        </w:rPr>
-        <w:t xml:space="preserve">Other types of </w:t>
-      </w:r>
-      <w:proofErr w:type="spellStart"/>
-      <w:r>
-        <w:rPr>
-          <w:rFonts w:ascii="Times New Roman" w:hAnsi="Times New Roman" w:cs="Times New Roman"/>
-          <w:sz w:val="18"/>
-          <w:szCs w:val="18"/>
-        </w:rPr>
-        <w:t>processors</w:t>
-      </w:r>
-      <w:r>
-        <w:rPr>
-          <w:rFonts w:ascii="Times New Roman" w:hAnsi="Times New Roman" w:cs="Times New Roman"/>
-          <w:sz w:val="18"/>
-          <w:szCs w:val="18"/>
-        </w:rPr>
-        <w:t>The</w:t>
-      </w:r>
-      <w:proofErr w:type="spellEnd"/>
-      <w:r>
-        <w:rPr>
-          <w:rFonts w:ascii="Times New Roman" w:hAnsi="Times New Roman" w:cs="Times New Roman"/>
-          <w:sz w:val="18"/>
-          <w:szCs w:val="18"/>
-        </w:rPr>
-        <w:t xml:space="preserve"> reason we want to use a diffuser is for the </w:t>
-      </w:r>
-      <w:proofErr w:type="spellStart"/>
-      <w:r>
-        <w:rPr>
-          <w:rFonts w:ascii="Times New Roman" w:hAnsi="Times New Roman" w:cs="Times New Roman"/>
-          <w:sz w:val="18"/>
-          <w:szCs w:val="18"/>
-        </w:rPr>
-        <w:t>tradefoss</w:t>
-      </w:r>
-      <w:proofErr w:type="spellEnd"/>
-      <w:r>
-        <w:rPr>
-          <w:rFonts w:ascii="Times New Roman" w:hAnsi="Times New Roman" w:cs="Times New Roman"/>
-          <w:sz w:val="18"/>
-          <w:szCs w:val="18"/>
-        </w:rPr>
-        <w:t xml:space="preserve"> that we have discussed but also the reason that we are interested in a fast way to do </w:t>
-      </w:r>
-      <w:proofErr w:type="spellStart"/>
-      <w:r>
-        <w:rPr>
-          <w:rFonts w:ascii="Times New Roman" w:hAnsi="Times New Roman" w:cs="Times New Roman"/>
-          <w:sz w:val="18"/>
-          <w:szCs w:val="18"/>
-        </w:rPr>
-        <w:t>compitations</w:t>
-      </w:r>
-      <w:proofErr w:type="spellEnd"/>
-      <w:r>
-        <w:rPr>
-          <w:rFonts w:ascii="Times New Roman" w:hAnsi="Times New Roman" w:cs="Times New Roman"/>
-          <w:sz w:val="18"/>
-          <w:szCs w:val="18"/>
-        </w:rPr>
-        <w:t xml:space="preserve"> is that the processing of the steps for calcium imaging also requires a certain amount of time</w:t>
-      </w:r>
-      <w:r>
-        <w:rPr>
-          <w:rFonts w:ascii="Times New Roman" w:hAnsi="Times New Roman" w:cs="Times New Roman"/>
-          <w:sz w:val="18"/>
-          <w:szCs w:val="18"/>
-        </w:rPr>
-        <w:t xml:space="preserve">??? Why even try to </w:t>
-      </w:r>
-      <w:proofErr w:type="spellStart"/>
-      <w:r>
-        <w:rPr>
-          <w:rFonts w:ascii="Times New Roman" w:hAnsi="Times New Roman" w:cs="Times New Roman"/>
-          <w:sz w:val="18"/>
-          <w:szCs w:val="18"/>
-        </w:rPr>
-        <w:t>comnibe</w:t>
-      </w:r>
-      <w:proofErr w:type="spellEnd"/>
-      <w:r>
-        <w:rPr>
-          <w:rFonts w:ascii="Times New Roman" w:hAnsi="Times New Roman" w:cs="Times New Roman"/>
-          <w:sz w:val="18"/>
-          <w:szCs w:val="18"/>
-        </w:rPr>
-        <w:t xml:space="preserve"> in real time the functional processing of diffusion with calcium </w:t>
-      </w:r>
-      <w:proofErr w:type="spellStart"/>
-      <w:r>
-        <w:rPr>
-          <w:rFonts w:ascii="Times New Roman" w:hAnsi="Times New Roman" w:cs="Times New Roman"/>
-          <w:sz w:val="18"/>
-          <w:szCs w:val="18"/>
-        </w:rPr>
-        <w:t>imaging</w:t>
-      </w:r>
-      <w:r>
-        <w:rPr>
-          <w:rFonts w:ascii="Times New Roman" w:hAnsi="Times New Roman" w:cs="Times New Roman"/>
-          <w:sz w:val="18"/>
-          <w:szCs w:val="18"/>
-        </w:rPr>
-        <w:t>Well</w:t>
-      </w:r>
-      <w:proofErr w:type="spellEnd"/>
-      <w:r>
-        <w:rPr>
-          <w:rFonts w:ascii="Times New Roman" w:hAnsi="Times New Roman" w:cs="Times New Roman"/>
-          <w:sz w:val="18"/>
-          <w:szCs w:val="18"/>
-        </w:rPr>
-        <w:t xml:space="preserve"> I would say that </w:t>
-      </w:r>
-      <w:proofErr w:type="spellStart"/>
-      <w:r>
-        <w:rPr>
-          <w:rFonts w:ascii="Times New Roman" w:hAnsi="Times New Roman" w:cs="Times New Roman"/>
-          <w:sz w:val="18"/>
-          <w:szCs w:val="18"/>
-        </w:rPr>
-        <w:t>threre</w:t>
-      </w:r>
-      <w:proofErr w:type="spellEnd"/>
-      <w:r>
-        <w:rPr>
-          <w:rFonts w:ascii="Times New Roman" w:hAnsi="Times New Roman" w:cs="Times New Roman"/>
-          <w:sz w:val="18"/>
-          <w:szCs w:val="18"/>
-        </w:rPr>
-        <w:t xml:space="preserve"> are applications and papers that discuss real time calcium imaging BCAS(UCLA folk) and that adding the diffusion we are </w:t>
-      </w:r>
-      <w:proofErr w:type="gramStart"/>
+        <w:t>??? WE are not sure how images are buffered in memory and also how the cores are partitioned in the CPU</w:t>
+      </w:r>
+      <w:r>
+        <w:rPr>
+          <w:rFonts w:ascii="Times New Roman" w:hAnsi="Times New Roman" w:cs="Times New Roman"/>
+          <w:sz w:val="18"/>
+          <w:szCs w:val="18"/>
+        </w:rPr>
+        <w:t xml:space="preserve">Talk about calcium imaging to be done </w:t>
+      </w:r>
+      <w:r>
+        <w:rPr>
+          <w:rFonts w:ascii="Times New Roman" w:hAnsi="Times New Roman" w:cs="Times New Roman"/>
+          <w:sz w:val="18"/>
+          <w:szCs w:val="18"/>
+        </w:rPr>
+        <w:t>Other types of processors</w:t>
+      </w:r>
+      <w:r>
+        <w:rPr>
+          <w:rFonts w:ascii="Times New Roman" w:hAnsi="Times New Roman" w:cs="Times New Roman"/>
+          <w:sz w:val="18"/>
+          <w:szCs w:val="18"/>
+        </w:rPr>
+        <w:t xml:space="preserve">The reason we want to use a diffuser is for the tradefoss that we have discussed but also the reason that we are interested in a fast way to do compitations is that the processing of the steps for calcium imaging also requires a certain amount of time??? Why even try to comnibe in real time the functional processing of diffusion with calcium imagingWell I would say that threre are applications and papers that discuss real time calcium imaging BCAS(UCLA folk) and that adding the diffusion we are </w:t>
+      </w:r>
       <w:r>
         <w:rPr>
           <w:rFonts w:ascii="Times New Roman" w:hAnsi="Times New Roman" w:cs="Times New Roman"/>
@@ -11178,9 +10730,24 @@
           <w:szCs w:val="18"/>
         </w:rPr>
         <w:lastRenderedPageBreak/>
-        <w:t>really just</w:t>
-      </w:r>
-      <w:proofErr w:type="gramEnd"/>
+        <w:t>really just chaging the front end of how we collect light to better enhance the overall system. Said otherwise we have just added another pre-processor step tlo the systemn that will allow us to improve the accuracy of detecting and extracting the neurons of intereste…</w:t>
+      </w:r>
+      <w:r>
+        <w:rPr>
+          <w:rFonts w:ascii="Times New Roman" w:hAnsi="Times New Roman" w:cs="Times New Roman"/>
+          <w:sz w:val="18"/>
+          <w:szCs w:val="18"/>
+        </w:rPr>
+        <w:t>There are models that can be used to calibrate Talk about models and variant and invariant</w:t>
+      </w:r>
+      <w:r>
+        <w:rPr>
+          <w:rFonts w:ascii="Times New Roman" w:hAnsi="Times New Roman" w:cs="Times New Roman"/>
+          <w:sz w:val="18"/>
+          <w:szCs w:val="18"/>
+        </w:rPr>
+        <w:t>While in this paper we focus on the front-end processing of reconstructing the image,</w:t>
+      </w:r>
       <w:r>
         <w:rPr>
           <w:rFonts w:ascii="Times New Roman" w:hAnsi="Times New Roman" w:cs="Times New Roman"/>
@@ -11189,120 +10756,6 @@
         </w:rPr>
         <w:t xml:space="preserve"> </w:t>
       </w:r>
-      <w:proofErr w:type="spellStart"/>
-      <w:r>
-        <w:rPr>
-          <w:rFonts w:ascii="Times New Roman" w:hAnsi="Times New Roman" w:cs="Times New Roman"/>
-          <w:sz w:val="18"/>
-          <w:szCs w:val="18"/>
-        </w:rPr>
-        <w:t>chaging</w:t>
-      </w:r>
-      <w:proofErr w:type="spellEnd"/>
-      <w:r>
-        <w:rPr>
-          <w:rFonts w:ascii="Times New Roman" w:hAnsi="Times New Roman" w:cs="Times New Roman"/>
-          <w:sz w:val="18"/>
-          <w:szCs w:val="18"/>
-        </w:rPr>
-        <w:t xml:space="preserve"> the front end of how we collect light to better enhance the overall system. Said otherwise we have just added another pre-processor step </w:t>
-      </w:r>
-      <w:proofErr w:type="spellStart"/>
-      <w:r>
-        <w:rPr>
-          <w:rFonts w:ascii="Times New Roman" w:hAnsi="Times New Roman" w:cs="Times New Roman"/>
-          <w:sz w:val="18"/>
-          <w:szCs w:val="18"/>
-        </w:rPr>
-        <w:t>tlo</w:t>
-      </w:r>
-      <w:proofErr w:type="spellEnd"/>
-      <w:r>
-        <w:rPr>
-          <w:rFonts w:ascii="Times New Roman" w:hAnsi="Times New Roman" w:cs="Times New Roman"/>
-          <w:sz w:val="18"/>
-          <w:szCs w:val="18"/>
-        </w:rPr>
-        <w:t xml:space="preserve"> the </w:t>
-      </w:r>
-      <w:proofErr w:type="spellStart"/>
-      <w:r>
-        <w:rPr>
-          <w:rFonts w:ascii="Times New Roman" w:hAnsi="Times New Roman" w:cs="Times New Roman"/>
-          <w:sz w:val="18"/>
-          <w:szCs w:val="18"/>
-        </w:rPr>
-        <w:t>systemn</w:t>
-      </w:r>
-      <w:proofErr w:type="spellEnd"/>
-      <w:r>
-        <w:rPr>
-          <w:rFonts w:ascii="Times New Roman" w:hAnsi="Times New Roman" w:cs="Times New Roman"/>
-          <w:sz w:val="18"/>
-          <w:szCs w:val="18"/>
-        </w:rPr>
-        <w:t xml:space="preserve"> that will allow us to improve the accuracy of detecting and extracting the neurons of </w:t>
-      </w:r>
-      <w:proofErr w:type="spellStart"/>
-      <w:r>
-        <w:rPr>
-          <w:rFonts w:ascii="Times New Roman" w:hAnsi="Times New Roman" w:cs="Times New Roman"/>
-          <w:sz w:val="18"/>
-          <w:szCs w:val="18"/>
-        </w:rPr>
-        <w:t>intereste</w:t>
-      </w:r>
-      <w:proofErr w:type="spellEnd"/>
-      <w:r>
-        <w:rPr>
-          <w:rFonts w:ascii="Times New Roman" w:hAnsi="Times New Roman" w:cs="Times New Roman"/>
-          <w:sz w:val="18"/>
-          <w:szCs w:val="18"/>
-        </w:rPr>
-        <w:t>…</w:t>
-      </w:r>
-      <w:r>
-        <w:rPr>
-          <w:rFonts w:ascii="Times New Roman" w:hAnsi="Times New Roman" w:cs="Times New Roman"/>
-          <w:sz w:val="18"/>
-          <w:szCs w:val="18"/>
-        </w:rPr>
-        <w:t xml:space="preserve">There are models that can be used to calibrate Talk about models and variant and </w:t>
-      </w:r>
-      <w:proofErr w:type="spellStart"/>
-      <w:r>
-        <w:rPr>
-          <w:rFonts w:ascii="Times New Roman" w:hAnsi="Times New Roman" w:cs="Times New Roman"/>
-          <w:sz w:val="18"/>
-          <w:szCs w:val="18"/>
-        </w:rPr>
-        <w:t>invariant</w:t>
-      </w:r>
-      <w:r>
-        <w:rPr>
-          <w:rFonts w:ascii="Times New Roman" w:hAnsi="Times New Roman" w:cs="Times New Roman"/>
-          <w:sz w:val="18"/>
-          <w:szCs w:val="18"/>
-        </w:rPr>
-        <w:t>While</w:t>
-      </w:r>
-      <w:proofErr w:type="spellEnd"/>
-      <w:r>
-        <w:rPr>
-          <w:rFonts w:ascii="Times New Roman" w:hAnsi="Times New Roman" w:cs="Times New Roman"/>
-          <w:sz w:val="18"/>
-          <w:szCs w:val="18"/>
-        </w:rPr>
-        <w:t xml:space="preserve"> in this paper we focus on the front-end processing of reconstructing the image,</w:t>
-      </w:r>
-      <w:r>
-        <w:rPr>
-          <w:rFonts w:ascii="Times New Roman" w:hAnsi="Times New Roman" w:cs="Times New Roman"/>
-          <w:sz w:val="18"/>
-          <w:szCs w:val="18"/>
-        </w:rPr>
-        <w:t xml:space="preserve"> </w:t>
-      </w:r>
       <w:r>
         <w:rPr>
           <w:rFonts w:ascii="Times New Roman" w:hAnsi="Times New Roman" w:cs="Times New Roman"/>
@@ -11317,140 +10770,49 @@
           <w:sz w:val="18"/>
           <w:szCs w:val="18"/>
         </w:rPr>
-        <w:t xml:space="preserve">A little about </w:t>
-      </w:r>
-      <w:proofErr w:type="spellStart"/>
-      <w:r>
-        <w:rPr>
-          <w:rFonts w:ascii="Times New Roman" w:hAnsi="Times New Roman" w:cs="Times New Roman"/>
-          <w:sz w:val="18"/>
-          <w:szCs w:val="18"/>
-        </w:rPr>
-        <w:t>optogenetics</w:t>
-      </w:r>
-      <w:r>
-        <w:rPr>
-          <w:rFonts w:ascii="Times New Roman" w:hAnsi="Times New Roman" w:cs="Times New Roman"/>
-          <w:sz w:val="18"/>
-          <w:szCs w:val="18"/>
-        </w:rPr>
-        <w:t>Double</w:t>
-      </w:r>
-      <w:proofErr w:type="spellEnd"/>
-      <w:r>
-        <w:rPr>
-          <w:rFonts w:ascii="Times New Roman" w:hAnsi="Times New Roman" w:cs="Times New Roman"/>
-          <w:sz w:val="18"/>
-          <w:szCs w:val="18"/>
-        </w:rPr>
-        <w:t xml:space="preserve"> vs single vs fixed…..</w:t>
-      </w:r>
-      <w:r>
-        <w:rPr>
-          <w:rFonts w:ascii="Times New Roman" w:hAnsi="Times New Roman" w:cs="Times New Roman"/>
-          <w:sz w:val="18"/>
-          <w:szCs w:val="18"/>
-        </w:rPr>
-        <w:t xml:space="preserve">Mixing and matching GPU,CPU and </w:t>
-      </w:r>
-      <w:proofErr w:type="spellStart"/>
-      <w:r>
-        <w:rPr>
-          <w:rFonts w:ascii="Times New Roman" w:hAnsi="Times New Roman" w:cs="Times New Roman"/>
-          <w:sz w:val="18"/>
-          <w:szCs w:val="18"/>
-        </w:rPr>
-        <w:t>FPGA</w:t>
-      </w:r>
-      <w:r>
-        <w:rPr>
-          <w:rFonts w:ascii="Times New Roman" w:hAnsi="Times New Roman" w:cs="Times New Roman"/>
-          <w:sz w:val="18"/>
-          <w:szCs w:val="18"/>
-        </w:rPr>
-        <w:t>Memory</w:t>
-      </w:r>
-      <w:proofErr w:type="spellEnd"/>
-      <w:r>
-        <w:rPr>
-          <w:rFonts w:ascii="Times New Roman" w:hAnsi="Times New Roman" w:cs="Times New Roman"/>
-          <w:sz w:val="18"/>
-          <w:szCs w:val="18"/>
-        </w:rPr>
-        <w:t xml:space="preserve"> </w:t>
-      </w:r>
-      <w:proofErr w:type="spellStart"/>
-      <w:r>
-        <w:rPr>
-          <w:rFonts w:ascii="Times New Roman" w:hAnsi="Times New Roman" w:cs="Times New Roman"/>
-          <w:sz w:val="18"/>
-          <w:szCs w:val="18"/>
-        </w:rPr>
-        <w:t>limitationsProgramming</w:t>
-      </w:r>
-      <w:proofErr w:type="spellEnd"/>
-      <w:r>
-        <w:rPr>
-          <w:rFonts w:ascii="Times New Roman" w:hAnsi="Times New Roman" w:cs="Times New Roman"/>
-          <w:sz w:val="18"/>
-          <w:szCs w:val="18"/>
-        </w:rPr>
-        <w:t xml:space="preserve"> limitations that relate to DirectX or </w:t>
-      </w:r>
-      <w:proofErr w:type="spellStart"/>
-      <w:r>
-        <w:rPr>
-          <w:rFonts w:ascii="Times New Roman" w:hAnsi="Times New Roman" w:cs="Times New Roman"/>
-          <w:sz w:val="18"/>
-          <w:szCs w:val="18"/>
-        </w:rPr>
-        <w:t>OpenGL</w:t>
-      </w:r>
-      <w:r>
-        <w:rPr>
-          <w:rFonts w:ascii="Times New Roman" w:hAnsi="Times New Roman" w:cs="Times New Roman"/>
-          <w:sz w:val="18"/>
-          <w:szCs w:val="18"/>
-        </w:rPr>
-        <w:t>Use</w:t>
-      </w:r>
-      <w:proofErr w:type="spellEnd"/>
-      <w:r>
-        <w:rPr>
-          <w:rFonts w:ascii="Times New Roman" w:hAnsi="Times New Roman" w:cs="Times New Roman"/>
-          <w:sz w:val="18"/>
-          <w:szCs w:val="18"/>
-        </w:rPr>
-        <w:t xml:space="preserve"> /fpga  </w:t>
-      </w:r>
-      <w:proofErr w:type="spellStart"/>
-      <w:r>
-        <w:rPr>
-          <w:rFonts w:ascii="Times New Roman" w:hAnsi="Times New Roman" w:cs="Times New Roman"/>
-          <w:sz w:val="18"/>
-          <w:szCs w:val="18"/>
-        </w:rPr>
-        <w:t>Biocas</w:t>
-      </w:r>
-      <w:proofErr w:type="spellEnd"/>
-      <w:r>
-        <w:rPr>
-          <w:rFonts w:ascii="Times New Roman" w:hAnsi="Times New Roman" w:cs="Times New Roman"/>
-          <w:sz w:val="18"/>
-          <w:szCs w:val="18"/>
-        </w:rPr>
-        <w:t xml:space="preserve"> reference</w:t>
-      </w:r>
-    </w:p>
-    <w:p>
-      <w:pPr>
-        <w:rPr>
-          <w:rFonts w:ascii="Times New Roman" w:hAnsi="Times New Roman" w:cs="Times New Roman"/>
-          <w:sz w:val="18"/>
-          <w:szCs w:val="18"/>
-        </w:rPr>
-      </w:pPr>
-      <w:proofErr w:type="spellStart"/>
+        <w:t>A little about optogenetics</w:t>
+      </w:r>
+      <w:r>
+        <w:rPr>
+          <w:rFonts w:ascii="Times New Roman" w:hAnsi="Times New Roman" w:cs="Times New Roman"/>
+          <w:sz w:val="18"/>
+          <w:szCs w:val="18"/>
+        </w:rPr>
+        <w:t>Double vs single vs fixed…..</w:t>
+      </w:r>
+      <w:r>
+        <w:rPr>
+          <w:rFonts w:ascii="Times New Roman" w:hAnsi="Times New Roman" w:cs="Times New Roman"/>
+          <w:sz w:val="18"/>
+          <w:szCs w:val="18"/>
+        </w:rPr>
+        <w:t>Mixing and matching GPU,CPU and FPGA</w:t>
+      </w:r>
+      <w:r>
+        <w:rPr>
+          <w:rFonts w:ascii="Times New Roman" w:hAnsi="Times New Roman" w:cs="Times New Roman"/>
+          <w:sz w:val="18"/>
+          <w:szCs w:val="18"/>
+        </w:rPr>
+        <w:t>Memory limitationsProgramming limitations that relate to DirectX or OpenGL</w:t>
+      </w:r>
+      <w:r>
+        <w:rPr>
+          <w:rFonts w:ascii="Times New Roman" w:hAnsi="Times New Roman" w:cs="Times New Roman"/>
+          <w:sz w:val="18"/>
+          <w:szCs w:val="18"/>
+        </w:rPr>
+        <w:t>Use /fpga  Biocas reference</w:t>
+      </w:r>
+    </w:p>
+    <w:p>
+      <w:pPr>
+        <w:rPr>
+          <w:rFonts w:ascii="Times New Roman" w:hAnsi="Times New Roman" w:cs="Times New Roman"/>
+          <w:sz w:val="18"/>
+          <w:szCs w:val="18"/>
+        </w:rPr>
+      </w:pPr>
       <w:r>
         <w:rPr>
           <w:rFonts w:ascii="Times New Roman" w:hAnsi="Times New Roman" w:cs="Times New Roman"/>
@@ -11459,52 +10821,32 @@
         </w:rPr>
         <w:t>VI.Conclusion</w:t>
       </w:r>
-      <w:proofErr w:type="spellEnd"/>
-    </w:p>
-    <w:p>
-      <w:pPr>
-        <w:rPr>
-          <w:rFonts w:ascii="Times New Roman" w:hAnsi="Times New Roman" w:cs="Times New Roman"/>
-          <w:sz w:val="18"/>
-          <w:szCs w:val="18"/>
-        </w:rPr>
-      </w:pPr>
-      <w:r>
-        <w:rPr>
-          <w:rFonts w:ascii="Times New Roman" w:hAnsi="Times New Roman" w:cs="Times New Roman"/>
-          <w:sz w:val="18"/>
-          <w:szCs w:val="18"/>
-        </w:rPr>
-        <w:t xml:space="preserve">Future work could also include </w:t>
-      </w:r>
-      <w:proofErr w:type="spellStart"/>
-      <w:r>
-        <w:rPr>
-          <w:rFonts w:ascii="Times New Roman" w:hAnsi="Times New Roman" w:cs="Times New Roman"/>
-          <w:sz w:val="18"/>
-          <w:szCs w:val="18"/>
-        </w:rPr>
-        <w:t>wirelessFuture</w:t>
-      </w:r>
-      <w:proofErr w:type="spellEnd"/>
-      <w:r>
-        <w:rPr>
-          <w:rFonts w:ascii="Times New Roman" w:hAnsi="Times New Roman" w:cs="Times New Roman"/>
-          <w:sz w:val="18"/>
-          <w:szCs w:val="18"/>
-        </w:rPr>
-        <w:t xml:space="preserve"> work could also include with optogenetics control of a system with a closed loop.</w:t>
-      </w:r>
-    </w:p>
-    <w:p>
-      <w:pPr>
-        <w:rPr>
-          <w:rFonts w:ascii="Times New Roman" w:hAnsi="Times New Roman" w:cs="Times New Roman"/>
-          <w:sz w:val="18"/>
-          <w:szCs w:val="18"/>
-        </w:rPr>
-      </w:pPr>
-      <w:proofErr w:type="spellStart"/>
+    </w:p>
+    <w:p>
+      <w:pPr>
+        <w:rPr>
+          <w:rFonts w:ascii="Times New Roman" w:hAnsi="Times New Roman" w:cs="Times New Roman"/>
+          <w:sz w:val="18"/>
+          <w:szCs w:val="18"/>
+        </w:rPr>
+      </w:pPr>
+      <w:r>
+        <w:rPr>
+          <w:rFonts w:ascii="Times New Roman" w:hAnsi="Times New Roman" w:cs="Times New Roman"/>
+          <w:sz w:val="18"/>
+          <w:szCs w:val="18"/>
+        </w:rPr>
+        <w:t>Future work could also include wirelessFuture work could also include with optogenetics control of a system with a closed loop.</w:t>
+      </w:r>
+    </w:p>
+    <w:p>
+      <w:pPr>
+        <w:rPr>
+          <w:rFonts w:ascii="Times New Roman" w:hAnsi="Times New Roman" w:cs="Times New Roman"/>
+          <w:sz w:val="18"/>
+          <w:szCs w:val="18"/>
+        </w:rPr>
+      </w:pPr>
       <w:r>
         <w:rPr>
           <w:rFonts w:ascii="Times New Roman" w:hAnsi="Times New Roman" w:cs="Times New Roman"/>
@@ -11537,7 +10879,6 @@
         </w:rPr>
         <w:t>References</w:t>
       </w:r>
-      <w:proofErr w:type="spellEnd"/>
     </w:p>
     <w:p>
       <w:pPr>
@@ -11554,43 +10895,7 @@
           <w:sz w:val="16"/>
           <w:szCs w:val="16"/>
         </w:rPr>
-        <w:t xml:space="preserve">[1] A. </w:t>
-      </w:r>
-      <w:proofErr w:type="spellStart"/>
-      <w:r>
-        <w:rPr>
-          <w:rFonts w:ascii="Times New Roman" w:hAnsi="Times New Roman" w:cs="Times New Roman"/>
-          <w:sz w:val="16"/>
-          <w:szCs w:val="16"/>
-        </w:rPr>
-        <w:t>Giovannucci</w:t>
-      </w:r>
-      <w:proofErr w:type="spellEnd"/>
-      <w:r>
-        <w:rPr>
-          <w:rFonts w:ascii="Times New Roman" w:hAnsi="Times New Roman" w:cs="Times New Roman"/>
-          <w:sz w:val="16"/>
-          <w:szCs w:val="16"/>
-        </w:rPr>
-        <w:t xml:space="preserve"> et al., “ </w:t>
-      </w:r>
-      <w:proofErr w:type="spellStart"/>
-      <w:r>
-        <w:rPr>
-          <w:rFonts w:ascii="Times New Roman" w:hAnsi="Times New Roman" w:cs="Times New Roman"/>
-          <w:sz w:val="16"/>
-          <w:szCs w:val="16"/>
-        </w:rPr>
-        <w:t>OnACID</w:t>
-      </w:r>
-      <w:proofErr w:type="spellEnd"/>
-      <w:r>
-        <w:rPr>
-          <w:rFonts w:ascii="Times New Roman" w:hAnsi="Times New Roman" w:cs="Times New Roman"/>
-          <w:sz w:val="16"/>
-          <w:szCs w:val="16"/>
-        </w:rPr>
-        <w:t>: Online Analysis of Calcium Imaging Data in Real Time,” 31</w:t>
+        <w:t>[1] A. Giovannucci et al., “ OnACID: Online Analysis of Calcium Imaging Data in Real Time,” 31</w:t>
       </w:r>
       <w:r>
         <w:rPr>
@@ -11633,43 +10938,41 @@
           <w:sz w:val="16"/>
           <w:szCs w:val="16"/>
         </w:rPr>
-        <w:t xml:space="preserve">[2] J. Lu, et.al., “MIN1PIPE: A Microscope 1-Photon-Based Calcium Imaging Signal Extraction </w:t>
-      </w:r>
-      <w:proofErr w:type="spellStart"/>
+        <w:t>[2] J. Lu, et.al., “MIN1PIPE: A Microscope 1-Photon-Based Calcium Imaging Signal Extraction Pipleine</w:t>
+      </w:r>
       <w:r>
         <w:rPr>
           <w:rFonts w:ascii="Times New Roman" w:hAnsi="Times New Roman" w:cs="Times New Roman"/>
           <w:sz w:val="16"/>
           <w:szCs w:val="16"/>
         </w:rPr>
-        <w:t>Pipleine</w:t>
-      </w:r>
-      <w:proofErr w:type="spellEnd"/>
-      <w:r>
+        <w:t>,” Cell Reports 23, 3673-3684 (2018)</w:t>
+      </w:r>
+    </w:p>
+    <w:p>
+      <w:pPr>
+        <w:spacing w:line="240" w:lineRule="auto"/>
         <w:rPr>
           <w:rFonts w:ascii="Times New Roman" w:hAnsi="Times New Roman" w:cs="Times New Roman"/>
           <w:sz w:val="16"/>
           <w:szCs w:val="16"/>
         </w:rPr>
-        <w:t>,” Cell Reports 23, 3673-3684 (2018)</w:t>
-      </w:r>
-    </w:p>
-    <w:p>
-      <w:pPr>
-        <w:spacing w:line="240" w:lineRule="auto"/>
+      </w:pPr>
+      <w:r>
         <w:rPr>
           <w:rFonts w:ascii="Times New Roman" w:hAnsi="Times New Roman" w:cs="Times New Roman"/>
           <w:sz w:val="16"/>
           <w:szCs w:val="16"/>
         </w:rPr>
-      </w:pPr>
+        <w:t>[</w:t>
+      </w:r>
       <w:r>
         <w:rPr>
           <w:rFonts w:ascii="Times New Roman" w:hAnsi="Times New Roman" w:cs="Times New Roman"/>
           <w:sz w:val="16"/>
           <w:szCs w:val="16"/>
         </w:rPr>
-        <w:t>[</w:t>
+        <w:t>3</w:t>
       </w:r>
       <w:r>
         <w:rPr>
@@ -11677,7 +10980,7 @@
           <w:sz w:val="16"/>
           <w:szCs w:val="16"/>
         </w:rPr>
-        <w:t>3</w:t>
+        <w:t xml:space="preserve">] E. Mukamel, A. Nimmerjahn, M. Schnitzer, “ Automated Analysis of Cellular Signals from Large-Scale Calcium Imaging Data, “ </w:t>
       </w:r>
       <w:r>
         <w:rPr>
@@ -11685,25 +10988,25 @@
           <w:sz w:val="16"/>
           <w:szCs w:val="16"/>
         </w:rPr>
-        <w:t xml:space="preserve">] E. Mukamel, A. </w:t>
-      </w:r>
-      <w:proofErr w:type="spellStart"/>
-      <w:r>
+        <w:t>Neuron 63, 747-760, (2009)</w:t>
+      </w:r>
+    </w:p>
+    <w:p>
+      <w:pPr>
+        <w:spacing w:line="240" w:lineRule="auto"/>
         <w:rPr>
           <w:rFonts w:ascii="Times New Roman" w:hAnsi="Times New Roman" w:cs="Times New Roman"/>
           <w:sz w:val="16"/>
           <w:szCs w:val="16"/>
         </w:rPr>
-        <w:t>Nimmerjahn</w:t>
-      </w:r>
-      <w:proofErr w:type="spellEnd"/>
+      </w:pPr>
       <w:r>
         <w:rPr>
           <w:rFonts w:ascii="Times New Roman" w:hAnsi="Times New Roman" w:cs="Times New Roman"/>
           <w:sz w:val="16"/>
           <w:szCs w:val="16"/>
         </w:rPr>
-        <w:t xml:space="preserve">, M. Schnitzer, “ Automated Analysis of Cellular Signals from Large-Scale Calcium Imaging Data, “ </w:t>
+        <w:t>[</w:t>
       </w:r>
       <w:r>
         <w:rPr>
@@ -11711,95 +11014,15 @@
           <w:sz w:val="16"/>
           <w:szCs w:val="16"/>
         </w:rPr>
-        <w:t>Neuron 63, 747-760, (2009)</w:t>
-      </w:r>
-    </w:p>
-    <w:p>
-      <w:pPr>
-        <w:spacing w:line="240" w:lineRule="auto"/>
+        <w:t>4</w:t>
+      </w:r>
+      <w:r>
         <w:rPr>
           <w:rFonts w:ascii="Times New Roman" w:hAnsi="Times New Roman" w:cs="Times New Roman"/>
           <w:sz w:val="16"/>
           <w:szCs w:val="16"/>
         </w:rPr>
-      </w:pPr>
-      <w:r>
-        <w:rPr>
-          <w:rFonts w:ascii="Times New Roman" w:hAnsi="Times New Roman" w:cs="Times New Roman"/>
-          <w:sz w:val="16"/>
-          <w:szCs w:val="16"/>
-        </w:rPr>
-        <w:t>[</w:t>
-      </w:r>
-      <w:r>
-        <w:rPr>
-          <w:rFonts w:ascii="Times New Roman" w:hAnsi="Times New Roman" w:cs="Times New Roman"/>
-          <w:sz w:val="16"/>
-          <w:szCs w:val="16"/>
-        </w:rPr>
-        <w:t>4</w:t>
-      </w:r>
-      <w:r>
-        <w:rPr>
-          <w:rFonts w:ascii="Times New Roman" w:hAnsi="Times New Roman" w:cs="Times New Roman"/>
-          <w:sz w:val="16"/>
-          <w:szCs w:val="16"/>
-        </w:rPr>
-        <w:t xml:space="preserve">] A. </w:t>
-      </w:r>
-      <w:proofErr w:type="spellStart"/>
-      <w:r>
-        <w:rPr>
-          <w:rFonts w:ascii="Times New Roman" w:hAnsi="Times New Roman" w:cs="Times New Roman"/>
-          <w:sz w:val="16"/>
-          <w:szCs w:val="16"/>
-        </w:rPr>
-        <w:t>Hyvarinen</w:t>
-      </w:r>
-      <w:proofErr w:type="spellEnd"/>
-      <w:r>
-        <w:rPr>
-          <w:rFonts w:ascii="Times New Roman" w:hAnsi="Times New Roman" w:cs="Times New Roman"/>
-          <w:sz w:val="16"/>
-          <w:szCs w:val="16"/>
-        </w:rPr>
-        <w:t xml:space="preserve">, J. </w:t>
-      </w:r>
-      <w:proofErr w:type="spellStart"/>
-      <w:r>
-        <w:rPr>
-          <w:rFonts w:ascii="Times New Roman" w:hAnsi="Times New Roman" w:cs="Times New Roman"/>
-          <w:sz w:val="16"/>
-          <w:szCs w:val="16"/>
-        </w:rPr>
-        <w:t>Karhunen</w:t>
-      </w:r>
-      <w:proofErr w:type="spellEnd"/>
-      <w:r>
-        <w:rPr>
-          <w:rFonts w:ascii="Times New Roman" w:hAnsi="Times New Roman" w:cs="Times New Roman"/>
-          <w:sz w:val="16"/>
-          <w:szCs w:val="16"/>
-        </w:rPr>
-        <w:t>, “ Independent Component Analysis, “ Wiley Inter-</w:t>
-      </w:r>
-      <w:proofErr w:type="spellStart"/>
-      <w:r>
-        <w:rPr>
-          <w:rFonts w:ascii="Times New Roman" w:hAnsi="Times New Roman" w:cs="Times New Roman"/>
-          <w:sz w:val="16"/>
-          <w:szCs w:val="16"/>
-        </w:rPr>
-        <w:t>sceince</w:t>
-      </w:r>
-      <w:proofErr w:type="spellEnd"/>
-      <w:r>
-        <w:rPr>
-          <w:rFonts w:ascii="Times New Roman" w:hAnsi="Times New Roman" w:cs="Times New Roman"/>
-          <w:sz w:val="16"/>
-          <w:szCs w:val="16"/>
-        </w:rPr>
-        <w:t xml:space="preserve"> (2001)</w:t>
+        <w:t>] A. Hyvarinen, J. Karhunen, “ Independent Component Analysis, “ Wiley Inter-sceince (2001)</w:t>
       </w:r>
     </w:p>
     <w:p>
@@ -11819,10 +11042,7 @@
         <w:t>5</w:t>
       </w:r>
       <w:r>
-        <w:t xml:space="preserve">] </w:t>
-      </w:r>
-      <w:r>
-        <w:t>N.C. Pegard et al., “Compressive light-field microscopy for 3D neural activity recording,” Optica 3, 517-524 (2016).</w:t>
+        <w:t>] N.C. Pegard et al., “Compressive light-field microscopy for 3D neural activity recording,” Optica 3, 517-524 (2016).</w:t>
       </w:r>
     </w:p>
     <w:p>
@@ -11841,10 +11061,7 @@
         <w:t>6</w:t>
       </w:r>
       <w:r>
-        <w:t xml:space="preserve">] </w:t>
-      </w:r>
-      <w:r>
-        <w:t xml:space="preserve">R. Baraniuk, P.Steeghs, “Compressive radar imaging,” IEEE Radar Conference (2007). </w:t>
+        <w:t xml:space="preserve">] R. Baraniuk, P.Steeghs, “Compressive radar imaging,” IEEE Radar Conference (2007). </w:t>
       </w:r>
     </w:p>
     <w:p>
@@ -11864,10 +11081,7 @@
         <w:t>7</w:t>
       </w:r>
       <w:r>
-        <w:t xml:space="preserve">] </w:t>
-      </w:r>
-      <w:r>
-        <w:t>V. Vaish, et al., “Reconstructing occluded surfaces using synthetic apertures: Stereo, focus and robust measures,” Proc. 2006 IEEE Computer Society Conference on Computer Vision and Pattern Recognition (IEEE, New York, 2006).</w:t>
+        <w:t>] V. Vaish, et al., “Reconstructing occluded surfaces using synthetic apertures: Stereo, focus and robust measures,” Proc. 2006 IEEE Computer Society Conference on Computer Vision and Pattern Recognition (IEEE, New York, 2006).</w:t>
       </w:r>
     </w:p>
     <w:p>
@@ -11887,10 +11101,7 @@
         <w:t>8</w:t>
       </w:r>
       <w:r>
-        <w:t xml:space="preserve">] </w:t>
-      </w:r>
-      <w:r>
-        <w:t>N. Zeller, F. Quint, and U. Stilla, “From the calibration of a light-field camera to direct plenoptic odometry,” IEEE J. Sel Top. Signal Process 11, 1004-1019 (2017).</w:t>
+        <w:t>] N. Zeller, F. Quint, and U. Stilla, “From the calibration of a light-field camera to direct plenoptic odometry,” IEEE J. Sel Top. Signal Process 11, 1004-1019 (2017).</w:t>
       </w:r>
     </w:p>
     <w:p>
@@ -11985,51 +11196,7 @@
           <w:sz w:val="16"/>
           <w:szCs w:val="16"/>
         </w:rPr>
-        <w:t>[13</w:t>
-      </w:r>
-      <w:r>
-        <w:rPr>
-          <w:rFonts w:ascii="Times New Roman" w:hAnsi="Times New Roman" w:cs="Times New Roman"/>
-          <w:sz w:val="16"/>
-          <w:szCs w:val="16"/>
-        </w:rPr>
-        <w:t xml:space="preserve">] D. </w:t>
-      </w:r>
-      <w:proofErr w:type="spellStart"/>
-      <w:r>
-        <w:rPr>
-          <w:rFonts w:ascii="Times New Roman" w:hAnsi="Times New Roman" w:cs="Times New Roman"/>
-          <w:sz w:val="16"/>
-          <w:szCs w:val="16"/>
-        </w:rPr>
-        <w:t>Luebke</w:t>
-      </w:r>
-      <w:proofErr w:type="spellEnd"/>
-      <w:r>
-        <w:rPr>
-          <w:rFonts w:ascii="Times New Roman" w:hAnsi="Times New Roman" w:cs="Times New Roman"/>
-          <w:sz w:val="16"/>
-          <w:szCs w:val="16"/>
-        </w:rPr>
-        <w:t>, “</w:t>
-      </w:r>
-      <w:proofErr w:type="spellStart"/>
-      <w:r>
-        <w:rPr>
-          <w:rFonts w:ascii="Times New Roman" w:hAnsi="Times New Roman" w:cs="Times New Roman"/>
-          <w:sz w:val="16"/>
-          <w:szCs w:val="16"/>
-        </w:rPr>
-        <w:t>Cuda</w:t>
-      </w:r>
-      <w:proofErr w:type="spellEnd"/>
-      <w:r>
-        <w:rPr>
-          <w:rFonts w:ascii="Times New Roman" w:hAnsi="Times New Roman" w:cs="Times New Roman"/>
-          <w:sz w:val="16"/>
-          <w:szCs w:val="16"/>
-        </w:rPr>
-        <w:t>: Scalable parallel programming for high-performance scientific computing,”</w:t>
+        <w:t>[13] D. Luebke, “Cuda: Scalable parallel programming for high-performance scientific computing,”</w:t>
       </w:r>
     </w:p>
     <w:p>
@@ -12170,174 +11337,66 @@
           <w:sz w:val="16"/>
           <w:szCs w:val="16"/>
         </w:rPr>
-        <w:t xml:space="preserve">[17] V. </w:t>
-      </w:r>
-      <w:proofErr w:type="spellStart"/>
-      <w:r>
+        <w:t>[17] V. Arkalgud, S. Aziz, “ Hardware Implementation of LDPC Decoders,” Rerource Efficient LDPC Decoders, (2018)</w:t>
+      </w:r>
+    </w:p>
+    <w:p>
+      <w:pPr>
         <w:rPr>
           <w:rFonts w:ascii="Times New Roman" w:hAnsi="Times New Roman" w:cs="Times New Roman"/>
           <w:sz w:val="16"/>
           <w:szCs w:val="16"/>
         </w:rPr>
-        <w:t>Arkalgud</w:t>
-      </w:r>
-      <w:proofErr w:type="spellEnd"/>
+      </w:pPr>
       <w:r>
         <w:rPr>
           <w:rFonts w:ascii="Times New Roman" w:hAnsi="Times New Roman" w:cs="Times New Roman"/>
           <w:sz w:val="16"/>
           <w:szCs w:val="16"/>
         </w:rPr>
-        <w:t xml:space="preserve">, S. Aziz, “ Hardware Implementation of LDPC Decoders,” </w:t>
-      </w:r>
-      <w:proofErr w:type="spellStart"/>
-      <w:r>
+        <w:t>[18] R.C. Cofer, B. Harding, “ Advanced Interconnect,” Rapid System Prototyping with FPGAs, (2016)</w:t>
+      </w:r>
+    </w:p>
+    <w:p>
+      <w:pPr>
         <w:rPr>
           <w:rFonts w:ascii="Times New Roman" w:hAnsi="Times New Roman" w:cs="Times New Roman"/>
           <w:sz w:val="16"/>
           <w:szCs w:val="16"/>
         </w:rPr>
-        <w:t>Rerource</w:t>
-      </w:r>
-      <w:proofErr w:type="spellEnd"/>
+      </w:pPr>
       <w:r>
         <w:rPr>
           <w:rFonts w:ascii="Times New Roman" w:hAnsi="Times New Roman" w:cs="Times New Roman"/>
           <w:sz w:val="16"/>
           <w:szCs w:val="16"/>
         </w:rPr>
-        <w:t xml:space="preserve"> Efficient LDPC Decoders, (2018)</w:t>
-      </w:r>
-    </w:p>
-    <w:p>
-      <w:pPr>
+        <w:t xml:space="preserve">[19] </w:t>
+      </w:r>
+      <w:r>
         <w:rPr>
           <w:rFonts w:ascii="Times New Roman" w:hAnsi="Times New Roman" w:cs="Times New Roman"/>
           <w:sz w:val="16"/>
           <w:szCs w:val="16"/>
         </w:rPr>
-      </w:pPr>
-      <w:r>
+        <w:t>F. Mehidipour, et al., “ Energy Efficiency in Data Centers and Clouds,”Advances in Computers, (2016)</w:t>
+      </w:r>
+    </w:p>
+    <w:p>
+      <w:pPr>
         <w:rPr>
           <w:rFonts w:ascii="Times New Roman" w:hAnsi="Times New Roman" w:cs="Times New Roman"/>
           <w:sz w:val="16"/>
           <w:szCs w:val="16"/>
         </w:rPr>
-        <w:t xml:space="preserve">[18] R.C. </w:t>
-      </w:r>
-      <w:proofErr w:type="spellStart"/>
+      </w:pPr>
       <w:r>
         <w:rPr>
           <w:rFonts w:ascii="Times New Roman" w:hAnsi="Times New Roman" w:cs="Times New Roman"/>
           <w:sz w:val="16"/>
           <w:szCs w:val="16"/>
         </w:rPr>
-        <w:t>Cofer</w:t>
-      </w:r>
-      <w:proofErr w:type="spellEnd"/>
-      <w:r>
-        <w:rPr>
-          <w:rFonts w:ascii="Times New Roman" w:hAnsi="Times New Roman" w:cs="Times New Roman"/>
-          <w:sz w:val="16"/>
-          <w:szCs w:val="16"/>
-        </w:rPr>
-        <w:t>, B. Harding, “ Advanced Interconnect,” Rapid System Prototyping with FPGAs, (2016)</w:t>
-      </w:r>
-    </w:p>
-    <w:p>
-      <w:pPr>
-        <w:rPr>
-          <w:rFonts w:ascii="Times New Roman" w:hAnsi="Times New Roman" w:cs="Times New Roman"/>
-          <w:sz w:val="16"/>
-          <w:szCs w:val="16"/>
-        </w:rPr>
-      </w:pPr>
-      <w:r>
-        <w:rPr>
-          <w:rFonts w:ascii="Times New Roman" w:hAnsi="Times New Roman" w:cs="Times New Roman"/>
-          <w:sz w:val="16"/>
-          <w:szCs w:val="16"/>
-        </w:rPr>
-        <w:t xml:space="preserve">[19] </w:t>
-      </w:r>
-      <w:r>
-        <w:rPr>
-          <w:rFonts w:ascii="Times New Roman" w:hAnsi="Times New Roman" w:cs="Times New Roman"/>
-          <w:sz w:val="16"/>
-          <w:szCs w:val="16"/>
-        </w:rPr>
-        <w:t xml:space="preserve">F. </w:t>
-      </w:r>
-      <w:proofErr w:type="spellStart"/>
-      <w:r>
-        <w:rPr>
-          <w:rFonts w:ascii="Times New Roman" w:hAnsi="Times New Roman" w:cs="Times New Roman"/>
-          <w:sz w:val="16"/>
-          <w:szCs w:val="16"/>
-        </w:rPr>
-        <w:t>Mehidipour</w:t>
-      </w:r>
-      <w:proofErr w:type="spellEnd"/>
-      <w:r>
-        <w:rPr>
-          <w:rFonts w:ascii="Times New Roman" w:hAnsi="Times New Roman" w:cs="Times New Roman"/>
-          <w:sz w:val="16"/>
-          <w:szCs w:val="16"/>
-        </w:rPr>
-        <w:t xml:space="preserve">, et al., “ Energy Efficiency in Data Centers and </w:t>
-      </w:r>
-      <w:proofErr w:type="spellStart"/>
-      <w:r>
-        <w:rPr>
-          <w:rFonts w:ascii="Times New Roman" w:hAnsi="Times New Roman" w:cs="Times New Roman"/>
-          <w:sz w:val="16"/>
-          <w:szCs w:val="16"/>
-        </w:rPr>
-        <w:t>Clouds,”Advances</w:t>
-      </w:r>
-      <w:proofErr w:type="spellEnd"/>
-      <w:r>
-        <w:rPr>
-          <w:rFonts w:ascii="Times New Roman" w:hAnsi="Times New Roman" w:cs="Times New Roman"/>
-          <w:sz w:val="16"/>
-          <w:szCs w:val="16"/>
-        </w:rPr>
-        <w:t xml:space="preserve"> in Computers, (2016)</w:t>
-      </w:r>
-    </w:p>
-    <w:p>
-      <w:pPr>
-        <w:rPr>
-          <w:rFonts w:ascii="Times New Roman" w:hAnsi="Times New Roman" w:cs="Times New Roman"/>
-          <w:sz w:val="16"/>
-          <w:szCs w:val="16"/>
-        </w:rPr>
-      </w:pPr>
-      <w:r>
-        <w:rPr>
-          <w:rFonts w:ascii="Times New Roman" w:hAnsi="Times New Roman" w:cs="Times New Roman"/>
-          <w:sz w:val="16"/>
-          <w:szCs w:val="16"/>
-        </w:rPr>
-        <w:t xml:space="preserve">[20] R. </w:t>
-      </w:r>
-      <w:proofErr w:type="spellStart"/>
-      <w:r>
-        <w:rPr>
-          <w:rFonts w:ascii="Times New Roman" w:hAnsi="Times New Roman" w:cs="Times New Roman"/>
-          <w:sz w:val="16"/>
-          <w:szCs w:val="16"/>
-        </w:rPr>
-        <w:t>Lacouture</w:t>
-      </w:r>
-      <w:proofErr w:type="spellEnd"/>
-      <w:r>
-        <w:rPr>
-          <w:rFonts w:ascii="Times New Roman" w:hAnsi="Times New Roman" w:cs="Times New Roman"/>
-          <w:sz w:val="16"/>
-          <w:szCs w:val="16"/>
-        </w:rPr>
-        <w:t>, “ GPUBLQMR: GPU-Accelerated Sparse Block Quasi-Minimum Residual Linear Solver,” Master Thesis, Northeastern University, (2021)</w:t>
+        <w:t>[20] R. Lacouture, “ GPUBLQMR: GPU-Accelerated Sparse Block Quasi-Minimum Residual Linear Solver,” Master Thesis, Northeastern University, (2021)</w:t>
       </w:r>
     </w:p>
     <w:p>
@@ -12391,49 +11450,7 @@
           <w:sz w:val="16"/>
           <w:szCs w:val="16"/>
         </w:rPr>
-        <w:t xml:space="preserve">[22] </w:t>
-      </w:r>
-      <w:r>
-        <w:rPr>
-          <w:rFonts w:ascii="Times New Roman" w:eastAsia="NimbusRomNo9L-Regu" w:hAnsi="Times New Roman" w:cs="Times New Roman"/>
-          <w:sz w:val="16"/>
-          <w:szCs w:val="16"/>
-        </w:rPr>
-        <w:t xml:space="preserve"> M. </w:t>
-      </w:r>
-      <w:proofErr w:type="spellStart"/>
-      <w:r>
-        <w:rPr>
-          <w:rFonts w:ascii="Times New Roman" w:eastAsia="NimbusRomNo9L-Regu" w:hAnsi="Times New Roman" w:cs="Times New Roman"/>
-          <w:sz w:val="16"/>
-          <w:szCs w:val="16"/>
-        </w:rPr>
-        <w:t>Frigo</w:t>
-      </w:r>
-      <w:proofErr w:type="spellEnd"/>
-      <w:r>
-        <w:rPr>
-          <w:rFonts w:ascii="Times New Roman" w:eastAsia="NimbusRomNo9L-Regu" w:hAnsi="Times New Roman" w:cs="Times New Roman"/>
-          <w:sz w:val="16"/>
-          <w:szCs w:val="16"/>
-        </w:rPr>
-        <w:t xml:space="preserve"> and S. G. Johnson. The design and implementation</w:t>
-      </w:r>
-      <w:r>
-        <w:rPr>
-          <w:rFonts w:ascii="Times New Roman" w:eastAsia="NimbusRomNo9L-Regu" w:hAnsi="Times New Roman" w:cs="Times New Roman"/>
-          <w:sz w:val="16"/>
-          <w:szCs w:val="16"/>
-        </w:rPr>
-        <w:t xml:space="preserve"> </w:t>
-      </w:r>
-      <w:r>
-        <w:rPr>
-          <w:rFonts w:ascii="Times New Roman" w:eastAsia="NimbusRomNo9L-Regu" w:hAnsi="Times New Roman" w:cs="Times New Roman"/>
-          <w:sz w:val="16"/>
-          <w:szCs w:val="16"/>
-        </w:rPr>
-        <w:t xml:space="preserve">of FFTW3. In </w:t>
+        <w:t xml:space="preserve">[22]  M. Frigo and S. G. Johnson. The design and implementation of FFTW3. In </w:t>
       </w:r>
       <w:r>
         <w:rPr>
@@ -12549,7 +11566,7 @@
           <w:szCs w:val="18"/>
         </w:rPr>
       </w:pPr>
-      <w:hyperlink r:id="rId30" w:history="1">
+      <w:hyperlink r:id="rId30" w:anchor=":~:text=FPGA%20is%20an%20integrated%20circuit,switches%20in%20the%20interconnect%20matrix" w:history="1">
         <w:r>
           <w:rPr>
             <w:rStyle w:val="Hyperlink"/>
@@ -13274,25 +12291,25 @@
       </w:pPr>
     </w:lvl>
   </w:abstractNum>
-  <w:num w:numId="1">
+  <w:num w:numId="1" w16cid:durableId="578828530">
     <w:abstractNumId w:val="6"/>
   </w:num>
-  <w:num w:numId="2">
+  <w:num w:numId="2" w16cid:durableId="1368677111">
     <w:abstractNumId w:val="2"/>
   </w:num>
-  <w:num w:numId="3">
+  <w:num w:numId="3" w16cid:durableId="2041398330">
     <w:abstractNumId w:val="1"/>
   </w:num>
-  <w:num w:numId="4">
+  <w:num w:numId="4" w16cid:durableId="122240360">
     <w:abstractNumId w:val="4"/>
   </w:num>
-  <w:num w:numId="5">
+  <w:num w:numId="5" w16cid:durableId="1843543102">
     <w:abstractNumId w:val="5"/>
   </w:num>
-  <w:num w:numId="6">
+  <w:num w:numId="6" w16cid:durableId="1163161917">
     <w:abstractNumId w:val="0"/>
   </w:num>
-  <w:num w:numId="7">
+  <w:num w:numId="7" w16cid:durableId="172766030">
     <w:abstractNumId w:val="3"/>
   </w:num>
 </w:numbering>
@@ -13700,6 +12717,7 @@
   <w:style w:type="character" w:default="1" w:styleId="DefaultParagraphFont">
     <w:name w:val="Default Paragraph Font"/>
     <w:uiPriority w:val="1"/>
+    <w:semiHidden/>
     <w:unhideWhenUsed/>
   </w:style>
   <w:style w:type="table" w:default="1" w:styleId="TableNormal">

</xml_diff>

<commit_message>
first attempt at first draft of project
</commit_message>
<xml_diff>
--- a/deconvolution_of_diffused_image_in_real_time_with_custom_hardware_bme690_sp_2022.docx
+++ b/deconvolution_of_diffused_image_in_real_time_with_custom_hardware_bme690_sp_2022.docx
@@ -2430,7 +2430,25 @@
           <w:sz w:val="18"/>
           <w:szCs w:val="18"/>
         </w:rPr>
-        <w:t xml:space="preserve"> into three steps: i) Allocating and internalizing data. This means since a CPU is usually the starting point of a program that the CPU copies data to be used by the GPU appropriate memory. ii) Calls the GPU kernel and launches threads. </w:t>
+        <w:t xml:space="preserve"> into three steps: </w:t>
+      </w:r>
+      <w:proofErr w:type="spellStart"/>
+      <w:r>
+        <w:rPr>
+          <w:rFonts w:ascii="Times New Roman" w:hAnsi="Times New Roman" w:cs="Times New Roman"/>
+          <w:sz w:val="18"/>
+          <w:szCs w:val="18"/>
+        </w:rPr>
+        <w:t>i</w:t>
+      </w:r>
+      <w:proofErr w:type="spellEnd"/>
+      <w:r>
+        <w:rPr>
+          <w:rFonts w:ascii="Times New Roman" w:hAnsi="Times New Roman" w:cs="Times New Roman"/>
+          <w:sz w:val="18"/>
+          <w:szCs w:val="18"/>
+        </w:rPr>
+        <w:t xml:space="preserve">) Allocating and internalizing data. This means since a CPU is usually the starting point of a program that the CPU copies data to be used by the GPU appropriate memory. ii) Calls the GPU kernel and launches threads. </w:t>
       </w:r>
       <w:r>
         <w:rPr>
@@ -4484,7 +4502,25 @@
           <w:sz w:val="18"/>
           <w:szCs w:val="18"/>
         </w:rPr>
-        <w:t>main components of our algorithm consist of six major sections: i) padding/down sampling, ii)</w:t>
+        <w:t xml:space="preserve">main components of our algorithm consist of six major sections: </w:t>
+      </w:r>
+      <w:proofErr w:type="spellStart"/>
+      <w:r>
+        <w:rPr>
+          <w:rFonts w:ascii="Times New Roman" w:hAnsi="Times New Roman" w:cs="Times New Roman"/>
+          <w:sz w:val="18"/>
+          <w:szCs w:val="18"/>
+        </w:rPr>
+        <w:t>i</w:t>
+      </w:r>
+      <w:proofErr w:type="spellEnd"/>
+      <w:r>
+        <w:rPr>
+          <w:rFonts w:ascii="Times New Roman" w:hAnsi="Times New Roman" w:cs="Times New Roman"/>
+          <w:sz w:val="18"/>
+          <w:szCs w:val="18"/>
+        </w:rPr>
+        <w:t>) padding/down sampling, ii)</w:t>
       </w:r>
       <w:r>
         <w:rPr>
@@ -7008,13 +7044,23 @@
                 <w:szCs w:val="18"/>
               </w:rPr>
             </w:pPr>
+            <w:proofErr w:type="spellStart"/>
             <w:r>
               <w:rPr>
                 <w:rFonts w:ascii="Times New Roman" w:hAnsi="Times New Roman" w:cs="Times New Roman"/>
                 <w:sz w:val="18"/>
                 <w:szCs w:val="18"/>
               </w:rPr>
-              <w:t xml:space="preserve">vk – alpha*gradient </w:t>
+              <w:t>vk</w:t>
+            </w:r>
+            <w:proofErr w:type="spellEnd"/>
+            <w:r>
+              <w:rPr>
+                <w:rFonts w:ascii="Times New Roman" w:hAnsi="Times New Roman" w:cs="Times New Roman"/>
+                <w:sz w:val="18"/>
+                <w:szCs w:val="18"/>
+              </w:rPr>
+              <w:t xml:space="preserve"> – alpha*gradient </w:t>
             </w:r>
             <w:r>
               <w:rPr>
@@ -7041,13 +7087,23 @@
                 <w:szCs w:val="18"/>
               </w:rPr>
             </w:pPr>
+            <w:proofErr w:type="spellStart"/>
             <w:r>
               <w:rPr>
                 <w:rFonts w:ascii="Times New Roman" w:hAnsi="Times New Roman" w:cs="Times New Roman"/>
                 <w:sz w:val="18"/>
                 <w:szCs w:val="18"/>
               </w:rPr>
-              <w:t xml:space="preserve">xk+((tk-1/t_k1)*(xk-x_k1)             </w:t>
+              <w:t>xk</w:t>
+            </w:r>
+            <w:proofErr w:type="spellEnd"/>
+            <w:r>
+              <w:rPr>
+                <w:rFonts w:ascii="Times New Roman" w:hAnsi="Times New Roman" w:cs="Times New Roman"/>
+                <w:sz w:val="18"/>
+                <w:szCs w:val="18"/>
+              </w:rPr>
+              <w:t xml:space="preserve">+((tk-1/t_k1)*(xk-x_k1)             </w:t>
             </w:r>
             <w:r>
               <w:rPr>
@@ -7272,6 +7328,7 @@
                 <w:szCs w:val="18"/>
               </w:rPr>
             </w:pPr>
+            <w:proofErr w:type="spellStart"/>
             <w:r>
               <w:rPr>
                 <w:rFonts w:ascii="Times New Roman" w:hAnsi="Times New Roman" w:cs="Times New Roman"/>
@@ -7280,6 +7337,7 @@
               </w:rPr>
               <w:t>Mult</w:t>
             </w:r>
+            <w:proofErr w:type="spellEnd"/>
             <w:r>
               <w:rPr>
                 <w:rFonts w:ascii="Times New Roman" w:hAnsi="Times New Roman" w:cs="Times New Roman"/>
@@ -7294,8 +7352,18 @@
                 <w:sz w:val="18"/>
                 <w:szCs w:val="18"/>
               </w:rPr>
-              <w:t>(element-wise</w:t>
+              <w:t>(</w:t>
             </w:r>
+            <w:proofErr w:type="gramStart"/>
+            <w:r>
+              <w:rPr>
+                <w:rFonts w:ascii="Times New Roman" w:hAnsi="Times New Roman" w:cs="Times New Roman"/>
+                <w:sz w:val="18"/>
+                <w:szCs w:val="18"/>
+              </w:rPr>
+              <w:t>element-wise</w:t>
+            </w:r>
+            <w:proofErr w:type="gramEnd"/>
             <w:r>
               <w:rPr>
                 <w:rFonts w:ascii="Times New Roman" w:hAnsi="Times New Roman" w:cs="Times New Roman"/>
@@ -7436,13 +7504,23 @@
                 <w:szCs w:val="18"/>
               </w:rPr>
             </w:pPr>
+            <w:proofErr w:type="spellStart"/>
             <w:r>
               <w:rPr>
                 <w:rFonts w:ascii="Times New Roman" w:hAnsi="Times New Roman" w:cs="Times New Roman"/>
                 <w:sz w:val="18"/>
                 <w:szCs w:val="18"/>
               </w:rPr>
-              <w:t xml:space="preserve">vk – alpha*gradient </w:t>
+              <w:t>vk</w:t>
+            </w:r>
+            <w:proofErr w:type="spellEnd"/>
+            <w:r>
+              <w:rPr>
+                <w:rFonts w:ascii="Times New Roman" w:hAnsi="Times New Roman" w:cs="Times New Roman"/>
+                <w:sz w:val="18"/>
+                <w:szCs w:val="18"/>
+              </w:rPr>
+              <w:t xml:space="preserve"> – alpha*gradient </w:t>
             </w:r>
           </w:p>
           <w:p>
@@ -7932,7 +8010,25 @@
                 <w:sz w:val="18"/>
                 <w:szCs w:val="18"/>
               </w:rPr>
-              <w:t xml:space="preserve">during update of xk                            </w:t>
+              <w:t xml:space="preserve">during update of </w:t>
+            </w:r>
+            <w:proofErr w:type="spellStart"/>
+            <w:r>
+              <w:rPr>
+                <w:rFonts w:ascii="Times New Roman" w:hAnsi="Times New Roman" w:cs="Times New Roman"/>
+                <w:sz w:val="18"/>
+                <w:szCs w:val="18"/>
+              </w:rPr>
+              <w:t>xk</w:t>
+            </w:r>
+            <w:proofErr w:type="spellEnd"/>
+            <w:r>
+              <w:rPr>
+                <w:rFonts w:ascii="Times New Roman" w:hAnsi="Times New Roman" w:cs="Times New Roman"/>
+                <w:sz w:val="18"/>
+                <w:szCs w:val="18"/>
+              </w:rPr>
+              <w:t xml:space="preserve">                            </w:t>
             </w:r>
           </w:p>
         </w:tc>
@@ -8054,7 +8150,55 @@
                 <w:sz w:val="18"/>
                 <w:szCs w:val="18"/>
               </w:rPr>
-              <w:t>Notes/Assumptions: 1) GPU and FPGA takes 1 clock cycle. 2) CPU takes 3 clock cycles 3) All cycles are evaluated at 300 MHz which is a reasonable speed for off- core logic. 4) Normalization, Down sampling, pad/crop and adds takes 1 clock cycle 5) Ignore calculation of alpha term. 6) Ignore initialization of PSF matrices in calculation 7) For scalar calculations we ignore computation because of negligible size compared to matrices.8) non-negativity assume one clock 9) See FFT/IFFT Equations for calculating time of computation. 10) The frequency of the operations is repeated for 100 iterations except for Normalization and Down sample which are done once for block.</w:t>
+              <w:t>Notes/Assumptions: 1) GPU</w:t>
+            </w:r>
+            <w:r>
+              <w:rPr>
+                <w:rFonts w:ascii="Times New Roman" w:hAnsi="Times New Roman" w:cs="Times New Roman"/>
+                <w:sz w:val="18"/>
+                <w:szCs w:val="18"/>
+              </w:rPr>
+              <w:t>[23]</w:t>
+            </w:r>
+            <w:r>
+              <w:rPr>
+                <w:rFonts w:ascii="Times New Roman" w:hAnsi="Times New Roman" w:cs="Times New Roman"/>
+                <w:sz w:val="18"/>
+                <w:szCs w:val="18"/>
+              </w:rPr>
+              <w:t xml:space="preserve"> and FPGA takes 1 clock cycle. 2) CPU takes 3 clock cycles</w:t>
+            </w:r>
+            <w:r>
+              <w:rPr>
+                <w:rFonts w:ascii="Times New Roman" w:hAnsi="Times New Roman" w:cs="Times New Roman"/>
+                <w:sz w:val="18"/>
+                <w:szCs w:val="18"/>
+              </w:rPr>
+              <w:t>[2</w:t>
+            </w:r>
+            <w:r>
+              <w:rPr>
+                <w:rFonts w:ascii="Times New Roman" w:hAnsi="Times New Roman" w:cs="Times New Roman"/>
+                <w:sz w:val="18"/>
+                <w:szCs w:val="18"/>
+              </w:rPr>
+              <w:t>4</w:t>
+            </w:r>
+            <w:r>
+              <w:rPr>
+                <w:rFonts w:ascii="Times New Roman" w:hAnsi="Times New Roman" w:cs="Times New Roman"/>
+                <w:sz w:val="18"/>
+                <w:szCs w:val="18"/>
+              </w:rPr>
+              <w:t>]</w:t>
+            </w:r>
+            <w:r>
+              <w:rPr>
+                <w:rFonts w:ascii="Times New Roman" w:hAnsi="Times New Roman" w:cs="Times New Roman"/>
+                <w:sz w:val="18"/>
+                <w:szCs w:val="18"/>
+              </w:rPr>
+              <w:t xml:space="preserve"> 3) All cycles are evaluated at 300 MHz which is a reasonable speed for off- core logic. 4) Normalization, Down sampling, pad/crop and adds takes 1 clock cycle 5) Ignore calculation of alpha term. 6) Ignore initialization of PSF matrices in calculation 7) For scalar calculations we ignore computation because of negligible size compared to matrices.8) non-negativity assume one clock 9) See FFT/IFFT Equations for calculating time of computation. 10) The frequency of the operations is repeated for 100 iterations except for Normalization and Down sample which are done once for block.</w:t>
             </w:r>
           </w:p>
           <w:p>
@@ -8451,6 +8595,7 @@
         </w:rPr>
         <w:t xml:space="preserve">    </w:t>
       </w:r>
+      <w:proofErr w:type="spellStart"/>
       <w:r>
         <w:rPr>
           <w:rFonts w:ascii="Times New Roman" w:hAnsi="Times New Roman" w:cs="Times New Roman"/>
@@ -8458,7 +8603,17 @@
           <w:sz w:val="17"/>
           <w:szCs w:val="17"/>
         </w:rPr>
-        <w:t xml:space="preserve">KgMa  = 5.95e-10;  </w:t>
+        <w:t>KgMa</w:t>
+      </w:r>
+      <w:proofErr w:type="spellEnd"/>
+      <w:r>
+        <w:rPr>
+          <w:rFonts w:ascii="Times New Roman" w:hAnsi="Times New Roman" w:cs="Times New Roman"/>
+          <w:color w:val="000000"/>
+          <w:sz w:val="17"/>
+          <w:szCs w:val="17"/>
+        </w:rPr>
+        <w:t xml:space="preserve">  = 5.95e-10;  </w:t>
       </w:r>
       <w:r>
         <w:rPr>
@@ -8598,6 +8753,7 @@
         </w:rPr>
         <w:t xml:space="preserve">    </w:t>
       </w:r>
+      <w:proofErr w:type="spellStart"/>
       <w:r>
         <w:rPr>
           <w:rFonts w:ascii="Times New Roman" w:hAnsi="Times New Roman" w:cs="Times New Roman"/>
@@ -8605,7 +8761,17 @@
           <w:sz w:val="17"/>
           <w:szCs w:val="17"/>
         </w:rPr>
-        <w:t xml:space="preserve">KgP   = 2.73e-11;    </w:t>
+        <w:t>KgP</w:t>
+      </w:r>
+      <w:proofErr w:type="spellEnd"/>
+      <w:r>
+        <w:rPr>
+          <w:rFonts w:ascii="Times New Roman" w:hAnsi="Times New Roman" w:cs="Times New Roman"/>
+          <w:color w:val="000000"/>
+          <w:sz w:val="17"/>
+          <w:szCs w:val="17"/>
+        </w:rPr>
+        <w:t xml:space="preserve">   = 2.73e-11;    </w:t>
       </w:r>
       <w:r>
         <w:rPr>
@@ -8638,6 +8804,7 @@
         </w:rPr>
         <w:t xml:space="preserve">    </w:t>
       </w:r>
+      <w:proofErr w:type="spellStart"/>
       <w:r>
         <w:rPr>
           <w:rFonts w:ascii="Times New Roman" w:hAnsi="Times New Roman" w:cs="Times New Roman"/>
@@ -8645,7 +8812,17 @@
           <w:sz w:val="17"/>
           <w:szCs w:val="17"/>
         </w:rPr>
-        <w:t xml:space="preserve">KdDP  = 7.28e-12;   </w:t>
+        <w:t>KdDP</w:t>
+      </w:r>
+      <w:proofErr w:type="spellEnd"/>
+      <w:r>
+        <w:rPr>
+          <w:rFonts w:ascii="Times New Roman" w:hAnsi="Times New Roman" w:cs="Times New Roman"/>
+          <w:color w:val="000000"/>
+          <w:sz w:val="17"/>
+          <w:szCs w:val="17"/>
+        </w:rPr>
+        <w:t xml:space="preserve">  = 7.28e-12;   </w:t>
       </w:r>
       <w:r>
         <w:rPr>
@@ -8678,6 +8855,7 @@
         </w:rPr>
         <w:t xml:space="preserve">    </w:t>
       </w:r>
+      <w:proofErr w:type="spellStart"/>
       <w:r>
         <w:rPr>
           <w:rFonts w:ascii="Times New Roman" w:hAnsi="Times New Roman" w:cs="Times New Roman"/>
@@ -8685,7 +8863,17 @@
           <w:sz w:val="17"/>
           <w:szCs w:val="17"/>
         </w:rPr>
-        <w:t xml:space="preserve">KcFFT = 2.61e-9;    </w:t>
+        <w:t>KcFFT</w:t>
+      </w:r>
+      <w:proofErr w:type="spellEnd"/>
+      <w:r>
+        <w:rPr>
+          <w:rFonts w:ascii="Times New Roman" w:hAnsi="Times New Roman" w:cs="Times New Roman"/>
+          <w:color w:val="000000"/>
+          <w:sz w:val="17"/>
+          <w:szCs w:val="17"/>
+        </w:rPr>
+        <w:t xml:space="preserve"> = 2.61e-9;    </w:t>
       </w:r>
       <w:r>
         <w:rPr>
@@ -8718,6 +8906,7 @@
         </w:rPr>
         <w:t xml:space="preserve">    </w:t>
       </w:r>
+      <w:proofErr w:type="spellStart"/>
       <w:r>
         <w:rPr>
           <w:rFonts w:ascii="Times New Roman" w:hAnsi="Times New Roman" w:cs="Times New Roman"/>
@@ -8725,7 +8914,17 @@
           <w:sz w:val="17"/>
           <w:szCs w:val="17"/>
         </w:rPr>
-        <w:t xml:space="preserve">KgFFT = 1.65e-10;  </w:t>
+        <w:t>KgFFT</w:t>
+      </w:r>
+      <w:proofErr w:type="spellEnd"/>
+      <w:r>
+        <w:rPr>
+          <w:rFonts w:ascii="Times New Roman" w:hAnsi="Times New Roman" w:cs="Times New Roman"/>
+          <w:color w:val="000000"/>
+          <w:sz w:val="17"/>
+          <w:szCs w:val="17"/>
+        </w:rPr>
+        <w:t xml:space="preserve"> = 1.65e-10;  </w:t>
       </w:r>
       <w:r>
         <w:rPr>
@@ -8759,6 +8958,7 @@
         </w:rPr>
         <w:t xml:space="preserve">    </w:t>
       </w:r>
+      <w:proofErr w:type="spellStart"/>
       <w:r>
         <w:rPr>
           <w:rFonts w:ascii="Times New Roman" w:hAnsi="Times New Roman" w:cs="Times New Roman"/>
@@ -8766,7 +8966,17 @@
           <w:sz w:val="17"/>
           <w:szCs w:val="17"/>
         </w:rPr>
-        <w:t xml:space="preserve">KgMF  = 3.01e-9;    </w:t>
+        <w:t>KgMF</w:t>
+      </w:r>
+      <w:proofErr w:type="spellEnd"/>
+      <w:r>
+        <w:rPr>
+          <w:rFonts w:ascii="Times New Roman" w:hAnsi="Times New Roman" w:cs="Times New Roman"/>
+          <w:color w:val="000000"/>
+          <w:sz w:val="17"/>
+          <w:szCs w:val="17"/>
+        </w:rPr>
+        <w:t xml:space="preserve">  = 3.01e-9;    </w:t>
       </w:r>
       <w:r>
         <w:rPr>
@@ -9134,6 +9344,7 @@
           <w:szCs w:val="17"/>
         </w:rPr>
       </w:pPr>
+      <w:proofErr w:type="spellStart"/>
       <w:r>
         <w:rPr>
           <w:rFonts w:ascii="Times New Roman" w:hAnsi="Times New Roman" w:cs="Times New Roman"/>
@@ -9141,7 +9352,37 @@
           <w:sz w:val="17"/>
           <w:szCs w:val="17"/>
         </w:rPr>
-        <w:t>C_col = (1-r)*n*m*2*Ktr*Ctr + (1-r)*m*n*log(m)*KcFFT;</w:t>
+        <w:t>C_col</w:t>
+      </w:r>
+      <w:proofErr w:type="spellEnd"/>
+      <w:r>
+        <w:rPr>
+          <w:rFonts w:ascii="Times New Roman" w:hAnsi="Times New Roman" w:cs="Times New Roman"/>
+          <w:color w:val="000000"/>
+          <w:sz w:val="17"/>
+          <w:szCs w:val="17"/>
+        </w:rPr>
+        <w:t xml:space="preserve"> = (1-r)*n*m*2*Ktr*Ctr + (1-r)*m*n*log(m)*</w:t>
+      </w:r>
+      <w:proofErr w:type="spellStart"/>
+      <w:r>
+        <w:rPr>
+          <w:rFonts w:ascii="Times New Roman" w:hAnsi="Times New Roman" w:cs="Times New Roman"/>
+          <w:color w:val="000000"/>
+          <w:sz w:val="17"/>
+          <w:szCs w:val="17"/>
+        </w:rPr>
+        <w:t>KcFFT</w:t>
+      </w:r>
+      <w:proofErr w:type="spellEnd"/>
+      <w:r>
+        <w:rPr>
+          <w:rFonts w:ascii="Times New Roman" w:hAnsi="Times New Roman" w:cs="Times New Roman"/>
+          <w:color w:val="000000"/>
+          <w:sz w:val="17"/>
+          <w:szCs w:val="17"/>
+        </w:rPr>
+        <w:t>;</w:t>
       </w:r>
     </w:p>
     <w:p>
@@ -9156,6 +9397,7 @@
           <w:szCs w:val="17"/>
         </w:rPr>
       </w:pPr>
+      <w:proofErr w:type="spellStart"/>
       <w:r>
         <w:rPr>
           <w:rFonts w:ascii="Times New Roman" w:hAnsi="Times New Roman" w:cs="Times New Roman"/>
@@ -9163,7 +9405,37 @@
           <w:sz w:val="17"/>
           <w:szCs w:val="17"/>
         </w:rPr>
-        <w:t>C_row = (1-r)*m*n*log(n)*KcFFT;</w:t>
+        <w:t>C_row</w:t>
+      </w:r>
+      <w:proofErr w:type="spellEnd"/>
+      <w:r>
+        <w:rPr>
+          <w:rFonts w:ascii="Times New Roman" w:hAnsi="Times New Roman" w:cs="Times New Roman"/>
+          <w:color w:val="000000"/>
+          <w:sz w:val="17"/>
+          <w:szCs w:val="17"/>
+        </w:rPr>
+        <w:t xml:space="preserve"> = (1-r)*m*n*log(n)*</w:t>
+      </w:r>
+      <w:proofErr w:type="spellStart"/>
+      <w:r>
+        <w:rPr>
+          <w:rFonts w:ascii="Times New Roman" w:hAnsi="Times New Roman" w:cs="Times New Roman"/>
+          <w:color w:val="000000"/>
+          <w:sz w:val="17"/>
+          <w:szCs w:val="17"/>
+        </w:rPr>
+        <w:t>KcFFT</w:t>
+      </w:r>
+      <w:proofErr w:type="spellEnd"/>
+      <w:r>
+        <w:rPr>
+          <w:rFonts w:ascii="Times New Roman" w:hAnsi="Times New Roman" w:cs="Times New Roman"/>
+          <w:color w:val="000000"/>
+          <w:sz w:val="17"/>
+          <w:szCs w:val="17"/>
+        </w:rPr>
+        <w:t>;</w:t>
       </w:r>
     </w:p>
     <w:p>
@@ -9179,6 +9451,7 @@
           <w:szCs w:val="17"/>
         </w:rPr>
       </w:pPr>
+      <w:proofErr w:type="spellStart"/>
       <w:r>
         <w:rPr>
           <w:rFonts w:ascii="Times New Roman" w:hAnsi="Times New Roman" w:cs="Times New Roman"/>
@@ -9186,7 +9459,57 @@
           <w:sz w:val="17"/>
           <w:szCs w:val="17"/>
         </w:rPr>
-        <w:t>time_cpu = C_col + C_row;</w:t>
+        <w:t>time_cpu</w:t>
+      </w:r>
+      <w:proofErr w:type="spellEnd"/>
+      <w:r>
+        <w:rPr>
+          <w:rFonts w:ascii="Times New Roman" w:hAnsi="Times New Roman" w:cs="Times New Roman"/>
+          <w:color w:val="000000"/>
+          <w:sz w:val="17"/>
+          <w:szCs w:val="17"/>
+        </w:rPr>
+        <w:t xml:space="preserve"> = </w:t>
+      </w:r>
+      <w:proofErr w:type="spellStart"/>
+      <w:r>
+        <w:rPr>
+          <w:rFonts w:ascii="Times New Roman" w:hAnsi="Times New Roman" w:cs="Times New Roman"/>
+          <w:color w:val="000000"/>
+          <w:sz w:val="17"/>
+          <w:szCs w:val="17"/>
+        </w:rPr>
+        <w:t>C_col</w:t>
+      </w:r>
+      <w:proofErr w:type="spellEnd"/>
+      <w:r>
+        <w:rPr>
+          <w:rFonts w:ascii="Times New Roman" w:hAnsi="Times New Roman" w:cs="Times New Roman"/>
+          <w:color w:val="000000"/>
+          <w:sz w:val="17"/>
+          <w:szCs w:val="17"/>
+        </w:rPr>
+        <w:t xml:space="preserve"> + </w:t>
+      </w:r>
+      <w:proofErr w:type="spellStart"/>
+      <w:r>
+        <w:rPr>
+          <w:rFonts w:ascii="Times New Roman" w:hAnsi="Times New Roman" w:cs="Times New Roman"/>
+          <w:color w:val="000000"/>
+          <w:sz w:val="17"/>
+          <w:szCs w:val="17"/>
+        </w:rPr>
+        <w:t>C_row</w:t>
+      </w:r>
+      <w:proofErr w:type="spellEnd"/>
+      <w:r>
+        <w:rPr>
+          <w:rFonts w:ascii="Times New Roman" w:hAnsi="Times New Roman" w:cs="Times New Roman"/>
+          <w:color w:val="000000"/>
+          <w:sz w:val="17"/>
+          <w:szCs w:val="17"/>
+        </w:rPr>
+        <w:t>;</w:t>
       </w:r>
     </w:p>
     <w:p>
@@ -9258,6 +9581,7 @@
           <w:szCs w:val="17"/>
         </w:rPr>
       </w:pPr>
+      <w:proofErr w:type="spellStart"/>
       <w:r>
         <w:rPr>
           <w:rFonts w:ascii="Times New Roman" w:hAnsi="Times New Roman" w:cs="Times New Roman"/>
@@ -9265,7 +9589,37 @@
           <w:sz w:val="17"/>
           <w:szCs w:val="17"/>
         </w:rPr>
-        <w:t xml:space="preserve">G_col = r*n*m*2*Ktr*Ctr + r*m*n*log(m)*KgFFT + </w:t>
+        <w:t>G_col</w:t>
+      </w:r>
+      <w:proofErr w:type="spellEnd"/>
+      <w:r>
+        <w:rPr>
+          <w:rFonts w:ascii="Times New Roman" w:hAnsi="Times New Roman" w:cs="Times New Roman"/>
+          <w:color w:val="000000"/>
+          <w:sz w:val="17"/>
+          <w:szCs w:val="17"/>
+        </w:rPr>
+        <w:t xml:space="preserve"> = r*n*m*2*Ktr*Ctr + r*m*n*log(m)*</w:t>
+      </w:r>
+      <w:proofErr w:type="spellStart"/>
+      <w:r>
+        <w:rPr>
+          <w:rFonts w:ascii="Times New Roman" w:hAnsi="Times New Roman" w:cs="Times New Roman"/>
+          <w:color w:val="000000"/>
+          <w:sz w:val="17"/>
+          <w:szCs w:val="17"/>
+        </w:rPr>
+        <w:t>KgFFT</w:t>
+      </w:r>
+      <w:proofErr w:type="spellEnd"/>
+      <w:r>
+        <w:rPr>
+          <w:rFonts w:ascii="Times New Roman" w:hAnsi="Times New Roman" w:cs="Times New Roman"/>
+          <w:color w:val="000000"/>
+          <w:sz w:val="17"/>
+          <w:szCs w:val="17"/>
+        </w:rPr>
+        <w:t xml:space="preserve"> + </w:t>
       </w:r>
       <w:r>
         <w:rPr>
@@ -9283,7 +9637,67 @@
           <w:sz w:val="17"/>
           <w:szCs w:val="17"/>
         </w:rPr>
-        <w:t xml:space="preserve"> r*n*m*(KgMa + Kc2g + KgP + KdDP + Kg2c );</w:t>
+        <w:t xml:space="preserve"> r*n*m*(</w:t>
+      </w:r>
+      <w:proofErr w:type="spellStart"/>
+      <w:r>
+        <w:rPr>
+          <w:rFonts w:ascii="Times New Roman" w:hAnsi="Times New Roman" w:cs="Times New Roman"/>
+          <w:color w:val="000000"/>
+          <w:sz w:val="17"/>
+          <w:szCs w:val="17"/>
+        </w:rPr>
+        <w:t>KgMa</w:t>
+      </w:r>
+      <w:proofErr w:type="spellEnd"/>
+      <w:r>
+        <w:rPr>
+          <w:rFonts w:ascii="Times New Roman" w:hAnsi="Times New Roman" w:cs="Times New Roman"/>
+          <w:color w:val="000000"/>
+          <w:sz w:val="17"/>
+          <w:szCs w:val="17"/>
+        </w:rPr>
+        <w:t xml:space="preserve"> + Kc2g + </w:t>
+      </w:r>
+      <w:proofErr w:type="spellStart"/>
+      <w:r>
+        <w:rPr>
+          <w:rFonts w:ascii="Times New Roman" w:hAnsi="Times New Roman" w:cs="Times New Roman"/>
+          <w:color w:val="000000"/>
+          <w:sz w:val="17"/>
+          <w:szCs w:val="17"/>
+        </w:rPr>
+        <w:t>KgP</w:t>
+      </w:r>
+      <w:proofErr w:type="spellEnd"/>
+      <w:r>
+        <w:rPr>
+          <w:rFonts w:ascii="Times New Roman" w:hAnsi="Times New Roman" w:cs="Times New Roman"/>
+          <w:color w:val="000000"/>
+          <w:sz w:val="17"/>
+          <w:szCs w:val="17"/>
+        </w:rPr>
+        <w:t xml:space="preserve"> + </w:t>
+      </w:r>
+      <w:proofErr w:type="spellStart"/>
+      <w:r>
+        <w:rPr>
+          <w:rFonts w:ascii="Times New Roman" w:hAnsi="Times New Roman" w:cs="Times New Roman"/>
+          <w:color w:val="000000"/>
+          <w:sz w:val="17"/>
+          <w:szCs w:val="17"/>
+        </w:rPr>
+        <w:t>KdDP</w:t>
+      </w:r>
+      <w:proofErr w:type="spellEnd"/>
+      <w:r>
+        <w:rPr>
+          <w:rFonts w:ascii="Times New Roman" w:hAnsi="Times New Roman" w:cs="Times New Roman"/>
+          <w:color w:val="000000"/>
+          <w:sz w:val="17"/>
+          <w:szCs w:val="17"/>
+        </w:rPr>
+        <w:t xml:space="preserve"> + Kg2c );</w:t>
       </w:r>
     </w:p>
     <w:p>
@@ -9320,6 +9734,7 @@
           <w:szCs w:val="17"/>
         </w:rPr>
       </w:pPr>
+      <w:proofErr w:type="spellStart"/>
       <w:r>
         <w:rPr>
           <w:rFonts w:ascii="Times New Roman" w:hAnsi="Times New Roman" w:cs="Times New Roman"/>
@@ -9327,7 +9742,37 @@
           <w:sz w:val="17"/>
           <w:szCs w:val="17"/>
         </w:rPr>
-        <w:t xml:space="preserve">G_row = r*m*n*log(n)*KgFFT + </w:t>
+        <w:t>G_row</w:t>
+      </w:r>
+      <w:proofErr w:type="spellEnd"/>
+      <w:r>
+        <w:rPr>
+          <w:rFonts w:ascii="Times New Roman" w:hAnsi="Times New Roman" w:cs="Times New Roman"/>
+          <w:color w:val="000000"/>
+          <w:sz w:val="17"/>
+          <w:szCs w:val="17"/>
+        </w:rPr>
+        <w:t xml:space="preserve"> = r*m*n*log(n)*</w:t>
+      </w:r>
+      <w:proofErr w:type="spellStart"/>
+      <w:r>
+        <w:rPr>
+          <w:rFonts w:ascii="Times New Roman" w:hAnsi="Times New Roman" w:cs="Times New Roman"/>
+          <w:color w:val="000000"/>
+          <w:sz w:val="17"/>
+          <w:szCs w:val="17"/>
+        </w:rPr>
+        <w:t>KgFFT</w:t>
+      </w:r>
+      <w:proofErr w:type="spellEnd"/>
+      <w:r>
+        <w:rPr>
+          <w:rFonts w:ascii="Times New Roman" w:hAnsi="Times New Roman" w:cs="Times New Roman"/>
+          <w:color w:val="000000"/>
+          <w:sz w:val="17"/>
+          <w:szCs w:val="17"/>
+        </w:rPr>
+        <w:t xml:space="preserve"> + </w:t>
       </w:r>
       <w:r>
         <w:rPr>
@@ -9345,7 +9790,67 @@
           <w:sz w:val="17"/>
           <w:szCs w:val="17"/>
         </w:rPr>
-        <w:t xml:space="preserve"> r*n*m*(Kc2g + KgP + KdDP + Kg2c + KgMF );</w:t>
+        <w:t xml:space="preserve"> r*n*m*(Kc2g + </w:t>
+      </w:r>
+      <w:proofErr w:type="spellStart"/>
+      <w:r>
+        <w:rPr>
+          <w:rFonts w:ascii="Times New Roman" w:hAnsi="Times New Roman" w:cs="Times New Roman"/>
+          <w:color w:val="000000"/>
+          <w:sz w:val="17"/>
+          <w:szCs w:val="17"/>
+        </w:rPr>
+        <w:t>KgP</w:t>
+      </w:r>
+      <w:proofErr w:type="spellEnd"/>
+      <w:r>
+        <w:rPr>
+          <w:rFonts w:ascii="Times New Roman" w:hAnsi="Times New Roman" w:cs="Times New Roman"/>
+          <w:color w:val="000000"/>
+          <w:sz w:val="17"/>
+          <w:szCs w:val="17"/>
+        </w:rPr>
+        <w:t xml:space="preserve"> + </w:t>
+      </w:r>
+      <w:proofErr w:type="spellStart"/>
+      <w:r>
+        <w:rPr>
+          <w:rFonts w:ascii="Times New Roman" w:hAnsi="Times New Roman" w:cs="Times New Roman"/>
+          <w:color w:val="000000"/>
+          <w:sz w:val="17"/>
+          <w:szCs w:val="17"/>
+        </w:rPr>
+        <w:t>KdDP</w:t>
+      </w:r>
+      <w:proofErr w:type="spellEnd"/>
+      <w:r>
+        <w:rPr>
+          <w:rFonts w:ascii="Times New Roman" w:hAnsi="Times New Roman" w:cs="Times New Roman"/>
+          <w:color w:val="000000"/>
+          <w:sz w:val="17"/>
+          <w:szCs w:val="17"/>
+        </w:rPr>
+        <w:t xml:space="preserve"> + Kg2c + </w:t>
+      </w:r>
+      <w:proofErr w:type="spellStart"/>
+      <w:r>
+        <w:rPr>
+          <w:rFonts w:ascii="Times New Roman" w:hAnsi="Times New Roman" w:cs="Times New Roman"/>
+          <w:color w:val="000000"/>
+          <w:sz w:val="17"/>
+          <w:szCs w:val="17"/>
+        </w:rPr>
+        <w:t>KgMF</w:t>
+      </w:r>
+      <w:proofErr w:type="spellEnd"/>
+      <w:r>
+        <w:rPr>
+          <w:rFonts w:ascii="Times New Roman" w:hAnsi="Times New Roman" w:cs="Times New Roman"/>
+          <w:color w:val="000000"/>
+          <w:sz w:val="17"/>
+          <w:szCs w:val="17"/>
+        </w:rPr>
+        <w:t xml:space="preserve"> );</w:t>
       </w:r>
     </w:p>
     <w:p>
@@ -9383,6 +9888,7 @@
           <w:szCs w:val="17"/>
         </w:rPr>
       </w:pPr>
+      <w:proofErr w:type="spellStart"/>
       <w:r>
         <w:rPr>
           <w:rFonts w:ascii="Times New Roman" w:hAnsi="Times New Roman" w:cs="Times New Roman"/>
@@ -9390,7 +9896,57 @@
           <w:sz w:val="17"/>
           <w:szCs w:val="17"/>
         </w:rPr>
-        <w:t>time_gpu = G_col + G_row;</w:t>
+        <w:t>time_gpu</w:t>
+      </w:r>
+      <w:proofErr w:type="spellEnd"/>
+      <w:r>
+        <w:rPr>
+          <w:rFonts w:ascii="Times New Roman" w:hAnsi="Times New Roman" w:cs="Times New Roman"/>
+          <w:color w:val="000000"/>
+          <w:sz w:val="17"/>
+          <w:szCs w:val="17"/>
+        </w:rPr>
+        <w:t xml:space="preserve"> = </w:t>
+      </w:r>
+      <w:proofErr w:type="spellStart"/>
+      <w:r>
+        <w:rPr>
+          <w:rFonts w:ascii="Times New Roman" w:hAnsi="Times New Roman" w:cs="Times New Roman"/>
+          <w:color w:val="000000"/>
+          <w:sz w:val="17"/>
+          <w:szCs w:val="17"/>
+        </w:rPr>
+        <w:t>G_col</w:t>
+      </w:r>
+      <w:proofErr w:type="spellEnd"/>
+      <w:r>
+        <w:rPr>
+          <w:rFonts w:ascii="Times New Roman" w:hAnsi="Times New Roman" w:cs="Times New Roman"/>
+          <w:color w:val="000000"/>
+          <w:sz w:val="17"/>
+          <w:szCs w:val="17"/>
+        </w:rPr>
+        <w:t xml:space="preserve"> + </w:t>
+      </w:r>
+      <w:proofErr w:type="spellStart"/>
+      <w:r>
+        <w:rPr>
+          <w:rFonts w:ascii="Times New Roman" w:hAnsi="Times New Roman" w:cs="Times New Roman"/>
+          <w:color w:val="000000"/>
+          <w:sz w:val="17"/>
+          <w:szCs w:val="17"/>
+        </w:rPr>
+        <w:t>G_row</w:t>
+      </w:r>
+      <w:proofErr w:type="spellEnd"/>
+      <w:r>
+        <w:rPr>
+          <w:rFonts w:ascii="Times New Roman" w:hAnsi="Times New Roman" w:cs="Times New Roman"/>
+          <w:color w:val="000000"/>
+          <w:sz w:val="17"/>
+          <w:szCs w:val="17"/>
+        </w:rPr>
+        <w:t>;</w:t>
       </w:r>
     </w:p>
     <w:p>
@@ -9511,7 +10067,23 @@
           <w:sz w:val="18"/>
           <w:szCs w:val="18"/>
         </w:rPr>
-        <w:t xml:space="preserve">For FPGA FFT times we use the ( ref /fpga 10-1244 paper by Nguyen) where latency is 156us for a 32K FFT much larger than we need for our </w:t>
+        <w:t xml:space="preserve">For FPGA FFT times we use </w:t>
+      </w:r>
+      <w:r>
+        <w:rPr>
+          <w:rFonts w:ascii="Times New Roman" w:hAnsi="Times New Roman" w:cs="Times New Roman"/>
+          <w:sz w:val="18"/>
+          <w:szCs w:val="18"/>
+        </w:rPr>
+        <w:t xml:space="preserve">reference [25], </w:t>
+      </w:r>
+      <w:r>
+        <w:rPr>
+          <w:rFonts w:ascii="Times New Roman" w:hAnsi="Times New Roman" w:cs="Times New Roman"/>
+          <w:sz w:val="18"/>
+          <w:szCs w:val="18"/>
+        </w:rPr>
+        <w:t xml:space="preserve">where latency is 156us for a 32K FFT much larger than we need for our </w:t>
       </w:r>
       <w:r>
         <w:rPr>
@@ -9833,6 +10405,7 @@
           <w:szCs w:val="17"/>
         </w:rPr>
       </w:pPr>
+      <w:proofErr w:type="spellStart"/>
       <w:r>
         <w:rPr>
           <w:rFonts w:ascii="Times New Roman" w:hAnsi="Times New Roman" w:cs="Times New Roman"/>
@@ -9840,7 +10413,17 @@
           <w:sz w:val="17"/>
           <w:szCs w:val="17"/>
         </w:rPr>
-        <w:t xml:space="preserve">add_sub   = n*m*cycle_time*3; </w:t>
+        <w:t>add_sub</w:t>
+      </w:r>
+      <w:proofErr w:type="spellEnd"/>
+      <w:r>
+        <w:rPr>
+          <w:rFonts w:ascii="Times New Roman" w:hAnsi="Times New Roman" w:cs="Times New Roman"/>
+          <w:color w:val="000000"/>
+          <w:sz w:val="17"/>
+          <w:szCs w:val="17"/>
+        </w:rPr>
+        <w:t xml:space="preserve">   = n*m*cycle_time*3; </w:t>
       </w:r>
     </w:p>
     <w:p>
@@ -9855,6 +10438,7 @@
           <w:szCs w:val="17"/>
         </w:rPr>
       </w:pPr>
+      <w:proofErr w:type="spellStart"/>
       <w:r>
         <w:rPr>
           <w:rFonts w:ascii="Times New Roman" w:hAnsi="Times New Roman" w:cs="Times New Roman"/>
@@ -9862,7 +10446,17 @@
           <w:sz w:val="17"/>
           <w:szCs w:val="17"/>
         </w:rPr>
-        <w:t>mult_gpu  = n*m*cycle_time*3;</w:t>
+        <w:t>mult_gpu</w:t>
+      </w:r>
+      <w:proofErr w:type="spellEnd"/>
+      <w:r>
+        <w:rPr>
+          <w:rFonts w:ascii="Times New Roman" w:hAnsi="Times New Roman" w:cs="Times New Roman"/>
+          <w:color w:val="000000"/>
+          <w:sz w:val="17"/>
+          <w:szCs w:val="17"/>
+        </w:rPr>
+        <w:t xml:space="preserve">  = n*m*cycle_time*3;</w:t>
       </w:r>
     </w:p>
     <w:p>
@@ -9877,6 +10471,7 @@
           <w:szCs w:val="17"/>
         </w:rPr>
       </w:pPr>
+      <w:proofErr w:type="spellStart"/>
       <w:r>
         <w:rPr>
           <w:rFonts w:ascii="Times New Roman" w:hAnsi="Times New Roman" w:cs="Times New Roman"/>
@@ -9884,7 +10479,17 @@
           <w:sz w:val="17"/>
           <w:szCs w:val="17"/>
         </w:rPr>
-        <w:t xml:space="preserve">mult_fpga = n*m*cycle_time*3; </w:t>
+        <w:t>mult_fpga</w:t>
+      </w:r>
+      <w:proofErr w:type="spellEnd"/>
+      <w:r>
+        <w:rPr>
+          <w:rFonts w:ascii="Times New Roman" w:hAnsi="Times New Roman" w:cs="Times New Roman"/>
+          <w:color w:val="000000"/>
+          <w:sz w:val="17"/>
+          <w:szCs w:val="17"/>
+        </w:rPr>
+        <w:t xml:space="preserve"> = n*m*cycle_time*3; </w:t>
       </w:r>
     </w:p>
     <w:p>
@@ -9899,6 +10504,7 @@
           <w:szCs w:val="17"/>
         </w:rPr>
       </w:pPr>
+      <w:proofErr w:type="spellStart"/>
       <w:r>
         <w:rPr>
           <w:rFonts w:ascii="Times New Roman" w:hAnsi="Times New Roman" w:cs="Times New Roman"/>
@@ -9906,7 +10512,17 @@
           <w:sz w:val="17"/>
           <w:szCs w:val="17"/>
         </w:rPr>
-        <w:t>mult_cpu  = n*m*cycle_time*3*3;</w:t>
+        <w:t>mult_cpu</w:t>
+      </w:r>
+      <w:proofErr w:type="spellEnd"/>
+      <w:r>
+        <w:rPr>
+          <w:rFonts w:ascii="Times New Roman" w:hAnsi="Times New Roman" w:cs="Times New Roman"/>
+          <w:color w:val="000000"/>
+          <w:sz w:val="17"/>
+          <w:szCs w:val="17"/>
+        </w:rPr>
+        <w:t xml:space="preserve">  = n*m*cycle_time*3*3;</w:t>
       </w:r>
     </w:p>
     <w:p>
@@ -9921,6 +10537,7 @@
           <w:szCs w:val="17"/>
         </w:rPr>
       </w:pPr>
+      <w:proofErr w:type="spellStart"/>
       <w:r>
         <w:rPr>
           <w:rFonts w:ascii="Times New Roman" w:hAnsi="Times New Roman" w:cs="Times New Roman"/>
@@ -9928,7 +10545,17 @@
           <w:sz w:val="17"/>
           <w:szCs w:val="17"/>
         </w:rPr>
-        <w:t xml:space="preserve">non_neg   = n*m*cycle_time;  </w:t>
+        <w:t>non_neg</w:t>
+      </w:r>
+      <w:proofErr w:type="spellEnd"/>
+      <w:r>
+        <w:rPr>
+          <w:rFonts w:ascii="Times New Roman" w:hAnsi="Times New Roman" w:cs="Times New Roman"/>
+          <w:color w:val="000000"/>
+          <w:sz w:val="17"/>
+          <w:szCs w:val="17"/>
+        </w:rPr>
+        <w:t xml:space="preserve">   = n*m*cycle_time;  </w:t>
       </w:r>
     </w:p>
     <w:p>
@@ -9968,8 +10595,21 @@
           <w:sz w:val="17"/>
           <w:szCs w:val="17"/>
         </w:rPr>
-        <w:t>Total times for one iter</w:t>
-      </w:r>
+        <w:t xml:space="preserve">Total times for one </w:t>
+      </w:r>
+      <w:proofErr w:type="spellStart"/>
+      <w:r>
+        <w:rPr>
+          <w:rFonts w:ascii="Times New Roman" w:hAnsi="Times New Roman" w:cs="Times New Roman"/>
+          <w:b/>
+          <w:bCs/>
+          <w:color w:val="000000" w:themeColor="text1"/>
+          <w:sz w:val="17"/>
+          <w:szCs w:val="17"/>
+        </w:rPr>
+        <w:t>iter</w:t>
+      </w:r>
+      <w:proofErr w:type="spellEnd"/>
       <w:r>
         <w:rPr>
           <w:rFonts w:ascii="Times New Roman" w:hAnsi="Times New Roman" w:cs="Times New Roman"/>
@@ -10005,6 +10645,7 @@
           <w:szCs w:val="17"/>
         </w:rPr>
       </w:pPr>
+      <w:proofErr w:type="spellStart"/>
       <w:r>
         <w:rPr>
           <w:rFonts w:ascii="Times New Roman" w:hAnsi="Times New Roman" w:cs="Times New Roman"/>
@@ -10012,7 +10653,97 @@
           <w:sz w:val="17"/>
           <w:szCs w:val="17"/>
         </w:rPr>
-        <w:t>gpu_one_iter_time  = time_gpu*4  + padding  + add_sub + mult_gpu  + non_neg;</w:t>
+        <w:t>gpu_one_iter_time</w:t>
+      </w:r>
+      <w:proofErr w:type="spellEnd"/>
+      <w:r>
+        <w:rPr>
+          <w:rFonts w:ascii="Times New Roman" w:hAnsi="Times New Roman" w:cs="Times New Roman"/>
+          <w:color w:val="000000"/>
+          <w:sz w:val="17"/>
+          <w:szCs w:val="17"/>
+        </w:rPr>
+        <w:t xml:space="preserve">  = </w:t>
+      </w:r>
+      <w:proofErr w:type="spellStart"/>
+      <w:r>
+        <w:rPr>
+          <w:rFonts w:ascii="Times New Roman" w:hAnsi="Times New Roman" w:cs="Times New Roman"/>
+          <w:color w:val="000000"/>
+          <w:sz w:val="17"/>
+          <w:szCs w:val="17"/>
+        </w:rPr>
+        <w:t>time_gpu</w:t>
+      </w:r>
+      <w:proofErr w:type="spellEnd"/>
+      <w:r>
+        <w:rPr>
+          <w:rFonts w:ascii="Times New Roman" w:hAnsi="Times New Roman" w:cs="Times New Roman"/>
+          <w:color w:val="000000"/>
+          <w:sz w:val="17"/>
+          <w:szCs w:val="17"/>
+        </w:rPr>
+        <w:t xml:space="preserve">*4  + padding  + </w:t>
+      </w:r>
+      <w:proofErr w:type="spellStart"/>
+      <w:r>
+        <w:rPr>
+          <w:rFonts w:ascii="Times New Roman" w:hAnsi="Times New Roman" w:cs="Times New Roman"/>
+          <w:color w:val="000000"/>
+          <w:sz w:val="17"/>
+          <w:szCs w:val="17"/>
+        </w:rPr>
+        <w:t>add_sub</w:t>
+      </w:r>
+      <w:proofErr w:type="spellEnd"/>
+      <w:r>
+        <w:rPr>
+          <w:rFonts w:ascii="Times New Roman" w:hAnsi="Times New Roman" w:cs="Times New Roman"/>
+          <w:color w:val="000000"/>
+          <w:sz w:val="17"/>
+          <w:szCs w:val="17"/>
+        </w:rPr>
+        <w:t xml:space="preserve"> + </w:t>
+      </w:r>
+      <w:proofErr w:type="spellStart"/>
+      <w:r>
+        <w:rPr>
+          <w:rFonts w:ascii="Times New Roman" w:hAnsi="Times New Roman" w:cs="Times New Roman"/>
+          <w:color w:val="000000"/>
+          <w:sz w:val="17"/>
+          <w:szCs w:val="17"/>
+        </w:rPr>
+        <w:t>mult_gpu</w:t>
+      </w:r>
+      <w:proofErr w:type="spellEnd"/>
+      <w:r>
+        <w:rPr>
+          <w:rFonts w:ascii="Times New Roman" w:hAnsi="Times New Roman" w:cs="Times New Roman"/>
+          <w:color w:val="000000"/>
+          <w:sz w:val="17"/>
+          <w:szCs w:val="17"/>
+        </w:rPr>
+        <w:t xml:space="preserve">  + </w:t>
+      </w:r>
+      <w:proofErr w:type="spellStart"/>
+      <w:r>
+        <w:rPr>
+          <w:rFonts w:ascii="Times New Roman" w:hAnsi="Times New Roman" w:cs="Times New Roman"/>
+          <w:color w:val="000000"/>
+          <w:sz w:val="17"/>
+          <w:szCs w:val="17"/>
+        </w:rPr>
+        <w:t>non_neg</w:t>
+      </w:r>
+      <w:proofErr w:type="spellEnd"/>
+      <w:r>
+        <w:rPr>
+          <w:rFonts w:ascii="Times New Roman" w:hAnsi="Times New Roman" w:cs="Times New Roman"/>
+          <w:color w:val="000000"/>
+          <w:sz w:val="17"/>
+          <w:szCs w:val="17"/>
+        </w:rPr>
+        <w:t>;</w:t>
       </w:r>
     </w:p>
     <w:p>
@@ -10027,6 +10758,7 @@
           <w:szCs w:val="17"/>
         </w:rPr>
       </w:pPr>
+      <w:proofErr w:type="spellStart"/>
       <w:r>
         <w:rPr>
           <w:rFonts w:ascii="Times New Roman" w:hAnsi="Times New Roman" w:cs="Times New Roman"/>
@@ -10034,7 +10766,97 @@
           <w:sz w:val="17"/>
           <w:szCs w:val="17"/>
         </w:rPr>
-        <w:t>cpu_one_iter_time  = time_cpu*4  + padding  + add_sub + mult_cpu  + non_neg;</w:t>
+        <w:t>cpu_one_iter_time</w:t>
+      </w:r>
+      <w:proofErr w:type="spellEnd"/>
+      <w:r>
+        <w:rPr>
+          <w:rFonts w:ascii="Times New Roman" w:hAnsi="Times New Roman" w:cs="Times New Roman"/>
+          <w:color w:val="000000"/>
+          <w:sz w:val="17"/>
+          <w:szCs w:val="17"/>
+        </w:rPr>
+        <w:t xml:space="preserve">  = </w:t>
+      </w:r>
+      <w:proofErr w:type="spellStart"/>
+      <w:r>
+        <w:rPr>
+          <w:rFonts w:ascii="Times New Roman" w:hAnsi="Times New Roman" w:cs="Times New Roman"/>
+          <w:color w:val="000000"/>
+          <w:sz w:val="17"/>
+          <w:szCs w:val="17"/>
+        </w:rPr>
+        <w:t>time_cpu</w:t>
+      </w:r>
+      <w:proofErr w:type="spellEnd"/>
+      <w:r>
+        <w:rPr>
+          <w:rFonts w:ascii="Times New Roman" w:hAnsi="Times New Roman" w:cs="Times New Roman"/>
+          <w:color w:val="000000"/>
+          <w:sz w:val="17"/>
+          <w:szCs w:val="17"/>
+        </w:rPr>
+        <w:t xml:space="preserve">*4  + padding  + </w:t>
+      </w:r>
+      <w:proofErr w:type="spellStart"/>
+      <w:r>
+        <w:rPr>
+          <w:rFonts w:ascii="Times New Roman" w:hAnsi="Times New Roman" w:cs="Times New Roman"/>
+          <w:color w:val="000000"/>
+          <w:sz w:val="17"/>
+          <w:szCs w:val="17"/>
+        </w:rPr>
+        <w:t>add_sub</w:t>
+      </w:r>
+      <w:proofErr w:type="spellEnd"/>
+      <w:r>
+        <w:rPr>
+          <w:rFonts w:ascii="Times New Roman" w:hAnsi="Times New Roman" w:cs="Times New Roman"/>
+          <w:color w:val="000000"/>
+          <w:sz w:val="17"/>
+          <w:szCs w:val="17"/>
+        </w:rPr>
+        <w:t xml:space="preserve"> + </w:t>
+      </w:r>
+      <w:proofErr w:type="spellStart"/>
+      <w:r>
+        <w:rPr>
+          <w:rFonts w:ascii="Times New Roman" w:hAnsi="Times New Roman" w:cs="Times New Roman"/>
+          <w:color w:val="000000"/>
+          <w:sz w:val="17"/>
+          <w:szCs w:val="17"/>
+        </w:rPr>
+        <w:t>mult_cpu</w:t>
+      </w:r>
+      <w:proofErr w:type="spellEnd"/>
+      <w:r>
+        <w:rPr>
+          <w:rFonts w:ascii="Times New Roman" w:hAnsi="Times New Roman" w:cs="Times New Roman"/>
+          <w:color w:val="000000"/>
+          <w:sz w:val="17"/>
+          <w:szCs w:val="17"/>
+        </w:rPr>
+        <w:t xml:space="preserve">  + </w:t>
+      </w:r>
+      <w:proofErr w:type="spellStart"/>
+      <w:r>
+        <w:rPr>
+          <w:rFonts w:ascii="Times New Roman" w:hAnsi="Times New Roman" w:cs="Times New Roman"/>
+          <w:color w:val="000000"/>
+          <w:sz w:val="17"/>
+          <w:szCs w:val="17"/>
+        </w:rPr>
+        <w:t>non_neg</w:t>
+      </w:r>
+      <w:proofErr w:type="spellEnd"/>
+      <w:r>
+        <w:rPr>
+          <w:rFonts w:ascii="Times New Roman" w:hAnsi="Times New Roman" w:cs="Times New Roman"/>
+          <w:color w:val="000000"/>
+          <w:sz w:val="17"/>
+          <w:szCs w:val="17"/>
+        </w:rPr>
+        <w:t>;</w:t>
       </w:r>
     </w:p>
     <w:p>
@@ -10049,6 +10871,7 @@
           <w:szCs w:val="17"/>
         </w:rPr>
       </w:pPr>
+      <w:proofErr w:type="spellStart"/>
       <w:r>
         <w:rPr>
           <w:rFonts w:ascii="Times New Roman" w:hAnsi="Times New Roman" w:cs="Times New Roman"/>
@@ -10056,7 +10879,77 @@
           <w:sz w:val="17"/>
           <w:szCs w:val="17"/>
         </w:rPr>
-        <w:t>fpga_one_iter_time = time_fpga*4 + padding  + add_sub + mult_fpga + non_neg;</w:t>
+        <w:t>fpga_one_iter_time</w:t>
+      </w:r>
+      <w:proofErr w:type="spellEnd"/>
+      <w:r>
+        <w:rPr>
+          <w:rFonts w:ascii="Times New Roman" w:hAnsi="Times New Roman" w:cs="Times New Roman"/>
+          <w:color w:val="000000"/>
+          <w:sz w:val="17"/>
+          <w:szCs w:val="17"/>
+        </w:rPr>
+        <w:t xml:space="preserve"> = time_fpga*4 + padding  + </w:t>
+      </w:r>
+      <w:proofErr w:type="spellStart"/>
+      <w:r>
+        <w:rPr>
+          <w:rFonts w:ascii="Times New Roman" w:hAnsi="Times New Roman" w:cs="Times New Roman"/>
+          <w:color w:val="000000"/>
+          <w:sz w:val="17"/>
+          <w:szCs w:val="17"/>
+        </w:rPr>
+        <w:t>add_sub</w:t>
+      </w:r>
+      <w:proofErr w:type="spellEnd"/>
+      <w:r>
+        <w:rPr>
+          <w:rFonts w:ascii="Times New Roman" w:hAnsi="Times New Roman" w:cs="Times New Roman"/>
+          <w:color w:val="000000"/>
+          <w:sz w:val="17"/>
+          <w:szCs w:val="17"/>
+        </w:rPr>
+        <w:t xml:space="preserve"> + </w:t>
+      </w:r>
+      <w:proofErr w:type="spellStart"/>
+      <w:r>
+        <w:rPr>
+          <w:rFonts w:ascii="Times New Roman" w:hAnsi="Times New Roman" w:cs="Times New Roman"/>
+          <w:color w:val="000000"/>
+          <w:sz w:val="17"/>
+          <w:szCs w:val="17"/>
+        </w:rPr>
+        <w:t>mult_fpga</w:t>
+      </w:r>
+      <w:proofErr w:type="spellEnd"/>
+      <w:r>
+        <w:rPr>
+          <w:rFonts w:ascii="Times New Roman" w:hAnsi="Times New Roman" w:cs="Times New Roman"/>
+          <w:color w:val="000000"/>
+          <w:sz w:val="17"/>
+          <w:szCs w:val="17"/>
+        </w:rPr>
+        <w:t xml:space="preserve"> + </w:t>
+      </w:r>
+      <w:proofErr w:type="spellStart"/>
+      <w:r>
+        <w:rPr>
+          <w:rFonts w:ascii="Times New Roman" w:hAnsi="Times New Roman" w:cs="Times New Roman"/>
+          <w:color w:val="000000"/>
+          <w:sz w:val="17"/>
+          <w:szCs w:val="17"/>
+        </w:rPr>
+        <w:t>non_neg</w:t>
+      </w:r>
+      <w:proofErr w:type="spellEnd"/>
+      <w:r>
+        <w:rPr>
+          <w:rFonts w:ascii="Times New Roman" w:hAnsi="Times New Roman" w:cs="Times New Roman"/>
+          <w:color w:val="000000"/>
+          <w:sz w:val="17"/>
+          <w:szCs w:val="17"/>
+        </w:rPr>
+        <w:t>;</w:t>
       </w:r>
     </w:p>
     <w:p>
@@ -10128,6 +11021,7 @@
           <w:szCs w:val="17"/>
         </w:rPr>
       </w:pPr>
+      <w:proofErr w:type="spellStart"/>
       <w:r>
         <w:rPr>
           <w:rFonts w:ascii="Times New Roman" w:hAnsi="Times New Roman" w:cs="Times New Roman"/>
@@ -10135,7 +11029,57 @@
           <w:sz w:val="17"/>
           <w:szCs w:val="17"/>
         </w:rPr>
-        <w:t>gpu_total_time  = gpu_one_iter_time*iter;</w:t>
+        <w:t>gpu_total_time</w:t>
+      </w:r>
+      <w:proofErr w:type="spellEnd"/>
+      <w:r>
+        <w:rPr>
+          <w:rFonts w:ascii="Times New Roman" w:hAnsi="Times New Roman" w:cs="Times New Roman"/>
+          <w:color w:val="000000"/>
+          <w:sz w:val="17"/>
+          <w:szCs w:val="17"/>
+        </w:rPr>
+        <w:t xml:space="preserve">  = </w:t>
+      </w:r>
+      <w:proofErr w:type="spellStart"/>
+      <w:r>
+        <w:rPr>
+          <w:rFonts w:ascii="Times New Roman" w:hAnsi="Times New Roman" w:cs="Times New Roman"/>
+          <w:color w:val="000000"/>
+          <w:sz w:val="17"/>
+          <w:szCs w:val="17"/>
+        </w:rPr>
+        <w:t>gpu_one_iter_time</w:t>
+      </w:r>
+      <w:proofErr w:type="spellEnd"/>
+      <w:r>
+        <w:rPr>
+          <w:rFonts w:ascii="Times New Roman" w:hAnsi="Times New Roman" w:cs="Times New Roman"/>
+          <w:color w:val="000000"/>
+          <w:sz w:val="17"/>
+          <w:szCs w:val="17"/>
+        </w:rPr>
+        <w:t>*</w:t>
+      </w:r>
+      <w:proofErr w:type="spellStart"/>
+      <w:r>
+        <w:rPr>
+          <w:rFonts w:ascii="Times New Roman" w:hAnsi="Times New Roman" w:cs="Times New Roman"/>
+          <w:color w:val="000000"/>
+          <w:sz w:val="17"/>
+          <w:szCs w:val="17"/>
+        </w:rPr>
+        <w:t>iter</w:t>
+      </w:r>
+      <w:proofErr w:type="spellEnd"/>
+      <w:r>
+        <w:rPr>
+          <w:rFonts w:ascii="Times New Roman" w:hAnsi="Times New Roman" w:cs="Times New Roman"/>
+          <w:color w:val="000000"/>
+          <w:sz w:val="17"/>
+          <w:szCs w:val="17"/>
+        </w:rPr>
+        <w:t>;</w:t>
       </w:r>
     </w:p>
     <w:p>
@@ -10150,6 +11094,7 @@
           <w:szCs w:val="17"/>
         </w:rPr>
       </w:pPr>
+      <w:proofErr w:type="spellStart"/>
       <w:r>
         <w:rPr>
           <w:rFonts w:ascii="Times New Roman" w:hAnsi="Times New Roman" w:cs="Times New Roman"/>
@@ -10157,7 +11102,57 @@
           <w:sz w:val="17"/>
           <w:szCs w:val="17"/>
         </w:rPr>
-        <w:t>cpu_total_time  = cpu_one_iter_time*iter;</w:t>
+        <w:t>cpu_total_time</w:t>
+      </w:r>
+      <w:proofErr w:type="spellEnd"/>
+      <w:r>
+        <w:rPr>
+          <w:rFonts w:ascii="Times New Roman" w:hAnsi="Times New Roman" w:cs="Times New Roman"/>
+          <w:color w:val="000000"/>
+          <w:sz w:val="17"/>
+          <w:szCs w:val="17"/>
+        </w:rPr>
+        <w:t xml:space="preserve">  = </w:t>
+      </w:r>
+      <w:proofErr w:type="spellStart"/>
+      <w:r>
+        <w:rPr>
+          <w:rFonts w:ascii="Times New Roman" w:hAnsi="Times New Roman" w:cs="Times New Roman"/>
+          <w:color w:val="000000"/>
+          <w:sz w:val="17"/>
+          <w:szCs w:val="17"/>
+        </w:rPr>
+        <w:t>cpu_one_iter_time</w:t>
+      </w:r>
+      <w:proofErr w:type="spellEnd"/>
+      <w:r>
+        <w:rPr>
+          <w:rFonts w:ascii="Times New Roman" w:hAnsi="Times New Roman" w:cs="Times New Roman"/>
+          <w:color w:val="000000"/>
+          <w:sz w:val="17"/>
+          <w:szCs w:val="17"/>
+        </w:rPr>
+        <w:t>*</w:t>
+      </w:r>
+      <w:proofErr w:type="spellStart"/>
+      <w:r>
+        <w:rPr>
+          <w:rFonts w:ascii="Times New Roman" w:hAnsi="Times New Roman" w:cs="Times New Roman"/>
+          <w:color w:val="000000"/>
+          <w:sz w:val="17"/>
+          <w:szCs w:val="17"/>
+        </w:rPr>
+        <w:t>iter</w:t>
+      </w:r>
+      <w:proofErr w:type="spellEnd"/>
+      <w:r>
+        <w:rPr>
+          <w:rFonts w:ascii="Times New Roman" w:hAnsi="Times New Roman" w:cs="Times New Roman"/>
+          <w:color w:val="000000"/>
+          <w:sz w:val="17"/>
+          <w:szCs w:val="17"/>
+        </w:rPr>
+        <w:t>;</w:t>
       </w:r>
     </w:p>
     <w:p>
@@ -10172,6 +11167,7 @@
           <w:szCs w:val="17"/>
         </w:rPr>
       </w:pPr>
+      <w:proofErr w:type="spellStart"/>
       <w:r>
         <w:rPr>
           <w:rFonts w:ascii="Times New Roman" w:hAnsi="Times New Roman" w:cs="Times New Roman"/>
@@ -10179,7 +11175,57 @@
           <w:sz w:val="17"/>
           <w:szCs w:val="17"/>
         </w:rPr>
-        <w:t>fpga_total_time = fpga_one_iter_time*iter;</w:t>
+        <w:t>fpga_total_time</w:t>
+      </w:r>
+      <w:proofErr w:type="spellEnd"/>
+      <w:r>
+        <w:rPr>
+          <w:rFonts w:ascii="Times New Roman" w:hAnsi="Times New Roman" w:cs="Times New Roman"/>
+          <w:color w:val="000000"/>
+          <w:sz w:val="17"/>
+          <w:szCs w:val="17"/>
+        </w:rPr>
+        <w:t xml:space="preserve"> = </w:t>
+      </w:r>
+      <w:proofErr w:type="spellStart"/>
+      <w:r>
+        <w:rPr>
+          <w:rFonts w:ascii="Times New Roman" w:hAnsi="Times New Roman" w:cs="Times New Roman"/>
+          <w:color w:val="000000"/>
+          <w:sz w:val="17"/>
+          <w:szCs w:val="17"/>
+        </w:rPr>
+        <w:t>fpga_one_iter_time</w:t>
+      </w:r>
+      <w:proofErr w:type="spellEnd"/>
+      <w:r>
+        <w:rPr>
+          <w:rFonts w:ascii="Times New Roman" w:hAnsi="Times New Roman" w:cs="Times New Roman"/>
+          <w:color w:val="000000"/>
+          <w:sz w:val="17"/>
+          <w:szCs w:val="17"/>
+        </w:rPr>
+        <w:t>*</w:t>
+      </w:r>
+      <w:proofErr w:type="spellStart"/>
+      <w:r>
+        <w:rPr>
+          <w:rFonts w:ascii="Times New Roman" w:hAnsi="Times New Roman" w:cs="Times New Roman"/>
+          <w:color w:val="000000"/>
+          <w:sz w:val="17"/>
+          <w:szCs w:val="17"/>
+        </w:rPr>
+        <w:t>iter</w:t>
+      </w:r>
+      <w:proofErr w:type="spellEnd"/>
+      <w:r>
+        <w:rPr>
+          <w:rFonts w:ascii="Times New Roman" w:hAnsi="Times New Roman" w:cs="Times New Roman"/>
+          <w:color w:val="000000"/>
+          <w:sz w:val="17"/>
+          <w:szCs w:val="17"/>
+        </w:rPr>
+        <w:t>;</w:t>
       </w:r>
     </w:p>
     <w:p>
@@ -10573,11 +11619,15 @@
       <w:pPr>
         <w:rPr>
           <w:rFonts w:ascii="Times New Roman" w:hAnsi="Times New Roman" w:cs="Times New Roman"/>
-        </w:rPr>
-      </w:pPr>
-      <w:r>
-        <w:rPr>
-          <w:rFonts w:ascii="Times New Roman" w:hAnsi="Times New Roman" w:cs="Times New Roman"/>
+          <w:sz w:val="18"/>
+          <w:szCs w:val="18"/>
+        </w:rPr>
+      </w:pPr>
+      <w:r>
+        <w:rPr>
+          <w:rFonts w:ascii="Times New Roman" w:hAnsi="Times New Roman" w:cs="Times New Roman"/>
+          <w:sz w:val="18"/>
+          <w:szCs w:val="18"/>
         </w:rPr>
         <w:t xml:space="preserve">V. Discussion </w:t>
       </w:r>
@@ -10596,288 +11646,311 @@
           <w:sz w:val="18"/>
           <w:szCs w:val="18"/>
         </w:rPr>
-        <w:t>For CPU cycles</w:t>
-      </w:r>
-      <w:r>
-        <w:rPr>
-          <w:rFonts w:ascii="Times New Roman" w:hAnsi="Times New Roman" w:cs="Times New Roman"/>
-          <w:sz w:val="18"/>
-          <w:szCs w:val="18"/>
-        </w:rPr>
-        <w:t xml:space="preserve"> we refer to [23]  of cycles forn MULT</w:t>
-      </w:r>
-      <w:r>
-        <w:rPr>
-          <w:rFonts w:ascii="Times New Roman" w:hAnsi="Times New Roman" w:cs="Times New Roman"/>
-          <w:sz w:val="18"/>
-          <w:szCs w:val="18"/>
-        </w:rPr>
-        <w:t>instruction_tables.pdf  page 279/442 MUL I&lt;UL r32 3 cycle latency &gt;Can we make the assumption that this is what it will be for every single data, or does this get cached and then requires only one clock, not sure……?</w:t>
-      </w:r>
-      <w:r>
-        <w:rPr>
-          <w:rFonts w:ascii="Times New Roman" w:hAnsi="Times New Roman" w:cs="Times New Roman"/>
-          <w:b/>
-          <w:bCs/>
-          <w:sz w:val="18"/>
-          <w:szCs w:val="18"/>
-        </w:rPr>
-        <w:t>Estimates with GPU</w:t>
-      </w:r>
-      <w:r>
-        <w:rPr>
-          <w:rFonts w:ascii="Times New Roman" w:hAnsi="Times New Roman" w:cs="Times New Roman"/>
-          <w:sz w:val="18"/>
-          <w:szCs w:val="18"/>
-        </w:rPr>
-        <w:t>&lt; ref nvidia_tensor_core  in /solve_inverse_problem/gpu  page 1 can do one mult of matrix 4x4 in one cycle &gt;WE are assuming here that we are doing single precision arithmetic.We will assume that additions and subtractions are just as long.</w:t>
-      </w:r>
-      <w:r>
-        <w:rPr>
-          <w:rFonts w:ascii="Times New Roman" w:hAnsi="Times New Roman" w:cs="Times New Roman"/>
-          <w:sz w:val="18"/>
-          <w:szCs w:val="18"/>
-        </w:rPr>
-        <w:t>Do the times meet our system requirements for processing 30 frames a second for a size image that has been downsampled from the original full CMOS array.</w:t>
-      </w:r>
-      <w:r>
-        <w:rPr>
-          <w:rFonts w:ascii="Times New Roman" w:hAnsi="Times New Roman" w:cs="Times New Roman"/>
-          <w:sz w:val="18"/>
-          <w:szCs w:val="18"/>
-        </w:rPr>
-        <w:t>Remember a reference of why we are using 3 clocks for CPU look at (instructions_table.pdf )</w:t>
-      </w:r>
-    </w:p>
-    <w:p>
-      <w:pPr>
-        <w:rPr>
-          <w:rFonts w:ascii="Times New Roman" w:hAnsi="Times New Roman" w:cs="Times New Roman"/>
-          <w:sz w:val="18"/>
-          <w:szCs w:val="18"/>
-        </w:rPr>
-      </w:pPr>
-      <w:r>
-        <w:rPr>
-          <w:rFonts w:ascii="Times New Roman" w:hAnsi="Times New Roman" w:cs="Times New Roman"/>
-          <w:sz w:val="18"/>
-          <w:szCs w:val="18"/>
-        </w:rPr>
-        <w:t>Using Python 3.1 and running the Python IDE on our i7, table 2, we get a processing time of 97 seconds for an operating frequency of .01 Hz</w:t>
-      </w:r>
-    </w:p>
-    <w:p>
-      <w:pPr>
-        <w:rPr>
-          <w:rFonts w:ascii="Times New Roman" w:hAnsi="Times New Roman" w:cs="Times New Roman"/>
-          <w:sz w:val="18"/>
-          <w:szCs w:val="18"/>
-        </w:rPr>
-      </w:pPr>
-      <w:r>
-        <w:rPr>
-          <w:rFonts w:ascii="Times New Roman" w:hAnsi="Times New Roman" w:cs="Times New Roman"/>
-          <w:sz w:val="18"/>
-          <w:szCs w:val="18"/>
-        </w:rPr>
-        <w:t>Also at 50 Hz we have a decent reconstruction ???</w:t>
-      </w:r>
-    </w:p>
-    <w:p>
-      <w:pPr>
-        <w:rPr>
-          <w:rFonts w:ascii="Times New Roman" w:hAnsi="Times New Roman" w:cs="Times New Roman"/>
-          <w:sz w:val="18"/>
-          <w:szCs w:val="18"/>
-        </w:rPr>
-      </w:pPr>
-      <w:r>
-        <w:rPr>
-          <w:rFonts w:ascii="Times New Roman" w:hAnsi="Times New Roman" w:cs="Times New Roman"/>
-          <w:sz w:val="18"/>
-          <w:szCs w:val="18"/>
-        </w:rPr>
-        <w:t>??? WE are not sure how images are buffered in memory and also how the cores are partitioned in the CPU</w:t>
-      </w:r>
-      <w:r>
-        <w:rPr>
-          <w:rFonts w:ascii="Times New Roman" w:hAnsi="Times New Roman" w:cs="Times New Roman"/>
-          <w:sz w:val="18"/>
-          <w:szCs w:val="18"/>
-        </w:rPr>
-        <w:t xml:space="preserve">Talk about calcium imaging to be done </w:t>
-      </w:r>
-      <w:r>
-        <w:rPr>
-          <w:rFonts w:ascii="Times New Roman" w:hAnsi="Times New Roman" w:cs="Times New Roman"/>
-          <w:sz w:val="18"/>
-          <w:szCs w:val="18"/>
-        </w:rPr>
-        <w:t>Other types of processors</w:t>
-      </w:r>
-      <w:r>
-        <w:rPr>
-          <w:rFonts w:ascii="Times New Roman" w:hAnsi="Times New Roman" w:cs="Times New Roman"/>
-          <w:sz w:val="18"/>
-          <w:szCs w:val="18"/>
-        </w:rPr>
-        <w:t xml:space="preserve">The reason we want to use a diffuser is for the tradefoss that we have discussed but also the reason that we are interested in a fast way to do compitations is that the processing of the steps for calcium imaging also requires a certain amount of time??? Why even try to comnibe in real time the functional processing of diffusion with calcium imagingWell I would say that threre are applications and papers that discuss real time calcium imaging BCAS(UCLA folk) and that adding the diffusion we are </w:t>
-      </w:r>
-      <w:r>
-        <w:rPr>
-          <w:rFonts w:ascii="Times New Roman" w:hAnsi="Times New Roman" w:cs="Times New Roman"/>
-          <w:sz w:val="18"/>
-          <w:szCs w:val="18"/>
+        <w:t xml:space="preserve">Here in the discussion section, we </w:t>
+      </w:r>
+      <w:r>
+        <w:rPr>
+          <w:rFonts w:ascii="Times New Roman" w:hAnsi="Times New Roman" w:cs="Times New Roman"/>
+          <w:sz w:val="18"/>
+          <w:szCs w:val="18"/>
+        </w:rPr>
+        <w:t>briefly</w:t>
+      </w:r>
+      <w:r>
+        <w:rPr>
+          <w:rFonts w:ascii="Times New Roman" w:hAnsi="Times New Roman" w:cs="Times New Roman"/>
+          <w:sz w:val="18"/>
+          <w:szCs w:val="18"/>
+        </w:rPr>
+        <w:t xml:space="preserve"> state some ancillary thoughts: number of iterations, single vs double, and mix-matching processors. The first of these, we assumed that we could get a decent iteration at 50Hz, this is an assumption, and the number may need to be higher. As</w:t>
+      </w:r>
+      <w:r>
+        <w:rPr>
+          <w:rFonts w:ascii="Times New Roman" w:hAnsi="Times New Roman" w:cs="Times New Roman"/>
+          <w:sz w:val="18"/>
+          <w:szCs w:val="18"/>
+        </w:rPr>
+        <w:t xml:space="preserve"> far as single precision vs double</w:t>
+      </w:r>
+      <w:r>
+        <w:rPr>
+          <w:rFonts w:ascii="Times New Roman" w:hAnsi="Times New Roman" w:cs="Times New Roman"/>
+          <w:sz w:val="18"/>
+          <w:szCs w:val="18"/>
+        </w:rPr>
+        <w:t>, although we use double precision for our Python baseline code, we may be able to use single for our calculations. And finally, in this comparative study we only used each processor in a standalone mode. It may very likely be that a mix and match of GPU with CPU and offloading to an FPGA is a more optimized latency approach and something seen often in the embedded computing world.</w:t>
+      </w:r>
+    </w:p>
+    <w:p>
+      <w:pPr>
+        <w:rPr>
+          <w:rFonts w:ascii="Times New Roman" w:hAnsi="Times New Roman" w:cs="Times New Roman"/>
+          <w:sz w:val="18"/>
+          <w:szCs w:val="18"/>
+        </w:rPr>
+      </w:pPr>
+      <w:r>
+        <w:rPr>
+          <w:rFonts w:ascii="Times New Roman" w:hAnsi="Times New Roman" w:cs="Times New Roman"/>
+          <w:sz w:val="18"/>
+          <w:szCs w:val="18"/>
+        </w:rPr>
+        <w:t>VI. Conclusion</w:t>
+      </w:r>
+    </w:p>
+    <w:p>
+      <w:pPr>
+        <w:rPr>
+          <w:rFonts w:ascii="Times New Roman" w:hAnsi="Times New Roman" w:cs="Times New Roman"/>
+          <w:sz w:val="18"/>
+          <w:szCs w:val="18"/>
+        </w:rPr>
+      </w:pPr>
+      <w:r>
+        <w:rPr>
+          <w:rFonts w:ascii="Times New Roman" w:hAnsi="Times New Roman" w:cs="Times New Roman"/>
+          <w:sz w:val="18"/>
+          <w:szCs w:val="18"/>
+        </w:rPr>
+        <w:t>Using Python 3.1 and running the Python IDE on our i7, table 2, we get a processing time of 97 seconds for an operating frequency of .01 Hz. So</w:t>
+      </w:r>
+      <w:r>
+        <w:rPr>
+          <w:rFonts w:ascii="Times New Roman" w:hAnsi="Times New Roman" w:cs="Times New Roman"/>
+          <w:sz w:val="18"/>
+          <w:szCs w:val="18"/>
+        </w:rPr>
+        <w:t xml:space="preserve">, from our calculations we predict at least </w:t>
+      </w:r>
+      <w:r>
+        <w:rPr>
+          <w:rFonts w:ascii="Times New Roman" w:hAnsi="Times New Roman" w:cs="Times New Roman"/>
+          <w:sz w:val="18"/>
+          <w:szCs w:val="18"/>
+        </w:rPr>
+        <w:t>100 times</w:t>
+      </w:r>
+      <w:r>
+        <w:rPr>
+          <w:rFonts w:ascii="Times New Roman" w:hAnsi="Times New Roman" w:cs="Times New Roman"/>
+          <w:sz w:val="18"/>
+          <w:szCs w:val="18"/>
+        </w:rPr>
+        <w:t xml:space="preserve"> speed up. Of course, we would like to do better and approach video rates, 30 </w:t>
+      </w:r>
+      <w:r>
+        <w:rPr>
+          <w:rFonts w:ascii="Times New Roman" w:hAnsi="Times New Roman" w:cs="Times New Roman"/>
+          <w:sz w:val="18"/>
+          <w:szCs w:val="18"/>
+        </w:rPr>
+        <w:t>Hz.</w:t>
+      </w:r>
+      <w:r>
+        <w:rPr>
+          <w:rFonts w:ascii="Times New Roman" w:hAnsi="Times New Roman" w:cs="Times New Roman"/>
+          <w:sz w:val="18"/>
+          <w:szCs w:val="18"/>
+        </w:rPr>
+        <w:t xml:space="preserve"> </w:t>
+      </w:r>
+      <w:r>
+        <w:rPr>
+          <w:rFonts w:ascii="Times New Roman" w:hAnsi="Times New Roman" w:cs="Times New Roman"/>
+          <w:sz w:val="18"/>
+          <w:szCs w:val="18"/>
+        </w:rPr>
+        <w:t xml:space="preserve">This may involve a faster wat to do optimization </w:t>
+      </w:r>
+      <w:r>
+        <w:rPr>
+          <w:rFonts w:ascii="Times New Roman" w:hAnsi="Times New Roman" w:cs="Times New Roman"/>
+          <w:sz w:val="18"/>
+          <w:szCs w:val="18"/>
+        </w:rPr>
+        <w:t>with an algorithm such as alternating direction method of multipliers (ADMM).</w:t>
+      </w:r>
+    </w:p>
+    <w:p>
+      <w:pPr>
+        <w:rPr>
+          <w:rFonts w:ascii="Times New Roman" w:hAnsi="Times New Roman" w:cs="Times New Roman"/>
+          <w:sz w:val="18"/>
+          <w:szCs w:val="18"/>
+        </w:rPr>
+      </w:pPr>
+      <w:r>
+        <w:rPr>
+          <w:rFonts w:ascii="Times New Roman" w:hAnsi="Times New Roman" w:cs="Times New Roman"/>
+          <w:sz w:val="18"/>
+          <w:szCs w:val="18"/>
+        </w:rPr>
+        <w:t>Future work could also include</w:t>
+      </w:r>
+      <w:r>
+        <w:rPr>
+          <w:rFonts w:ascii="Times New Roman" w:hAnsi="Times New Roman" w:cs="Times New Roman"/>
+          <w:sz w:val="18"/>
+          <w:szCs w:val="18"/>
+        </w:rPr>
+        <w:t xml:space="preserve"> incorporating calcium image and  wireless processing. Finally, all of this is just information in one direction, a more advanced system  </w:t>
+      </w:r>
+      <w:r>
+        <w:rPr>
+          <w:rFonts w:ascii="Times New Roman" w:hAnsi="Times New Roman" w:cs="Times New Roman"/>
+          <w:sz w:val="18"/>
+          <w:szCs w:val="18"/>
+        </w:rPr>
+        <w:t>could also include optogenetics control of a system with a closed loop.</w:t>
+      </w:r>
+    </w:p>
+    <w:p>
+      <w:pPr>
+        <w:rPr>
+          <w:rFonts w:ascii="Times New Roman" w:hAnsi="Times New Roman" w:cs="Times New Roman"/>
+          <w:sz w:val="18"/>
+          <w:szCs w:val="18"/>
+        </w:rPr>
+      </w:pPr>
+      <w:r>
+        <w:rPr>
+          <w:rFonts w:ascii="Times New Roman" w:hAnsi="Times New Roman" w:cs="Times New Roman"/>
+          <w:sz w:val="18"/>
+          <w:szCs w:val="18"/>
+        </w:rPr>
+        <w:t>VI</w:t>
+      </w:r>
+      <w:r>
+        <w:rPr>
+          <w:rFonts w:ascii="Times New Roman" w:hAnsi="Times New Roman" w:cs="Times New Roman"/>
+          <w:sz w:val="18"/>
+          <w:szCs w:val="18"/>
+        </w:rPr>
+        <w:t>I.</w:t>
+      </w:r>
+      <w:r>
+        <w:rPr>
+          <w:rFonts w:ascii="Times New Roman" w:hAnsi="Times New Roman" w:cs="Times New Roman"/>
+          <w:sz w:val="18"/>
+          <w:szCs w:val="18"/>
+        </w:rPr>
+        <w:t>References</w:t>
+      </w:r>
+    </w:p>
+    <w:p>
+      <w:pPr>
+        <w:spacing w:line="240" w:lineRule="auto"/>
+        <w:rPr>
+          <w:rFonts w:ascii="Times New Roman" w:hAnsi="Times New Roman" w:cs="Times New Roman"/>
+          <w:sz w:val="16"/>
+          <w:szCs w:val="16"/>
+        </w:rPr>
+      </w:pPr>
+      <w:r>
+        <w:rPr>
+          <w:rFonts w:ascii="Times New Roman" w:hAnsi="Times New Roman" w:cs="Times New Roman"/>
+          <w:sz w:val="16"/>
+          <w:szCs w:val="16"/>
+        </w:rPr>
+        <w:t xml:space="preserve">[1] A. </w:t>
+      </w:r>
+      <w:proofErr w:type="spellStart"/>
+      <w:r>
+        <w:rPr>
+          <w:rFonts w:ascii="Times New Roman" w:hAnsi="Times New Roman" w:cs="Times New Roman"/>
+          <w:sz w:val="16"/>
+          <w:szCs w:val="16"/>
+        </w:rPr>
+        <w:t>Giovannucci</w:t>
+      </w:r>
+      <w:proofErr w:type="spellEnd"/>
+      <w:r>
+        <w:rPr>
+          <w:rFonts w:ascii="Times New Roman" w:hAnsi="Times New Roman" w:cs="Times New Roman"/>
+          <w:sz w:val="16"/>
+          <w:szCs w:val="16"/>
+        </w:rPr>
+        <w:t xml:space="preserve"> et al., “ </w:t>
+      </w:r>
+      <w:proofErr w:type="spellStart"/>
+      <w:r>
+        <w:rPr>
+          <w:rFonts w:ascii="Times New Roman" w:hAnsi="Times New Roman" w:cs="Times New Roman"/>
+          <w:sz w:val="16"/>
+          <w:szCs w:val="16"/>
+        </w:rPr>
+        <w:t>OnACID</w:t>
+      </w:r>
+      <w:proofErr w:type="spellEnd"/>
+      <w:r>
+        <w:rPr>
+          <w:rFonts w:ascii="Times New Roman" w:hAnsi="Times New Roman" w:cs="Times New Roman"/>
+          <w:sz w:val="16"/>
+          <w:szCs w:val="16"/>
+        </w:rPr>
+        <w:t>: Online Analysis of Calcium Imaging Data in Real Time,” 31</w:t>
+      </w:r>
+      <w:r>
+        <w:rPr>
+          <w:rFonts w:ascii="Times New Roman" w:hAnsi="Times New Roman" w:cs="Times New Roman"/>
+          <w:sz w:val="16"/>
+          <w:szCs w:val="16"/>
+          <w:vertAlign w:val="superscript"/>
+        </w:rPr>
+        <w:t>st</w:t>
+      </w:r>
+      <w:r>
+        <w:rPr>
+          <w:rFonts w:ascii="Times New Roman" w:hAnsi="Times New Roman" w:cs="Times New Roman"/>
+          <w:sz w:val="16"/>
+          <w:szCs w:val="16"/>
+        </w:rPr>
+        <w:t xml:space="preserve"> Conference on Neural Information Processing Systems</w:t>
+      </w:r>
+      <w:r>
+        <w:rPr>
+          <w:rFonts w:ascii="Times New Roman" w:hAnsi="Times New Roman" w:cs="Times New Roman"/>
+          <w:sz w:val="16"/>
+          <w:szCs w:val="16"/>
+        </w:rPr>
+        <w:t xml:space="preserve"> (2017)</w:t>
+      </w:r>
+    </w:p>
+    <w:p>
+      <w:pPr>
+        <w:spacing w:line="240" w:lineRule="auto"/>
+        <w:rPr>
+          <w:rFonts w:ascii="Times New Roman" w:hAnsi="Times New Roman" w:cs="Times New Roman"/>
+          <w:sz w:val="16"/>
+          <w:szCs w:val="16"/>
+        </w:rPr>
+      </w:pPr>
+      <w:r>
+        <w:rPr>
+          <w:rFonts w:ascii="Times New Roman" w:hAnsi="Times New Roman" w:cs="Times New Roman"/>
+          <w:sz w:val="16"/>
+          <w:szCs w:val="16"/>
         </w:rPr>
         <w:lastRenderedPageBreak/>
-        <w:t>really just chaging the front end of how we collect light to better enhance the overall system. Said otherwise we have just added another pre-processor step tlo the systemn that will allow us to improve the accuracy of detecting and extracting the neurons of intereste…</w:t>
-      </w:r>
-      <w:r>
-        <w:rPr>
-          <w:rFonts w:ascii="Times New Roman" w:hAnsi="Times New Roman" w:cs="Times New Roman"/>
-          <w:sz w:val="18"/>
-          <w:szCs w:val="18"/>
-        </w:rPr>
-        <w:t>There are models that can be used to calibrate Talk about models and variant and invariant</w:t>
-      </w:r>
-      <w:r>
-        <w:rPr>
-          <w:rFonts w:ascii="Times New Roman" w:hAnsi="Times New Roman" w:cs="Times New Roman"/>
-          <w:sz w:val="18"/>
-          <w:szCs w:val="18"/>
-        </w:rPr>
-        <w:t>While in this paper we focus on the front-end processing of reconstructing the image,</w:t>
-      </w:r>
-      <w:r>
-        <w:rPr>
-          <w:rFonts w:ascii="Times New Roman" w:hAnsi="Times New Roman" w:cs="Times New Roman"/>
-          <w:sz w:val="18"/>
-          <w:szCs w:val="18"/>
-        </w:rPr>
-        <w:t xml:space="preserve"> </w:t>
-      </w:r>
-      <w:r>
-        <w:rPr>
-          <w:rFonts w:ascii="Times New Roman" w:hAnsi="Times New Roman" w:cs="Times New Roman"/>
-          <w:sz w:val="18"/>
-          <w:szCs w:val="18"/>
-        </w:rPr>
-        <w:t>Talk about ADMM</w:t>
-      </w:r>
-      <w:r>
-        <w:rPr>
-          <w:rFonts w:ascii="Times New Roman" w:hAnsi="Times New Roman" w:cs="Times New Roman"/>
-          <w:sz w:val="18"/>
-          <w:szCs w:val="18"/>
-        </w:rPr>
-        <w:t>A little about optogenetics</w:t>
-      </w:r>
-      <w:r>
-        <w:rPr>
-          <w:rFonts w:ascii="Times New Roman" w:hAnsi="Times New Roman" w:cs="Times New Roman"/>
-          <w:sz w:val="18"/>
-          <w:szCs w:val="18"/>
-        </w:rPr>
-        <w:t>Double vs single vs fixed…..</w:t>
-      </w:r>
-      <w:r>
-        <w:rPr>
-          <w:rFonts w:ascii="Times New Roman" w:hAnsi="Times New Roman" w:cs="Times New Roman"/>
-          <w:sz w:val="18"/>
-          <w:szCs w:val="18"/>
-        </w:rPr>
-        <w:t>Mixing and matching GPU,CPU and FPGA</w:t>
-      </w:r>
-      <w:r>
-        <w:rPr>
-          <w:rFonts w:ascii="Times New Roman" w:hAnsi="Times New Roman" w:cs="Times New Roman"/>
-          <w:sz w:val="18"/>
-          <w:szCs w:val="18"/>
-        </w:rPr>
-        <w:t>Memory limitationsProgramming limitations that relate to DirectX or OpenGL</w:t>
-      </w:r>
-      <w:r>
-        <w:rPr>
-          <w:rFonts w:ascii="Times New Roman" w:hAnsi="Times New Roman" w:cs="Times New Roman"/>
-          <w:sz w:val="18"/>
-          <w:szCs w:val="18"/>
-        </w:rPr>
-        <w:t>Use /fpga  Biocas reference</w:t>
-      </w:r>
-    </w:p>
-    <w:p>
-      <w:pPr>
-        <w:rPr>
-          <w:rFonts w:ascii="Times New Roman" w:hAnsi="Times New Roman" w:cs="Times New Roman"/>
-          <w:sz w:val="18"/>
-          <w:szCs w:val="18"/>
-        </w:rPr>
-      </w:pPr>
-      <w:r>
-        <w:rPr>
-          <w:rFonts w:ascii="Times New Roman" w:hAnsi="Times New Roman" w:cs="Times New Roman"/>
-          <w:sz w:val="18"/>
-          <w:szCs w:val="18"/>
-        </w:rPr>
-        <w:t>VI.Conclusion</w:t>
-      </w:r>
-    </w:p>
-    <w:p>
-      <w:pPr>
-        <w:rPr>
-          <w:rFonts w:ascii="Times New Roman" w:hAnsi="Times New Roman" w:cs="Times New Roman"/>
-          <w:sz w:val="18"/>
-          <w:szCs w:val="18"/>
-        </w:rPr>
-      </w:pPr>
-      <w:r>
-        <w:rPr>
-          <w:rFonts w:ascii="Times New Roman" w:hAnsi="Times New Roman" w:cs="Times New Roman"/>
-          <w:sz w:val="18"/>
-          <w:szCs w:val="18"/>
-        </w:rPr>
-        <w:t>Future work could also include wirelessFuture work could also include with optogenetics control of a system with a closed loop.</w:t>
-      </w:r>
-    </w:p>
-    <w:p>
-      <w:pPr>
-        <w:rPr>
-          <w:rFonts w:ascii="Times New Roman" w:hAnsi="Times New Roman" w:cs="Times New Roman"/>
-          <w:sz w:val="18"/>
-          <w:szCs w:val="18"/>
-        </w:rPr>
-      </w:pPr>
-      <w:r>
-        <w:rPr>
-          <w:rFonts w:ascii="Times New Roman" w:hAnsi="Times New Roman" w:cs="Times New Roman"/>
-          <w:sz w:val="18"/>
-          <w:szCs w:val="18"/>
-        </w:rPr>
-        <w:t>VI</w:t>
-      </w:r>
-      <w:r>
-        <w:rPr>
-          <w:rFonts w:ascii="Times New Roman" w:hAnsi="Times New Roman" w:cs="Times New Roman"/>
-          <w:sz w:val="18"/>
-          <w:szCs w:val="18"/>
-        </w:rPr>
-        <w:t>I.</w:t>
-      </w:r>
-      <w:r>
-        <w:rPr>
-          <w:rFonts w:ascii="Times New Roman" w:hAnsi="Times New Roman" w:cs="Times New Roman"/>
-          <w:sz w:val="18"/>
-          <w:szCs w:val="18"/>
-        </w:rPr>
-        <w:t>.</w:t>
-      </w:r>
-      <w:r>
-        <w:rPr>
-          <w:rFonts w:ascii="Times New Roman" w:hAnsi="Times New Roman" w:cs="Times New Roman"/>
-          <w:sz w:val="18"/>
-          <w:szCs w:val="18"/>
-        </w:rPr>
-        <w:t>References</w:t>
+        <w:t xml:space="preserve">[2] J. Lu, et.al., “MIN1PIPE: A Microscope 1-Photon-Based Calcium Imaging Signal Extraction </w:t>
+      </w:r>
+      <w:proofErr w:type="spellStart"/>
+      <w:r>
+        <w:rPr>
+          <w:rFonts w:ascii="Times New Roman" w:hAnsi="Times New Roman" w:cs="Times New Roman"/>
+          <w:sz w:val="16"/>
+          <w:szCs w:val="16"/>
+        </w:rPr>
+        <w:t>Pipleine</w:t>
+      </w:r>
+      <w:proofErr w:type="spellEnd"/>
+      <w:r>
+        <w:rPr>
+          <w:rFonts w:ascii="Times New Roman" w:hAnsi="Times New Roman" w:cs="Times New Roman"/>
+          <w:sz w:val="16"/>
+          <w:szCs w:val="16"/>
+        </w:rPr>
+        <w:t>,” Cell Reports 23, 3673-3684 (2018)</w:t>
       </w:r>
     </w:p>
     <w:p>
@@ -10895,32 +11968,67 @@
           <w:sz w:val="16"/>
           <w:szCs w:val="16"/>
         </w:rPr>
-        <w:t>[1] A. Giovannucci et al., “ OnACID: Online Analysis of Calcium Imaging Data in Real Time,” 31</w:t>
-      </w:r>
-      <w:r>
-        <w:rPr>
-          <w:rFonts w:ascii="Times New Roman" w:hAnsi="Times New Roman" w:cs="Times New Roman"/>
-          <w:sz w:val="16"/>
-          <w:szCs w:val="16"/>
-          <w:vertAlign w:val="superscript"/>
-        </w:rPr>
-        <w:t>st</w:t>
-      </w:r>
-      <w:r>
-        <w:rPr>
-          <w:rFonts w:ascii="Times New Roman" w:hAnsi="Times New Roman" w:cs="Times New Roman"/>
-          <w:sz w:val="16"/>
-          <w:szCs w:val="16"/>
-        </w:rPr>
-        <w:t xml:space="preserve"> Conference on Neural Information Processing Systems</w:t>
-      </w:r>
-      <w:r>
-        <w:rPr>
-          <w:rFonts w:ascii="Times New Roman" w:hAnsi="Times New Roman" w:cs="Times New Roman"/>
-          <w:sz w:val="16"/>
-          <w:szCs w:val="16"/>
-        </w:rPr>
-        <w:t xml:space="preserve"> (2017)</w:t>
+        <w:t>[</w:t>
+      </w:r>
+      <w:r>
+        <w:rPr>
+          <w:rFonts w:ascii="Times New Roman" w:hAnsi="Times New Roman" w:cs="Times New Roman"/>
+          <w:sz w:val="16"/>
+          <w:szCs w:val="16"/>
+        </w:rPr>
+        <w:t>3</w:t>
+      </w:r>
+      <w:r>
+        <w:rPr>
+          <w:rFonts w:ascii="Times New Roman" w:hAnsi="Times New Roman" w:cs="Times New Roman"/>
+          <w:sz w:val="16"/>
+          <w:szCs w:val="16"/>
+        </w:rPr>
+        <w:t xml:space="preserve">] E. </w:t>
+      </w:r>
+      <w:proofErr w:type="spellStart"/>
+      <w:r>
+        <w:rPr>
+          <w:rFonts w:ascii="Times New Roman" w:hAnsi="Times New Roman" w:cs="Times New Roman"/>
+          <w:sz w:val="16"/>
+          <w:szCs w:val="16"/>
+        </w:rPr>
+        <w:t>Mukamel</w:t>
+      </w:r>
+      <w:proofErr w:type="spellEnd"/>
+      <w:r>
+        <w:rPr>
+          <w:rFonts w:ascii="Times New Roman" w:hAnsi="Times New Roman" w:cs="Times New Roman"/>
+          <w:sz w:val="16"/>
+          <w:szCs w:val="16"/>
+        </w:rPr>
+        <w:t xml:space="preserve">, A. </w:t>
+      </w:r>
+      <w:proofErr w:type="spellStart"/>
+      <w:r>
+        <w:rPr>
+          <w:rFonts w:ascii="Times New Roman" w:hAnsi="Times New Roman" w:cs="Times New Roman"/>
+          <w:sz w:val="16"/>
+          <w:szCs w:val="16"/>
+        </w:rPr>
+        <w:t>Nimmerjahn</w:t>
+      </w:r>
+      <w:proofErr w:type="spellEnd"/>
+      <w:r>
+        <w:rPr>
+          <w:rFonts w:ascii="Times New Roman" w:hAnsi="Times New Roman" w:cs="Times New Roman"/>
+          <w:sz w:val="16"/>
+          <w:szCs w:val="16"/>
+        </w:rPr>
+        <w:t xml:space="preserve">, M. Schnitzer, “ Automated Analysis of Cellular Signals from Large-Scale Calcium Imaging Data, “ </w:t>
+      </w:r>
+      <w:r>
+        <w:rPr>
+          <w:rFonts w:ascii="Times New Roman" w:hAnsi="Times New Roman" w:cs="Times New Roman"/>
+          <w:sz w:val="16"/>
+          <w:szCs w:val="16"/>
+        </w:rPr>
+        <w:t>Neuron 63, 747-760, (2009)</w:t>
       </w:r>
     </w:p>
     <w:p>
@@ -10938,32 +12046,6 @@
           <w:sz w:val="16"/>
           <w:szCs w:val="16"/>
         </w:rPr>
-        <w:t>[2] J. Lu, et.al., “MIN1PIPE: A Microscope 1-Photon-Based Calcium Imaging Signal Extraction Pipleine</w:t>
-      </w:r>
-      <w:r>
-        <w:rPr>
-          <w:rFonts w:ascii="Times New Roman" w:hAnsi="Times New Roman" w:cs="Times New Roman"/>
-          <w:sz w:val="16"/>
-          <w:szCs w:val="16"/>
-        </w:rPr>
-        <w:t>,” Cell Reports 23, 3673-3684 (2018)</w:t>
-      </w:r>
-    </w:p>
-    <w:p>
-      <w:pPr>
-        <w:spacing w:line="240" w:lineRule="auto"/>
-        <w:rPr>
-          <w:rFonts w:ascii="Times New Roman" w:hAnsi="Times New Roman" w:cs="Times New Roman"/>
-          <w:sz w:val="16"/>
-          <w:szCs w:val="16"/>
-        </w:rPr>
-      </w:pPr>
-      <w:r>
-        <w:rPr>
-          <w:rFonts w:ascii="Times New Roman" w:hAnsi="Times New Roman" w:cs="Times New Roman"/>
-          <w:sz w:val="16"/>
-          <w:szCs w:val="16"/>
-        </w:rPr>
         <w:t>[</w:t>
       </w:r>
       <w:r>
@@ -10972,48 +12054,6 @@
           <w:sz w:val="16"/>
           <w:szCs w:val="16"/>
         </w:rPr>
-        <w:t>3</w:t>
-      </w:r>
-      <w:r>
-        <w:rPr>
-          <w:rFonts w:ascii="Times New Roman" w:hAnsi="Times New Roman" w:cs="Times New Roman"/>
-          <w:sz w:val="16"/>
-          <w:szCs w:val="16"/>
-        </w:rPr>
-        <w:t xml:space="preserve">] E. Mukamel, A. Nimmerjahn, M. Schnitzer, “ Automated Analysis of Cellular Signals from Large-Scale Calcium Imaging Data, “ </w:t>
-      </w:r>
-      <w:r>
-        <w:rPr>
-          <w:rFonts w:ascii="Times New Roman" w:hAnsi="Times New Roman" w:cs="Times New Roman"/>
-          <w:sz w:val="16"/>
-          <w:szCs w:val="16"/>
-        </w:rPr>
-        <w:t>Neuron 63, 747-760, (2009)</w:t>
-      </w:r>
-    </w:p>
-    <w:p>
-      <w:pPr>
-        <w:spacing w:line="240" w:lineRule="auto"/>
-        <w:rPr>
-          <w:rFonts w:ascii="Times New Roman" w:hAnsi="Times New Roman" w:cs="Times New Roman"/>
-          <w:sz w:val="16"/>
-          <w:szCs w:val="16"/>
-        </w:rPr>
-      </w:pPr>
-      <w:r>
-        <w:rPr>
-          <w:rFonts w:ascii="Times New Roman" w:hAnsi="Times New Roman" w:cs="Times New Roman"/>
-          <w:sz w:val="16"/>
-          <w:szCs w:val="16"/>
-        </w:rPr>
-        <w:t>[</w:t>
-      </w:r>
-      <w:r>
-        <w:rPr>
-          <w:rFonts w:ascii="Times New Roman" w:hAnsi="Times New Roman" w:cs="Times New Roman"/>
-          <w:sz w:val="16"/>
-          <w:szCs w:val="16"/>
-        </w:rPr>
         <w:t>4</w:t>
       </w:r>
       <w:r>
@@ -11022,7 +12062,61 @@
           <w:sz w:val="16"/>
           <w:szCs w:val="16"/>
         </w:rPr>
-        <w:t>] A. Hyvarinen, J. Karhunen, “ Independent Component Analysis, “ Wiley Inter-sceince (2001)</w:t>
+        <w:t xml:space="preserve">] A. </w:t>
+      </w:r>
+      <w:proofErr w:type="spellStart"/>
+      <w:r>
+        <w:rPr>
+          <w:rFonts w:ascii="Times New Roman" w:hAnsi="Times New Roman" w:cs="Times New Roman"/>
+          <w:sz w:val="16"/>
+          <w:szCs w:val="16"/>
+        </w:rPr>
+        <w:t>Hyvarinen</w:t>
+      </w:r>
+      <w:proofErr w:type="spellEnd"/>
+      <w:r>
+        <w:rPr>
+          <w:rFonts w:ascii="Times New Roman" w:hAnsi="Times New Roman" w:cs="Times New Roman"/>
+          <w:sz w:val="16"/>
+          <w:szCs w:val="16"/>
+        </w:rPr>
+        <w:t xml:space="preserve">, J. </w:t>
+      </w:r>
+      <w:proofErr w:type="spellStart"/>
+      <w:r>
+        <w:rPr>
+          <w:rFonts w:ascii="Times New Roman" w:hAnsi="Times New Roman" w:cs="Times New Roman"/>
+          <w:sz w:val="16"/>
+          <w:szCs w:val="16"/>
+        </w:rPr>
+        <w:t>Karhunen</w:t>
+      </w:r>
+      <w:proofErr w:type="spellEnd"/>
+      <w:r>
+        <w:rPr>
+          <w:rFonts w:ascii="Times New Roman" w:hAnsi="Times New Roman" w:cs="Times New Roman"/>
+          <w:sz w:val="16"/>
+          <w:szCs w:val="16"/>
+        </w:rPr>
+        <w:t>, “ Independent Component Analysis, “ Wiley Inter-</w:t>
+      </w:r>
+      <w:proofErr w:type="spellStart"/>
+      <w:r>
+        <w:rPr>
+          <w:rFonts w:ascii="Times New Roman" w:hAnsi="Times New Roman" w:cs="Times New Roman"/>
+          <w:sz w:val="16"/>
+          <w:szCs w:val="16"/>
+        </w:rPr>
+        <w:t>sceince</w:t>
+      </w:r>
+      <w:proofErr w:type="spellEnd"/>
+      <w:r>
+        <w:rPr>
+          <w:rFonts w:ascii="Times New Roman" w:hAnsi="Times New Roman" w:cs="Times New Roman"/>
+          <w:sz w:val="16"/>
+          <w:szCs w:val="16"/>
+        </w:rPr>
+        <w:t xml:space="preserve"> (2001)</w:t>
       </w:r>
     </w:p>
     <w:p>
@@ -11042,26 +12136,13 @@
         <w:t>5</w:t>
       </w:r>
       <w:r>
-        <w:t>] N.C. Pegard et al., “Compressive light-field microscopy for 3D neural activity recording,” Optica 3, 517-524 (2016).</w:t>
-      </w:r>
-    </w:p>
-    <w:p>
-      <w:pPr>
-        <w:pStyle w:val="references"/>
-        <w:numPr>
-          <w:ilvl w:val="0"/>
-          <w:numId w:val="0"/>
-        </w:numPr>
-        <w:spacing w:line="240" w:lineRule="auto"/>
-      </w:pPr>
-      <w:r>
-        <w:t>[</w:t>
-      </w:r>
-      <w:r>
-        <w:t>6</w:t>
-      </w:r>
-      <w:r>
-        <w:t xml:space="preserve">] R. Baraniuk, P.Steeghs, “Compressive radar imaging,” IEEE Radar Conference (2007). </w:t>
+        <w:t>] N.C. Pegard et al., “Compressive light-field microscopy for 3D</w:t>
+      </w:r>
+      <w:r>
+        <w:t xml:space="preserve"> </w:t>
+      </w:r>
+      <w:r>
+        <w:t>neural activity recording,” Optica 3, 517-524 (2016).</w:t>
       </w:r>
     </w:p>
     <w:p>
@@ -11074,15 +12155,35 @@
         <w:spacing w:line="240" w:lineRule="auto"/>
         <w:ind w:left="360" w:hanging="360"/>
       </w:pPr>
+    </w:p>
+    <w:p>
+      <w:pPr>
+        <w:pStyle w:val="references"/>
+        <w:numPr>
+          <w:ilvl w:val="0"/>
+          <w:numId w:val="0"/>
+        </w:numPr>
+        <w:spacing w:line="240" w:lineRule="auto"/>
+      </w:pPr>
       <w:r>
         <w:t>[</w:t>
       </w:r>
       <w:r>
-        <w:t>7</w:t>
-      </w:r>
-      <w:r>
-        <w:t>] V. Vaish, et al., “Reconstructing occluded surfaces using synthetic apertures: Stereo, focus and robust measures,” Proc. 2006 IEEE Computer Society Conference on Computer Vision and Pattern Recognition (IEEE, New York, 2006).</w:t>
-      </w:r>
+        <w:t>6</w:t>
+      </w:r>
+      <w:r>
+        <w:t xml:space="preserve">] R. Baraniuk, P.Steeghs, “Compressive radar imaging,” IEEE Radar Conference (2007). </w:t>
+      </w:r>
+    </w:p>
+    <w:p>
+      <w:pPr>
+        <w:pStyle w:val="references"/>
+        <w:numPr>
+          <w:ilvl w:val="0"/>
+          <w:numId w:val="0"/>
+        </w:numPr>
+        <w:spacing w:line="240" w:lineRule="auto"/>
+      </w:pPr>
     </w:p>
     <w:p>
       <w:pPr>
@@ -11098,10 +12199,10 @@
         <w:t>[</w:t>
       </w:r>
       <w:r>
-        <w:t>8</w:t>
-      </w:r>
-      <w:r>
-        <w:t>] N. Zeller, F. Quint, and U. Stilla, “From the calibration of a light-field camera to direct plenoptic odometry,” IEEE J. Sel Top. Signal Process 11, 1004-1019 (2017).</w:t>
+        <w:t>7</w:t>
+      </w:r>
+      <w:r>
+        <w:t>] V. Vaish, et al., “Reconstructing occluded surfaces using synthetic apertures: Stereo, focus and robust measures,” Proc. 2006 IEEE Computer Society Conference on Computer Vision and Pattern Recognition (IEEE, New York, 2006).</w:t>
       </w:r>
     </w:p>
     <w:p>
@@ -11114,15 +12215,6 @@
         <w:spacing w:line="240" w:lineRule="auto"/>
         <w:ind w:left="360" w:hanging="360"/>
       </w:pPr>
-      <w:r>
-        <w:t>[</w:t>
-      </w:r>
-      <w:r>
-        <w:t>9</w:t>
-      </w:r>
-      <w:r>
-        <w:t>] Z. Cai, et al., “ Lenless light-field imaging through diffuser encoding,” Light :n Science &amp; Applications(2020)</w:t>
-      </w:r>
     </w:p>
     <w:p>
       <w:pPr>
@@ -11138,13 +12230,10 @@
         <w:t>[</w:t>
       </w:r>
       <w:r>
-        <w:t>10</w:t>
-      </w:r>
-      <w:r>
-        <w:t>] N.Antipa</w:t>
-      </w:r>
-      <w:r>
-        <w:t>, et al., “DiffuserCam: lensless single-exposure 3D imaging,” Optica (2017)</w:t>
+        <w:t>8</w:t>
+      </w:r>
+      <w:r>
+        <w:t>] N. Zeller, F. Quint, and U. Stilla, “From the calibration of a light-field camera to direct plenoptic odometry,” IEEE J. Sel Top. Signal Process 11, 1004-1019 (2017).</w:t>
       </w:r>
     </w:p>
     <w:p>
@@ -11157,12 +12246,6 @@
         <w:spacing w:line="240" w:lineRule="auto"/>
         <w:ind w:left="360" w:hanging="360"/>
       </w:pPr>
-      <w:r>
-        <w:t>[11] J. Adams, et al., “ Single-frame 3D fluorescence microscopy with ultraminiature lensless Flatscope,”</w:t>
-      </w:r>
-      <w:r>
-        <w:t>Sci. Adv,3 (2017)</w:t>
-      </w:r>
     </w:p>
     <w:p>
       <w:pPr>
@@ -11175,61 +12258,13 @@
         <w:ind w:left="360" w:hanging="360"/>
       </w:pPr>
       <w:r>
-        <w:t>[12] H. Liu, “ Optical Phase Space Measurements and Applications to 3D Imaging and Light Scattering, “ Phd Thesis , U.C. Berkeley, (2018)</w:t>
-      </w:r>
-    </w:p>
-    <w:p>
-      <w:pPr>
-        <w:autoSpaceDE w:val="0"/>
-        <w:autoSpaceDN w:val="0"/>
-        <w:adjustRightInd w:val="0"/>
-        <w:spacing w:after="0" w:line="240" w:lineRule="auto"/>
-        <w:rPr>
-          <w:rFonts w:ascii="Times New Roman" w:hAnsi="Times New Roman" w:cs="Times New Roman"/>
-          <w:sz w:val="16"/>
-          <w:szCs w:val="16"/>
-        </w:rPr>
-      </w:pPr>
-      <w:r>
-        <w:rPr>
-          <w:rFonts w:ascii="Times New Roman" w:hAnsi="Times New Roman" w:cs="Times New Roman"/>
-          <w:sz w:val="16"/>
-          <w:szCs w:val="16"/>
-        </w:rPr>
-        <w:t>[13] D. Luebke, “Cuda: Scalable parallel programming for high-performance scientific computing,”</w:t>
-      </w:r>
-    </w:p>
-    <w:p>
-      <w:pPr>
-        <w:autoSpaceDE w:val="0"/>
-        <w:autoSpaceDN w:val="0"/>
-        <w:adjustRightInd w:val="0"/>
-        <w:spacing w:after="0" w:line="240" w:lineRule="auto"/>
-        <w:rPr>
-          <w:rFonts w:ascii="Times New Roman" w:hAnsi="Times New Roman" w:cs="Times New Roman"/>
-          <w:i/>
-          <w:iCs/>
-          <w:sz w:val="16"/>
-          <w:szCs w:val="16"/>
-        </w:rPr>
-      </w:pPr>
-      <w:r>
-        <w:rPr>
-          <w:rFonts w:ascii="Times New Roman" w:hAnsi="Times New Roman" w:cs="Times New Roman"/>
-          <w:sz w:val="16"/>
-          <w:szCs w:val="16"/>
-        </w:rPr>
-        <w:t xml:space="preserve">in </w:t>
-      </w:r>
-      <w:r>
-        <w:rPr>
-          <w:rFonts w:ascii="Times New Roman" w:hAnsi="Times New Roman" w:cs="Times New Roman"/>
-          <w:i/>
-          <w:iCs/>
-          <w:sz w:val="16"/>
-          <w:szCs w:val="16"/>
-        </w:rPr>
-        <w:t>2008 5th IEEE International Symposium on Biomedical Imaging: From Nano to</w:t>
+        <w:t>[</w:t>
+      </w:r>
+      <w:r>
+        <w:t>9</w:t>
+      </w:r>
+      <w:r>
+        <w:t>] Z. Cai, et al., “ Lenless light-field imaging through diffuser encoding,” Light :n Science &amp; Applications(2020)</w:t>
       </w:r>
     </w:p>
     <w:p>
@@ -11242,16 +12277,215 @@
         <w:spacing w:line="240" w:lineRule="auto"/>
         <w:ind w:left="360" w:hanging="360"/>
       </w:pPr>
-      <w:r>
-        <w:rPr>
+    </w:p>
+    <w:p>
+      <w:pPr>
+        <w:pStyle w:val="references"/>
+        <w:numPr>
+          <w:ilvl w:val="0"/>
+          <w:numId w:val="0"/>
+        </w:numPr>
+        <w:spacing w:line="240" w:lineRule="auto"/>
+        <w:ind w:left="360" w:hanging="360"/>
+      </w:pPr>
+      <w:r>
+        <w:t>[</w:t>
+      </w:r>
+      <w:r>
+        <w:t>10</w:t>
+      </w:r>
+      <w:r>
+        <w:t>] N.Antipa</w:t>
+      </w:r>
+      <w:r>
+        <w:t>, et al., “DiffuserCam: lensless single-exposure 3D imaging,” Optica (2017)</w:t>
+      </w:r>
+    </w:p>
+    <w:p>
+      <w:pPr>
+        <w:pStyle w:val="references"/>
+        <w:numPr>
+          <w:ilvl w:val="0"/>
+          <w:numId w:val="0"/>
+        </w:numPr>
+        <w:spacing w:line="240" w:lineRule="auto"/>
+        <w:ind w:left="360" w:hanging="360"/>
+      </w:pPr>
+    </w:p>
+    <w:p>
+      <w:pPr>
+        <w:pStyle w:val="references"/>
+        <w:numPr>
+          <w:ilvl w:val="0"/>
+          <w:numId w:val="0"/>
+        </w:numPr>
+        <w:spacing w:line="240" w:lineRule="auto"/>
+        <w:ind w:left="360" w:hanging="360"/>
+      </w:pPr>
+      <w:r>
+        <w:t>[11] J. Adams, et al., “ Single-frame 3D fluorescence microscopy with ultraminiature lensless Flatscope,”</w:t>
+      </w:r>
+      <w:r>
+        <w:t>Sci. Adv,3 (2017)</w:t>
+      </w:r>
+    </w:p>
+    <w:p>
+      <w:pPr>
+        <w:pStyle w:val="references"/>
+        <w:numPr>
+          <w:ilvl w:val="0"/>
+          <w:numId w:val="0"/>
+        </w:numPr>
+        <w:spacing w:line="240" w:lineRule="auto"/>
+        <w:ind w:left="360" w:hanging="360"/>
+      </w:pPr>
+    </w:p>
+    <w:p>
+      <w:pPr>
+        <w:pStyle w:val="references"/>
+        <w:numPr>
+          <w:ilvl w:val="0"/>
+          <w:numId w:val="0"/>
+        </w:numPr>
+        <w:spacing w:line="240" w:lineRule="auto"/>
+        <w:ind w:left="360" w:hanging="360"/>
+      </w:pPr>
+      <w:r>
+        <w:t>[12] H. Liu, “ Optical Phase Space Measurements and Applications to 3D Imaging and Light Scattering, “ Phd Thesis , U.C. Berkeley, (2018)</w:t>
+      </w:r>
+    </w:p>
+    <w:p>
+      <w:pPr>
+        <w:pStyle w:val="references"/>
+        <w:numPr>
+          <w:ilvl w:val="0"/>
+          <w:numId w:val="0"/>
+        </w:numPr>
+        <w:spacing w:line="240" w:lineRule="auto"/>
+        <w:ind w:left="360" w:hanging="360"/>
+      </w:pPr>
+    </w:p>
+    <w:p>
+      <w:pPr>
+        <w:autoSpaceDE w:val="0"/>
+        <w:autoSpaceDN w:val="0"/>
+        <w:adjustRightInd w:val="0"/>
+        <w:spacing w:after="0" w:line="240" w:lineRule="auto"/>
+        <w:rPr>
+          <w:rFonts w:ascii="Times New Roman" w:hAnsi="Times New Roman" w:cs="Times New Roman"/>
+          <w:sz w:val="16"/>
+          <w:szCs w:val="16"/>
+        </w:rPr>
+      </w:pPr>
+      <w:r>
+        <w:rPr>
+          <w:rFonts w:ascii="Times New Roman" w:hAnsi="Times New Roman" w:cs="Times New Roman"/>
+          <w:sz w:val="16"/>
+          <w:szCs w:val="16"/>
+        </w:rPr>
+        <w:t xml:space="preserve">[13] D. </w:t>
+      </w:r>
+      <w:proofErr w:type="spellStart"/>
+      <w:r>
+        <w:rPr>
+          <w:rFonts w:ascii="Times New Roman" w:hAnsi="Times New Roman" w:cs="Times New Roman"/>
+          <w:sz w:val="16"/>
+          <w:szCs w:val="16"/>
+        </w:rPr>
+        <w:t>Luebke</w:t>
+      </w:r>
+      <w:proofErr w:type="spellEnd"/>
+      <w:r>
+        <w:rPr>
+          <w:rFonts w:ascii="Times New Roman" w:hAnsi="Times New Roman" w:cs="Times New Roman"/>
+          <w:sz w:val="16"/>
+          <w:szCs w:val="16"/>
+        </w:rPr>
+        <w:t>, “</w:t>
+      </w:r>
+      <w:proofErr w:type="spellStart"/>
+      <w:r>
+        <w:rPr>
+          <w:rFonts w:ascii="Times New Roman" w:hAnsi="Times New Roman" w:cs="Times New Roman"/>
+          <w:sz w:val="16"/>
+          <w:szCs w:val="16"/>
+        </w:rPr>
+        <w:t>Cuda</w:t>
+      </w:r>
+      <w:proofErr w:type="spellEnd"/>
+      <w:r>
+        <w:rPr>
+          <w:rFonts w:ascii="Times New Roman" w:hAnsi="Times New Roman" w:cs="Times New Roman"/>
+          <w:sz w:val="16"/>
+          <w:szCs w:val="16"/>
+        </w:rPr>
+        <w:t>: Scalable parallel programming for high-performance scientific computing,”</w:t>
+      </w:r>
+    </w:p>
+    <w:p>
+      <w:pPr>
+        <w:autoSpaceDE w:val="0"/>
+        <w:autoSpaceDN w:val="0"/>
+        <w:adjustRightInd w:val="0"/>
+        <w:spacing w:after="0" w:line="240" w:lineRule="auto"/>
+        <w:rPr>
+          <w:rFonts w:ascii="Times New Roman" w:hAnsi="Times New Roman" w:cs="Times New Roman"/>
           <w:i/>
           <w:iCs/>
+          <w:sz w:val="16"/>
+          <w:szCs w:val="16"/>
+        </w:rPr>
+      </w:pPr>
+      <w:r>
+        <w:rPr>
+          <w:rFonts w:ascii="Times New Roman" w:hAnsi="Times New Roman" w:cs="Times New Roman"/>
+          <w:sz w:val="16"/>
+          <w:szCs w:val="16"/>
+        </w:rPr>
+        <w:t xml:space="preserve">in </w:t>
+      </w:r>
+      <w:r>
+        <w:rPr>
+          <w:rFonts w:ascii="Times New Roman" w:hAnsi="Times New Roman" w:cs="Times New Roman"/>
+          <w:i/>
+          <w:iCs/>
+          <w:sz w:val="16"/>
+          <w:szCs w:val="16"/>
+        </w:rPr>
+        <w:t>2008 5th IEEE International Symposium on Biomedical Imaging: From Nano to</w:t>
+      </w:r>
+    </w:p>
+    <w:p>
+      <w:pPr>
+        <w:pStyle w:val="references"/>
+        <w:numPr>
+          <w:ilvl w:val="0"/>
+          <w:numId w:val="0"/>
+        </w:numPr>
+        <w:spacing w:line="240" w:lineRule="auto"/>
+        <w:ind w:left="360" w:hanging="360"/>
+      </w:pPr>
+      <w:r>
+        <w:rPr>
+          <w:i/>
+          <w:iCs/>
         </w:rPr>
         <w:t>Macro</w:t>
       </w:r>
       <w:r>
         <w:t>, 2008, pp. 836–838.</w:t>
       </w:r>
+    </w:p>
+    <w:p>
+      <w:pPr>
+        <w:pStyle w:val="references"/>
+        <w:numPr>
+          <w:ilvl w:val="0"/>
+          <w:numId w:val="0"/>
+        </w:numPr>
+        <w:spacing w:line="240" w:lineRule="auto"/>
+        <w:ind w:left="360" w:hanging="360"/>
+      </w:pPr>
     </w:p>
     <w:p>
       <w:pPr>
@@ -11337,24 +12571,78 @@
           <w:sz w:val="16"/>
           <w:szCs w:val="16"/>
         </w:rPr>
-        <w:t>[17] V. Arkalgud, S. Aziz, “ Hardware Implementation of LDPC Decoders,” Rerource Efficient LDPC Decoders, (2018)</w:t>
-      </w:r>
-    </w:p>
-    <w:p>
-      <w:pPr>
-        <w:rPr>
-          <w:rFonts w:ascii="Times New Roman" w:hAnsi="Times New Roman" w:cs="Times New Roman"/>
-          <w:sz w:val="16"/>
-          <w:szCs w:val="16"/>
-        </w:rPr>
-      </w:pPr>
-      <w:r>
-        <w:rPr>
-          <w:rFonts w:ascii="Times New Roman" w:hAnsi="Times New Roman" w:cs="Times New Roman"/>
-          <w:sz w:val="16"/>
-          <w:szCs w:val="16"/>
-        </w:rPr>
-        <w:t>[18] R.C. Cofer, B. Harding, “ Advanced Interconnect,” Rapid System Prototyping with FPGAs, (2016)</w:t>
+        <w:t xml:space="preserve">[17] V. </w:t>
+      </w:r>
+      <w:proofErr w:type="spellStart"/>
+      <w:r>
+        <w:rPr>
+          <w:rFonts w:ascii="Times New Roman" w:hAnsi="Times New Roman" w:cs="Times New Roman"/>
+          <w:sz w:val="16"/>
+          <w:szCs w:val="16"/>
+        </w:rPr>
+        <w:t>Arkalgud</w:t>
+      </w:r>
+      <w:proofErr w:type="spellEnd"/>
+      <w:r>
+        <w:rPr>
+          <w:rFonts w:ascii="Times New Roman" w:hAnsi="Times New Roman" w:cs="Times New Roman"/>
+          <w:sz w:val="16"/>
+          <w:szCs w:val="16"/>
+        </w:rPr>
+        <w:t xml:space="preserve">, S. Aziz, “ Hardware Implementation of LDPC Decoders,” </w:t>
+      </w:r>
+      <w:proofErr w:type="spellStart"/>
+      <w:r>
+        <w:rPr>
+          <w:rFonts w:ascii="Times New Roman" w:hAnsi="Times New Roman" w:cs="Times New Roman"/>
+          <w:sz w:val="16"/>
+          <w:szCs w:val="16"/>
+        </w:rPr>
+        <w:t>Rerource</w:t>
+      </w:r>
+      <w:proofErr w:type="spellEnd"/>
+      <w:r>
+        <w:rPr>
+          <w:rFonts w:ascii="Times New Roman" w:hAnsi="Times New Roman" w:cs="Times New Roman"/>
+          <w:sz w:val="16"/>
+          <w:szCs w:val="16"/>
+        </w:rPr>
+        <w:t xml:space="preserve"> Efficient LDPC Decoders, (2018)</w:t>
+      </w:r>
+    </w:p>
+    <w:p>
+      <w:pPr>
+        <w:rPr>
+          <w:rFonts w:ascii="Times New Roman" w:hAnsi="Times New Roman" w:cs="Times New Roman"/>
+          <w:sz w:val="16"/>
+          <w:szCs w:val="16"/>
+        </w:rPr>
+      </w:pPr>
+      <w:r>
+        <w:rPr>
+          <w:rFonts w:ascii="Times New Roman" w:hAnsi="Times New Roman" w:cs="Times New Roman"/>
+          <w:sz w:val="16"/>
+          <w:szCs w:val="16"/>
+        </w:rPr>
+        <w:t xml:space="preserve">[18] R.C. </w:t>
+      </w:r>
+      <w:proofErr w:type="spellStart"/>
+      <w:r>
+        <w:rPr>
+          <w:rFonts w:ascii="Times New Roman" w:hAnsi="Times New Roman" w:cs="Times New Roman"/>
+          <w:sz w:val="16"/>
+          <w:szCs w:val="16"/>
+        </w:rPr>
+        <w:t>Cofer</w:t>
+      </w:r>
+      <w:proofErr w:type="spellEnd"/>
+      <w:r>
+        <w:rPr>
+          <w:rFonts w:ascii="Times New Roman" w:hAnsi="Times New Roman" w:cs="Times New Roman"/>
+          <w:sz w:val="16"/>
+          <w:szCs w:val="16"/>
+        </w:rPr>
+        <w:t>, B. Harding, “ Advanced Interconnect,” Rapid System Prototyping with FPGAs, (2016)</w:t>
       </w:r>
     </w:p>
     <w:p>
@@ -11379,24 +12667,78 @@
           <w:sz w:val="16"/>
           <w:szCs w:val="16"/>
         </w:rPr>
-        <w:t>F. Mehidipour, et al., “ Energy Efficiency in Data Centers and Clouds,”Advances in Computers, (2016)</w:t>
-      </w:r>
-    </w:p>
-    <w:p>
-      <w:pPr>
-        <w:rPr>
-          <w:rFonts w:ascii="Times New Roman" w:hAnsi="Times New Roman" w:cs="Times New Roman"/>
-          <w:sz w:val="16"/>
-          <w:szCs w:val="16"/>
-        </w:rPr>
-      </w:pPr>
-      <w:r>
-        <w:rPr>
-          <w:rFonts w:ascii="Times New Roman" w:hAnsi="Times New Roman" w:cs="Times New Roman"/>
-          <w:sz w:val="16"/>
-          <w:szCs w:val="16"/>
-        </w:rPr>
-        <w:t>[20] R. Lacouture, “ GPUBLQMR: GPU-Accelerated Sparse Block Quasi-Minimum Residual Linear Solver,” Master Thesis, Northeastern University, (2021)</w:t>
+        <w:t xml:space="preserve">F. </w:t>
+      </w:r>
+      <w:proofErr w:type="spellStart"/>
+      <w:r>
+        <w:rPr>
+          <w:rFonts w:ascii="Times New Roman" w:hAnsi="Times New Roman" w:cs="Times New Roman"/>
+          <w:sz w:val="16"/>
+          <w:szCs w:val="16"/>
+        </w:rPr>
+        <w:t>Mehidipour</w:t>
+      </w:r>
+      <w:proofErr w:type="spellEnd"/>
+      <w:r>
+        <w:rPr>
+          <w:rFonts w:ascii="Times New Roman" w:hAnsi="Times New Roman" w:cs="Times New Roman"/>
+          <w:sz w:val="16"/>
+          <w:szCs w:val="16"/>
+        </w:rPr>
+        <w:t xml:space="preserve">, et al., “ Energy Efficiency in Data Centers and </w:t>
+      </w:r>
+      <w:proofErr w:type="spellStart"/>
+      <w:r>
+        <w:rPr>
+          <w:rFonts w:ascii="Times New Roman" w:hAnsi="Times New Roman" w:cs="Times New Roman"/>
+          <w:sz w:val="16"/>
+          <w:szCs w:val="16"/>
+        </w:rPr>
+        <w:t>Clouds,”Advances</w:t>
+      </w:r>
+      <w:proofErr w:type="spellEnd"/>
+      <w:r>
+        <w:rPr>
+          <w:rFonts w:ascii="Times New Roman" w:hAnsi="Times New Roman" w:cs="Times New Roman"/>
+          <w:sz w:val="16"/>
+          <w:szCs w:val="16"/>
+        </w:rPr>
+        <w:t xml:space="preserve"> in Computers, (2016)</w:t>
+      </w:r>
+    </w:p>
+    <w:p>
+      <w:pPr>
+        <w:rPr>
+          <w:rFonts w:ascii="Times New Roman" w:hAnsi="Times New Roman" w:cs="Times New Roman"/>
+          <w:sz w:val="16"/>
+          <w:szCs w:val="16"/>
+        </w:rPr>
+      </w:pPr>
+      <w:r>
+        <w:rPr>
+          <w:rFonts w:ascii="Times New Roman" w:hAnsi="Times New Roman" w:cs="Times New Roman"/>
+          <w:sz w:val="16"/>
+          <w:szCs w:val="16"/>
+        </w:rPr>
+        <w:t xml:space="preserve">[20] R. </w:t>
+      </w:r>
+      <w:proofErr w:type="spellStart"/>
+      <w:r>
+        <w:rPr>
+          <w:rFonts w:ascii="Times New Roman" w:hAnsi="Times New Roman" w:cs="Times New Roman"/>
+          <w:sz w:val="16"/>
+          <w:szCs w:val="16"/>
+        </w:rPr>
+        <w:t>Lacouture</w:t>
+      </w:r>
+      <w:proofErr w:type="spellEnd"/>
+      <w:r>
+        <w:rPr>
+          <w:rFonts w:ascii="Times New Roman" w:hAnsi="Times New Roman" w:cs="Times New Roman"/>
+          <w:sz w:val="16"/>
+          <w:szCs w:val="16"/>
+        </w:rPr>
+        <w:t>, “ GPUBLQMR: GPU-Accelerated Sparse Block Quasi-Minimum Residual Linear Solver,” Master Thesis, Northeastern University, (2021)</w:t>
       </w:r>
     </w:p>
     <w:p>
@@ -11450,7 +12792,25 @@
           <w:sz w:val="16"/>
           <w:szCs w:val="16"/>
         </w:rPr>
-        <w:t xml:space="preserve">[22]  M. Frigo and S. G. Johnson. The design and implementation of FFTW3. In </w:t>
+        <w:t xml:space="preserve">[22]  M. </w:t>
+      </w:r>
+      <w:proofErr w:type="spellStart"/>
+      <w:r>
+        <w:rPr>
+          <w:rFonts w:ascii="Times New Roman" w:eastAsia="NimbusRomNo9L-Regu" w:hAnsi="Times New Roman" w:cs="Times New Roman"/>
+          <w:sz w:val="16"/>
+          <w:szCs w:val="16"/>
+        </w:rPr>
+        <w:t>Frigo</w:t>
+      </w:r>
+      <w:proofErr w:type="spellEnd"/>
+      <w:r>
+        <w:rPr>
+          <w:rFonts w:ascii="Times New Roman" w:eastAsia="NimbusRomNo9L-Regu" w:hAnsi="Times New Roman" w:cs="Times New Roman"/>
+          <w:sz w:val="16"/>
+          <w:szCs w:val="16"/>
+        </w:rPr>
+        <w:t xml:space="preserve"> and S. G. Johnson. The design and implementation of FFTW3. In </w:t>
       </w:r>
       <w:r>
         <w:rPr>
@@ -11508,6 +12868,259 @@
           <w:szCs w:val="16"/>
         </w:rPr>
         <w:t>volume 93, pages 216–231, 2005.</w:t>
+      </w:r>
+    </w:p>
+    <w:p>
+      <w:pPr>
+        <w:autoSpaceDE w:val="0"/>
+        <w:autoSpaceDN w:val="0"/>
+        <w:adjustRightInd w:val="0"/>
+        <w:spacing w:after="0" w:line="240" w:lineRule="auto"/>
+        <w:rPr>
+          <w:rFonts w:ascii="Times New Roman" w:eastAsia="NimbusRomNo9L-Regu" w:hAnsi="Times New Roman" w:cs="Times New Roman"/>
+          <w:sz w:val="16"/>
+          <w:szCs w:val="16"/>
+        </w:rPr>
+      </w:pPr>
+    </w:p>
+    <w:p>
+      <w:pPr>
+        <w:autoSpaceDE w:val="0"/>
+        <w:autoSpaceDN w:val="0"/>
+        <w:adjustRightInd w:val="0"/>
+        <w:spacing w:after="0" w:line="240" w:lineRule="auto"/>
+        <w:rPr>
+          <w:rFonts w:ascii="Times New Roman" w:eastAsia="NimbusRomNo9L-Regu" w:hAnsi="Times New Roman" w:cs="Times New Roman"/>
+          <w:sz w:val="16"/>
+          <w:szCs w:val="16"/>
+        </w:rPr>
+      </w:pPr>
+      <w:r>
+        <w:rPr>
+          <w:rFonts w:ascii="Times New Roman" w:eastAsia="NimbusRomNo9L-Regu" w:hAnsi="Times New Roman" w:cs="Times New Roman"/>
+          <w:sz w:val="16"/>
+          <w:szCs w:val="16"/>
+        </w:rPr>
+        <w:t xml:space="preserve">[23] S. </w:t>
+      </w:r>
+      <w:proofErr w:type="spellStart"/>
+      <w:r>
+        <w:rPr>
+          <w:rFonts w:ascii="Times New Roman" w:eastAsia="NimbusRomNo9L-Regu" w:hAnsi="Times New Roman" w:cs="Times New Roman"/>
+          <w:sz w:val="16"/>
+          <w:szCs w:val="16"/>
+        </w:rPr>
+        <w:t>Markidis</w:t>
+      </w:r>
+      <w:proofErr w:type="spellEnd"/>
+      <w:r>
+        <w:rPr>
+          <w:rFonts w:ascii="Times New Roman" w:eastAsia="NimbusRomNo9L-Regu" w:hAnsi="Times New Roman" w:cs="Times New Roman"/>
+          <w:sz w:val="16"/>
+          <w:szCs w:val="16"/>
+        </w:rPr>
+        <w:t xml:space="preserve">, S. </w:t>
+      </w:r>
+      <w:proofErr w:type="spellStart"/>
+      <w:r>
+        <w:rPr>
+          <w:rFonts w:ascii="Times New Roman" w:eastAsia="NimbusRomNo9L-Regu" w:hAnsi="Times New Roman" w:cs="Times New Roman"/>
+          <w:sz w:val="16"/>
+          <w:szCs w:val="16"/>
+        </w:rPr>
+        <w:t>Chien,E</w:t>
+      </w:r>
+      <w:proofErr w:type="spellEnd"/>
+      <w:r>
+        <w:rPr>
+          <w:rFonts w:ascii="Times New Roman" w:eastAsia="NimbusRomNo9L-Regu" w:hAnsi="Times New Roman" w:cs="Times New Roman"/>
+          <w:sz w:val="16"/>
+          <w:szCs w:val="16"/>
+        </w:rPr>
+        <w:t xml:space="preserve">. Laure, “ NVIDIA Tensor Core Programmability &amp; </w:t>
+      </w:r>
+      <w:proofErr w:type="spellStart"/>
+      <w:r>
+        <w:rPr>
+          <w:rFonts w:ascii="Times New Roman" w:eastAsia="NimbusRomNo9L-Regu" w:hAnsi="Times New Roman" w:cs="Times New Roman"/>
+          <w:sz w:val="16"/>
+          <w:szCs w:val="16"/>
+        </w:rPr>
+        <w:t>Precision,”European</w:t>
+      </w:r>
+      <w:proofErr w:type="spellEnd"/>
+      <w:r>
+        <w:rPr>
+          <w:rFonts w:ascii="Times New Roman" w:eastAsia="NimbusRomNo9L-Regu" w:hAnsi="Times New Roman" w:cs="Times New Roman"/>
+          <w:sz w:val="16"/>
+          <w:szCs w:val="16"/>
+        </w:rPr>
+        <w:t xml:space="preserve"> </w:t>
+      </w:r>
+      <w:proofErr w:type="spellStart"/>
+      <w:r>
+        <w:rPr>
+          <w:rFonts w:ascii="Times New Roman" w:eastAsia="NimbusRomNo9L-Regu" w:hAnsi="Times New Roman" w:cs="Times New Roman"/>
+          <w:sz w:val="16"/>
+          <w:szCs w:val="16"/>
+        </w:rPr>
+        <w:t>Commision</w:t>
+      </w:r>
+      <w:proofErr w:type="spellEnd"/>
+      <w:r>
+        <w:rPr>
+          <w:rFonts w:ascii="Times New Roman" w:eastAsia="NimbusRomNo9L-Regu" w:hAnsi="Times New Roman" w:cs="Times New Roman"/>
+          <w:sz w:val="16"/>
+          <w:szCs w:val="16"/>
+        </w:rPr>
+        <w:t xml:space="preserve"> H2020,Grant Agreement No. 671500(SAGE0, (2018)</w:t>
+      </w:r>
+    </w:p>
+    <w:p>
+      <w:pPr>
+        <w:autoSpaceDE w:val="0"/>
+        <w:autoSpaceDN w:val="0"/>
+        <w:adjustRightInd w:val="0"/>
+        <w:spacing w:after="0" w:line="240" w:lineRule="auto"/>
+        <w:rPr>
+          <w:rFonts w:ascii="Times New Roman" w:eastAsia="NimbusRomNo9L-Regu" w:hAnsi="Times New Roman" w:cs="Times New Roman"/>
+          <w:sz w:val="16"/>
+          <w:szCs w:val="16"/>
+        </w:rPr>
+      </w:pPr>
+    </w:p>
+    <w:p>
+      <w:pPr>
+        <w:autoSpaceDE w:val="0"/>
+        <w:autoSpaceDN w:val="0"/>
+        <w:adjustRightInd w:val="0"/>
+        <w:spacing w:after="0" w:line="240" w:lineRule="auto"/>
+        <w:rPr>
+          <w:rFonts w:ascii="Times New Roman" w:eastAsia="NimbusRomNo9L-Regu" w:hAnsi="Times New Roman" w:cs="Times New Roman"/>
+          <w:sz w:val="16"/>
+          <w:szCs w:val="16"/>
+        </w:rPr>
+      </w:pPr>
+      <w:r>
+        <w:rPr>
+          <w:rFonts w:ascii="Times New Roman" w:eastAsia="NimbusRomNo9L-Regu" w:hAnsi="Times New Roman" w:cs="Times New Roman"/>
+          <w:sz w:val="16"/>
+          <w:szCs w:val="16"/>
+        </w:rPr>
+        <w:t>[2</w:t>
+      </w:r>
+      <w:r>
+        <w:rPr>
+          <w:rFonts w:ascii="Times New Roman" w:eastAsia="NimbusRomNo9L-Regu" w:hAnsi="Times New Roman" w:cs="Times New Roman"/>
+          <w:sz w:val="16"/>
+          <w:szCs w:val="16"/>
+        </w:rPr>
+        <w:t>4</w:t>
+      </w:r>
+      <w:r>
+        <w:rPr>
+          <w:rFonts w:ascii="Times New Roman" w:eastAsia="NimbusRomNo9L-Regu" w:hAnsi="Times New Roman" w:cs="Times New Roman"/>
+          <w:sz w:val="16"/>
+          <w:szCs w:val="16"/>
+        </w:rPr>
+        <w:t>]</w:t>
+      </w:r>
+      <w:r>
+        <w:rPr>
+          <w:rFonts w:ascii="Times New Roman" w:eastAsia="NimbusRomNo9L-Regu" w:hAnsi="Times New Roman" w:cs="Times New Roman"/>
+          <w:sz w:val="16"/>
+          <w:szCs w:val="16"/>
+        </w:rPr>
+        <w:t xml:space="preserve"> A. Fog, “ Instruction Tables for Intel, </w:t>
+      </w:r>
+      <w:proofErr w:type="gramStart"/>
+      <w:r>
+        <w:rPr>
+          <w:rFonts w:ascii="Times New Roman" w:eastAsia="NimbusRomNo9L-Regu" w:hAnsi="Times New Roman" w:cs="Times New Roman"/>
+          <w:sz w:val="16"/>
+          <w:szCs w:val="16"/>
+        </w:rPr>
+        <w:t>AMD</w:t>
+      </w:r>
+      <w:proofErr w:type="gramEnd"/>
+      <w:r>
+        <w:rPr>
+          <w:rFonts w:ascii="Times New Roman" w:eastAsia="NimbusRomNo9L-Regu" w:hAnsi="Times New Roman" w:cs="Times New Roman"/>
+          <w:sz w:val="16"/>
+          <w:szCs w:val="16"/>
+        </w:rPr>
+        <w:t xml:space="preserve"> and VIA CPUs,”</w:t>
+      </w:r>
+    </w:p>
+    <w:p>
+      <w:pPr>
+        <w:autoSpaceDE w:val="0"/>
+        <w:autoSpaceDN w:val="0"/>
+        <w:adjustRightInd w:val="0"/>
+        <w:spacing w:after="0" w:line="240" w:lineRule="auto"/>
+        <w:rPr>
+          <w:rFonts w:ascii="Times New Roman" w:eastAsia="NimbusRomNo9L-Regu" w:hAnsi="Times New Roman" w:cs="Times New Roman"/>
+          <w:sz w:val="16"/>
+          <w:szCs w:val="16"/>
+        </w:rPr>
+      </w:pPr>
+      <w:r>
+        <w:rPr>
+          <w:rFonts w:ascii="Times New Roman" w:eastAsia="NimbusRomNo9L-Regu" w:hAnsi="Times New Roman" w:cs="Times New Roman"/>
+          <w:sz w:val="16"/>
+          <w:szCs w:val="16"/>
+        </w:rPr>
+        <w:t>Technical University of Denmark, updated 2021-08-17</w:t>
+      </w:r>
+    </w:p>
+    <w:p>
+      <w:pPr>
+        <w:autoSpaceDE w:val="0"/>
+        <w:autoSpaceDN w:val="0"/>
+        <w:adjustRightInd w:val="0"/>
+        <w:spacing w:after="0" w:line="240" w:lineRule="auto"/>
+        <w:rPr>
+          <w:rFonts w:ascii="Times New Roman" w:eastAsia="NimbusRomNo9L-Regu" w:hAnsi="Times New Roman" w:cs="Times New Roman"/>
+          <w:sz w:val="16"/>
+          <w:szCs w:val="16"/>
+        </w:rPr>
+      </w:pPr>
+    </w:p>
+    <w:p>
+      <w:pPr>
+        <w:autoSpaceDE w:val="0"/>
+        <w:autoSpaceDN w:val="0"/>
+        <w:adjustRightInd w:val="0"/>
+        <w:spacing w:after="0" w:line="240" w:lineRule="auto"/>
+        <w:rPr>
+          <w:rFonts w:ascii="Times New Roman" w:eastAsia="NimbusRomNo9L-Regu" w:hAnsi="Times New Roman" w:cs="Times New Roman"/>
+          <w:sz w:val="16"/>
+          <w:szCs w:val="16"/>
+        </w:rPr>
+      </w:pPr>
+      <w:r>
+        <w:rPr>
+          <w:rFonts w:ascii="Times New Roman" w:eastAsia="NimbusRomNo9L-Regu" w:hAnsi="Times New Roman" w:cs="Times New Roman"/>
+          <w:sz w:val="16"/>
+          <w:szCs w:val="16"/>
+        </w:rPr>
+        <w:t>[25] K. Nguyen, J. Zheng, Y. He, and B. Shah, “ A High-Throughput , Adaptive FFT Architecture for FPGA-Based Space-Borne Data Processors, “</w:t>
+      </w:r>
+      <w:r>
+        <w:rPr>
+          <w:rFonts w:ascii="Times New Roman" w:eastAsia="NimbusRomNo9L-Regu" w:hAnsi="Times New Roman" w:cs="Times New Roman"/>
+          <w:sz w:val="16"/>
+          <w:szCs w:val="16"/>
+        </w:rPr>
+        <w:t xml:space="preserve"> NASA Contract</w:t>
+      </w:r>
+      <w:r>
+        <w:rPr>
+          <w:rFonts w:ascii="Times New Roman" w:eastAsia="NimbusRomNo9L-Regu" w:hAnsi="Times New Roman" w:cs="Times New Roman"/>
+          <w:sz w:val="16"/>
+          <w:szCs w:val="16"/>
+        </w:rPr>
+        <w:t xml:space="preserve"> </w:t>
       </w:r>
     </w:p>
     <w:p>
@@ -11531,60 +13144,6 @@
         <w:spacing w:line="240" w:lineRule="auto"/>
         <w:ind w:left="360" w:hanging="360"/>
       </w:pPr>
-    </w:p>
-    <w:p>
-      <w:pPr>
-        <w:rPr>
-          <w:rFonts w:ascii="Times New Roman" w:hAnsi="Times New Roman" w:cs="Times New Roman"/>
-          <w:sz w:val="18"/>
-          <w:szCs w:val="18"/>
-        </w:rPr>
-      </w:pPr>
-    </w:p>
-    <w:p>
-      <w:pPr>
-        <w:rPr>
-          <w:rFonts w:ascii="Times New Roman" w:hAnsi="Times New Roman" w:cs="Times New Roman"/>
-          <w:sz w:val="18"/>
-          <w:szCs w:val="18"/>
-        </w:rPr>
-      </w:pPr>
-      <w:r>
-        <w:rPr>
-          <w:rFonts w:ascii="Times New Roman" w:hAnsi="Times New Roman" w:cs="Times New Roman"/>
-          <w:sz w:val="18"/>
-          <w:szCs w:val="18"/>
-        </w:rPr>
-        <w:t>FPGAs</w:t>
-      </w:r>
-    </w:p>
-    <w:p>
-      <w:pPr>
-        <w:rPr>
-          <w:rFonts w:ascii="Times New Roman" w:hAnsi="Times New Roman" w:cs="Times New Roman"/>
-          <w:sz w:val="18"/>
-          <w:szCs w:val="18"/>
-        </w:rPr>
-      </w:pPr>
-      <w:hyperlink r:id="rId30" w:anchor=":~:text=FPGA%20is%20an%20integrated%20circuit,switches%20in%20the%20interconnect%20matrix" w:history="1">
-        <w:r>
-          <w:rPr>
-            <w:rStyle w:val="Hyperlink"/>
-            <w:rFonts w:ascii="Times New Roman" w:hAnsi="Times New Roman" w:cs="Times New Roman"/>
-            <w:sz w:val="18"/>
-            <w:szCs w:val="18"/>
-          </w:rPr>
-          <w:t>https://www.sciencedirect.com/topics/engineering/field-programmable-gate-arrays#:~:text=FPGA%20is%20an%20integrated%20circuit,switches%20in%20the%20interconnect%20matrix</w:t>
-        </w:r>
-      </w:hyperlink>
-      <w:r>
-        <w:rPr>
-          <w:rFonts w:ascii="Times New Roman" w:hAnsi="Times New Roman" w:cs="Times New Roman"/>
-          <w:sz w:val="18"/>
-          <w:szCs w:val="18"/>
-        </w:rPr>
-        <w:t>.</w:t>
-      </w:r>
     </w:p>
     <w:p>
       <w:pPr>

</xml_diff>

<commit_message>
section 1: ignore a misspell in text
</commit_message>
<xml_diff>
--- a/deconvolution_of_diffused_image_in_real_time_with_custom_hardware_bme690_sp_2022.docx
+++ b/deconvolution_of_diffused_image_in_real_time_with_custom_hardware_bme690_sp_2022.docx
@@ -2430,25 +2430,7 @@
           <w:sz w:val="18"/>
           <w:szCs w:val="18"/>
         </w:rPr>
-        <w:t xml:space="preserve"> into three steps: </w:t>
-      </w:r>
-      <w:proofErr w:type="spellStart"/>
-      <w:r>
-        <w:rPr>
-          <w:rFonts w:ascii="Times New Roman" w:hAnsi="Times New Roman" w:cs="Times New Roman"/>
-          <w:sz w:val="18"/>
-          <w:szCs w:val="18"/>
-        </w:rPr>
-        <w:t>i</w:t>
-      </w:r>
-      <w:proofErr w:type="spellEnd"/>
-      <w:r>
-        <w:rPr>
-          <w:rFonts w:ascii="Times New Roman" w:hAnsi="Times New Roman" w:cs="Times New Roman"/>
-          <w:sz w:val="18"/>
-          <w:szCs w:val="18"/>
-        </w:rPr>
-        <w:t xml:space="preserve">) Allocating and internalizing data. This means since a CPU is usually the starting point of a program that the CPU copies data to be used by the GPU appropriate memory. ii) Calls the GPU kernel and launches threads. </w:t>
+        <w:t xml:space="preserve"> into three steps: i) Allocating and internalizing data. This means since a CPU is usually the starting point of a program that the CPU copies data to be used by the GPU appropriate memory. ii) Calls the GPU kernel and launches threads. </w:t>
       </w:r>
       <w:r>
         <w:rPr>
@@ -4502,25 +4484,7 @@
           <w:sz w:val="18"/>
           <w:szCs w:val="18"/>
         </w:rPr>
-        <w:t xml:space="preserve">main components of our algorithm consist of six major sections: </w:t>
-      </w:r>
-      <w:proofErr w:type="spellStart"/>
-      <w:r>
-        <w:rPr>
-          <w:rFonts w:ascii="Times New Roman" w:hAnsi="Times New Roman" w:cs="Times New Roman"/>
-          <w:sz w:val="18"/>
-          <w:szCs w:val="18"/>
-        </w:rPr>
-        <w:t>i</w:t>
-      </w:r>
-      <w:proofErr w:type="spellEnd"/>
-      <w:r>
-        <w:rPr>
-          <w:rFonts w:ascii="Times New Roman" w:hAnsi="Times New Roman" w:cs="Times New Roman"/>
-          <w:sz w:val="18"/>
-          <w:szCs w:val="18"/>
-        </w:rPr>
-        <w:t>) padding/down sampling, ii)</w:t>
+        <w:t>main components of our algorithm consist of six major sections: i) padding/down sampling, ii)</w:t>
       </w:r>
       <w:r>
         <w:rPr>
@@ -11812,6 +11776,7 @@
           <w:szCs w:val="18"/>
         </w:rPr>
       </w:pPr>
+      <w:proofErr w:type="spellStart"/>
       <w:r>
         <w:rPr>
           <w:rFonts w:ascii="Times New Roman" w:hAnsi="Times New Roman" w:cs="Times New Roman"/>
@@ -11836,6 +11801,7 @@
         </w:rPr>
         <w:t>References</w:t>
       </w:r>
+      <w:proofErr w:type="spellEnd"/>
     </w:p>
     <w:p>
       <w:pPr>

</xml_diff>

<commit_message>
indented paragraphs section 5 and 6
</commit_message>
<xml_diff>
--- a/deconvolution_of_diffused_image_in_real_time_with_custom_hardware_bme690_sp_2022.docx
+++ b/deconvolution_of_diffused_image_in_real_time_with_custom_hardware_bme690_sp_2022.docx
@@ -11610,6 +11610,14 @@
           <w:sz w:val="18"/>
           <w:szCs w:val="18"/>
         </w:rPr>
+        <w:t xml:space="preserve">    </w:t>
+      </w:r>
+      <w:r>
+        <w:rPr>
+          <w:rFonts w:ascii="Times New Roman" w:hAnsi="Times New Roman" w:cs="Times New Roman"/>
+          <w:sz w:val="18"/>
+          <w:szCs w:val="18"/>
+        </w:rPr>
         <w:t xml:space="preserve">Here in the discussion section, we </w:t>
       </w:r>
       <w:r>
@@ -11676,6 +11684,14 @@
           <w:sz w:val="18"/>
           <w:szCs w:val="18"/>
         </w:rPr>
+        <w:t xml:space="preserve">    </w:t>
+      </w:r>
+      <w:r>
+        <w:rPr>
+          <w:rFonts w:ascii="Times New Roman" w:hAnsi="Times New Roman" w:cs="Times New Roman"/>
+          <w:sz w:val="18"/>
+          <w:szCs w:val="18"/>
+        </w:rPr>
         <w:t>Using Python 3.1 and running the Python IDE on our i7, table 2, we get a processing time of 97 seconds for an operating frequency of .01 Hz. So</w:t>
       </w:r>
       <w:r>
@@ -11743,6 +11759,14 @@
           <w:szCs w:val="18"/>
         </w:rPr>
       </w:pPr>
+      <w:r>
+        <w:rPr>
+          <w:rFonts w:ascii="Times New Roman" w:hAnsi="Times New Roman" w:cs="Times New Roman"/>
+          <w:sz w:val="18"/>
+          <w:szCs w:val="18"/>
+        </w:rPr>
+        <w:t xml:space="preserve">   </w:t>
+      </w:r>
       <w:r>
         <w:rPr>
           <w:rFonts w:ascii="Times New Roman" w:hAnsi="Times New Roman" w:cs="Times New Roman"/>

</xml_diff>

<commit_message>
Updated fig 7 and fig 8 with Prof Bo Liang experiment
</commit_message>
<xml_diff>
--- a/deconvolution_of_diffused_image_in_real_time_with_custom_hardware_bme690_sp_2022.docx
+++ b/deconvolution_of_diffused_image_in_real_time_with_custom_hardware_bme690_sp_2022.docx
@@ -3943,21 +3943,88 @@
       </w:pPr>
       <w:r>
         <w:rPr>
+          <w:sz w:val="18"/>
+          <w:szCs w:val="18"/>
+          <w:lang w:val="en-US"/>
+        </w:rPr>
+        <w:t xml:space="preserve">  </w:t>
+      </w:r>
+      <w:r>
+        <w:rPr>
+          <w:sz w:val="18"/>
+          <w:szCs w:val="18"/>
+          <w:lang w:val="en-US"/>
+        </w:rPr>
+        <w:t xml:space="preserve">Fig. 7. Shows the </w:t>
+      </w:r>
+      <w:r>
+        <w:rPr>
+          <w:sz w:val="18"/>
+          <w:szCs w:val="18"/>
+          <w:lang w:val="en-US"/>
+        </w:rPr>
+        <w:t>PSF</w:t>
+      </w:r>
+      <w:r>
+        <w:rPr>
+          <w:sz w:val="18"/>
+          <w:szCs w:val="18"/>
+          <w:lang w:val="en-US"/>
+        </w:rPr>
+        <w:t xml:space="preserve"> and response of target of interest and</w:t>
+      </w:r>
+      <w:r>
+        <w:rPr>
+          <w:sz w:val="18"/>
+          <w:szCs w:val="18"/>
+          <w:lang w:val="en-US"/>
+        </w:rPr>
+        <w:t xml:space="preserve"> how the FISTA as it operates would iterate on our original diffused </w:t>
+      </w:r>
+      <w:r>
+        <w:rPr>
+          <w:sz w:val="18"/>
+          <w:szCs w:val="18"/>
+          <w:lang w:val="en-US"/>
+        </w:rPr>
+        <w:t xml:space="preserve">images. </w:t>
+      </w:r>
+      <w:r>
+        <w:rPr>
+          <w:sz w:val="18"/>
+          <w:szCs w:val="18"/>
+          <w:lang w:val="en-US"/>
+        </w:rPr>
+        <w:t>(Fig.</w:t>
+      </w:r>
+      <w:r>
+        <w:rPr>
+          <w:sz w:val="18"/>
+          <w:szCs w:val="18"/>
+          <w:lang w:val="en-US"/>
+        </w:rPr>
+        <w:t xml:space="preserve"> 8.)</w:t>
+      </w:r>
+    </w:p>
+    <w:p>
+      <w:pPr>
+        <w:pStyle w:val="BodyText"/>
+        <w:ind w:firstLine="0"/>
+        <w:rPr>
+          <w:sz w:val="18"/>
+          <w:szCs w:val="18"/>
+          <w:lang w:val="en-US"/>
+        </w:rPr>
+      </w:pPr>
+      <w:r>
+        <w:rPr>
           <w:noProof/>
         </w:rPr>
         <w:drawing>
-          <wp:anchor distT="0" distB="0" distL="114300" distR="114300" simplePos="0" relativeHeight="251668480" behindDoc="0" locked="0" layoutInCell="1" allowOverlap="1" wp14:anchorId="360177B0" wp14:editId="50296F68">
-            <wp:simplePos x="0" y="0"/>
-            <wp:positionH relativeFrom="column">
-              <wp:align>left</wp:align>
-            </wp:positionH>
-            <wp:positionV relativeFrom="paragraph">
-              <wp:posOffset>608965</wp:posOffset>
-            </wp:positionV>
-            <wp:extent cx="3118104" cy="1170432"/>
-            <wp:effectExtent l="0" t="0" r="6350" b="0"/>
-            <wp:wrapTopAndBottom/>
-            <wp:docPr id="201" name="Picture 201" descr="A picture containing text, monitor, screen, display&#10;&#10;Description automatically generated"/>
+          <wp:inline distT="0" distB="0" distL="0" distR="0" wp14:anchorId="03ED18B2" wp14:editId="59B255A2">
+            <wp:extent cx="2743200" cy="1014095"/>
+            <wp:effectExtent l="0" t="0" r="0" b="0"/>
+            <wp:docPr id="4" name="Picture 4" descr="A picture containing text, monitor, electronics, display&#10;&#10;Description automatically generated"/>
             <wp:cNvGraphicFramePr>
               <a:graphicFrameLocks xmlns:a="http://schemas.openxmlformats.org/drawingml/2006/main" noChangeAspect="1"/>
             </wp:cNvGraphicFramePr>
@@ -3965,17 +4032,11 @@
               <a:graphicData uri="http://schemas.openxmlformats.org/drawingml/2006/picture">
                 <pic:pic xmlns:pic="http://schemas.openxmlformats.org/drawingml/2006/picture">
                   <pic:nvPicPr>
-                    <pic:cNvPr id="7" name="Picture 7" descr="A picture containing text, monitor, screen, display&#10;&#10;Description automatically generated"/>
+                    <pic:cNvPr id="4" name="Picture 4" descr="A picture containing text, monitor, electronics, display&#10;&#10;Description automatically generated"/>
                     <pic:cNvPicPr/>
                   </pic:nvPicPr>
                   <pic:blipFill>
-                    <a:blip r:embed="rId24" cstate="print">
-                      <a:extLst>
-                        <a:ext uri="{28A0092B-C50C-407E-A947-70E740481C1C}">
-                          <a14:useLocalDpi xmlns:a14="http://schemas.microsoft.com/office/drawing/2010/main" val="0"/>
-                        </a:ext>
-                      </a:extLst>
-                    </a:blip>
+                    <a:blip r:embed="rId24"/>
                     <a:stretch>
                       <a:fillRect/>
                     </a:stretch>
@@ -3983,7 +4044,7 @@
                   <pic:spPr>
                     <a:xfrm>
                       <a:off x="0" y="0"/>
-                      <a:ext cx="3118104" cy="1170432"/>
+                      <a:ext cx="2743200" cy="1014095"/>
                     </a:xfrm>
                     <a:prstGeom prst="rect">
                       <a:avLst/>
@@ -3992,72 +4053,8 @@
                 </pic:pic>
               </a:graphicData>
             </a:graphic>
-          </wp:anchor>
+          </wp:inline>
         </w:drawing>
-      </w:r>
-      <w:r>
-        <w:rPr>
-          <w:sz w:val="18"/>
-          <w:szCs w:val="18"/>
-          <w:lang w:val="en-US"/>
-        </w:rPr>
-        <w:t xml:space="preserve">  </w:t>
-      </w:r>
-      <w:r>
-        <w:rPr>
-          <w:sz w:val="18"/>
-          <w:szCs w:val="18"/>
-          <w:lang w:val="en-US"/>
-        </w:rPr>
-        <w:t xml:space="preserve">Fig. 7. Shows the </w:t>
-      </w:r>
-      <w:r>
-        <w:rPr>
-          <w:sz w:val="18"/>
-          <w:szCs w:val="18"/>
-          <w:lang w:val="en-US"/>
-        </w:rPr>
-        <w:t>PSF</w:t>
-      </w:r>
-      <w:r>
-        <w:rPr>
-          <w:sz w:val="18"/>
-          <w:szCs w:val="18"/>
-          <w:lang w:val="en-US"/>
-        </w:rPr>
-        <w:t xml:space="preserve"> and response of target of interest and</w:t>
-      </w:r>
-      <w:r>
-        <w:rPr>
-          <w:sz w:val="18"/>
-          <w:szCs w:val="18"/>
-          <w:lang w:val="en-US"/>
-        </w:rPr>
-        <w:t xml:space="preserve"> how the FISTA as it operates would iterate on our original diffused </w:t>
-      </w:r>
-      <w:r>
-        <w:rPr>
-          <w:sz w:val="18"/>
-          <w:szCs w:val="18"/>
-          <w:lang w:val="en-US"/>
-        </w:rPr>
-        <w:t xml:space="preserve">images. </w:t>
-      </w:r>
-      <w:r>
-        <w:rPr>
-          <w:sz w:val="18"/>
-          <w:szCs w:val="18"/>
-          <w:lang w:val="en-US"/>
-        </w:rPr>
-        <w:t>(Fig.</w:t>
-      </w:r>
-      <w:r>
-        <w:rPr>
-          <w:sz w:val="18"/>
-          <w:szCs w:val="18"/>
-          <w:lang w:val="en-US"/>
-        </w:rPr>
-        <w:t xml:space="preserve"> 8.)</w:t>
       </w:r>
     </w:p>
     <w:p>
@@ -4065,63 +4062,67 @@
         <w:pStyle w:val="BodyText"/>
         <w:ind w:firstLine="0"/>
         <w:rPr>
-          <w:sz w:val="18"/>
-          <w:szCs w:val="18"/>
+          <w:sz w:val="16"/>
+          <w:szCs w:val="16"/>
           <w:lang w:val="en-US"/>
         </w:rPr>
       </w:pPr>
+      <w:r>
+        <w:rPr>
+          <w:sz w:val="16"/>
+          <w:szCs w:val="16"/>
+          <w:lang w:val="en-US"/>
+        </w:rPr>
+        <w:t xml:space="preserve">Fig. 7. </w:t>
+      </w:r>
+      <w:bookmarkStart w:id="2" w:name="_Hlk102907825"/>
+      <w:r>
+        <w:rPr>
+          <w:sz w:val="16"/>
+          <w:szCs w:val="16"/>
+          <w:lang w:val="en-US"/>
+        </w:rPr>
+        <w:t xml:space="preserve">From </w:t>
+      </w:r>
+      <w:r>
+        <w:rPr>
+          <w:sz w:val="16"/>
+          <w:szCs w:val="16"/>
+          <w:lang w:val="en-US"/>
+        </w:rPr>
+        <w:t>Liang , UND optics lab</w:t>
+      </w:r>
+      <w:r>
+        <w:rPr>
+          <w:sz w:val="16"/>
+          <w:szCs w:val="16"/>
+          <w:lang w:val="en-US"/>
+        </w:rPr>
+        <w:t xml:space="preserve"> diffuser</w:t>
+      </w:r>
+      <w:bookmarkEnd w:id="2"/>
+      <w:r>
+        <w:rPr>
+          <w:sz w:val="16"/>
+          <w:szCs w:val="16"/>
+          <w:lang w:val="en-US"/>
+        </w:rPr>
+        <w:t>.</w:t>
+      </w:r>
+      <w:r>
+        <w:rPr>
+          <w:sz w:val="16"/>
+          <w:szCs w:val="16"/>
+          <w:lang w:val="en-US"/>
+        </w:rPr>
+        <w:t xml:space="preserve"> PSF (left) and capture response of object(right)</w:t>
+      </w:r>
     </w:p>
     <w:p>
       <w:pPr>
         <w:pStyle w:val="BodyText"/>
         <w:ind w:firstLine="0"/>
         <w:rPr>
-          <w:sz w:val="16"/>
-          <w:szCs w:val="16"/>
-          <w:lang w:val="en-US"/>
-        </w:rPr>
-      </w:pPr>
-      <w:r>
-        <w:rPr>
-          <w:sz w:val="16"/>
-          <w:szCs w:val="16"/>
-          <w:lang w:val="en-US"/>
-        </w:rPr>
-        <w:t xml:space="preserve">Fig. 7. From </w:t>
-      </w:r>
-      <w:r>
-        <w:rPr>
-          <w:sz w:val="16"/>
-          <w:szCs w:val="16"/>
-          <w:lang w:val="en-US"/>
-        </w:rPr>
-        <w:t>Antipa [</w:t>
-      </w:r>
-      <w:r>
-        <w:rPr>
-          <w:sz w:val="16"/>
-          <w:szCs w:val="16"/>
-          <w:lang w:val="en-US"/>
-        </w:rPr>
-        <w:t>10] PSF (left) and capture response of object(right)</w:t>
-      </w:r>
-    </w:p>
-    <w:p>
-      <w:pPr>
-        <w:pStyle w:val="BodyText"/>
-        <w:ind w:firstLine="0"/>
-        <w:rPr>
-          <w:sz w:val="18"/>
-          <w:szCs w:val="18"/>
-          <w:lang w:val="en-US"/>
-        </w:rPr>
-      </w:pPr>
-    </w:p>
-    <w:p>
-      <w:pPr>
-        <w:pStyle w:val="BodyText"/>
-        <w:ind w:firstLine="0"/>
-        <w:rPr>
           <w:sz w:val="18"/>
           <w:szCs w:val="18"/>
           <w:lang w:val="en-US"/>
@@ -4133,18 +4134,10 @@
         </w:rPr>
         <w:lastRenderedPageBreak/>
         <w:drawing>
-          <wp:anchor distT="0" distB="0" distL="114300" distR="114300" simplePos="0" relativeHeight="251669504" behindDoc="0" locked="0" layoutInCell="1" allowOverlap="1" wp14:anchorId="571C76A3" wp14:editId="55BEEE10">
-            <wp:simplePos x="0" y="0"/>
-            <wp:positionH relativeFrom="column">
-              <wp:align>right</wp:align>
-            </wp:positionH>
-            <wp:positionV relativeFrom="paragraph">
-              <wp:posOffset>0</wp:posOffset>
-            </wp:positionV>
-            <wp:extent cx="2743200" cy="2096770"/>
+          <wp:inline distT="0" distB="0" distL="0" distR="0" wp14:anchorId="4C4EC096" wp14:editId="412F1C3A">
+            <wp:extent cx="2743200" cy="2228850"/>
             <wp:effectExtent l="0" t="0" r="0" b="0"/>
-            <wp:wrapTopAndBottom/>
-            <wp:docPr id="208" name="Picture 208" descr="Graphical user interface, timeline&#10;&#10;Description automatically generated"/>
+            <wp:docPr id="7" name="Picture 7" descr="Graphical user interface&#10;&#10;Description automatically generated with low confidence"/>
             <wp:cNvGraphicFramePr>
               <a:graphicFrameLocks xmlns:a="http://schemas.openxmlformats.org/drawingml/2006/main" noChangeAspect="1"/>
             </wp:cNvGraphicFramePr>
@@ -4152,17 +4145,11 @@
               <a:graphicData uri="http://schemas.openxmlformats.org/drawingml/2006/picture">
                 <pic:pic xmlns:pic="http://schemas.openxmlformats.org/drawingml/2006/picture">
                   <pic:nvPicPr>
-                    <pic:cNvPr id="4" name="Picture 4" descr="Graphical user interface, timeline&#10;&#10;Description automatically generated"/>
+                    <pic:cNvPr id="7" name="Picture 7" descr="Graphical user interface&#10;&#10;Description automatically generated with low confidence"/>
                     <pic:cNvPicPr/>
                   </pic:nvPicPr>
                   <pic:blipFill>
-                    <a:blip r:embed="rId25" cstate="print">
-                      <a:extLst>
-                        <a:ext uri="{28A0092B-C50C-407E-A947-70E740481C1C}">
-                          <a14:useLocalDpi xmlns:a14="http://schemas.microsoft.com/office/drawing/2010/main" val="0"/>
-                        </a:ext>
-                      </a:extLst>
-                    </a:blip>
+                    <a:blip r:embed="rId25"/>
                     <a:stretch>
                       <a:fillRect/>
                     </a:stretch>
@@ -4170,7 +4157,7 @@
                   <pic:spPr>
                     <a:xfrm>
                       <a:off x="0" y="0"/>
-                      <a:ext cx="2743200" cy="2096770"/>
+                      <a:ext cx="2743200" cy="2228850"/>
                     </a:xfrm>
                     <a:prstGeom prst="rect">
                       <a:avLst/>
@@ -4179,13 +4166,7 @@
                 </pic:pic>
               </a:graphicData>
             </a:graphic>
-            <wp14:sizeRelH relativeFrom="margin">
-              <wp14:pctWidth>0</wp14:pctWidth>
-            </wp14:sizeRelH>
-            <wp14:sizeRelV relativeFrom="margin">
-              <wp14:pctHeight>0</wp14:pctHeight>
-            </wp14:sizeRelV>
-          </wp:anchor>
+          </wp:inline>
         </w:drawing>
       </w:r>
     </w:p>
@@ -4224,7 +4205,7 @@
           <w:sz w:val="16"/>
           <w:szCs w:val="16"/>
         </w:rPr>
-        <w:t xml:space="preserve"> Antipa [1</w:t>
+        <w:t xml:space="preserve"> </w:t>
       </w:r>
       <w:r>
         <w:rPr>
@@ -4232,21 +4213,22 @@
           <w:szCs w:val="16"/>
           <w:lang w:val="en-US"/>
         </w:rPr>
-        <w:t>0</w:t>
-      </w:r>
-      <w:r>
-        <w:rPr>
-          <w:sz w:val="16"/>
-          <w:szCs w:val="16"/>
-        </w:rPr>
-        <w:t>]</w:t>
-      </w:r>
-      <w:r>
-        <w:rPr>
-          <w:sz w:val="16"/>
-          <w:szCs w:val="16"/>
-        </w:rPr>
-        <w:t xml:space="preserve"> diffuser. Upper Left is for 20 iterations reconstructions. Upper right, Lower left, and Lower right are 40,60 and 80 iterations of FISTA algorithm  </w:t>
+        <w:t xml:space="preserve">From </w:t>
+      </w:r>
+      <w:r>
+        <w:rPr>
+          <w:sz w:val="16"/>
+          <w:szCs w:val="16"/>
+          <w:lang w:val="en-US"/>
+        </w:rPr>
+        <w:t>Liang , UND optics lab diffuser</w:t>
+      </w:r>
+      <w:r>
+        <w:rPr>
+          <w:sz w:val="16"/>
+          <w:szCs w:val="16"/>
+        </w:rPr>
+        <w:t xml:space="preserve">. Upper Left is for 20 iterations reconstructions. Upper right, Lower left, and Lower right are 40,60 and 80 iterations of FISTA algorithm  </w:t>
       </w:r>
     </w:p>
     <w:p>

</xml_diff>